<commit_message>
add dataflow block diagram and description, title page
</commit_message>
<xml_diff>
--- a/Design/CMSC4900Group2 - Design Paper.docx
+++ b/Design/CMSC4900Group2 - Design Paper.docx
@@ -2,251 +2,256 @@
 <file path=word/document.xml><?xml version="1.0" encoding="utf-8"?>
 <w:document xmlns:wpc="http://schemas.microsoft.com/office/word/2010/wordprocessingCanvas" xmlns:cx="http://schemas.microsoft.com/office/drawing/2014/chartex" xmlns:cx1="http://schemas.microsoft.com/office/drawing/2015/9/8/chartex" xmlns:cx2="http://schemas.microsoft.com/office/drawing/2015/10/21/chartex" xmlns:cx3="http://schemas.microsoft.com/office/drawing/2016/5/9/chartex" xmlns:cx4="http://schemas.microsoft.com/office/drawing/2016/5/10/chartex" xmlns:cx5="http://schemas.microsoft.com/office/drawing/2016/5/11/chartex" xmlns:cx6="http://schemas.microsoft.com/office/drawing/2016/5/12/chartex" xmlns:cx7="http://schemas.microsoft.com/office/drawing/2016/5/13/chartex" xmlns:cx8="http://schemas.microsoft.com/office/drawing/2016/5/14/chartex" xmlns:mc="http://schemas.openxmlformats.org/markup-compatibility/2006" xmlns:aink="http://schemas.microsoft.com/office/drawing/2016/ink" xmlns:am3d="http://schemas.microsoft.com/office/drawing/2017/model3d" xmlns:o="urn:schemas-microsoft-com:office:office" xmlns:oel="http://schemas.microsoft.com/office/2019/extlst" xmlns:r="http://schemas.openxmlformats.org/officeDocument/2006/relationships" xmlns:m="http://schemas.openxmlformats.org/officeDocument/2006/math" xmlns:v="urn:schemas-microsoft-com:vml" xmlns:wp14="http://schemas.microsoft.com/office/word/2010/wordprocessingDrawing" xmlns:wp="http://schemas.openxmlformats.org/drawingml/2006/wordprocessingDrawing" xmlns:w10="urn:schemas-microsoft-com:office:word" xmlns:w="http://schemas.openxmlformats.org/wordprocessingml/2006/main" xmlns:w14="http://schemas.microsoft.com/office/word/2010/wordml" xmlns:w15="http://schemas.microsoft.com/office/word/2012/wordml" xmlns:w16cex="http://schemas.microsoft.com/office/word/2018/wordml/cex" xmlns:w16cid="http://schemas.microsoft.com/office/word/2016/wordml/cid" xmlns:w16="http://schemas.microsoft.com/office/word/2018/wordml" xmlns:w16du="http://schemas.microsoft.com/office/word/2023/wordml/word16du" xmlns:w16sdtdh="http://schemas.microsoft.com/office/word/2020/wordml/sdtdatahash" xmlns:w16sdtfl="http://schemas.microsoft.com/office/word/2024/wordml/sdtformatlock" xmlns:w16se="http://schemas.microsoft.com/office/word/2015/wordml/symex" xmlns:wpg="http://schemas.microsoft.com/office/word/2010/wordprocessingGroup" xmlns:wpi="http://schemas.microsoft.com/office/word/2010/wordprocessingInk" xmlns:wne="http://schemas.microsoft.com/office/word/2006/wordml" xmlns:wps="http://schemas.microsoft.com/office/word/2010/wordprocessingShape" mc:Ignorable="w14 w15 w16se w16cid w16 w16cex w16sdtdh w16sdtfl w16du wp14">
   <w:body>
-    <w:p>
-      <w:pPr>
+    <w:p/>
+    <w:p>
+      <w:pPr>
+        <w:spacing w:line="480" w:lineRule="auto"/>
+        <w:rPr>
+          <w:rFonts w:ascii="Times New Roman" w:hAnsi="Times New Roman" w:cs="Times New Roman"/>
+        </w:rPr>
+      </w:pPr>
+    </w:p>
+    <w:p>
+      <w:pPr>
+        <w:spacing w:after="0" w:line="480" w:lineRule="auto"/>
         <w:jc w:val="center"/>
-      </w:pPr>
-    </w:p>
-    <w:p>
-      <w:pPr>
+        <w:rPr>
+          <w:rFonts w:ascii="Times New Roman" w:hAnsi="Times New Roman" w:cs="Times New Roman"/>
+          <w:sz w:val="72"/>
+          <w:szCs w:val="72"/>
+        </w:rPr>
+      </w:pPr>
+      <w:r>
+        <w:rPr>
+          <w:rFonts w:ascii="Times New Roman" w:hAnsi="Times New Roman" w:cs="Times New Roman"/>
+          <w:sz w:val="72"/>
+          <w:szCs w:val="72"/>
+        </w:rPr>
+        <w:t>Vulcan Activity Tracker</w:t>
+      </w:r>
+    </w:p>
+    <w:p>
+      <w:pPr>
+        <w:spacing w:after="0" w:line="480" w:lineRule="auto"/>
         <w:jc w:val="center"/>
-      </w:pPr>
-    </w:p>
-    <w:p>
-      <w:pPr>
+        <w:rPr>
+          <w:rFonts w:ascii="Times New Roman" w:hAnsi="Times New Roman" w:cs="Times New Roman"/>
+          <w:i/>
+          <w:iCs/>
+          <w:sz w:val="36"/>
+          <w:szCs w:val="36"/>
+        </w:rPr>
+      </w:pPr>
+      <w:r>
+        <w:rPr>
+          <w:rFonts w:ascii="Times New Roman" w:hAnsi="Times New Roman" w:cs="Times New Roman"/>
+          <w:i/>
+          <w:iCs/>
+          <w:sz w:val="36"/>
+          <w:szCs w:val="36"/>
+        </w:rPr>
+        <w:t>The Athletic Activity Tracker for PennWest California Students.</w:t>
+      </w:r>
+    </w:p>
+    <w:p>
+      <w:pPr>
+        <w:spacing w:after="0" w:line="480" w:lineRule="auto"/>
         <w:jc w:val="center"/>
-      </w:pPr>
-    </w:p>
-    <w:p>
-      <w:pPr>
+        <w:rPr>
+          <w:rFonts w:ascii="Times New Roman" w:hAnsi="Times New Roman" w:cs="Times New Roman"/>
+        </w:rPr>
+      </w:pPr>
+    </w:p>
+    <w:p>
+      <w:pPr>
+        <w:spacing w:after="0" w:line="480" w:lineRule="auto"/>
         <w:jc w:val="center"/>
-      </w:pPr>
-    </w:p>
-    <w:p>
-      <w:pPr>
+        <w:rPr>
+          <w:rFonts w:ascii="Times New Roman" w:hAnsi="Times New Roman" w:cs="Times New Roman"/>
+        </w:rPr>
+      </w:pPr>
+    </w:p>
+    <w:p>
+      <w:pPr>
+        <w:spacing w:after="0" w:line="480" w:lineRule="auto"/>
         <w:jc w:val="center"/>
-      </w:pPr>
-    </w:p>
-    <w:p>
-      <w:pPr>
+        <w:rPr>
+          <w:rFonts w:ascii="Times New Roman" w:hAnsi="Times New Roman" w:cs="Times New Roman"/>
+        </w:rPr>
+      </w:pPr>
+    </w:p>
+    <w:p>
+      <w:pPr>
+        <w:spacing w:after="0" w:line="480" w:lineRule="auto"/>
         <w:jc w:val="center"/>
-      </w:pPr>
-    </w:p>
-    <w:p>
-      <w:pPr>
+        <w:rPr>
+          <w:rFonts w:ascii="Times New Roman" w:hAnsi="Times New Roman" w:cs="Times New Roman"/>
+        </w:rPr>
+      </w:pPr>
+      <w:r>
+        <w:rPr>
+          <w:rFonts w:ascii="Times New Roman" w:hAnsi="Times New Roman" w:cs="Times New Roman"/>
+        </w:rPr>
+        <w:t>Design</w:t>
+      </w:r>
+      <w:r>
+        <w:rPr>
+          <w:rFonts w:ascii="Times New Roman" w:hAnsi="Times New Roman" w:cs="Times New Roman"/>
+        </w:rPr>
+        <w:t xml:space="preserve"> Document</w:t>
+      </w:r>
+    </w:p>
+    <w:p>
+      <w:pPr>
+        <w:spacing w:after="0" w:line="480" w:lineRule="auto"/>
         <w:jc w:val="center"/>
         <w:rPr>
           <w:rFonts w:ascii="Times New Roman" w:hAnsi="Times New Roman" w:cs="Times New Roman"/>
-          <w:sz w:val="32"/>
-          <w:szCs w:val="32"/>
-        </w:rPr>
-      </w:pPr>
-      <w:r>
-        <w:rPr>
-          <w:rFonts w:ascii="Times New Roman" w:hAnsi="Times New Roman" w:cs="Times New Roman"/>
-          <w:sz w:val="32"/>
-          <w:szCs w:val="32"/>
-        </w:rPr>
-        <w:t xml:space="preserve">Vulcan Activity </w:t>
-      </w:r>
-      <w:r>
-        <w:rPr>
-          <w:rFonts w:ascii="Times New Roman" w:hAnsi="Times New Roman" w:cs="Times New Roman"/>
-          <w:sz w:val="32"/>
-          <w:szCs w:val="32"/>
-        </w:rPr>
-        <w:t>Tracker</w:t>
-      </w:r>
-    </w:p>
-    <w:p>
-      <w:pPr>
+        </w:rPr>
+      </w:pPr>
+      <w:r>
+        <w:rPr>
+          <w:rFonts w:ascii="Times New Roman" w:hAnsi="Times New Roman" w:cs="Times New Roman"/>
+        </w:rPr>
+        <w:t>Team Members:</w:t>
+      </w:r>
+    </w:p>
+    <w:p>
+      <w:pPr>
+        <w:spacing w:after="0" w:line="480" w:lineRule="auto"/>
         <w:jc w:val="center"/>
         <w:rPr>
           <w:rFonts w:ascii="Times New Roman" w:hAnsi="Times New Roman" w:cs="Times New Roman"/>
-          <w:sz w:val="32"/>
-          <w:szCs w:val="32"/>
-        </w:rPr>
-      </w:pPr>
-      <w:r>
-        <w:rPr>
-          <w:rFonts w:ascii="Times New Roman" w:hAnsi="Times New Roman" w:cs="Times New Roman"/>
-          <w:sz w:val="32"/>
-          <w:szCs w:val="32"/>
-        </w:rPr>
-        <w:t>Dr. Chen</w:t>
-      </w:r>
-    </w:p>
-    <w:p>
-      <w:pPr>
+        </w:rPr>
+      </w:pPr>
+      <w:r>
+        <w:rPr>
+          <w:rFonts w:ascii="Times New Roman" w:hAnsi="Times New Roman" w:cs="Times New Roman"/>
+        </w:rPr>
+        <w:t>Margo Bonal</w:t>
+      </w:r>
+    </w:p>
+    <w:p>
+      <w:pPr>
+        <w:spacing w:after="0" w:line="480" w:lineRule="auto"/>
         <w:jc w:val="center"/>
         <w:rPr>
           <w:rFonts w:ascii="Times New Roman" w:hAnsi="Times New Roman" w:cs="Times New Roman"/>
-          <w:sz w:val="32"/>
-          <w:szCs w:val="32"/>
-        </w:rPr>
-      </w:pPr>
-      <w:r>
-        <w:rPr>
-          <w:rFonts w:ascii="Times New Roman" w:hAnsi="Times New Roman" w:cs="Times New Roman"/>
-          <w:sz w:val="32"/>
-          <w:szCs w:val="32"/>
-        </w:rPr>
-        <w:t>Margo Bonal</w:t>
-      </w:r>
-    </w:p>
-    <w:p>
-      <w:pPr>
+        </w:rPr>
+      </w:pPr>
+      <w:r>
+        <w:rPr>
+          <w:rFonts w:ascii="Times New Roman" w:hAnsi="Times New Roman" w:cs="Times New Roman"/>
+        </w:rPr>
+        <w:t>John Gerega</w:t>
+      </w:r>
+    </w:p>
+    <w:p>
+      <w:pPr>
+        <w:spacing w:after="0" w:line="480" w:lineRule="auto"/>
         <w:jc w:val="center"/>
         <w:rPr>
           <w:rFonts w:ascii="Times New Roman" w:hAnsi="Times New Roman" w:cs="Times New Roman"/>
-          <w:sz w:val="32"/>
-          <w:szCs w:val="32"/>
-        </w:rPr>
-      </w:pPr>
-      <w:r>
-        <w:rPr>
-          <w:rFonts w:ascii="Times New Roman" w:hAnsi="Times New Roman" w:cs="Times New Roman"/>
-          <w:sz w:val="32"/>
-          <w:szCs w:val="32"/>
-        </w:rPr>
-        <w:t>John Gerega</w:t>
-      </w:r>
-    </w:p>
-    <w:p>
-      <w:pPr>
+        </w:rPr>
+      </w:pPr>
+      <w:r>
+        <w:rPr>
+          <w:rFonts w:ascii="Times New Roman" w:hAnsi="Times New Roman" w:cs="Times New Roman"/>
+        </w:rPr>
+        <w:t>Luke Ruffing</w:t>
+      </w:r>
+    </w:p>
+    <w:p>
+      <w:pPr>
+        <w:spacing w:after="0" w:line="480" w:lineRule="auto"/>
         <w:jc w:val="center"/>
         <w:rPr>
           <w:rFonts w:ascii="Times New Roman" w:hAnsi="Times New Roman" w:cs="Times New Roman"/>
-          <w:sz w:val="32"/>
-          <w:szCs w:val="32"/>
-        </w:rPr>
-      </w:pPr>
-      <w:r>
-        <w:rPr>
-          <w:rFonts w:ascii="Times New Roman" w:hAnsi="Times New Roman" w:cs="Times New Roman"/>
-          <w:sz w:val="32"/>
-          <w:szCs w:val="32"/>
-        </w:rPr>
-        <w:t>Luke Ruffing</w:t>
-      </w:r>
-    </w:p>
-    <w:p>
-      <w:pPr>
+        </w:rPr>
+      </w:pPr>
+    </w:p>
+    <w:p>
+      <w:pPr>
+        <w:spacing w:after="0" w:line="480" w:lineRule="auto"/>
         <w:jc w:val="center"/>
         <w:rPr>
           <w:rFonts w:ascii="Times New Roman" w:hAnsi="Times New Roman" w:cs="Times New Roman"/>
-          <w:sz w:val="32"/>
-          <w:szCs w:val="32"/>
-        </w:rPr>
-      </w:pPr>
-    </w:p>
-    <w:p>
-      <w:pPr>
+        </w:rPr>
+      </w:pPr>
+      <w:r>
+        <w:rPr>
+          <w:rFonts w:ascii="Times New Roman" w:hAnsi="Times New Roman" w:cs="Times New Roman"/>
+        </w:rPr>
+        <w:t>Professor:</w:t>
+      </w:r>
+    </w:p>
+    <w:p>
+      <w:pPr>
+        <w:spacing w:after="0" w:line="480" w:lineRule="auto"/>
         <w:jc w:val="center"/>
         <w:rPr>
           <w:rFonts w:ascii="Times New Roman" w:hAnsi="Times New Roman" w:cs="Times New Roman"/>
-          <w:sz w:val="32"/>
-          <w:szCs w:val="32"/>
-        </w:rPr>
-      </w:pPr>
-    </w:p>
-    <w:p>
-      <w:pPr>
+        </w:rPr>
+      </w:pPr>
+      <w:r>
+        <w:rPr>
+          <w:rFonts w:ascii="Times New Roman" w:hAnsi="Times New Roman" w:cs="Times New Roman"/>
+        </w:rPr>
+        <w:t>Dr. Weifeng Chen</w:t>
+      </w:r>
+    </w:p>
+    <w:p>
+      <w:pPr>
+        <w:spacing w:after="0" w:line="480" w:lineRule="auto"/>
         <w:jc w:val="center"/>
         <w:rPr>
           <w:rFonts w:ascii="Times New Roman" w:hAnsi="Times New Roman" w:cs="Times New Roman"/>
-          <w:sz w:val="32"/>
-          <w:szCs w:val="32"/>
-        </w:rPr>
-      </w:pPr>
-    </w:p>
-    <w:p>
-      <w:pPr>
+        </w:rPr>
+      </w:pPr>
+    </w:p>
+    <w:p>
+      <w:pPr>
+        <w:spacing w:after="0" w:line="480" w:lineRule="auto"/>
         <w:jc w:val="center"/>
         <w:rPr>
           <w:rFonts w:ascii="Times New Roman" w:hAnsi="Times New Roman" w:cs="Times New Roman"/>
-          <w:sz w:val="32"/>
-          <w:szCs w:val="32"/>
-        </w:rPr>
-      </w:pPr>
-    </w:p>
-    <w:p>
-      <w:pPr>
+        </w:rPr>
+      </w:pPr>
+      <w:r>
+        <w:rPr>
+          <w:rFonts w:ascii="Times New Roman" w:hAnsi="Times New Roman" w:cs="Times New Roman"/>
+        </w:rPr>
+        <w:t>Course: Software Engineering Project I</w:t>
+      </w:r>
+    </w:p>
+    <w:p>
+      <w:pPr>
+        <w:spacing w:after="0" w:line="480" w:lineRule="auto"/>
         <w:jc w:val="center"/>
         <w:rPr>
           <w:rFonts w:ascii="Times New Roman" w:hAnsi="Times New Roman" w:cs="Times New Roman"/>
-          <w:sz w:val="32"/>
-          <w:szCs w:val="32"/>
-        </w:rPr>
-      </w:pPr>
-    </w:p>
-    <w:p>
-      <w:pPr>
-        <w:jc w:val="center"/>
-        <w:rPr>
-          <w:rFonts w:ascii="Times New Roman" w:hAnsi="Times New Roman" w:cs="Times New Roman"/>
-          <w:sz w:val="32"/>
-          <w:szCs w:val="32"/>
-        </w:rPr>
-      </w:pPr>
-    </w:p>
-    <w:p>
-      <w:pPr>
-        <w:jc w:val="center"/>
-        <w:rPr>
-          <w:rFonts w:ascii="Times New Roman" w:hAnsi="Times New Roman" w:cs="Times New Roman"/>
-          <w:sz w:val="32"/>
-          <w:szCs w:val="32"/>
-        </w:rPr>
-      </w:pPr>
-    </w:p>
-    <w:p>
-      <w:pPr>
-        <w:jc w:val="center"/>
-        <w:rPr>
-          <w:rFonts w:ascii="Times New Roman" w:hAnsi="Times New Roman" w:cs="Times New Roman"/>
-          <w:sz w:val="32"/>
-          <w:szCs w:val="32"/>
-        </w:rPr>
-      </w:pPr>
-    </w:p>
-    <w:p>
-      <w:pPr>
-        <w:jc w:val="center"/>
-        <w:rPr>
-          <w:rFonts w:ascii="Times New Roman" w:hAnsi="Times New Roman" w:cs="Times New Roman"/>
-          <w:sz w:val="32"/>
-          <w:szCs w:val="32"/>
-        </w:rPr>
-      </w:pPr>
-      <w:r>
-        <w:rPr>
-          <w:rFonts w:ascii="Times New Roman" w:hAnsi="Times New Roman" w:cs="Times New Roman"/>
-          <w:sz w:val="32"/>
-          <w:szCs w:val="32"/>
-        </w:rPr>
-        <w:br/>
-      </w:r>
-    </w:p>
-    <w:p>
-      <w:pPr>
-        <w:jc w:val="center"/>
-        <w:rPr>
-          <w:rFonts w:ascii="Times New Roman" w:hAnsi="Times New Roman" w:cs="Times New Roman"/>
-          <w:sz w:val="32"/>
-          <w:szCs w:val="32"/>
-        </w:rPr>
-      </w:pPr>
-    </w:p>
-    <w:p>
-      <w:pPr>
-        <w:jc w:val="center"/>
-        <w:rPr>
-          <w:rFonts w:ascii="Times New Roman" w:hAnsi="Times New Roman" w:cs="Times New Roman"/>
-          <w:sz w:val="32"/>
-          <w:szCs w:val="32"/>
-        </w:rPr>
-      </w:pPr>
+        </w:rPr>
+      </w:pPr>
+      <w:r>
+        <w:rPr>
+          <w:rFonts w:ascii="Times New Roman" w:hAnsi="Times New Roman" w:cs="Times New Roman"/>
+        </w:rPr>
+        <w:t>School: Pennsylvania Western University</w:t>
+      </w:r>
+    </w:p>
+    <w:p>
+      <w:pPr>
+        <w:spacing w:line="480" w:lineRule="auto"/>
+        <w:rPr>
+          <w:rFonts w:ascii="Times New Roman" w:hAnsi="Times New Roman" w:cs="Times New Roman"/>
+        </w:rPr>
+      </w:pPr>
+      <w:r>
+        <w:rPr>
+          <w:rFonts w:ascii="Times New Roman" w:hAnsi="Times New Roman" w:cs="Times New Roman"/>
+        </w:rPr>
+        <w:br w:type="page"/>
+      </w:r>
     </w:p>
     <w:p>
       <w:pPr>
@@ -735,6 +740,229 @@
     <w:p>
       <w:pPr>
         <w:spacing w:line="480" w:lineRule="auto"/>
+        <w:ind w:firstLine="720"/>
+        <w:rPr>
+          <w:rFonts w:ascii="Times New Roman" w:hAnsi="Times New Roman" w:cs="Times New Roman"/>
+        </w:rPr>
+      </w:pPr>
+      <w:r>
+        <w:rPr>
+          <w:rFonts w:ascii="Times New Roman" w:hAnsi="Times New Roman" w:cs="Times New Roman"/>
+        </w:rPr>
+        <w:t>The Vulcan Activity Tracker</w:t>
+      </w:r>
+      <w:r>
+        <w:rPr>
+          <w:rFonts w:ascii="Times New Roman" w:hAnsi="Times New Roman" w:cs="Times New Roman"/>
+        </w:rPr>
+        <w:t xml:space="preserve"> will consist of</w:t>
+      </w:r>
+      <w:r>
+        <w:rPr>
+          <w:rFonts w:ascii="Times New Roman" w:hAnsi="Times New Roman" w:cs="Times New Roman"/>
+        </w:rPr>
+        <w:t xml:space="preserve"> 2 main software components, Client</w:t>
+      </w:r>
+      <w:r>
+        <w:rPr>
+          <w:rFonts w:ascii="Times New Roman" w:hAnsi="Times New Roman" w:cs="Times New Roman"/>
+        </w:rPr>
+        <w:t xml:space="preserve"> </w:t>
+      </w:r>
+      <w:r>
+        <w:rPr>
+          <w:rFonts w:ascii="Times New Roman" w:hAnsi="Times New Roman" w:cs="Times New Roman"/>
+        </w:rPr>
+        <w:t>(Frontend)</w:t>
+      </w:r>
+      <w:r>
+        <w:rPr>
+          <w:rFonts w:ascii="Times New Roman" w:hAnsi="Times New Roman" w:cs="Times New Roman"/>
+        </w:rPr>
+        <w:t xml:space="preserve"> and Server </w:t>
+      </w:r>
+      <w:r>
+        <w:rPr>
+          <w:rFonts w:ascii="Times New Roman" w:hAnsi="Times New Roman" w:cs="Times New Roman"/>
+        </w:rPr>
+        <w:t>(Backend) Sides. Client Side will</w:t>
+      </w:r>
+      <w:r>
+        <w:rPr>
+          <w:rFonts w:ascii="Times New Roman" w:hAnsi="Times New Roman" w:cs="Times New Roman"/>
+        </w:rPr>
+        <w:t xml:space="preserve"> be</w:t>
+      </w:r>
+      <w:r>
+        <w:rPr>
+          <w:rFonts w:ascii="Times New Roman" w:hAnsi="Times New Roman" w:cs="Times New Roman"/>
+        </w:rPr>
+        <w:t xml:space="preserve"> </w:t>
+      </w:r>
+      <w:r>
+        <w:rPr>
+          <w:rFonts w:ascii="Times New Roman" w:hAnsi="Times New Roman" w:cs="Times New Roman"/>
+        </w:rPr>
+        <w:t xml:space="preserve">user </w:t>
+      </w:r>
+      <w:r>
+        <w:rPr>
+          <w:rFonts w:ascii="Times New Roman" w:hAnsi="Times New Roman" w:cs="Times New Roman"/>
+        </w:rPr>
+        <w:t>interfac</w:t>
+      </w:r>
+      <w:r>
+        <w:rPr>
+          <w:rFonts w:ascii="Times New Roman" w:hAnsi="Times New Roman" w:cs="Times New Roman"/>
+        </w:rPr>
+        <w:t xml:space="preserve">e that is </w:t>
+      </w:r>
+      <w:r>
+        <w:rPr>
+          <w:rFonts w:ascii="Times New Roman" w:hAnsi="Times New Roman" w:cs="Times New Roman"/>
+        </w:rPr>
+        <w:t xml:space="preserve">accessible by internet </w:t>
+      </w:r>
+      <w:r>
+        <w:rPr>
+          <w:rFonts w:ascii="Times New Roman" w:hAnsi="Times New Roman" w:cs="Times New Roman"/>
+        </w:rPr>
+        <w:t>hosting</w:t>
+      </w:r>
+      <w:r>
+        <w:rPr>
+          <w:rFonts w:ascii="Times New Roman" w:hAnsi="Times New Roman" w:cs="Times New Roman"/>
+        </w:rPr>
+        <w:t xml:space="preserve">. </w:t>
+      </w:r>
+      <w:r>
+        <w:rPr>
+          <w:rFonts w:ascii="Times New Roman" w:hAnsi="Times New Roman" w:cs="Times New Roman"/>
+        </w:rPr>
+        <w:t xml:space="preserve">Server Side will be </w:t>
+      </w:r>
+      <w:r>
+        <w:rPr>
+          <w:rFonts w:ascii="Times New Roman" w:hAnsi="Times New Roman" w:cs="Times New Roman"/>
+        </w:rPr>
+        <w:t xml:space="preserve">the driving functionality </w:t>
+      </w:r>
+      <w:r>
+        <w:rPr>
+          <w:rFonts w:ascii="Times New Roman" w:hAnsi="Times New Roman" w:cs="Times New Roman"/>
+        </w:rPr>
+        <w:t>of the application</w:t>
+      </w:r>
+      <w:r>
+        <w:rPr>
+          <w:rFonts w:ascii="Times New Roman" w:hAnsi="Times New Roman" w:cs="Times New Roman"/>
+        </w:rPr>
+        <w:t xml:space="preserve"> that will be designed to handle data propagation and </w:t>
+      </w:r>
+      <w:r>
+        <w:rPr>
+          <w:rFonts w:ascii="Times New Roman" w:hAnsi="Times New Roman" w:cs="Times New Roman"/>
+        </w:rPr>
+        <w:t xml:space="preserve">database storage. </w:t>
+      </w:r>
+      <w:r>
+        <w:rPr>
+          <w:rFonts w:ascii="Times New Roman" w:hAnsi="Times New Roman" w:cs="Times New Roman"/>
+        </w:rPr>
+        <w:t xml:space="preserve">The UI will prepare and send fitness activity data to the </w:t>
+      </w:r>
+      <w:r>
+        <w:rPr>
+          <w:rFonts w:ascii="Times New Roman" w:hAnsi="Times New Roman" w:cs="Times New Roman"/>
+        </w:rPr>
+        <w:t xml:space="preserve">Backend Server. The Server will then clean the data and prepare it for database entry. </w:t>
+      </w:r>
+      <w:r>
+        <w:rPr>
+          <w:rFonts w:ascii="Times New Roman" w:hAnsi="Times New Roman" w:cs="Times New Roman"/>
+        </w:rPr>
+        <w:t xml:space="preserve">When received by database handling logic, the fitness activity data is then </w:t>
+      </w:r>
+      <w:r>
+        <w:rPr>
+          <w:rFonts w:ascii="Times New Roman" w:hAnsi="Times New Roman" w:cs="Times New Roman"/>
+        </w:rPr>
+        <w:t xml:space="preserve">sent into and stored by the MSSQL database. </w:t>
+      </w:r>
+    </w:p>
+    <w:p>
+      <w:pPr>
+        <w:spacing w:line="480" w:lineRule="auto"/>
+        <w:rPr>
+          <w:rFonts w:ascii="Times New Roman" w:hAnsi="Times New Roman" w:cs="Times New Roman"/>
+        </w:rPr>
+      </w:pPr>
+      <w:r>
+        <w:rPr>
+          <w:rFonts w:ascii="Times New Roman" w:hAnsi="Times New Roman" w:cs="Times New Roman"/>
+        </w:rPr>
+        <w:drawing>
+          <wp:inline distT="0" distB="0" distL="0" distR="0" wp14:anchorId="12172A53" wp14:editId="16AE1F16">
+            <wp:extent cx="5943600" cy="4535170"/>
+            <wp:effectExtent l="0" t="0" r="0" b="0"/>
+            <wp:docPr id="1825235671" name="Picture 1" descr="A diagram of a computer&#10;&#10;AI-generated content may be incorrect."/>
+            <wp:cNvGraphicFramePr>
+              <a:graphicFrameLocks xmlns:a="http://schemas.openxmlformats.org/drawingml/2006/main" noChangeAspect="1"/>
+            </wp:cNvGraphicFramePr>
+            <a:graphic xmlns:a="http://schemas.openxmlformats.org/drawingml/2006/main">
+              <a:graphicData uri="http://schemas.openxmlformats.org/drawingml/2006/picture">
+                <pic:pic xmlns:pic="http://schemas.openxmlformats.org/drawingml/2006/picture">
+                  <pic:nvPicPr>
+                    <pic:cNvPr id="1825235671" name="Picture 1" descr="A diagram of a computer&#10;&#10;AI-generated content may be incorrect."/>
+                    <pic:cNvPicPr/>
+                  </pic:nvPicPr>
+                  <pic:blipFill>
+                    <a:blip r:embed="rId7"/>
+                    <a:stretch>
+                      <a:fillRect/>
+                    </a:stretch>
+                  </pic:blipFill>
+                  <pic:spPr>
+                    <a:xfrm>
+                      <a:off x="0" y="0"/>
+                      <a:ext cx="5943600" cy="4535170"/>
+                    </a:xfrm>
+                    <a:prstGeom prst="rect">
+                      <a:avLst/>
+                    </a:prstGeom>
+                  </pic:spPr>
+                </pic:pic>
+              </a:graphicData>
+            </a:graphic>
+          </wp:inline>
+        </w:drawing>
+      </w:r>
+    </w:p>
+    <w:p>
+      <w:pPr>
+        <w:spacing w:line="480" w:lineRule="auto"/>
+        <w:ind w:firstLine="720"/>
+        <w:jc w:val="center"/>
+        <w:rPr>
+          <w:rFonts w:ascii="Times New Roman" w:hAnsi="Times New Roman" w:cs="Times New Roman"/>
+        </w:rPr>
+      </w:pPr>
+      <w:r>
+        <w:rPr>
+          <w:rFonts w:ascii="Times New Roman" w:hAnsi="Times New Roman" w:cs="Times New Roman"/>
+        </w:rPr>
+        <w:t xml:space="preserve">Figure </w:t>
+      </w:r>
+      <w:r>
+        <w:rPr>
+          <w:rFonts w:ascii="Times New Roman" w:hAnsi="Times New Roman" w:cs="Times New Roman"/>
+        </w:rPr>
+        <w:t>1: Block Diagram</w:t>
+      </w:r>
+    </w:p>
+    <w:p>
+      <w:pPr>
+        <w:spacing w:line="480" w:lineRule="auto"/>
         <w:jc w:val="center"/>
         <w:rPr>
           <w:rFonts w:ascii="Times New Roman" w:hAnsi="Times New Roman" w:cs="Times New Roman"/>
@@ -748,6 +976,7 @@
           <w:sz w:val="36"/>
           <w:szCs w:val="36"/>
         </w:rPr>
+        <w:lastRenderedPageBreak/>
         <w:t>Design Details</w:t>
       </w:r>
     </w:p>
@@ -1085,9 +1314,28 @@
           <w:b/>
           <w:bCs/>
         </w:rPr>
+        <w:tab/>
+        <w:t>Input:</w:t>
+      </w:r>
+    </w:p>
+    <w:p>
+      <w:pPr>
+        <w:spacing w:line="480" w:lineRule="auto"/>
+        <w:rPr>
+          <w:rFonts w:ascii="Times New Roman" w:hAnsi="Times New Roman" w:cs="Times New Roman"/>
+          <w:b/>
+          <w:bCs/>
+        </w:rPr>
+      </w:pPr>
+      <w:r>
+        <w:rPr>
+          <w:rFonts w:ascii="Times New Roman" w:hAnsi="Times New Roman" w:cs="Times New Roman"/>
+          <w:b/>
+          <w:bCs/>
+        </w:rPr>
         <w:lastRenderedPageBreak/>
         <w:tab/>
-        <w:t>Input:</w:t>
+        <w:t>Output:</w:t>
       </w:r>
     </w:p>
     <w:p>
@@ -1106,7 +1354,7 @@
           <w:bCs/>
         </w:rPr>
         <w:tab/>
-        <w:t>Output:</w:t>
+        <w:t>Return Parameters</w:t>
       </w:r>
     </w:p>
     <w:p>
@@ -1125,25 +1373,6 @@
           <w:bCs/>
         </w:rPr>
         <w:tab/>
-        <w:t>Return Parameters</w:t>
-      </w:r>
-    </w:p>
-    <w:p>
-      <w:pPr>
-        <w:spacing w:line="480" w:lineRule="auto"/>
-        <w:rPr>
-          <w:rFonts w:ascii="Times New Roman" w:hAnsi="Times New Roman" w:cs="Times New Roman"/>
-          <w:b/>
-          <w:bCs/>
-        </w:rPr>
-      </w:pPr>
-      <w:r>
-        <w:rPr>
-          <w:rFonts w:ascii="Times New Roman" w:hAnsi="Times New Roman" w:cs="Times New Roman"/>
-          <w:b/>
-          <w:bCs/>
-        </w:rPr>
-        <w:tab/>
         <w:t>Types</w:t>
       </w:r>
     </w:p>
@@ -1272,6 +1501,76 @@
         </w:rPr>
         <w:t>Design Testing</w:t>
       </w:r>
+    </w:p>
+    <w:p>
+      <w:pPr>
+        <w:spacing w:line="480" w:lineRule="auto"/>
+        <w:rPr>
+          <w:rFonts w:ascii="Times New Roman" w:hAnsi="Times New Roman" w:cs="Times New Roman"/>
+          <w:sz w:val="28"/>
+          <w:szCs w:val="28"/>
+        </w:rPr>
+      </w:pPr>
+    </w:p>
+    <w:p>
+      <w:pPr>
+        <w:spacing w:line="480" w:lineRule="auto"/>
+        <w:rPr>
+          <w:rFonts w:ascii="Times New Roman" w:hAnsi="Times New Roman" w:cs="Times New Roman"/>
+          <w:sz w:val="28"/>
+          <w:szCs w:val="28"/>
+        </w:rPr>
+      </w:pPr>
+    </w:p>
+    <w:p>
+      <w:pPr>
+        <w:spacing w:line="480" w:lineRule="auto"/>
+        <w:rPr>
+          <w:rFonts w:ascii="Times New Roman" w:hAnsi="Times New Roman" w:cs="Times New Roman"/>
+          <w:sz w:val="28"/>
+          <w:szCs w:val="28"/>
+        </w:rPr>
+      </w:pPr>
+    </w:p>
+    <w:p>
+      <w:pPr>
+        <w:spacing w:line="480" w:lineRule="auto"/>
+        <w:rPr>
+          <w:rFonts w:ascii="Times New Roman" w:hAnsi="Times New Roman" w:cs="Times New Roman"/>
+          <w:sz w:val="28"/>
+          <w:szCs w:val="28"/>
+        </w:rPr>
+      </w:pPr>
+    </w:p>
+    <w:p>
+      <w:pPr>
+        <w:spacing w:line="480" w:lineRule="auto"/>
+        <w:rPr>
+          <w:rFonts w:ascii="Times New Roman" w:hAnsi="Times New Roman" w:cs="Times New Roman"/>
+          <w:sz w:val="28"/>
+          <w:szCs w:val="28"/>
+        </w:rPr>
+      </w:pPr>
+    </w:p>
+    <w:p>
+      <w:pPr>
+        <w:spacing w:line="480" w:lineRule="auto"/>
+        <w:rPr>
+          <w:rFonts w:ascii="Times New Roman" w:hAnsi="Times New Roman" w:cs="Times New Roman"/>
+          <w:sz w:val="28"/>
+          <w:szCs w:val="28"/>
+        </w:rPr>
+      </w:pPr>
+    </w:p>
+    <w:p>
+      <w:pPr>
+        <w:spacing w:line="480" w:lineRule="auto"/>
+        <w:rPr>
+          <w:rFonts w:ascii="Times New Roman" w:hAnsi="Times New Roman" w:cs="Times New Roman"/>
+          <w:sz w:val="28"/>
+          <w:szCs w:val="28"/>
+        </w:rPr>
+      </w:pPr>
     </w:p>
     <w:p>
       <w:pPr>
@@ -1290,6 +1589,7 @@
           <w:bCs/>
           <w:u w:val="single"/>
         </w:rPr>
+        <w:lastRenderedPageBreak/>
         <w:t xml:space="preserve">Appendix </w:t>
       </w:r>
       <w:r>
@@ -1354,7 +1654,19 @@
         <w:rPr>
           <w:rFonts w:ascii="Times New Roman" w:hAnsi="Times New Roman" w:cs="Times New Roman"/>
         </w:rPr>
-        <w:t>This specifications document was developed through the collaboration of all team members. The document was made with the combined efforts of the entire team over the course of the project timeline. While each member contributed across various parts of the document, the primary contributors for each section are listed below:</w:t>
+        <w:t xml:space="preserve">This </w:t>
+      </w:r>
+      <w:r>
+        <w:rPr>
+          <w:rFonts w:ascii="Times New Roman" w:hAnsi="Times New Roman" w:cs="Times New Roman"/>
+        </w:rPr>
+        <w:t>design</w:t>
+      </w:r>
+      <w:r>
+        <w:rPr>
+          <w:rFonts w:ascii="Times New Roman" w:hAnsi="Times New Roman" w:cs="Times New Roman"/>
+        </w:rPr>
+        <w:t xml:space="preserve"> document was developed through the collaboration of all team members. The document was made with the combined efforts of the entire team over the course of the project timeline. While each member contributed across various parts of the document, the primary contributors for each section are listed below:</w:t>
       </w:r>
     </w:p>
     <w:p>
@@ -1373,7 +1685,6 @@
         <w:rPr>
           <w:rFonts w:ascii="Times New Roman" w:hAnsi="Times New Roman" w:cs="Times New Roman"/>
         </w:rPr>
-        <w:lastRenderedPageBreak/>
         <w:t xml:space="preserve">Margo Bonal: </w:t>
       </w:r>
     </w:p>
@@ -1490,7 +1801,14 @@
         <w:rPr>
           <w:rFonts w:ascii="Times New Roman" w:hAnsi="Times New Roman" w:cs="Times New Roman"/>
         </w:rPr>
-        <w:t>The rest of the major sections of the document were completed collaboratively with all members participating equally in discussions, decision making, and writing. This collaborative approach taken to completing the document allowed the group to refine ideas and reach a consensus before making any big decisions.</w:t>
+        <w:t xml:space="preserve">The rest of the major sections of the document were completed collaboratively with all members participating equally in discussions, decision making, and writing. This collaborative </w:t>
+      </w:r>
+      <w:r>
+        <w:rPr>
+          <w:rFonts w:ascii="Times New Roman" w:hAnsi="Times New Roman" w:cs="Times New Roman"/>
+        </w:rPr>
+        <w:lastRenderedPageBreak/>
+        <w:t>approach taken to completing the document allowed the group to refine ideas and reach a consensus before making any big decisions.</w:t>
       </w:r>
     </w:p>
     <w:p>
@@ -1556,7 +1874,6 @@
           <w:rFonts w:ascii="Times New Roman" w:hAnsi="Times New Roman" w:cs="Times New Roman"/>
           <w:noProof/>
         </w:rPr>
-        <w:lastRenderedPageBreak/>
         <mc:AlternateContent>
           <mc:Choice Requires="wps">
             <w:drawing>
@@ -1696,7 +2013,7 @@
                     </pic:cNvPicPr>
                   </pic:nvPicPr>
                   <pic:blipFill>
-                    <a:blip r:embed="rId7" cstate="print">
+                    <a:blip r:embed="rId8" cstate="print">
                       <a:extLst>
                         <a:ext uri="{28A0092B-C50C-407E-A947-70E740481C1C}">
                           <a14:useLocalDpi xmlns:a14="http://schemas.microsoft.com/office/drawing/2010/main" val="0"/>
@@ -1854,7 +2171,7 @@
                     </pic:cNvPicPr>
                   </pic:nvPicPr>
                   <pic:blipFill>
-                    <a:blip r:embed="rId8">
+                    <a:blip r:embed="rId9">
                       <a:extLst>
                         <a:ext uri="{28A0092B-C50C-407E-A947-70E740481C1C}">
                           <a14:useLocalDpi xmlns:a14="http://schemas.microsoft.com/office/drawing/2010/main" val="0"/>
@@ -1934,6 +2251,7 @@
         <w:rPr>
           <w:rFonts w:ascii="Times New Roman" w:hAnsi="Times New Roman" w:cs="Times New Roman"/>
         </w:rPr>
+        <w:lastRenderedPageBreak/>
         <w:t xml:space="preserve">I, Luke Ruffing, confirm that all work I have contributed to this document has been to the best of my knowledge completed with integrity and in accordance with the objectives and collaborative standards established by the team. I </w:t>
       </w:r>
       <w:proofErr w:type="gramStart"/>
@@ -1995,7 +2313,7 @@
                     </pic:cNvPicPr>
                   </pic:nvPicPr>
                   <pic:blipFill>
-                    <a:blip r:embed="rId9" cstate="print">
+                    <a:blip r:embed="rId10" cstate="print">
                       <a:extLst>
                         <a:ext uri="{28A0092B-C50C-407E-A947-70E740481C1C}">
                           <a14:useLocalDpi xmlns:a14="http://schemas.microsoft.com/office/drawing/2010/main" val="0"/>
@@ -2073,14 +2391,19 @@
           <w:b/>
           <w:bCs/>
         </w:rPr>
-        <w:lastRenderedPageBreak/>
         <w:tab/>
       </w:r>
     </w:p>
     <w:sectPr>
-      <w:headerReference w:type="default" r:id="rId10"/>
+      <w:headerReference w:type="default" r:id="rId11"/>
       <w:pgSz w:w="12240" w:h="15840"/>
       <w:pgMar w:top="1440" w:right="1440" w:bottom="1440" w:left="1440" w:header="720" w:footer="720" w:gutter="0"/>
+      <w:pgBorders w:display="firstPage" w:offsetFrom="page">
+        <w:top w:val="double" w:sz="12" w:space="24" w:color="000000" w:themeColor="text1"/>
+        <w:left w:val="double" w:sz="12" w:space="24" w:color="000000" w:themeColor="text1"/>
+        <w:bottom w:val="double" w:sz="12" w:space="24" w:color="000000" w:themeColor="text1"/>
+        <w:right w:val="double" w:sz="12" w:space="24" w:color="000000" w:themeColor="text1"/>
+      </w:pgBorders>
       <w:pgNumType w:start="1"/>
       <w:cols w:space="720"/>
       <w:titlePg/>

</xml_diff>

<commit_message>
cooked a meal, added uml link
</commit_message>
<xml_diff>
--- a/Design/CMSC4900Group2 - Design Paper.docx
+++ b/Design/CMSC4900Group2 - Design Paper.docx
@@ -77,7 +77,7 @@
           <w:noProof/>
         </w:rPr>
         <w:drawing>
-          <wp:inline distT="0" distB="0" distL="0" distR="0" wp14:anchorId="3B35227E" wp14:editId="3A61E8E2">
+          <wp:inline distT="0" distB="0" distL="0" distR="0" wp14:anchorId="3B35227E" wp14:editId="72E4754B">
             <wp:extent cx="1200150" cy="1005840"/>
             <wp:effectExtent l="0" t="0" r="0" b="3810"/>
             <wp:docPr id="929118292" name="Picture 1" descr="A red and black logo&#10;&#10;AI-generated content may be incorrect."/>
@@ -418,7 +418,7 @@
           <w:r>
             <w:fldChar w:fldCharType="separate"/>
           </w:r>
-          <w:hyperlink w:anchor="_Toc215038670" w:history="1">
+          <w:hyperlink w:anchor="_Toc215040940" w:history="1">
             <w:r>
               <w:rPr>
                 <w:rStyle w:val="Hyperlink"/>
@@ -448,7 +448,7 @@
                 <w:noProof/>
                 <w:webHidden/>
               </w:rPr>
-              <w:instrText xml:space="preserve"> PAGEREF _Toc215038670 \h </w:instrText>
+              <w:instrText xml:space="preserve"> PAGEREF _Toc215040940 \h </w:instrText>
             </w:r>
             <w:r>
               <w:rPr>
@@ -487,7 +487,7 @@
               <w:noProof/>
             </w:rPr>
           </w:pPr>
-          <w:hyperlink w:anchor="_Toc215038671" w:history="1">
+          <w:hyperlink w:anchor="_Toc215040941" w:history="1">
             <w:r>
               <w:rPr>
                 <w:rStyle w:val="Hyperlink"/>
@@ -517,7 +517,7 @@
                 <w:noProof/>
                 <w:webHidden/>
               </w:rPr>
-              <w:instrText xml:space="preserve"> PAGEREF _Toc215038671 \h </w:instrText>
+              <w:instrText xml:space="preserve"> PAGEREF _Toc215040941 \h </w:instrText>
             </w:r>
             <w:r>
               <w:rPr>
@@ -559,7 +559,7 @@
               <w:noProof/>
             </w:rPr>
           </w:pPr>
-          <w:hyperlink w:anchor="_Toc215038672" w:history="1">
+          <w:hyperlink w:anchor="_Toc215040942" w:history="1">
             <w:r>
               <w:rPr>
                 <w:rStyle w:val="Hyperlink"/>
@@ -589,7 +589,7 @@
                 <w:noProof/>
                 <w:webHidden/>
               </w:rPr>
-              <w:instrText xml:space="preserve"> PAGEREF _Toc215038672 \h </w:instrText>
+              <w:instrText xml:space="preserve"> PAGEREF _Toc215040942 \h </w:instrText>
             </w:r>
             <w:r>
               <w:rPr>
@@ -631,7 +631,7 @@
               <w:noProof/>
             </w:rPr>
           </w:pPr>
-          <w:hyperlink w:anchor="_Toc215038673" w:history="1">
+          <w:hyperlink w:anchor="_Toc215040943" w:history="1">
             <w:r>
               <w:rPr>
                 <w:rStyle w:val="Hyperlink"/>
@@ -661,7 +661,7 @@
                 <w:noProof/>
                 <w:webHidden/>
               </w:rPr>
-              <w:instrText xml:space="preserve"> PAGEREF _Toc215038673 \h </w:instrText>
+              <w:instrText xml:space="preserve"> PAGEREF _Toc215040943 \h </w:instrText>
             </w:r>
             <w:r>
               <w:rPr>
@@ -703,7 +703,7 @@
               <w:noProof/>
             </w:rPr>
           </w:pPr>
-          <w:hyperlink w:anchor="_Toc215038674" w:history="1">
+          <w:hyperlink w:anchor="_Toc215040944" w:history="1">
             <w:r>
               <w:rPr>
                 <w:rStyle w:val="Hyperlink"/>
@@ -733,7 +733,7 @@
                 <w:noProof/>
                 <w:webHidden/>
               </w:rPr>
-              <w:instrText xml:space="preserve"> PAGEREF _Toc215038674 \h </w:instrText>
+              <w:instrText xml:space="preserve"> PAGEREF _Toc215040944 \h </w:instrText>
             </w:r>
             <w:r>
               <w:rPr>
@@ -772,7 +772,7 @@
               <w:noProof/>
             </w:rPr>
           </w:pPr>
-          <w:hyperlink w:anchor="_Toc215038675" w:history="1">
+          <w:hyperlink w:anchor="_Toc215040945" w:history="1">
             <w:r>
               <w:rPr>
                 <w:rStyle w:val="Hyperlink"/>
@@ -802,7 +802,7 @@
                 <w:noProof/>
                 <w:webHidden/>
               </w:rPr>
-              <w:instrText xml:space="preserve"> PAGEREF _Toc215038675 \h </w:instrText>
+              <w:instrText xml:space="preserve"> PAGEREF _Toc215040945 \h </w:instrText>
             </w:r>
             <w:r>
               <w:rPr>
@@ -841,7 +841,7 @@
               <w:noProof/>
             </w:rPr>
           </w:pPr>
-          <w:hyperlink w:anchor="_Toc215038676" w:history="1">
+          <w:hyperlink w:anchor="_Toc215040946" w:history="1">
             <w:r>
               <w:rPr>
                 <w:rStyle w:val="Hyperlink"/>
@@ -871,7 +871,7 @@
                 <w:noProof/>
                 <w:webHidden/>
               </w:rPr>
-              <w:instrText xml:space="preserve"> PAGEREF _Toc215038676 \h </w:instrText>
+              <w:instrText xml:space="preserve"> PAGEREF _Toc215040946 \h </w:instrText>
             </w:r>
             <w:r>
               <w:rPr>
@@ -913,7 +913,7 @@
               <w:noProof/>
             </w:rPr>
           </w:pPr>
-          <w:hyperlink w:anchor="_Toc215038677" w:history="1">
+          <w:hyperlink w:anchor="_Toc215040947" w:history="1">
             <w:r>
               <w:rPr>
                 <w:rStyle w:val="Hyperlink"/>
@@ -943,7 +943,7 @@
                 <w:noProof/>
                 <w:webHidden/>
               </w:rPr>
-              <w:instrText xml:space="preserve"> PAGEREF _Toc215038677 \h </w:instrText>
+              <w:instrText xml:space="preserve"> PAGEREF _Toc215040947 \h </w:instrText>
             </w:r>
             <w:r>
               <w:rPr>
@@ -985,7 +985,7 @@
               <w:noProof/>
             </w:rPr>
           </w:pPr>
-          <w:hyperlink w:anchor="_Toc215038678" w:history="1">
+          <w:hyperlink w:anchor="_Toc215040948" w:history="1">
             <w:r>
               <w:rPr>
                 <w:rStyle w:val="Hyperlink"/>
@@ -1015,7 +1015,7 @@
                 <w:noProof/>
                 <w:webHidden/>
               </w:rPr>
-              <w:instrText xml:space="preserve"> PAGEREF _Toc215038678 \h </w:instrText>
+              <w:instrText xml:space="preserve"> PAGEREF _Toc215040948 \h </w:instrText>
             </w:r>
             <w:r>
               <w:rPr>
@@ -1057,7 +1057,7 @@
               <w:noProof/>
             </w:rPr>
           </w:pPr>
-          <w:hyperlink w:anchor="_Toc215038679" w:history="1">
+          <w:hyperlink w:anchor="_Toc215040949" w:history="1">
             <w:r>
               <w:rPr>
                 <w:rStyle w:val="Hyperlink"/>
@@ -1087,7 +1087,7 @@
                 <w:noProof/>
                 <w:webHidden/>
               </w:rPr>
-              <w:instrText xml:space="preserve"> PAGEREF _Toc215038679 \h </w:instrText>
+              <w:instrText xml:space="preserve"> PAGEREF _Toc215040949 \h </w:instrText>
             </w:r>
             <w:r>
               <w:rPr>
@@ -1129,7 +1129,7 @@
               <w:noProof/>
             </w:rPr>
           </w:pPr>
-          <w:hyperlink w:anchor="_Toc215038680" w:history="1">
+          <w:hyperlink w:anchor="_Toc215040950" w:history="1">
             <w:r>
               <w:rPr>
                 <w:rStyle w:val="Hyperlink"/>
@@ -1159,7 +1159,7 @@
                 <w:noProof/>
                 <w:webHidden/>
               </w:rPr>
-              <w:instrText xml:space="preserve"> PAGEREF _Toc215038680 \h </w:instrText>
+              <w:instrText xml:space="preserve"> PAGEREF _Toc215040950 \h </w:instrText>
             </w:r>
             <w:r>
               <w:rPr>
@@ -1201,7 +1201,7 @@
               <w:noProof/>
             </w:rPr>
           </w:pPr>
-          <w:hyperlink w:anchor="_Toc215038681" w:history="1">
+          <w:hyperlink w:anchor="_Toc215040951" w:history="1">
             <w:r>
               <w:rPr>
                 <w:rStyle w:val="Hyperlink"/>
@@ -1231,7 +1231,7 @@
                 <w:noProof/>
                 <w:webHidden/>
               </w:rPr>
-              <w:instrText xml:space="preserve"> PAGEREF _Toc215038681 \h </w:instrText>
+              <w:instrText xml:space="preserve"> PAGEREF _Toc215040951 \h </w:instrText>
             </w:r>
             <w:r>
               <w:rPr>
@@ -1273,7 +1273,7 @@
               <w:noProof/>
             </w:rPr>
           </w:pPr>
-          <w:hyperlink w:anchor="_Toc215038682" w:history="1">
+          <w:hyperlink w:anchor="_Toc215040952" w:history="1">
             <w:r>
               <w:rPr>
                 <w:rStyle w:val="Hyperlink"/>
@@ -1303,7 +1303,7 @@
                 <w:noProof/>
                 <w:webHidden/>
               </w:rPr>
-              <w:instrText xml:space="preserve"> PAGEREF _Toc215038682 \h </w:instrText>
+              <w:instrText xml:space="preserve"> PAGEREF _Toc215040952 \h </w:instrText>
             </w:r>
             <w:r>
               <w:rPr>
@@ -1342,7 +1342,7 @@
               <w:noProof/>
             </w:rPr>
           </w:pPr>
-          <w:hyperlink w:anchor="_Toc215038683" w:history="1">
+          <w:hyperlink w:anchor="_Toc215040953" w:history="1">
             <w:r>
               <w:rPr>
                 <w:rStyle w:val="Hyperlink"/>
@@ -1372,7 +1372,7 @@
                 <w:noProof/>
                 <w:webHidden/>
               </w:rPr>
-              <w:instrText xml:space="preserve"> PAGEREF _Toc215038683 \h </w:instrText>
+              <w:instrText xml:space="preserve"> PAGEREF _Toc215040953 \h </w:instrText>
             </w:r>
             <w:r>
               <w:rPr>
@@ -1414,7 +1414,7 @@
               <w:noProof/>
             </w:rPr>
           </w:pPr>
-          <w:hyperlink w:anchor="_Toc215038684" w:history="1">
+          <w:hyperlink w:anchor="_Toc215040954" w:history="1">
             <w:r>
               <w:rPr>
                 <w:rStyle w:val="Hyperlink"/>
@@ -1444,7 +1444,7 @@
                 <w:noProof/>
                 <w:webHidden/>
               </w:rPr>
-              <w:instrText xml:space="preserve"> PAGEREF _Toc215038684 \h </w:instrText>
+              <w:instrText xml:space="preserve"> PAGEREF _Toc215040954 \h </w:instrText>
             </w:r>
             <w:r>
               <w:rPr>
@@ -1483,7 +1483,7 @@
               <w:noProof/>
             </w:rPr>
           </w:pPr>
-          <w:hyperlink w:anchor="_Toc215038685" w:history="1">
+          <w:hyperlink w:anchor="_Toc215040955" w:history="1">
             <w:r>
               <w:rPr>
                 <w:rStyle w:val="Hyperlink"/>
@@ -1513,7 +1513,7 @@
                 <w:noProof/>
                 <w:webHidden/>
               </w:rPr>
-              <w:instrText xml:space="preserve"> PAGEREF _Toc215038685 \h </w:instrText>
+              <w:instrText xml:space="preserve"> PAGEREF _Toc215040955 \h </w:instrText>
             </w:r>
             <w:r>
               <w:rPr>
@@ -1555,7 +1555,7 @@
               <w:noProof/>
             </w:rPr>
           </w:pPr>
-          <w:hyperlink w:anchor="_Toc215038686" w:history="1">
+          <w:hyperlink w:anchor="_Toc215040956" w:history="1">
             <w:r>
               <w:rPr>
                 <w:rStyle w:val="Hyperlink"/>
@@ -1585,7 +1585,7 @@
                 <w:noProof/>
                 <w:webHidden/>
               </w:rPr>
-              <w:instrText xml:space="preserve"> PAGEREF _Toc215038686 \h </w:instrText>
+              <w:instrText xml:space="preserve"> PAGEREF _Toc215040956 \h </w:instrText>
             </w:r>
             <w:r>
               <w:rPr>
@@ -1624,7 +1624,7 @@
               <w:noProof/>
             </w:rPr>
           </w:pPr>
-          <w:hyperlink w:anchor="_Toc215038687" w:history="1">
+          <w:hyperlink w:anchor="_Toc215040957" w:history="1">
             <w:r>
               <w:rPr>
                 <w:rStyle w:val="Hyperlink"/>
@@ -1654,7 +1654,7 @@
                 <w:noProof/>
                 <w:webHidden/>
               </w:rPr>
-              <w:instrText xml:space="preserve"> PAGEREF _Toc215038687 \h </w:instrText>
+              <w:instrText xml:space="preserve"> PAGEREF _Toc215040957 \h </w:instrText>
             </w:r>
             <w:r>
               <w:rPr>
@@ -1696,7 +1696,7 @@
               <w:noProof/>
             </w:rPr>
           </w:pPr>
-          <w:hyperlink w:anchor="_Toc215038688" w:history="1">
+          <w:hyperlink w:anchor="_Toc215040958" w:history="1">
             <w:r>
               <w:rPr>
                 <w:rStyle w:val="Hyperlink"/>
@@ -1726,7 +1726,7 @@
                 <w:noProof/>
                 <w:webHidden/>
               </w:rPr>
-              <w:instrText xml:space="preserve"> PAGEREF _Toc215038688 \h </w:instrText>
+              <w:instrText xml:space="preserve"> PAGEREF _Toc215040958 \h </w:instrText>
             </w:r>
             <w:r>
               <w:rPr>
@@ -1768,7 +1768,7 @@
               <w:noProof/>
             </w:rPr>
           </w:pPr>
-          <w:hyperlink w:anchor="_Toc215038689" w:history="1">
+          <w:hyperlink w:anchor="_Toc215040959" w:history="1">
             <w:r>
               <w:rPr>
                 <w:rStyle w:val="Hyperlink"/>
@@ -1798,7 +1798,7 @@
                 <w:noProof/>
                 <w:webHidden/>
               </w:rPr>
-              <w:instrText xml:space="preserve"> PAGEREF _Toc215038689 \h </w:instrText>
+              <w:instrText xml:space="preserve"> PAGEREF _Toc215040959 \h </w:instrText>
             </w:r>
             <w:r>
               <w:rPr>
@@ -1840,7 +1840,7 @@
               <w:noProof/>
             </w:rPr>
           </w:pPr>
-          <w:hyperlink w:anchor="_Toc215038690" w:history="1">
+          <w:hyperlink w:anchor="_Toc215040960" w:history="1">
             <w:r>
               <w:rPr>
                 <w:rStyle w:val="Hyperlink"/>
@@ -1870,7 +1870,7 @@
                 <w:noProof/>
                 <w:webHidden/>
               </w:rPr>
-              <w:instrText xml:space="preserve"> PAGEREF _Toc215038690 \h </w:instrText>
+              <w:instrText xml:space="preserve"> PAGEREF _Toc215040960 \h </w:instrText>
             </w:r>
             <w:r>
               <w:rPr>
@@ -1912,7 +1912,7 @@
               <w:noProof/>
             </w:rPr>
           </w:pPr>
-          <w:hyperlink w:anchor="_Toc215038691" w:history="1">
+          <w:hyperlink w:anchor="_Toc215040961" w:history="1">
             <w:r>
               <w:rPr>
                 <w:rStyle w:val="Hyperlink"/>
@@ -1942,7 +1942,7 @@
                 <w:noProof/>
                 <w:webHidden/>
               </w:rPr>
-              <w:instrText xml:space="preserve"> PAGEREF _Toc215038691 \h </w:instrText>
+              <w:instrText xml:space="preserve"> PAGEREF _Toc215040961 \h </w:instrText>
             </w:r>
             <w:r>
               <w:rPr>
@@ -1984,7 +1984,7 @@
               <w:noProof/>
             </w:rPr>
           </w:pPr>
-          <w:hyperlink w:anchor="_Toc215038692" w:history="1">
+          <w:hyperlink w:anchor="_Toc215040962" w:history="1">
             <w:r>
               <w:rPr>
                 <w:rStyle w:val="Hyperlink"/>
@@ -2014,7 +2014,7 @@
                 <w:noProof/>
                 <w:webHidden/>
               </w:rPr>
-              <w:instrText xml:space="preserve"> PAGEREF _Toc215038692 \h </w:instrText>
+              <w:instrText xml:space="preserve"> PAGEREF _Toc215040962 \h </w:instrText>
             </w:r>
             <w:r>
               <w:rPr>
@@ -2053,7 +2053,7 @@
               <w:noProof/>
             </w:rPr>
           </w:pPr>
-          <w:hyperlink w:anchor="_Toc215038693" w:history="1">
+          <w:hyperlink w:anchor="_Toc215040963" w:history="1">
             <w:r>
               <w:rPr>
                 <w:rStyle w:val="Hyperlink"/>
@@ -2083,7 +2083,7 @@
                 <w:noProof/>
                 <w:webHidden/>
               </w:rPr>
-              <w:instrText xml:space="preserve"> PAGEREF _Toc215038693 \h </w:instrText>
+              <w:instrText xml:space="preserve"> PAGEREF _Toc215040963 \h </w:instrText>
             </w:r>
             <w:r>
               <w:rPr>
@@ -2122,7 +2122,7 @@
               <w:noProof/>
             </w:rPr>
           </w:pPr>
-          <w:hyperlink w:anchor="_Toc215038694" w:history="1">
+          <w:hyperlink w:anchor="_Toc215040964" w:history="1">
             <w:r>
               <w:rPr>
                 <w:rStyle w:val="Hyperlink"/>
@@ -2152,7 +2152,7 @@
                 <w:noProof/>
                 <w:webHidden/>
               </w:rPr>
-              <w:instrText xml:space="preserve"> PAGEREF _Toc215038694 \h </w:instrText>
+              <w:instrText xml:space="preserve"> PAGEREF _Toc215040964 \h </w:instrText>
             </w:r>
             <w:r>
               <w:rPr>
@@ -2191,7 +2191,7 @@
               <w:noProof/>
             </w:rPr>
           </w:pPr>
-          <w:hyperlink w:anchor="_Toc215038695" w:history="1">
+          <w:hyperlink w:anchor="_Toc215040965" w:history="1">
             <w:r>
               <w:rPr>
                 <w:rStyle w:val="Hyperlink"/>
@@ -2221,7 +2221,7 @@
                 <w:noProof/>
                 <w:webHidden/>
               </w:rPr>
-              <w:instrText xml:space="preserve"> PAGEREF _Toc215038695 \h </w:instrText>
+              <w:instrText xml:space="preserve"> PAGEREF _Toc215040965 \h </w:instrText>
             </w:r>
             <w:r>
               <w:rPr>
@@ -2260,7 +2260,7 @@
               <w:noProof/>
             </w:rPr>
           </w:pPr>
-          <w:hyperlink w:anchor="_Toc215038696" w:history="1">
+          <w:hyperlink w:anchor="_Toc215040966" w:history="1">
             <w:r>
               <w:rPr>
                 <w:rStyle w:val="Hyperlink"/>
@@ -2290,7 +2290,7 @@
                 <w:noProof/>
                 <w:webHidden/>
               </w:rPr>
-              <w:instrText xml:space="preserve"> PAGEREF _Toc215038696 \h </w:instrText>
+              <w:instrText xml:space="preserve"> PAGEREF _Toc215040966 \h </w:instrText>
             </w:r>
             <w:r>
               <w:rPr>
@@ -2329,7 +2329,7 @@
               <w:noProof/>
             </w:rPr>
           </w:pPr>
-          <w:hyperlink w:anchor="_Toc215038697" w:history="1">
+          <w:hyperlink w:anchor="_Toc215040967" w:history="1">
             <w:r>
               <w:rPr>
                 <w:rStyle w:val="Hyperlink"/>
@@ -2359,7 +2359,7 @@
                 <w:noProof/>
                 <w:webHidden/>
               </w:rPr>
-              <w:instrText xml:space="preserve"> PAGEREF _Toc215038697 \h </w:instrText>
+              <w:instrText xml:space="preserve"> PAGEREF _Toc215040967 \h </w:instrText>
             </w:r>
             <w:r>
               <w:rPr>
@@ -2379,7 +2379,151 @@
                 <w:noProof/>
                 <w:webHidden/>
               </w:rPr>
-              <w:t>12</w:t>
+              <w:t>13</w:t>
+            </w:r>
+            <w:r>
+              <w:rPr>
+                <w:noProof/>
+                <w:webHidden/>
+              </w:rPr>
+              <w:fldChar w:fldCharType="end"/>
+            </w:r>
+          </w:hyperlink>
+        </w:p>
+        <w:p>
+          <w:pPr>
+            <w:pStyle w:val="TOC3"/>
+            <w:tabs>
+              <w:tab w:val="right" w:leader="dot" w:pos="9350"/>
+            </w:tabs>
+            <w:rPr>
+              <w:rFonts w:eastAsiaTheme="minorEastAsia"/>
+              <w:noProof/>
+            </w:rPr>
+          </w:pPr>
+          <w:hyperlink w:anchor="_Toc215040968" w:history="1">
+            <w:r>
+              <w:rPr>
+                <w:rStyle w:val="Hyperlink"/>
+                <w:rFonts w:ascii="Times New Roman" w:hAnsi="Times New Roman" w:cs="Times New Roman"/>
+                <w:b/>
+                <w:bCs/>
+                <w:noProof/>
+              </w:rPr>
+              <w:t>Possible Hosting Service Options:</w:t>
+            </w:r>
+            <w:r>
+              <w:rPr>
+                <w:noProof/>
+                <w:webHidden/>
+              </w:rPr>
+              <w:tab/>
+            </w:r>
+            <w:r>
+              <w:rPr>
+                <w:noProof/>
+                <w:webHidden/>
+              </w:rPr>
+              <w:fldChar w:fldCharType="begin"/>
+            </w:r>
+            <w:r>
+              <w:rPr>
+                <w:noProof/>
+                <w:webHidden/>
+              </w:rPr>
+              <w:instrText xml:space="preserve"> PAGEREF _Toc215040968 \h </w:instrText>
+            </w:r>
+            <w:r>
+              <w:rPr>
+                <w:noProof/>
+                <w:webHidden/>
+              </w:rPr>
+            </w:r>
+            <w:r>
+              <w:rPr>
+                <w:noProof/>
+                <w:webHidden/>
+              </w:rPr>
+              <w:fldChar w:fldCharType="separate"/>
+            </w:r>
+            <w:r>
+              <w:rPr>
+                <w:noProof/>
+                <w:webHidden/>
+              </w:rPr>
+              <w:t>13</w:t>
+            </w:r>
+            <w:r>
+              <w:rPr>
+                <w:noProof/>
+                <w:webHidden/>
+              </w:rPr>
+              <w:fldChar w:fldCharType="end"/>
+            </w:r>
+          </w:hyperlink>
+        </w:p>
+        <w:p>
+          <w:pPr>
+            <w:pStyle w:val="TOC3"/>
+            <w:tabs>
+              <w:tab w:val="right" w:leader="dot" w:pos="9350"/>
+            </w:tabs>
+            <w:rPr>
+              <w:rFonts w:eastAsiaTheme="minorEastAsia"/>
+              <w:noProof/>
+            </w:rPr>
+          </w:pPr>
+          <w:hyperlink w:anchor="_Toc215040969" w:history="1">
+            <w:r>
+              <w:rPr>
+                <w:rStyle w:val="Hyperlink"/>
+                <w:rFonts w:ascii="Times New Roman" w:hAnsi="Times New Roman" w:cs="Times New Roman"/>
+                <w:b/>
+                <w:bCs/>
+                <w:noProof/>
+              </w:rPr>
+              <w:t>Schematic of Toolset:</w:t>
+            </w:r>
+            <w:r>
+              <w:rPr>
+                <w:noProof/>
+                <w:webHidden/>
+              </w:rPr>
+              <w:tab/>
+            </w:r>
+            <w:r>
+              <w:rPr>
+                <w:noProof/>
+                <w:webHidden/>
+              </w:rPr>
+              <w:fldChar w:fldCharType="begin"/>
+            </w:r>
+            <w:r>
+              <w:rPr>
+                <w:noProof/>
+                <w:webHidden/>
+              </w:rPr>
+              <w:instrText xml:space="preserve"> PAGEREF _Toc215040969 \h </w:instrText>
+            </w:r>
+            <w:r>
+              <w:rPr>
+                <w:noProof/>
+                <w:webHidden/>
+              </w:rPr>
+            </w:r>
+            <w:r>
+              <w:rPr>
+                <w:noProof/>
+                <w:webHidden/>
+              </w:rPr>
+              <w:fldChar w:fldCharType="separate"/>
+            </w:r>
+            <w:r>
+              <w:rPr>
+                <w:noProof/>
+                <w:webHidden/>
+              </w:rPr>
+              <w:t>13</w:t>
             </w:r>
             <w:r>
               <w:rPr>
@@ -2398,7 +2542,7 @@
               <w:noProof/>
             </w:rPr>
           </w:pPr>
-          <w:hyperlink w:anchor="_Toc215038698" w:history="1">
+          <w:hyperlink w:anchor="_Toc215040970" w:history="1">
             <w:r>
               <w:rPr>
                 <w:rStyle w:val="Hyperlink"/>
@@ -2428,7 +2572,7 @@
                 <w:noProof/>
                 <w:webHidden/>
               </w:rPr>
-              <w:instrText xml:space="preserve"> PAGEREF _Toc215038698 \h </w:instrText>
+              <w:instrText xml:space="preserve"> PAGEREF _Toc215040970 \h </w:instrText>
             </w:r>
             <w:r>
               <w:rPr>
@@ -2448,7 +2592,7 @@
                 <w:noProof/>
                 <w:webHidden/>
               </w:rPr>
-              <w:t>12</w:t>
+              <w:t>14</w:t>
             </w:r>
             <w:r>
               <w:rPr>
@@ -2467,7 +2611,7 @@
               <w:noProof/>
             </w:rPr>
           </w:pPr>
-          <w:hyperlink w:anchor="_Toc215038699" w:history="1">
+          <w:hyperlink w:anchor="_Toc215040971" w:history="1">
             <w:r>
               <w:rPr>
                 <w:rStyle w:val="Hyperlink"/>
@@ -2497,7 +2641,7 @@
                 <w:noProof/>
                 <w:webHidden/>
               </w:rPr>
-              <w:instrText xml:space="preserve"> PAGEREF _Toc215038699 \h </w:instrText>
+              <w:instrText xml:space="preserve"> PAGEREF _Toc215040971 \h </w:instrText>
             </w:r>
             <w:r>
               <w:rPr>
@@ -2517,7 +2661,7 @@
                 <w:noProof/>
                 <w:webHidden/>
               </w:rPr>
-              <w:t>13</w:t>
+              <w:t>15</w:t>
             </w:r>
             <w:r>
               <w:rPr>
@@ -2536,7 +2680,7 @@
               <w:noProof/>
             </w:rPr>
           </w:pPr>
-          <w:hyperlink w:anchor="_Toc215038700" w:history="1">
+          <w:hyperlink w:anchor="_Toc215040972" w:history="1">
             <w:r>
               <w:rPr>
                 <w:rStyle w:val="Hyperlink"/>
@@ -2566,7 +2710,7 @@
                 <w:noProof/>
                 <w:webHidden/>
               </w:rPr>
-              <w:instrText xml:space="preserve"> PAGEREF _Toc215038700 \h </w:instrText>
+              <w:instrText xml:space="preserve"> PAGEREF _Toc215040972 \h </w:instrText>
             </w:r>
             <w:r>
               <w:rPr>
@@ -2586,7 +2730,7 @@
                 <w:noProof/>
                 <w:webHidden/>
               </w:rPr>
-              <w:t>14</w:t>
+              <w:t>16</w:t>
             </w:r>
             <w:r>
               <w:rPr>
@@ -2692,15 +2836,6 @@
     </w:p>
     <w:p>
       <w:pPr>
-        <w:spacing w:line="480" w:lineRule="auto"/>
-        <w:rPr>
-          <w:rFonts w:ascii="Times New Roman" w:hAnsi="Times New Roman" w:cs="Times New Roman"/>
-          <w:color w:val="000000" w:themeColor="text1"/>
-        </w:rPr>
-      </w:pPr>
-    </w:p>
-    <w:p>
-      <w:pPr>
         <w:pStyle w:val="Heading1"/>
         <w:spacing w:line="480" w:lineRule="auto"/>
         <w:jc w:val="center"/>
@@ -2715,7 +2850,7 @@
         </w:rPr>
       </w:pPr>
       <w:bookmarkStart w:id="0" w:name="_Toc214003714"/>
-      <w:bookmarkStart w:id="1" w:name="_Toc215038670"/>
+      <w:bookmarkStart w:id="1" w:name="_Toc215040940"/>
       <w:r>
         <w:rPr>
           <w:rFonts w:ascii="Times New Roman" w:hAnsi="Times New Roman" w:cs="Times New Roman"/>
@@ -2726,6 +2861,7 @@
           <w:szCs w:val="24"/>
           <w:u w:val="single"/>
         </w:rPr>
+        <w:lastRenderedPageBreak/>
         <w:t>Abstract</w:t>
       </w:r>
       <w:bookmarkEnd w:id="0"/>
@@ -2844,7 +2980,7 @@
           <w:u w:val="single"/>
         </w:rPr>
       </w:pPr>
-      <w:bookmarkStart w:id="2" w:name="_Toc215038671"/>
+      <w:bookmarkStart w:id="2" w:name="_Toc215040941"/>
       <w:r>
         <w:rPr>
           <w:rFonts w:ascii="Times New Roman" w:hAnsi="Times New Roman" w:cs="Times New Roman"/>
@@ -2874,7 +3010,7 @@
           <w:u w:val="single"/>
         </w:rPr>
       </w:pPr>
-      <w:bookmarkStart w:id="3" w:name="_Toc215038672"/>
+      <w:bookmarkStart w:id="3" w:name="_Toc215040942"/>
       <w:r>
         <w:rPr>
           <w:rFonts w:ascii="Times New Roman" w:hAnsi="Times New Roman" w:cs="Times New Roman"/>
@@ -2979,7 +3115,7 @@
           <w:u w:val="single"/>
         </w:rPr>
       </w:pPr>
-      <w:bookmarkStart w:id="4" w:name="_Toc215038673"/>
+      <w:bookmarkStart w:id="4" w:name="_Toc215040943"/>
       <w:r>
         <w:rPr>
           <w:rFonts w:ascii="Times New Roman" w:hAnsi="Times New Roman" w:cs="Times New Roman"/>
@@ -3053,7 +3189,7 @@
           <w:u w:val="single"/>
         </w:rPr>
       </w:pPr>
-      <w:bookmarkStart w:id="5" w:name="_Toc215038674"/>
+      <w:bookmarkStart w:id="5" w:name="_Toc215040944"/>
       <w:r>
         <w:rPr>
           <w:rFonts w:ascii="Times New Roman" w:hAnsi="Times New Roman" w:cs="Times New Roman"/>
@@ -3172,7 +3308,7 @@
           <w:u w:val="single"/>
         </w:rPr>
       </w:pPr>
-      <w:bookmarkStart w:id="6" w:name="_Toc215038675"/>
+      <w:bookmarkStart w:id="6" w:name="_Toc215040945"/>
       <w:r>
         <w:rPr>
           <w:rFonts w:ascii="Times New Roman" w:hAnsi="Times New Roman" w:cs="Times New Roman"/>
@@ -3459,7 +3595,7 @@
           <w:u w:val="single"/>
         </w:rPr>
       </w:pPr>
-      <w:bookmarkStart w:id="7" w:name="_Toc215038676"/>
+      <w:bookmarkStart w:id="7" w:name="_Toc215040946"/>
       <w:r>
         <w:rPr>
           <w:rFonts w:ascii="Times New Roman" w:hAnsi="Times New Roman" w:cs="Times New Roman"/>
@@ -3489,7 +3625,7 @@
           <w:u w:val="single"/>
         </w:rPr>
       </w:pPr>
-      <w:bookmarkStart w:id="8" w:name="_Toc215038677"/>
+      <w:bookmarkStart w:id="8" w:name="_Toc215040947"/>
       <w:r>
         <w:rPr>
           <w:rFonts w:ascii="Times New Roman" w:hAnsi="Times New Roman" w:cs="Times New Roman"/>
@@ -3518,7 +3654,7 @@
           <w:u w:val="single"/>
         </w:rPr>
       </w:pPr>
-      <w:bookmarkStart w:id="9" w:name="_Toc215038678"/>
+      <w:bookmarkStart w:id="9" w:name="_Toc215040948"/>
       <w:r>
         <w:rPr>
           <w:rFonts w:ascii="Times New Roman" w:hAnsi="Times New Roman" w:cs="Times New Roman"/>
@@ -3547,7 +3683,7 @@
           <w:u w:val="single"/>
         </w:rPr>
       </w:pPr>
-      <w:bookmarkStart w:id="10" w:name="_Toc215038679"/>
+      <w:bookmarkStart w:id="10" w:name="_Toc215040949"/>
       <w:r>
         <w:rPr>
           <w:rFonts w:ascii="Times New Roman" w:hAnsi="Times New Roman" w:cs="Times New Roman"/>
@@ -3576,7 +3712,7 @@
           <w:u w:val="single"/>
         </w:rPr>
       </w:pPr>
-      <w:bookmarkStart w:id="11" w:name="_Toc215038680"/>
+      <w:bookmarkStart w:id="11" w:name="_Toc215040950"/>
       <w:r>
         <w:rPr>
           <w:rFonts w:ascii="Times New Roman" w:hAnsi="Times New Roman" w:cs="Times New Roman"/>
@@ -3666,7 +3802,7 @@
           <w:u w:val="single"/>
         </w:rPr>
       </w:pPr>
-      <w:bookmarkStart w:id="12" w:name="_Toc215038681"/>
+      <w:bookmarkStart w:id="12" w:name="_Toc215040951"/>
       <w:r>
         <w:rPr>
           <w:rFonts w:ascii="Times New Roman" w:hAnsi="Times New Roman" w:cs="Times New Roman"/>
@@ -3677,6 +3813,7 @@
           <w:szCs w:val="24"/>
           <w:u w:val="single"/>
         </w:rPr>
+        <w:lastRenderedPageBreak/>
         <w:t>Module Cohesion</w:t>
       </w:r>
       <w:bookmarkEnd w:id="12"/>
@@ -3695,7 +3832,7 @@
           <w:u w:val="single"/>
         </w:rPr>
       </w:pPr>
-      <w:bookmarkStart w:id="13" w:name="_Toc215038682"/>
+      <w:bookmarkStart w:id="13" w:name="_Toc215040952"/>
       <w:r>
         <w:rPr>
           <w:rFonts w:ascii="Times New Roman" w:hAnsi="Times New Roman" w:cs="Times New Roman"/>
@@ -3725,7 +3862,7 @@
           <w:u w:val="single"/>
         </w:rPr>
       </w:pPr>
-      <w:bookmarkStart w:id="14" w:name="_Toc215038683"/>
+      <w:bookmarkStart w:id="14" w:name="_Toc215040953"/>
       <w:r>
         <w:rPr>
           <w:rFonts w:ascii="Times New Roman" w:hAnsi="Times New Roman" w:cs="Times New Roman"/>
@@ -3754,7 +3891,7 @@
           <w:u w:val="single"/>
         </w:rPr>
       </w:pPr>
-      <w:bookmarkStart w:id="15" w:name="_Toc215038684"/>
+      <w:bookmarkStart w:id="15" w:name="_Toc215040954"/>
       <w:r>
         <w:rPr>
           <w:rFonts w:ascii="Times New Roman" w:hAnsi="Times New Roman" w:cs="Times New Roman"/>
@@ -3785,7 +3922,7 @@
           <w:u w:val="single"/>
         </w:rPr>
       </w:pPr>
-      <w:bookmarkStart w:id="16" w:name="_Toc215038685"/>
+      <w:bookmarkStart w:id="16" w:name="_Toc215040955"/>
       <w:r>
         <w:rPr>
           <w:rFonts w:ascii="Times New Roman" w:hAnsi="Times New Roman" w:cs="Times New Roman"/>
@@ -3826,7 +3963,7 @@
           <w:u w:val="single"/>
         </w:rPr>
       </w:pPr>
-      <w:bookmarkStart w:id="17" w:name="_Toc215038686"/>
+      <w:bookmarkStart w:id="17" w:name="_Toc215040956"/>
       <w:r>
         <w:rPr>
           <w:rFonts w:ascii="Times New Roman" w:hAnsi="Times New Roman" w:cs="Times New Roman"/>
@@ -3881,7 +4018,7 @@
           <w:u w:val="single"/>
         </w:rPr>
       </w:pPr>
-      <w:bookmarkStart w:id="18" w:name="_Toc215038687"/>
+      <w:bookmarkStart w:id="18" w:name="_Toc215040957"/>
       <w:r>
         <w:rPr>
           <w:rFonts w:ascii="Times New Roman" w:hAnsi="Times New Roman" w:cs="Times New Roman"/>
@@ -3910,7 +4047,7 @@
           <w:u w:val="single"/>
         </w:rPr>
       </w:pPr>
-      <w:bookmarkStart w:id="19" w:name="_Toc215038688"/>
+      <w:bookmarkStart w:id="19" w:name="_Toc215040958"/>
       <w:r>
         <w:rPr>
           <w:rFonts w:ascii="Times New Roman" w:hAnsi="Times New Roman" w:cs="Times New Roman"/>
@@ -4048,7 +4185,6 @@
           <w:bCs/>
           <w:color w:val="000000" w:themeColor="text1"/>
         </w:rPr>
-        <w:lastRenderedPageBreak/>
         <w:tab/>
         <w:t>Output:</w:t>
       </w:r>
@@ -4108,7 +4244,7 @@
           <w:u w:val="single"/>
         </w:rPr>
       </w:pPr>
-      <w:bookmarkStart w:id="20" w:name="_Toc215038689"/>
+      <w:bookmarkStart w:id="20" w:name="_Toc215040959"/>
       <w:r>
         <w:rPr>
           <w:rFonts w:ascii="Times New Roman" w:hAnsi="Times New Roman" w:cs="Times New Roman"/>
@@ -4119,6 +4255,7 @@
           <w:szCs w:val="24"/>
           <w:u w:val="single"/>
         </w:rPr>
+        <w:lastRenderedPageBreak/>
         <w:t>Modules Used</w:t>
       </w:r>
       <w:bookmarkEnd w:id="20"/>
@@ -4136,7 +4273,7 @@
           <w:u w:val="single"/>
         </w:rPr>
       </w:pPr>
-      <w:bookmarkStart w:id="21" w:name="_Toc215038690"/>
+      <w:bookmarkStart w:id="21" w:name="_Toc215040960"/>
       <w:r>
         <w:rPr>
           <w:rFonts w:ascii="Times New Roman" w:hAnsi="Times New Roman" w:cs="Times New Roman"/>
@@ -4164,7 +4301,7 @@
           <w:u w:val="single"/>
         </w:rPr>
       </w:pPr>
-      <w:bookmarkStart w:id="22" w:name="_Toc215038691"/>
+      <w:bookmarkStart w:id="22" w:name="_Toc215040961"/>
       <w:r>
         <w:rPr>
           <w:rFonts w:ascii="Times New Roman" w:hAnsi="Times New Roman" w:cs="Times New Roman"/>
@@ -4192,7 +4329,7 @@
           <w:u w:val="single"/>
         </w:rPr>
       </w:pPr>
-      <w:bookmarkStart w:id="23" w:name="_Toc215038692"/>
+      <w:bookmarkStart w:id="23" w:name="_Toc215040962"/>
       <w:r>
         <w:rPr>
           <w:rFonts w:ascii="Times New Roman" w:hAnsi="Times New Roman" w:cs="Times New Roman"/>
@@ -4222,7 +4359,7 @@
           <w:u w:val="single"/>
         </w:rPr>
       </w:pPr>
-      <w:bookmarkStart w:id="24" w:name="_Toc215038693"/>
+      <w:bookmarkStart w:id="24" w:name="_Toc215040963"/>
       <w:r>
         <w:rPr>
           <w:rFonts w:ascii="Times New Roman" w:hAnsi="Times New Roman" w:cs="Times New Roman"/>
@@ -4252,7 +4389,7 @@
           <w:u w:val="single"/>
         </w:rPr>
       </w:pPr>
-      <w:bookmarkStart w:id="25" w:name="_Toc215038694"/>
+      <w:bookmarkStart w:id="25" w:name="_Toc215040964"/>
       <w:r>
         <w:rPr>
           <w:rFonts w:ascii="Times New Roman" w:hAnsi="Times New Roman" w:cs="Times New Roman"/>
@@ -5178,7 +5315,7 @@
           <w:u w:val="single"/>
         </w:rPr>
       </w:pPr>
-      <w:bookmarkStart w:id="26" w:name="_Toc215038695"/>
+      <w:bookmarkStart w:id="26" w:name="_Toc215040965"/>
       <w:r>
         <w:rPr>
           <w:rFonts w:ascii="Times New Roman" w:hAnsi="Times New Roman" w:cs="Times New Roman"/>
@@ -5189,6 +5326,7 @@
           <w:szCs w:val="24"/>
           <w:u w:val="single"/>
         </w:rPr>
+        <w:lastRenderedPageBreak/>
         <w:t>Design Testing</w:t>
       </w:r>
       <w:bookmarkEnd w:id="26"/>
@@ -5408,7 +5546,7 @@
         </w:rPr>
       </w:pPr>
       <w:bookmarkStart w:id="27" w:name="_Toc214003740"/>
-      <w:bookmarkStart w:id="28" w:name="_Toc215038696"/>
+      <w:bookmarkStart w:id="28" w:name="_Toc215040966"/>
       <w:r>
         <w:rPr>
           <w:rFonts w:ascii="Times New Roman" w:hAnsi="Times New Roman" w:cs="Times New Roman"/>
@@ -5419,6 +5557,7 @@
           <w:szCs w:val="24"/>
           <w:u w:val="single"/>
         </w:rPr>
+        <w:lastRenderedPageBreak/>
         <w:t>List of Resources</w:t>
       </w:r>
       <w:bookmarkEnd w:id="27"/>
@@ -5432,23 +5571,179 @@
           <w:color w:val="000000" w:themeColor="text1"/>
         </w:rPr>
       </w:pPr>
+      <w:r>
+        <w:rPr>
+          <w:rFonts w:ascii="Times New Roman" w:hAnsi="Times New Roman" w:cs="Times New Roman"/>
+          <w:color w:val="000000" w:themeColor="text1"/>
+        </w:rPr>
+        <w:t xml:space="preserve">Render. (2025). </w:t>
+      </w:r>
+      <w:r>
+        <w:rPr>
+          <w:rFonts w:ascii="Times New Roman" w:hAnsi="Times New Roman" w:cs="Times New Roman"/>
+          <w:color w:val="000000" w:themeColor="text1"/>
+        </w:rPr>
+        <w:t>Pricing.</w:t>
+      </w:r>
+    </w:p>
+    <w:p>
+      <w:pPr>
+        <w:spacing w:line="480" w:lineRule="auto"/>
+        <w:ind w:firstLine="720"/>
+        <w:rPr>
+          <w:rFonts w:ascii="Times New Roman" w:hAnsi="Times New Roman" w:cs="Times New Roman"/>
+        </w:rPr>
+      </w:pPr>
+      <w:hyperlink r:id="rId11" w:history="1">
+        <w:r>
+          <w:rPr>
+            <w:rStyle w:val="Hyperlink"/>
+            <w:rFonts w:ascii="Times New Roman" w:hAnsi="Times New Roman" w:cs="Times New Roman"/>
+          </w:rPr>
+          <w:t>https://render.com/pricing</w:t>
+        </w:r>
+      </w:hyperlink>
+    </w:p>
+    <w:p>
+      <w:pPr>
+        <w:spacing w:line="480" w:lineRule="auto"/>
+        <w:rPr>
+          <w:rFonts w:ascii="Times New Roman" w:hAnsi="Times New Roman" w:cs="Times New Roman"/>
+          <w:color w:val="000000" w:themeColor="text1"/>
+        </w:rPr>
+      </w:pPr>
+    </w:p>
+    <w:p>
+      <w:pPr>
+        <w:spacing w:line="480" w:lineRule="auto"/>
+        <w:rPr>
+          <w:rFonts w:ascii="Times New Roman" w:hAnsi="Times New Roman" w:cs="Times New Roman"/>
+          <w:color w:val="000000" w:themeColor="text1"/>
+        </w:rPr>
+      </w:pPr>
+    </w:p>
+    <w:p>
+      <w:pPr>
+        <w:spacing w:line="480" w:lineRule="auto"/>
+        <w:rPr>
+          <w:rFonts w:ascii="Times New Roman" w:hAnsi="Times New Roman" w:cs="Times New Roman"/>
+          <w:color w:val="000000" w:themeColor="text1"/>
+        </w:rPr>
+      </w:pPr>
+    </w:p>
+    <w:p>
+      <w:pPr>
+        <w:spacing w:line="480" w:lineRule="auto"/>
+        <w:rPr>
+          <w:rFonts w:ascii="Times New Roman" w:hAnsi="Times New Roman" w:cs="Times New Roman"/>
+          <w:color w:val="000000" w:themeColor="text1"/>
+        </w:rPr>
+      </w:pPr>
+    </w:p>
+    <w:p>
+      <w:pPr>
+        <w:spacing w:line="480" w:lineRule="auto"/>
+        <w:rPr>
+          <w:rFonts w:ascii="Times New Roman" w:hAnsi="Times New Roman" w:cs="Times New Roman"/>
+          <w:color w:val="000000" w:themeColor="text1"/>
+        </w:rPr>
+      </w:pPr>
+    </w:p>
+    <w:p>
+      <w:pPr>
+        <w:spacing w:line="480" w:lineRule="auto"/>
+        <w:rPr>
+          <w:rFonts w:ascii="Times New Roman" w:hAnsi="Times New Roman" w:cs="Times New Roman"/>
+          <w:color w:val="000000" w:themeColor="text1"/>
+        </w:rPr>
+      </w:pPr>
+    </w:p>
+    <w:p>
+      <w:pPr>
+        <w:spacing w:line="480" w:lineRule="auto"/>
+        <w:rPr>
+          <w:rFonts w:ascii="Times New Roman" w:hAnsi="Times New Roman" w:cs="Times New Roman"/>
+          <w:color w:val="000000" w:themeColor="text1"/>
+        </w:rPr>
+      </w:pPr>
+    </w:p>
+    <w:p>
+      <w:pPr>
+        <w:spacing w:line="480" w:lineRule="auto"/>
+        <w:rPr>
+          <w:rFonts w:ascii="Times New Roman" w:hAnsi="Times New Roman" w:cs="Times New Roman"/>
+          <w:color w:val="000000" w:themeColor="text1"/>
+        </w:rPr>
+      </w:pPr>
+    </w:p>
+    <w:p>
+      <w:pPr>
+        <w:spacing w:line="480" w:lineRule="auto"/>
+        <w:rPr>
+          <w:rFonts w:ascii="Times New Roman" w:hAnsi="Times New Roman" w:cs="Times New Roman"/>
+          <w:color w:val="000000" w:themeColor="text1"/>
+        </w:rPr>
+      </w:pPr>
+    </w:p>
+    <w:p>
+      <w:pPr>
+        <w:spacing w:line="480" w:lineRule="auto"/>
+        <w:rPr>
+          <w:rFonts w:ascii="Times New Roman" w:hAnsi="Times New Roman" w:cs="Times New Roman"/>
+          <w:color w:val="000000" w:themeColor="text1"/>
+        </w:rPr>
+      </w:pPr>
+    </w:p>
+    <w:p>
+      <w:pPr>
+        <w:spacing w:line="480" w:lineRule="auto"/>
+        <w:rPr>
+          <w:rFonts w:ascii="Times New Roman" w:hAnsi="Times New Roman" w:cs="Times New Roman"/>
+          <w:color w:val="000000" w:themeColor="text1"/>
+        </w:rPr>
+      </w:pPr>
+    </w:p>
+    <w:p>
+      <w:pPr>
+        <w:spacing w:line="480" w:lineRule="auto"/>
+        <w:rPr>
+          <w:rFonts w:ascii="Times New Roman" w:hAnsi="Times New Roman" w:cs="Times New Roman"/>
+          <w:color w:val="000000" w:themeColor="text1"/>
+        </w:rPr>
+      </w:pPr>
+    </w:p>
+    <w:p>
+      <w:pPr>
+        <w:spacing w:line="480" w:lineRule="auto"/>
+        <w:rPr>
+          <w:rFonts w:ascii="Times New Roman" w:hAnsi="Times New Roman" w:cs="Times New Roman"/>
+          <w:color w:val="000000" w:themeColor="text1"/>
+        </w:rPr>
+      </w:pPr>
+    </w:p>
+    <w:p>
+      <w:pPr>
+        <w:spacing w:line="480" w:lineRule="auto"/>
+        <w:rPr>
+          <w:rFonts w:ascii="Times New Roman" w:hAnsi="Times New Roman" w:cs="Times New Roman"/>
+          <w:color w:val="000000" w:themeColor="text1"/>
+        </w:rPr>
+      </w:pPr>
+    </w:p>
+    <w:p>
+      <w:pPr>
+        <w:spacing w:line="480" w:lineRule="auto"/>
+        <w:rPr>
+          <w:rFonts w:ascii="Times New Roman" w:hAnsi="Times New Roman" w:cs="Times New Roman"/>
+          <w:color w:val="000000" w:themeColor="text1"/>
+        </w:rPr>
+      </w:pPr>
     </w:p>
     <w:p>
       <w:pPr>
         <w:pStyle w:val="Heading1"/>
         <w:spacing w:line="480" w:lineRule="auto"/>
         <w:jc w:val="center"/>
-        <w:rPr>
-          <w:rFonts w:ascii="Times New Roman" w:hAnsi="Times New Roman" w:cs="Times New Roman"/>
-          <w:b/>
-          <w:bCs/>
-          <w:color w:val="000000" w:themeColor="text1"/>
-          <w:sz w:val="24"/>
-          <w:szCs w:val="24"/>
-        </w:rPr>
-      </w:pPr>
-      <w:bookmarkStart w:id="29" w:name="_Toc215038697"/>
-      <w:r>
         <w:rPr>
           <w:rFonts w:ascii="Times New Roman" w:hAnsi="Times New Roman" w:cs="Times New Roman"/>
           <w:b/>
@@ -5458,9 +5753,8 @@
           <w:szCs w:val="24"/>
           <w:u w:val="single"/>
         </w:rPr>
-        <w:lastRenderedPageBreak/>
-        <w:t xml:space="preserve">Appendix I: </w:t>
-      </w:r>
+      </w:pPr>
+      <w:bookmarkStart w:id="29" w:name="_Toc215040967"/>
       <w:r>
         <w:rPr>
           <w:rFonts w:ascii="Times New Roman" w:hAnsi="Times New Roman" w:cs="Times New Roman"/>
@@ -5471,35 +5765,9 @@
           <w:szCs w:val="24"/>
           <w:u w:val="single"/>
         </w:rPr>
-        <w:t>Schematic and Bill of Materials</w:t>
-      </w:r>
-      <w:bookmarkEnd w:id="29"/>
-    </w:p>
-    <w:p>
-      <w:pPr>
-        <w:spacing w:line="480" w:lineRule="auto"/>
-        <w:jc w:val="center"/>
-        <w:rPr>
-          <w:rFonts w:ascii="Times New Roman" w:hAnsi="Times New Roman" w:cs="Times New Roman"/>
-          <w:color w:val="000000" w:themeColor="text1"/>
-        </w:rPr>
-      </w:pPr>
-    </w:p>
-    <w:p>
-      <w:pPr>
-        <w:pStyle w:val="Heading1"/>
-        <w:spacing w:line="480" w:lineRule="auto"/>
-        <w:jc w:val="center"/>
-        <w:rPr>
-          <w:rFonts w:ascii="Times New Roman" w:hAnsi="Times New Roman" w:cs="Times New Roman"/>
-          <w:b/>
-          <w:bCs/>
-          <w:color w:val="000000" w:themeColor="text1"/>
-          <w:sz w:val="24"/>
-          <w:szCs w:val="24"/>
-        </w:rPr>
-      </w:pPr>
-      <w:bookmarkStart w:id="30" w:name="_Toc215038698"/>
+        <w:lastRenderedPageBreak/>
+        <w:t xml:space="preserve">Appendix I: </w:t>
+      </w:r>
       <w:r>
         <w:rPr>
           <w:rFonts w:ascii="Times New Roman" w:hAnsi="Times New Roman" w:cs="Times New Roman"/>
@@ -5510,9 +5778,486 @@
           <w:szCs w:val="24"/>
           <w:u w:val="single"/>
         </w:rPr>
+        <w:t>Schematic and Bill of Materials</w:t>
+      </w:r>
+      <w:bookmarkEnd w:id="29"/>
+    </w:p>
+    <w:p>
+      <w:pPr>
+        <w:spacing w:line="480" w:lineRule="auto"/>
+        <w:ind w:firstLine="720"/>
+        <w:rPr>
+          <w:rFonts w:ascii="Times New Roman" w:hAnsi="Times New Roman" w:cs="Times New Roman"/>
+        </w:rPr>
+      </w:pPr>
+      <w:r>
+        <w:rPr>
+          <w:rFonts w:ascii="Times New Roman" w:hAnsi="Times New Roman" w:cs="Times New Roman"/>
+        </w:rPr>
+        <w:t>Cost constraints will be related to software toolsets and subscriptions. Development tools will need to be evaluated and considered with cost analysis. Since most toolsets and libraries will be open-sourced, the primary cost constraint for the Vulcan Activity Tracker will be web application hosting service. Most services only allot certain time periods for free hosting, or certain qualities of service. The best hosting application will be decided through team decisions.</w:t>
+      </w:r>
+    </w:p>
+    <w:p>
+      <w:pPr>
+        <w:pStyle w:val="Heading3"/>
+        <w:rPr>
+          <w:rFonts w:ascii="Times New Roman" w:hAnsi="Times New Roman" w:cs="Times New Roman"/>
+          <w:b/>
+          <w:bCs/>
+          <w:color w:val="000000" w:themeColor="text1"/>
+          <w:sz w:val="24"/>
+          <w:szCs w:val="24"/>
+          <w:u w:val="single"/>
+        </w:rPr>
+      </w:pPr>
+      <w:bookmarkStart w:id="30" w:name="_Toc215040968"/>
+      <w:r>
+        <w:rPr>
+          <w:rFonts w:ascii="Times New Roman" w:hAnsi="Times New Roman" w:cs="Times New Roman"/>
+          <w:b/>
+          <w:bCs/>
+          <w:color w:val="000000" w:themeColor="text1"/>
+          <w:sz w:val="24"/>
+          <w:szCs w:val="24"/>
+          <w:u w:val="single"/>
+        </w:rPr>
+        <w:t>Possible Hosting Service Options:</w:t>
+      </w:r>
+      <w:bookmarkEnd w:id="30"/>
+    </w:p>
+    <w:p>
+      <w:r>
+        <w:rPr>
+          <w:rFonts w:ascii="Times New Roman" w:hAnsi="Times New Roman" w:cs="Times New Roman"/>
+          <w:i/>
+          <w:iCs/>
+        </w:rPr>
+        <w:t>Render</w:t>
+      </w:r>
+      <w:r>
+        <w:rPr>
+          <w:rFonts w:ascii="Times New Roman" w:hAnsi="Times New Roman" w:cs="Times New Roman"/>
+          <w:i/>
+          <w:iCs/>
+        </w:rPr>
+        <w:t xml:space="preserve"> Pricing Sheet</w:t>
+      </w:r>
+      <w:r>
+        <w:rPr>
+          <w:rFonts w:ascii="Times New Roman" w:hAnsi="Times New Roman" w:cs="Times New Roman"/>
+          <w:i/>
+          <w:iCs/>
+        </w:rPr>
+        <w:t>:</w:t>
+      </w:r>
+      <w:r>
+        <w:t xml:space="preserve"> </w:t>
+      </w:r>
+    </w:p>
+    <w:p>
+      <w:pPr>
+        <w:jc w:val="center"/>
+      </w:pPr>
+      <w:r>
+        <w:drawing>
+          <wp:inline distT="0" distB="0" distL="0" distR="0" wp14:anchorId="063B3D58" wp14:editId="0CE75A80">
+            <wp:extent cx="5057014" cy="2712742"/>
+            <wp:effectExtent l="19050" t="19050" r="10795" b="11430"/>
+            <wp:docPr id="843201545" name="Picture 1" descr="A screenshot of a website&#10;&#10;AI-generated content may be incorrect."/>
+            <wp:cNvGraphicFramePr>
+              <a:graphicFrameLocks xmlns:a="http://schemas.openxmlformats.org/drawingml/2006/main" noChangeAspect="1"/>
+            </wp:cNvGraphicFramePr>
+            <a:graphic xmlns:a="http://schemas.openxmlformats.org/drawingml/2006/main">
+              <a:graphicData uri="http://schemas.openxmlformats.org/drawingml/2006/picture">
+                <pic:pic xmlns:pic="http://schemas.openxmlformats.org/drawingml/2006/picture">
+                  <pic:nvPicPr>
+                    <pic:cNvPr id="843201545" name="Picture 1" descr="A screenshot of a website&#10;&#10;AI-generated content may be incorrect."/>
+                    <pic:cNvPicPr/>
+                  </pic:nvPicPr>
+                  <pic:blipFill>
+                    <a:blip r:embed="rId12"/>
+                    <a:stretch>
+                      <a:fillRect/>
+                    </a:stretch>
+                  </pic:blipFill>
+                  <pic:spPr>
+                    <a:xfrm>
+                      <a:off x="0" y="0"/>
+                      <a:ext cx="5062201" cy="2715524"/>
+                    </a:xfrm>
+                    <a:prstGeom prst="rect">
+                      <a:avLst/>
+                    </a:prstGeom>
+                    <a:ln>
+                      <a:solidFill>
+                        <a:schemeClr val="tx1"/>
+                      </a:solidFill>
+                    </a:ln>
+                  </pic:spPr>
+                </pic:pic>
+              </a:graphicData>
+            </a:graphic>
+          </wp:inline>
+        </w:drawing>
+      </w:r>
+    </w:p>
+    <w:p>
+      <w:pPr>
+        <w:jc w:val="center"/>
+      </w:pPr>
+      <w:r>
+        <w:rPr>
+          <w:rFonts w:ascii="Times New Roman" w:hAnsi="Times New Roman" w:cs="Times New Roman"/>
+        </w:rPr>
+        <w:t>Source:</w:t>
+      </w:r>
+      <w:r>
+        <w:t xml:space="preserve"> </w:t>
+      </w:r>
+      <w:r>
+        <w:rPr>
+          <w:rFonts w:ascii="Times New Roman" w:hAnsi="Times New Roman" w:cs="Times New Roman"/>
+        </w:rPr>
+        <w:t>Render (2025)</w:t>
+      </w:r>
+    </w:p>
+    <w:p>
+      <w:pPr>
+        <w:rPr>
+          <w:rFonts w:ascii="Times New Roman" w:hAnsi="Times New Roman" w:cs="Times New Roman"/>
+          <w:i/>
+          <w:iCs/>
+        </w:rPr>
+      </w:pPr>
+    </w:p>
+    <w:p>
+      <w:pPr>
+        <w:pStyle w:val="Heading3"/>
+        <w:rPr>
+          <w:rFonts w:ascii="Times New Roman" w:hAnsi="Times New Roman" w:cs="Times New Roman"/>
+          <w:b/>
+          <w:bCs/>
+          <w:color w:val="000000" w:themeColor="text1"/>
+          <w:sz w:val="24"/>
+          <w:szCs w:val="24"/>
+          <w:u w:val="single"/>
+        </w:rPr>
+      </w:pPr>
+      <w:bookmarkStart w:id="31" w:name="_Toc215040969"/>
+      <w:r>
+        <w:rPr>
+          <w:rFonts w:ascii="Times New Roman" w:hAnsi="Times New Roman" w:cs="Times New Roman"/>
+          <w:b/>
+          <w:bCs/>
+          <w:color w:val="000000" w:themeColor="text1"/>
+          <w:sz w:val="24"/>
+          <w:szCs w:val="24"/>
+          <w:u w:val="single"/>
+        </w:rPr>
+        <w:t>Schematic of Toolset:</w:t>
+      </w:r>
+      <w:bookmarkEnd w:id="31"/>
+    </w:p>
+    <w:tbl>
+      <w:tblPr>
+        <w:tblStyle w:val="TableGrid"/>
+        <w:tblW w:w="0" w:type="auto"/>
+        <w:tblLook w:val="04A0" w:firstRow="1" w:lastRow="0" w:firstColumn="1" w:lastColumn="0" w:noHBand="0" w:noVBand="1"/>
+      </w:tblPr>
+      <w:tblGrid>
+        <w:gridCol w:w="4675"/>
+        <w:gridCol w:w="4675"/>
+      </w:tblGrid>
+      <w:tr>
+        <w:tc>
+          <w:tcPr>
+            <w:tcW w:w="4675" w:type="dxa"/>
+          </w:tcPr>
+          <w:p>
+            <w:pPr>
+              <w:rPr>
+                <w:rFonts w:ascii="Times New Roman" w:hAnsi="Times New Roman" w:cs="Times New Roman"/>
+                <w:b/>
+                <w:bCs/>
+                <w:i/>
+                <w:iCs/>
+              </w:rPr>
+            </w:pPr>
+            <w:r>
+              <w:rPr>
+                <w:rFonts w:ascii="Times New Roman" w:hAnsi="Times New Roman" w:cs="Times New Roman"/>
+                <w:b/>
+                <w:bCs/>
+                <w:i/>
+                <w:iCs/>
+              </w:rPr>
+              <w:t>Tool:</w:t>
+            </w:r>
+          </w:p>
+        </w:tc>
+        <w:tc>
+          <w:tcPr>
+            <w:tcW w:w="4675" w:type="dxa"/>
+          </w:tcPr>
+          <w:p>
+            <w:pPr>
+              <w:rPr>
+                <w:rFonts w:ascii="Times New Roman" w:hAnsi="Times New Roman" w:cs="Times New Roman"/>
+                <w:b/>
+                <w:bCs/>
+                <w:i/>
+                <w:iCs/>
+              </w:rPr>
+            </w:pPr>
+            <w:r>
+              <w:rPr>
+                <w:rFonts w:ascii="Times New Roman" w:hAnsi="Times New Roman" w:cs="Times New Roman"/>
+                <w:b/>
+                <w:bCs/>
+                <w:i/>
+                <w:iCs/>
+              </w:rPr>
+              <w:t>Price:</w:t>
+            </w:r>
+          </w:p>
+        </w:tc>
+      </w:tr>
+      <w:tr>
+        <w:tc>
+          <w:tcPr>
+            <w:tcW w:w="4675" w:type="dxa"/>
+          </w:tcPr>
+          <w:p>
+            <w:pPr>
+              <w:rPr>
+                <w:rFonts w:ascii="Times New Roman" w:hAnsi="Times New Roman" w:cs="Times New Roman"/>
+              </w:rPr>
+            </w:pPr>
+            <w:r>
+              <w:rPr>
+                <w:rFonts w:ascii="Times New Roman" w:hAnsi="Times New Roman" w:cs="Times New Roman"/>
+              </w:rPr>
+              <w:t xml:space="preserve">MMSQL Management Studio </w:t>
+            </w:r>
+          </w:p>
+        </w:tc>
+        <w:tc>
+          <w:tcPr>
+            <w:tcW w:w="4675" w:type="dxa"/>
+          </w:tcPr>
+          <w:p>
+            <w:pPr>
+              <w:rPr>
+                <w:rFonts w:ascii="Times New Roman" w:hAnsi="Times New Roman" w:cs="Times New Roman"/>
+              </w:rPr>
+            </w:pPr>
+            <w:r>
+              <w:rPr>
+                <w:rFonts w:ascii="Times New Roman" w:hAnsi="Times New Roman" w:cs="Times New Roman"/>
+              </w:rPr>
+              <w:t>Open Source</w:t>
+            </w:r>
+          </w:p>
+        </w:tc>
+      </w:tr>
+      <w:tr>
+        <w:tc>
+          <w:tcPr>
+            <w:tcW w:w="4675" w:type="dxa"/>
+          </w:tcPr>
+          <w:p>
+            <w:pPr>
+              <w:rPr>
+                <w:rFonts w:ascii="Times New Roman" w:hAnsi="Times New Roman" w:cs="Times New Roman"/>
+              </w:rPr>
+            </w:pPr>
+            <w:r>
+              <w:rPr>
+                <w:rFonts w:ascii="Times New Roman" w:hAnsi="Times New Roman" w:cs="Times New Roman"/>
+              </w:rPr>
+              <w:t>VS Code</w:t>
+            </w:r>
+          </w:p>
+        </w:tc>
+        <w:tc>
+          <w:tcPr>
+            <w:tcW w:w="4675" w:type="dxa"/>
+          </w:tcPr>
+          <w:p>
+            <w:pPr>
+              <w:rPr>
+                <w:rFonts w:ascii="Times New Roman" w:hAnsi="Times New Roman" w:cs="Times New Roman"/>
+              </w:rPr>
+            </w:pPr>
+            <w:r>
+              <w:rPr>
+                <w:rFonts w:ascii="Times New Roman" w:hAnsi="Times New Roman" w:cs="Times New Roman"/>
+              </w:rPr>
+              <w:t>Open Source</w:t>
+            </w:r>
+          </w:p>
+        </w:tc>
+      </w:tr>
+      <w:tr>
+        <w:tc>
+          <w:tcPr>
+            <w:tcW w:w="4675" w:type="dxa"/>
+          </w:tcPr>
+          <w:p>
+            <w:pPr>
+              <w:rPr>
+                <w:rFonts w:ascii="Times New Roman" w:hAnsi="Times New Roman" w:cs="Times New Roman"/>
+              </w:rPr>
+            </w:pPr>
+            <w:r>
+              <w:rPr>
+                <w:rFonts w:ascii="Times New Roman" w:hAnsi="Times New Roman" w:cs="Times New Roman"/>
+              </w:rPr>
+              <w:t>Flask Framework</w:t>
+            </w:r>
+          </w:p>
+        </w:tc>
+        <w:tc>
+          <w:tcPr>
+            <w:tcW w:w="4675" w:type="dxa"/>
+          </w:tcPr>
+          <w:p>
+            <w:pPr>
+              <w:rPr>
+                <w:rFonts w:ascii="Times New Roman" w:hAnsi="Times New Roman" w:cs="Times New Roman"/>
+              </w:rPr>
+            </w:pPr>
+            <w:r>
+              <w:rPr>
+                <w:rFonts w:ascii="Times New Roman" w:hAnsi="Times New Roman" w:cs="Times New Roman"/>
+              </w:rPr>
+              <w:t>Open Source</w:t>
+            </w:r>
+          </w:p>
+        </w:tc>
+      </w:tr>
+      <w:tr>
+        <w:tc>
+          <w:tcPr>
+            <w:tcW w:w="4675" w:type="dxa"/>
+          </w:tcPr>
+          <w:p>
+            <w:pPr>
+              <w:rPr>
+                <w:rFonts w:ascii="Times New Roman" w:hAnsi="Times New Roman" w:cs="Times New Roman"/>
+              </w:rPr>
+            </w:pPr>
+            <w:r>
+              <w:rPr>
+                <w:rFonts w:ascii="Times New Roman" w:hAnsi="Times New Roman" w:cs="Times New Roman"/>
+              </w:rPr>
+              <w:t>HTML/CSS</w:t>
+            </w:r>
+          </w:p>
+        </w:tc>
+        <w:tc>
+          <w:tcPr>
+            <w:tcW w:w="4675" w:type="dxa"/>
+          </w:tcPr>
+          <w:p>
+            <w:pPr>
+              <w:rPr>
+                <w:rFonts w:ascii="Times New Roman" w:hAnsi="Times New Roman" w:cs="Times New Roman"/>
+              </w:rPr>
+            </w:pPr>
+            <w:r>
+              <w:rPr>
+                <w:rFonts w:ascii="Times New Roman" w:hAnsi="Times New Roman" w:cs="Times New Roman"/>
+              </w:rPr>
+              <w:t>Open Source</w:t>
+            </w:r>
+          </w:p>
+        </w:tc>
+      </w:tr>
+      <w:tr>
+        <w:tc>
+          <w:tcPr>
+            <w:tcW w:w="4675" w:type="dxa"/>
+          </w:tcPr>
+          <w:p>
+            <w:pPr>
+              <w:rPr>
+                <w:rFonts w:ascii="Times New Roman" w:hAnsi="Times New Roman" w:cs="Times New Roman"/>
+              </w:rPr>
+            </w:pPr>
+            <w:r>
+              <w:rPr>
+                <w:rFonts w:ascii="Times New Roman" w:hAnsi="Times New Roman" w:cs="Times New Roman"/>
+              </w:rPr>
+              <w:t>Python</w:t>
+            </w:r>
+          </w:p>
+        </w:tc>
+        <w:tc>
+          <w:tcPr>
+            <w:tcW w:w="4675" w:type="dxa"/>
+          </w:tcPr>
+          <w:p>
+            <w:pPr>
+              <w:rPr>
+                <w:rFonts w:ascii="Times New Roman" w:hAnsi="Times New Roman" w:cs="Times New Roman"/>
+              </w:rPr>
+            </w:pPr>
+            <w:r>
+              <w:rPr>
+                <w:rFonts w:ascii="Times New Roman" w:hAnsi="Times New Roman" w:cs="Times New Roman"/>
+              </w:rPr>
+              <w:t>Open Source</w:t>
+            </w:r>
+          </w:p>
+        </w:tc>
+      </w:tr>
+    </w:tbl>
+    <w:p>
+      <w:pPr>
+        <w:rPr>
+          <w:rFonts w:ascii="Times New Roman" w:hAnsi="Times New Roman" w:cs="Times New Roman"/>
+        </w:rPr>
+      </w:pPr>
+    </w:p>
+    <w:p>
+      <w:pPr>
+        <w:spacing w:line="480" w:lineRule="auto"/>
+        <w:rPr>
+          <w:rFonts w:ascii="Times New Roman" w:hAnsi="Times New Roman" w:cs="Times New Roman"/>
+          <w:color w:val="000000" w:themeColor="text1"/>
+        </w:rPr>
+      </w:pPr>
+    </w:p>
+    <w:p>
+      <w:pPr>
+        <w:pStyle w:val="Heading1"/>
+        <w:spacing w:line="480" w:lineRule="auto"/>
+        <w:jc w:val="center"/>
+        <w:rPr>
+          <w:rFonts w:ascii="Times New Roman" w:hAnsi="Times New Roman" w:cs="Times New Roman"/>
+          <w:b/>
+          <w:bCs/>
+          <w:color w:val="000000" w:themeColor="text1"/>
+          <w:sz w:val="24"/>
+          <w:szCs w:val="24"/>
+        </w:rPr>
+      </w:pPr>
+      <w:bookmarkStart w:id="32" w:name="_Toc215040970"/>
+      <w:r>
+        <w:rPr>
+          <w:rFonts w:ascii="Times New Roman" w:hAnsi="Times New Roman" w:cs="Times New Roman"/>
+          <w:b/>
+          <w:bCs/>
+          <w:color w:val="000000" w:themeColor="text1"/>
+          <w:sz w:val="24"/>
+          <w:szCs w:val="24"/>
+          <w:u w:val="single"/>
+        </w:rPr>
+        <w:lastRenderedPageBreak/>
         <w:t>Appendix II: Team Details</w:t>
       </w:r>
-      <w:bookmarkEnd w:id="30"/>
+      <w:bookmarkEnd w:id="32"/>
     </w:p>
     <w:p>
       <w:pPr>
@@ -5622,15 +6367,7 @@
           <w:rFonts w:ascii="Times New Roman" w:hAnsi="Times New Roman" w:cs="Times New Roman"/>
           <w:color w:val="000000" w:themeColor="text1"/>
         </w:rPr>
-        <w:t xml:space="preserve">The rest of the major sections of the document were completed collaboratively with all members participating equally in discussions, decision making, and writing. This collaborative </w:t>
-      </w:r>
-      <w:r>
-        <w:rPr>
-          <w:rFonts w:ascii="Times New Roman" w:hAnsi="Times New Roman" w:cs="Times New Roman"/>
-          <w:color w:val="000000" w:themeColor="text1"/>
-        </w:rPr>
-        <w:lastRenderedPageBreak/>
-        <w:t>approach taken to completing the document allowed the group to refine ideas and reach a consensus before making any big decisions.</w:t>
+        <w:t>The rest of the major sections of the document were completed collaboratively with all members participating equally in discussions, decision making, and writing. This collaborative approach taken to completing the document allowed the group to refine ideas and reach a consensus before making any big decisions.</w:t>
       </w:r>
     </w:p>
     <w:p>
@@ -5649,6 +6386,26 @@
         </w:rPr>
         <w:t>In addition to the writing of each section, all team members took part in proof reading and formatting ensuring the creation of a clear, concise and well-organized document. Together the team worked to check for proper grammar, proper citation, and adherence to all formatting guidelines.</w:t>
       </w:r>
+    </w:p>
+    <w:p>
+      <w:pPr>
+        <w:spacing w:line="480" w:lineRule="auto"/>
+        <w:ind w:firstLine="720"/>
+        <w:rPr>
+          <w:rFonts w:ascii="Times New Roman" w:hAnsi="Times New Roman" w:cs="Times New Roman"/>
+          <w:color w:val="000000" w:themeColor="text1"/>
+        </w:rPr>
+      </w:pPr>
+    </w:p>
+    <w:p>
+      <w:pPr>
+        <w:spacing w:line="480" w:lineRule="auto"/>
+        <w:ind w:firstLine="720"/>
+        <w:rPr>
+          <w:rFonts w:ascii="Times New Roman" w:hAnsi="Times New Roman" w:cs="Times New Roman"/>
+          <w:color w:val="000000" w:themeColor="text1"/>
+        </w:rPr>
+      </w:pPr>
     </w:p>
     <w:p>
       <w:pPr>
@@ -5665,8 +6422,8 @@
           <w:u w:val="single"/>
         </w:rPr>
       </w:pPr>
-      <w:bookmarkStart w:id="31" w:name="_Toc214003742"/>
-      <w:bookmarkStart w:id="32" w:name="_Toc215038699"/>
+      <w:bookmarkStart w:id="33" w:name="_Toc214003742"/>
+      <w:bookmarkStart w:id="34" w:name="_Toc215040971"/>
       <w:r>
         <w:rPr>
           <w:rFonts w:ascii="Times New Roman" w:hAnsi="Times New Roman" w:cs="Times New Roman"/>
@@ -5677,10 +6434,11 @@
           <w:szCs w:val="24"/>
           <w:u w:val="single"/>
         </w:rPr>
+        <w:lastRenderedPageBreak/>
         <w:t>Appendix III: Workflow Authentication</w:t>
       </w:r>
-      <w:bookmarkEnd w:id="31"/>
-      <w:bookmarkEnd w:id="32"/>
+      <w:bookmarkEnd w:id="33"/>
+      <w:bookmarkEnd w:id="34"/>
     </w:p>
     <w:p>
       <w:pPr>
@@ -5843,7 +6601,7 @@
                     </pic:cNvPicPr>
                   </pic:nvPicPr>
                   <pic:blipFill>
-                    <a:blip r:embed="rId11" cstate="print">
+                    <a:blip r:embed="rId13" cstate="print">
                       <a:extLst>
                         <a:ext uri="{28A0092B-C50C-407E-A947-70E740481C1C}">
                           <a14:useLocalDpi xmlns:a14="http://schemas.microsoft.com/office/drawing/2010/main" val="0"/>
@@ -6018,7 +6776,7 @@
                     </pic:cNvPicPr>
                   </pic:nvPicPr>
                   <pic:blipFill>
-                    <a:blip r:embed="rId12">
+                    <a:blip r:embed="rId14">
                       <a:extLst>
                         <a:ext uri="{28A0092B-C50C-407E-A947-70E740481C1C}">
                           <a14:useLocalDpi xmlns:a14="http://schemas.microsoft.com/office/drawing/2010/main" val="0"/>
@@ -6107,7 +6865,6 @@
           <w:rFonts w:ascii="Times New Roman" w:hAnsi="Times New Roman" w:cs="Times New Roman"/>
           <w:color w:val="000000" w:themeColor="text1"/>
         </w:rPr>
-        <w:lastRenderedPageBreak/>
         <w:t xml:space="preserve">I, Luke Ruffing, confirm that all work I have contributed to this document has been to the best of my knowledge completed with integrity and in accordance with the objectives and collaborative standards established by the team. I </w:t>
       </w:r>
       <w:proofErr w:type="gramStart"/>
@@ -6166,7 +6923,7 @@
                     </pic:cNvPicPr>
                   </pic:nvPicPr>
                   <pic:blipFill>
-                    <a:blip r:embed="rId13" cstate="print">
+                    <a:blip r:embed="rId15" cstate="print">
                       <a:extLst>
                         <a:ext uri="{28A0092B-C50C-407E-A947-70E740481C1C}">
                           <a14:useLocalDpi xmlns:a14="http://schemas.microsoft.com/office/drawing/2010/main" val="0"/>
@@ -6248,7 +7005,7 @@
           <w:u w:val="single"/>
         </w:rPr>
       </w:pPr>
-      <w:bookmarkStart w:id="33" w:name="_Toc215038700"/>
+      <w:bookmarkStart w:id="35" w:name="_Toc215040972"/>
       <w:r>
         <w:rPr>
           <w:rFonts w:ascii="Times New Roman" w:hAnsi="Times New Roman" w:cs="Times New Roman"/>
@@ -6259,9 +7016,10 @@
           <w:szCs w:val="24"/>
           <w:u w:val="single"/>
         </w:rPr>
+        <w:lastRenderedPageBreak/>
         <w:t>Appendix IV: Report from Writing Center</w:t>
       </w:r>
-      <w:bookmarkEnd w:id="33"/>
+      <w:bookmarkEnd w:id="35"/>
     </w:p>
     <w:p>
       <w:pPr>
@@ -6273,7 +7031,7 @@
       </w:pPr>
     </w:p>
     <w:sectPr>
-      <w:headerReference w:type="default" r:id="rId14"/>
+      <w:headerReference w:type="default" r:id="rId16"/>
       <w:pgSz w:w="12240" w:h="15840"/>
       <w:pgMar w:top="1440" w:right="1440" w:bottom="1440" w:left="1440" w:header="720" w:footer="720" w:gutter="0"/>
       <w:pgBorders w:display="firstPage" w:offsetFrom="page">
@@ -6966,7 +7724,6 @@
     <w:next w:val="Normal"/>
     <w:link w:val="Heading3Char"/>
     <w:uiPriority w:val="9"/>
-    <w:semiHidden/>
     <w:unhideWhenUsed/>
     <w:qFormat/>
     <w:rsid w:val="00B630DA"/>
@@ -7118,7 +7875,6 @@
   <w:style w:type="character" w:default="1" w:styleId="DefaultParagraphFont">
     <w:name w:val="Default Paragraph Font"/>
     <w:uiPriority w:val="1"/>
-    <w:semiHidden/>
     <w:unhideWhenUsed/>
   </w:style>
   <w:style w:type="table" w:default="1" w:styleId="TableNormal">
@@ -7174,7 +7930,6 @@
     <w:basedOn w:val="DefaultParagraphFont"/>
     <w:link w:val="Heading3"/>
     <w:uiPriority w:val="9"/>
-    <w:semiHidden/>
     <w:rsid w:val="00B630DA"/>
     <w:rPr>
       <w:rFonts w:eastAsiaTheme="majorEastAsia" w:cstheme="majorBidi"/>
@@ -7566,6 +8321,18 @@
       </w:tblBorders>
     </w:tblPr>
   </w:style>
+  <w:style w:type="character" w:styleId="UnresolvedMention">
+    <w:name w:val="Unresolved Mention"/>
+    <w:basedOn w:val="DefaultParagraphFont"/>
+    <w:uiPriority w:val="99"/>
+    <w:semiHidden/>
+    <w:unhideWhenUsed/>
+    <w:rsid w:val="00032DCD"/>
+    <w:rPr>
+      <w:color w:val="605E5C"/>
+      <w:shd w:val="clear" w:color="auto" w:fill="E1DFDD"/>
+    </w:rPr>
+  </w:style>
 </w:styles>
 </file>
 

</xml_diff>

<commit_message>
Detailed Tabular description of Classes and Object did this thingy
</commit_message>
<xml_diff>
--- a/Design/CMSC4900Group2 - Design Paper.docx
+++ b/Design/CMSC4900Group2 - Design Paper.docx
@@ -50,7 +50,29 @@
           <w:sz w:val="36"/>
           <w:szCs w:val="36"/>
         </w:rPr>
-        <w:t>The Athletic Activity Tracker for PennWest California Students.</w:t>
+        <w:t xml:space="preserve">The Athletic Activity Tracker for </w:t>
+      </w:r>
+      <w:proofErr w:type="spellStart"/>
+      <w:r>
+        <w:rPr>
+          <w:rFonts w:ascii="Times New Roman" w:hAnsi="Times New Roman" w:cs="Times New Roman"/>
+          <w:i/>
+          <w:iCs/>
+          <w:sz w:val="36"/>
+          <w:szCs w:val="36"/>
+        </w:rPr>
+        <w:t>PennWest</w:t>
+      </w:r>
+      <w:proofErr w:type="spellEnd"/>
+      <w:r>
+        <w:rPr>
+          <w:rFonts w:ascii="Times New Roman" w:hAnsi="Times New Roman" w:cs="Times New Roman"/>
+          <w:i/>
+          <w:iCs/>
+          <w:sz w:val="36"/>
+          <w:szCs w:val="36"/>
+        </w:rPr>
+        <w:t xml:space="preserve"> California Students.</w:t>
       </w:r>
     </w:p>
     <w:p>
@@ -254,7 +276,21 @@
         <w:rPr>
           <w:rFonts w:ascii="Times New Roman" w:hAnsi="Times New Roman" w:cs="Times New Roman"/>
         </w:rPr>
-        <w:t>Dr. Weifeng Chen</w:t>
+        <w:t xml:space="preserve">Dr. </w:t>
+      </w:r>
+      <w:proofErr w:type="spellStart"/>
+      <w:r>
+        <w:rPr>
+          <w:rFonts w:ascii="Times New Roman" w:hAnsi="Times New Roman" w:cs="Times New Roman"/>
+        </w:rPr>
+        <w:t>Weifeng</w:t>
+      </w:r>
+      <w:proofErr w:type="spellEnd"/>
+      <w:r>
+        <w:rPr>
+          <w:rFonts w:ascii="Times New Roman" w:hAnsi="Times New Roman" w:cs="Times New Roman"/>
+        </w:rPr>
+        <w:t xml:space="preserve"> Chen</w:t>
       </w:r>
     </w:p>
     <w:p>
@@ -376,6 +412,14 @@
     </w:p>
     <w:sdt>
       <w:sdtPr>
+        <w:rPr>
+          <w:rFonts w:asciiTheme="minorHAnsi" w:eastAsiaTheme="minorHAnsi" w:hAnsiTheme="minorHAnsi" w:cstheme="minorBidi"/>
+          <w:color w:val="auto"/>
+          <w:kern w:val="2"/>
+          <w:sz w:val="24"/>
+          <w:szCs w:val="24"/>
+          <w14:ligatures w14:val="standardContextual"/>
+        </w:rPr>
         <w:id w:val="421150704"/>
         <w:docPartObj>
           <w:docPartGallery w:val="Table of Contents"/>
@@ -384,15 +428,9 @@
       </w:sdtPr>
       <w:sdtEndPr>
         <w:rPr>
-          <w:rFonts w:asciiTheme="minorHAnsi" w:eastAsiaTheme="minorHAnsi" w:hAnsiTheme="minorHAnsi" w:cstheme="minorBidi"/>
           <w:b/>
           <w:bCs/>
           <w:noProof/>
-          <w:color w:val="auto"/>
-          <w:kern w:val="2"/>
-          <w:sz w:val="24"/>
-          <w:szCs w:val="24"/>
-          <w14:ligatures w14:val="standardContextual"/>
         </w:rPr>
       </w:sdtEndPr>
       <w:sdtContent>
@@ -2916,7 +2954,23 @@
           <w:rFonts w:ascii="Times New Roman" w:hAnsi="Times New Roman" w:cs="Times New Roman"/>
           <w:color w:val="000000" w:themeColor="text1"/>
         </w:rPr>
-        <w:t xml:space="preserve">log in using a PennWest email address and a unique password, manually track an exercise they have done, and then store their exercise in a backend database. </w:t>
+        <w:t xml:space="preserve">log in using a </w:t>
+      </w:r>
+      <w:proofErr w:type="spellStart"/>
+      <w:r>
+        <w:rPr>
+          <w:rFonts w:ascii="Times New Roman" w:hAnsi="Times New Roman" w:cs="Times New Roman"/>
+          <w:color w:val="000000" w:themeColor="text1"/>
+        </w:rPr>
+        <w:t>PennWest</w:t>
+      </w:r>
+      <w:proofErr w:type="spellEnd"/>
+      <w:r>
+        <w:rPr>
+          <w:rFonts w:ascii="Times New Roman" w:hAnsi="Times New Roman" w:cs="Times New Roman"/>
+          <w:color w:val="000000" w:themeColor="text1"/>
+        </w:rPr>
+        <w:t xml:space="preserve"> email address and a unique password, manually track an exercise they have done, and then store their exercise in a backend database. </w:t>
       </w:r>
       <w:r>
         <w:rPr>
@@ -3506,6 +3560,7 @@
       <w:r>
         <w:rPr>
           <w:rFonts w:ascii="Times New Roman" w:hAnsi="Times New Roman" w:cs="Times New Roman"/>
+          <w:noProof/>
           <w:color w:val="000000" w:themeColor="text1"/>
         </w:rPr>
         <w:drawing>
@@ -3732,6 +3787,9 @@
         <w:jc w:val="center"/>
       </w:pPr>
       <w:r>
+        <w:rPr>
+          <w:noProof/>
+        </w:rPr>
         <w:drawing>
           <wp:inline distT="0" distB="0" distL="0" distR="0" wp14:anchorId="293B7613" wp14:editId="41FFB1BE">
             <wp:extent cx="4384062" cy="5503774"/>
@@ -4005,6 +4063,2156 @@
       <w:bookmarkEnd w:id="17"/>
     </w:p>
     <w:p>
+      <w:r>
+        <w:drawing>
+          <wp:inline distT="0" distB="0" distL="0" distR="0" wp14:anchorId="51109075" wp14:editId="17C97648">
+            <wp:extent cx="6153150" cy="3404660"/>
+            <wp:effectExtent l="0" t="0" r="0" b="5715"/>
+            <wp:docPr id="67124678" name="Picture 1" descr="A screenshot of a group&#10;&#10;AI-generated content may be incorrect."/>
+            <wp:cNvGraphicFramePr>
+              <a:graphicFrameLocks xmlns:a="http://schemas.openxmlformats.org/drawingml/2006/main" noChangeAspect="1"/>
+            </wp:cNvGraphicFramePr>
+            <a:graphic xmlns:a="http://schemas.openxmlformats.org/drawingml/2006/main">
+              <a:graphicData uri="http://schemas.openxmlformats.org/drawingml/2006/picture">
+                <pic:pic xmlns:pic="http://schemas.openxmlformats.org/drawingml/2006/picture">
+                  <pic:nvPicPr>
+                    <pic:cNvPr id="67124678" name="Picture 1" descr="A screenshot of a group&#10;&#10;AI-generated content may be incorrect."/>
+                    <pic:cNvPicPr/>
+                  </pic:nvPicPr>
+                  <pic:blipFill>
+                    <a:blip r:embed="rId11"/>
+                    <a:stretch>
+                      <a:fillRect/>
+                    </a:stretch>
+                  </pic:blipFill>
+                  <pic:spPr>
+                    <a:xfrm>
+                      <a:off x="0" y="0"/>
+                      <a:ext cx="6161295" cy="3409167"/>
+                    </a:xfrm>
+                    <a:prstGeom prst="rect">
+                      <a:avLst/>
+                    </a:prstGeom>
+                  </pic:spPr>
+                </pic:pic>
+              </a:graphicData>
+            </a:graphic>
+          </wp:inline>
+        </w:drawing>
+      </w:r>
+    </w:p>
+    <w:p>
+      <w:pPr>
+        <w:jc w:val="center"/>
+        <w:rPr>
+          <w:rFonts w:ascii="Times New Roman" w:hAnsi="Times New Roman" w:cs="Times New Roman"/>
+        </w:rPr>
+      </w:pPr>
+      <w:r>
+        <w:rPr>
+          <w:rFonts w:ascii="Times New Roman" w:hAnsi="Times New Roman" w:cs="Times New Roman"/>
+        </w:rPr>
+        <w:t xml:space="preserve">Figure </w:t>
+      </w:r>
+      <w:r>
+        <w:rPr>
+          <w:rFonts w:ascii="Times New Roman" w:hAnsi="Times New Roman" w:cs="Times New Roman"/>
+        </w:rPr>
+        <w:t>3</w:t>
+      </w:r>
+      <w:r>
+        <w:rPr>
+          <w:rFonts w:ascii="Times New Roman" w:hAnsi="Times New Roman" w:cs="Times New Roman"/>
+        </w:rPr>
+        <w:t xml:space="preserve">: </w:t>
+      </w:r>
+      <w:r>
+        <w:rPr>
+          <w:rFonts w:ascii="Times New Roman" w:hAnsi="Times New Roman" w:cs="Times New Roman"/>
+        </w:rPr>
+        <w:t>Overview of Classes</w:t>
+      </w:r>
+    </w:p>
+    <w:p>
+      <w:r>
+        <w:tab/>
+      </w:r>
+    </w:p>
+    <w:p>
+      <w:pPr>
+        <w:spacing w:line="480" w:lineRule="auto"/>
+        <w:rPr>
+          <w:rFonts w:ascii="Times New Roman" w:hAnsi="Times New Roman" w:cs="Times New Roman"/>
+        </w:rPr>
+      </w:pPr>
+      <w:r>
+        <w:tab/>
+      </w:r>
+      <w:r>
+        <w:rPr>
+          <w:rFonts w:ascii="Times New Roman" w:hAnsi="Times New Roman" w:cs="Times New Roman"/>
+        </w:rPr>
+        <w:t>The</w:t>
+      </w:r>
+      <w:r>
+        <w:rPr>
+          <w:rFonts w:ascii="Times New Roman" w:hAnsi="Times New Roman" w:cs="Times New Roman"/>
+        </w:rPr>
+        <w:t xml:space="preserve"> above figure</w:t>
+      </w:r>
+      <w:r>
+        <w:rPr>
+          <w:rFonts w:ascii="Times New Roman" w:hAnsi="Times New Roman" w:cs="Times New Roman"/>
+        </w:rPr>
+        <w:t xml:space="preserve"> shows an overview of the 3 main classes </w:t>
+      </w:r>
+      <w:r>
+        <w:rPr>
+          <w:rFonts w:ascii="Times New Roman" w:hAnsi="Times New Roman" w:cs="Times New Roman"/>
+        </w:rPr>
+        <w:t xml:space="preserve">that the </w:t>
+      </w:r>
+      <w:r>
+        <w:rPr>
+          <w:rFonts w:ascii="Times New Roman" w:hAnsi="Times New Roman" w:cs="Times New Roman"/>
+        </w:rPr>
+        <w:t>Vulcan Activity Tracker</w:t>
+      </w:r>
+      <w:r>
+        <w:rPr>
+          <w:rFonts w:ascii="Times New Roman" w:hAnsi="Times New Roman" w:cs="Times New Roman"/>
+        </w:rPr>
+        <w:t xml:space="preserve"> makes use of.</w:t>
+      </w:r>
+      <w:r>
+        <w:rPr>
+          <w:rFonts w:ascii="Times New Roman" w:hAnsi="Times New Roman" w:cs="Times New Roman"/>
+        </w:rPr>
+        <w:t xml:space="preserve"> Every user on the web application is an instance of </w:t>
+      </w:r>
+      <w:r>
+        <w:rPr>
+          <w:rFonts w:ascii="Times New Roman" w:hAnsi="Times New Roman" w:cs="Times New Roman"/>
+        </w:rPr>
+        <w:t>the user class.</w:t>
+      </w:r>
+      <w:r>
+        <w:rPr>
+          <w:rFonts w:ascii="Times New Roman" w:hAnsi="Times New Roman" w:cs="Times New Roman"/>
+        </w:rPr>
+        <w:t xml:space="preserve"> The user can create many instance</w:t>
+      </w:r>
+      <w:r>
+        <w:rPr>
+          <w:rFonts w:ascii="Times New Roman" w:hAnsi="Times New Roman" w:cs="Times New Roman"/>
+        </w:rPr>
+        <w:t>s</w:t>
+      </w:r>
+      <w:r>
+        <w:rPr>
+          <w:rFonts w:ascii="Times New Roman" w:hAnsi="Times New Roman" w:cs="Times New Roman"/>
+        </w:rPr>
+        <w:t xml:space="preserve"> of both the activity and group classes.</w:t>
+      </w:r>
+    </w:p>
+    <w:tbl>
+      <w:tblPr>
+        <w:tblStyle w:val="TableGrid"/>
+        <w:tblW w:w="9301" w:type="dxa"/>
+        <w:tblLook w:val="04A0" w:firstRow="1" w:lastRow="0" w:firstColumn="1" w:lastColumn="0" w:noHBand="0" w:noVBand="1"/>
+      </w:tblPr>
+      <w:tblGrid>
+        <w:gridCol w:w="4405"/>
+        <w:gridCol w:w="4896"/>
+      </w:tblGrid>
+      <w:tr>
+        <w:trPr>
+          <w:trHeight w:val="537"/>
+        </w:trPr>
+        <w:tc>
+          <w:tcPr>
+            <w:tcW w:w="4405" w:type="dxa"/>
+            <w:shd w:val="clear" w:color="auto" w:fill="DAE9F7" w:themeFill="text2" w:themeFillTint="1A"/>
+          </w:tcPr>
+          <w:p>
+            <w:pPr>
+              <w:spacing w:line="480" w:lineRule="auto"/>
+              <w:rPr>
+                <w:rFonts w:ascii="Times New Roman" w:hAnsi="Times New Roman" w:cs="Times New Roman"/>
+              </w:rPr>
+            </w:pPr>
+            <w:r>
+              <w:rPr>
+                <w:rFonts w:ascii="Times New Roman" w:hAnsi="Times New Roman" w:cs="Times New Roman"/>
+              </w:rPr>
+              <w:lastRenderedPageBreak/>
+              <w:t xml:space="preserve">Class </w:t>
+            </w:r>
+            <w:r>
+              <w:rPr>
+                <w:rFonts w:ascii="Times New Roman" w:hAnsi="Times New Roman" w:cs="Times New Roman"/>
+              </w:rPr>
+              <w:t>n</w:t>
+            </w:r>
+            <w:r>
+              <w:rPr>
+                <w:rFonts w:ascii="Times New Roman" w:hAnsi="Times New Roman" w:cs="Times New Roman"/>
+              </w:rPr>
+              <w:t>ame:</w:t>
+            </w:r>
+          </w:p>
+        </w:tc>
+        <w:tc>
+          <w:tcPr>
+            <w:tcW w:w="4896" w:type="dxa"/>
+            <w:shd w:val="clear" w:color="auto" w:fill="DAE9F7" w:themeFill="text2" w:themeFillTint="1A"/>
+          </w:tcPr>
+          <w:p>
+            <w:pPr>
+              <w:spacing w:line="480" w:lineRule="auto"/>
+              <w:rPr>
+                <w:rFonts w:ascii="Times New Roman" w:hAnsi="Times New Roman" w:cs="Times New Roman"/>
+              </w:rPr>
+            </w:pPr>
+            <w:r>
+              <w:rPr>
+                <w:rFonts w:ascii="Times New Roman" w:hAnsi="Times New Roman" w:cs="Times New Roman"/>
+              </w:rPr>
+              <w:t>User</w:t>
+            </w:r>
+            <w:r>
+              <w:rPr>
+                <w:rFonts w:ascii="Times New Roman" w:hAnsi="Times New Roman" w:cs="Times New Roman"/>
+              </w:rPr>
+              <w:t xml:space="preserve"> Class</w:t>
+            </w:r>
+          </w:p>
+        </w:tc>
+      </w:tr>
+      <w:tr>
+        <w:trPr>
+          <w:trHeight w:val="523"/>
+        </w:trPr>
+        <w:tc>
+          <w:tcPr>
+            <w:tcW w:w="4405" w:type="dxa"/>
+            <w:shd w:val="clear" w:color="auto" w:fill="DAE9F7" w:themeFill="text2" w:themeFillTint="1A"/>
+          </w:tcPr>
+          <w:p>
+            <w:pPr>
+              <w:spacing w:line="480" w:lineRule="auto"/>
+              <w:rPr>
+                <w:rFonts w:ascii="Times New Roman" w:hAnsi="Times New Roman" w:cs="Times New Roman"/>
+              </w:rPr>
+            </w:pPr>
+            <w:r>
+              <w:rPr>
+                <w:rFonts w:ascii="Times New Roman" w:hAnsi="Times New Roman" w:cs="Times New Roman"/>
+              </w:rPr>
+              <w:t xml:space="preserve">Data </w:t>
+            </w:r>
+            <w:r>
+              <w:rPr>
+                <w:rFonts w:ascii="Times New Roman" w:hAnsi="Times New Roman" w:cs="Times New Roman"/>
+              </w:rPr>
+              <w:t>m</w:t>
+            </w:r>
+            <w:r>
+              <w:rPr>
+                <w:rFonts w:ascii="Times New Roman" w:hAnsi="Times New Roman" w:cs="Times New Roman"/>
+              </w:rPr>
+              <w:t>embers:</w:t>
+            </w:r>
+          </w:p>
+        </w:tc>
+        <w:tc>
+          <w:tcPr>
+            <w:tcW w:w="4896" w:type="dxa"/>
+            <w:shd w:val="clear" w:color="auto" w:fill="DAE9F7" w:themeFill="text2" w:themeFillTint="1A"/>
+          </w:tcPr>
+          <w:p>
+            <w:pPr>
+              <w:spacing w:line="480" w:lineRule="auto"/>
+              <w:rPr>
+                <w:rFonts w:ascii="Times New Roman" w:hAnsi="Times New Roman" w:cs="Times New Roman"/>
+              </w:rPr>
+            </w:pPr>
+            <w:r>
+              <w:rPr>
+                <w:rFonts w:ascii="Times New Roman" w:hAnsi="Times New Roman" w:cs="Times New Roman"/>
+              </w:rPr>
+              <w:t xml:space="preserve">FirstName : </w:t>
+            </w:r>
+            <w:r>
+              <w:rPr>
+                <w:rFonts w:ascii="Times New Roman" w:hAnsi="Times New Roman" w:cs="Times New Roman"/>
+              </w:rPr>
+              <w:t>string</w:t>
+            </w:r>
+          </w:p>
+          <w:p>
+            <w:pPr>
+              <w:spacing w:line="480" w:lineRule="auto"/>
+              <w:rPr>
+                <w:rFonts w:ascii="Times New Roman" w:hAnsi="Times New Roman" w:cs="Times New Roman"/>
+              </w:rPr>
+            </w:pPr>
+            <w:r>
+              <w:rPr>
+                <w:rFonts w:ascii="Times New Roman" w:hAnsi="Times New Roman" w:cs="Times New Roman"/>
+              </w:rPr>
+              <w:t>LastName : string</w:t>
+            </w:r>
+          </w:p>
+          <w:p>
+            <w:pPr>
+              <w:spacing w:line="480" w:lineRule="auto"/>
+              <w:rPr>
+                <w:rFonts w:ascii="Times New Roman" w:hAnsi="Times New Roman" w:cs="Times New Roman"/>
+              </w:rPr>
+            </w:pPr>
+            <w:proofErr w:type="spellStart"/>
+            <w:r>
+              <w:rPr>
+                <w:rFonts w:ascii="Times New Roman" w:hAnsi="Times New Roman" w:cs="Times New Roman"/>
+              </w:rPr>
+              <w:t>UserID</w:t>
+            </w:r>
+            <w:proofErr w:type="spellEnd"/>
+            <w:r>
+              <w:rPr>
+                <w:rFonts w:ascii="Times New Roman" w:hAnsi="Times New Roman" w:cs="Times New Roman"/>
+              </w:rPr>
+              <w:t xml:space="preserve"> : int</w:t>
+            </w:r>
+          </w:p>
+          <w:p>
+            <w:pPr>
+              <w:spacing w:line="480" w:lineRule="auto"/>
+              <w:rPr>
+                <w:rFonts w:ascii="Times New Roman" w:hAnsi="Times New Roman" w:cs="Times New Roman"/>
+              </w:rPr>
+            </w:pPr>
+            <w:r>
+              <w:rPr>
+                <w:rFonts w:ascii="Times New Roman" w:hAnsi="Times New Roman" w:cs="Times New Roman"/>
+              </w:rPr>
+              <w:t>Email : string</w:t>
+            </w:r>
+          </w:p>
+          <w:p>
+            <w:pPr>
+              <w:spacing w:line="480" w:lineRule="auto"/>
+              <w:rPr>
+                <w:rFonts w:ascii="Times New Roman" w:hAnsi="Times New Roman" w:cs="Times New Roman"/>
+              </w:rPr>
+            </w:pPr>
+            <w:r>
+              <w:rPr>
+                <w:rFonts w:ascii="Times New Roman" w:hAnsi="Times New Roman" w:cs="Times New Roman"/>
+              </w:rPr>
+              <w:t>Password : string</w:t>
+            </w:r>
+          </w:p>
+          <w:p>
+            <w:pPr>
+              <w:spacing w:line="480" w:lineRule="auto"/>
+              <w:rPr>
+                <w:rFonts w:ascii="Times New Roman" w:hAnsi="Times New Roman" w:cs="Times New Roman"/>
+              </w:rPr>
+            </w:pPr>
+            <w:r>
+              <w:rPr>
+                <w:rFonts w:ascii="Times New Roman" w:hAnsi="Times New Roman" w:cs="Times New Roman"/>
+              </w:rPr>
+              <w:t>Groups : list&lt;Groups&gt;</w:t>
+            </w:r>
+          </w:p>
+        </w:tc>
+      </w:tr>
+      <w:tr>
+        <w:trPr>
+          <w:trHeight w:val="537"/>
+        </w:trPr>
+        <w:tc>
+          <w:tcPr>
+            <w:tcW w:w="4405" w:type="dxa"/>
+            <w:shd w:val="clear" w:color="auto" w:fill="DAE9F7" w:themeFill="text2" w:themeFillTint="1A"/>
+          </w:tcPr>
+          <w:p>
+            <w:pPr>
+              <w:spacing w:line="480" w:lineRule="auto"/>
+              <w:rPr>
+                <w:rFonts w:ascii="Times New Roman" w:hAnsi="Times New Roman" w:cs="Times New Roman"/>
+              </w:rPr>
+            </w:pPr>
+            <w:r>
+              <w:rPr>
+                <w:rFonts w:ascii="Times New Roman" w:hAnsi="Times New Roman" w:cs="Times New Roman"/>
+              </w:rPr>
+              <w:t>Class member functions:</w:t>
+            </w:r>
+          </w:p>
+        </w:tc>
+        <w:tc>
+          <w:tcPr>
+            <w:tcW w:w="4896" w:type="dxa"/>
+            <w:shd w:val="clear" w:color="auto" w:fill="DAE9F7" w:themeFill="text2" w:themeFillTint="1A"/>
+          </w:tcPr>
+          <w:p>
+            <w:pPr>
+              <w:spacing w:line="480" w:lineRule="auto"/>
+              <w:rPr>
+                <w:rFonts w:ascii="Times New Roman" w:hAnsi="Times New Roman" w:cs="Times New Roman"/>
+              </w:rPr>
+            </w:pPr>
+            <w:proofErr w:type="spellStart"/>
+            <w:r>
+              <w:rPr>
+                <w:rFonts w:ascii="Times New Roman" w:hAnsi="Times New Roman" w:cs="Times New Roman"/>
+              </w:rPr>
+              <w:t>V</w:t>
+            </w:r>
+            <w:r>
+              <w:rPr>
+                <w:rFonts w:ascii="Times New Roman" w:hAnsi="Times New Roman" w:cs="Times New Roman"/>
+              </w:rPr>
+              <w:t>alidateLogin</w:t>
+            </w:r>
+            <w:proofErr w:type="spellEnd"/>
+            <w:r>
+              <w:rPr>
+                <w:rFonts w:ascii="Times New Roman" w:hAnsi="Times New Roman" w:cs="Times New Roman"/>
+              </w:rPr>
+              <w:t>()</w:t>
+            </w:r>
+          </w:p>
+          <w:p>
+            <w:pPr>
+              <w:spacing w:line="480" w:lineRule="auto"/>
+              <w:rPr>
+                <w:rFonts w:ascii="Times New Roman" w:hAnsi="Times New Roman" w:cs="Times New Roman"/>
+              </w:rPr>
+            </w:pPr>
+            <w:proofErr w:type="spellStart"/>
+            <w:r>
+              <w:rPr>
+                <w:rFonts w:ascii="Times New Roman" w:hAnsi="Times New Roman" w:cs="Times New Roman"/>
+              </w:rPr>
+              <w:t>U</w:t>
+            </w:r>
+            <w:r>
+              <w:rPr>
+                <w:rFonts w:ascii="Times New Roman" w:hAnsi="Times New Roman" w:cs="Times New Roman"/>
+              </w:rPr>
+              <w:t>pdateProfile</w:t>
+            </w:r>
+            <w:proofErr w:type="spellEnd"/>
+            <w:r>
+              <w:rPr>
+                <w:rFonts w:ascii="Times New Roman" w:hAnsi="Times New Roman" w:cs="Times New Roman"/>
+              </w:rPr>
+              <w:t>()</w:t>
+            </w:r>
+          </w:p>
+          <w:p>
+            <w:pPr>
+              <w:spacing w:line="480" w:lineRule="auto"/>
+              <w:rPr>
+                <w:rFonts w:ascii="Times New Roman" w:hAnsi="Times New Roman" w:cs="Times New Roman"/>
+              </w:rPr>
+            </w:pPr>
+            <w:proofErr w:type="spellStart"/>
+            <w:r>
+              <w:rPr>
+                <w:rFonts w:ascii="Times New Roman" w:hAnsi="Times New Roman" w:cs="Times New Roman"/>
+              </w:rPr>
+              <w:t>J</w:t>
+            </w:r>
+            <w:r>
+              <w:rPr>
+                <w:rFonts w:ascii="Times New Roman" w:hAnsi="Times New Roman" w:cs="Times New Roman"/>
+              </w:rPr>
+              <w:t>oinGroup</w:t>
+            </w:r>
+            <w:proofErr w:type="spellEnd"/>
+            <w:r>
+              <w:rPr>
+                <w:rFonts w:ascii="Times New Roman" w:hAnsi="Times New Roman" w:cs="Times New Roman"/>
+              </w:rPr>
+              <w:t>()</w:t>
+            </w:r>
+          </w:p>
+          <w:p>
+            <w:pPr>
+              <w:spacing w:line="480" w:lineRule="auto"/>
+              <w:rPr>
+                <w:rFonts w:ascii="Times New Roman" w:hAnsi="Times New Roman" w:cs="Times New Roman"/>
+              </w:rPr>
+            </w:pPr>
+            <w:proofErr w:type="spellStart"/>
+            <w:r>
+              <w:rPr>
+                <w:rFonts w:ascii="Times New Roman" w:hAnsi="Times New Roman" w:cs="Times New Roman"/>
+              </w:rPr>
+              <w:t>V</w:t>
+            </w:r>
+            <w:r>
+              <w:rPr>
+                <w:rFonts w:ascii="Times New Roman" w:hAnsi="Times New Roman" w:cs="Times New Roman"/>
+              </w:rPr>
+              <w:t>iewActivities</w:t>
+            </w:r>
+            <w:proofErr w:type="spellEnd"/>
+            <w:r>
+              <w:rPr>
+                <w:rFonts w:ascii="Times New Roman" w:hAnsi="Times New Roman" w:cs="Times New Roman"/>
+              </w:rPr>
+              <w:t>()</w:t>
+            </w:r>
+          </w:p>
+        </w:tc>
+      </w:tr>
+      <w:tr>
+        <w:trPr>
+          <w:trHeight w:val="537"/>
+        </w:trPr>
+        <w:tc>
+          <w:tcPr>
+            <w:tcW w:w="4405" w:type="dxa"/>
+            <w:shd w:val="clear" w:color="auto" w:fill="DAE9F7" w:themeFill="text2" w:themeFillTint="1A"/>
+          </w:tcPr>
+          <w:p>
+            <w:pPr>
+              <w:spacing w:line="480" w:lineRule="auto"/>
+              <w:rPr>
+                <w:rFonts w:ascii="Times New Roman" w:hAnsi="Times New Roman" w:cs="Times New Roman"/>
+              </w:rPr>
+            </w:pPr>
+            <w:r>
+              <w:rPr>
+                <w:rFonts w:ascii="Times New Roman" w:hAnsi="Times New Roman" w:cs="Times New Roman"/>
+              </w:rPr>
+              <w:t>Description</w:t>
+            </w:r>
+            <w:r>
+              <w:rPr>
+                <w:rFonts w:ascii="Times New Roman" w:hAnsi="Times New Roman" w:cs="Times New Roman"/>
+              </w:rPr>
+              <w:t>:</w:t>
+            </w:r>
+          </w:p>
+        </w:tc>
+        <w:tc>
+          <w:tcPr>
+            <w:tcW w:w="4896" w:type="dxa"/>
+            <w:shd w:val="clear" w:color="auto" w:fill="DAE9F7" w:themeFill="text2" w:themeFillTint="1A"/>
+          </w:tcPr>
+          <w:p>
+            <w:pPr>
+              <w:spacing w:line="480" w:lineRule="auto"/>
+              <w:rPr>
+                <w:rFonts w:ascii="Times New Roman" w:hAnsi="Times New Roman" w:cs="Times New Roman"/>
+              </w:rPr>
+            </w:pPr>
+            <w:r>
+              <w:rPr>
+                <w:rFonts w:ascii="Times New Roman" w:hAnsi="Times New Roman" w:cs="Times New Roman"/>
+              </w:rPr>
+              <w:t xml:space="preserve">The User Class holds the data needed for each user. It will hold the first name, last name, email and password that the user used to sign up, after </w:t>
+            </w:r>
+            <w:proofErr w:type="gramStart"/>
+            <w:r>
+              <w:rPr>
+                <w:rFonts w:ascii="Times New Roman" w:hAnsi="Times New Roman" w:cs="Times New Roman"/>
+              </w:rPr>
+              <w:t>sign</w:t>
+            </w:r>
+            <w:proofErr w:type="gramEnd"/>
+            <w:r>
+              <w:rPr>
+                <w:rFonts w:ascii="Times New Roman" w:hAnsi="Times New Roman" w:cs="Times New Roman"/>
+              </w:rPr>
+              <w:t xml:space="preserve"> up each user will be given a User ID which is an integer used to link the user to their activities and groups.</w:t>
+            </w:r>
+          </w:p>
+        </w:tc>
+      </w:tr>
+    </w:tbl>
+    <w:p>
+      <w:pPr>
+        <w:spacing w:line="480" w:lineRule="auto"/>
+        <w:rPr>
+          <w:rFonts w:ascii="Times New Roman" w:hAnsi="Times New Roman" w:cs="Times New Roman"/>
+        </w:rPr>
+      </w:pPr>
+    </w:p>
+    <w:p>
+      <w:pPr>
+        <w:spacing w:line="480" w:lineRule="auto"/>
+        <w:rPr>
+          <w:rFonts w:ascii="Times New Roman" w:hAnsi="Times New Roman" w:cs="Times New Roman"/>
+        </w:rPr>
+      </w:pPr>
+      <w:r>
+        <w:rPr>
+          <w:rFonts w:ascii="Times New Roman" w:hAnsi="Times New Roman" w:cs="Times New Roman"/>
+          <w:b/>
+          <w:bCs/>
+        </w:rPr>
+        <w:t xml:space="preserve">User </w:t>
+      </w:r>
+      <w:r>
+        <w:rPr>
+          <w:rFonts w:ascii="Times New Roman" w:hAnsi="Times New Roman" w:cs="Times New Roman"/>
+          <w:b/>
+          <w:bCs/>
+        </w:rPr>
+        <w:t xml:space="preserve">class </w:t>
+      </w:r>
+      <w:r>
+        <w:rPr>
+          <w:rFonts w:ascii="Times New Roman" w:hAnsi="Times New Roman" w:cs="Times New Roman"/>
+          <w:b/>
+          <w:bCs/>
+        </w:rPr>
+        <w:t>member function descriptions</w:t>
+      </w:r>
+      <w:r>
+        <w:rPr>
+          <w:rFonts w:ascii="Times New Roman" w:hAnsi="Times New Roman" w:cs="Times New Roman"/>
+        </w:rPr>
+        <w:t>:</w:t>
+      </w:r>
+    </w:p>
+    <w:p>
+      <w:pPr>
+        <w:pStyle w:val="ListParagraph"/>
+        <w:numPr>
+          <w:ilvl w:val="0"/>
+          <w:numId w:val="4"/>
+        </w:numPr>
+        <w:spacing w:line="480" w:lineRule="auto"/>
+        <w:rPr>
+          <w:rFonts w:ascii="Times New Roman" w:hAnsi="Times New Roman" w:cs="Times New Roman"/>
+        </w:rPr>
+      </w:pPr>
+      <w:proofErr w:type="spellStart"/>
+      <w:r>
+        <w:rPr>
+          <w:rFonts w:ascii="Times New Roman" w:hAnsi="Times New Roman" w:cs="Times New Roman"/>
+        </w:rPr>
+        <w:t>ValidateLogin</w:t>
+      </w:r>
+      <w:proofErr w:type="spellEnd"/>
+      <w:r>
+        <w:rPr>
+          <w:rFonts w:ascii="Times New Roman" w:hAnsi="Times New Roman" w:cs="Times New Roman"/>
+        </w:rPr>
+        <w:t>()</w:t>
+      </w:r>
+      <w:r>
+        <w:rPr>
+          <w:rFonts w:ascii="Times New Roman" w:hAnsi="Times New Roman" w:cs="Times New Roman"/>
+        </w:rPr>
+        <w:t xml:space="preserve"> </w:t>
+      </w:r>
+      <w:r>
+        <w:rPr>
+          <w:rFonts w:ascii="Times New Roman" w:hAnsi="Times New Roman" w:cs="Times New Roman"/>
+        </w:rPr>
+        <w:t>– Verifies user credentials</w:t>
+      </w:r>
+    </w:p>
+    <w:p>
+      <w:pPr>
+        <w:pStyle w:val="ListParagraph"/>
+        <w:numPr>
+          <w:ilvl w:val="0"/>
+          <w:numId w:val="4"/>
+        </w:numPr>
+        <w:spacing w:line="480" w:lineRule="auto"/>
+        <w:rPr>
+          <w:rFonts w:ascii="Times New Roman" w:hAnsi="Times New Roman" w:cs="Times New Roman"/>
+        </w:rPr>
+      </w:pPr>
+      <w:proofErr w:type="spellStart"/>
+      <w:r>
+        <w:rPr>
+          <w:rFonts w:ascii="Times New Roman" w:hAnsi="Times New Roman" w:cs="Times New Roman"/>
+        </w:rPr>
+        <w:t>UpdateProfile</w:t>
+      </w:r>
+      <w:proofErr w:type="spellEnd"/>
+      <w:r>
+        <w:rPr>
+          <w:rFonts w:ascii="Times New Roman" w:hAnsi="Times New Roman" w:cs="Times New Roman"/>
+        </w:rPr>
+        <w:t>()</w:t>
+      </w:r>
+      <w:r>
+        <w:rPr>
+          <w:rFonts w:ascii="Times New Roman" w:hAnsi="Times New Roman" w:cs="Times New Roman"/>
+        </w:rPr>
+        <w:t xml:space="preserve"> – Lets users modify their profile fields</w:t>
+      </w:r>
+    </w:p>
+    <w:p>
+      <w:pPr>
+        <w:pStyle w:val="ListParagraph"/>
+        <w:numPr>
+          <w:ilvl w:val="0"/>
+          <w:numId w:val="4"/>
+        </w:numPr>
+        <w:spacing w:line="480" w:lineRule="auto"/>
+        <w:rPr>
+          <w:rFonts w:ascii="Times New Roman" w:hAnsi="Times New Roman" w:cs="Times New Roman"/>
+        </w:rPr>
+      </w:pPr>
+      <w:proofErr w:type="spellStart"/>
+      <w:r>
+        <w:rPr>
+          <w:rFonts w:ascii="Times New Roman" w:hAnsi="Times New Roman" w:cs="Times New Roman"/>
+        </w:rPr>
+        <w:t>JoinGroup</w:t>
+      </w:r>
+      <w:proofErr w:type="spellEnd"/>
+      <w:r>
+        <w:rPr>
+          <w:rFonts w:ascii="Times New Roman" w:hAnsi="Times New Roman" w:cs="Times New Roman"/>
+        </w:rPr>
+        <w:t>()</w:t>
+      </w:r>
+      <w:r>
+        <w:rPr>
+          <w:rFonts w:ascii="Times New Roman" w:hAnsi="Times New Roman" w:cs="Times New Roman"/>
+        </w:rPr>
+        <w:t xml:space="preserve"> </w:t>
+      </w:r>
+      <w:r>
+        <w:rPr>
+          <w:rFonts w:ascii="Times New Roman" w:hAnsi="Times New Roman" w:cs="Times New Roman"/>
+        </w:rPr>
+        <w:t>– Sends request to join a certain group</w:t>
+      </w:r>
+    </w:p>
+    <w:p>
+      <w:pPr>
+        <w:pStyle w:val="ListParagraph"/>
+        <w:numPr>
+          <w:ilvl w:val="0"/>
+          <w:numId w:val="4"/>
+        </w:numPr>
+        <w:spacing w:line="480" w:lineRule="auto"/>
+        <w:rPr>
+          <w:rFonts w:ascii="Times New Roman" w:hAnsi="Times New Roman" w:cs="Times New Roman"/>
+        </w:rPr>
+      </w:pPr>
+      <w:proofErr w:type="spellStart"/>
+      <w:r>
+        <w:rPr>
+          <w:rFonts w:ascii="Times New Roman" w:hAnsi="Times New Roman" w:cs="Times New Roman"/>
+        </w:rPr>
+        <w:t>ViewActivities</w:t>
+      </w:r>
+      <w:proofErr w:type="spellEnd"/>
+      <w:r>
+        <w:rPr>
+          <w:rFonts w:ascii="Times New Roman" w:hAnsi="Times New Roman" w:cs="Times New Roman"/>
+        </w:rPr>
+        <w:t>()</w:t>
+      </w:r>
+      <w:r>
+        <w:rPr>
+          <w:rFonts w:ascii="Times New Roman" w:hAnsi="Times New Roman" w:cs="Times New Roman"/>
+        </w:rPr>
+        <w:t xml:space="preserve"> – Retrieves </w:t>
+      </w:r>
+      <w:r>
+        <w:rPr>
+          <w:rFonts w:ascii="Times New Roman" w:hAnsi="Times New Roman" w:cs="Times New Roman"/>
+        </w:rPr>
+        <w:t>the users added activities</w:t>
+      </w:r>
+    </w:p>
+    <w:tbl>
+      <w:tblPr>
+        <w:tblStyle w:val="TableGrid"/>
+        <w:tblW w:w="9301" w:type="dxa"/>
+        <w:tblLook w:val="04A0" w:firstRow="1" w:lastRow="0" w:firstColumn="1" w:lastColumn="0" w:noHBand="0" w:noVBand="1"/>
+      </w:tblPr>
+      <w:tblGrid>
+        <w:gridCol w:w="4405"/>
+        <w:gridCol w:w="4896"/>
+      </w:tblGrid>
+      <w:tr>
+        <w:trPr>
+          <w:trHeight w:val="537"/>
+        </w:trPr>
+        <w:tc>
+          <w:tcPr>
+            <w:tcW w:w="4405" w:type="dxa"/>
+            <w:shd w:val="clear" w:color="auto" w:fill="DAE9F7" w:themeFill="text2" w:themeFillTint="1A"/>
+          </w:tcPr>
+          <w:p>
+            <w:pPr>
+              <w:spacing w:line="480" w:lineRule="auto"/>
+              <w:rPr>
+                <w:rFonts w:ascii="Times New Roman" w:hAnsi="Times New Roman" w:cs="Times New Roman"/>
+              </w:rPr>
+            </w:pPr>
+            <w:r>
+              <w:rPr>
+                <w:rFonts w:ascii="Times New Roman" w:hAnsi="Times New Roman" w:cs="Times New Roman"/>
+              </w:rPr>
+              <w:lastRenderedPageBreak/>
+              <w:t>Class name:</w:t>
+            </w:r>
+          </w:p>
+        </w:tc>
+        <w:tc>
+          <w:tcPr>
+            <w:tcW w:w="4896" w:type="dxa"/>
+            <w:shd w:val="clear" w:color="auto" w:fill="DAE9F7" w:themeFill="text2" w:themeFillTint="1A"/>
+          </w:tcPr>
+          <w:p>
+            <w:pPr>
+              <w:spacing w:line="480" w:lineRule="auto"/>
+              <w:rPr>
+                <w:rFonts w:ascii="Times New Roman" w:hAnsi="Times New Roman" w:cs="Times New Roman"/>
+              </w:rPr>
+            </w:pPr>
+            <w:r>
+              <w:rPr>
+                <w:rFonts w:ascii="Times New Roman" w:hAnsi="Times New Roman" w:cs="Times New Roman"/>
+              </w:rPr>
+              <w:t>Activity Class</w:t>
+            </w:r>
+          </w:p>
+        </w:tc>
+      </w:tr>
+      <w:tr>
+        <w:trPr>
+          <w:trHeight w:val="523"/>
+        </w:trPr>
+        <w:tc>
+          <w:tcPr>
+            <w:tcW w:w="4405" w:type="dxa"/>
+            <w:shd w:val="clear" w:color="auto" w:fill="DAE9F7" w:themeFill="text2" w:themeFillTint="1A"/>
+          </w:tcPr>
+          <w:p>
+            <w:pPr>
+              <w:spacing w:line="480" w:lineRule="auto"/>
+              <w:rPr>
+                <w:rFonts w:ascii="Times New Roman" w:hAnsi="Times New Roman" w:cs="Times New Roman"/>
+              </w:rPr>
+            </w:pPr>
+            <w:r>
+              <w:rPr>
+                <w:rFonts w:ascii="Times New Roman" w:hAnsi="Times New Roman" w:cs="Times New Roman"/>
+              </w:rPr>
+              <w:t>Data members:</w:t>
+            </w:r>
+          </w:p>
+        </w:tc>
+        <w:tc>
+          <w:tcPr>
+            <w:tcW w:w="4896" w:type="dxa"/>
+            <w:shd w:val="clear" w:color="auto" w:fill="DAE9F7" w:themeFill="text2" w:themeFillTint="1A"/>
+          </w:tcPr>
+          <w:p>
+            <w:pPr>
+              <w:spacing w:line="480" w:lineRule="auto"/>
+              <w:rPr>
+                <w:rFonts w:ascii="Times New Roman" w:hAnsi="Times New Roman" w:cs="Times New Roman"/>
+              </w:rPr>
+            </w:pPr>
+            <w:proofErr w:type="spellStart"/>
+            <w:r>
+              <w:rPr>
+                <w:rFonts w:ascii="Times New Roman" w:hAnsi="Times New Roman" w:cs="Times New Roman"/>
+              </w:rPr>
+              <w:t>ActivityID</w:t>
+            </w:r>
+            <w:proofErr w:type="spellEnd"/>
+            <w:r>
+              <w:rPr>
+                <w:rFonts w:ascii="Times New Roman" w:hAnsi="Times New Roman" w:cs="Times New Roman"/>
+              </w:rPr>
+              <w:t xml:space="preserve"> : int</w:t>
+            </w:r>
+          </w:p>
+          <w:p>
+            <w:pPr>
+              <w:spacing w:line="480" w:lineRule="auto"/>
+              <w:rPr>
+                <w:rFonts w:ascii="Times New Roman" w:hAnsi="Times New Roman" w:cs="Times New Roman"/>
+              </w:rPr>
+            </w:pPr>
+            <w:proofErr w:type="spellStart"/>
+            <w:r>
+              <w:rPr>
+                <w:rFonts w:ascii="Times New Roman" w:hAnsi="Times New Roman" w:cs="Times New Roman"/>
+              </w:rPr>
+              <w:t>UserID</w:t>
+            </w:r>
+            <w:proofErr w:type="spellEnd"/>
+            <w:r>
+              <w:rPr>
+                <w:rFonts w:ascii="Times New Roman" w:hAnsi="Times New Roman" w:cs="Times New Roman"/>
+              </w:rPr>
+              <w:t xml:space="preserve"> : int</w:t>
+            </w:r>
+          </w:p>
+          <w:p>
+            <w:pPr>
+              <w:spacing w:line="480" w:lineRule="auto"/>
+              <w:rPr>
+                <w:rFonts w:ascii="Times New Roman" w:hAnsi="Times New Roman" w:cs="Times New Roman"/>
+              </w:rPr>
+            </w:pPr>
+            <w:proofErr w:type="spellStart"/>
+            <w:r>
+              <w:rPr>
+                <w:rFonts w:ascii="Times New Roman" w:hAnsi="Times New Roman" w:cs="Times New Roman"/>
+              </w:rPr>
+              <w:t>ActivityType</w:t>
+            </w:r>
+            <w:proofErr w:type="spellEnd"/>
+            <w:r>
+              <w:rPr>
+                <w:rFonts w:ascii="Times New Roman" w:hAnsi="Times New Roman" w:cs="Times New Roman"/>
+              </w:rPr>
+              <w:t xml:space="preserve"> : string</w:t>
+            </w:r>
+          </w:p>
+          <w:p>
+            <w:pPr>
+              <w:spacing w:line="480" w:lineRule="auto"/>
+              <w:rPr>
+                <w:rFonts w:ascii="Times New Roman" w:hAnsi="Times New Roman" w:cs="Times New Roman"/>
+              </w:rPr>
+            </w:pPr>
+            <w:r>
+              <w:rPr>
+                <w:rFonts w:ascii="Times New Roman" w:hAnsi="Times New Roman" w:cs="Times New Roman"/>
+              </w:rPr>
+              <w:t>Distance</w:t>
+            </w:r>
+            <w:r>
+              <w:rPr>
+                <w:rFonts w:ascii="Times New Roman" w:hAnsi="Times New Roman" w:cs="Times New Roman"/>
+              </w:rPr>
+              <w:t xml:space="preserve"> : float</w:t>
+            </w:r>
+          </w:p>
+          <w:p>
+            <w:pPr>
+              <w:spacing w:line="480" w:lineRule="auto"/>
+              <w:rPr>
+                <w:rFonts w:ascii="Times New Roman" w:hAnsi="Times New Roman" w:cs="Times New Roman"/>
+              </w:rPr>
+            </w:pPr>
+            <w:r>
+              <w:rPr>
+                <w:rFonts w:ascii="Times New Roman" w:hAnsi="Times New Roman" w:cs="Times New Roman"/>
+              </w:rPr>
+              <w:t>Duration</w:t>
+            </w:r>
+            <w:r>
+              <w:rPr>
+                <w:rFonts w:ascii="Times New Roman" w:hAnsi="Times New Roman" w:cs="Times New Roman"/>
+              </w:rPr>
+              <w:t xml:space="preserve"> : float</w:t>
+            </w:r>
+          </w:p>
+          <w:p>
+            <w:pPr>
+              <w:spacing w:line="480" w:lineRule="auto"/>
+              <w:rPr>
+                <w:rFonts w:ascii="Times New Roman" w:hAnsi="Times New Roman" w:cs="Times New Roman"/>
+              </w:rPr>
+            </w:pPr>
+            <w:r>
+              <w:rPr>
+                <w:rFonts w:ascii="Times New Roman" w:hAnsi="Times New Roman" w:cs="Times New Roman"/>
+              </w:rPr>
+              <w:t>Date</w:t>
+            </w:r>
+            <w:r>
+              <w:rPr>
+                <w:rFonts w:ascii="Times New Roman" w:hAnsi="Times New Roman" w:cs="Times New Roman"/>
+              </w:rPr>
+              <w:t xml:space="preserve"> : date</w:t>
+            </w:r>
+          </w:p>
+          <w:p>
+            <w:pPr>
+              <w:spacing w:line="480" w:lineRule="auto"/>
+              <w:rPr>
+                <w:rFonts w:ascii="Times New Roman" w:hAnsi="Times New Roman" w:cs="Times New Roman"/>
+              </w:rPr>
+            </w:pPr>
+            <w:proofErr w:type="spellStart"/>
+            <w:r>
+              <w:rPr>
+                <w:rFonts w:ascii="Times New Roman" w:hAnsi="Times New Roman" w:cs="Times New Roman"/>
+              </w:rPr>
+              <w:t>RouteName</w:t>
+            </w:r>
+            <w:proofErr w:type="spellEnd"/>
+            <w:r>
+              <w:rPr>
+                <w:rFonts w:ascii="Times New Roman" w:hAnsi="Times New Roman" w:cs="Times New Roman"/>
+              </w:rPr>
+              <w:t xml:space="preserve"> : string</w:t>
+            </w:r>
+          </w:p>
+          <w:p>
+            <w:pPr>
+              <w:spacing w:line="480" w:lineRule="auto"/>
+              <w:rPr>
+                <w:rFonts w:ascii="Times New Roman" w:hAnsi="Times New Roman" w:cs="Times New Roman"/>
+              </w:rPr>
+            </w:pPr>
+            <w:r>
+              <w:rPr>
+                <w:rFonts w:ascii="Times New Roman" w:hAnsi="Times New Roman" w:cs="Times New Roman"/>
+              </w:rPr>
+              <w:t>Pace</w:t>
+            </w:r>
+            <w:r>
+              <w:rPr>
+                <w:rFonts w:ascii="Times New Roman" w:hAnsi="Times New Roman" w:cs="Times New Roman"/>
+              </w:rPr>
+              <w:t xml:space="preserve"> : float</w:t>
+            </w:r>
+          </w:p>
+        </w:tc>
+      </w:tr>
+      <w:tr>
+        <w:trPr>
+          <w:trHeight w:val="537"/>
+        </w:trPr>
+        <w:tc>
+          <w:tcPr>
+            <w:tcW w:w="4405" w:type="dxa"/>
+            <w:shd w:val="clear" w:color="auto" w:fill="DAE9F7" w:themeFill="text2" w:themeFillTint="1A"/>
+          </w:tcPr>
+          <w:p>
+            <w:pPr>
+              <w:spacing w:line="480" w:lineRule="auto"/>
+              <w:rPr>
+                <w:rFonts w:ascii="Times New Roman" w:hAnsi="Times New Roman" w:cs="Times New Roman"/>
+              </w:rPr>
+            </w:pPr>
+            <w:r>
+              <w:rPr>
+                <w:rFonts w:ascii="Times New Roman" w:hAnsi="Times New Roman" w:cs="Times New Roman"/>
+              </w:rPr>
+              <w:t>Class member functions:</w:t>
+            </w:r>
+          </w:p>
+        </w:tc>
+        <w:tc>
+          <w:tcPr>
+            <w:tcW w:w="4896" w:type="dxa"/>
+            <w:shd w:val="clear" w:color="auto" w:fill="DAE9F7" w:themeFill="text2" w:themeFillTint="1A"/>
+          </w:tcPr>
+          <w:p>
+            <w:pPr>
+              <w:spacing w:line="480" w:lineRule="auto"/>
+              <w:rPr>
+                <w:rFonts w:ascii="Times New Roman" w:hAnsi="Times New Roman" w:cs="Times New Roman"/>
+              </w:rPr>
+            </w:pPr>
+            <w:proofErr w:type="spellStart"/>
+            <w:r>
+              <w:rPr>
+                <w:rFonts w:ascii="Times New Roman" w:hAnsi="Times New Roman" w:cs="Times New Roman"/>
+              </w:rPr>
+              <w:t>C</w:t>
+            </w:r>
+            <w:r>
+              <w:rPr>
+                <w:rFonts w:ascii="Times New Roman" w:hAnsi="Times New Roman" w:cs="Times New Roman"/>
+              </w:rPr>
+              <w:t>reateActivity</w:t>
+            </w:r>
+            <w:proofErr w:type="spellEnd"/>
+            <w:r>
+              <w:rPr>
+                <w:rFonts w:ascii="Times New Roman" w:hAnsi="Times New Roman" w:cs="Times New Roman"/>
+              </w:rPr>
+              <w:t>()</w:t>
+            </w:r>
+          </w:p>
+          <w:p>
+            <w:pPr>
+              <w:spacing w:line="480" w:lineRule="auto"/>
+              <w:rPr>
+                <w:rFonts w:ascii="Times New Roman" w:hAnsi="Times New Roman" w:cs="Times New Roman"/>
+              </w:rPr>
+            </w:pPr>
+            <w:proofErr w:type="spellStart"/>
+            <w:r>
+              <w:rPr>
+                <w:rFonts w:ascii="Times New Roman" w:hAnsi="Times New Roman" w:cs="Times New Roman"/>
+              </w:rPr>
+              <w:t>D</w:t>
+            </w:r>
+            <w:r>
+              <w:rPr>
+                <w:rFonts w:ascii="Times New Roman" w:hAnsi="Times New Roman" w:cs="Times New Roman"/>
+              </w:rPr>
+              <w:t>eleteActivity</w:t>
+            </w:r>
+            <w:proofErr w:type="spellEnd"/>
+            <w:r>
+              <w:rPr>
+                <w:rFonts w:ascii="Times New Roman" w:hAnsi="Times New Roman" w:cs="Times New Roman"/>
+              </w:rPr>
+              <w:t>()</w:t>
+            </w:r>
+          </w:p>
+          <w:p>
+            <w:pPr>
+              <w:spacing w:line="480" w:lineRule="auto"/>
+              <w:rPr>
+                <w:rFonts w:ascii="Times New Roman" w:hAnsi="Times New Roman" w:cs="Times New Roman"/>
+              </w:rPr>
+            </w:pPr>
+            <w:proofErr w:type="spellStart"/>
+            <w:r>
+              <w:rPr>
+                <w:rFonts w:ascii="Times New Roman" w:hAnsi="Times New Roman" w:cs="Times New Roman"/>
+              </w:rPr>
+              <w:t>C</w:t>
+            </w:r>
+            <w:r>
+              <w:rPr>
+                <w:rFonts w:ascii="Times New Roman" w:hAnsi="Times New Roman" w:cs="Times New Roman"/>
+              </w:rPr>
+              <w:t>alculatePace</w:t>
+            </w:r>
+            <w:proofErr w:type="spellEnd"/>
+            <w:r>
+              <w:rPr>
+                <w:rFonts w:ascii="Times New Roman" w:hAnsi="Times New Roman" w:cs="Times New Roman"/>
+              </w:rPr>
+              <w:t>()</w:t>
+            </w:r>
+          </w:p>
+          <w:p>
+            <w:pPr>
+              <w:spacing w:line="480" w:lineRule="auto"/>
+              <w:rPr>
+                <w:rFonts w:ascii="Times New Roman" w:hAnsi="Times New Roman" w:cs="Times New Roman"/>
+              </w:rPr>
+            </w:pPr>
+            <w:proofErr w:type="spellStart"/>
+            <w:r>
+              <w:rPr>
+                <w:rFonts w:ascii="Times New Roman" w:hAnsi="Times New Roman" w:cs="Times New Roman"/>
+              </w:rPr>
+              <w:t>GetActivity</w:t>
+            </w:r>
+            <w:proofErr w:type="spellEnd"/>
+            <w:r>
+              <w:rPr>
+                <w:rFonts w:ascii="Times New Roman" w:hAnsi="Times New Roman" w:cs="Times New Roman"/>
+              </w:rPr>
+              <w:t>()</w:t>
+            </w:r>
+          </w:p>
+        </w:tc>
+      </w:tr>
+      <w:tr>
+        <w:trPr>
+          <w:trHeight w:val="70"/>
+        </w:trPr>
+        <w:tc>
+          <w:tcPr>
+            <w:tcW w:w="4405" w:type="dxa"/>
+            <w:shd w:val="clear" w:color="auto" w:fill="DAE9F7" w:themeFill="text2" w:themeFillTint="1A"/>
+          </w:tcPr>
+          <w:p>
+            <w:pPr>
+              <w:spacing w:line="480" w:lineRule="auto"/>
+              <w:rPr>
+                <w:rFonts w:ascii="Times New Roman" w:hAnsi="Times New Roman" w:cs="Times New Roman"/>
+              </w:rPr>
+            </w:pPr>
+            <w:r>
+              <w:rPr>
+                <w:rFonts w:ascii="Times New Roman" w:hAnsi="Times New Roman" w:cs="Times New Roman"/>
+              </w:rPr>
+              <w:t>Description:</w:t>
+            </w:r>
+          </w:p>
+        </w:tc>
+        <w:tc>
+          <w:tcPr>
+            <w:tcW w:w="4896" w:type="dxa"/>
+            <w:shd w:val="clear" w:color="auto" w:fill="DAE9F7" w:themeFill="text2" w:themeFillTint="1A"/>
+          </w:tcPr>
+          <w:p>
+            <w:pPr>
+              <w:spacing w:line="480" w:lineRule="auto"/>
+              <w:rPr>
+                <w:rFonts w:ascii="Times New Roman" w:hAnsi="Times New Roman" w:cs="Times New Roman"/>
+              </w:rPr>
+            </w:pPr>
+            <w:r>
+              <w:rPr>
+                <w:rFonts w:ascii="Times New Roman" w:hAnsi="Times New Roman" w:cs="Times New Roman"/>
+              </w:rPr>
+              <w:t xml:space="preserve">The Activity Class holds the data needed for each activity. As soon as the </w:t>
+            </w:r>
+            <w:proofErr w:type="gramStart"/>
+            <w:r>
+              <w:rPr>
+                <w:rFonts w:ascii="Times New Roman" w:hAnsi="Times New Roman" w:cs="Times New Roman"/>
+              </w:rPr>
+              <w:t>create</w:t>
+            </w:r>
+            <w:proofErr w:type="gramEnd"/>
+            <w:r>
+              <w:rPr>
+                <w:rFonts w:ascii="Times New Roman" w:hAnsi="Times New Roman" w:cs="Times New Roman"/>
+              </w:rPr>
+              <w:t xml:space="preserve"> activity button is pushed an activity object will be </w:t>
+            </w:r>
+            <w:proofErr w:type="gramStart"/>
+            <w:r>
+              <w:rPr>
+                <w:rFonts w:ascii="Times New Roman" w:hAnsi="Times New Roman" w:cs="Times New Roman"/>
+              </w:rPr>
+              <w:t>created</w:t>
+            </w:r>
+            <w:proofErr w:type="gramEnd"/>
+            <w:r>
+              <w:rPr>
+                <w:rFonts w:ascii="Times New Roman" w:hAnsi="Times New Roman" w:cs="Times New Roman"/>
+              </w:rPr>
+              <w:t xml:space="preserve"> giving the object a unique activity ID and storing the ID of the user </w:t>
+            </w:r>
+            <w:proofErr w:type="gramStart"/>
+            <w:r>
+              <w:rPr>
+                <w:rFonts w:ascii="Times New Roman" w:hAnsi="Times New Roman" w:cs="Times New Roman"/>
+              </w:rPr>
+              <w:t>creating</w:t>
+            </w:r>
+            <w:proofErr w:type="gramEnd"/>
+            <w:r>
+              <w:rPr>
+                <w:rFonts w:ascii="Times New Roman" w:hAnsi="Times New Roman" w:cs="Times New Roman"/>
+              </w:rPr>
+              <w:t xml:space="preserve"> the activity. Once created, the activity will ask for the input of activity type, distance, duration, date, route name (Optional), and Pace (Optional). Once all the needed data is added to the activity it will be stored in the database.</w:t>
+            </w:r>
+          </w:p>
+        </w:tc>
+      </w:tr>
+    </w:tbl>
+    <w:p>
+      <w:pPr>
+        <w:spacing w:line="480" w:lineRule="auto"/>
+        <w:rPr>
+          <w:rFonts w:ascii="Times New Roman" w:hAnsi="Times New Roman" w:cs="Times New Roman"/>
+          <w:b/>
+          <w:bCs/>
+        </w:rPr>
+      </w:pPr>
+    </w:p>
+    <w:p>
+      <w:pPr>
+        <w:spacing w:line="480" w:lineRule="auto"/>
+        <w:rPr>
+          <w:rFonts w:ascii="Times New Roman" w:hAnsi="Times New Roman" w:cs="Times New Roman"/>
+        </w:rPr>
+      </w:pPr>
+      <w:r>
+        <w:rPr>
+          <w:rFonts w:ascii="Times New Roman" w:hAnsi="Times New Roman" w:cs="Times New Roman"/>
+          <w:b/>
+          <w:bCs/>
+        </w:rPr>
+        <w:t>Activity</w:t>
+      </w:r>
+      <w:r>
+        <w:rPr>
+          <w:rFonts w:ascii="Times New Roman" w:hAnsi="Times New Roman" w:cs="Times New Roman"/>
+          <w:b/>
+          <w:bCs/>
+        </w:rPr>
+        <w:t xml:space="preserve"> </w:t>
+      </w:r>
+      <w:r>
+        <w:rPr>
+          <w:rFonts w:ascii="Times New Roman" w:hAnsi="Times New Roman" w:cs="Times New Roman"/>
+          <w:b/>
+          <w:bCs/>
+        </w:rPr>
+        <w:t xml:space="preserve">class </w:t>
+      </w:r>
+      <w:r>
+        <w:rPr>
+          <w:rFonts w:ascii="Times New Roman" w:hAnsi="Times New Roman" w:cs="Times New Roman"/>
+          <w:b/>
+          <w:bCs/>
+        </w:rPr>
+        <w:t>member function descriptions</w:t>
+      </w:r>
+      <w:r>
+        <w:rPr>
+          <w:rFonts w:ascii="Times New Roman" w:hAnsi="Times New Roman" w:cs="Times New Roman"/>
+        </w:rPr>
+        <w:t>:</w:t>
+      </w:r>
+    </w:p>
+    <w:p>
+      <w:pPr>
+        <w:pStyle w:val="ListParagraph"/>
+        <w:numPr>
+          <w:ilvl w:val="0"/>
+          <w:numId w:val="3"/>
+        </w:numPr>
+        <w:spacing w:line="480" w:lineRule="auto"/>
+        <w:rPr>
+          <w:rFonts w:ascii="Times New Roman" w:hAnsi="Times New Roman" w:cs="Times New Roman"/>
+        </w:rPr>
+      </w:pPr>
+      <w:proofErr w:type="spellStart"/>
+      <w:r>
+        <w:rPr>
+          <w:rFonts w:ascii="Times New Roman" w:hAnsi="Times New Roman" w:cs="Times New Roman"/>
+        </w:rPr>
+        <w:t>CreateActivity</w:t>
+      </w:r>
+      <w:proofErr w:type="spellEnd"/>
+      <w:r>
+        <w:rPr>
+          <w:rFonts w:ascii="Times New Roman" w:hAnsi="Times New Roman" w:cs="Times New Roman"/>
+        </w:rPr>
+        <w:t>()</w:t>
+      </w:r>
+      <w:r>
+        <w:rPr>
+          <w:rFonts w:ascii="Times New Roman" w:hAnsi="Times New Roman" w:cs="Times New Roman"/>
+        </w:rPr>
+        <w:t xml:space="preserve"> – Adds a new activity to the database</w:t>
+      </w:r>
+    </w:p>
+    <w:p>
+      <w:pPr>
+        <w:pStyle w:val="ListParagraph"/>
+        <w:numPr>
+          <w:ilvl w:val="0"/>
+          <w:numId w:val="3"/>
+        </w:numPr>
+        <w:spacing w:line="480" w:lineRule="auto"/>
+        <w:rPr>
+          <w:rFonts w:ascii="Times New Roman" w:hAnsi="Times New Roman" w:cs="Times New Roman"/>
+        </w:rPr>
+      </w:pPr>
+      <w:proofErr w:type="spellStart"/>
+      <w:r>
+        <w:rPr>
+          <w:rFonts w:ascii="Times New Roman" w:hAnsi="Times New Roman" w:cs="Times New Roman"/>
+        </w:rPr>
+        <w:t>DeleteActivity</w:t>
+      </w:r>
+      <w:proofErr w:type="spellEnd"/>
+      <w:r>
+        <w:rPr>
+          <w:rFonts w:ascii="Times New Roman" w:hAnsi="Times New Roman" w:cs="Times New Roman"/>
+        </w:rPr>
+        <w:t>()</w:t>
+      </w:r>
+      <w:r>
+        <w:rPr>
+          <w:rFonts w:ascii="Times New Roman" w:hAnsi="Times New Roman" w:cs="Times New Roman"/>
+        </w:rPr>
+        <w:t xml:space="preserve"> – Removes an </w:t>
+      </w:r>
+      <w:r>
+        <w:rPr>
+          <w:rFonts w:ascii="Times New Roman" w:hAnsi="Times New Roman" w:cs="Times New Roman"/>
+        </w:rPr>
+        <w:t>activity</w:t>
+      </w:r>
+      <w:r>
+        <w:rPr>
+          <w:rFonts w:ascii="Times New Roman" w:hAnsi="Times New Roman" w:cs="Times New Roman"/>
+        </w:rPr>
+        <w:t xml:space="preserve"> from the database</w:t>
+      </w:r>
+    </w:p>
+    <w:p>
+      <w:pPr>
+        <w:pStyle w:val="ListParagraph"/>
+        <w:numPr>
+          <w:ilvl w:val="0"/>
+          <w:numId w:val="3"/>
+        </w:numPr>
+        <w:spacing w:line="480" w:lineRule="auto"/>
+        <w:rPr>
+          <w:rFonts w:ascii="Times New Roman" w:hAnsi="Times New Roman" w:cs="Times New Roman"/>
+        </w:rPr>
+      </w:pPr>
+      <w:proofErr w:type="spellStart"/>
+      <w:r>
+        <w:rPr>
+          <w:rFonts w:ascii="Times New Roman" w:hAnsi="Times New Roman" w:cs="Times New Roman"/>
+        </w:rPr>
+        <w:t>CalculatePace</w:t>
+      </w:r>
+      <w:proofErr w:type="spellEnd"/>
+      <w:r>
+        <w:rPr>
+          <w:rFonts w:ascii="Times New Roman" w:hAnsi="Times New Roman" w:cs="Times New Roman"/>
+        </w:rPr>
+        <w:t>()</w:t>
+      </w:r>
+      <w:r>
+        <w:rPr>
+          <w:rFonts w:ascii="Times New Roman" w:hAnsi="Times New Roman" w:cs="Times New Roman"/>
+        </w:rPr>
+        <w:t xml:space="preserve"> – Calculates the pace if distance and duration of a</w:t>
+      </w:r>
+      <w:r>
+        <w:rPr>
+          <w:rFonts w:ascii="Times New Roman" w:hAnsi="Times New Roman" w:cs="Times New Roman"/>
+        </w:rPr>
+        <w:t xml:space="preserve">n </w:t>
+      </w:r>
+      <w:r>
+        <w:rPr>
+          <w:rFonts w:ascii="Times New Roman" w:hAnsi="Times New Roman" w:cs="Times New Roman"/>
+        </w:rPr>
+        <w:t>activity</w:t>
+      </w:r>
+      <w:r>
+        <w:rPr>
+          <w:rFonts w:ascii="Times New Roman" w:hAnsi="Times New Roman" w:cs="Times New Roman"/>
+        </w:rPr>
+        <w:t xml:space="preserve"> exist</w:t>
+      </w:r>
+    </w:p>
+    <w:p>
+      <w:pPr>
+        <w:pStyle w:val="ListParagraph"/>
+        <w:numPr>
+          <w:ilvl w:val="0"/>
+          <w:numId w:val="3"/>
+        </w:numPr>
+        <w:spacing w:line="480" w:lineRule="auto"/>
+        <w:rPr>
+          <w:rFonts w:ascii="Times New Roman" w:hAnsi="Times New Roman" w:cs="Times New Roman"/>
+        </w:rPr>
+      </w:pPr>
+      <w:proofErr w:type="spellStart"/>
+      <w:r>
+        <w:rPr>
+          <w:rFonts w:ascii="Times New Roman" w:hAnsi="Times New Roman" w:cs="Times New Roman"/>
+        </w:rPr>
+        <w:t>GetActivity</w:t>
+      </w:r>
+      <w:proofErr w:type="spellEnd"/>
+      <w:r>
+        <w:rPr>
+          <w:rFonts w:ascii="Times New Roman" w:hAnsi="Times New Roman" w:cs="Times New Roman"/>
+        </w:rPr>
+        <w:t>()</w:t>
+      </w:r>
+      <w:r>
+        <w:rPr>
+          <w:rFonts w:ascii="Times New Roman" w:hAnsi="Times New Roman" w:cs="Times New Roman"/>
+        </w:rPr>
+        <w:t xml:space="preserve"> – Retrieves </w:t>
+      </w:r>
+      <w:r>
+        <w:rPr>
+          <w:rFonts w:ascii="Times New Roman" w:hAnsi="Times New Roman" w:cs="Times New Roman"/>
+        </w:rPr>
+        <w:t>Activities</w:t>
+      </w:r>
+    </w:p>
+    <w:p>
+      <w:pPr>
+        <w:spacing w:line="480" w:lineRule="auto"/>
+        <w:rPr>
+          <w:rFonts w:ascii="Times New Roman" w:hAnsi="Times New Roman" w:cs="Times New Roman"/>
+        </w:rPr>
+      </w:pPr>
+    </w:p>
+    <w:tbl>
+      <w:tblPr>
+        <w:tblStyle w:val="TableGrid"/>
+        <w:tblW w:w="9301" w:type="dxa"/>
+        <w:tblLook w:val="04A0" w:firstRow="1" w:lastRow="0" w:firstColumn="1" w:lastColumn="0" w:noHBand="0" w:noVBand="1"/>
+      </w:tblPr>
+      <w:tblGrid>
+        <w:gridCol w:w="4405"/>
+        <w:gridCol w:w="4896"/>
+      </w:tblGrid>
+      <w:tr>
+        <w:trPr>
+          <w:trHeight w:val="537"/>
+        </w:trPr>
+        <w:tc>
+          <w:tcPr>
+            <w:tcW w:w="4405" w:type="dxa"/>
+            <w:shd w:val="clear" w:color="auto" w:fill="DAE9F7" w:themeFill="text2" w:themeFillTint="1A"/>
+          </w:tcPr>
+          <w:p>
+            <w:pPr>
+              <w:spacing w:line="480" w:lineRule="auto"/>
+              <w:rPr>
+                <w:rFonts w:ascii="Times New Roman" w:hAnsi="Times New Roman" w:cs="Times New Roman"/>
+              </w:rPr>
+            </w:pPr>
+            <w:r>
+              <w:rPr>
+                <w:rFonts w:ascii="Times New Roman" w:hAnsi="Times New Roman" w:cs="Times New Roman"/>
+              </w:rPr>
+              <w:t>Class name:</w:t>
+            </w:r>
+          </w:p>
+        </w:tc>
+        <w:tc>
+          <w:tcPr>
+            <w:tcW w:w="4896" w:type="dxa"/>
+            <w:shd w:val="clear" w:color="auto" w:fill="DAE9F7" w:themeFill="text2" w:themeFillTint="1A"/>
+          </w:tcPr>
+          <w:p>
+            <w:pPr>
+              <w:spacing w:line="480" w:lineRule="auto"/>
+              <w:rPr>
+                <w:rFonts w:ascii="Times New Roman" w:hAnsi="Times New Roman" w:cs="Times New Roman"/>
+              </w:rPr>
+            </w:pPr>
+            <w:r>
+              <w:rPr>
+                <w:rFonts w:ascii="Times New Roman" w:hAnsi="Times New Roman" w:cs="Times New Roman"/>
+              </w:rPr>
+              <w:t>Group</w:t>
+            </w:r>
+            <w:r>
+              <w:rPr>
+                <w:rFonts w:ascii="Times New Roman" w:hAnsi="Times New Roman" w:cs="Times New Roman"/>
+              </w:rPr>
+              <w:t xml:space="preserve"> Class</w:t>
+            </w:r>
+          </w:p>
+        </w:tc>
+      </w:tr>
+      <w:tr>
+        <w:trPr>
+          <w:trHeight w:val="523"/>
+        </w:trPr>
+        <w:tc>
+          <w:tcPr>
+            <w:tcW w:w="4405" w:type="dxa"/>
+            <w:shd w:val="clear" w:color="auto" w:fill="DAE9F7" w:themeFill="text2" w:themeFillTint="1A"/>
+          </w:tcPr>
+          <w:p>
+            <w:pPr>
+              <w:spacing w:line="480" w:lineRule="auto"/>
+              <w:rPr>
+                <w:rFonts w:ascii="Times New Roman" w:hAnsi="Times New Roman" w:cs="Times New Roman"/>
+              </w:rPr>
+            </w:pPr>
+            <w:r>
+              <w:rPr>
+                <w:rFonts w:ascii="Times New Roman" w:hAnsi="Times New Roman" w:cs="Times New Roman"/>
+              </w:rPr>
+              <w:t>Data members:</w:t>
+            </w:r>
+          </w:p>
+        </w:tc>
+        <w:tc>
+          <w:tcPr>
+            <w:tcW w:w="4896" w:type="dxa"/>
+            <w:shd w:val="clear" w:color="auto" w:fill="DAE9F7" w:themeFill="text2" w:themeFillTint="1A"/>
+          </w:tcPr>
+          <w:p>
+            <w:pPr>
+              <w:spacing w:line="480" w:lineRule="auto"/>
+              <w:rPr>
+                <w:rFonts w:ascii="Times New Roman" w:hAnsi="Times New Roman" w:cs="Times New Roman"/>
+              </w:rPr>
+            </w:pPr>
+            <w:proofErr w:type="spellStart"/>
+            <w:r>
+              <w:rPr>
+                <w:rFonts w:ascii="Times New Roman" w:hAnsi="Times New Roman" w:cs="Times New Roman"/>
+              </w:rPr>
+              <w:t>GroupID</w:t>
+            </w:r>
+            <w:proofErr w:type="spellEnd"/>
+            <w:r>
+              <w:rPr>
+                <w:rFonts w:ascii="Times New Roman" w:hAnsi="Times New Roman" w:cs="Times New Roman"/>
+              </w:rPr>
+              <w:t xml:space="preserve"> : int</w:t>
+            </w:r>
+          </w:p>
+          <w:p>
+            <w:pPr>
+              <w:spacing w:line="480" w:lineRule="auto"/>
+              <w:rPr>
+                <w:rFonts w:ascii="Times New Roman" w:hAnsi="Times New Roman" w:cs="Times New Roman"/>
+              </w:rPr>
+            </w:pPr>
+            <w:proofErr w:type="spellStart"/>
+            <w:proofErr w:type="gramStart"/>
+            <w:r>
+              <w:rPr>
+                <w:rFonts w:ascii="Times New Roman" w:hAnsi="Times New Roman" w:cs="Times New Roman"/>
+              </w:rPr>
+              <w:t>GroupName</w:t>
+            </w:r>
+            <w:proofErr w:type="spellEnd"/>
+            <w:proofErr w:type="gramEnd"/>
+            <w:r>
+              <w:rPr>
+                <w:rFonts w:ascii="Times New Roman" w:hAnsi="Times New Roman" w:cs="Times New Roman"/>
+              </w:rPr>
+              <w:t xml:space="preserve"> : string</w:t>
+            </w:r>
+          </w:p>
+          <w:p>
+            <w:pPr>
+              <w:spacing w:line="480" w:lineRule="auto"/>
+              <w:rPr>
+                <w:rFonts w:ascii="Times New Roman" w:hAnsi="Times New Roman" w:cs="Times New Roman"/>
+              </w:rPr>
+            </w:pPr>
+            <w:proofErr w:type="spellStart"/>
+            <w:r>
+              <w:rPr>
+                <w:rFonts w:ascii="Times New Roman" w:hAnsi="Times New Roman" w:cs="Times New Roman"/>
+              </w:rPr>
+              <w:t>AdminID</w:t>
+            </w:r>
+            <w:proofErr w:type="spellEnd"/>
+            <w:r>
+              <w:rPr>
+                <w:rFonts w:ascii="Times New Roman" w:hAnsi="Times New Roman" w:cs="Times New Roman"/>
+              </w:rPr>
+              <w:t xml:space="preserve"> : int</w:t>
+            </w:r>
+          </w:p>
+          <w:p>
+            <w:pPr>
+              <w:spacing w:line="480" w:lineRule="auto"/>
+              <w:rPr>
+                <w:rFonts w:ascii="Times New Roman" w:hAnsi="Times New Roman" w:cs="Times New Roman"/>
+              </w:rPr>
+            </w:pPr>
+            <w:r>
+              <w:rPr>
+                <w:rFonts w:ascii="Times New Roman" w:hAnsi="Times New Roman" w:cs="Times New Roman"/>
+              </w:rPr>
+              <w:t>Member</w:t>
+            </w:r>
+            <w:r>
+              <w:rPr>
+                <w:rFonts w:ascii="Times New Roman" w:hAnsi="Times New Roman" w:cs="Times New Roman"/>
+              </w:rPr>
+              <w:t>s</w:t>
+            </w:r>
+            <w:r>
+              <w:rPr>
+                <w:rFonts w:ascii="Times New Roman" w:hAnsi="Times New Roman" w:cs="Times New Roman"/>
+              </w:rPr>
+              <w:t xml:space="preserve"> : list&lt;User&gt;</w:t>
+            </w:r>
+          </w:p>
+          <w:p>
+            <w:pPr>
+              <w:spacing w:line="480" w:lineRule="auto"/>
+              <w:rPr>
+                <w:rFonts w:ascii="Times New Roman" w:hAnsi="Times New Roman" w:cs="Times New Roman"/>
+              </w:rPr>
+            </w:pPr>
+            <w:proofErr w:type="spellStart"/>
+            <w:r>
+              <w:rPr>
+                <w:rFonts w:ascii="Times New Roman" w:hAnsi="Times New Roman" w:cs="Times New Roman"/>
+              </w:rPr>
+              <w:t>GroupLeaderboard</w:t>
+            </w:r>
+            <w:proofErr w:type="spellEnd"/>
+            <w:r>
+              <w:rPr>
+                <w:rFonts w:ascii="Times New Roman" w:hAnsi="Times New Roman" w:cs="Times New Roman"/>
+              </w:rPr>
+              <w:t xml:space="preserve"> : leaderboard</w:t>
+            </w:r>
+          </w:p>
+        </w:tc>
+      </w:tr>
+      <w:tr>
+        <w:trPr>
+          <w:trHeight w:val="537"/>
+        </w:trPr>
+        <w:tc>
+          <w:tcPr>
+            <w:tcW w:w="4405" w:type="dxa"/>
+            <w:shd w:val="clear" w:color="auto" w:fill="DAE9F7" w:themeFill="text2" w:themeFillTint="1A"/>
+          </w:tcPr>
+          <w:p>
+            <w:pPr>
+              <w:spacing w:line="480" w:lineRule="auto"/>
+              <w:rPr>
+                <w:rFonts w:ascii="Times New Roman" w:hAnsi="Times New Roman" w:cs="Times New Roman"/>
+              </w:rPr>
+            </w:pPr>
+            <w:r>
+              <w:rPr>
+                <w:rFonts w:ascii="Times New Roman" w:hAnsi="Times New Roman" w:cs="Times New Roman"/>
+              </w:rPr>
+              <w:t>Class member functions:</w:t>
+            </w:r>
+          </w:p>
+        </w:tc>
+        <w:tc>
+          <w:tcPr>
+            <w:tcW w:w="4896" w:type="dxa"/>
+            <w:shd w:val="clear" w:color="auto" w:fill="DAE9F7" w:themeFill="text2" w:themeFillTint="1A"/>
+          </w:tcPr>
+          <w:p>
+            <w:pPr>
+              <w:spacing w:line="480" w:lineRule="auto"/>
+              <w:rPr>
+                <w:rFonts w:ascii="Times New Roman" w:hAnsi="Times New Roman" w:cs="Times New Roman"/>
+              </w:rPr>
+            </w:pPr>
+            <w:proofErr w:type="spellStart"/>
+            <w:r>
+              <w:rPr>
+                <w:rFonts w:ascii="Times New Roman" w:hAnsi="Times New Roman" w:cs="Times New Roman"/>
+              </w:rPr>
+              <w:t>C</w:t>
+            </w:r>
+            <w:r>
+              <w:rPr>
+                <w:rFonts w:ascii="Times New Roman" w:hAnsi="Times New Roman" w:cs="Times New Roman"/>
+              </w:rPr>
+              <w:t>reateGroup</w:t>
+            </w:r>
+            <w:proofErr w:type="spellEnd"/>
+            <w:r>
+              <w:rPr>
+                <w:rFonts w:ascii="Times New Roman" w:hAnsi="Times New Roman" w:cs="Times New Roman"/>
+              </w:rPr>
+              <w:t>()</w:t>
+            </w:r>
+          </w:p>
+          <w:p>
+            <w:pPr>
+              <w:spacing w:line="480" w:lineRule="auto"/>
+              <w:rPr>
+                <w:rFonts w:ascii="Times New Roman" w:hAnsi="Times New Roman" w:cs="Times New Roman"/>
+              </w:rPr>
+            </w:pPr>
+            <w:proofErr w:type="spellStart"/>
+            <w:r>
+              <w:rPr>
+                <w:rFonts w:ascii="Times New Roman" w:hAnsi="Times New Roman" w:cs="Times New Roman"/>
+              </w:rPr>
+              <w:t>R</w:t>
+            </w:r>
+            <w:r>
+              <w:rPr>
+                <w:rFonts w:ascii="Times New Roman" w:hAnsi="Times New Roman" w:cs="Times New Roman"/>
+              </w:rPr>
+              <w:t>equestToJoin</w:t>
+            </w:r>
+            <w:proofErr w:type="spellEnd"/>
+            <w:r>
+              <w:rPr>
+                <w:rFonts w:ascii="Times New Roman" w:hAnsi="Times New Roman" w:cs="Times New Roman"/>
+              </w:rPr>
+              <w:t>()</w:t>
+            </w:r>
+          </w:p>
+          <w:p>
+            <w:pPr>
+              <w:spacing w:line="480" w:lineRule="auto"/>
+              <w:rPr>
+                <w:rFonts w:ascii="Times New Roman" w:hAnsi="Times New Roman" w:cs="Times New Roman"/>
+              </w:rPr>
+            </w:pPr>
+            <w:proofErr w:type="spellStart"/>
+            <w:r>
+              <w:rPr>
+                <w:rFonts w:ascii="Times New Roman" w:hAnsi="Times New Roman" w:cs="Times New Roman"/>
+              </w:rPr>
+              <w:t>A</w:t>
+            </w:r>
+            <w:r>
+              <w:rPr>
+                <w:rFonts w:ascii="Times New Roman" w:hAnsi="Times New Roman" w:cs="Times New Roman"/>
+              </w:rPr>
+              <w:t>pproveMember</w:t>
+            </w:r>
+            <w:proofErr w:type="spellEnd"/>
+            <w:r>
+              <w:rPr>
+                <w:rFonts w:ascii="Times New Roman" w:hAnsi="Times New Roman" w:cs="Times New Roman"/>
+              </w:rPr>
+              <w:t>()</w:t>
+            </w:r>
+          </w:p>
+          <w:p>
+            <w:pPr>
+              <w:spacing w:line="480" w:lineRule="auto"/>
+              <w:rPr>
+                <w:rFonts w:ascii="Times New Roman" w:hAnsi="Times New Roman" w:cs="Times New Roman"/>
+              </w:rPr>
+            </w:pPr>
+            <w:proofErr w:type="spellStart"/>
+            <w:r>
+              <w:rPr>
+                <w:rFonts w:ascii="Times New Roman" w:hAnsi="Times New Roman" w:cs="Times New Roman"/>
+              </w:rPr>
+              <w:t>R</w:t>
+            </w:r>
+            <w:r>
+              <w:rPr>
+                <w:rFonts w:ascii="Times New Roman" w:hAnsi="Times New Roman" w:cs="Times New Roman"/>
+              </w:rPr>
+              <w:t>emoveMember</w:t>
+            </w:r>
+            <w:proofErr w:type="spellEnd"/>
+            <w:r>
+              <w:rPr>
+                <w:rFonts w:ascii="Times New Roman" w:hAnsi="Times New Roman" w:cs="Times New Roman"/>
+              </w:rPr>
+              <w:t>()</w:t>
+            </w:r>
+          </w:p>
+          <w:p>
+            <w:pPr>
+              <w:spacing w:line="480" w:lineRule="auto"/>
+              <w:rPr>
+                <w:rFonts w:ascii="Times New Roman" w:hAnsi="Times New Roman" w:cs="Times New Roman"/>
+              </w:rPr>
+            </w:pPr>
+            <w:proofErr w:type="spellStart"/>
+            <w:r>
+              <w:rPr>
+                <w:rFonts w:ascii="Times New Roman" w:hAnsi="Times New Roman" w:cs="Times New Roman"/>
+              </w:rPr>
+              <w:t>V</w:t>
+            </w:r>
+            <w:r>
+              <w:rPr>
+                <w:rFonts w:ascii="Times New Roman" w:hAnsi="Times New Roman" w:cs="Times New Roman"/>
+              </w:rPr>
+              <w:t>iewLeaderboard</w:t>
+            </w:r>
+            <w:proofErr w:type="spellEnd"/>
+            <w:r>
+              <w:rPr>
+                <w:rFonts w:ascii="Times New Roman" w:hAnsi="Times New Roman" w:cs="Times New Roman"/>
+              </w:rPr>
+              <w:t>()</w:t>
+            </w:r>
+          </w:p>
+        </w:tc>
+      </w:tr>
+      <w:tr>
+        <w:trPr>
+          <w:trHeight w:val="537"/>
+        </w:trPr>
+        <w:tc>
+          <w:tcPr>
+            <w:tcW w:w="4405" w:type="dxa"/>
+            <w:shd w:val="clear" w:color="auto" w:fill="DAE9F7" w:themeFill="text2" w:themeFillTint="1A"/>
+          </w:tcPr>
+          <w:p>
+            <w:pPr>
+              <w:spacing w:line="480" w:lineRule="auto"/>
+              <w:rPr>
+                <w:rFonts w:ascii="Times New Roman" w:hAnsi="Times New Roman" w:cs="Times New Roman"/>
+              </w:rPr>
+            </w:pPr>
+            <w:r>
+              <w:rPr>
+                <w:rFonts w:ascii="Times New Roman" w:hAnsi="Times New Roman" w:cs="Times New Roman"/>
+              </w:rPr>
+              <w:t>Description:</w:t>
+            </w:r>
+          </w:p>
+        </w:tc>
+        <w:tc>
+          <w:tcPr>
+            <w:tcW w:w="4896" w:type="dxa"/>
+            <w:shd w:val="clear" w:color="auto" w:fill="DAE9F7" w:themeFill="text2" w:themeFillTint="1A"/>
+          </w:tcPr>
+          <w:p>
+            <w:pPr>
+              <w:spacing w:line="480" w:lineRule="auto"/>
+              <w:rPr>
+                <w:rFonts w:ascii="Times New Roman" w:hAnsi="Times New Roman" w:cs="Times New Roman"/>
+              </w:rPr>
+            </w:pPr>
+            <w:r>
+              <w:rPr>
+                <w:rFonts w:ascii="Times New Roman" w:hAnsi="Times New Roman" w:cs="Times New Roman"/>
+              </w:rPr>
+              <w:t xml:space="preserve">The Group Class holds the data needed to create and manage each group. Once a group is created by a user the group object will receive a unique group ID. The user will then input an </w:t>
+            </w:r>
+            <w:r>
+              <w:rPr>
+                <w:rFonts w:ascii="Times New Roman" w:hAnsi="Times New Roman" w:cs="Times New Roman"/>
+              </w:rPr>
+              <w:lastRenderedPageBreak/>
+              <w:t>appropriate group name and become the group’s administrator. Each group object will also hold the Admin ID (ID of user that created the group), a list of the members, and a group leaderboard that tracks group performance.</w:t>
+            </w:r>
+          </w:p>
+        </w:tc>
+      </w:tr>
+    </w:tbl>
+    <w:p>
+      <w:pPr>
+        <w:spacing w:line="480" w:lineRule="auto"/>
+        <w:rPr>
+          <w:rFonts w:ascii="Times New Roman" w:hAnsi="Times New Roman" w:cs="Times New Roman"/>
+        </w:rPr>
+      </w:pPr>
+    </w:p>
+    <w:p>
+      <w:pPr>
+        <w:spacing w:line="480" w:lineRule="auto"/>
+        <w:rPr>
+          <w:rFonts w:ascii="Times New Roman" w:hAnsi="Times New Roman" w:cs="Times New Roman"/>
+        </w:rPr>
+      </w:pPr>
+      <w:r>
+        <w:rPr>
+          <w:rFonts w:ascii="Times New Roman" w:hAnsi="Times New Roman" w:cs="Times New Roman"/>
+          <w:b/>
+          <w:bCs/>
+        </w:rPr>
+        <w:t>Group</w:t>
+      </w:r>
+      <w:r>
+        <w:rPr>
+          <w:rFonts w:ascii="Times New Roman" w:hAnsi="Times New Roman" w:cs="Times New Roman"/>
+          <w:b/>
+          <w:bCs/>
+        </w:rPr>
+        <w:t xml:space="preserve"> </w:t>
+      </w:r>
+      <w:r>
+        <w:rPr>
+          <w:rFonts w:ascii="Times New Roman" w:hAnsi="Times New Roman" w:cs="Times New Roman"/>
+          <w:b/>
+          <w:bCs/>
+        </w:rPr>
+        <w:t xml:space="preserve">class </w:t>
+      </w:r>
+      <w:r>
+        <w:rPr>
+          <w:rFonts w:ascii="Times New Roman" w:hAnsi="Times New Roman" w:cs="Times New Roman"/>
+          <w:b/>
+          <w:bCs/>
+        </w:rPr>
+        <w:t>member function descriptions</w:t>
+      </w:r>
+      <w:r>
+        <w:rPr>
+          <w:rFonts w:ascii="Times New Roman" w:hAnsi="Times New Roman" w:cs="Times New Roman"/>
+        </w:rPr>
+        <w:t>:</w:t>
+      </w:r>
+    </w:p>
+    <w:p>
+      <w:pPr>
+        <w:pStyle w:val="ListParagraph"/>
+        <w:numPr>
+          <w:ilvl w:val="0"/>
+          <w:numId w:val="5"/>
+        </w:numPr>
+        <w:spacing w:line="480" w:lineRule="auto"/>
+        <w:rPr>
+          <w:rFonts w:ascii="Times New Roman" w:hAnsi="Times New Roman" w:cs="Times New Roman"/>
+        </w:rPr>
+      </w:pPr>
+      <w:proofErr w:type="spellStart"/>
+      <w:r>
+        <w:rPr>
+          <w:rFonts w:ascii="Times New Roman" w:hAnsi="Times New Roman" w:cs="Times New Roman"/>
+        </w:rPr>
+        <w:t>CreateGroup</w:t>
+      </w:r>
+      <w:proofErr w:type="spellEnd"/>
+      <w:r>
+        <w:rPr>
+          <w:rFonts w:ascii="Times New Roman" w:hAnsi="Times New Roman" w:cs="Times New Roman"/>
+        </w:rPr>
+        <w:t>()</w:t>
+      </w:r>
+      <w:r>
+        <w:rPr>
+          <w:rFonts w:ascii="Times New Roman" w:hAnsi="Times New Roman" w:cs="Times New Roman"/>
+        </w:rPr>
+        <w:t xml:space="preserve"> – Creates new group and </w:t>
+      </w:r>
+      <w:r>
+        <w:rPr>
+          <w:rFonts w:ascii="Times New Roman" w:hAnsi="Times New Roman" w:cs="Times New Roman"/>
+        </w:rPr>
+        <w:t>makes creator the administrator of group</w:t>
+      </w:r>
+    </w:p>
+    <w:p>
+      <w:pPr>
+        <w:pStyle w:val="ListParagraph"/>
+        <w:numPr>
+          <w:ilvl w:val="0"/>
+          <w:numId w:val="5"/>
+        </w:numPr>
+        <w:spacing w:line="480" w:lineRule="auto"/>
+        <w:rPr>
+          <w:rFonts w:ascii="Times New Roman" w:hAnsi="Times New Roman" w:cs="Times New Roman"/>
+        </w:rPr>
+      </w:pPr>
+      <w:proofErr w:type="spellStart"/>
+      <w:r>
+        <w:rPr>
+          <w:rFonts w:ascii="Times New Roman" w:hAnsi="Times New Roman" w:cs="Times New Roman"/>
+        </w:rPr>
+        <w:t>RequestToJoin</w:t>
+      </w:r>
+      <w:proofErr w:type="spellEnd"/>
+      <w:r>
+        <w:rPr>
+          <w:rFonts w:ascii="Times New Roman" w:hAnsi="Times New Roman" w:cs="Times New Roman"/>
+        </w:rPr>
+        <w:t>()</w:t>
+      </w:r>
+      <w:r>
+        <w:rPr>
+          <w:rFonts w:ascii="Times New Roman" w:hAnsi="Times New Roman" w:cs="Times New Roman"/>
+        </w:rPr>
+        <w:t xml:space="preserve"> – Sends a request to join to an admin</w:t>
+      </w:r>
+    </w:p>
+    <w:p>
+      <w:pPr>
+        <w:pStyle w:val="ListParagraph"/>
+        <w:numPr>
+          <w:ilvl w:val="0"/>
+          <w:numId w:val="5"/>
+        </w:numPr>
+        <w:spacing w:line="480" w:lineRule="auto"/>
+        <w:rPr>
+          <w:rFonts w:ascii="Times New Roman" w:hAnsi="Times New Roman" w:cs="Times New Roman"/>
+        </w:rPr>
+      </w:pPr>
+      <w:proofErr w:type="spellStart"/>
+      <w:r>
+        <w:rPr>
+          <w:rFonts w:ascii="Times New Roman" w:hAnsi="Times New Roman" w:cs="Times New Roman"/>
+        </w:rPr>
+        <w:t>ApproveMember</w:t>
+      </w:r>
+      <w:proofErr w:type="spellEnd"/>
+      <w:r>
+        <w:rPr>
+          <w:rFonts w:ascii="Times New Roman" w:hAnsi="Times New Roman" w:cs="Times New Roman"/>
+        </w:rPr>
+        <w:t>()</w:t>
+      </w:r>
+      <w:r>
+        <w:rPr>
+          <w:rFonts w:ascii="Times New Roman" w:hAnsi="Times New Roman" w:cs="Times New Roman"/>
+        </w:rPr>
+        <w:t xml:space="preserve"> – Admin approved member request</w:t>
+      </w:r>
+    </w:p>
+    <w:p>
+      <w:pPr>
+        <w:pStyle w:val="ListParagraph"/>
+        <w:numPr>
+          <w:ilvl w:val="0"/>
+          <w:numId w:val="5"/>
+        </w:numPr>
+        <w:spacing w:line="480" w:lineRule="auto"/>
+        <w:rPr>
+          <w:rFonts w:ascii="Times New Roman" w:hAnsi="Times New Roman" w:cs="Times New Roman"/>
+        </w:rPr>
+      </w:pPr>
+      <w:proofErr w:type="spellStart"/>
+      <w:r>
+        <w:rPr>
+          <w:rFonts w:ascii="Times New Roman" w:hAnsi="Times New Roman" w:cs="Times New Roman"/>
+        </w:rPr>
+        <w:t>RemoveMember</w:t>
+      </w:r>
+      <w:proofErr w:type="spellEnd"/>
+      <w:r>
+        <w:rPr>
+          <w:rFonts w:ascii="Times New Roman" w:hAnsi="Times New Roman" w:cs="Times New Roman"/>
+        </w:rPr>
+        <w:t>()</w:t>
+      </w:r>
+      <w:r>
+        <w:rPr>
+          <w:rFonts w:ascii="Times New Roman" w:hAnsi="Times New Roman" w:cs="Times New Roman"/>
+        </w:rPr>
+        <w:t xml:space="preserve"> – Admin removes user from group</w:t>
+      </w:r>
+    </w:p>
+    <w:p>
+      <w:pPr>
+        <w:pStyle w:val="ListParagraph"/>
+        <w:numPr>
+          <w:ilvl w:val="0"/>
+          <w:numId w:val="5"/>
+        </w:numPr>
+        <w:spacing w:line="480" w:lineRule="auto"/>
+        <w:rPr>
+          <w:rFonts w:ascii="Times New Roman" w:hAnsi="Times New Roman" w:cs="Times New Roman"/>
+        </w:rPr>
+      </w:pPr>
+      <w:proofErr w:type="spellStart"/>
+      <w:r>
+        <w:rPr>
+          <w:rFonts w:ascii="Times New Roman" w:hAnsi="Times New Roman" w:cs="Times New Roman"/>
+        </w:rPr>
+        <w:t>ViewLeaderboard</w:t>
+      </w:r>
+      <w:proofErr w:type="spellEnd"/>
+      <w:r>
+        <w:rPr>
+          <w:rFonts w:ascii="Times New Roman" w:hAnsi="Times New Roman" w:cs="Times New Roman"/>
+        </w:rPr>
+        <w:t>()</w:t>
+      </w:r>
+      <w:r>
+        <w:rPr>
+          <w:rFonts w:ascii="Times New Roman" w:hAnsi="Times New Roman" w:cs="Times New Roman"/>
+        </w:rPr>
+        <w:t xml:space="preserve"> – Displays the group leaderboard stats</w:t>
+      </w:r>
+    </w:p>
+    <w:p>
+      <w:pPr>
+        <w:spacing w:line="480" w:lineRule="auto"/>
+        <w:rPr>
+          <w:rFonts w:ascii="Times New Roman" w:hAnsi="Times New Roman" w:cs="Times New Roman"/>
+        </w:rPr>
+      </w:pPr>
+    </w:p>
+    <w:p>
       <w:pPr>
         <w:pStyle w:val="Heading1"/>
         <w:spacing w:line="480" w:lineRule="auto"/>
@@ -4114,9 +6322,9 @@
           <w:bCs/>
           <w:color w:val="000000" w:themeColor="text1"/>
         </w:rPr>
-        <w:t>Function_</w:t>
-      </w:r>
-      <w:proofErr w:type="gramStart"/>
+        <w:t>Function_name</w:t>
+      </w:r>
+      <w:proofErr w:type="spellEnd"/>
       <w:r>
         <w:rPr>
           <w:rFonts w:ascii="Times New Roman" w:hAnsi="Times New Roman" w:cs="Times New Roman"/>
@@ -4124,19 +6332,19 @@
           <w:bCs/>
           <w:color w:val="000000" w:themeColor="text1"/>
         </w:rPr>
-        <w:t>name</w:t>
-      </w:r>
-      <w:proofErr w:type="spellEnd"/>
-      <w:r>
+        <w:t>():</w:t>
+      </w:r>
+    </w:p>
+    <w:p>
+      <w:pPr>
+        <w:spacing w:line="480" w:lineRule="auto"/>
         <w:rPr>
           <w:rFonts w:ascii="Times New Roman" w:hAnsi="Times New Roman" w:cs="Times New Roman"/>
           <w:b/>
           <w:bCs/>
           <w:color w:val="000000" w:themeColor="text1"/>
         </w:rPr>
-        <w:t>(</w:t>
-      </w:r>
-      <w:proofErr w:type="gramEnd"/>
+      </w:pPr>
       <w:r>
         <w:rPr>
           <w:rFonts w:ascii="Times New Roman" w:hAnsi="Times New Roman" w:cs="Times New Roman"/>
@@ -4144,7 +6352,8 @@
           <w:bCs/>
           <w:color w:val="000000" w:themeColor="text1"/>
         </w:rPr>
-        <w:t>):</w:t>
+        <w:tab/>
+        <w:t>Input:</w:t>
       </w:r>
     </w:p>
     <w:p>
@@ -4165,7 +6374,7 @@
           <w:color w:val="000000" w:themeColor="text1"/>
         </w:rPr>
         <w:tab/>
-        <w:t>Input:</w:t>
+        <w:t>Output:</w:t>
       </w:r>
     </w:p>
     <w:p>
@@ -4186,7 +6395,7 @@
           <w:color w:val="000000" w:themeColor="text1"/>
         </w:rPr>
         <w:tab/>
-        <w:t>Output:</w:t>
+        <w:t>Return Parameters</w:t>
       </w:r>
     </w:p>
     <w:p>
@@ -4206,27 +6415,7 @@
           <w:bCs/>
           <w:color w:val="000000" w:themeColor="text1"/>
         </w:rPr>
-        <w:tab/>
-        <w:t>Return Parameters</w:t>
-      </w:r>
-    </w:p>
-    <w:p>
-      <w:pPr>
-        <w:spacing w:line="480" w:lineRule="auto"/>
-        <w:rPr>
-          <w:rFonts w:ascii="Times New Roman" w:hAnsi="Times New Roman" w:cs="Times New Roman"/>
-          <w:b/>
-          <w:bCs/>
-          <w:color w:val="000000" w:themeColor="text1"/>
-        </w:rPr>
-      </w:pPr>
-      <w:r>
-        <w:rPr>
-          <w:rFonts w:ascii="Times New Roman" w:hAnsi="Times New Roman" w:cs="Times New Roman"/>
-          <w:b/>
-          <w:bCs/>
-          <w:color w:val="000000" w:themeColor="text1"/>
-        </w:rPr>
+        <w:lastRenderedPageBreak/>
         <w:tab/>
         <w:t>Types</w:t>
       </w:r>
@@ -4255,7 +6444,6 @@
           <w:szCs w:val="24"/>
           <w:u w:val="single"/>
         </w:rPr>
-        <w:lastRenderedPageBreak/>
         <w:t>Modules Used</w:t>
       </w:r>
       <w:bookmarkEnd w:id="20"/>
@@ -5326,7 +7514,6 @@
           <w:szCs w:val="24"/>
           <w:u w:val="single"/>
         </w:rPr>
-        <w:lastRenderedPageBreak/>
         <w:t>Design Testing</w:t>
       </w:r>
       <w:bookmarkEnd w:id="26"/>
@@ -5557,7 +7744,6 @@
           <w:szCs w:val="24"/>
           <w:u w:val="single"/>
         </w:rPr>
-        <w:lastRenderedPageBreak/>
         <w:t>List of Resources</w:t>
       </w:r>
       <w:bookmarkEnd w:id="27"/>
@@ -5594,7 +7780,7 @@
           <w:rFonts w:ascii="Times New Roman" w:hAnsi="Times New Roman" w:cs="Times New Roman"/>
         </w:rPr>
       </w:pPr>
-      <w:hyperlink r:id="rId11" w:history="1">
+      <w:hyperlink r:id="rId12" w:history="1">
         <w:r>
           <w:rPr>
             <w:rStyle w:val="Hyperlink"/>
@@ -5765,7 +7951,6 @@
           <w:szCs w:val="24"/>
           <w:u w:val="single"/>
         </w:rPr>
-        <w:lastRenderedPageBreak/>
         <w:t xml:space="preserve">Appendix I: </w:t>
       </w:r>
       <w:r>
@@ -5859,6 +8044,9 @@
         <w:jc w:val="center"/>
       </w:pPr>
       <w:r>
+        <w:rPr>
+          <w:noProof/>
+        </w:rPr>
         <w:drawing>
           <wp:inline distT="0" distB="0" distL="0" distR="0" wp14:anchorId="063B3D58" wp14:editId="0CE75A80">
             <wp:extent cx="5057014" cy="2712742"/>
@@ -5875,7 +8063,7 @@
                     <pic:cNvPicPr/>
                   </pic:nvPicPr>
                   <pic:blipFill>
-                    <a:blip r:embed="rId12"/>
+                    <a:blip r:embed="rId13"/>
                     <a:stretch>
                       <a:fillRect/>
                     </a:stretch>
@@ -6254,7 +8442,6 @@
           <w:szCs w:val="24"/>
           <w:u w:val="single"/>
         </w:rPr>
-        <w:lastRenderedPageBreak/>
         <w:t>Appendix II: Team Details</w:t>
       </w:r>
       <w:bookmarkEnd w:id="32"/>
@@ -6601,7 +8788,7 @@
                     </pic:cNvPicPr>
                   </pic:nvPicPr>
                   <pic:blipFill>
-                    <a:blip r:embed="rId13" cstate="print">
+                    <a:blip r:embed="rId14" cstate="print">
                       <a:extLst>
                         <a:ext uri="{28A0092B-C50C-407E-A947-70E740481C1C}">
                           <a14:useLocalDpi xmlns:a14="http://schemas.microsoft.com/office/drawing/2010/main" val="0"/>
@@ -6776,7 +8963,7 @@
                     </pic:cNvPicPr>
                   </pic:nvPicPr>
                   <pic:blipFill>
-                    <a:blip r:embed="rId14">
+                    <a:blip r:embed="rId15">
                       <a:extLst>
                         <a:ext uri="{28A0092B-C50C-407E-A947-70E740481C1C}">
                           <a14:useLocalDpi xmlns:a14="http://schemas.microsoft.com/office/drawing/2010/main" val="0"/>
@@ -6923,7 +9110,7 @@
                     </pic:cNvPicPr>
                   </pic:nvPicPr>
                   <pic:blipFill>
-                    <a:blip r:embed="rId15" cstate="print">
+                    <a:blip r:embed="rId16" cstate="print">
                       <a:extLst>
                         <a:ext uri="{28A0092B-C50C-407E-A947-70E740481C1C}">
                           <a14:useLocalDpi xmlns:a14="http://schemas.microsoft.com/office/drawing/2010/main" val="0"/>
@@ -7031,7 +9218,7 @@
       </w:pPr>
     </w:p>
     <w:sectPr>
-      <w:headerReference w:type="default" r:id="rId16"/>
+      <w:headerReference w:type="default" r:id="rId17"/>
       <w:pgSz w:w="12240" w:h="15840"/>
       <w:pgMar w:top="1440" w:right="1440" w:bottom="1440" w:left="1440" w:header="720" w:footer="720" w:gutter="0"/>
       <w:pgBorders w:display="firstPage" w:offsetFrom="page">
@@ -7267,8 +9454,472 @@
       </w:rPr>
     </w:lvl>
   </w:abstractNum>
+  <w:abstractNum w:abstractNumId="1" w15:restartNumberingAfterBreak="0">
+    <w:nsid w:val="15CF495B"/>
+    <w:multiLevelType w:val="hybridMultilevel"/>
+    <w:tmpl w:val="DC542A92"/>
+    <w:lvl w:ilvl="0" w:tplc="04090001">
+      <w:start w:val="1"/>
+      <w:numFmt w:val="bullet"/>
+      <w:lvlText w:val=""/>
+      <w:lvlJc w:val="left"/>
+      <w:pPr>
+        <w:ind w:left="720" w:hanging="360"/>
+      </w:pPr>
+      <w:rPr>
+        <w:rFonts w:ascii="Symbol" w:hAnsi="Symbol" w:hint="default"/>
+      </w:rPr>
+    </w:lvl>
+    <w:lvl w:ilvl="1" w:tplc="04090003" w:tentative="1">
+      <w:start w:val="1"/>
+      <w:numFmt w:val="bullet"/>
+      <w:lvlText w:val="o"/>
+      <w:lvlJc w:val="left"/>
+      <w:pPr>
+        <w:ind w:left="1440" w:hanging="360"/>
+      </w:pPr>
+      <w:rPr>
+        <w:rFonts w:ascii="Courier New" w:hAnsi="Courier New" w:cs="Courier New" w:hint="default"/>
+      </w:rPr>
+    </w:lvl>
+    <w:lvl w:ilvl="2" w:tplc="04090005" w:tentative="1">
+      <w:start w:val="1"/>
+      <w:numFmt w:val="bullet"/>
+      <w:lvlText w:val=""/>
+      <w:lvlJc w:val="left"/>
+      <w:pPr>
+        <w:ind w:left="2160" w:hanging="360"/>
+      </w:pPr>
+      <w:rPr>
+        <w:rFonts w:ascii="Wingdings" w:hAnsi="Wingdings" w:hint="default"/>
+      </w:rPr>
+    </w:lvl>
+    <w:lvl w:ilvl="3" w:tplc="04090001" w:tentative="1">
+      <w:start w:val="1"/>
+      <w:numFmt w:val="bullet"/>
+      <w:lvlText w:val=""/>
+      <w:lvlJc w:val="left"/>
+      <w:pPr>
+        <w:ind w:left="2880" w:hanging="360"/>
+      </w:pPr>
+      <w:rPr>
+        <w:rFonts w:ascii="Symbol" w:hAnsi="Symbol" w:hint="default"/>
+      </w:rPr>
+    </w:lvl>
+    <w:lvl w:ilvl="4" w:tplc="04090003" w:tentative="1">
+      <w:start w:val="1"/>
+      <w:numFmt w:val="bullet"/>
+      <w:lvlText w:val="o"/>
+      <w:lvlJc w:val="left"/>
+      <w:pPr>
+        <w:ind w:left="3600" w:hanging="360"/>
+      </w:pPr>
+      <w:rPr>
+        <w:rFonts w:ascii="Courier New" w:hAnsi="Courier New" w:cs="Courier New" w:hint="default"/>
+      </w:rPr>
+    </w:lvl>
+    <w:lvl w:ilvl="5" w:tplc="04090005" w:tentative="1">
+      <w:start w:val="1"/>
+      <w:numFmt w:val="bullet"/>
+      <w:lvlText w:val=""/>
+      <w:lvlJc w:val="left"/>
+      <w:pPr>
+        <w:ind w:left="4320" w:hanging="360"/>
+      </w:pPr>
+      <w:rPr>
+        <w:rFonts w:ascii="Wingdings" w:hAnsi="Wingdings" w:hint="default"/>
+      </w:rPr>
+    </w:lvl>
+    <w:lvl w:ilvl="6" w:tplc="04090001" w:tentative="1">
+      <w:start w:val="1"/>
+      <w:numFmt w:val="bullet"/>
+      <w:lvlText w:val=""/>
+      <w:lvlJc w:val="left"/>
+      <w:pPr>
+        <w:ind w:left="5040" w:hanging="360"/>
+      </w:pPr>
+      <w:rPr>
+        <w:rFonts w:ascii="Symbol" w:hAnsi="Symbol" w:hint="default"/>
+      </w:rPr>
+    </w:lvl>
+    <w:lvl w:ilvl="7" w:tplc="04090003" w:tentative="1">
+      <w:start w:val="1"/>
+      <w:numFmt w:val="bullet"/>
+      <w:lvlText w:val="o"/>
+      <w:lvlJc w:val="left"/>
+      <w:pPr>
+        <w:ind w:left="5760" w:hanging="360"/>
+      </w:pPr>
+      <w:rPr>
+        <w:rFonts w:ascii="Courier New" w:hAnsi="Courier New" w:cs="Courier New" w:hint="default"/>
+      </w:rPr>
+    </w:lvl>
+    <w:lvl w:ilvl="8" w:tplc="04090005" w:tentative="1">
+      <w:start w:val="1"/>
+      <w:numFmt w:val="bullet"/>
+      <w:lvlText w:val=""/>
+      <w:lvlJc w:val="left"/>
+      <w:pPr>
+        <w:ind w:left="6480" w:hanging="360"/>
+      </w:pPr>
+      <w:rPr>
+        <w:rFonts w:ascii="Wingdings" w:hAnsi="Wingdings" w:hint="default"/>
+      </w:rPr>
+    </w:lvl>
+  </w:abstractNum>
+  <w:abstractNum w:abstractNumId="2" w15:restartNumberingAfterBreak="0">
+    <w:nsid w:val="3A2D14B5"/>
+    <w:multiLevelType w:val="hybridMultilevel"/>
+    <w:tmpl w:val="13587164"/>
+    <w:lvl w:ilvl="0" w:tplc="04090001">
+      <w:start w:val="1"/>
+      <w:numFmt w:val="bullet"/>
+      <w:lvlText w:val=""/>
+      <w:lvlJc w:val="left"/>
+      <w:pPr>
+        <w:ind w:left="1800" w:hanging="360"/>
+      </w:pPr>
+      <w:rPr>
+        <w:rFonts w:ascii="Symbol" w:hAnsi="Symbol" w:hint="default"/>
+      </w:rPr>
+    </w:lvl>
+    <w:lvl w:ilvl="1" w:tplc="04090003" w:tentative="1">
+      <w:start w:val="1"/>
+      <w:numFmt w:val="bullet"/>
+      <w:lvlText w:val="o"/>
+      <w:lvlJc w:val="left"/>
+      <w:pPr>
+        <w:ind w:left="2520" w:hanging="360"/>
+      </w:pPr>
+      <w:rPr>
+        <w:rFonts w:ascii="Courier New" w:hAnsi="Courier New" w:cs="Courier New" w:hint="default"/>
+      </w:rPr>
+    </w:lvl>
+    <w:lvl w:ilvl="2" w:tplc="04090005" w:tentative="1">
+      <w:start w:val="1"/>
+      <w:numFmt w:val="bullet"/>
+      <w:lvlText w:val=""/>
+      <w:lvlJc w:val="left"/>
+      <w:pPr>
+        <w:ind w:left="3240" w:hanging="360"/>
+      </w:pPr>
+      <w:rPr>
+        <w:rFonts w:ascii="Wingdings" w:hAnsi="Wingdings" w:hint="default"/>
+      </w:rPr>
+    </w:lvl>
+    <w:lvl w:ilvl="3" w:tplc="04090001" w:tentative="1">
+      <w:start w:val="1"/>
+      <w:numFmt w:val="bullet"/>
+      <w:lvlText w:val=""/>
+      <w:lvlJc w:val="left"/>
+      <w:pPr>
+        <w:ind w:left="3960" w:hanging="360"/>
+      </w:pPr>
+      <w:rPr>
+        <w:rFonts w:ascii="Symbol" w:hAnsi="Symbol" w:hint="default"/>
+      </w:rPr>
+    </w:lvl>
+    <w:lvl w:ilvl="4" w:tplc="04090003" w:tentative="1">
+      <w:start w:val="1"/>
+      <w:numFmt w:val="bullet"/>
+      <w:lvlText w:val="o"/>
+      <w:lvlJc w:val="left"/>
+      <w:pPr>
+        <w:ind w:left="4680" w:hanging="360"/>
+      </w:pPr>
+      <w:rPr>
+        <w:rFonts w:ascii="Courier New" w:hAnsi="Courier New" w:cs="Courier New" w:hint="default"/>
+      </w:rPr>
+    </w:lvl>
+    <w:lvl w:ilvl="5" w:tplc="04090005" w:tentative="1">
+      <w:start w:val="1"/>
+      <w:numFmt w:val="bullet"/>
+      <w:lvlText w:val=""/>
+      <w:lvlJc w:val="left"/>
+      <w:pPr>
+        <w:ind w:left="5400" w:hanging="360"/>
+      </w:pPr>
+      <w:rPr>
+        <w:rFonts w:ascii="Wingdings" w:hAnsi="Wingdings" w:hint="default"/>
+      </w:rPr>
+    </w:lvl>
+    <w:lvl w:ilvl="6" w:tplc="04090001" w:tentative="1">
+      <w:start w:val="1"/>
+      <w:numFmt w:val="bullet"/>
+      <w:lvlText w:val=""/>
+      <w:lvlJc w:val="left"/>
+      <w:pPr>
+        <w:ind w:left="6120" w:hanging="360"/>
+      </w:pPr>
+      <w:rPr>
+        <w:rFonts w:ascii="Symbol" w:hAnsi="Symbol" w:hint="default"/>
+      </w:rPr>
+    </w:lvl>
+    <w:lvl w:ilvl="7" w:tplc="04090003" w:tentative="1">
+      <w:start w:val="1"/>
+      <w:numFmt w:val="bullet"/>
+      <w:lvlText w:val="o"/>
+      <w:lvlJc w:val="left"/>
+      <w:pPr>
+        <w:ind w:left="6840" w:hanging="360"/>
+      </w:pPr>
+      <w:rPr>
+        <w:rFonts w:ascii="Courier New" w:hAnsi="Courier New" w:cs="Courier New" w:hint="default"/>
+      </w:rPr>
+    </w:lvl>
+    <w:lvl w:ilvl="8" w:tplc="04090005" w:tentative="1">
+      <w:start w:val="1"/>
+      <w:numFmt w:val="bullet"/>
+      <w:lvlText w:val=""/>
+      <w:lvlJc w:val="left"/>
+      <w:pPr>
+        <w:ind w:left="7560" w:hanging="360"/>
+      </w:pPr>
+      <w:rPr>
+        <w:rFonts w:ascii="Wingdings" w:hAnsi="Wingdings" w:hint="default"/>
+      </w:rPr>
+    </w:lvl>
+  </w:abstractNum>
+  <w:abstractNum w:abstractNumId="3" w15:restartNumberingAfterBreak="0">
+    <w:nsid w:val="44E41DC5"/>
+    <w:multiLevelType w:val="hybridMultilevel"/>
+    <w:tmpl w:val="A524E842"/>
+    <w:lvl w:ilvl="0" w:tplc="04090001">
+      <w:start w:val="1"/>
+      <w:numFmt w:val="bullet"/>
+      <w:lvlText w:val=""/>
+      <w:lvlJc w:val="left"/>
+      <w:pPr>
+        <w:ind w:left="720" w:hanging="360"/>
+      </w:pPr>
+      <w:rPr>
+        <w:rFonts w:ascii="Symbol" w:hAnsi="Symbol" w:hint="default"/>
+      </w:rPr>
+    </w:lvl>
+    <w:lvl w:ilvl="1" w:tplc="04090003">
+      <w:start w:val="1"/>
+      <w:numFmt w:val="bullet"/>
+      <w:lvlText w:val="o"/>
+      <w:lvlJc w:val="left"/>
+      <w:pPr>
+        <w:ind w:left="1440" w:hanging="360"/>
+      </w:pPr>
+      <w:rPr>
+        <w:rFonts w:ascii="Courier New" w:hAnsi="Courier New" w:cs="Courier New" w:hint="default"/>
+      </w:rPr>
+    </w:lvl>
+    <w:lvl w:ilvl="2" w:tplc="04090005" w:tentative="1">
+      <w:start w:val="1"/>
+      <w:numFmt w:val="bullet"/>
+      <w:lvlText w:val=""/>
+      <w:lvlJc w:val="left"/>
+      <w:pPr>
+        <w:ind w:left="2160" w:hanging="360"/>
+      </w:pPr>
+      <w:rPr>
+        <w:rFonts w:ascii="Wingdings" w:hAnsi="Wingdings" w:hint="default"/>
+      </w:rPr>
+    </w:lvl>
+    <w:lvl w:ilvl="3" w:tplc="04090001" w:tentative="1">
+      <w:start w:val="1"/>
+      <w:numFmt w:val="bullet"/>
+      <w:lvlText w:val=""/>
+      <w:lvlJc w:val="left"/>
+      <w:pPr>
+        <w:ind w:left="2880" w:hanging="360"/>
+      </w:pPr>
+      <w:rPr>
+        <w:rFonts w:ascii="Symbol" w:hAnsi="Symbol" w:hint="default"/>
+      </w:rPr>
+    </w:lvl>
+    <w:lvl w:ilvl="4" w:tplc="04090003" w:tentative="1">
+      <w:start w:val="1"/>
+      <w:numFmt w:val="bullet"/>
+      <w:lvlText w:val="o"/>
+      <w:lvlJc w:val="left"/>
+      <w:pPr>
+        <w:ind w:left="3600" w:hanging="360"/>
+      </w:pPr>
+      <w:rPr>
+        <w:rFonts w:ascii="Courier New" w:hAnsi="Courier New" w:cs="Courier New" w:hint="default"/>
+      </w:rPr>
+    </w:lvl>
+    <w:lvl w:ilvl="5" w:tplc="04090005" w:tentative="1">
+      <w:start w:val="1"/>
+      <w:numFmt w:val="bullet"/>
+      <w:lvlText w:val=""/>
+      <w:lvlJc w:val="left"/>
+      <w:pPr>
+        <w:ind w:left="4320" w:hanging="360"/>
+      </w:pPr>
+      <w:rPr>
+        <w:rFonts w:ascii="Wingdings" w:hAnsi="Wingdings" w:hint="default"/>
+      </w:rPr>
+    </w:lvl>
+    <w:lvl w:ilvl="6" w:tplc="04090001" w:tentative="1">
+      <w:start w:val="1"/>
+      <w:numFmt w:val="bullet"/>
+      <w:lvlText w:val=""/>
+      <w:lvlJc w:val="left"/>
+      <w:pPr>
+        <w:ind w:left="5040" w:hanging="360"/>
+      </w:pPr>
+      <w:rPr>
+        <w:rFonts w:ascii="Symbol" w:hAnsi="Symbol" w:hint="default"/>
+      </w:rPr>
+    </w:lvl>
+    <w:lvl w:ilvl="7" w:tplc="04090003" w:tentative="1">
+      <w:start w:val="1"/>
+      <w:numFmt w:val="bullet"/>
+      <w:lvlText w:val="o"/>
+      <w:lvlJc w:val="left"/>
+      <w:pPr>
+        <w:ind w:left="5760" w:hanging="360"/>
+      </w:pPr>
+      <w:rPr>
+        <w:rFonts w:ascii="Courier New" w:hAnsi="Courier New" w:cs="Courier New" w:hint="default"/>
+      </w:rPr>
+    </w:lvl>
+    <w:lvl w:ilvl="8" w:tplc="04090005" w:tentative="1">
+      <w:start w:val="1"/>
+      <w:numFmt w:val="bullet"/>
+      <w:lvlText w:val=""/>
+      <w:lvlJc w:val="left"/>
+      <w:pPr>
+        <w:ind w:left="6480" w:hanging="360"/>
+      </w:pPr>
+      <w:rPr>
+        <w:rFonts w:ascii="Wingdings" w:hAnsi="Wingdings" w:hint="default"/>
+      </w:rPr>
+    </w:lvl>
+  </w:abstractNum>
+  <w:abstractNum w:abstractNumId="4" w15:restartNumberingAfterBreak="0">
+    <w:nsid w:val="46D93C47"/>
+    <w:multiLevelType w:val="hybridMultilevel"/>
+    <w:tmpl w:val="528C3BF8"/>
+    <w:lvl w:ilvl="0" w:tplc="04090001">
+      <w:start w:val="1"/>
+      <w:numFmt w:val="bullet"/>
+      <w:lvlText w:val=""/>
+      <w:lvlJc w:val="left"/>
+      <w:pPr>
+        <w:ind w:left="720" w:hanging="360"/>
+      </w:pPr>
+      <w:rPr>
+        <w:rFonts w:ascii="Symbol" w:hAnsi="Symbol" w:hint="default"/>
+      </w:rPr>
+    </w:lvl>
+    <w:lvl w:ilvl="1" w:tplc="04090003" w:tentative="1">
+      <w:start w:val="1"/>
+      <w:numFmt w:val="bullet"/>
+      <w:lvlText w:val="o"/>
+      <w:lvlJc w:val="left"/>
+      <w:pPr>
+        <w:ind w:left="1440" w:hanging="360"/>
+      </w:pPr>
+      <w:rPr>
+        <w:rFonts w:ascii="Courier New" w:hAnsi="Courier New" w:cs="Courier New" w:hint="default"/>
+      </w:rPr>
+    </w:lvl>
+    <w:lvl w:ilvl="2" w:tplc="04090005" w:tentative="1">
+      <w:start w:val="1"/>
+      <w:numFmt w:val="bullet"/>
+      <w:lvlText w:val=""/>
+      <w:lvlJc w:val="left"/>
+      <w:pPr>
+        <w:ind w:left="2160" w:hanging="360"/>
+      </w:pPr>
+      <w:rPr>
+        <w:rFonts w:ascii="Wingdings" w:hAnsi="Wingdings" w:hint="default"/>
+      </w:rPr>
+    </w:lvl>
+    <w:lvl w:ilvl="3" w:tplc="04090001" w:tentative="1">
+      <w:start w:val="1"/>
+      <w:numFmt w:val="bullet"/>
+      <w:lvlText w:val=""/>
+      <w:lvlJc w:val="left"/>
+      <w:pPr>
+        <w:ind w:left="2880" w:hanging="360"/>
+      </w:pPr>
+      <w:rPr>
+        <w:rFonts w:ascii="Symbol" w:hAnsi="Symbol" w:hint="default"/>
+      </w:rPr>
+    </w:lvl>
+    <w:lvl w:ilvl="4" w:tplc="04090003" w:tentative="1">
+      <w:start w:val="1"/>
+      <w:numFmt w:val="bullet"/>
+      <w:lvlText w:val="o"/>
+      <w:lvlJc w:val="left"/>
+      <w:pPr>
+        <w:ind w:left="3600" w:hanging="360"/>
+      </w:pPr>
+      <w:rPr>
+        <w:rFonts w:ascii="Courier New" w:hAnsi="Courier New" w:cs="Courier New" w:hint="default"/>
+      </w:rPr>
+    </w:lvl>
+    <w:lvl w:ilvl="5" w:tplc="04090005" w:tentative="1">
+      <w:start w:val="1"/>
+      <w:numFmt w:val="bullet"/>
+      <w:lvlText w:val=""/>
+      <w:lvlJc w:val="left"/>
+      <w:pPr>
+        <w:ind w:left="4320" w:hanging="360"/>
+      </w:pPr>
+      <w:rPr>
+        <w:rFonts w:ascii="Wingdings" w:hAnsi="Wingdings" w:hint="default"/>
+      </w:rPr>
+    </w:lvl>
+    <w:lvl w:ilvl="6" w:tplc="04090001" w:tentative="1">
+      <w:start w:val="1"/>
+      <w:numFmt w:val="bullet"/>
+      <w:lvlText w:val=""/>
+      <w:lvlJc w:val="left"/>
+      <w:pPr>
+        <w:ind w:left="5040" w:hanging="360"/>
+      </w:pPr>
+      <w:rPr>
+        <w:rFonts w:ascii="Symbol" w:hAnsi="Symbol" w:hint="default"/>
+      </w:rPr>
+    </w:lvl>
+    <w:lvl w:ilvl="7" w:tplc="04090003" w:tentative="1">
+      <w:start w:val="1"/>
+      <w:numFmt w:val="bullet"/>
+      <w:lvlText w:val="o"/>
+      <w:lvlJc w:val="left"/>
+      <w:pPr>
+        <w:ind w:left="5760" w:hanging="360"/>
+      </w:pPr>
+      <w:rPr>
+        <w:rFonts w:ascii="Courier New" w:hAnsi="Courier New" w:cs="Courier New" w:hint="default"/>
+      </w:rPr>
+    </w:lvl>
+    <w:lvl w:ilvl="8" w:tplc="04090005" w:tentative="1">
+      <w:start w:val="1"/>
+      <w:numFmt w:val="bullet"/>
+      <w:lvlText w:val=""/>
+      <w:lvlJc w:val="left"/>
+      <w:pPr>
+        <w:ind w:left="6480" w:hanging="360"/>
+      </w:pPr>
+      <w:rPr>
+        <w:rFonts w:ascii="Wingdings" w:hAnsi="Wingdings" w:hint="default"/>
+      </w:rPr>
+    </w:lvl>
+  </w:abstractNum>
   <w:num w:numId="1" w16cid:durableId="902369886">
     <w:abstractNumId w:val="0"/>
+  </w:num>
+  <w:num w:numId="2" w16cid:durableId="1660495018">
+    <w:abstractNumId w:val="3"/>
+  </w:num>
+  <w:num w:numId="3" w16cid:durableId="1536431039">
+    <w:abstractNumId w:val="4"/>
+  </w:num>
+  <w:num w:numId="4" w16cid:durableId="699546238">
+    <w:abstractNumId w:val="2"/>
+  </w:num>
+  <w:num w:numId="5" w16cid:durableId="450318521">
+    <w:abstractNumId w:val="1"/>
   </w:num>
 </w:numbering>
 </file>
@@ -7673,6 +10324,7 @@
   <w:style w:type="paragraph" w:default="1" w:styleId="Normal">
     <w:name w:val="Normal"/>
     <w:qFormat/>
+    <w:rsid w:val="003808EA"/>
   </w:style>
   <w:style w:type="paragraph" w:styleId="Heading1">
     <w:name w:val="heading 1"/>
@@ -8333,6 +10985,336 @@
       <w:shd w:val="clear" w:color="auto" w:fill="E1DFDD"/>
     </w:rPr>
   </w:style>
+  <w:style w:type="table" w:styleId="TableGridLight">
+    <w:name w:val="Grid Table Light"/>
+    <w:basedOn w:val="TableNormal"/>
+    <w:uiPriority w:val="40"/>
+    <w:rsid w:val="00401BFD"/>
+    <w:pPr>
+      <w:spacing w:after="0" w:line="240" w:lineRule="auto"/>
+    </w:pPr>
+    <w:tblPr>
+      <w:tblBorders>
+        <w:top w:val="single" w:sz="4" w:space="0" w:color="BFBFBF" w:themeColor="background1" w:themeShade="BF"/>
+        <w:left w:val="single" w:sz="4" w:space="0" w:color="BFBFBF" w:themeColor="background1" w:themeShade="BF"/>
+        <w:bottom w:val="single" w:sz="4" w:space="0" w:color="BFBFBF" w:themeColor="background1" w:themeShade="BF"/>
+        <w:right w:val="single" w:sz="4" w:space="0" w:color="BFBFBF" w:themeColor="background1" w:themeShade="BF"/>
+        <w:insideH w:val="single" w:sz="4" w:space="0" w:color="BFBFBF" w:themeColor="background1" w:themeShade="BF"/>
+        <w:insideV w:val="single" w:sz="4" w:space="0" w:color="BFBFBF" w:themeColor="background1" w:themeShade="BF"/>
+      </w:tblBorders>
+    </w:tblPr>
+  </w:style>
+  <w:style w:type="table" w:styleId="PlainTable1">
+    <w:name w:val="Plain Table 1"/>
+    <w:basedOn w:val="TableNormal"/>
+    <w:uiPriority w:val="41"/>
+    <w:rsid w:val="00401BFD"/>
+    <w:pPr>
+      <w:spacing w:after="0" w:line="240" w:lineRule="auto"/>
+    </w:pPr>
+    <w:tblPr>
+      <w:tblStyleRowBandSize w:val="1"/>
+      <w:tblStyleColBandSize w:val="1"/>
+      <w:tblBorders>
+        <w:top w:val="single" w:sz="4" w:space="0" w:color="BFBFBF" w:themeColor="background1" w:themeShade="BF"/>
+        <w:left w:val="single" w:sz="4" w:space="0" w:color="BFBFBF" w:themeColor="background1" w:themeShade="BF"/>
+        <w:bottom w:val="single" w:sz="4" w:space="0" w:color="BFBFBF" w:themeColor="background1" w:themeShade="BF"/>
+        <w:right w:val="single" w:sz="4" w:space="0" w:color="BFBFBF" w:themeColor="background1" w:themeShade="BF"/>
+        <w:insideH w:val="single" w:sz="4" w:space="0" w:color="BFBFBF" w:themeColor="background1" w:themeShade="BF"/>
+        <w:insideV w:val="single" w:sz="4" w:space="0" w:color="BFBFBF" w:themeColor="background1" w:themeShade="BF"/>
+      </w:tblBorders>
+    </w:tblPr>
+    <w:tblStylePr w:type="firstRow">
+      <w:rPr>
+        <w:b/>
+        <w:bCs/>
+      </w:rPr>
+    </w:tblStylePr>
+    <w:tblStylePr w:type="lastRow">
+      <w:rPr>
+        <w:b/>
+        <w:bCs/>
+      </w:rPr>
+      <w:tblPr/>
+      <w:tcPr>
+        <w:tcBorders>
+          <w:top w:val="double" w:sz="4" w:space="0" w:color="BFBFBF" w:themeColor="background1" w:themeShade="BF"/>
+        </w:tcBorders>
+      </w:tcPr>
+    </w:tblStylePr>
+    <w:tblStylePr w:type="firstCol">
+      <w:rPr>
+        <w:b/>
+        <w:bCs/>
+      </w:rPr>
+    </w:tblStylePr>
+    <w:tblStylePr w:type="lastCol">
+      <w:rPr>
+        <w:b/>
+        <w:bCs/>
+      </w:rPr>
+    </w:tblStylePr>
+    <w:tblStylePr w:type="band1Vert">
+      <w:tblPr/>
+      <w:tcPr>
+        <w:shd w:val="clear" w:color="auto" w:fill="F2F2F2" w:themeFill="background1" w:themeFillShade="F2"/>
+      </w:tcPr>
+    </w:tblStylePr>
+    <w:tblStylePr w:type="band1Horz">
+      <w:tblPr/>
+      <w:tcPr>
+        <w:shd w:val="clear" w:color="auto" w:fill="F2F2F2" w:themeFill="background1" w:themeFillShade="F2"/>
+      </w:tcPr>
+    </w:tblStylePr>
+  </w:style>
+  <w:style w:type="table" w:styleId="PlainTable2">
+    <w:name w:val="Plain Table 2"/>
+    <w:basedOn w:val="TableNormal"/>
+    <w:uiPriority w:val="42"/>
+    <w:rsid w:val="00401BFD"/>
+    <w:pPr>
+      <w:spacing w:after="0" w:line="240" w:lineRule="auto"/>
+    </w:pPr>
+    <w:tblPr>
+      <w:tblStyleRowBandSize w:val="1"/>
+      <w:tblStyleColBandSize w:val="1"/>
+      <w:tblBorders>
+        <w:top w:val="single" w:sz="4" w:space="0" w:color="7F7F7F" w:themeColor="text1" w:themeTint="80"/>
+        <w:bottom w:val="single" w:sz="4" w:space="0" w:color="7F7F7F" w:themeColor="text1" w:themeTint="80"/>
+      </w:tblBorders>
+    </w:tblPr>
+    <w:tblStylePr w:type="firstRow">
+      <w:rPr>
+        <w:b/>
+        <w:bCs/>
+      </w:rPr>
+      <w:tblPr/>
+      <w:tcPr>
+        <w:tcBorders>
+          <w:bottom w:val="single" w:sz="4" w:space="0" w:color="7F7F7F" w:themeColor="text1" w:themeTint="80"/>
+        </w:tcBorders>
+      </w:tcPr>
+    </w:tblStylePr>
+    <w:tblStylePr w:type="lastRow">
+      <w:rPr>
+        <w:b/>
+        <w:bCs/>
+      </w:rPr>
+      <w:tblPr/>
+      <w:tcPr>
+        <w:tcBorders>
+          <w:top w:val="single" w:sz="4" w:space="0" w:color="7F7F7F" w:themeColor="text1" w:themeTint="80"/>
+        </w:tcBorders>
+      </w:tcPr>
+    </w:tblStylePr>
+    <w:tblStylePr w:type="firstCol">
+      <w:rPr>
+        <w:b/>
+        <w:bCs/>
+      </w:rPr>
+    </w:tblStylePr>
+    <w:tblStylePr w:type="lastCol">
+      <w:rPr>
+        <w:b/>
+        <w:bCs/>
+      </w:rPr>
+    </w:tblStylePr>
+    <w:tblStylePr w:type="band1Vert">
+      <w:tblPr/>
+      <w:tcPr>
+        <w:tcBorders>
+          <w:left w:val="single" w:sz="4" w:space="0" w:color="7F7F7F" w:themeColor="text1" w:themeTint="80"/>
+          <w:right w:val="single" w:sz="4" w:space="0" w:color="7F7F7F" w:themeColor="text1" w:themeTint="80"/>
+        </w:tcBorders>
+      </w:tcPr>
+    </w:tblStylePr>
+    <w:tblStylePr w:type="band2Vert">
+      <w:tblPr/>
+      <w:tcPr>
+        <w:tcBorders>
+          <w:left w:val="single" w:sz="4" w:space="0" w:color="7F7F7F" w:themeColor="text1" w:themeTint="80"/>
+          <w:right w:val="single" w:sz="4" w:space="0" w:color="7F7F7F" w:themeColor="text1" w:themeTint="80"/>
+        </w:tcBorders>
+      </w:tcPr>
+    </w:tblStylePr>
+    <w:tblStylePr w:type="band1Horz">
+      <w:tblPr/>
+      <w:tcPr>
+        <w:tcBorders>
+          <w:top w:val="single" w:sz="4" w:space="0" w:color="7F7F7F" w:themeColor="text1" w:themeTint="80"/>
+          <w:bottom w:val="single" w:sz="4" w:space="0" w:color="7F7F7F" w:themeColor="text1" w:themeTint="80"/>
+        </w:tcBorders>
+      </w:tcPr>
+    </w:tblStylePr>
+  </w:style>
+  <w:style w:type="table" w:styleId="PlainTable3">
+    <w:name w:val="Plain Table 3"/>
+    <w:basedOn w:val="TableNormal"/>
+    <w:uiPriority w:val="43"/>
+    <w:rsid w:val="00401BFD"/>
+    <w:pPr>
+      <w:spacing w:after="0" w:line="240" w:lineRule="auto"/>
+    </w:pPr>
+    <w:tblPr>
+      <w:tblStyleRowBandSize w:val="1"/>
+      <w:tblStyleColBandSize w:val="1"/>
+    </w:tblPr>
+    <w:tblStylePr w:type="firstRow">
+      <w:rPr>
+        <w:b/>
+        <w:bCs/>
+        <w:caps/>
+      </w:rPr>
+      <w:tblPr/>
+      <w:tcPr>
+        <w:tcBorders>
+          <w:bottom w:val="single" w:sz="4" w:space="0" w:color="7F7F7F" w:themeColor="text1" w:themeTint="80"/>
+        </w:tcBorders>
+      </w:tcPr>
+    </w:tblStylePr>
+    <w:tblStylePr w:type="lastRow">
+      <w:rPr>
+        <w:b/>
+        <w:bCs/>
+        <w:caps/>
+      </w:rPr>
+      <w:tblPr/>
+      <w:tcPr>
+        <w:tcBorders>
+          <w:top w:val="nil"/>
+        </w:tcBorders>
+      </w:tcPr>
+    </w:tblStylePr>
+    <w:tblStylePr w:type="firstCol">
+      <w:rPr>
+        <w:b/>
+        <w:bCs/>
+        <w:caps/>
+      </w:rPr>
+      <w:tblPr/>
+      <w:tcPr>
+        <w:tcBorders>
+          <w:right w:val="single" w:sz="4" w:space="0" w:color="7F7F7F" w:themeColor="text1" w:themeTint="80"/>
+        </w:tcBorders>
+      </w:tcPr>
+    </w:tblStylePr>
+    <w:tblStylePr w:type="lastCol">
+      <w:rPr>
+        <w:b/>
+        <w:bCs/>
+        <w:caps/>
+      </w:rPr>
+      <w:tblPr/>
+      <w:tcPr>
+        <w:tcBorders>
+          <w:left w:val="nil"/>
+        </w:tcBorders>
+      </w:tcPr>
+    </w:tblStylePr>
+    <w:tblStylePr w:type="band1Vert">
+      <w:tblPr/>
+      <w:tcPr>
+        <w:shd w:val="clear" w:color="auto" w:fill="F2F2F2" w:themeFill="background1" w:themeFillShade="F2"/>
+      </w:tcPr>
+    </w:tblStylePr>
+    <w:tblStylePr w:type="band1Horz">
+      <w:tblPr/>
+      <w:tcPr>
+        <w:shd w:val="clear" w:color="auto" w:fill="F2F2F2" w:themeFill="background1" w:themeFillShade="F2"/>
+      </w:tcPr>
+    </w:tblStylePr>
+    <w:tblStylePr w:type="neCell">
+      <w:tblPr/>
+      <w:tcPr>
+        <w:tcBorders>
+          <w:left w:val="nil"/>
+        </w:tcBorders>
+      </w:tcPr>
+    </w:tblStylePr>
+    <w:tblStylePr w:type="nwCell">
+      <w:tblPr/>
+      <w:tcPr>
+        <w:tcBorders>
+          <w:right w:val="nil"/>
+        </w:tcBorders>
+      </w:tcPr>
+    </w:tblStylePr>
+  </w:style>
+  <w:style w:type="table" w:styleId="GridTable2-Accent1">
+    <w:name w:val="Grid Table 2 Accent 1"/>
+    <w:basedOn w:val="TableNormal"/>
+    <w:uiPriority w:val="47"/>
+    <w:rsid w:val="005B600F"/>
+    <w:pPr>
+      <w:spacing w:after="0" w:line="240" w:lineRule="auto"/>
+    </w:pPr>
+    <w:tblPr>
+      <w:tblStyleRowBandSize w:val="1"/>
+      <w:tblStyleColBandSize w:val="1"/>
+      <w:tblBorders>
+        <w:top w:val="single" w:sz="2" w:space="0" w:color="45B0E1" w:themeColor="accent1" w:themeTint="99"/>
+        <w:bottom w:val="single" w:sz="2" w:space="0" w:color="45B0E1" w:themeColor="accent1" w:themeTint="99"/>
+        <w:insideH w:val="single" w:sz="2" w:space="0" w:color="45B0E1" w:themeColor="accent1" w:themeTint="99"/>
+        <w:insideV w:val="single" w:sz="2" w:space="0" w:color="45B0E1" w:themeColor="accent1" w:themeTint="99"/>
+      </w:tblBorders>
+    </w:tblPr>
+    <w:tblStylePr w:type="firstRow">
+      <w:rPr>
+        <w:b/>
+        <w:bCs/>
+      </w:rPr>
+      <w:tblPr/>
+      <w:tcPr>
+        <w:tcBorders>
+          <w:top w:val="nil"/>
+          <w:bottom w:val="single" w:sz="12" w:space="0" w:color="45B0E1" w:themeColor="accent1" w:themeTint="99"/>
+          <w:insideH w:val="nil"/>
+          <w:insideV w:val="nil"/>
+        </w:tcBorders>
+        <w:shd w:val="clear" w:color="auto" w:fill="FFFFFF" w:themeFill="background1"/>
+      </w:tcPr>
+    </w:tblStylePr>
+    <w:tblStylePr w:type="lastRow">
+      <w:rPr>
+        <w:b/>
+        <w:bCs/>
+      </w:rPr>
+      <w:tblPr/>
+      <w:tcPr>
+        <w:tcBorders>
+          <w:top w:val="double" w:sz="2" w:space="0" w:color="45B0E1" w:themeColor="accent1" w:themeTint="99"/>
+          <w:bottom w:val="nil"/>
+          <w:insideH w:val="nil"/>
+          <w:insideV w:val="nil"/>
+        </w:tcBorders>
+        <w:shd w:val="clear" w:color="auto" w:fill="FFFFFF" w:themeFill="background1"/>
+      </w:tcPr>
+    </w:tblStylePr>
+    <w:tblStylePr w:type="firstCol">
+      <w:rPr>
+        <w:b/>
+        <w:bCs/>
+      </w:rPr>
+    </w:tblStylePr>
+    <w:tblStylePr w:type="lastCol">
+      <w:rPr>
+        <w:b/>
+        <w:bCs/>
+      </w:rPr>
+    </w:tblStylePr>
+    <w:tblStylePr w:type="band1Vert">
+      <w:tblPr/>
+      <w:tcPr>
+        <w:shd w:val="clear" w:color="auto" w:fill="C1E4F5" w:themeFill="accent1" w:themeFillTint="33"/>
+      </w:tcPr>
+    </w:tblStylePr>
+    <w:tblStylePr w:type="band1Horz">
+      <w:tblPr/>
+      <w:tcPr>
+        <w:shd w:val="clear" w:color="auto" w:fill="C1E4F5" w:themeFill="accent1" w:themeFillTint="33"/>
+      </w:tcPr>
+    </w:tblStylePr>
+  </w:style>
 </w:styles>
 </file>
 

</xml_diff>

<commit_message>
Added function types, input, output, etc.
</commit_message>
<xml_diff>
--- a/Design/CMSC4900Group2 - Design Paper.docx
+++ b/Design/CMSC4900Group2 - Design Paper.docx
@@ -276,21 +276,7 @@
         <w:rPr>
           <w:rFonts w:ascii="Times New Roman" w:hAnsi="Times New Roman" w:cs="Times New Roman"/>
         </w:rPr>
-        <w:t xml:space="preserve">Dr. </w:t>
-      </w:r>
-      <w:proofErr w:type="spellStart"/>
-      <w:r>
-        <w:rPr>
-          <w:rFonts w:ascii="Times New Roman" w:hAnsi="Times New Roman" w:cs="Times New Roman"/>
-        </w:rPr>
-        <w:t>Weifeng</w:t>
-      </w:r>
-      <w:proofErr w:type="spellEnd"/>
-      <w:r>
-        <w:rPr>
-          <w:rFonts w:ascii="Times New Roman" w:hAnsi="Times New Roman" w:cs="Times New Roman"/>
-        </w:rPr>
-        <w:t xml:space="preserve"> Chen</w:t>
+        <w:t>Dr. Weifeng Chen</w:t>
       </w:r>
     </w:p>
     <w:p>
@@ -4064,6 +4050,9 @@
     </w:p>
     <w:p>
       <w:r>
+        <w:rPr>
+          <w:noProof/>
+        </w:rPr>
         <w:drawing>
           <wp:inline distT="0" distB="0" distL="0" distR="0" wp14:anchorId="51109075" wp14:editId="17C97648">
             <wp:extent cx="6153150" cy="3404660"/>
@@ -4709,13 +4698,7 @@
         <w:rPr>
           <w:rFonts w:ascii="Times New Roman" w:hAnsi="Times New Roman" w:cs="Times New Roman"/>
         </w:rPr>
-        <w:t>()</w:t>
-      </w:r>
-      <w:r>
-        <w:rPr>
-          <w:rFonts w:ascii="Times New Roman" w:hAnsi="Times New Roman" w:cs="Times New Roman"/>
-        </w:rPr>
-        <w:t xml:space="preserve"> </w:t>
+        <w:t xml:space="preserve">() </w:t>
       </w:r>
       <w:r>
         <w:rPr>
@@ -5675,12 +5658,18 @@
               <w:t>GroupName</w:t>
             </w:r>
             <w:proofErr w:type="spellEnd"/>
+            <w:r>
+              <w:rPr>
+                <w:rFonts w:ascii="Times New Roman" w:hAnsi="Times New Roman" w:cs="Times New Roman"/>
+              </w:rPr>
+              <w:t xml:space="preserve"> :</w:t>
+            </w:r>
             <w:proofErr w:type="gramEnd"/>
             <w:r>
               <w:rPr>
                 <w:rFonts w:ascii="Times New Roman" w:hAnsi="Times New Roman" w:cs="Times New Roman"/>
               </w:rPr>
-              <w:t xml:space="preserve"> : string</w:t>
+              <w:t xml:space="preserve"> string</w:t>
             </w:r>
           </w:p>
           <w:p>
@@ -6281,7 +6270,6 @@
           <w:u w:val="single"/>
         </w:rPr>
       </w:pPr>
-      <w:proofErr w:type="spellStart"/>
       <w:r>
         <w:rPr>
           <w:rFonts w:ascii="Times New Roman" w:hAnsi="Times New Roman" w:cs="Times New Roman"/>
@@ -6290,9 +6278,8 @@
           <w:color w:val="000000" w:themeColor="text1"/>
           <w:u w:val="single"/>
         </w:rPr>
-        <w:t>Xxxxx</w:t>
-      </w:r>
-      <w:proofErr w:type="spellEnd"/>
+        <w:t>Activity</w:t>
+      </w:r>
       <w:r>
         <w:rPr>
           <w:rFonts w:ascii="Times New Roman" w:hAnsi="Times New Roman" w:cs="Times New Roman"/>
@@ -6315,14 +6302,15 @@
         </w:rPr>
       </w:pPr>
       <w:proofErr w:type="spellStart"/>
-      <w:r>
-        <w:rPr>
-          <w:rFonts w:ascii="Times New Roman" w:hAnsi="Times New Roman" w:cs="Times New Roman"/>
-          <w:b/>
-          <w:bCs/>
-          <w:color w:val="000000" w:themeColor="text1"/>
-        </w:rPr>
-        <w:t>Function_name</w:t>
+      <w:proofErr w:type="gramStart"/>
+      <w:r>
+        <w:rPr>
+          <w:rFonts w:ascii="Times New Roman" w:hAnsi="Times New Roman" w:cs="Times New Roman"/>
+          <w:b/>
+          <w:bCs/>
+          <w:color w:val="000000" w:themeColor="text1"/>
+        </w:rPr>
+        <w:t>CreateActivity</w:t>
       </w:r>
       <w:proofErr w:type="spellEnd"/>
       <w:r>
@@ -6332,16 +6320,33 @@
           <w:bCs/>
           <w:color w:val="000000" w:themeColor="text1"/>
         </w:rPr>
-        <w:t>():</w:t>
-      </w:r>
-    </w:p>
-    <w:p>
-      <w:pPr>
-        <w:spacing w:line="480" w:lineRule="auto"/>
-        <w:rPr>
-          <w:rFonts w:ascii="Times New Roman" w:hAnsi="Times New Roman" w:cs="Times New Roman"/>
-          <w:b/>
-          <w:bCs/>
+        <w:t>(</w:t>
+      </w:r>
+      <w:proofErr w:type="gramEnd"/>
+      <w:r>
+        <w:rPr>
+          <w:rFonts w:ascii="Times New Roman" w:hAnsi="Times New Roman" w:cs="Times New Roman"/>
+          <w:b/>
+          <w:bCs/>
+          <w:color w:val="000000" w:themeColor="text1"/>
+        </w:rPr>
+        <w:t>):</w:t>
+      </w:r>
+      <w:r>
+        <w:rPr>
+          <w:rFonts w:ascii="Times New Roman" w:hAnsi="Times New Roman" w:cs="Times New Roman"/>
+          <w:b/>
+          <w:bCs/>
+          <w:color w:val="000000" w:themeColor="text1"/>
+        </w:rPr>
+        <w:t xml:space="preserve"> </w:t>
+      </w:r>
+    </w:p>
+    <w:p>
+      <w:pPr>
+        <w:spacing w:line="480" w:lineRule="auto"/>
+        <w:rPr>
+          <w:rFonts w:ascii="Times New Roman" w:hAnsi="Times New Roman" w:cs="Times New Roman"/>
           <w:color w:val="000000" w:themeColor="text1"/>
         </w:rPr>
       </w:pPr>
@@ -6355,14 +6360,37 @@
         <w:tab/>
         <w:t>Input:</w:t>
       </w:r>
-    </w:p>
-    <w:p>
-      <w:pPr>
-        <w:spacing w:line="480" w:lineRule="auto"/>
-        <w:rPr>
-          <w:rFonts w:ascii="Times New Roman" w:hAnsi="Times New Roman" w:cs="Times New Roman"/>
-          <w:b/>
-          <w:bCs/>
+      <w:r>
+        <w:rPr>
+          <w:rFonts w:ascii="Times New Roman" w:hAnsi="Times New Roman" w:cs="Times New Roman"/>
+          <w:b/>
+          <w:bCs/>
+          <w:color w:val="000000" w:themeColor="text1"/>
+        </w:rPr>
+        <w:t xml:space="preserve"> </w:t>
+      </w:r>
+      <w:proofErr w:type="spellStart"/>
+      <w:r>
+        <w:rPr>
+          <w:rFonts w:ascii="Times New Roman" w:hAnsi="Times New Roman" w:cs="Times New Roman"/>
+          <w:color w:val="000000" w:themeColor="text1"/>
+        </w:rPr>
+        <w:t>CreateActivity</w:t>
+      </w:r>
+      <w:proofErr w:type="spellEnd"/>
+      <w:r>
+        <w:rPr>
+          <w:rFonts w:ascii="Times New Roman" w:hAnsi="Times New Roman" w:cs="Times New Roman"/>
+          <w:color w:val="000000" w:themeColor="text1"/>
+        </w:rPr>
+        <w:t xml:space="preserve"> will take in user data that is placed into a list</w:t>
+      </w:r>
+    </w:p>
+    <w:p>
+      <w:pPr>
+        <w:spacing w:line="480" w:lineRule="auto"/>
+        <w:rPr>
+          <w:rFonts w:ascii="Times New Roman" w:hAnsi="Times New Roman" w:cs="Times New Roman"/>
           <w:color w:val="000000" w:themeColor="text1"/>
         </w:rPr>
       </w:pPr>
@@ -6376,49 +6404,2079 @@
         <w:tab/>
         <w:t>Output:</w:t>
       </w:r>
-    </w:p>
-    <w:p>
-      <w:pPr>
-        <w:spacing w:line="480" w:lineRule="auto"/>
-        <w:rPr>
-          <w:rFonts w:ascii="Times New Roman" w:hAnsi="Times New Roman" w:cs="Times New Roman"/>
-          <w:b/>
-          <w:bCs/>
-          <w:color w:val="000000" w:themeColor="text1"/>
-        </w:rPr>
-      </w:pPr>
-      <w:r>
-        <w:rPr>
-          <w:rFonts w:ascii="Times New Roman" w:hAnsi="Times New Roman" w:cs="Times New Roman"/>
-          <w:b/>
-          <w:bCs/>
-          <w:color w:val="000000" w:themeColor="text1"/>
-        </w:rPr>
+      <w:r>
+        <w:rPr>
+          <w:rFonts w:ascii="Times New Roman" w:hAnsi="Times New Roman" w:cs="Times New Roman"/>
+          <w:b/>
+          <w:bCs/>
+          <w:color w:val="000000" w:themeColor="text1"/>
+        </w:rPr>
+        <w:t xml:space="preserve"> </w:t>
+      </w:r>
+      <w:r>
+        <w:rPr>
+          <w:rFonts w:ascii="Times New Roman" w:hAnsi="Times New Roman" w:cs="Times New Roman"/>
+          <w:color w:val="000000" w:themeColor="text1"/>
+        </w:rPr>
+        <w:t xml:space="preserve">The function will output </w:t>
+      </w:r>
+      <w:r>
+        <w:rPr>
+          <w:rFonts w:ascii="Times New Roman" w:hAnsi="Times New Roman" w:cs="Times New Roman"/>
+          <w:color w:val="000000" w:themeColor="text1"/>
+        </w:rPr>
+        <w:t xml:space="preserve">a success or error message depending on </w:t>
+      </w:r>
+      <w:proofErr w:type="gramStart"/>
+      <w:r>
+        <w:rPr>
+          <w:rFonts w:ascii="Times New Roman" w:hAnsi="Times New Roman" w:cs="Times New Roman"/>
+          <w:color w:val="000000" w:themeColor="text1"/>
+        </w:rPr>
+        <w:t>whether or not</w:t>
+      </w:r>
+      <w:proofErr w:type="gramEnd"/>
+      <w:r>
+        <w:rPr>
+          <w:rFonts w:ascii="Times New Roman" w:hAnsi="Times New Roman" w:cs="Times New Roman"/>
+          <w:color w:val="000000" w:themeColor="text1"/>
+        </w:rPr>
+        <w:t xml:space="preserve"> the user enters all required data</w:t>
+      </w:r>
+    </w:p>
+    <w:p>
+      <w:pPr>
+        <w:spacing w:line="480" w:lineRule="auto"/>
+        <w:rPr>
+          <w:rFonts w:ascii="Times New Roman" w:hAnsi="Times New Roman" w:cs="Times New Roman"/>
+          <w:color w:val="000000" w:themeColor="text1"/>
+        </w:rPr>
+      </w:pPr>
+      <w:r>
+        <w:rPr>
+          <w:rFonts w:ascii="Times New Roman" w:hAnsi="Times New Roman" w:cs="Times New Roman"/>
+          <w:b/>
+          <w:bCs/>
+          <w:color w:val="000000" w:themeColor="text1"/>
+        </w:rPr>
+        <w:lastRenderedPageBreak/>
         <w:tab/>
         <w:t>Return Parameters</w:t>
       </w:r>
-    </w:p>
-    <w:p>
-      <w:pPr>
-        <w:spacing w:line="480" w:lineRule="auto"/>
-        <w:rPr>
-          <w:rFonts w:ascii="Times New Roman" w:hAnsi="Times New Roman" w:cs="Times New Roman"/>
-          <w:b/>
-          <w:bCs/>
-          <w:color w:val="000000" w:themeColor="text1"/>
-        </w:rPr>
-      </w:pPr>
-      <w:r>
-        <w:rPr>
-          <w:rFonts w:ascii="Times New Roman" w:hAnsi="Times New Roman" w:cs="Times New Roman"/>
-          <w:b/>
-          <w:bCs/>
-          <w:color w:val="000000" w:themeColor="text1"/>
+      <w:r>
+        <w:rPr>
+          <w:rFonts w:ascii="Times New Roman" w:hAnsi="Times New Roman" w:cs="Times New Roman"/>
+          <w:b/>
+          <w:bCs/>
+          <w:color w:val="000000" w:themeColor="text1"/>
+        </w:rPr>
+        <w:t xml:space="preserve">: </w:t>
+      </w:r>
+      <w:r>
+        <w:rPr>
+          <w:rFonts w:ascii="Times New Roman" w:hAnsi="Times New Roman" w:cs="Times New Roman"/>
+          <w:color w:val="000000" w:themeColor="text1"/>
+        </w:rPr>
+        <w:t xml:space="preserve">The only values that will be returned will be </w:t>
+      </w:r>
+      <w:r>
+        <w:rPr>
+          <w:rFonts w:ascii="Times New Roman" w:hAnsi="Times New Roman" w:cs="Times New Roman"/>
+          <w:color w:val="000000" w:themeColor="text1"/>
+        </w:rPr>
+        <w:t>exceptions thrown during error checking, i.e.  missing required data</w:t>
+      </w:r>
+    </w:p>
+    <w:p>
+      <w:pPr>
+        <w:spacing w:line="480" w:lineRule="auto"/>
+        <w:rPr>
+          <w:rFonts w:ascii="Times New Roman" w:hAnsi="Times New Roman" w:cs="Times New Roman"/>
+          <w:color w:val="000000" w:themeColor="text1"/>
+        </w:rPr>
+      </w:pPr>
+      <w:r>
+        <w:rPr>
+          <w:rFonts w:ascii="Times New Roman" w:hAnsi="Times New Roman" w:cs="Times New Roman"/>
+          <w:b/>
+          <w:bCs/>
+          <w:color w:val="000000" w:themeColor="text1"/>
+        </w:rPr>
+        <w:tab/>
+        <w:t>Types</w:t>
+      </w:r>
+      <w:r>
+        <w:rPr>
+          <w:rFonts w:ascii="Times New Roman" w:hAnsi="Times New Roman" w:cs="Times New Roman"/>
+          <w:b/>
+          <w:bCs/>
+          <w:color w:val="000000" w:themeColor="text1"/>
+        </w:rPr>
+        <w:t xml:space="preserve">: </w:t>
+      </w:r>
+      <w:r>
+        <w:rPr>
+          <w:rFonts w:ascii="Times New Roman" w:hAnsi="Times New Roman" w:cs="Times New Roman"/>
+          <w:color w:val="000000" w:themeColor="text1"/>
+        </w:rPr>
+        <w:t>The user list will contain strings</w:t>
+      </w:r>
+      <w:r>
+        <w:rPr>
+          <w:rFonts w:ascii="Times New Roman" w:hAnsi="Times New Roman" w:cs="Times New Roman"/>
+          <w:color w:val="000000" w:themeColor="text1"/>
+        </w:rPr>
+        <w:t>, integers,</w:t>
+      </w:r>
+      <w:r>
+        <w:rPr>
+          <w:rFonts w:ascii="Times New Roman" w:hAnsi="Times New Roman" w:cs="Times New Roman"/>
+          <w:color w:val="000000" w:themeColor="text1"/>
+        </w:rPr>
+        <w:t xml:space="preserve"> and Python’s datetime type imported from the datetime library</w:t>
+      </w:r>
+    </w:p>
+    <w:p>
+      <w:pPr>
+        <w:spacing w:line="480" w:lineRule="auto"/>
+        <w:rPr>
+          <w:rFonts w:ascii="Times New Roman" w:hAnsi="Times New Roman" w:cs="Times New Roman"/>
+          <w:color w:val="000000" w:themeColor="text1"/>
+        </w:rPr>
+      </w:pPr>
+    </w:p>
+    <w:p>
+      <w:pPr>
+        <w:spacing w:line="480" w:lineRule="auto"/>
+        <w:rPr>
+          <w:rFonts w:ascii="Times New Roman" w:hAnsi="Times New Roman" w:cs="Times New Roman"/>
+          <w:b/>
+          <w:bCs/>
+          <w:color w:val="000000" w:themeColor="text1"/>
+        </w:rPr>
+      </w:pPr>
+      <w:proofErr w:type="spellStart"/>
+      <w:proofErr w:type="gramStart"/>
+      <w:r>
+        <w:rPr>
+          <w:rFonts w:ascii="Times New Roman" w:hAnsi="Times New Roman" w:cs="Times New Roman"/>
+          <w:b/>
+          <w:bCs/>
+          <w:color w:val="000000" w:themeColor="text1"/>
+        </w:rPr>
+        <w:t>CalculatePace</w:t>
+      </w:r>
+      <w:proofErr w:type="spellEnd"/>
+      <w:r>
+        <w:rPr>
+          <w:rFonts w:ascii="Times New Roman" w:hAnsi="Times New Roman" w:cs="Times New Roman"/>
+          <w:b/>
+          <w:bCs/>
+          <w:color w:val="000000" w:themeColor="text1"/>
+        </w:rPr>
+        <w:t>(</w:t>
+      </w:r>
+      <w:proofErr w:type="gramEnd"/>
+      <w:r>
+        <w:rPr>
+          <w:rFonts w:ascii="Times New Roman" w:hAnsi="Times New Roman" w:cs="Times New Roman"/>
+          <w:b/>
+          <w:bCs/>
+          <w:color w:val="000000" w:themeColor="text1"/>
+        </w:rPr>
+        <w:t>):</w:t>
+      </w:r>
+      <w:r>
+        <w:rPr>
+          <w:rFonts w:ascii="Times New Roman" w:hAnsi="Times New Roman" w:cs="Times New Roman"/>
+          <w:b/>
+          <w:bCs/>
+          <w:color w:val="000000" w:themeColor="text1"/>
+        </w:rPr>
+        <w:t xml:space="preserve"> </w:t>
+      </w:r>
+    </w:p>
+    <w:p>
+      <w:pPr>
+        <w:spacing w:line="480" w:lineRule="auto"/>
+        <w:rPr>
+          <w:rFonts w:ascii="Times New Roman" w:hAnsi="Times New Roman" w:cs="Times New Roman"/>
+          <w:color w:val="000000" w:themeColor="text1"/>
+        </w:rPr>
+      </w:pPr>
+      <w:r>
+        <w:rPr>
+          <w:rFonts w:ascii="Times New Roman" w:hAnsi="Times New Roman" w:cs="Times New Roman"/>
+          <w:b/>
+          <w:bCs/>
+          <w:color w:val="000000" w:themeColor="text1"/>
+        </w:rPr>
+        <w:tab/>
+        <w:t>Input:</w:t>
+      </w:r>
+      <w:r>
+        <w:rPr>
+          <w:rFonts w:ascii="Times New Roman" w:hAnsi="Times New Roman" w:cs="Times New Roman"/>
+          <w:b/>
+          <w:bCs/>
+          <w:color w:val="000000" w:themeColor="text1"/>
+        </w:rPr>
+        <w:t xml:space="preserve"> </w:t>
+      </w:r>
+      <w:r>
+        <w:rPr>
+          <w:rFonts w:ascii="Times New Roman" w:hAnsi="Times New Roman" w:cs="Times New Roman"/>
+          <w:color w:val="000000" w:themeColor="text1"/>
+        </w:rPr>
+        <w:t>This function will take the pace input and duration input if the activity they are entering requires those fields</w:t>
+      </w:r>
+    </w:p>
+    <w:p>
+      <w:pPr>
+        <w:spacing w:line="480" w:lineRule="auto"/>
+        <w:rPr>
+          <w:rFonts w:ascii="Times New Roman" w:hAnsi="Times New Roman" w:cs="Times New Roman"/>
+          <w:color w:val="000000" w:themeColor="text1"/>
+        </w:rPr>
+      </w:pPr>
+      <w:r>
+        <w:rPr>
+          <w:rFonts w:ascii="Times New Roman" w:hAnsi="Times New Roman" w:cs="Times New Roman"/>
+          <w:b/>
+          <w:bCs/>
+          <w:color w:val="000000" w:themeColor="text1"/>
+        </w:rPr>
+        <w:tab/>
+        <w:t>Output:</w:t>
+      </w:r>
+      <w:r>
+        <w:rPr>
+          <w:rFonts w:ascii="Times New Roman" w:hAnsi="Times New Roman" w:cs="Times New Roman"/>
+          <w:b/>
+          <w:bCs/>
+          <w:color w:val="000000" w:themeColor="text1"/>
+        </w:rPr>
+        <w:t xml:space="preserve"> </w:t>
+      </w:r>
+      <w:r>
+        <w:rPr>
+          <w:rFonts w:ascii="Times New Roman" w:hAnsi="Times New Roman" w:cs="Times New Roman"/>
+          <w:color w:val="000000" w:themeColor="text1"/>
+        </w:rPr>
+        <w:t xml:space="preserve">The function will </w:t>
+      </w:r>
+      <w:r>
+        <w:rPr>
+          <w:rFonts w:ascii="Times New Roman" w:hAnsi="Times New Roman" w:cs="Times New Roman"/>
+          <w:color w:val="000000" w:themeColor="text1"/>
+        </w:rPr>
+        <w:t>calculate the pace of the activity and upload it into the database</w:t>
+      </w:r>
+    </w:p>
+    <w:p>
+      <w:pPr>
+        <w:spacing w:line="480" w:lineRule="auto"/>
+        <w:rPr>
+          <w:rFonts w:ascii="Times New Roman" w:hAnsi="Times New Roman" w:cs="Times New Roman"/>
+          <w:color w:val="000000" w:themeColor="text1"/>
+        </w:rPr>
+      </w:pPr>
+      <w:r>
+        <w:rPr>
+          <w:rFonts w:ascii="Times New Roman" w:hAnsi="Times New Roman" w:cs="Times New Roman"/>
+          <w:b/>
+          <w:bCs/>
+          <w:color w:val="000000" w:themeColor="text1"/>
+        </w:rPr>
+        <w:tab/>
+        <w:t>Return Parameters</w:t>
+      </w:r>
+      <w:r>
+        <w:rPr>
+          <w:rFonts w:ascii="Times New Roman" w:hAnsi="Times New Roman" w:cs="Times New Roman"/>
+          <w:b/>
+          <w:bCs/>
+          <w:color w:val="000000" w:themeColor="text1"/>
+        </w:rPr>
+        <w:t xml:space="preserve">: </w:t>
+      </w:r>
+      <w:r>
+        <w:rPr>
+          <w:rFonts w:ascii="Times New Roman" w:hAnsi="Times New Roman" w:cs="Times New Roman"/>
+          <w:color w:val="000000" w:themeColor="text1"/>
+        </w:rPr>
+        <w:t>The only values that will be returned will be exceptions thrown during error checking, i.e.  missing data</w:t>
+      </w:r>
+    </w:p>
+    <w:p>
+      <w:pPr>
+        <w:spacing w:line="480" w:lineRule="auto"/>
+        <w:rPr>
+          <w:rFonts w:ascii="Times New Roman" w:hAnsi="Times New Roman" w:cs="Times New Roman"/>
+          <w:color w:val="000000" w:themeColor="text1"/>
+        </w:rPr>
+      </w:pPr>
+      <w:r>
+        <w:rPr>
+          <w:rFonts w:ascii="Times New Roman" w:hAnsi="Times New Roman" w:cs="Times New Roman"/>
+          <w:b/>
+          <w:bCs/>
+          <w:color w:val="000000" w:themeColor="text1"/>
+        </w:rPr>
+        <w:tab/>
+        <w:t>Types</w:t>
+      </w:r>
+      <w:r>
+        <w:rPr>
+          <w:rFonts w:ascii="Times New Roman" w:hAnsi="Times New Roman" w:cs="Times New Roman"/>
+          <w:b/>
+          <w:bCs/>
+          <w:color w:val="000000" w:themeColor="text1"/>
+        </w:rPr>
+        <w:t xml:space="preserve">: </w:t>
+      </w:r>
+      <w:r>
+        <w:rPr>
+          <w:rFonts w:ascii="Times New Roman" w:hAnsi="Times New Roman" w:cs="Times New Roman"/>
+          <w:color w:val="000000" w:themeColor="text1"/>
+        </w:rPr>
+        <w:t xml:space="preserve">The user input will be </w:t>
+      </w:r>
+      <w:r>
+        <w:rPr>
+          <w:rFonts w:ascii="Times New Roman" w:hAnsi="Times New Roman" w:cs="Times New Roman"/>
+          <w:color w:val="000000" w:themeColor="text1"/>
+        </w:rPr>
+        <w:t>a Python time, imported from the datetime library</w:t>
+      </w:r>
+    </w:p>
+    <w:p>
+      <w:pPr>
+        <w:spacing w:line="480" w:lineRule="auto"/>
+        <w:rPr>
+          <w:rFonts w:ascii="Times New Roman" w:hAnsi="Times New Roman" w:cs="Times New Roman"/>
+          <w:color w:val="000000" w:themeColor="text1"/>
+        </w:rPr>
+      </w:pPr>
+    </w:p>
+    <w:p>
+      <w:pPr>
+        <w:spacing w:line="480" w:lineRule="auto"/>
+        <w:rPr>
+          <w:rFonts w:ascii="Times New Roman" w:hAnsi="Times New Roman" w:cs="Times New Roman"/>
+          <w:b/>
+          <w:bCs/>
+          <w:color w:val="000000" w:themeColor="text1"/>
+        </w:rPr>
+      </w:pPr>
+      <w:proofErr w:type="spellStart"/>
+      <w:proofErr w:type="gramStart"/>
+      <w:r>
+        <w:rPr>
+          <w:rFonts w:ascii="Times New Roman" w:hAnsi="Times New Roman" w:cs="Times New Roman"/>
+          <w:b/>
+          <w:bCs/>
+          <w:color w:val="000000" w:themeColor="text1"/>
+        </w:rPr>
+        <w:t>GetActivity</w:t>
+      </w:r>
+      <w:proofErr w:type="spellEnd"/>
+      <w:r>
+        <w:rPr>
+          <w:rFonts w:ascii="Times New Roman" w:hAnsi="Times New Roman" w:cs="Times New Roman"/>
+          <w:b/>
+          <w:bCs/>
+          <w:color w:val="000000" w:themeColor="text1"/>
+        </w:rPr>
+        <w:t>(</w:t>
+      </w:r>
+      <w:proofErr w:type="gramEnd"/>
+      <w:r>
+        <w:rPr>
+          <w:rFonts w:ascii="Times New Roman" w:hAnsi="Times New Roman" w:cs="Times New Roman"/>
+          <w:b/>
+          <w:bCs/>
+          <w:color w:val="000000" w:themeColor="text1"/>
+        </w:rPr>
+        <w:t>):</w:t>
+      </w:r>
+    </w:p>
+    <w:p>
+      <w:pPr>
+        <w:spacing w:line="480" w:lineRule="auto"/>
+        <w:rPr>
+          <w:rFonts w:ascii="Times New Roman" w:hAnsi="Times New Roman" w:cs="Times New Roman"/>
+          <w:color w:val="000000" w:themeColor="text1"/>
+        </w:rPr>
+      </w:pPr>
+      <w:r>
+        <w:rPr>
+          <w:rFonts w:ascii="Times New Roman" w:hAnsi="Times New Roman" w:cs="Times New Roman"/>
+          <w:b/>
+          <w:bCs/>
+          <w:color w:val="000000" w:themeColor="text1"/>
+        </w:rPr>
+        <w:tab/>
+        <w:t>Input:</w:t>
+      </w:r>
+      <w:r>
+        <w:rPr>
+          <w:rFonts w:ascii="Times New Roman" w:hAnsi="Times New Roman" w:cs="Times New Roman"/>
+          <w:b/>
+          <w:bCs/>
+          <w:color w:val="000000" w:themeColor="text1"/>
+        </w:rPr>
+        <w:t xml:space="preserve"> </w:t>
+      </w:r>
+      <w:r>
+        <w:rPr>
+          <w:rFonts w:ascii="Times New Roman" w:hAnsi="Times New Roman" w:cs="Times New Roman"/>
+          <w:color w:val="000000" w:themeColor="text1"/>
+        </w:rPr>
+        <w:t>User will enter the activity name they are looking for, which will be a string</w:t>
+      </w:r>
+    </w:p>
+    <w:p>
+      <w:pPr>
+        <w:spacing w:line="480" w:lineRule="auto"/>
+        <w:rPr>
+          <w:rFonts w:ascii="Times New Roman" w:hAnsi="Times New Roman" w:cs="Times New Roman"/>
+          <w:color w:val="000000" w:themeColor="text1"/>
+        </w:rPr>
+      </w:pPr>
+      <w:r>
+        <w:rPr>
+          <w:rFonts w:ascii="Times New Roman" w:hAnsi="Times New Roman" w:cs="Times New Roman"/>
+          <w:b/>
+          <w:bCs/>
+          <w:color w:val="000000" w:themeColor="text1"/>
+        </w:rPr>
+        <w:tab/>
+        <w:t>Output:</w:t>
+      </w:r>
+      <w:r>
+        <w:rPr>
+          <w:rFonts w:ascii="Times New Roman" w:hAnsi="Times New Roman" w:cs="Times New Roman"/>
+          <w:b/>
+          <w:bCs/>
+          <w:color w:val="000000" w:themeColor="text1"/>
+        </w:rPr>
+        <w:t xml:space="preserve"> </w:t>
+      </w:r>
+      <w:r>
+        <w:rPr>
+          <w:rFonts w:ascii="Times New Roman" w:hAnsi="Times New Roman" w:cs="Times New Roman"/>
+          <w:color w:val="000000" w:themeColor="text1"/>
+        </w:rPr>
+        <w:t>The function will output the activity the user has searched for</w:t>
+      </w:r>
+    </w:p>
+    <w:p>
+      <w:pPr>
+        <w:spacing w:line="480" w:lineRule="auto"/>
+        <w:rPr>
+          <w:rFonts w:ascii="Times New Roman" w:hAnsi="Times New Roman" w:cs="Times New Roman"/>
+          <w:color w:val="000000" w:themeColor="text1"/>
+        </w:rPr>
+      </w:pPr>
+      <w:r>
+        <w:rPr>
+          <w:rFonts w:ascii="Times New Roman" w:hAnsi="Times New Roman" w:cs="Times New Roman"/>
+          <w:b/>
+          <w:bCs/>
+          <w:color w:val="000000" w:themeColor="text1"/>
+        </w:rPr>
+        <w:tab/>
+        <w:t>Return Parameters</w:t>
+      </w:r>
+      <w:r>
+        <w:rPr>
+          <w:rFonts w:ascii="Times New Roman" w:hAnsi="Times New Roman" w:cs="Times New Roman"/>
+          <w:b/>
+          <w:bCs/>
+          <w:color w:val="000000" w:themeColor="text1"/>
+        </w:rPr>
+        <w:t xml:space="preserve">: </w:t>
+      </w:r>
+      <w:r>
+        <w:rPr>
+          <w:rFonts w:ascii="Times New Roman" w:hAnsi="Times New Roman" w:cs="Times New Roman"/>
+          <w:color w:val="000000" w:themeColor="text1"/>
+        </w:rPr>
+        <w:t xml:space="preserve">The only values that will be returned will be exceptions thrown during error checking, i.e.  missing </w:t>
+      </w:r>
+      <w:r>
+        <w:rPr>
+          <w:rFonts w:ascii="Times New Roman" w:hAnsi="Times New Roman" w:cs="Times New Roman"/>
+          <w:color w:val="000000" w:themeColor="text1"/>
+        </w:rPr>
+        <w:t>data</w:t>
+      </w:r>
+      <w:r>
+        <w:rPr>
+          <w:rFonts w:ascii="Times New Roman" w:hAnsi="Times New Roman" w:cs="Times New Roman"/>
+          <w:color w:val="000000" w:themeColor="text1"/>
+        </w:rPr>
+        <w:t xml:space="preserve"> or activity not found in database</w:t>
+      </w:r>
+    </w:p>
+    <w:p>
+      <w:pPr>
+        <w:spacing w:line="480" w:lineRule="auto"/>
+        <w:rPr>
+          <w:rFonts w:ascii="Times New Roman" w:hAnsi="Times New Roman" w:cs="Times New Roman"/>
+          <w:color w:val="000000" w:themeColor="text1"/>
+        </w:rPr>
+      </w:pPr>
+      <w:r>
+        <w:rPr>
+          <w:rFonts w:ascii="Times New Roman" w:hAnsi="Times New Roman" w:cs="Times New Roman"/>
+          <w:b/>
+          <w:bCs/>
+          <w:color w:val="000000" w:themeColor="text1"/>
+        </w:rPr>
+        <w:tab/>
+        <w:t>Types</w:t>
+      </w:r>
+      <w:r>
+        <w:rPr>
+          <w:rFonts w:ascii="Times New Roman" w:hAnsi="Times New Roman" w:cs="Times New Roman"/>
+          <w:b/>
+          <w:bCs/>
+          <w:color w:val="000000" w:themeColor="text1"/>
+        </w:rPr>
+        <w:t xml:space="preserve">: </w:t>
+      </w:r>
+      <w:r>
+        <w:rPr>
+          <w:rFonts w:ascii="Times New Roman" w:hAnsi="Times New Roman" w:cs="Times New Roman"/>
+          <w:color w:val="000000" w:themeColor="text1"/>
+        </w:rPr>
+        <w:t xml:space="preserve">The user </w:t>
+      </w:r>
+      <w:r>
+        <w:rPr>
+          <w:rFonts w:ascii="Times New Roman" w:hAnsi="Times New Roman" w:cs="Times New Roman"/>
+          <w:color w:val="000000" w:themeColor="text1"/>
+        </w:rPr>
+        <w:t>input will be a string</w:t>
+      </w:r>
+    </w:p>
+    <w:p>
+      <w:pPr>
+        <w:spacing w:line="480" w:lineRule="auto"/>
+        <w:rPr>
+          <w:rFonts w:ascii="Times New Roman" w:hAnsi="Times New Roman" w:cs="Times New Roman"/>
+          <w:color w:val="000000" w:themeColor="text1"/>
+        </w:rPr>
+      </w:pPr>
+    </w:p>
+    <w:p>
+      <w:pPr>
+        <w:spacing w:line="480" w:lineRule="auto"/>
+        <w:rPr>
+          <w:rFonts w:ascii="Times New Roman" w:hAnsi="Times New Roman" w:cs="Times New Roman"/>
+          <w:color w:val="000000" w:themeColor="text1"/>
+        </w:rPr>
+      </w:pPr>
+    </w:p>
+    <w:p>
+      <w:pPr>
+        <w:spacing w:line="480" w:lineRule="auto"/>
+        <w:rPr>
+          <w:rFonts w:ascii="Times New Roman" w:hAnsi="Times New Roman" w:cs="Times New Roman"/>
+          <w:b/>
+          <w:bCs/>
+          <w:color w:val="000000" w:themeColor="text1"/>
+        </w:rPr>
+      </w:pPr>
+      <w:proofErr w:type="spellStart"/>
+      <w:proofErr w:type="gramStart"/>
+      <w:r>
+        <w:rPr>
+          <w:rFonts w:ascii="Times New Roman" w:hAnsi="Times New Roman" w:cs="Times New Roman"/>
+          <w:b/>
+          <w:bCs/>
+          <w:color w:val="000000" w:themeColor="text1"/>
+        </w:rPr>
+        <w:t>DeleteActivity</w:t>
+      </w:r>
+      <w:proofErr w:type="spellEnd"/>
+      <w:r>
+        <w:rPr>
+          <w:rFonts w:ascii="Times New Roman" w:hAnsi="Times New Roman" w:cs="Times New Roman"/>
+          <w:b/>
+          <w:bCs/>
+          <w:color w:val="000000" w:themeColor="text1"/>
+        </w:rPr>
+        <w:t>(</w:t>
+      </w:r>
+      <w:proofErr w:type="gramEnd"/>
+      <w:r>
+        <w:rPr>
+          <w:rFonts w:ascii="Times New Roman" w:hAnsi="Times New Roman" w:cs="Times New Roman"/>
+          <w:b/>
+          <w:bCs/>
+          <w:color w:val="000000" w:themeColor="text1"/>
+        </w:rPr>
+        <w:t>):</w:t>
+      </w:r>
+    </w:p>
+    <w:p>
+      <w:pPr>
+        <w:spacing w:line="480" w:lineRule="auto"/>
+        <w:rPr>
+          <w:rFonts w:ascii="Times New Roman" w:hAnsi="Times New Roman" w:cs="Times New Roman"/>
+          <w:color w:val="000000" w:themeColor="text1"/>
+        </w:rPr>
+      </w:pPr>
+      <w:r>
+        <w:rPr>
+          <w:rFonts w:ascii="Times New Roman" w:hAnsi="Times New Roman" w:cs="Times New Roman"/>
+          <w:b/>
+          <w:bCs/>
+          <w:color w:val="000000" w:themeColor="text1"/>
+        </w:rPr>
+        <w:tab/>
+        <w:t>Input:</w:t>
+      </w:r>
+      <w:r>
+        <w:rPr>
+          <w:rFonts w:ascii="Times New Roman" w:hAnsi="Times New Roman" w:cs="Times New Roman"/>
+          <w:b/>
+          <w:bCs/>
+          <w:color w:val="000000" w:themeColor="text1"/>
+        </w:rPr>
+        <w:t xml:space="preserve"> </w:t>
+      </w:r>
+      <w:proofErr w:type="spellStart"/>
+      <w:r>
+        <w:rPr>
+          <w:rFonts w:ascii="Times New Roman" w:hAnsi="Times New Roman" w:cs="Times New Roman"/>
+          <w:color w:val="000000" w:themeColor="text1"/>
+        </w:rPr>
+        <w:t>CreateActivity</w:t>
+      </w:r>
+      <w:proofErr w:type="spellEnd"/>
+      <w:r>
+        <w:rPr>
+          <w:rFonts w:ascii="Times New Roman" w:hAnsi="Times New Roman" w:cs="Times New Roman"/>
+          <w:color w:val="000000" w:themeColor="text1"/>
+        </w:rPr>
+        <w:t xml:space="preserve"> will take in user data that is placed into a list</w:t>
+      </w:r>
+    </w:p>
+    <w:p>
+      <w:pPr>
+        <w:spacing w:line="480" w:lineRule="auto"/>
+        <w:rPr>
+          <w:rFonts w:ascii="Times New Roman" w:hAnsi="Times New Roman" w:cs="Times New Roman"/>
+          <w:color w:val="000000" w:themeColor="text1"/>
+        </w:rPr>
+      </w:pPr>
+      <w:r>
+        <w:rPr>
+          <w:rFonts w:ascii="Times New Roman" w:hAnsi="Times New Roman" w:cs="Times New Roman"/>
+          <w:b/>
+          <w:bCs/>
+          <w:color w:val="000000" w:themeColor="text1"/>
+        </w:rPr>
+        <w:tab/>
+        <w:t>Output:</w:t>
+      </w:r>
+      <w:r>
+        <w:rPr>
+          <w:rFonts w:ascii="Times New Roman" w:hAnsi="Times New Roman" w:cs="Times New Roman"/>
+          <w:b/>
+          <w:bCs/>
+          <w:color w:val="000000" w:themeColor="text1"/>
+        </w:rPr>
+        <w:t xml:space="preserve"> </w:t>
+      </w:r>
+      <w:r>
+        <w:rPr>
+          <w:rFonts w:ascii="Times New Roman" w:hAnsi="Times New Roman" w:cs="Times New Roman"/>
+          <w:color w:val="000000" w:themeColor="text1"/>
+        </w:rPr>
+        <w:t xml:space="preserve">The function will output a success or error message depending on </w:t>
+      </w:r>
+      <w:proofErr w:type="gramStart"/>
+      <w:r>
+        <w:rPr>
+          <w:rFonts w:ascii="Times New Roman" w:hAnsi="Times New Roman" w:cs="Times New Roman"/>
+          <w:color w:val="000000" w:themeColor="text1"/>
+        </w:rPr>
+        <w:t>whether or not</w:t>
+      </w:r>
+      <w:proofErr w:type="gramEnd"/>
+      <w:r>
+        <w:rPr>
+          <w:rFonts w:ascii="Times New Roman" w:hAnsi="Times New Roman" w:cs="Times New Roman"/>
+          <w:color w:val="000000" w:themeColor="text1"/>
+        </w:rPr>
+        <w:t xml:space="preserve"> the user enters all required data</w:t>
+      </w:r>
+    </w:p>
+    <w:p>
+      <w:pPr>
+        <w:spacing w:line="480" w:lineRule="auto"/>
+        <w:rPr>
+          <w:rFonts w:ascii="Times New Roman" w:hAnsi="Times New Roman" w:cs="Times New Roman"/>
+          <w:color w:val="000000" w:themeColor="text1"/>
+        </w:rPr>
+      </w:pPr>
+      <w:r>
+        <w:rPr>
+          <w:rFonts w:ascii="Times New Roman" w:hAnsi="Times New Roman" w:cs="Times New Roman"/>
+          <w:b/>
+          <w:bCs/>
+          <w:color w:val="000000" w:themeColor="text1"/>
+        </w:rPr>
+        <w:tab/>
+        <w:t>Return Parameters</w:t>
+      </w:r>
+      <w:r>
+        <w:rPr>
+          <w:rFonts w:ascii="Times New Roman" w:hAnsi="Times New Roman" w:cs="Times New Roman"/>
+          <w:b/>
+          <w:bCs/>
+          <w:color w:val="000000" w:themeColor="text1"/>
+        </w:rPr>
+        <w:t xml:space="preserve">: </w:t>
+      </w:r>
+      <w:r>
+        <w:rPr>
+          <w:rFonts w:ascii="Times New Roman" w:hAnsi="Times New Roman" w:cs="Times New Roman"/>
+          <w:color w:val="000000" w:themeColor="text1"/>
+        </w:rPr>
+        <w:t>The only values that will be returned will be exceptions thrown during error checking, i.e.  missing required data</w:t>
+      </w:r>
+    </w:p>
+    <w:p>
+      <w:pPr>
+        <w:spacing w:line="480" w:lineRule="auto"/>
+        <w:rPr>
+          <w:rFonts w:ascii="Times New Roman" w:hAnsi="Times New Roman" w:cs="Times New Roman"/>
+          <w:color w:val="000000" w:themeColor="text1"/>
+        </w:rPr>
+      </w:pPr>
+      <w:r>
+        <w:rPr>
+          <w:rFonts w:ascii="Times New Roman" w:hAnsi="Times New Roman" w:cs="Times New Roman"/>
+          <w:b/>
+          <w:bCs/>
+          <w:color w:val="000000" w:themeColor="text1"/>
+        </w:rPr>
+        <w:tab/>
+        <w:t>Types</w:t>
+      </w:r>
+      <w:r>
+        <w:rPr>
+          <w:rFonts w:ascii="Times New Roman" w:hAnsi="Times New Roman" w:cs="Times New Roman"/>
+          <w:b/>
+          <w:bCs/>
+          <w:color w:val="000000" w:themeColor="text1"/>
+        </w:rPr>
+        <w:t xml:space="preserve">: </w:t>
+      </w:r>
+      <w:r>
+        <w:rPr>
+          <w:rFonts w:ascii="Times New Roman" w:hAnsi="Times New Roman" w:cs="Times New Roman"/>
+          <w:color w:val="000000" w:themeColor="text1"/>
+        </w:rPr>
+        <w:t>The user list will contain strings, integers, and Python’s datetime type imported from the datetime library</w:t>
+      </w:r>
+    </w:p>
+    <w:p>
+      <w:pPr>
+        <w:spacing w:line="480" w:lineRule="auto"/>
+        <w:rPr>
+          <w:rFonts w:ascii="Times New Roman" w:hAnsi="Times New Roman" w:cs="Times New Roman"/>
+          <w:color w:val="000000" w:themeColor="text1"/>
+        </w:rPr>
+      </w:pPr>
+    </w:p>
+    <w:p>
+      <w:pPr>
+        <w:spacing w:line="480" w:lineRule="auto"/>
+        <w:rPr>
+          <w:rFonts w:ascii="Times New Roman" w:hAnsi="Times New Roman" w:cs="Times New Roman"/>
+          <w:i/>
+          <w:iCs/>
+          <w:color w:val="000000" w:themeColor="text1"/>
+          <w:u w:val="single"/>
+        </w:rPr>
+      </w:pPr>
+      <w:r>
+        <w:rPr>
+          <w:rFonts w:ascii="Times New Roman" w:hAnsi="Times New Roman" w:cs="Times New Roman"/>
+          <w:i/>
+          <w:iCs/>
+          <w:color w:val="000000" w:themeColor="text1"/>
+          <w:u w:val="single"/>
+        </w:rPr>
+        <w:t>Group Class</w:t>
+      </w:r>
+    </w:p>
+    <w:p>
+      <w:pPr>
+        <w:spacing w:line="480" w:lineRule="auto"/>
+        <w:ind w:left="360"/>
+        <w:rPr>
+          <w:rFonts w:ascii="Times New Roman" w:hAnsi="Times New Roman" w:cs="Times New Roman"/>
+        </w:rPr>
+      </w:pPr>
+      <w:proofErr w:type="spellStart"/>
+      <w:proofErr w:type="gramStart"/>
+      <w:r>
+        <w:rPr>
+          <w:rFonts w:ascii="Times New Roman" w:hAnsi="Times New Roman" w:cs="Times New Roman"/>
+          <w:b/>
+          <w:bCs/>
+        </w:rPr>
+        <w:t>CreateGroup</w:t>
+      </w:r>
+      <w:proofErr w:type="spellEnd"/>
+      <w:r>
+        <w:rPr>
+          <w:rFonts w:ascii="Times New Roman" w:hAnsi="Times New Roman" w:cs="Times New Roman"/>
+          <w:b/>
+          <w:bCs/>
+        </w:rPr>
+        <w:t>(</w:t>
+      </w:r>
+      <w:proofErr w:type="gramEnd"/>
+      <w:r>
+        <w:rPr>
+          <w:rFonts w:ascii="Times New Roman" w:hAnsi="Times New Roman" w:cs="Times New Roman"/>
+          <w:b/>
+          <w:bCs/>
+        </w:rPr>
+        <w:t>)</w:t>
+      </w:r>
+      <w:r>
+        <w:rPr>
+          <w:rFonts w:ascii="Times New Roman" w:hAnsi="Times New Roman" w:cs="Times New Roman"/>
+        </w:rPr>
+        <w:t>:</w:t>
+      </w:r>
+      <w:r>
+        <w:rPr>
+          <w:rFonts w:ascii="Times New Roman" w:hAnsi="Times New Roman" w:cs="Times New Roman"/>
+        </w:rPr>
+        <w:t xml:space="preserve"> Creates new group and makes creator the administrator of group</w:t>
+      </w:r>
+    </w:p>
+    <w:p>
+      <w:pPr>
+        <w:spacing w:line="480" w:lineRule="auto"/>
+        <w:ind w:left="360"/>
+        <w:rPr>
+          <w:rFonts w:ascii="Times New Roman" w:hAnsi="Times New Roman" w:cs="Times New Roman"/>
+          <w:b/>
+          <w:bCs/>
+        </w:rPr>
+      </w:pPr>
+      <w:r>
+        <w:rPr>
+          <w:rFonts w:ascii="Times New Roman" w:hAnsi="Times New Roman" w:cs="Times New Roman"/>
+          <w:b/>
+          <w:bCs/>
+        </w:rPr>
+        <w:tab/>
+        <w:t>Input:</w:t>
+      </w:r>
+    </w:p>
+    <w:p>
+      <w:pPr>
+        <w:spacing w:line="480" w:lineRule="auto"/>
+        <w:ind w:left="360"/>
+        <w:rPr>
+          <w:rFonts w:ascii="Times New Roman" w:hAnsi="Times New Roman" w:cs="Times New Roman"/>
+          <w:b/>
+          <w:bCs/>
+        </w:rPr>
+      </w:pPr>
+      <w:r>
+        <w:rPr>
+          <w:rFonts w:ascii="Times New Roman" w:hAnsi="Times New Roman" w:cs="Times New Roman"/>
+          <w:b/>
+          <w:bCs/>
+        </w:rPr>
+        <w:tab/>
+        <w:t>Output:</w:t>
+      </w:r>
+    </w:p>
+    <w:p>
+      <w:pPr>
+        <w:spacing w:line="480" w:lineRule="auto"/>
+        <w:ind w:left="360"/>
+        <w:rPr>
+          <w:rFonts w:ascii="Times New Roman" w:hAnsi="Times New Roman" w:cs="Times New Roman"/>
+          <w:b/>
+          <w:bCs/>
+        </w:rPr>
+      </w:pPr>
+      <w:r>
+        <w:rPr>
+          <w:rFonts w:ascii="Times New Roman" w:hAnsi="Times New Roman" w:cs="Times New Roman"/>
+          <w:b/>
+          <w:bCs/>
+        </w:rPr>
+        <w:t xml:space="preserve"> </w:t>
+      </w:r>
+      <w:r>
+        <w:rPr>
+          <w:rFonts w:ascii="Times New Roman" w:hAnsi="Times New Roman" w:cs="Times New Roman"/>
+          <w:b/>
+          <w:bCs/>
+        </w:rPr>
+        <w:tab/>
+        <w:t>Return Parameters:</w:t>
+      </w:r>
+    </w:p>
+    <w:p>
+      <w:pPr>
+        <w:spacing w:line="480" w:lineRule="auto"/>
+        <w:ind w:left="360"/>
+        <w:rPr>
+          <w:rFonts w:ascii="Times New Roman" w:hAnsi="Times New Roman" w:cs="Times New Roman"/>
+          <w:b/>
+          <w:bCs/>
+        </w:rPr>
+      </w:pPr>
+      <w:r>
+        <w:rPr>
+          <w:rFonts w:ascii="Times New Roman" w:hAnsi="Times New Roman" w:cs="Times New Roman"/>
+          <w:b/>
+          <w:bCs/>
+        </w:rPr>
+        <w:tab/>
+        <w:t>Type:</w:t>
+      </w:r>
+    </w:p>
+    <w:p>
+      <w:pPr>
+        <w:spacing w:line="480" w:lineRule="auto"/>
+        <w:ind w:left="360"/>
+        <w:rPr>
+          <w:rFonts w:ascii="Times New Roman" w:hAnsi="Times New Roman" w:cs="Times New Roman"/>
+        </w:rPr>
+      </w:pPr>
+      <w:proofErr w:type="spellStart"/>
+      <w:proofErr w:type="gramStart"/>
+      <w:r>
+        <w:rPr>
+          <w:rFonts w:ascii="Times New Roman" w:hAnsi="Times New Roman" w:cs="Times New Roman"/>
+          <w:b/>
+          <w:bCs/>
+        </w:rPr>
+        <w:t>RequestToJoin</w:t>
+      </w:r>
+      <w:proofErr w:type="spellEnd"/>
+      <w:r>
+        <w:rPr>
+          <w:rFonts w:ascii="Times New Roman" w:hAnsi="Times New Roman" w:cs="Times New Roman"/>
+          <w:b/>
+          <w:bCs/>
+        </w:rPr>
+        <w:t>(</w:t>
+      </w:r>
+      <w:proofErr w:type="gramEnd"/>
+      <w:r>
+        <w:rPr>
+          <w:rFonts w:ascii="Times New Roman" w:hAnsi="Times New Roman" w:cs="Times New Roman"/>
+          <w:b/>
+          <w:bCs/>
+        </w:rPr>
+        <w:t>)</w:t>
+      </w:r>
+      <w:r>
+        <w:rPr>
+          <w:rFonts w:ascii="Times New Roman" w:hAnsi="Times New Roman" w:cs="Times New Roman"/>
+        </w:rPr>
+        <w:t xml:space="preserve"> – Sends a request to join to an admin</w:t>
+      </w:r>
+    </w:p>
+    <w:p>
+      <w:pPr>
+        <w:spacing w:line="480" w:lineRule="auto"/>
+        <w:ind w:left="360"/>
+        <w:rPr>
+          <w:rFonts w:ascii="Times New Roman" w:hAnsi="Times New Roman" w:cs="Times New Roman"/>
+          <w:b/>
+          <w:bCs/>
+        </w:rPr>
+      </w:pPr>
+      <w:r>
+        <w:rPr>
+          <w:rFonts w:ascii="Times New Roman" w:hAnsi="Times New Roman" w:cs="Times New Roman"/>
+          <w:b/>
+          <w:bCs/>
+        </w:rPr>
+        <w:tab/>
+        <w:t>Input:</w:t>
+      </w:r>
+    </w:p>
+    <w:p>
+      <w:pPr>
+        <w:spacing w:line="480" w:lineRule="auto"/>
+        <w:ind w:left="360"/>
+        <w:rPr>
+          <w:rFonts w:ascii="Times New Roman" w:hAnsi="Times New Roman" w:cs="Times New Roman"/>
+          <w:b/>
+          <w:bCs/>
+        </w:rPr>
+      </w:pPr>
+      <w:r>
+        <w:rPr>
+          <w:rFonts w:ascii="Times New Roman" w:hAnsi="Times New Roman" w:cs="Times New Roman"/>
+          <w:b/>
+          <w:bCs/>
         </w:rPr>
         <w:lastRenderedPageBreak/>
         <w:tab/>
-        <w:t>Types</w:t>
-      </w:r>
+        <w:t>Output:</w:t>
+      </w:r>
+    </w:p>
+    <w:p>
+      <w:pPr>
+        <w:spacing w:line="480" w:lineRule="auto"/>
+        <w:ind w:left="360"/>
+        <w:rPr>
+          <w:rFonts w:ascii="Times New Roman" w:hAnsi="Times New Roman" w:cs="Times New Roman"/>
+          <w:b/>
+          <w:bCs/>
+        </w:rPr>
+      </w:pPr>
+      <w:r>
+        <w:rPr>
+          <w:rFonts w:ascii="Times New Roman" w:hAnsi="Times New Roman" w:cs="Times New Roman"/>
+          <w:b/>
+          <w:bCs/>
+        </w:rPr>
+        <w:t xml:space="preserve"> </w:t>
+      </w:r>
+      <w:r>
+        <w:rPr>
+          <w:rFonts w:ascii="Times New Roman" w:hAnsi="Times New Roman" w:cs="Times New Roman"/>
+          <w:b/>
+          <w:bCs/>
+        </w:rPr>
+        <w:tab/>
+        <w:t>Return Parameters:</w:t>
+      </w:r>
+    </w:p>
+    <w:p>
+      <w:pPr>
+        <w:spacing w:line="480" w:lineRule="auto"/>
+        <w:ind w:left="360"/>
+        <w:rPr>
+          <w:rFonts w:ascii="Times New Roman" w:hAnsi="Times New Roman" w:cs="Times New Roman"/>
+          <w:b/>
+          <w:bCs/>
+        </w:rPr>
+      </w:pPr>
+      <w:r>
+        <w:rPr>
+          <w:rFonts w:ascii="Times New Roman" w:hAnsi="Times New Roman" w:cs="Times New Roman"/>
+          <w:b/>
+          <w:bCs/>
+        </w:rPr>
+        <w:tab/>
+        <w:t>Type:</w:t>
+      </w:r>
+    </w:p>
+    <w:p>
+      <w:pPr>
+        <w:spacing w:line="480" w:lineRule="auto"/>
+        <w:ind w:left="360"/>
+        <w:rPr>
+          <w:rFonts w:ascii="Times New Roman" w:hAnsi="Times New Roman" w:cs="Times New Roman"/>
+        </w:rPr>
+      </w:pPr>
+    </w:p>
+    <w:p>
+      <w:pPr>
+        <w:spacing w:line="480" w:lineRule="auto"/>
+        <w:ind w:left="360"/>
+        <w:rPr>
+          <w:rFonts w:ascii="Times New Roman" w:hAnsi="Times New Roman" w:cs="Times New Roman"/>
+        </w:rPr>
+      </w:pPr>
+      <w:proofErr w:type="spellStart"/>
+      <w:proofErr w:type="gramStart"/>
+      <w:r>
+        <w:rPr>
+          <w:rFonts w:ascii="Times New Roman" w:hAnsi="Times New Roman" w:cs="Times New Roman"/>
+          <w:b/>
+          <w:bCs/>
+        </w:rPr>
+        <w:t>ApproveMember</w:t>
+      </w:r>
+      <w:proofErr w:type="spellEnd"/>
+      <w:r>
+        <w:rPr>
+          <w:rFonts w:ascii="Times New Roman" w:hAnsi="Times New Roman" w:cs="Times New Roman"/>
+          <w:b/>
+          <w:bCs/>
+        </w:rPr>
+        <w:t>(</w:t>
+      </w:r>
+      <w:proofErr w:type="gramEnd"/>
+      <w:r>
+        <w:rPr>
+          <w:rFonts w:ascii="Times New Roman" w:hAnsi="Times New Roman" w:cs="Times New Roman"/>
+          <w:b/>
+          <w:bCs/>
+        </w:rPr>
+        <w:t>)</w:t>
+      </w:r>
+      <w:r>
+        <w:rPr>
+          <w:rFonts w:ascii="Times New Roman" w:hAnsi="Times New Roman" w:cs="Times New Roman"/>
+        </w:rPr>
+        <w:t xml:space="preserve"> – Admin approved member request</w:t>
+      </w:r>
+    </w:p>
+    <w:p>
+      <w:pPr>
+        <w:spacing w:line="480" w:lineRule="auto"/>
+        <w:ind w:left="360"/>
+        <w:rPr>
+          <w:rFonts w:ascii="Times New Roman" w:hAnsi="Times New Roman" w:cs="Times New Roman"/>
+          <w:b/>
+          <w:bCs/>
+        </w:rPr>
+      </w:pPr>
+      <w:r>
+        <w:rPr>
+          <w:rFonts w:ascii="Times New Roman" w:hAnsi="Times New Roman" w:cs="Times New Roman"/>
+          <w:b/>
+          <w:bCs/>
+        </w:rPr>
+        <w:tab/>
+        <w:t>Input:</w:t>
+      </w:r>
+    </w:p>
+    <w:p>
+      <w:pPr>
+        <w:spacing w:line="480" w:lineRule="auto"/>
+        <w:ind w:left="360"/>
+        <w:rPr>
+          <w:rFonts w:ascii="Times New Roman" w:hAnsi="Times New Roman" w:cs="Times New Roman"/>
+          <w:b/>
+          <w:bCs/>
+        </w:rPr>
+      </w:pPr>
+      <w:r>
+        <w:rPr>
+          <w:rFonts w:ascii="Times New Roman" w:hAnsi="Times New Roman" w:cs="Times New Roman"/>
+          <w:b/>
+          <w:bCs/>
+        </w:rPr>
+        <w:tab/>
+        <w:t>Output:</w:t>
+      </w:r>
+    </w:p>
+    <w:p>
+      <w:pPr>
+        <w:spacing w:line="480" w:lineRule="auto"/>
+        <w:ind w:left="360"/>
+        <w:rPr>
+          <w:rFonts w:ascii="Times New Roman" w:hAnsi="Times New Roman" w:cs="Times New Roman"/>
+          <w:b/>
+          <w:bCs/>
+        </w:rPr>
+      </w:pPr>
+      <w:r>
+        <w:rPr>
+          <w:rFonts w:ascii="Times New Roman" w:hAnsi="Times New Roman" w:cs="Times New Roman"/>
+          <w:b/>
+          <w:bCs/>
+        </w:rPr>
+        <w:t xml:space="preserve"> </w:t>
+      </w:r>
+      <w:r>
+        <w:rPr>
+          <w:rFonts w:ascii="Times New Roman" w:hAnsi="Times New Roman" w:cs="Times New Roman"/>
+          <w:b/>
+          <w:bCs/>
+        </w:rPr>
+        <w:tab/>
+        <w:t>Return Parameters:</w:t>
+      </w:r>
+    </w:p>
+    <w:p>
+      <w:pPr>
+        <w:spacing w:line="480" w:lineRule="auto"/>
+        <w:ind w:left="360"/>
+        <w:rPr>
+          <w:rFonts w:ascii="Times New Roman" w:hAnsi="Times New Roman" w:cs="Times New Roman"/>
+          <w:b/>
+          <w:bCs/>
+        </w:rPr>
+      </w:pPr>
+      <w:r>
+        <w:rPr>
+          <w:rFonts w:ascii="Times New Roman" w:hAnsi="Times New Roman" w:cs="Times New Roman"/>
+          <w:b/>
+          <w:bCs/>
+        </w:rPr>
+        <w:tab/>
+        <w:t>Type:</w:t>
+      </w:r>
+    </w:p>
+    <w:p>
+      <w:pPr>
+        <w:spacing w:line="480" w:lineRule="auto"/>
+        <w:ind w:left="360"/>
+        <w:rPr>
+          <w:rFonts w:ascii="Times New Roman" w:hAnsi="Times New Roman" w:cs="Times New Roman"/>
+        </w:rPr>
+      </w:pPr>
+      <w:proofErr w:type="spellStart"/>
+      <w:proofErr w:type="gramStart"/>
+      <w:r>
+        <w:rPr>
+          <w:rFonts w:ascii="Times New Roman" w:hAnsi="Times New Roman" w:cs="Times New Roman"/>
+          <w:b/>
+          <w:bCs/>
+        </w:rPr>
+        <w:t>RemoveMember</w:t>
+      </w:r>
+      <w:proofErr w:type="spellEnd"/>
+      <w:r>
+        <w:rPr>
+          <w:rFonts w:ascii="Times New Roman" w:hAnsi="Times New Roman" w:cs="Times New Roman"/>
+          <w:b/>
+          <w:bCs/>
+        </w:rPr>
+        <w:t>(</w:t>
+      </w:r>
+      <w:proofErr w:type="gramEnd"/>
+      <w:r>
+        <w:rPr>
+          <w:rFonts w:ascii="Times New Roman" w:hAnsi="Times New Roman" w:cs="Times New Roman"/>
+          <w:b/>
+          <w:bCs/>
+        </w:rPr>
+        <w:t>)</w:t>
+      </w:r>
+      <w:r>
+        <w:rPr>
+          <w:rFonts w:ascii="Times New Roman" w:hAnsi="Times New Roman" w:cs="Times New Roman"/>
+        </w:rPr>
+        <w:t xml:space="preserve"> – Admin removes user from group</w:t>
+      </w:r>
+    </w:p>
+    <w:p>
+      <w:pPr>
+        <w:spacing w:line="480" w:lineRule="auto"/>
+        <w:ind w:left="360"/>
+        <w:rPr>
+          <w:rFonts w:ascii="Times New Roman" w:hAnsi="Times New Roman" w:cs="Times New Roman"/>
+          <w:b/>
+          <w:bCs/>
+        </w:rPr>
+      </w:pPr>
+      <w:r>
+        <w:rPr>
+          <w:rFonts w:ascii="Times New Roman" w:hAnsi="Times New Roman" w:cs="Times New Roman"/>
+          <w:b/>
+          <w:bCs/>
+        </w:rPr>
+        <w:tab/>
+        <w:t>Input:</w:t>
+      </w:r>
+    </w:p>
+    <w:p>
+      <w:pPr>
+        <w:spacing w:line="480" w:lineRule="auto"/>
+        <w:ind w:left="360"/>
+        <w:rPr>
+          <w:rFonts w:ascii="Times New Roman" w:hAnsi="Times New Roman" w:cs="Times New Roman"/>
+          <w:b/>
+          <w:bCs/>
+        </w:rPr>
+      </w:pPr>
+      <w:r>
+        <w:rPr>
+          <w:rFonts w:ascii="Times New Roman" w:hAnsi="Times New Roman" w:cs="Times New Roman"/>
+          <w:b/>
+          <w:bCs/>
+        </w:rPr>
+        <w:tab/>
+        <w:t>Output:</w:t>
+      </w:r>
+    </w:p>
+    <w:p>
+      <w:pPr>
+        <w:spacing w:line="480" w:lineRule="auto"/>
+        <w:ind w:left="360"/>
+        <w:rPr>
+          <w:rFonts w:ascii="Times New Roman" w:hAnsi="Times New Roman" w:cs="Times New Roman"/>
+          <w:b/>
+          <w:bCs/>
+        </w:rPr>
+      </w:pPr>
+      <w:r>
+        <w:rPr>
+          <w:rFonts w:ascii="Times New Roman" w:hAnsi="Times New Roman" w:cs="Times New Roman"/>
+          <w:b/>
+          <w:bCs/>
+        </w:rPr>
+        <w:t xml:space="preserve"> </w:t>
+      </w:r>
+      <w:r>
+        <w:rPr>
+          <w:rFonts w:ascii="Times New Roman" w:hAnsi="Times New Roman" w:cs="Times New Roman"/>
+          <w:b/>
+          <w:bCs/>
+        </w:rPr>
+        <w:tab/>
+        <w:t>Return Parameters:</w:t>
+      </w:r>
+    </w:p>
+    <w:p>
+      <w:pPr>
+        <w:spacing w:line="480" w:lineRule="auto"/>
+        <w:ind w:left="360"/>
+        <w:rPr>
+          <w:rFonts w:ascii="Times New Roman" w:hAnsi="Times New Roman" w:cs="Times New Roman"/>
+          <w:b/>
+          <w:bCs/>
+        </w:rPr>
+      </w:pPr>
+      <w:r>
+        <w:rPr>
+          <w:rFonts w:ascii="Times New Roman" w:hAnsi="Times New Roman" w:cs="Times New Roman"/>
+          <w:b/>
+          <w:bCs/>
+        </w:rPr>
+        <w:tab/>
+        <w:t>Type:</w:t>
+      </w:r>
+    </w:p>
+    <w:p>
+      <w:pPr>
+        <w:spacing w:line="480" w:lineRule="auto"/>
+        <w:ind w:left="360"/>
+        <w:rPr>
+          <w:rFonts w:ascii="Times New Roman" w:hAnsi="Times New Roman" w:cs="Times New Roman"/>
+        </w:rPr>
+      </w:pPr>
+      <w:proofErr w:type="spellStart"/>
+      <w:proofErr w:type="gramStart"/>
+      <w:r>
+        <w:rPr>
+          <w:rFonts w:ascii="Times New Roman" w:hAnsi="Times New Roman" w:cs="Times New Roman"/>
+          <w:b/>
+          <w:bCs/>
+        </w:rPr>
+        <w:t>ViewLeaderboard</w:t>
+      </w:r>
+      <w:proofErr w:type="spellEnd"/>
+      <w:r>
+        <w:rPr>
+          <w:rFonts w:ascii="Times New Roman" w:hAnsi="Times New Roman" w:cs="Times New Roman"/>
+          <w:b/>
+          <w:bCs/>
+        </w:rPr>
+        <w:t>(</w:t>
+      </w:r>
+      <w:proofErr w:type="gramEnd"/>
+      <w:r>
+        <w:rPr>
+          <w:rFonts w:ascii="Times New Roman" w:hAnsi="Times New Roman" w:cs="Times New Roman"/>
+          <w:b/>
+          <w:bCs/>
+        </w:rPr>
+        <w:t>)</w:t>
+      </w:r>
+      <w:r>
+        <w:rPr>
+          <w:rFonts w:ascii="Times New Roman" w:hAnsi="Times New Roman" w:cs="Times New Roman"/>
+        </w:rPr>
+        <w:t xml:space="preserve"> – Displays the group leaderboard stats</w:t>
+      </w:r>
+    </w:p>
+    <w:p>
+      <w:pPr>
+        <w:spacing w:line="480" w:lineRule="auto"/>
+        <w:ind w:left="360"/>
+        <w:rPr>
+          <w:rFonts w:ascii="Times New Roman" w:hAnsi="Times New Roman" w:cs="Times New Roman"/>
+          <w:b/>
+          <w:bCs/>
+        </w:rPr>
+      </w:pPr>
+      <w:r>
+        <w:rPr>
+          <w:rFonts w:ascii="Times New Roman" w:hAnsi="Times New Roman" w:cs="Times New Roman"/>
+          <w:b/>
+          <w:bCs/>
+        </w:rPr>
+        <w:tab/>
+        <w:t>Input:</w:t>
+      </w:r>
+    </w:p>
+    <w:p>
+      <w:pPr>
+        <w:spacing w:line="480" w:lineRule="auto"/>
+        <w:ind w:left="360"/>
+        <w:rPr>
+          <w:rFonts w:ascii="Times New Roman" w:hAnsi="Times New Roman" w:cs="Times New Roman"/>
+          <w:b/>
+          <w:bCs/>
+        </w:rPr>
+      </w:pPr>
+      <w:r>
+        <w:rPr>
+          <w:rFonts w:ascii="Times New Roman" w:hAnsi="Times New Roman" w:cs="Times New Roman"/>
+          <w:b/>
+          <w:bCs/>
+        </w:rPr>
+        <w:tab/>
+        <w:t>Output:</w:t>
+      </w:r>
+    </w:p>
+    <w:p>
+      <w:pPr>
+        <w:spacing w:line="480" w:lineRule="auto"/>
+        <w:ind w:left="360"/>
+        <w:rPr>
+          <w:rFonts w:ascii="Times New Roman" w:hAnsi="Times New Roman" w:cs="Times New Roman"/>
+          <w:b/>
+          <w:bCs/>
+        </w:rPr>
+      </w:pPr>
+      <w:r>
+        <w:rPr>
+          <w:rFonts w:ascii="Times New Roman" w:hAnsi="Times New Roman" w:cs="Times New Roman"/>
+          <w:b/>
+          <w:bCs/>
+        </w:rPr>
+        <w:t xml:space="preserve"> </w:t>
+      </w:r>
+      <w:r>
+        <w:rPr>
+          <w:rFonts w:ascii="Times New Roman" w:hAnsi="Times New Roman" w:cs="Times New Roman"/>
+          <w:b/>
+          <w:bCs/>
+        </w:rPr>
+        <w:tab/>
+        <w:t>Return Parameters:</w:t>
+      </w:r>
+    </w:p>
+    <w:p>
+      <w:pPr>
+        <w:spacing w:line="480" w:lineRule="auto"/>
+        <w:ind w:left="360"/>
+        <w:rPr>
+          <w:rFonts w:ascii="Times New Roman" w:hAnsi="Times New Roman" w:cs="Times New Roman"/>
+          <w:b/>
+          <w:bCs/>
+        </w:rPr>
+      </w:pPr>
+      <w:r>
+        <w:rPr>
+          <w:rFonts w:ascii="Times New Roman" w:hAnsi="Times New Roman" w:cs="Times New Roman"/>
+          <w:b/>
+          <w:bCs/>
+        </w:rPr>
+        <w:lastRenderedPageBreak/>
+        <w:tab/>
+        <w:t>Type:</w:t>
+      </w:r>
+    </w:p>
+    <w:p>
+      <w:pPr>
+        <w:spacing w:line="480" w:lineRule="auto"/>
+        <w:ind w:left="360"/>
+        <w:rPr>
+          <w:rFonts w:ascii="Times New Roman" w:hAnsi="Times New Roman" w:cs="Times New Roman"/>
+        </w:rPr>
+      </w:pPr>
+    </w:p>
+    <w:p>
+      <w:pPr>
+        <w:spacing w:line="480" w:lineRule="auto"/>
+        <w:ind w:left="360"/>
+        <w:rPr>
+          <w:rFonts w:ascii="Times New Roman" w:hAnsi="Times New Roman" w:cs="Times New Roman"/>
+          <w:b/>
+          <w:bCs/>
+          <w:i/>
+          <w:iCs/>
+        </w:rPr>
+      </w:pPr>
+      <w:r>
+        <w:rPr>
+          <w:rFonts w:ascii="Times New Roman" w:hAnsi="Times New Roman" w:cs="Times New Roman"/>
+          <w:i/>
+          <w:iCs/>
+          <w:u w:val="single"/>
+        </w:rPr>
+        <w:t>User Class</w:t>
+      </w:r>
+    </w:p>
+    <w:p>
+      <w:pPr>
+        <w:spacing w:line="480" w:lineRule="auto"/>
+        <w:ind w:firstLine="720"/>
+        <w:rPr>
+          <w:rFonts w:ascii="Times New Roman" w:hAnsi="Times New Roman" w:cs="Times New Roman"/>
+        </w:rPr>
+      </w:pPr>
+      <w:proofErr w:type="spellStart"/>
+      <w:proofErr w:type="gramStart"/>
+      <w:r>
+        <w:rPr>
+          <w:rFonts w:ascii="Times New Roman" w:hAnsi="Times New Roman" w:cs="Times New Roman"/>
+          <w:b/>
+          <w:bCs/>
+        </w:rPr>
+        <w:t>ValidateLogin</w:t>
+      </w:r>
+      <w:proofErr w:type="spellEnd"/>
+      <w:r>
+        <w:rPr>
+          <w:rFonts w:ascii="Times New Roman" w:hAnsi="Times New Roman" w:cs="Times New Roman"/>
+          <w:b/>
+          <w:bCs/>
+        </w:rPr>
+        <w:t>(</w:t>
+      </w:r>
+      <w:proofErr w:type="gramEnd"/>
+      <w:r>
+        <w:rPr>
+          <w:rFonts w:ascii="Times New Roman" w:hAnsi="Times New Roman" w:cs="Times New Roman"/>
+          <w:b/>
+          <w:bCs/>
+        </w:rPr>
+        <w:t>)</w:t>
+      </w:r>
+      <w:r>
+        <w:rPr>
+          <w:rFonts w:ascii="Times New Roman" w:hAnsi="Times New Roman" w:cs="Times New Roman"/>
+        </w:rPr>
+        <w:t xml:space="preserve"> – Verifies user credentials</w:t>
+      </w:r>
+    </w:p>
+    <w:p>
+      <w:pPr>
+        <w:spacing w:line="480" w:lineRule="auto"/>
+        <w:ind w:left="720"/>
+        <w:rPr>
+          <w:rFonts w:ascii="Times New Roman" w:hAnsi="Times New Roman" w:cs="Times New Roman"/>
+          <w:b/>
+          <w:bCs/>
+        </w:rPr>
+      </w:pPr>
+      <w:r>
+        <w:rPr>
+          <w:rFonts w:ascii="Times New Roman" w:hAnsi="Times New Roman" w:cs="Times New Roman"/>
+          <w:b/>
+          <w:bCs/>
+        </w:rPr>
+        <w:tab/>
+        <w:t>Input:</w:t>
+      </w:r>
+    </w:p>
+    <w:p>
+      <w:pPr>
+        <w:spacing w:line="480" w:lineRule="auto"/>
+        <w:ind w:left="720"/>
+        <w:rPr>
+          <w:rFonts w:ascii="Times New Roman" w:hAnsi="Times New Roman" w:cs="Times New Roman"/>
+          <w:b/>
+          <w:bCs/>
+        </w:rPr>
+      </w:pPr>
+      <w:r>
+        <w:rPr>
+          <w:rFonts w:ascii="Times New Roman" w:hAnsi="Times New Roman" w:cs="Times New Roman"/>
+          <w:b/>
+          <w:bCs/>
+        </w:rPr>
+        <w:tab/>
+        <w:t>Output:</w:t>
+      </w:r>
+    </w:p>
+    <w:p>
+      <w:pPr>
+        <w:spacing w:line="480" w:lineRule="auto"/>
+        <w:ind w:left="720"/>
+        <w:rPr>
+          <w:rFonts w:ascii="Times New Roman" w:hAnsi="Times New Roman" w:cs="Times New Roman"/>
+          <w:b/>
+          <w:bCs/>
+        </w:rPr>
+      </w:pPr>
+      <w:r>
+        <w:rPr>
+          <w:rFonts w:ascii="Times New Roman" w:hAnsi="Times New Roman" w:cs="Times New Roman"/>
+          <w:b/>
+          <w:bCs/>
+        </w:rPr>
+        <w:t xml:space="preserve"> </w:t>
+      </w:r>
+      <w:r>
+        <w:rPr>
+          <w:rFonts w:ascii="Times New Roman" w:hAnsi="Times New Roman" w:cs="Times New Roman"/>
+          <w:b/>
+          <w:bCs/>
+        </w:rPr>
+        <w:tab/>
+        <w:t>Return Parameters:</w:t>
+      </w:r>
+    </w:p>
+    <w:p>
+      <w:pPr>
+        <w:spacing w:line="480" w:lineRule="auto"/>
+        <w:ind w:left="720"/>
+        <w:rPr>
+          <w:rFonts w:ascii="Times New Roman" w:hAnsi="Times New Roman" w:cs="Times New Roman"/>
+          <w:b/>
+          <w:bCs/>
+        </w:rPr>
+      </w:pPr>
+      <w:r>
+        <w:rPr>
+          <w:rFonts w:ascii="Times New Roman" w:hAnsi="Times New Roman" w:cs="Times New Roman"/>
+          <w:b/>
+          <w:bCs/>
+        </w:rPr>
+        <w:tab/>
+        <w:t>Type:</w:t>
+      </w:r>
+    </w:p>
+    <w:p>
+      <w:pPr>
+        <w:spacing w:line="480" w:lineRule="auto"/>
+        <w:ind w:left="720"/>
+        <w:rPr>
+          <w:rFonts w:ascii="Times New Roman" w:hAnsi="Times New Roman" w:cs="Times New Roman"/>
+        </w:rPr>
+      </w:pPr>
+      <w:proofErr w:type="spellStart"/>
+      <w:proofErr w:type="gramStart"/>
+      <w:r>
+        <w:rPr>
+          <w:rFonts w:ascii="Times New Roman" w:hAnsi="Times New Roman" w:cs="Times New Roman"/>
+          <w:b/>
+          <w:bCs/>
+        </w:rPr>
+        <w:t>UpdateProfile</w:t>
+      </w:r>
+      <w:proofErr w:type="spellEnd"/>
+      <w:r>
+        <w:rPr>
+          <w:rFonts w:ascii="Times New Roman" w:hAnsi="Times New Roman" w:cs="Times New Roman"/>
+          <w:b/>
+          <w:bCs/>
+        </w:rPr>
+        <w:t>(</w:t>
+      </w:r>
+      <w:proofErr w:type="gramEnd"/>
+      <w:r>
+        <w:rPr>
+          <w:rFonts w:ascii="Times New Roman" w:hAnsi="Times New Roman" w:cs="Times New Roman"/>
+          <w:b/>
+          <w:bCs/>
+        </w:rPr>
+        <w:t>)</w:t>
+      </w:r>
+      <w:r>
+        <w:rPr>
+          <w:rFonts w:ascii="Times New Roman" w:hAnsi="Times New Roman" w:cs="Times New Roman"/>
+        </w:rPr>
+        <w:t xml:space="preserve"> – Lets users modify their profile fields</w:t>
+      </w:r>
+    </w:p>
+    <w:p>
+      <w:pPr>
+        <w:spacing w:line="480" w:lineRule="auto"/>
+        <w:ind w:left="720"/>
+        <w:rPr>
+          <w:rFonts w:ascii="Times New Roman" w:hAnsi="Times New Roman" w:cs="Times New Roman"/>
+          <w:b/>
+          <w:bCs/>
+        </w:rPr>
+      </w:pPr>
+      <w:r>
+        <w:rPr>
+          <w:rFonts w:ascii="Times New Roman" w:hAnsi="Times New Roman" w:cs="Times New Roman"/>
+          <w:b/>
+          <w:bCs/>
+        </w:rPr>
+        <w:tab/>
+        <w:t>Input:</w:t>
+      </w:r>
+    </w:p>
+    <w:p>
+      <w:pPr>
+        <w:spacing w:line="480" w:lineRule="auto"/>
+        <w:ind w:left="720"/>
+        <w:rPr>
+          <w:rFonts w:ascii="Times New Roman" w:hAnsi="Times New Roman" w:cs="Times New Roman"/>
+          <w:b/>
+          <w:bCs/>
+        </w:rPr>
+      </w:pPr>
+      <w:r>
+        <w:rPr>
+          <w:rFonts w:ascii="Times New Roman" w:hAnsi="Times New Roman" w:cs="Times New Roman"/>
+          <w:b/>
+          <w:bCs/>
+        </w:rPr>
+        <w:tab/>
+        <w:t>Output:</w:t>
+      </w:r>
+    </w:p>
+    <w:p>
+      <w:pPr>
+        <w:spacing w:line="480" w:lineRule="auto"/>
+        <w:ind w:left="720"/>
+        <w:rPr>
+          <w:rFonts w:ascii="Times New Roman" w:hAnsi="Times New Roman" w:cs="Times New Roman"/>
+          <w:b/>
+          <w:bCs/>
+        </w:rPr>
+      </w:pPr>
+      <w:r>
+        <w:rPr>
+          <w:rFonts w:ascii="Times New Roman" w:hAnsi="Times New Roman" w:cs="Times New Roman"/>
+          <w:b/>
+          <w:bCs/>
+        </w:rPr>
+        <w:t xml:space="preserve"> </w:t>
+      </w:r>
+      <w:r>
+        <w:rPr>
+          <w:rFonts w:ascii="Times New Roman" w:hAnsi="Times New Roman" w:cs="Times New Roman"/>
+          <w:b/>
+          <w:bCs/>
+        </w:rPr>
+        <w:tab/>
+        <w:t>Return Parameters:</w:t>
+      </w:r>
+    </w:p>
+    <w:p>
+      <w:pPr>
+        <w:spacing w:line="480" w:lineRule="auto"/>
+        <w:ind w:left="720"/>
+        <w:rPr>
+          <w:rFonts w:ascii="Times New Roman" w:hAnsi="Times New Roman" w:cs="Times New Roman"/>
+        </w:rPr>
+      </w:pPr>
+      <w:r>
+        <w:rPr>
+          <w:rFonts w:ascii="Times New Roman" w:hAnsi="Times New Roman" w:cs="Times New Roman"/>
+          <w:b/>
+          <w:bCs/>
+        </w:rPr>
+        <w:tab/>
+        <w:t>Type:</w:t>
+      </w:r>
+    </w:p>
+    <w:p>
+      <w:pPr>
+        <w:spacing w:line="480" w:lineRule="auto"/>
+        <w:ind w:firstLine="720"/>
+        <w:rPr>
+          <w:rFonts w:ascii="Times New Roman" w:hAnsi="Times New Roman" w:cs="Times New Roman"/>
+        </w:rPr>
+      </w:pPr>
+      <w:proofErr w:type="spellStart"/>
+      <w:proofErr w:type="gramStart"/>
+      <w:r>
+        <w:rPr>
+          <w:rFonts w:ascii="Times New Roman" w:hAnsi="Times New Roman" w:cs="Times New Roman"/>
+          <w:b/>
+          <w:bCs/>
+        </w:rPr>
+        <w:t>JoinGroup</w:t>
+      </w:r>
+      <w:proofErr w:type="spellEnd"/>
+      <w:r>
+        <w:rPr>
+          <w:rFonts w:ascii="Times New Roman" w:hAnsi="Times New Roman" w:cs="Times New Roman"/>
+          <w:b/>
+          <w:bCs/>
+        </w:rPr>
+        <w:t>(</w:t>
+      </w:r>
+      <w:proofErr w:type="gramEnd"/>
+      <w:r>
+        <w:rPr>
+          <w:rFonts w:ascii="Times New Roman" w:hAnsi="Times New Roman" w:cs="Times New Roman"/>
+          <w:b/>
+          <w:bCs/>
+        </w:rPr>
+        <w:t>)</w:t>
+      </w:r>
+      <w:r>
+        <w:rPr>
+          <w:rFonts w:ascii="Times New Roman" w:hAnsi="Times New Roman" w:cs="Times New Roman"/>
+        </w:rPr>
+        <w:t xml:space="preserve"> – Sends request to join a certain group</w:t>
+      </w:r>
+    </w:p>
+    <w:p>
+      <w:pPr>
+        <w:spacing w:line="480" w:lineRule="auto"/>
+        <w:ind w:left="720"/>
+        <w:rPr>
+          <w:rFonts w:ascii="Times New Roman" w:hAnsi="Times New Roman" w:cs="Times New Roman"/>
+          <w:b/>
+          <w:bCs/>
+        </w:rPr>
+      </w:pPr>
+      <w:r>
+        <w:rPr>
+          <w:rFonts w:ascii="Times New Roman" w:hAnsi="Times New Roman" w:cs="Times New Roman"/>
+          <w:b/>
+          <w:bCs/>
+        </w:rPr>
+        <w:tab/>
+        <w:t>Input:</w:t>
+      </w:r>
+    </w:p>
+    <w:p>
+      <w:pPr>
+        <w:spacing w:line="480" w:lineRule="auto"/>
+        <w:ind w:left="720"/>
+        <w:rPr>
+          <w:rFonts w:ascii="Times New Roman" w:hAnsi="Times New Roman" w:cs="Times New Roman"/>
+          <w:b/>
+          <w:bCs/>
+        </w:rPr>
+      </w:pPr>
+      <w:r>
+        <w:rPr>
+          <w:rFonts w:ascii="Times New Roman" w:hAnsi="Times New Roman" w:cs="Times New Roman"/>
+          <w:b/>
+          <w:bCs/>
+        </w:rPr>
+        <w:tab/>
+        <w:t>Output:</w:t>
+      </w:r>
+    </w:p>
+    <w:p>
+      <w:pPr>
+        <w:spacing w:line="480" w:lineRule="auto"/>
+        <w:ind w:left="720"/>
+        <w:rPr>
+          <w:rFonts w:ascii="Times New Roman" w:hAnsi="Times New Roman" w:cs="Times New Roman"/>
+          <w:b/>
+          <w:bCs/>
+        </w:rPr>
+      </w:pPr>
+      <w:r>
+        <w:rPr>
+          <w:rFonts w:ascii="Times New Roman" w:hAnsi="Times New Roman" w:cs="Times New Roman"/>
+          <w:b/>
+          <w:bCs/>
+        </w:rPr>
+        <w:t xml:space="preserve"> </w:t>
+      </w:r>
+      <w:r>
+        <w:rPr>
+          <w:rFonts w:ascii="Times New Roman" w:hAnsi="Times New Roman" w:cs="Times New Roman"/>
+          <w:b/>
+          <w:bCs/>
+        </w:rPr>
+        <w:tab/>
+        <w:t>Return Parameters:</w:t>
+      </w:r>
+    </w:p>
+    <w:p>
+      <w:pPr>
+        <w:spacing w:line="480" w:lineRule="auto"/>
+        <w:ind w:firstLine="720"/>
+        <w:rPr>
+          <w:rFonts w:ascii="Times New Roman" w:hAnsi="Times New Roman" w:cs="Times New Roman"/>
+        </w:rPr>
+      </w:pPr>
+      <w:r>
+        <w:rPr>
+          <w:rFonts w:ascii="Times New Roman" w:hAnsi="Times New Roman" w:cs="Times New Roman"/>
+          <w:b/>
+          <w:bCs/>
+        </w:rPr>
+        <w:tab/>
+        <w:t>Type:</w:t>
+      </w:r>
+    </w:p>
+    <w:p>
+      <w:pPr>
+        <w:spacing w:line="480" w:lineRule="auto"/>
+        <w:ind w:firstLine="720"/>
+        <w:rPr>
+          <w:rFonts w:ascii="Times New Roman" w:hAnsi="Times New Roman" w:cs="Times New Roman"/>
+        </w:rPr>
+      </w:pPr>
+      <w:proofErr w:type="spellStart"/>
+      <w:proofErr w:type="gramStart"/>
+      <w:r>
+        <w:rPr>
+          <w:rFonts w:ascii="Times New Roman" w:hAnsi="Times New Roman" w:cs="Times New Roman"/>
+          <w:b/>
+          <w:bCs/>
+        </w:rPr>
+        <w:lastRenderedPageBreak/>
+        <w:t>ViewActivities</w:t>
+      </w:r>
+      <w:proofErr w:type="spellEnd"/>
+      <w:r>
+        <w:rPr>
+          <w:rFonts w:ascii="Times New Roman" w:hAnsi="Times New Roman" w:cs="Times New Roman"/>
+          <w:b/>
+          <w:bCs/>
+        </w:rPr>
+        <w:t>(</w:t>
+      </w:r>
+      <w:proofErr w:type="gramEnd"/>
+      <w:r>
+        <w:rPr>
+          <w:rFonts w:ascii="Times New Roman" w:hAnsi="Times New Roman" w:cs="Times New Roman"/>
+          <w:b/>
+          <w:bCs/>
+        </w:rPr>
+        <w:t>)</w:t>
+      </w:r>
+      <w:r>
+        <w:rPr>
+          <w:rFonts w:ascii="Times New Roman" w:hAnsi="Times New Roman" w:cs="Times New Roman"/>
+        </w:rPr>
+        <w:t xml:space="preserve"> – Retrieves the users added activities</w:t>
+      </w:r>
+    </w:p>
+    <w:p>
+      <w:pPr>
+        <w:spacing w:line="480" w:lineRule="auto"/>
+        <w:ind w:left="720"/>
+        <w:rPr>
+          <w:rFonts w:ascii="Times New Roman" w:hAnsi="Times New Roman" w:cs="Times New Roman"/>
+          <w:b/>
+          <w:bCs/>
+        </w:rPr>
+      </w:pPr>
+      <w:r>
+        <w:rPr>
+          <w:rFonts w:ascii="Times New Roman" w:hAnsi="Times New Roman" w:cs="Times New Roman"/>
+          <w:b/>
+          <w:bCs/>
+        </w:rPr>
+        <w:tab/>
+        <w:t>Input:</w:t>
+      </w:r>
+    </w:p>
+    <w:p>
+      <w:pPr>
+        <w:spacing w:line="480" w:lineRule="auto"/>
+        <w:ind w:left="720"/>
+        <w:rPr>
+          <w:rFonts w:ascii="Times New Roman" w:hAnsi="Times New Roman" w:cs="Times New Roman"/>
+          <w:b/>
+          <w:bCs/>
+        </w:rPr>
+      </w:pPr>
+      <w:r>
+        <w:rPr>
+          <w:rFonts w:ascii="Times New Roman" w:hAnsi="Times New Roman" w:cs="Times New Roman"/>
+          <w:b/>
+          <w:bCs/>
+        </w:rPr>
+        <w:tab/>
+        <w:t>Output:</w:t>
+      </w:r>
+    </w:p>
+    <w:p>
+      <w:pPr>
+        <w:spacing w:line="480" w:lineRule="auto"/>
+        <w:ind w:left="720"/>
+        <w:rPr>
+          <w:rFonts w:ascii="Times New Roman" w:hAnsi="Times New Roman" w:cs="Times New Roman"/>
+          <w:b/>
+          <w:bCs/>
+        </w:rPr>
+      </w:pPr>
+      <w:r>
+        <w:rPr>
+          <w:rFonts w:ascii="Times New Roman" w:hAnsi="Times New Roman" w:cs="Times New Roman"/>
+          <w:b/>
+          <w:bCs/>
+        </w:rPr>
+        <w:t xml:space="preserve"> </w:t>
+      </w:r>
+      <w:r>
+        <w:rPr>
+          <w:rFonts w:ascii="Times New Roman" w:hAnsi="Times New Roman" w:cs="Times New Roman"/>
+          <w:b/>
+          <w:bCs/>
+        </w:rPr>
+        <w:tab/>
+        <w:t>Return Parameters:</w:t>
+      </w:r>
+    </w:p>
+    <w:p>
+      <w:pPr>
+        <w:spacing w:line="480" w:lineRule="auto"/>
+        <w:ind w:firstLine="720"/>
+        <w:rPr>
+          <w:rFonts w:ascii="Times New Roman" w:hAnsi="Times New Roman" w:cs="Times New Roman"/>
+        </w:rPr>
+      </w:pPr>
+      <w:r>
+        <w:rPr>
+          <w:rFonts w:ascii="Times New Roman" w:hAnsi="Times New Roman" w:cs="Times New Roman"/>
+          <w:b/>
+          <w:bCs/>
+        </w:rPr>
+        <w:tab/>
+        <w:t>Type:</w:t>
+      </w:r>
+    </w:p>
+    <w:p>
+      <w:pPr>
+        <w:spacing w:line="480" w:lineRule="auto"/>
+        <w:ind w:left="360"/>
+        <w:rPr>
+          <w:rFonts w:ascii="Times New Roman" w:hAnsi="Times New Roman" w:cs="Times New Roman"/>
+          <w:b/>
+          <w:bCs/>
+        </w:rPr>
+      </w:pPr>
+    </w:p>
+    <w:p>
+      <w:pPr>
+        <w:spacing w:line="480" w:lineRule="auto"/>
+        <w:rPr>
+          <w:rFonts w:ascii="Times New Roman" w:hAnsi="Times New Roman" w:cs="Times New Roman"/>
+          <w:color w:val="000000" w:themeColor="text1"/>
+        </w:rPr>
+      </w:pPr>
+    </w:p>
+    <w:p>
+      <w:pPr>
+        <w:spacing w:line="480" w:lineRule="auto"/>
+        <w:rPr>
+          <w:rFonts w:ascii="Times New Roman" w:hAnsi="Times New Roman" w:cs="Times New Roman"/>
+          <w:color w:val="000000" w:themeColor="text1"/>
+        </w:rPr>
+      </w:pPr>
+    </w:p>
+    <w:p>
+      <w:pPr>
+        <w:spacing w:line="480" w:lineRule="auto"/>
+        <w:rPr>
+          <w:rFonts w:ascii="Times New Roman" w:hAnsi="Times New Roman" w:cs="Times New Roman"/>
+          <w:color w:val="000000" w:themeColor="text1"/>
+        </w:rPr>
+      </w:pPr>
     </w:p>
     <w:p>
       <w:pPr>
@@ -6654,7 +8712,14 @@
         <w:rPr>
           <w:rFonts w:ascii="Times New Roman" w:hAnsi="Times New Roman" w:cs="Times New Roman"/>
         </w:rPr>
-        <w:t>will be used for project validation, revisions, testing, and final product presentation. This document servers as contractual agreement</w:t>
+        <w:t xml:space="preserve">will be used for project validation, revisions, </w:t>
+      </w:r>
+      <w:r>
+        <w:rPr>
+          <w:rFonts w:ascii="Times New Roman" w:hAnsi="Times New Roman" w:cs="Times New Roman"/>
+        </w:rPr>
+        <w:lastRenderedPageBreak/>
+        <w:t>testing, and final product presentation. This document servers as contractual agreement</w:t>
       </w:r>
       <w:r>
         <w:rPr>
@@ -7604,6 +9669,7 @@
         <w:rPr>
           <w:rFonts w:ascii="Times New Roman" w:hAnsi="Times New Roman" w:cs="Times New Roman"/>
         </w:rPr>
+        <w:lastRenderedPageBreak/>
         <w:t>testers;</w:t>
       </w:r>
       <w:r>
@@ -8047,6 +10113,7 @@
         <w:rPr>
           <w:noProof/>
         </w:rPr>
+        <w:lastRenderedPageBreak/>
         <w:drawing>
           <wp:inline distT="0" distB="0" distL="0" distR="0" wp14:anchorId="063B3D58" wp14:editId="0CE75A80">
             <wp:extent cx="5057014" cy="2712742"/>
@@ -8516,6 +10583,7 @@
           <w:rFonts w:ascii="Times New Roman" w:hAnsi="Times New Roman" w:cs="Times New Roman"/>
           <w:color w:val="000000" w:themeColor="text1"/>
         </w:rPr>
+        <w:lastRenderedPageBreak/>
         <w:t xml:space="preserve">John Gerega: </w:t>
       </w:r>
     </w:p>
@@ -8621,7 +10689,6 @@
           <w:szCs w:val="24"/>
           <w:u w:val="single"/>
         </w:rPr>
-        <w:lastRenderedPageBreak/>
         <w:t>Appendix III: Workflow Authentication</w:t>
       </w:r>
       <w:bookmarkEnd w:id="33"/>
@@ -8877,6 +10944,7 @@
           <w:rFonts w:ascii="Times New Roman" w:hAnsi="Times New Roman" w:cs="Times New Roman"/>
           <w:color w:val="000000" w:themeColor="text1"/>
         </w:rPr>
+        <w:lastRenderedPageBreak/>
         <w:t xml:space="preserve">I, John </w:t>
       </w:r>
       <w:proofErr w:type="gramStart"/>
@@ -9203,7 +11271,6 @@
           <w:szCs w:val="24"/>
           <w:u w:val="single"/>
         </w:rPr>
-        <w:lastRenderedPageBreak/>
         <w:t>Appendix IV: Report from Writing Center</w:t>
       </w:r>
       <w:bookmarkEnd w:id="35"/>
@@ -10527,6 +12594,7 @@
   <w:style w:type="character" w:default="1" w:styleId="DefaultParagraphFont">
     <w:name w:val="Default Paragraph Font"/>
     <w:uiPriority w:val="1"/>
+    <w:semiHidden/>
     <w:unhideWhenUsed/>
   </w:style>
   <w:style w:type="table" w:default="1" w:styleId="TableNormal">

</xml_diff>

<commit_message>
Finished group class function descriptions
</commit_message>
<xml_diff>
--- a/Design/CMSC4900Group2 - Design Paper.docx
+++ b/Design/CMSC4900Group2 - Design Paper.docx
@@ -4643,19 +4643,11 @@
                 <w:rFonts w:ascii="Times New Roman" w:hAnsi="Times New Roman" w:cs="Times New Roman"/>
               </w:rPr>
             </w:pPr>
-            <w:proofErr w:type="spellStart"/>
-            <w:r>
-              <w:rPr>
-                <w:rFonts w:ascii="Times New Roman" w:hAnsi="Times New Roman" w:cs="Times New Roman"/>
-              </w:rPr>
-              <w:t>UserID</w:t>
-            </w:r>
-            <w:proofErr w:type="spellEnd"/>
-            <w:r>
-              <w:rPr>
-                <w:rFonts w:ascii="Times New Roman" w:hAnsi="Times New Roman" w:cs="Times New Roman"/>
-              </w:rPr>
-              <w:t xml:space="preserve"> : int</w:t>
+            <w:r>
+              <w:rPr>
+                <w:rFonts w:ascii="Times New Roman" w:hAnsi="Times New Roman" w:cs="Times New Roman"/>
+              </w:rPr>
+              <w:t>UserID : int</w:t>
             </w:r>
           </w:p>
           <w:p>
@@ -4738,7 +4730,6 @@
                 <w:rFonts w:ascii="Times New Roman" w:hAnsi="Times New Roman" w:cs="Times New Roman"/>
               </w:rPr>
             </w:pPr>
-            <w:proofErr w:type="spellStart"/>
             <w:r>
               <w:rPr>
                 <w:rFonts w:ascii="Times New Roman" w:hAnsi="Times New Roman" w:cs="Times New Roman"/>
@@ -4749,14 +4740,7 @@
               <w:rPr>
                 <w:rFonts w:ascii="Times New Roman" w:hAnsi="Times New Roman" w:cs="Times New Roman"/>
               </w:rPr>
-              <w:t>alidateLogin</w:t>
-            </w:r>
-            <w:proofErr w:type="spellEnd"/>
-            <w:r>
-              <w:rPr>
-                <w:rFonts w:ascii="Times New Roman" w:hAnsi="Times New Roman" w:cs="Times New Roman"/>
-              </w:rPr>
-              <w:t>()</w:t>
+              <w:t>alidateLogin()</w:t>
             </w:r>
           </w:p>
           <w:p>
@@ -4766,7 +4750,6 @@
                 <w:rFonts w:ascii="Times New Roman" w:hAnsi="Times New Roman" w:cs="Times New Roman"/>
               </w:rPr>
             </w:pPr>
-            <w:proofErr w:type="spellStart"/>
             <w:r>
               <w:rPr>
                 <w:rFonts w:ascii="Times New Roman" w:hAnsi="Times New Roman" w:cs="Times New Roman"/>
@@ -4777,14 +4760,7 @@
               <w:rPr>
                 <w:rFonts w:ascii="Times New Roman" w:hAnsi="Times New Roman" w:cs="Times New Roman"/>
               </w:rPr>
-              <w:t>pdateProfile</w:t>
-            </w:r>
-            <w:proofErr w:type="spellEnd"/>
-            <w:r>
-              <w:rPr>
-                <w:rFonts w:ascii="Times New Roman" w:hAnsi="Times New Roman" w:cs="Times New Roman"/>
-              </w:rPr>
-              <w:t>()</w:t>
+              <w:t>pdateProfile()</w:t>
             </w:r>
           </w:p>
           <w:p>
@@ -4794,7 +4770,6 @@
                 <w:rFonts w:ascii="Times New Roman" w:hAnsi="Times New Roman" w:cs="Times New Roman"/>
               </w:rPr>
             </w:pPr>
-            <w:proofErr w:type="spellStart"/>
             <w:r>
               <w:rPr>
                 <w:rFonts w:ascii="Times New Roman" w:hAnsi="Times New Roman" w:cs="Times New Roman"/>
@@ -4805,14 +4780,7 @@
               <w:rPr>
                 <w:rFonts w:ascii="Times New Roman" w:hAnsi="Times New Roman" w:cs="Times New Roman"/>
               </w:rPr>
-              <w:t>oinGroup</w:t>
-            </w:r>
-            <w:proofErr w:type="spellEnd"/>
-            <w:r>
-              <w:rPr>
-                <w:rFonts w:ascii="Times New Roman" w:hAnsi="Times New Roman" w:cs="Times New Roman"/>
-              </w:rPr>
-              <w:t>()</w:t>
+              <w:t>oinGroup()</w:t>
             </w:r>
           </w:p>
           <w:p>
@@ -4822,7 +4790,6 @@
                 <w:rFonts w:ascii="Times New Roman" w:hAnsi="Times New Roman" w:cs="Times New Roman"/>
               </w:rPr>
             </w:pPr>
-            <w:proofErr w:type="spellStart"/>
             <w:r>
               <w:rPr>
                 <w:rFonts w:ascii="Times New Roman" w:hAnsi="Times New Roman" w:cs="Times New Roman"/>
@@ -4833,14 +4800,7 @@
               <w:rPr>
                 <w:rFonts w:ascii="Times New Roman" w:hAnsi="Times New Roman" w:cs="Times New Roman"/>
               </w:rPr>
-              <w:t>iewActivities</w:t>
-            </w:r>
-            <w:proofErr w:type="spellEnd"/>
-            <w:r>
-              <w:rPr>
-                <w:rFonts w:ascii="Times New Roman" w:hAnsi="Times New Roman" w:cs="Times New Roman"/>
-              </w:rPr>
-              <w:t>()</w:t>
+              <w:t>iewActivities()</w:t>
             </w:r>
           </w:p>
         </w:tc>
@@ -4955,19 +4915,11 @@
           <w:rFonts w:ascii="Times New Roman" w:hAnsi="Times New Roman" w:cs="Times New Roman"/>
         </w:rPr>
       </w:pPr>
-      <w:proofErr w:type="spellStart"/>
-      <w:r>
-        <w:rPr>
-          <w:rFonts w:ascii="Times New Roman" w:hAnsi="Times New Roman" w:cs="Times New Roman"/>
-        </w:rPr>
-        <w:t>ValidateLogin</w:t>
-      </w:r>
-      <w:proofErr w:type="spellEnd"/>
-      <w:r>
-        <w:rPr>
-          <w:rFonts w:ascii="Times New Roman" w:hAnsi="Times New Roman" w:cs="Times New Roman"/>
-        </w:rPr>
-        <w:t xml:space="preserve">() </w:t>
+      <w:r>
+        <w:rPr>
+          <w:rFonts w:ascii="Times New Roman" w:hAnsi="Times New Roman" w:cs="Times New Roman"/>
+        </w:rPr>
+        <w:t xml:space="preserve">ValidateLogin() </w:t>
       </w:r>
       <w:r>
         <w:rPr>
@@ -4988,19 +4940,11 @@
           <w:rFonts w:ascii="Times New Roman" w:hAnsi="Times New Roman" w:cs="Times New Roman"/>
         </w:rPr>
       </w:pPr>
-      <w:proofErr w:type="spellStart"/>
-      <w:r>
-        <w:rPr>
-          <w:rFonts w:ascii="Times New Roman" w:hAnsi="Times New Roman" w:cs="Times New Roman"/>
-        </w:rPr>
-        <w:t>UpdateProfile</w:t>
-      </w:r>
-      <w:proofErr w:type="spellEnd"/>
-      <w:r>
-        <w:rPr>
-          <w:rFonts w:ascii="Times New Roman" w:hAnsi="Times New Roman" w:cs="Times New Roman"/>
-        </w:rPr>
-        <w:t>()</w:t>
+      <w:r>
+        <w:rPr>
+          <w:rFonts w:ascii="Times New Roman" w:hAnsi="Times New Roman" w:cs="Times New Roman"/>
+        </w:rPr>
+        <w:t>UpdateProfile()</w:t>
       </w:r>
       <w:r>
         <w:rPr>
@@ -5021,19 +4965,11 @@
           <w:rFonts w:ascii="Times New Roman" w:hAnsi="Times New Roman" w:cs="Times New Roman"/>
         </w:rPr>
       </w:pPr>
-      <w:proofErr w:type="spellStart"/>
-      <w:r>
-        <w:rPr>
-          <w:rFonts w:ascii="Times New Roman" w:hAnsi="Times New Roman" w:cs="Times New Roman"/>
-        </w:rPr>
-        <w:t>JoinGroup</w:t>
-      </w:r>
-      <w:proofErr w:type="spellEnd"/>
-      <w:r>
-        <w:rPr>
-          <w:rFonts w:ascii="Times New Roman" w:hAnsi="Times New Roman" w:cs="Times New Roman"/>
-        </w:rPr>
-        <w:t>()</w:t>
+      <w:r>
+        <w:rPr>
+          <w:rFonts w:ascii="Times New Roman" w:hAnsi="Times New Roman" w:cs="Times New Roman"/>
+        </w:rPr>
+        <w:t>JoinGroup()</w:t>
       </w:r>
       <w:r>
         <w:rPr>
@@ -5060,19 +4996,11 @@
           <w:rFonts w:ascii="Times New Roman" w:hAnsi="Times New Roman" w:cs="Times New Roman"/>
         </w:rPr>
       </w:pPr>
-      <w:proofErr w:type="spellStart"/>
-      <w:r>
-        <w:rPr>
-          <w:rFonts w:ascii="Times New Roman" w:hAnsi="Times New Roman" w:cs="Times New Roman"/>
-        </w:rPr>
-        <w:t>ViewActivities</w:t>
-      </w:r>
-      <w:proofErr w:type="spellEnd"/>
-      <w:r>
-        <w:rPr>
-          <w:rFonts w:ascii="Times New Roman" w:hAnsi="Times New Roman" w:cs="Times New Roman"/>
-        </w:rPr>
-        <w:t>()</w:t>
+      <w:r>
+        <w:rPr>
+          <w:rFonts w:ascii="Times New Roman" w:hAnsi="Times New Roman" w:cs="Times New Roman"/>
+        </w:rPr>
+        <w:t>ViewActivities()</w:t>
       </w:r>
       <w:r>
         <w:rPr>
@@ -5179,14 +5107,12 @@
                 <w:rFonts w:ascii="Times New Roman" w:hAnsi="Times New Roman" w:cs="Times New Roman"/>
               </w:rPr>
             </w:pPr>
-            <w:proofErr w:type="spellStart"/>
             <w:r>
               <w:rPr>
                 <w:rFonts w:ascii="Times New Roman" w:hAnsi="Times New Roman" w:cs="Times New Roman"/>
               </w:rPr>
               <w:t>ActivityID</w:t>
             </w:r>
-            <w:proofErr w:type="spellEnd"/>
             <w:r>
               <w:rPr>
                 <w:rFonts w:ascii="Times New Roman" w:hAnsi="Times New Roman" w:cs="Times New Roman"/>
@@ -5201,14 +5127,12 @@
                 <w:rFonts w:ascii="Times New Roman" w:hAnsi="Times New Roman" w:cs="Times New Roman"/>
               </w:rPr>
             </w:pPr>
-            <w:proofErr w:type="spellStart"/>
             <w:r>
               <w:rPr>
                 <w:rFonts w:ascii="Times New Roman" w:hAnsi="Times New Roman" w:cs="Times New Roman"/>
               </w:rPr>
               <w:t>UserID</w:t>
             </w:r>
-            <w:proofErr w:type="spellEnd"/>
             <w:r>
               <w:rPr>
                 <w:rFonts w:ascii="Times New Roman" w:hAnsi="Times New Roman" w:cs="Times New Roman"/>
@@ -5223,14 +5147,12 @@
                 <w:rFonts w:ascii="Times New Roman" w:hAnsi="Times New Roman" w:cs="Times New Roman"/>
               </w:rPr>
             </w:pPr>
-            <w:proofErr w:type="spellStart"/>
             <w:r>
               <w:rPr>
                 <w:rFonts w:ascii="Times New Roman" w:hAnsi="Times New Roman" w:cs="Times New Roman"/>
               </w:rPr>
               <w:t>ActivityType</w:t>
             </w:r>
-            <w:proofErr w:type="spellEnd"/>
             <w:r>
               <w:rPr>
                 <w:rFonts w:ascii="Times New Roman" w:hAnsi="Times New Roman" w:cs="Times New Roman"/>
@@ -5305,14 +5227,12 @@
                 <w:rFonts w:ascii="Times New Roman" w:hAnsi="Times New Roman" w:cs="Times New Roman"/>
               </w:rPr>
             </w:pPr>
-            <w:proofErr w:type="spellStart"/>
             <w:r>
               <w:rPr>
                 <w:rFonts w:ascii="Times New Roman" w:hAnsi="Times New Roman" w:cs="Times New Roman"/>
               </w:rPr>
               <w:t>RouteName</w:t>
             </w:r>
-            <w:proofErr w:type="spellEnd"/>
             <w:r>
               <w:rPr>
                 <w:rFonts w:ascii="Times New Roman" w:hAnsi="Times New Roman" w:cs="Times New Roman"/>
@@ -5378,7 +5298,6 @@
                 <w:rFonts w:ascii="Times New Roman" w:hAnsi="Times New Roman" w:cs="Times New Roman"/>
               </w:rPr>
             </w:pPr>
-            <w:proofErr w:type="spellStart"/>
             <w:r>
               <w:rPr>
                 <w:rFonts w:ascii="Times New Roman" w:hAnsi="Times New Roman" w:cs="Times New Roman"/>
@@ -5389,14 +5308,7 @@
               <w:rPr>
                 <w:rFonts w:ascii="Times New Roman" w:hAnsi="Times New Roman" w:cs="Times New Roman"/>
               </w:rPr>
-              <w:t>reateActivity</w:t>
-            </w:r>
-            <w:proofErr w:type="spellEnd"/>
-            <w:r>
-              <w:rPr>
-                <w:rFonts w:ascii="Times New Roman" w:hAnsi="Times New Roman" w:cs="Times New Roman"/>
-              </w:rPr>
-              <w:t>()</w:t>
+              <w:t>reateActivity()</w:t>
             </w:r>
           </w:p>
           <w:p>
@@ -5406,7 +5318,6 @@
                 <w:rFonts w:ascii="Times New Roman" w:hAnsi="Times New Roman" w:cs="Times New Roman"/>
               </w:rPr>
             </w:pPr>
-            <w:proofErr w:type="spellStart"/>
             <w:r>
               <w:rPr>
                 <w:rFonts w:ascii="Times New Roman" w:hAnsi="Times New Roman" w:cs="Times New Roman"/>
@@ -5417,14 +5328,7 @@
               <w:rPr>
                 <w:rFonts w:ascii="Times New Roman" w:hAnsi="Times New Roman" w:cs="Times New Roman"/>
               </w:rPr>
-              <w:t>eleteActivity</w:t>
-            </w:r>
-            <w:proofErr w:type="spellEnd"/>
-            <w:r>
-              <w:rPr>
-                <w:rFonts w:ascii="Times New Roman" w:hAnsi="Times New Roman" w:cs="Times New Roman"/>
-              </w:rPr>
-              <w:t>()</w:t>
+              <w:t>eleteActivity()</w:t>
             </w:r>
           </w:p>
           <w:p>
@@ -5434,7 +5338,6 @@
                 <w:rFonts w:ascii="Times New Roman" w:hAnsi="Times New Roman" w:cs="Times New Roman"/>
               </w:rPr>
             </w:pPr>
-            <w:proofErr w:type="spellStart"/>
             <w:r>
               <w:rPr>
                 <w:rFonts w:ascii="Times New Roman" w:hAnsi="Times New Roman" w:cs="Times New Roman"/>
@@ -5445,14 +5348,7 @@
               <w:rPr>
                 <w:rFonts w:ascii="Times New Roman" w:hAnsi="Times New Roman" w:cs="Times New Roman"/>
               </w:rPr>
-              <w:t>alculatePace</w:t>
-            </w:r>
-            <w:proofErr w:type="spellEnd"/>
-            <w:r>
-              <w:rPr>
-                <w:rFonts w:ascii="Times New Roman" w:hAnsi="Times New Roman" w:cs="Times New Roman"/>
-              </w:rPr>
-              <w:t>()</w:t>
+              <w:t>alculatePace()</w:t>
             </w:r>
           </w:p>
           <w:p>
@@ -5462,19 +5358,11 @@
                 <w:rFonts w:ascii="Times New Roman" w:hAnsi="Times New Roman" w:cs="Times New Roman"/>
               </w:rPr>
             </w:pPr>
-            <w:proofErr w:type="spellStart"/>
-            <w:r>
-              <w:rPr>
-                <w:rFonts w:ascii="Times New Roman" w:hAnsi="Times New Roman" w:cs="Times New Roman"/>
-              </w:rPr>
-              <w:t>GetActivity</w:t>
-            </w:r>
-            <w:proofErr w:type="spellEnd"/>
-            <w:r>
-              <w:rPr>
-                <w:rFonts w:ascii="Times New Roman" w:hAnsi="Times New Roman" w:cs="Times New Roman"/>
-              </w:rPr>
-              <w:t>()</w:t>
+            <w:r>
+              <w:rPr>
+                <w:rFonts w:ascii="Times New Roman" w:hAnsi="Times New Roman" w:cs="Times New Roman"/>
+              </w:rPr>
+              <w:t>GetActivity()</w:t>
             </w:r>
           </w:p>
         </w:tc>
@@ -5584,19 +5472,11 @@
           <w:rFonts w:ascii="Times New Roman" w:hAnsi="Times New Roman" w:cs="Times New Roman"/>
         </w:rPr>
       </w:pPr>
-      <w:proofErr w:type="spellStart"/>
-      <w:r>
-        <w:rPr>
-          <w:rFonts w:ascii="Times New Roman" w:hAnsi="Times New Roman" w:cs="Times New Roman"/>
-        </w:rPr>
-        <w:t>CreateActivity</w:t>
-      </w:r>
-      <w:proofErr w:type="spellEnd"/>
-      <w:r>
-        <w:rPr>
-          <w:rFonts w:ascii="Times New Roman" w:hAnsi="Times New Roman" w:cs="Times New Roman"/>
-        </w:rPr>
-        <w:t>()</w:t>
+      <w:r>
+        <w:rPr>
+          <w:rFonts w:ascii="Times New Roman" w:hAnsi="Times New Roman" w:cs="Times New Roman"/>
+        </w:rPr>
+        <w:t>CreateActivity()</w:t>
       </w:r>
       <w:r>
         <w:rPr>
@@ -5617,19 +5497,11 @@
           <w:rFonts w:ascii="Times New Roman" w:hAnsi="Times New Roman" w:cs="Times New Roman"/>
         </w:rPr>
       </w:pPr>
-      <w:proofErr w:type="spellStart"/>
-      <w:r>
-        <w:rPr>
-          <w:rFonts w:ascii="Times New Roman" w:hAnsi="Times New Roman" w:cs="Times New Roman"/>
-        </w:rPr>
-        <w:t>DeleteActivity</w:t>
-      </w:r>
-      <w:proofErr w:type="spellEnd"/>
-      <w:r>
-        <w:rPr>
-          <w:rFonts w:ascii="Times New Roman" w:hAnsi="Times New Roman" w:cs="Times New Roman"/>
-        </w:rPr>
-        <w:t>()</w:t>
+      <w:r>
+        <w:rPr>
+          <w:rFonts w:ascii="Times New Roman" w:hAnsi="Times New Roman" w:cs="Times New Roman"/>
+        </w:rPr>
+        <w:t>DeleteActivity()</w:t>
       </w:r>
       <w:r>
         <w:rPr>
@@ -5662,19 +5534,11 @@
           <w:rFonts w:ascii="Times New Roman" w:hAnsi="Times New Roman" w:cs="Times New Roman"/>
         </w:rPr>
       </w:pPr>
-      <w:proofErr w:type="spellStart"/>
-      <w:r>
-        <w:rPr>
-          <w:rFonts w:ascii="Times New Roman" w:hAnsi="Times New Roman" w:cs="Times New Roman"/>
-        </w:rPr>
-        <w:t>CalculatePace</w:t>
-      </w:r>
-      <w:proofErr w:type="spellEnd"/>
-      <w:r>
-        <w:rPr>
-          <w:rFonts w:ascii="Times New Roman" w:hAnsi="Times New Roman" w:cs="Times New Roman"/>
-        </w:rPr>
-        <w:t>()</w:t>
+      <w:r>
+        <w:rPr>
+          <w:rFonts w:ascii="Times New Roman" w:hAnsi="Times New Roman" w:cs="Times New Roman"/>
+        </w:rPr>
+        <w:t>CalculatePace()</w:t>
       </w:r>
       <w:r>
         <w:rPr>
@@ -5713,19 +5577,11 @@
           <w:rFonts w:ascii="Times New Roman" w:hAnsi="Times New Roman" w:cs="Times New Roman"/>
         </w:rPr>
       </w:pPr>
-      <w:proofErr w:type="spellStart"/>
-      <w:r>
-        <w:rPr>
-          <w:rFonts w:ascii="Times New Roman" w:hAnsi="Times New Roman" w:cs="Times New Roman"/>
-        </w:rPr>
-        <w:t>GetActivity</w:t>
-      </w:r>
-      <w:proofErr w:type="spellEnd"/>
-      <w:r>
-        <w:rPr>
-          <w:rFonts w:ascii="Times New Roman" w:hAnsi="Times New Roman" w:cs="Times New Roman"/>
-        </w:rPr>
-        <w:t>()</w:t>
+      <w:r>
+        <w:rPr>
+          <w:rFonts w:ascii="Times New Roman" w:hAnsi="Times New Roman" w:cs="Times New Roman"/>
+        </w:rPr>
+        <w:t>GetActivity()</w:t>
       </w:r>
       <w:r>
         <w:rPr>
@@ -5837,14 +5693,12 @@
                 <w:rFonts w:ascii="Times New Roman" w:hAnsi="Times New Roman" w:cs="Times New Roman"/>
               </w:rPr>
             </w:pPr>
-            <w:proofErr w:type="spellStart"/>
             <w:r>
               <w:rPr>
                 <w:rFonts w:ascii="Times New Roman" w:hAnsi="Times New Roman" w:cs="Times New Roman"/>
               </w:rPr>
               <w:t>GroupID</w:t>
             </w:r>
-            <w:proofErr w:type="spellEnd"/>
             <w:r>
               <w:rPr>
                 <w:rFonts w:ascii="Times New Roman" w:hAnsi="Times New Roman" w:cs="Times New Roman"/>
@@ -5859,14 +5713,12 @@
                 <w:rFonts w:ascii="Times New Roman" w:hAnsi="Times New Roman" w:cs="Times New Roman"/>
               </w:rPr>
             </w:pPr>
-            <w:proofErr w:type="spellStart"/>
             <w:r>
               <w:rPr>
                 <w:rFonts w:ascii="Times New Roman" w:hAnsi="Times New Roman" w:cs="Times New Roman"/>
               </w:rPr>
               <w:t>GroupName</w:t>
             </w:r>
-            <w:proofErr w:type="spellEnd"/>
             <w:r>
               <w:rPr>
                 <w:rFonts w:ascii="Times New Roman" w:hAnsi="Times New Roman" w:cs="Times New Roman"/>
@@ -5881,14 +5733,12 @@
                 <w:rFonts w:ascii="Times New Roman" w:hAnsi="Times New Roman" w:cs="Times New Roman"/>
               </w:rPr>
             </w:pPr>
-            <w:proofErr w:type="spellStart"/>
             <w:r>
               <w:rPr>
                 <w:rFonts w:ascii="Times New Roman" w:hAnsi="Times New Roman" w:cs="Times New Roman"/>
               </w:rPr>
               <w:t>AdminID</w:t>
             </w:r>
-            <w:proofErr w:type="spellEnd"/>
             <w:r>
               <w:rPr>
                 <w:rFonts w:ascii="Times New Roman" w:hAnsi="Times New Roman" w:cs="Times New Roman"/>
@@ -5929,14 +5779,12 @@
                 <w:rFonts w:ascii="Times New Roman" w:hAnsi="Times New Roman" w:cs="Times New Roman"/>
               </w:rPr>
             </w:pPr>
-            <w:proofErr w:type="spellStart"/>
             <w:r>
               <w:rPr>
                 <w:rFonts w:ascii="Times New Roman" w:hAnsi="Times New Roman" w:cs="Times New Roman"/>
               </w:rPr>
               <w:t>GroupLeaderboard</w:t>
             </w:r>
-            <w:proofErr w:type="spellEnd"/>
             <w:r>
               <w:rPr>
                 <w:rFonts w:ascii="Times New Roman" w:hAnsi="Times New Roman" w:cs="Times New Roman"/>
@@ -5982,7 +5830,6 @@
                 <w:rFonts w:ascii="Times New Roman" w:hAnsi="Times New Roman" w:cs="Times New Roman"/>
               </w:rPr>
             </w:pPr>
-            <w:proofErr w:type="spellStart"/>
             <w:r>
               <w:rPr>
                 <w:rFonts w:ascii="Times New Roman" w:hAnsi="Times New Roman" w:cs="Times New Roman"/>
@@ -5993,14 +5840,7 @@
               <w:rPr>
                 <w:rFonts w:ascii="Times New Roman" w:hAnsi="Times New Roman" w:cs="Times New Roman"/>
               </w:rPr>
-              <w:t>reateGroup</w:t>
-            </w:r>
-            <w:proofErr w:type="spellEnd"/>
-            <w:r>
-              <w:rPr>
-                <w:rFonts w:ascii="Times New Roman" w:hAnsi="Times New Roman" w:cs="Times New Roman"/>
-              </w:rPr>
-              <w:t>()</w:t>
+              <w:t>reateGroup()</w:t>
             </w:r>
           </w:p>
           <w:p>
@@ -6010,7 +5850,6 @@
                 <w:rFonts w:ascii="Times New Roman" w:hAnsi="Times New Roman" w:cs="Times New Roman"/>
               </w:rPr>
             </w:pPr>
-            <w:proofErr w:type="spellStart"/>
             <w:r>
               <w:rPr>
                 <w:rFonts w:ascii="Times New Roman" w:hAnsi="Times New Roman" w:cs="Times New Roman"/>
@@ -6021,14 +5860,7 @@
               <w:rPr>
                 <w:rFonts w:ascii="Times New Roman" w:hAnsi="Times New Roman" w:cs="Times New Roman"/>
               </w:rPr>
-              <w:t>equestToJoin</w:t>
-            </w:r>
-            <w:proofErr w:type="spellEnd"/>
-            <w:r>
-              <w:rPr>
-                <w:rFonts w:ascii="Times New Roman" w:hAnsi="Times New Roman" w:cs="Times New Roman"/>
-              </w:rPr>
-              <w:t>()</w:t>
+              <w:t>equestToJoin()</w:t>
             </w:r>
           </w:p>
           <w:p>
@@ -6038,7 +5870,6 @@
                 <w:rFonts w:ascii="Times New Roman" w:hAnsi="Times New Roman" w:cs="Times New Roman"/>
               </w:rPr>
             </w:pPr>
-            <w:proofErr w:type="spellStart"/>
             <w:r>
               <w:rPr>
                 <w:rFonts w:ascii="Times New Roman" w:hAnsi="Times New Roman" w:cs="Times New Roman"/>
@@ -6049,14 +5880,7 @@
               <w:rPr>
                 <w:rFonts w:ascii="Times New Roman" w:hAnsi="Times New Roman" w:cs="Times New Roman"/>
               </w:rPr>
-              <w:t>pproveMember</w:t>
-            </w:r>
-            <w:proofErr w:type="spellEnd"/>
-            <w:r>
-              <w:rPr>
-                <w:rFonts w:ascii="Times New Roman" w:hAnsi="Times New Roman" w:cs="Times New Roman"/>
-              </w:rPr>
-              <w:t>()</w:t>
+              <w:t>pproveMember()</w:t>
             </w:r>
           </w:p>
           <w:p>
@@ -6066,7 +5890,6 @@
                 <w:rFonts w:ascii="Times New Roman" w:hAnsi="Times New Roman" w:cs="Times New Roman"/>
               </w:rPr>
             </w:pPr>
-            <w:proofErr w:type="spellStart"/>
             <w:r>
               <w:rPr>
                 <w:rFonts w:ascii="Times New Roman" w:hAnsi="Times New Roman" w:cs="Times New Roman"/>
@@ -6077,14 +5900,7 @@
               <w:rPr>
                 <w:rFonts w:ascii="Times New Roman" w:hAnsi="Times New Roman" w:cs="Times New Roman"/>
               </w:rPr>
-              <w:t>emoveMember</w:t>
-            </w:r>
-            <w:proofErr w:type="spellEnd"/>
-            <w:r>
-              <w:rPr>
-                <w:rFonts w:ascii="Times New Roman" w:hAnsi="Times New Roman" w:cs="Times New Roman"/>
-              </w:rPr>
-              <w:t>()</w:t>
+              <w:t>emoveMember()</w:t>
             </w:r>
           </w:p>
           <w:p>
@@ -6094,7 +5910,6 @@
                 <w:rFonts w:ascii="Times New Roman" w:hAnsi="Times New Roman" w:cs="Times New Roman"/>
               </w:rPr>
             </w:pPr>
-            <w:proofErr w:type="spellStart"/>
             <w:r>
               <w:rPr>
                 <w:rFonts w:ascii="Times New Roman" w:hAnsi="Times New Roman" w:cs="Times New Roman"/>
@@ -6105,14 +5920,7 @@
               <w:rPr>
                 <w:rFonts w:ascii="Times New Roman" w:hAnsi="Times New Roman" w:cs="Times New Roman"/>
               </w:rPr>
-              <w:t>iewLeaderboard</w:t>
-            </w:r>
-            <w:proofErr w:type="spellEnd"/>
-            <w:r>
-              <w:rPr>
-                <w:rFonts w:ascii="Times New Roman" w:hAnsi="Times New Roman" w:cs="Times New Roman"/>
-              </w:rPr>
-              <w:t>()</w:t>
+              <w:t>iewLeaderboard()</w:t>
             </w:r>
           </w:p>
         </w:tc>
@@ -6236,19 +6044,11 @@
           <w:rFonts w:ascii="Times New Roman" w:hAnsi="Times New Roman" w:cs="Times New Roman"/>
         </w:rPr>
       </w:pPr>
-      <w:proofErr w:type="spellStart"/>
-      <w:r>
-        <w:rPr>
-          <w:rFonts w:ascii="Times New Roman" w:hAnsi="Times New Roman" w:cs="Times New Roman"/>
-        </w:rPr>
-        <w:t>CreateGroup</w:t>
-      </w:r>
-      <w:proofErr w:type="spellEnd"/>
-      <w:r>
-        <w:rPr>
-          <w:rFonts w:ascii="Times New Roman" w:hAnsi="Times New Roman" w:cs="Times New Roman"/>
-        </w:rPr>
-        <w:t>()</w:t>
+      <w:r>
+        <w:rPr>
+          <w:rFonts w:ascii="Times New Roman" w:hAnsi="Times New Roman" w:cs="Times New Roman"/>
+        </w:rPr>
+        <w:t>CreateGroup()</w:t>
       </w:r>
       <w:r>
         <w:rPr>
@@ -6275,19 +6075,11 @@
           <w:rFonts w:ascii="Times New Roman" w:hAnsi="Times New Roman" w:cs="Times New Roman"/>
         </w:rPr>
       </w:pPr>
-      <w:proofErr w:type="spellStart"/>
-      <w:r>
-        <w:rPr>
-          <w:rFonts w:ascii="Times New Roman" w:hAnsi="Times New Roman" w:cs="Times New Roman"/>
-        </w:rPr>
-        <w:t>RequestToJoin</w:t>
-      </w:r>
-      <w:proofErr w:type="spellEnd"/>
-      <w:r>
-        <w:rPr>
-          <w:rFonts w:ascii="Times New Roman" w:hAnsi="Times New Roman" w:cs="Times New Roman"/>
-        </w:rPr>
-        <w:t>()</w:t>
+      <w:r>
+        <w:rPr>
+          <w:rFonts w:ascii="Times New Roman" w:hAnsi="Times New Roman" w:cs="Times New Roman"/>
+        </w:rPr>
+        <w:t>RequestToJoin()</w:t>
       </w:r>
       <w:r>
         <w:rPr>
@@ -6308,19 +6100,11 @@
           <w:rFonts w:ascii="Times New Roman" w:hAnsi="Times New Roman" w:cs="Times New Roman"/>
         </w:rPr>
       </w:pPr>
-      <w:proofErr w:type="spellStart"/>
-      <w:r>
-        <w:rPr>
-          <w:rFonts w:ascii="Times New Roman" w:hAnsi="Times New Roman" w:cs="Times New Roman"/>
-        </w:rPr>
-        <w:t>ApproveMember</w:t>
-      </w:r>
-      <w:proofErr w:type="spellEnd"/>
-      <w:r>
-        <w:rPr>
-          <w:rFonts w:ascii="Times New Roman" w:hAnsi="Times New Roman" w:cs="Times New Roman"/>
-        </w:rPr>
-        <w:t>()</w:t>
+      <w:r>
+        <w:rPr>
+          <w:rFonts w:ascii="Times New Roman" w:hAnsi="Times New Roman" w:cs="Times New Roman"/>
+        </w:rPr>
+        <w:t>ApproveMember()</w:t>
       </w:r>
       <w:r>
         <w:rPr>
@@ -6341,19 +6125,11 @@
           <w:rFonts w:ascii="Times New Roman" w:hAnsi="Times New Roman" w:cs="Times New Roman"/>
         </w:rPr>
       </w:pPr>
-      <w:proofErr w:type="spellStart"/>
-      <w:r>
-        <w:rPr>
-          <w:rFonts w:ascii="Times New Roman" w:hAnsi="Times New Roman" w:cs="Times New Roman"/>
-        </w:rPr>
-        <w:t>RemoveMember</w:t>
-      </w:r>
-      <w:proofErr w:type="spellEnd"/>
-      <w:r>
-        <w:rPr>
-          <w:rFonts w:ascii="Times New Roman" w:hAnsi="Times New Roman" w:cs="Times New Roman"/>
-        </w:rPr>
-        <w:t>()</w:t>
+      <w:r>
+        <w:rPr>
+          <w:rFonts w:ascii="Times New Roman" w:hAnsi="Times New Roman" w:cs="Times New Roman"/>
+        </w:rPr>
+        <w:t>RemoveMember()</w:t>
       </w:r>
       <w:r>
         <w:rPr>
@@ -6374,19 +6150,11 @@
           <w:rFonts w:ascii="Times New Roman" w:hAnsi="Times New Roman" w:cs="Times New Roman"/>
         </w:rPr>
       </w:pPr>
-      <w:proofErr w:type="spellStart"/>
-      <w:r>
-        <w:rPr>
-          <w:rFonts w:ascii="Times New Roman" w:hAnsi="Times New Roman" w:cs="Times New Roman"/>
-        </w:rPr>
-        <w:t>ViewLeaderboard</w:t>
-      </w:r>
-      <w:proofErr w:type="spellEnd"/>
-      <w:r>
-        <w:rPr>
-          <w:rFonts w:ascii="Times New Roman" w:hAnsi="Times New Roman" w:cs="Times New Roman"/>
-        </w:rPr>
-        <w:t>()</w:t>
+      <w:r>
+        <w:rPr>
+          <w:rFonts w:ascii="Times New Roman" w:hAnsi="Times New Roman" w:cs="Times New Roman"/>
+        </w:rPr>
+        <w:t>ViewLeaderboard()</w:t>
       </w:r>
       <w:r>
         <w:rPr>
@@ -6503,7 +6271,6 @@
           <w:color w:val="000000" w:themeColor="text1"/>
         </w:rPr>
       </w:pPr>
-      <w:proofErr w:type="spellStart"/>
       <w:r>
         <w:rPr>
           <w:rFonts w:ascii="Times New Roman" w:hAnsi="Times New Roman" w:cs="Times New Roman"/>
@@ -6513,7 +6280,6 @@
         </w:rPr>
         <w:t>CreateActivity</w:t>
       </w:r>
-      <w:proofErr w:type="spellEnd"/>
       <w:r>
         <w:rPr>
           <w:rFonts w:ascii="Times New Roman" w:hAnsi="Times New Roman" w:cs="Times New Roman"/>
@@ -6560,21 +6326,12 @@
         </w:rPr>
         <w:t xml:space="preserve"> </w:t>
       </w:r>
-      <w:proofErr w:type="spellStart"/>
-      <w:r>
-        <w:rPr>
-          <w:rFonts w:ascii="Times New Roman" w:hAnsi="Times New Roman" w:cs="Times New Roman"/>
-          <w:color w:val="000000" w:themeColor="text1"/>
-        </w:rPr>
-        <w:t>CreateActivity</w:t>
-      </w:r>
-      <w:proofErr w:type="spellEnd"/>
-      <w:r>
-        <w:rPr>
-          <w:rFonts w:ascii="Times New Roman" w:hAnsi="Times New Roman" w:cs="Times New Roman"/>
-          <w:color w:val="000000" w:themeColor="text1"/>
-        </w:rPr>
-        <w:t xml:space="preserve"> will take in user data that is placed into a list</w:t>
+      <w:r>
+        <w:rPr>
+          <w:rFonts w:ascii="Times New Roman" w:hAnsi="Times New Roman" w:cs="Times New Roman"/>
+          <w:color w:val="000000" w:themeColor="text1"/>
+        </w:rPr>
+        <w:t>CreateActivity will take in user data that is placed into a list</w:t>
       </w:r>
     </w:p>
     <w:p>
@@ -6730,7 +6487,6 @@
           <w:color w:val="000000" w:themeColor="text1"/>
         </w:rPr>
       </w:pPr>
-      <w:proofErr w:type="spellStart"/>
       <w:r>
         <w:rPr>
           <w:rFonts w:ascii="Times New Roman" w:hAnsi="Times New Roman" w:cs="Times New Roman"/>
@@ -6740,7 +6496,6 @@
         </w:rPr>
         <w:t>CalculatePace</w:t>
       </w:r>
-      <w:proofErr w:type="spellEnd"/>
       <w:r>
         <w:rPr>
           <w:rFonts w:ascii="Times New Roman" w:hAnsi="Times New Roman" w:cs="Times New Roman"/>
@@ -6933,7 +6688,6 @@
           <w:color w:val="000000" w:themeColor="text1"/>
         </w:rPr>
       </w:pPr>
-      <w:proofErr w:type="spellStart"/>
       <w:r>
         <w:rPr>
           <w:rFonts w:ascii="Times New Roman" w:hAnsi="Times New Roman" w:cs="Times New Roman"/>
@@ -6943,7 +6697,6 @@
         </w:rPr>
         <w:t>GetActivity</w:t>
       </w:r>
-      <w:proofErr w:type="spellEnd"/>
       <w:r>
         <w:rPr>
           <w:rFonts w:ascii="Times New Roman" w:hAnsi="Times New Roman" w:cs="Times New Roman"/>
@@ -7134,7 +6887,6 @@
           <w:color w:val="000000" w:themeColor="text1"/>
         </w:rPr>
       </w:pPr>
-      <w:proofErr w:type="spellStart"/>
       <w:r>
         <w:rPr>
           <w:rFonts w:ascii="Times New Roman" w:hAnsi="Times New Roman" w:cs="Times New Roman"/>
@@ -7145,7 +6897,6 @@
         <w:lastRenderedPageBreak/>
         <w:t>DeleteActivity</w:t>
       </w:r>
-      <w:proofErr w:type="spellEnd"/>
       <w:r>
         <w:rPr>
           <w:rFonts w:ascii="Times New Roman" w:hAnsi="Times New Roman" w:cs="Times New Roman"/>
@@ -7183,21 +6934,12 @@
         </w:rPr>
         <w:t xml:space="preserve"> </w:t>
       </w:r>
-      <w:proofErr w:type="spellStart"/>
-      <w:r>
-        <w:rPr>
-          <w:rFonts w:ascii="Times New Roman" w:hAnsi="Times New Roman" w:cs="Times New Roman"/>
-          <w:color w:val="000000" w:themeColor="text1"/>
-        </w:rPr>
-        <w:t>CreateActivity</w:t>
-      </w:r>
-      <w:proofErr w:type="spellEnd"/>
-      <w:r>
-        <w:rPr>
-          <w:rFonts w:ascii="Times New Roman" w:hAnsi="Times New Roman" w:cs="Times New Roman"/>
-          <w:color w:val="000000" w:themeColor="text1"/>
-        </w:rPr>
-        <w:t xml:space="preserve"> will take in user data that is placed into a list</w:t>
+      <w:r>
+        <w:rPr>
+          <w:rFonts w:ascii="Times New Roman" w:hAnsi="Times New Roman" w:cs="Times New Roman"/>
+          <w:color w:val="000000" w:themeColor="text1"/>
+        </w:rPr>
+        <w:t>The function will receive the name of the activity that the user wishes to delete</w:t>
       </w:r>
     </w:p>
     <w:p>
@@ -7302,7 +7044,14 @@
           <w:rFonts w:ascii="Times New Roman" w:hAnsi="Times New Roman" w:cs="Times New Roman"/>
           <w:color w:val="000000" w:themeColor="text1"/>
         </w:rPr>
-        <w:t>The user list will contain strings, integers, and Python’s datetime type imported from the datetime library</w:t>
+        <w:t xml:space="preserve">The </w:t>
+      </w:r>
+      <w:r>
+        <w:rPr>
+          <w:rFonts w:ascii="Times New Roman" w:hAnsi="Times New Roman" w:cs="Times New Roman"/>
+          <w:color w:val="000000" w:themeColor="text1"/>
+        </w:rPr>
+        <w:t>input will be a string of the activity name they wish to delete</w:t>
       </w:r>
     </w:p>
     <w:p>
@@ -7344,23 +7093,13 @@
           <w:rFonts w:ascii="Times New Roman" w:hAnsi="Times New Roman" w:cs="Times New Roman"/>
         </w:rPr>
       </w:pPr>
-      <w:proofErr w:type="spellStart"/>
-      <w:r>
-        <w:rPr>
-          <w:rFonts w:ascii="Times New Roman" w:hAnsi="Times New Roman" w:cs="Times New Roman"/>
-          <w:b/>
-          <w:bCs/>
-        </w:rPr>
-        <w:t>CreateGroup</w:t>
-      </w:r>
-      <w:proofErr w:type="spellEnd"/>
-      <w:r>
-        <w:rPr>
-          <w:rFonts w:ascii="Times New Roman" w:hAnsi="Times New Roman" w:cs="Times New Roman"/>
-          <w:b/>
-          <w:bCs/>
-        </w:rPr>
-        <w:t>()</w:t>
+      <w:r>
+        <w:rPr>
+          <w:rFonts w:ascii="Times New Roman" w:hAnsi="Times New Roman" w:cs="Times New Roman"/>
+          <w:b/>
+          <w:bCs/>
+        </w:rPr>
+        <w:t>CreateGroup()</w:t>
       </w:r>
       <w:r>
         <w:rPr>
@@ -7381,8 +7120,6 @@
         <w:ind w:left="360"/>
         <w:rPr>
           <w:rFonts w:ascii="Times New Roman" w:hAnsi="Times New Roman" w:cs="Times New Roman"/>
-          <w:b/>
-          <w:bCs/>
         </w:rPr>
       </w:pPr>
       <w:r>
@@ -7394,6 +7131,50 @@
         <w:tab/>
         <w:t>Input:</w:t>
       </w:r>
+      <w:r>
+        <w:rPr>
+          <w:rFonts w:ascii="Times New Roman" w:hAnsi="Times New Roman" w:cs="Times New Roman"/>
+          <w:b/>
+          <w:bCs/>
+        </w:rPr>
+        <w:t xml:space="preserve"> </w:t>
+      </w:r>
+      <w:r>
+        <w:rPr>
+          <w:rFonts w:ascii="Times New Roman" w:hAnsi="Times New Roman" w:cs="Times New Roman"/>
+        </w:rPr>
+        <w:t xml:space="preserve">Input will consist of group information, such as name, type of group, </w:t>
+      </w:r>
+      <w:r>
+        <w:rPr>
+          <w:rFonts w:ascii="Times New Roman" w:hAnsi="Times New Roman" w:cs="Times New Roman"/>
+        </w:rPr>
+        <w:t xml:space="preserve">whether the group is private, </w:t>
+      </w:r>
+      <w:r>
+        <w:rPr>
+          <w:rFonts w:ascii="Times New Roman" w:hAnsi="Times New Roman" w:cs="Times New Roman"/>
+        </w:rPr>
+        <w:t>and</w:t>
+      </w:r>
+      <w:r>
+        <w:rPr>
+          <w:rFonts w:ascii="Times New Roman" w:hAnsi="Times New Roman" w:cs="Times New Roman"/>
+        </w:rPr>
+        <w:t xml:space="preserve"> </w:t>
+      </w:r>
+      <w:r>
+        <w:rPr>
+          <w:rFonts w:ascii="Times New Roman" w:hAnsi="Times New Roman" w:cs="Times New Roman"/>
+        </w:rPr>
+        <w:t xml:space="preserve">a </w:t>
+      </w:r>
+      <w:r>
+        <w:rPr>
+          <w:rFonts w:ascii="Times New Roman" w:hAnsi="Times New Roman" w:cs="Times New Roman"/>
+        </w:rPr>
+        <w:t>designated administrator</w:t>
+      </w:r>
     </w:p>
     <w:p>
       <w:pPr>
@@ -7401,8 +7182,6 @@
         <w:ind w:left="360"/>
         <w:rPr>
           <w:rFonts w:ascii="Times New Roman" w:hAnsi="Times New Roman" w:cs="Times New Roman"/>
-          <w:b/>
-          <w:bCs/>
         </w:rPr>
       </w:pPr>
       <w:r>
@@ -7414,6 +7193,20 @@
         <w:tab/>
         <w:t>Output:</w:t>
       </w:r>
+      <w:r>
+        <w:rPr>
+          <w:rFonts w:ascii="Times New Roman" w:hAnsi="Times New Roman" w:cs="Times New Roman"/>
+          <w:b/>
+          <w:bCs/>
+        </w:rPr>
+        <w:t xml:space="preserve"> </w:t>
+      </w:r>
+      <w:r>
+        <w:rPr>
+          <w:rFonts w:ascii="Times New Roman" w:hAnsi="Times New Roman" w:cs="Times New Roman"/>
+        </w:rPr>
+        <w:t>The function will output a success or error message depending on whether or not the user enters all required data</w:t>
+      </w:r>
     </w:p>
     <w:p>
       <w:pPr>
@@ -7421,8 +7214,6 @@
         <w:ind w:left="360"/>
         <w:rPr>
           <w:rFonts w:ascii="Times New Roman" w:hAnsi="Times New Roman" w:cs="Times New Roman"/>
-          <w:b/>
-          <w:bCs/>
         </w:rPr>
       </w:pPr>
       <w:r>
@@ -7442,6 +7233,20 @@
         <w:tab/>
         <w:t>Return Parameters:</w:t>
       </w:r>
+      <w:r>
+        <w:rPr>
+          <w:rFonts w:ascii="Times New Roman" w:hAnsi="Times New Roman" w:cs="Times New Roman"/>
+          <w:b/>
+          <w:bCs/>
+        </w:rPr>
+        <w:t xml:space="preserve"> </w:t>
+      </w:r>
+      <w:r>
+        <w:rPr>
+          <w:rFonts w:ascii="Times New Roman" w:hAnsi="Times New Roman" w:cs="Times New Roman"/>
+        </w:rPr>
+        <w:t>The only values that will be returned will be exceptions thrown during error checking, i.e. missing required data</w:t>
+      </w:r>
     </w:p>
     <w:p>
       <w:pPr>
@@ -7449,8 +7254,6 @@
         <w:ind w:left="360"/>
         <w:rPr>
           <w:rFonts w:ascii="Times New Roman" w:hAnsi="Times New Roman" w:cs="Times New Roman"/>
-          <w:b/>
-          <w:bCs/>
         </w:rPr>
       </w:pPr>
       <w:r>
@@ -7462,6 +7265,26 @@
         <w:tab/>
         <w:t>Type:</w:t>
       </w:r>
+      <w:r>
+        <w:rPr>
+          <w:rFonts w:ascii="Times New Roman" w:hAnsi="Times New Roman" w:cs="Times New Roman"/>
+          <w:b/>
+          <w:bCs/>
+        </w:rPr>
+        <w:t xml:space="preserve"> </w:t>
+      </w:r>
+      <w:r>
+        <w:rPr>
+          <w:rFonts w:ascii="Times New Roman" w:hAnsi="Times New Roman" w:cs="Times New Roman"/>
+        </w:rPr>
+        <w:t>The input will consist of strings</w:t>
+      </w:r>
+      <w:r>
+        <w:rPr>
+          <w:rFonts w:ascii="Times New Roman" w:hAnsi="Times New Roman" w:cs="Times New Roman"/>
+        </w:rPr>
+        <w:t xml:space="preserve"> for each field of information required to create a group</w:t>
+      </w:r>
     </w:p>
     <w:p>
       <w:pPr>
@@ -7471,23 +7294,13 @@
           <w:rFonts w:ascii="Times New Roman" w:hAnsi="Times New Roman" w:cs="Times New Roman"/>
         </w:rPr>
       </w:pPr>
-      <w:proofErr w:type="spellStart"/>
-      <w:r>
-        <w:rPr>
-          <w:rFonts w:ascii="Times New Roman" w:hAnsi="Times New Roman" w:cs="Times New Roman"/>
-          <w:b/>
-          <w:bCs/>
-        </w:rPr>
-        <w:t>RequestToJoin</w:t>
-      </w:r>
-      <w:proofErr w:type="spellEnd"/>
-      <w:r>
-        <w:rPr>
-          <w:rFonts w:ascii="Times New Roman" w:hAnsi="Times New Roman" w:cs="Times New Roman"/>
-          <w:b/>
-          <w:bCs/>
-        </w:rPr>
-        <w:t>()</w:t>
+      <w:r>
+        <w:rPr>
+          <w:rFonts w:ascii="Times New Roman" w:hAnsi="Times New Roman" w:cs="Times New Roman"/>
+          <w:b/>
+          <w:bCs/>
+        </w:rPr>
+        <w:t>RequestToJoin()</w:t>
       </w:r>
       <w:r>
         <w:rPr>
@@ -7502,19 +7315,38 @@
         <w:ind w:left="360"/>
         <w:rPr>
           <w:rFonts w:ascii="Times New Roman" w:hAnsi="Times New Roman" w:cs="Times New Roman"/>
-          <w:b/>
-          <w:bCs/>
-        </w:rPr>
-      </w:pPr>
-      <w:r>
-        <w:rPr>
-          <w:rFonts w:ascii="Times New Roman" w:hAnsi="Times New Roman" w:cs="Times New Roman"/>
-          <w:b/>
-          <w:bCs/>
-        </w:rPr>
+        </w:rPr>
+      </w:pPr>
+      <w:r>
+        <w:rPr>
+          <w:rFonts w:ascii="Times New Roman" w:hAnsi="Times New Roman" w:cs="Times New Roman"/>
+          <w:b/>
+          <w:bCs/>
+        </w:rPr>
+        <w:lastRenderedPageBreak/>
         <w:tab/>
         <w:t>Input:</w:t>
       </w:r>
+      <w:r>
+        <w:rPr>
+          <w:rFonts w:ascii="Times New Roman" w:hAnsi="Times New Roman" w:cs="Times New Roman"/>
+          <w:b/>
+          <w:bCs/>
+        </w:rPr>
+        <w:t xml:space="preserve"> </w:t>
+      </w:r>
+      <w:r>
+        <w:rPr>
+          <w:rFonts w:ascii="Times New Roman" w:hAnsi="Times New Roman" w:cs="Times New Roman"/>
+        </w:rPr>
+        <w:t>There will be a optional input, which will be the user’s reason as to why they would like to join the group</w:t>
+      </w:r>
+      <w:r>
+        <w:rPr>
+          <w:rFonts w:ascii="Times New Roman" w:hAnsi="Times New Roman" w:cs="Times New Roman"/>
+        </w:rPr>
+        <w:t>. The user will have to enter their username that goes along with the reques</w:t>
+      </w:r>
     </w:p>
     <w:p>
       <w:pPr>
@@ -7522,8 +7354,6 @@
         <w:ind w:left="360"/>
         <w:rPr>
           <w:rFonts w:ascii="Times New Roman" w:hAnsi="Times New Roman" w:cs="Times New Roman"/>
-          <w:b/>
-          <w:bCs/>
         </w:rPr>
       </w:pPr>
       <w:r>
@@ -7535,6 +7365,20 @@
         <w:tab/>
         <w:t>Output:</w:t>
       </w:r>
+      <w:r>
+        <w:rPr>
+          <w:rFonts w:ascii="Times New Roman" w:hAnsi="Times New Roman" w:cs="Times New Roman"/>
+          <w:b/>
+          <w:bCs/>
+        </w:rPr>
+        <w:t xml:space="preserve"> </w:t>
+      </w:r>
+      <w:r>
+        <w:rPr>
+          <w:rFonts w:ascii="Times New Roman" w:hAnsi="Times New Roman" w:cs="Times New Roman"/>
+        </w:rPr>
+        <w:t>A message will be displayed saying the request has been sent for review by an administrator of the group</w:t>
+      </w:r>
     </w:p>
     <w:p>
       <w:pPr>
@@ -7542,8 +7386,6 @@
         <w:ind w:left="360"/>
         <w:rPr>
           <w:rFonts w:ascii="Times New Roman" w:hAnsi="Times New Roman" w:cs="Times New Roman"/>
-          <w:b/>
-          <w:bCs/>
         </w:rPr>
       </w:pPr>
       <w:r>
@@ -7563,11 +7405,735 @@
         <w:tab/>
         <w:t>Return Parameters:</w:t>
       </w:r>
+      <w:r>
+        <w:rPr>
+          <w:rFonts w:ascii="Times New Roman" w:hAnsi="Times New Roman" w:cs="Times New Roman"/>
+          <w:b/>
+          <w:bCs/>
+        </w:rPr>
+        <w:t xml:space="preserve"> </w:t>
+      </w:r>
+      <w:r>
+        <w:rPr>
+          <w:rFonts w:ascii="Times New Roman" w:hAnsi="Times New Roman" w:cs="Times New Roman"/>
+        </w:rPr>
+        <w:t xml:space="preserve">The only values that will be returned </w:t>
+      </w:r>
+      <w:r>
+        <w:rPr>
+          <w:rFonts w:ascii="Times New Roman" w:hAnsi="Times New Roman" w:cs="Times New Roman"/>
+        </w:rPr>
+        <w:t>will be exceptions thrown during sending of the request, which in this case could be a database error</w:t>
+      </w:r>
+      <w:r>
+        <w:rPr>
+          <w:rFonts w:ascii="Times New Roman" w:hAnsi="Times New Roman" w:cs="Times New Roman"/>
+        </w:rPr>
+        <w:t xml:space="preserve"> or an error checking exception of the user not entering their username.</w:t>
+      </w:r>
     </w:p>
     <w:p>
       <w:pPr>
         <w:spacing w:line="480" w:lineRule="auto"/>
         <w:ind w:left="360"/>
+        <w:rPr>
+          <w:rFonts w:ascii="Times New Roman" w:hAnsi="Times New Roman" w:cs="Times New Roman"/>
+        </w:rPr>
+      </w:pPr>
+      <w:r>
+        <w:rPr>
+          <w:rFonts w:ascii="Times New Roman" w:hAnsi="Times New Roman" w:cs="Times New Roman"/>
+          <w:b/>
+          <w:bCs/>
+        </w:rPr>
+        <w:tab/>
+        <w:t>Type:</w:t>
+      </w:r>
+      <w:r>
+        <w:rPr>
+          <w:rFonts w:ascii="Times New Roman" w:hAnsi="Times New Roman" w:cs="Times New Roman"/>
+          <w:b/>
+          <w:bCs/>
+        </w:rPr>
+        <w:t xml:space="preserve"> </w:t>
+      </w:r>
+      <w:r>
+        <w:rPr>
+          <w:rFonts w:ascii="Times New Roman" w:hAnsi="Times New Roman" w:cs="Times New Roman"/>
+        </w:rPr>
+        <w:t>Optional input will be a string</w:t>
+      </w:r>
+      <w:r>
+        <w:rPr>
+          <w:rFonts w:ascii="Times New Roman" w:hAnsi="Times New Roman" w:cs="Times New Roman"/>
+        </w:rPr>
+        <w:t>, user’s username will be extracted as a string</w:t>
+      </w:r>
+    </w:p>
+    <w:p>
+      <w:pPr>
+        <w:spacing w:line="480" w:lineRule="auto"/>
+        <w:ind w:left="360"/>
+        <w:rPr>
+          <w:rFonts w:ascii="Times New Roman" w:hAnsi="Times New Roman" w:cs="Times New Roman"/>
+        </w:rPr>
+      </w:pPr>
+    </w:p>
+    <w:p>
+      <w:pPr>
+        <w:spacing w:line="480" w:lineRule="auto"/>
+        <w:ind w:left="360"/>
+        <w:rPr>
+          <w:rFonts w:ascii="Times New Roman" w:hAnsi="Times New Roman" w:cs="Times New Roman"/>
+        </w:rPr>
+      </w:pPr>
+      <w:r>
+        <w:rPr>
+          <w:rFonts w:ascii="Times New Roman" w:hAnsi="Times New Roman" w:cs="Times New Roman"/>
+          <w:b/>
+          <w:bCs/>
+        </w:rPr>
+        <w:t>ApproveMember()</w:t>
+      </w:r>
+      <w:r>
+        <w:rPr>
+          <w:rFonts w:ascii="Times New Roman" w:hAnsi="Times New Roman" w:cs="Times New Roman"/>
+        </w:rPr>
+        <w:t xml:space="preserve"> – Admin approved member request</w:t>
+      </w:r>
+    </w:p>
+    <w:p>
+      <w:pPr>
+        <w:spacing w:line="480" w:lineRule="auto"/>
+        <w:ind w:left="360"/>
+        <w:rPr>
+          <w:rFonts w:ascii="Times New Roman" w:hAnsi="Times New Roman" w:cs="Times New Roman"/>
+        </w:rPr>
+      </w:pPr>
+      <w:r>
+        <w:rPr>
+          <w:rFonts w:ascii="Times New Roman" w:hAnsi="Times New Roman" w:cs="Times New Roman"/>
+          <w:b/>
+          <w:bCs/>
+        </w:rPr>
+        <w:tab/>
+        <w:t>Input:</w:t>
+      </w:r>
+      <w:r>
+        <w:rPr>
+          <w:rFonts w:ascii="Times New Roman" w:hAnsi="Times New Roman" w:cs="Times New Roman"/>
+          <w:b/>
+          <w:bCs/>
+        </w:rPr>
+        <w:t xml:space="preserve"> </w:t>
+      </w:r>
+      <w:r>
+        <w:rPr>
+          <w:rFonts w:ascii="Times New Roman" w:hAnsi="Times New Roman" w:cs="Times New Roman"/>
+        </w:rPr>
+        <w:t xml:space="preserve">The function will take in </w:t>
+      </w:r>
+      <w:r>
+        <w:rPr>
+          <w:rFonts w:ascii="Times New Roman" w:hAnsi="Times New Roman" w:cs="Times New Roman"/>
+        </w:rPr>
+        <w:t xml:space="preserve">the </w:t>
+      </w:r>
+      <w:r>
+        <w:rPr>
+          <w:rFonts w:ascii="Times New Roman" w:hAnsi="Times New Roman" w:cs="Times New Roman"/>
+        </w:rPr>
+        <w:t>admin’s answer to the request</w:t>
+      </w:r>
+      <w:r>
+        <w:rPr>
+          <w:rFonts w:ascii="Times New Roman" w:hAnsi="Times New Roman" w:cs="Times New Roman"/>
+        </w:rPr>
+        <w:t>, which will be to approve or to deny access</w:t>
+      </w:r>
+    </w:p>
+    <w:p>
+      <w:pPr>
+        <w:spacing w:line="480" w:lineRule="auto"/>
+        <w:ind w:left="360"/>
+        <w:rPr>
+          <w:rFonts w:ascii="Times New Roman" w:hAnsi="Times New Roman" w:cs="Times New Roman"/>
+        </w:rPr>
+      </w:pPr>
+      <w:r>
+        <w:rPr>
+          <w:rFonts w:ascii="Times New Roman" w:hAnsi="Times New Roman" w:cs="Times New Roman"/>
+          <w:b/>
+          <w:bCs/>
+        </w:rPr>
+        <w:tab/>
+        <w:t>Output:</w:t>
+      </w:r>
+      <w:r>
+        <w:rPr>
+          <w:rFonts w:ascii="Times New Roman" w:hAnsi="Times New Roman" w:cs="Times New Roman"/>
+          <w:b/>
+          <w:bCs/>
+        </w:rPr>
+        <w:t xml:space="preserve"> </w:t>
+      </w:r>
+      <w:r>
+        <w:rPr>
+          <w:rFonts w:ascii="Times New Roman" w:hAnsi="Times New Roman" w:cs="Times New Roman"/>
+        </w:rPr>
+        <w:t>The function will output a message depending on admin’s answer to the request</w:t>
+      </w:r>
+      <w:r>
+        <w:rPr>
+          <w:rFonts w:ascii="Times New Roman" w:hAnsi="Times New Roman" w:cs="Times New Roman"/>
+        </w:rPr>
+        <w:t>, if the admin approves the request, the user will be added to the group. If the admin denies the request, a message will be sent to the user denied.</w:t>
+      </w:r>
+    </w:p>
+    <w:p>
+      <w:pPr>
+        <w:spacing w:line="480" w:lineRule="auto"/>
+        <w:ind w:left="360"/>
+        <w:rPr>
+          <w:rFonts w:ascii="Times New Roman" w:hAnsi="Times New Roman" w:cs="Times New Roman"/>
+        </w:rPr>
+      </w:pPr>
+      <w:r>
+        <w:rPr>
+          <w:rFonts w:ascii="Times New Roman" w:hAnsi="Times New Roman" w:cs="Times New Roman"/>
+          <w:b/>
+          <w:bCs/>
+        </w:rPr>
+        <w:t xml:space="preserve"> </w:t>
+      </w:r>
+      <w:r>
+        <w:rPr>
+          <w:rFonts w:ascii="Times New Roman" w:hAnsi="Times New Roman" w:cs="Times New Roman"/>
+          <w:b/>
+          <w:bCs/>
+        </w:rPr>
+        <w:tab/>
+        <w:t>Return Parameters:</w:t>
+      </w:r>
+      <w:r>
+        <w:rPr>
+          <w:rFonts w:ascii="Times New Roman" w:hAnsi="Times New Roman" w:cs="Times New Roman"/>
+          <w:b/>
+          <w:bCs/>
+        </w:rPr>
+        <w:t xml:space="preserve"> </w:t>
+      </w:r>
+      <w:r>
+        <w:rPr>
+          <w:rFonts w:ascii="Times New Roman" w:hAnsi="Times New Roman" w:cs="Times New Roman"/>
+        </w:rPr>
+        <w:t xml:space="preserve">The values returned will be </w:t>
+      </w:r>
+      <w:r>
+        <w:rPr>
+          <w:rFonts w:ascii="Times New Roman" w:hAnsi="Times New Roman" w:cs="Times New Roman"/>
+        </w:rPr>
+        <w:t xml:space="preserve">the </w:t>
+      </w:r>
+      <w:r>
+        <w:rPr>
+          <w:rFonts w:ascii="Times New Roman" w:hAnsi="Times New Roman" w:cs="Times New Roman"/>
+        </w:rPr>
+        <w:t xml:space="preserve">messages returned during error exceptions, </w:t>
+      </w:r>
+      <w:r>
+        <w:rPr>
+          <w:rFonts w:ascii="Times New Roman" w:hAnsi="Times New Roman" w:cs="Times New Roman"/>
+        </w:rPr>
+        <w:t>which could be an error in adding the user to the</w:t>
+      </w:r>
+      <w:r>
+        <w:rPr>
+          <w:rFonts w:ascii="Times New Roman" w:hAnsi="Times New Roman" w:cs="Times New Roman"/>
+        </w:rPr>
+        <w:t xml:space="preserve"> group</w:t>
+      </w:r>
+    </w:p>
+    <w:p>
+      <w:pPr>
+        <w:spacing w:line="480" w:lineRule="auto"/>
+        <w:ind w:left="360"/>
+        <w:rPr>
+          <w:rFonts w:ascii="Times New Roman" w:hAnsi="Times New Roman" w:cs="Times New Roman"/>
+        </w:rPr>
+      </w:pPr>
+      <w:r>
+        <w:rPr>
+          <w:rFonts w:ascii="Times New Roman" w:hAnsi="Times New Roman" w:cs="Times New Roman"/>
+          <w:b/>
+          <w:bCs/>
+        </w:rPr>
+        <w:tab/>
+        <w:t>Type:</w:t>
+      </w:r>
+      <w:r>
+        <w:rPr>
+          <w:rFonts w:ascii="Times New Roman" w:hAnsi="Times New Roman" w:cs="Times New Roman"/>
+          <w:b/>
+          <w:bCs/>
+        </w:rPr>
+        <w:t xml:space="preserve"> </w:t>
+      </w:r>
+      <w:r>
+        <w:rPr>
+          <w:rFonts w:ascii="Times New Roman" w:hAnsi="Times New Roman" w:cs="Times New Roman"/>
+        </w:rPr>
+        <w:t>The input will be a flag sent to the program based on the admin’s response to the request</w:t>
+      </w:r>
+    </w:p>
+    <w:p>
+      <w:pPr>
+        <w:spacing w:line="480" w:lineRule="auto"/>
+        <w:ind w:left="360"/>
+        <w:rPr>
+          <w:rFonts w:ascii="Times New Roman" w:hAnsi="Times New Roman" w:cs="Times New Roman"/>
+        </w:rPr>
+      </w:pPr>
+      <w:r>
+        <w:rPr>
+          <w:rFonts w:ascii="Times New Roman" w:hAnsi="Times New Roman" w:cs="Times New Roman"/>
+          <w:b/>
+          <w:bCs/>
+        </w:rPr>
+        <w:t>RemoveMember()</w:t>
+      </w:r>
+      <w:r>
+        <w:rPr>
+          <w:rFonts w:ascii="Times New Roman" w:hAnsi="Times New Roman" w:cs="Times New Roman"/>
+        </w:rPr>
+        <w:t xml:space="preserve"> – Admin removes user from group</w:t>
+      </w:r>
+    </w:p>
+    <w:p>
+      <w:pPr>
+        <w:spacing w:line="480" w:lineRule="auto"/>
+        <w:ind w:left="360"/>
+        <w:rPr>
+          <w:rFonts w:ascii="Times New Roman" w:hAnsi="Times New Roman" w:cs="Times New Roman"/>
+        </w:rPr>
+      </w:pPr>
+      <w:r>
+        <w:rPr>
+          <w:rFonts w:ascii="Times New Roman" w:hAnsi="Times New Roman" w:cs="Times New Roman"/>
+          <w:b/>
+          <w:bCs/>
+        </w:rPr>
+        <w:lastRenderedPageBreak/>
+        <w:tab/>
+        <w:t>Input:</w:t>
+      </w:r>
+      <w:r>
+        <w:rPr>
+          <w:rFonts w:ascii="Times New Roman" w:hAnsi="Times New Roman" w:cs="Times New Roman"/>
+          <w:b/>
+          <w:bCs/>
+        </w:rPr>
+        <w:t xml:space="preserve"> </w:t>
+      </w:r>
+      <w:r>
+        <w:rPr>
+          <w:rFonts w:ascii="Times New Roman" w:hAnsi="Times New Roman" w:cs="Times New Roman"/>
+        </w:rPr>
+        <w:t>Function will receive the username or name of the member to be removed from the group</w:t>
+      </w:r>
+    </w:p>
+    <w:p>
+      <w:pPr>
+        <w:spacing w:line="480" w:lineRule="auto"/>
+        <w:ind w:left="360"/>
+        <w:rPr>
+          <w:rFonts w:ascii="Times New Roman" w:hAnsi="Times New Roman" w:cs="Times New Roman"/>
+        </w:rPr>
+      </w:pPr>
+      <w:r>
+        <w:rPr>
+          <w:rFonts w:ascii="Times New Roman" w:hAnsi="Times New Roman" w:cs="Times New Roman"/>
+          <w:b/>
+          <w:bCs/>
+        </w:rPr>
+        <w:tab/>
+        <w:t>Output:</w:t>
+      </w:r>
+      <w:r>
+        <w:rPr>
+          <w:rFonts w:ascii="Times New Roman" w:hAnsi="Times New Roman" w:cs="Times New Roman"/>
+          <w:b/>
+          <w:bCs/>
+        </w:rPr>
+        <w:t xml:space="preserve"> </w:t>
+      </w:r>
+      <w:r>
+        <w:rPr>
+          <w:rFonts w:ascii="Times New Roman" w:hAnsi="Times New Roman" w:cs="Times New Roman"/>
+        </w:rPr>
+        <w:t>Message of success will be displayed when the desired member is successfully removed from the group</w:t>
+      </w:r>
+    </w:p>
+    <w:p>
+      <w:pPr>
+        <w:spacing w:line="480" w:lineRule="auto"/>
+        <w:ind w:left="360"/>
+        <w:rPr>
+          <w:rFonts w:ascii="Times New Roman" w:hAnsi="Times New Roman" w:cs="Times New Roman"/>
+        </w:rPr>
+      </w:pPr>
+      <w:r>
+        <w:rPr>
+          <w:rFonts w:ascii="Times New Roman" w:hAnsi="Times New Roman" w:cs="Times New Roman"/>
+          <w:b/>
+          <w:bCs/>
+        </w:rPr>
+        <w:t xml:space="preserve"> </w:t>
+      </w:r>
+      <w:r>
+        <w:rPr>
+          <w:rFonts w:ascii="Times New Roman" w:hAnsi="Times New Roman" w:cs="Times New Roman"/>
+          <w:b/>
+          <w:bCs/>
+        </w:rPr>
+        <w:tab/>
+        <w:t>Return Parameters:</w:t>
+      </w:r>
+      <w:r>
+        <w:rPr>
+          <w:rFonts w:ascii="Times New Roman" w:hAnsi="Times New Roman" w:cs="Times New Roman"/>
+          <w:b/>
+          <w:bCs/>
+        </w:rPr>
+        <w:t xml:space="preserve"> </w:t>
+      </w:r>
+      <w:r>
+        <w:rPr>
+          <w:rFonts w:ascii="Times New Roman" w:hAnsi="Times New Roman" w:cs="Times New Roman"/>
+        </w:rPr>
+        <w:t>Values returned will be messages during error checking, which in this case could be an error in finding the member or removing the member</w:t>
+      </w:r>
+    </w:p>
+    <w:p>
+      <w:pPr>
+        <w:spacing w:line="480" w:lineRule="auto"/>
+        <w:ind w:left="360"/>
+        <w:rPr>
+          <w:rFonts w:ascii="Times New Roman" w:hAnsi="Times New Roman" w:cs="Times New Roman"/>
+        </w:rPr>
+      </w:pPr>
+      <w:r>
+        <w:rPr>
+          <w:rFonts w:ascii="Times New Roman" w:hAnsi="Times New Roman" w:cs="Times New Roman"/>
+          <w:b/>
+          <w:bCs/>
+        </w:rPr>
+        <w:tab/>
+        <w:t>Type:</w:t>
+      </w:r>
+      <w:r>
+        <w:rPr>
+          <w:rFonts w:ascii="Times New Roman" w:hAnsi="Times New Roman" w:cs="Times New Roman"/>
+          <w:b/>
+          <w:bCs/>
+        </w:rPr>
+        <w:t xml:space="preserve"> </w:t>
+      </w:r>
+      <w:r>
+        <w:rPr>
+          <w:rFonts w:ascii="Times New Roman" w:hAnsi="Times New Roman" w:cs="Times New Roman"/>
+        </w:rPr>
+        <w:t>Desired member’s username will be passed in as a string</w:t>
+      </w:r>
+    </w:p>
+    <w:p>
+      <w:pPr>
+        <w:spacing w:line="480" w:lineRule="auto"/>
+        <w:ind w:left="360"/>
+        <w:rPr>
+          <w:rFonts w:ascii="Times New Roman" w:hAnsi="Times New Roman" w:cs="Times New Roman"/>
+        </w:rPr>
+      </w:pPr>
+      <w:r>
+        <w:rPr>
+          <w:rFonts w:ascii="Times New Roman" w:hAnsi="Times New Roman" w:cs="Times New Roman"/>
+          <w:b/>
+          <w:bCs/>
+        </w:rPr>
+        <w:t>ViewLeaderboard()</w:t>
+      </w:r>
+      <w:r>
+        <w:rPr>
+          <w:rFonts w:ascii="Times New Roman" w:hAnsi="Times New Roman" w:cs="Times New Roman"/>
+        </w:rPr>
+        <w:t xml:space="preserve"> – Displays the group leaderboard stats</w:t>
+      </w:r>
+    </w:p>
+    <w:p>
+      <w:pPr>
+        <w:spacing w:line="480" w:lineRule="auto"/>
+        <w:ind w:left="360"/>
+        <w:rPr>
+          <w:rFonts w:ascii="Times New Roman" w:hAnsi="Times New Roman" w:cs="Times New Roman"/>
+        </w:rPr>
+      </w:pPr>
+      <w:r>
+        <w:rPr>
+          <w:rFonts w:ascii="Times New Roman" w:hAnsi="Times New Roman" w:cs="Times New Roman"/>
+          <w:b/>
+          <w:bCs/>
+        </w:rPr>
+        <w:tab/>
+        <w:t>Input:</w:t>
+      </w:r>
+      <w:r>
+        <w:rPr>
+          <w:rFonts w:ascii="Times New Roman" w:hAnsi="Times New Roman" w:cs="Times New Roman"/>
+          <w:b/>
+          <w:bCs/>
+        </w:rPr>
+        <w:t xml:space="preserve"> </w:t>
+      </w:r>
+      <w:r>
+        <w:rPr>
+          <w:rFonts w:ascii="Times New Roman" w:hAnsi="Times New Roman" w:cs="Times New Roman"/>
+        </w:rPr>
+        <w:t>User will press a button that will call this function</w:t>
+      </w:r>
+    </w:p>
+    <w:p>
+      <w:pPr>
+        <w:spacing w:line="480" w:lineRule="auto"/>
+        <w:ind w:left="360"/>
+        <w:rPr>
+          <w:rFonts w:ascii="Times New Roman" w:hAnsi="Times New Roman" w:cs="Times New Roman"/>
+        </w:rPr>
+      </w:pPr>
+      <w:r>
+        <w:rPr>
+          <w:rFonts w:ascii="Times New Roman" w:hAnsi="Times New Roman" w:cs="Times New Roman"/>
+          <w:b/>
+          <w:bCs/>
+        </w:rPr>
+        <w:tab/>
+        <w:t>Output:</w:t>
+      </w:r>
+      <w:r>
+        <w:rPr>
+          <w:rFonts w:ascii="Times New Roman" w:hAnsi="Times New Roman" w:cs="Times New Roman"/>
+          <w:b/>
+          <w:bCs/>
+        </w:rPr>
+        <w:t xml:space="preserve"> </w:t>
+      </w:r>
+      <w:r>
+        <w:rPr>
+          <w:rFonts w:ascii="Times New Roman" w:hAnsi="Times New Roman" w:cs="Times New Roman"/>
+        </w:rPr>
+        <w:t>Leaderboard for only the group will be displayed, with the user being able to filter other aspects of the leaderboard</w:t>
+      </w:r>
+    </w:p>
+    <w:p>
+      <w:pPr>
+        <w:spacing w:line="480" w:lineRule="auto"/>
+        <w:ind w:left="360"/>
+        <w:rPr>
+          <w:rFonts w:ascii="Times New Roman" w:hAnsi="Times New Roman" w:cs="Times New Roman"/>
+        </w:rPr>
+      </w:pPr>
+      <w:r>
+        <w:rPr>
+          <w:rFonts w:ascii="Times New Roman" w:hAnsi="Times New Roman" w:cs="Times New Roman"/>
+          <w:b/>
+          <w:bCs/>
+        </w:rPr>
+        <w:t xml:space="preserve"> </w:t>
+      </w:r>
+      <w:r>
+        <w:rPr>
+          <w:rFonts w:ascii="Times New Roman" w:hAnsi="Times New Roman" w:cs="Times New Roman"/>
+          <w:b/>
+          <w:bCs/>
+        </w:rPr>
+        <w:tab/>
+        <w:t>Return Parameters:</w:t>
+      </w:r>
+      <w:r>
+        <w:rPr>
+          <w:rFonts w:ascii="Times New Roman" w:hAnsi="Times New Roman" w:cs="Times New Roman"/>
+          <w:b/>
+          <w:bCs/>
+        </w:rPr>
+        <w:t xml:space="preserve"> </w:t>
+      </w:r>
+      <w:r>
+        <w:rPr>
+          <w:rFonts w:ascii="Times New Roman" w:hAnsi="Times New Roman" w:cs="Times New Roman"/>
+        </w:rPr>
+        <w:t>The only values that will be returned is messages returned from error checking</w:t>
+      </w:r>
+    </w:p>
+    <w:p>
+      <w:pPr>
+        <w:spacing w:line="480" w:lineRule="auto"/>
+        <w:ind w:left="360"/>
+        <w:rPr>
+          <w:rFonts w:ascii="Times New Roman" w:hAnsi="Times New Roman" w:cs="Times New Roman"/>
+        </w:rPr>
+      </w:pPr>
+      <w:r>
+        <w:rPr>
+          <w:rFonts w:ascii="Times New Roman" w:hAnsi="Times New Roman" w:cs="Times New Roman"/>
+          <w:b/>
+          <w:bCs/>
+        </w:rPr>
+        <w:tab/>
+        <w:t>Type:</w:t>
+      </w:r>
+      <w:r>
+        <w:rPr>
+          <w:rFonts w:ascii="Times New Roman" w:hAnsi="Times New Roman" w:cs="Times New Roman"/>
+          <w:b/>
+          <w:bCs/>
+        </w:rPr>
+        <w:t xml:space="preserve"> </w:t>
+      </w:r>
+      <w:r>
+        <w:rPr>
+          <w:rFonts w:ascii="Times New Roman" w:hAnsi="Times New Roman" w:cs="Times New Roman"/>
+        </w:rPr>
+        <w:t>Function is triggered by a button push</w:t>
+      </w:r>
+      <w:r>
+        <w:rPr>
+          <w:rFonts w:ascii="Times New Roman" w:hAnsi="Times New Roman" w:cs="Times New Roman"/>
+        </w:rPr>
+        <w:t>s</w:t>
+      </w:r>
+    </w:p>
+    <w:p>
+      <w:pPr>
+        <w:spacing w:line="480" w:lineRule="auto"/>
+        <w:ind w:left="360"/>
+        <w:rPr>
+          <w:rFonts w:ascii="Times New Roman" w:hAnsi="Times New Roman" w:cs="Times New Roman"/>
+          <w:b/>
+          <w:bCs/>
+          <w:i/>
+          <w:iCs/>
+        </w:rPr>
+      </w:pPr>
+      <w:r>
+        <w:rPr>
+          <w:rFonts w:ascii="Times New Roman" w:hAnsi="Times New Roman" w:cs="Times New Roman"/>
+          <w:i/>
+          <w:iCs/>
+          <w:u w:val="single"/>
+        </w:rPr>
+        <w:t>User Class</w:t>
+      </w:r>
+    </w:p>
+    <w:p>
+      <w:pPr>
+        <w:spacing w:line="480" w:lineRule="auto"/>
+        <w:ind w:firstLine="720"/>
+        <w:rPr>
+          <w:rFonts w:ascii="Times New Roman" w:hAnsi="Times New Roman" w:cs="Times New Roman"/>
+        </w:rPr>
+      </w:pPr>
+      <w:r>
+        <w:rPr>
+          <w:rFonts w:ascii="Times New Roman" w:hAnsi="Times New Roman" w:cs="Times New Roman"/>
+          <w:b/>
+          <w:bCs/>
+        </w:rPr>
+        <w:t>ValidateLogin()</w:t>
+      </w:r>
+      <w:r>
+        <w:rPr>
+          <w:rFonts w:ascii="Times New Roman" w:hAnsi="Times New Roman" w:cs="Times New Roman"/>
+        </w:rPr>
+        <w:t xml:space="preserve"> – Verifies user credentials</w:t>
+      </w:r>
+    </w:p>
+    <w:p>
+      <w:pPr>
+        <w:spacing w:line="480" w:lineRule="auto"/>
+        <w:ind w:left="720"/>
+        <w:rPr>
+          <w:rFonts w:ascii="Times New Roman" w:hAnsi="Times New Roman" w:cs="Times New Roman"/>
+        </w:rPr>
+      </w:pPr>
+      <w:r>
+        <w:rPr>
+          <w:rFonts w:ascii="Times New Roman" w:hAnsi="Times New Roman" w:cs="Times New Roman"/>
+          <w:b/>
+          <w:bCs/>
+        </w:rPr>
+        <w:tab/>
+        <w:t>Input:</w:t>
+      </w:r>
+      <w:r>
+        <w:rPr>
+          <w:rFonts w:ascii="Times New Roman" w:hAnsi="Times New Roman" w:cs="Times New Roman"/>
+          <w:b/>
+          <w:bCs/>
+        </w:rPr>
+        <w:t xml:space="preserve"> </w:t>
+      </w:r>
+    </w:p>
+    <w:p>
+      <w:pPr>
+        <w:spacing w:line="480" w:lineRule="auto"/>
+        <w:ind w:left="720"/>
+        <w:rPr>
+          <w:rFonts w:ascii="Times New Roman" w:hAnsi="Times New Roman" w:cs="Times New Roman"/>
+          <w:b/>
+          <w:bCs/>
+        </w:rPr>
+      </w:pPr>
+      <w:r>
+        <w:rPr>
+          <w:rFonts w:ascii="Times New Roman" w:hAnsi="Times New Roman" w:cs="Times New Roman"/>
+          <w:b/>
+          <w:bCs/>
+        </w:rPr>
+        <w:tab/>
+        <w:t>Output:</w:t>
+      </w:r>
+    </w:p>
+    <w:p>
+      <w:pPr>
+        <w:spacing w:line="480" w:lineRule="auto"/>
+        <w:ind w:left="720"/>
+        <w:rPr>
+          <w:rFonts w:ascii="Times New Roman" w:hAnsi="Times New Roman" w:cs="Times New Roman"/>
+          <w:b/>
+          <w:bCs/>
+        </w:rPr>
+      </w:pPr>
+      <w:r>
+        <w:rPr>
+          <w:rFonts w:ascii="Times New Roman" w:hAnsi="Times New Roman" w:cs="Times New Roman"/>
+          <w:b/>
+          <w:bCs/>
+        </w:rPr>
+        <w:t xml:space="preserve"> </w:t>
+      </w:r>
+      <w:r>
+        <w:rPr>
+          <w:rFonts w:ascii="Times New Roman" w:hAnsi="Times New Roman" w:cs="Times New Roman"/>
+          <w:b/>
+          <w:bCs/>
+        </w:rPr>
+        <w:tab/>
+        <w:t>Return Parameters:</w:t>
+      </w:r>
+    </w:p>
+    <w:p>
+      <w:pPr>
+        <w:spacing w:line="480" w:lineRule="auto"/>
+        <w:ind w:left="720"/>
         <w:rPr>
           <w:rFonts w:ascii="Times New Roman" w:hAnsi="Times New Roman" w:cs="Times New Roman"/>
           <w:b/>
@@ -7588,49 +8154,30 @@
     <w:p>
       <w:pPr>
         <w:spacing w:line="480" w:lineRule="auto"/>
-        <w:ind w:left="360"/>
-        <w:rPr>
-          <w:rFonts w:ascii="Times New Roman" w:hAnsi="Times New Roman" w:cs="Times New Roman"/>
-        </w:rPr>
-      </w:pPr>
-    </w:p>
-    <w:p>
-      <w:pPr>
-        <w:spacing w:line="480" w:lineRule="auto"/>
-        <w:ind w:left="360"/>
-        <w:rPr>
-          <w:rFonts w:ascii="Times New Roman" w:hAnsi="Times New Roman" w:cs="Times New Roman"/>
-        </w:rPr>
-      </w:pPr>
-      <w:proofErr w:type="spellStart"/>
-      <w:r>
-        <w:rPr>
-          <w:rFonts w:ascii="Times New Roman" w:hAnsi="Times New Roman" w:cs="Times New Roman"/>
-          <w:b/>
-          <w:bCs/>
-        </w:rPr>
-        <w:t>ApproveMember</w:t>
-      </w:r>
-      <w:proofErr w:type="spellEnd"/>
-      <w:r>
-        <w:rPr>
-          <w:rFonts w:ascii="Times New Roman" w:hAnsi="Times New Roman" w:cs="Times New Roman"/>
-          <w:b/>
-          <w:bCs/>
-        </w:rPr>
-        <w:t>()</w:t>
-      </w:r>
-      <w:r>
-        <w:rPr>
-          <w:rFonts w:ascii="Times New Roman" w:hAnsi="Times New Roman" w:cs="Times New Roman"/>
-        </w:rPr>
-        <w:t xml:space="preserve"> – Admin approved member request</w:t>
-      </w:r>
-    </w:p>
-    <w:p>
-      <w:pPr>
-        <w:spacing w:line="480" w:lineRule="auto"/>
-        <w:ind w:left="360"/>
+        <w:ind w:left="720"/>
+        <w:rPr>
+          <w:rFonts w:ascii="Times New Roman" w:hAnsi="Times New Roman" w:cs="Times New Roman"/>
+        </w:rPr>
+      </w:pPr>
+      <w:r>
+        <w:rPr>
+          <w:rFonts w:ascii="Times New Roman" w:hAnsi="Times New Roman" w:cs="Times New Roman"/>
+          <w:b/>
+          <w:bCs/>
+        </w:rPr>
+        <w:t>UpdateProfile()</w:t>
+      </w:r>
+      <w:r>
+        <w:rPr>
+          <w:rFonts w:ascii="Times New Roman" w:hAnsi="Times New Roman" w:cs="Times New Roman"/>
+        </w:rPr>
+        <w:t xml:space="preserve"> – Lets users modify their profile fields</w:t>
+      </w:r>
+    </w:p>
+    <w:p>
+      <w:pPr>
+        <w:spacing w:line="480" w:lineRule="auto"/>
+        <w:ind w:left="720"/>
         <w:rPr>
           <w:rFonts w:ascii="Times New Roman" w:hAnsi="Times New Roman" w:cs="Times New Roman"/>
           <w:b/>
@@ -7650,7 +8197,7 @@
     <w:p>
       <w:pPr>
         <w:spacing w:line="480" w:lineRule="auto"/>
-        <w:ind w:left="360"/>
+        <w:ind w:left="720"/>
         <w:rPr>
           <w:rFonts w:ascii="Times New Roman" w:hAnsi="Times New Roman" w:cs="Times New Roman"/>
           <w:b/>
@@ -7670,7 +8217,7 @@
     <w:p>
       <w:pPr>
         <w:spacing w:line="480" w:lineRule="auto"/>
-        <w:ind w:left="360"/>
+        <w:ind w:left="720"/>
         <w:rPr>
           <w:rFonts w:ascii="Times New Roman" w:hAnsi="Times New Roman" w:cs="Times New Roman"/>
           <w:b/>
@@ -7698,11 +8245,9 @@
     <w:p>
       <w:pPr>
         <w:spacing w:line="480" w:lineRule="auto"/>
-        <w:ind w:left="360"/>
-        <w:rPr>
-          <w:rFonts w:ascii="Times New Roman" w:hAnsi="Times New Roman" w:cs="Times New Roman"/>
-          <w:b/>
-          <w:bCs/>
+        <w:ind w:left="720"/>
+        <w:rPr>
+          <w:rFonts w:ascii="Times New Roman" w:hAnsi="Times New Roman" w:cs="Times New Roman"/>
         </w:rPr>
       </w:pPr>
       <w:r>
@@ -7718,40 +8263,30 @@
     <w:p>
       <w:pPr>
         <w:spacing w:line="480" w:lineRule="auto"/>
-        <w:ind w:left="360"/>
-        <w:rPr>
-          <w:rFonts w:ascii="Times New Roman" w:hAnsi="Times New Roman" w:cs="Times New Roman"/>
-        </w:rPr>
-      </w:pPr>
-      <w:proofErr w:type="spellStart"/>
-      <w:r>
-        <w:rPr>
-          <w:rFonts w:ascii="Times New Roman" w:hAnsi="Times New Roman" w:cs="Times New Roman"/>
-          <w:b/>
-          <w:bCs/>
-        </w:rPr>
-        <w:t>RemoveMember</w:t>
-      </w:r>
-      <w:proofErr w:type="spellEnd"/>
-      <w:r>
-        <w:rPr>
-          <w:rFonts w:ascii="Times New Roman" w:hAnsi="Times New Roman" w:cs="Times New Roman"/>
-          <w:b/>
-          <w:bCs/>
-        </w:rPr>
-        <w:t>()</w:t>
-      </w:r>
-      <w:r>
-        <w:rPr>
-          <w:rFonts w:ascii="Times New Roman" w:hAnsi="Times New Roman" w:cs="Times New Roman"/>
-        </w:rPr>
-        <w:t xml:space="preserve"> – Admin removes user from group</w:t>
-      </w:r>
-    </w:p>
-    <w:p>
-      <w:pPr>
-        <w:spacing w:line="480" w:lineRule="auto"/>
-        <w:ind w:left="360"/>
+        <w:ind w:firstLine="720"/>
+        <w:rPr>
+          <w:rFonts w:ascii="Times New Roman" w:hAnsi="Times New Roman" w:cs="Times New Roman"/>
+        </w:rPr>
+      </w:pPr>
+      <w:r>
+        <w:rPr>
+          <w:rFonts w:ascii="Times New Roman" w:hAnsi="Times New Roman" w:cs="Times New Roman"/>
+          <w:b/>
+          <w:bCs/>
+        </w:rPr>
+        <w:t>JoinGroup()</w:t>
+      </w:r>
+      <w:r>
+        <w:rPr>
+          <w:rFonts w:ascii="Times New Roman" w:hAnsi="Times New Roman" w:cs="Times New Roman"/>
+        </w:rPr>
+        <w:t xml:space="preserve"> – Sends request to join a certain group</w:t>
+      </w:r>
+    </w:p>
+    <w:p>
+      <w:pPr>
+        <w:spacing w:line="480" w:lineRule="auto"/>
+        <w:ind w:left="720"/>
         <w:rPr>
           <w:rFonts w:ascii="Times New Roman" w:hAnsi="Times New Roman" w:cs="Times New Roman"/>
           <w:b/>
@@ -7771,7 +8306,7 @@
     <w:p>
       <w:pPr>
         <w:spacing w:line="480" w:lineRule="auto"/>
-        <w:ind w:left="360"/>
+        <w:ind w:left="720"/>
         <w:rPr>
           <w:rFonts w:ascii="Times New Roman" w:hAnsi="Times New Roman" w:cs="Times New Roman"/>
           <w:b/>
@@ -7791,7 +8326,7 @@
     <w:p>
       <w:pPr>
         <w:spacing w:line="480" w:lineRule="auto"/>
-        <w:ind w:left="360"/>
+        <w:ind w:left="720"/>
         <w:rPr>
           <w:rFonts w:ascii="Times New Roman" w:hAnsi="Times New Roman" w:cs="Times New Roman"/>
           <w:b/>
@@ -7819,11 +8354,9 @@
     <w:p>
       <w:pPr>
         <w:spacing w:line="480" w:lineRule="auto"/>
-        <w:ind w:left="360"/>
-        <w:rPr>
-          <w:rFonts w:ascii="Times New Roman" w:hAnsi="Times New Roman" w:cs="Times New Roman"/>
-          <w:b/>
-          <w:bCs/>
+        <w:ind w:firstLine="720"/>
+        <w:rPr>
+          <w:rFonts w:ascii="Times New Roman" w:hAnsi="Times New Roman" w:cs="Times New Roman"/>
         </w:rPr>
       </w:pPr>
       <w:r>
@@ -7839,40 +8372,30 @@
     <w:p>
       <w:pPr>
         <w:spacing w:line="480" w:lineRule="auto"/>
-        <w:ind w:left="360"/>
-        <w:rPr>
-          <w:rFonts w:ascii="Times New Roman" w:hAnsi="Times New Roman" w:cs="Times New Roman"/>
-        </w:rPr>
-      </w:pPr>
-      <w:proofErr w:type="spellStart"/>
-      <w:r>
-        <w:rPr>
-          <w:rFonts w:ascii="Times New Roman" w:hAnsi="Times New Roman" w:cs="Times New Roman"/>
-          <w:b/>
-          <w:bCs/>
-        </w:rPr>
-        <w:t>ViewLeaderboard</w:t>
-      </w:r>
-      <w:proofErr w:type="spellEnd"/>
-      <w:r>
-        <w:rPr>
-          <w:rFonts w:ascii="Times New Roman" w:hAnsi="Times New Roman" w:cs="Times New Roman"/>
-          <w:b/>
-          <w:bCs/>
-        </w:rPr>
-        <w:t>()</w:t>
-      </w:r>
-      <w:r>
-        <w:rPr>
-          <w:rFonts w:ascii="Times New Roman" w:hAnsi="Times New Roman" w:cs="Times New Roman"/>
-        </w:rPr>
-        <w:t xml:space="preserve"> – Displays the group leaderboard stats</w:t>
-      </w:r>
-    </w:p>
-    <w:p>
-      <w:pPr>
-        <w:spacing w:line="480" w:lineRule="auto"/>
-        <w:ind w:left="360"/>
+        <w:ind w:firstLine="720"/>
+        <w:rPr>
+          <w:rFonts w:ascii="Times New Roman" w:hAnsi="Times New Roman" w:cs="Times New Roman"/>
+        </w:rPr>
+      </w:pPr>
+      <w:r>
+        <w:rPr>
+          <w:rFonts w:ascii="Times New Roman" w:hAnsi="Times New Roman" w:cs="Times New Roman"/>
+          <w:b/>
+          <w:bCs/>
+        </w:rPr>
+        <w:t>ViewActivities()</w:t>
+      </w:r>
+      <w:r>
+        <w:rPr>
+          <w:rFonts w:ascii="Times New Roman" w:hAnsi="Times New Roman" w:cs="Times New Roman"/>
+        </w:rPr>
+        <w:t xml:space="preserve"> – Retrieves the users added activities</w:t>
+      </w:r>
+    </w:p>
+    <w:p>
+      <w:pPr>
+        <w:spacing w:line="480" w:lineRule="auto"/>
+        <w:ind w:left="720"/>
         <w:rPr>
           <w:rFonts w:ascii="Times New Roman" w:hAnsi="Times New Roman" w:cs="Times New Roman"/>
           <w:b/>
@@ -7892,7 +8415,7 @@
     <w:p>
       <w:pPr>
         <w:spacing w:line="480" w:lineRule="auto"/>
-        <w:ind w:left="360"/>
+        <w:ind w:left="720"/>
         <w:rPr>
           <w:rFonts w:ascii="Times New Roman" w:hAnsi="Times New Roman" w:cs="Times New Roman"/>
           <w:b/>
@@ -7912,110 +8435,6 @@
     <w:p>
       <w:pPr>
         <w:spacing w:line="480" w:lineRule="auto"/>
-        <w:ind w:left="360"/>
-        <w:rPr>
-          <w:rFonts w:ascii="Times New Roman" w:hAnsi="Times New Roman" w:cs="Times New Roman"/>
-          <w:b/>
-          <w:bCs/>
-        </w:rPr>
-      </w:pPr>
-      <w:r>
-        <w:rPr>
-          <w:rFonts w:ascii="Times New Roman" w:hAnsi="Times New Roman" w:cs="Times New Roman"/>
-          <w:b/>
-          <w:bCs/>
-        </w:rPr>
-        <w:t xml:space="preserve"> </w:t>
-      </w:r>
-      <w:r>
-        <w:rPr>
-          <w:rFonts w:ascii="Times New Roman" w:hAnsi="Times New Roman" w:cs="Times New Roman"/>
-          <w:b/>
-          <w:bCs/>
-        </w:rPr>
-        <w:tab/>
-        <w:t>Return Parameters:</w:t>
-      </w:r>
-    </w:p>
-    <w:p>
-      <w:pPr>
-        <w:spacing w:line="480" w:lineRule="auto"/>
-        <w:ind w:left="360"/>
-        <w:rPr>
-          <w:rFonts w:ascii="Times New Roman" w:hAnsi="Times New Roman" w:cs="Times New Roman"/>
-          <w:b/>
-          <w:bCs/>
-        </w:rPr>
-      </w:pPr>
-      <w:r>
-        <w:rPr>
-          <w:rFonts w:ascii="Times New Roman" w:hAnsi="Times New Roman" w:cs="Times New Roman"/>
-          <w:b/>
-          <w:bCs/>
-        </w:rPr>
-        <w:tab/>
-        <w:t>Type:</w:t>
-      </w:r>
-    </w:p>
-    <w:p>
-      <w:pPr>
-        <w:spacing w:line="480" w:lineRule="auto"/>
-        <w:ind w:left="360"/>
-        <w:rPr>
-          <w:rFonts w:ascii="Times New Roman" w:hAnsi="Times New Roman" w:cs="Times New Roman"/>
-          <w:b/>
-          <w:bCs/>
-          <w:i/>
-          <w:iCs/>
-        </w:rPr>
-      </w:pPr>
-      <w:r>
-        <w:rPr>
-          <w:rFonts w:ascii="Times New Roman" w:hAnsi="Times New Roman" w:cs="Times New Roman"/>
-          <w:i/>
-          <w:iCs/>
-          <w:u w:val="single"/>
-        </w:rPr>
-        <w:t>User Class</w:t>
-      </w:r>
-    </w:p>
-    <w:p>
-      <w:pPr>
-        <w:spacing w:line="480" w:lineRule="auto"/>
-        <w:ind w:firstLine="720"/>
-        <w:rPr>
-          <w:rFonts w:ascii="Times New Roman" w:hAnsi="Times New Roman" w:cs="Times New Roman"/>
-        </w:rPr>
-      </w:pPr>
-      <w:proofErr w:type="spellStart"/>
-      <w:r>
-        <w:rPr>
-          <w:rFonts w:ascii="Times New Roman" w:hAnsi="Times New Roman" w:cs="Times New Roman"/>
-          <w:b/>
-          <w:bCs/>
-        </w:rPr>
-        <w:lastRenderedPageBreak/>
-        <w:t>ValidateLogin</w:t>
-      </w:r>
-      <w:proofErr w:type="spellEnd"/>
-      <w:r>
-        <w:rPr>
-          <w:rFonts w:ascii="Times New Roman" w:hAnsi="Times New Roman" w:cs="Times New Roman"/>
-          <w:b/>
-          <w:bCs/>
-        </w:rPr>
-        <w:t>()</w:t>
-      </w:r>
-      <w:r>
-        <w:rPr>
-          <w:rFonts w:ascii="Times New Roman" w:hAnsi="Times New Roman" w:cs="Times New Roman"/>
-        </w:rPr>
-        <w:t xml:space="preserve"> – Verifies user credentials</w:t>
-      </w:r>
-    </w:p>
-    <w:p>
-      <w:pPr>
-        <w:spacing w:line="480" w:lineRule="auto"/>
         <w:ind w:left="720"/>
         <w:rPr>
           <w:rFonts w:ascii="Times New Roman" w:hAnsi="Times New Roman" w:cs="Times New Roman"/>
@@ -8029,406 +8448,6 @@
           <w:b/>
           <w:bCs/>
         </w:rPr>
-        <w:tab/>
-        <w:t>Input:</w:t>
-      </w:r>
-    </w:p>
-    <w:p>
-      <w:pPr>
-        <w:spacing w:line="480" w:lineRule="auto"/>
-        <w:ind w:left="720"/>
-        <w:rPr>
-          <w:rFonts w:ascii="Times New Roman" w:hAnsi="Times New Roman" w:cs="Times New Roman"/>
-          <w:b/>
-          <w:bCs/>
-        </w:rPr>
-      </w:pPr>
-      <w:r>
-        <w:rPr>
-          <w:rFonts w:ascii="Times New Roman" w:hAnsi="Times New Roman" w:cs="Times New Roman"/>
-          <w:b/>
-          <w:bCs/>
-        </w:rPr>
-        <w:tab/>
-        <w:t>Output:</w:t>
-      </w:r>
-    </w:p>
-    <w:p>
-      <w:pPr>
-        <w:spacing w:line="480" w:lineRule="auto"/>
-        <w:ind w:left="720"/>
-        <w:rPr>
-          <w:rFonts w:ascii="Times New Roman" w:hAnsi="Times New Roman" w:cs="Times New Roman"/>
-          <w:b/>
-          <w:bCs/>
-        </w:rPr>
-      </w:pPr>
-      <w:r>
-        <w:rPr>
-          <w:rFonts w:ascii="Times New Roman" w:hAnsi="Times New Roman" w:cs="Times New Roman"/>
-          <w:b/>
-          <w:bCs/>
-        </w:rPr>
-        <w:t xml:space="preserve"> </w:t>
-      </w:r>
-      <w:r>
-        <w:rPr>
-          <w:rFonts w:ascii="Times New Roman" w:hAnsi="Times New Roman" w:cs="Times New Roman"/>
-          <w:b/>
-          <w:bCs/>
-        </w:rPr>
-        <w:tab/>
-        <w:t>Return Parameters:</w:t>
-      </w:r>
-    </w:p>
-    <w:p>
-      <w:pPr>
-        <w:spacing w:line="480" w:lineRule="auto"/>
-        <w:ind w:left="720"/>
-        <w:rPr>
-          <w:rFonts w:ascii="Times New Roman" w:hAnsi="Times New Roman" w:cs="Times New Roman"/>
-          <w:b/>
-          <w:bCs/>
-        </w:rPr>
-      </w:pPr>
-      <w:r>
-        <w:rPr>
-          <w:rFonts w:ascii="Times New Roman" w:hAnsi="Times New Roman" w:cs="Times New Roman"/>
-          <w:b/>
-          <w:bCs/>
-        </w:rPr>
-        <w:tab/>
-        <w:t>Type:</w:t>
-      </w:r>
-    </w:p>
-    <w:p>
-      <w:pPr>
-        <w:spacing w:line="480" w:lineRule="auto"/>
-        <w:ind w:left="720"/>
-        <w:rPr>
-          <w:rFonts w:ascii="Times New Roman" w:hAnsi="Times New Roman" w:cs="Times New Roman"/>
-        </w:rPr>
-      </w:pPr>
-      <w:proofErr w:type="spellStart"/>
-      <w:r>
-        <w:rPr>
-          <w:rFonts w:ascii="Times New Roman" w:hAnsi="Times New Roman" w:cs="Times New Roman"/>
-          <w:b/>
-          <w:bCs/>
-        </w:rPr>
-        <w:t>UpdateProfile</w:t>
-      </w:r>
-      <w:proofErr w:type="spellEnd"/>
-      <w:r>
-        <w:rPr>
-          <w:rFonts w:ascii="Times New Roman" w:hAnsi="Times New Roman" w:cs="Times New Roman"/>
-          <w:b/>
-          <w:bCs/>
-        </w:rPr>
-        <w:t>()</w:t>
-      </w:r>
-      <w:r>
-        <w:rPr>
-          <w:rFonts w:ascii="Times New Roman" w:hAnsi="Times New Roman" w:cs="Times New Roman"/>
-        </w:rPr>
-        <w:t xml:space="preserve"> – Lets users modify their profile fields</w:t>
-      </w:r>
-    </w:p>
-    <w:p>
-      <w:pPr>
-        <w:spacing w:line="480" w:lineRule="auto"/>
-        <w:ind w:left="720"/>
-        <w:rPr>
-          <w:rFonts w:ascii="Times New Roman" w:hAnsi="Times New Roman" w:cs="Times New Roman"/>
-          <w:b/>
-          <w:bCs/>
-        </w:rPr>
-      </w:pPr>
-      <w:r>
-        <w:rPr>
-          <w:rFonts w:ascii="Times New Roman" w:hAnsi="Times New Roman" w:cs="Times New Roman"/>
-          <w:b/>
-          <w:bCs/>
-        </w:rPr>
-        <w:tab/>
-        <w:t>Input:</w:t>
-      </w:r>
-    </w:p>
-    <w:p>
-      <w:pPr>
-        <w:spacing w:line="480" w:lineRule="auto"/>
-        <w:ind w:left="720"/>
-        <w:rPr>
-          <w:rFonts w:ascii="Times New Roman" w:hAnsi="Times New Roman" w:cs="Times New Roman"/>
-          <w:b/>
-          <w:bCs/>
-        </w:rPr>
-      </w:pPr>
-      <w:r>
-        <w:rPr>
-          <w:rFonts w:ascii="Times New Roman" w:hAnsi="Times New Roman" w:cs="Times New Roman"/>
-          <w:b/>
-          <w:bCs/>
-        </w:rPr>
-        <w:tab/>
-        <w:t>Output:</w:t>
-      </w:r>
-    </w:p>
-    <w:p>
-      <w:pPr>
-        <w:spacing w:line="480" w:lineRule="auto"/>
-        <w:ind w:left="720"/>
-        <w:rPr>
-          <w:rFonts w:ascii="Times New Roman" w:hAnsi="Times New Roman" w:cs="Times New Roman"/>
-          <w:b/>
-          <w:bCs/>
-        </w:rPr>
-      </w:pPr>
-      <w:r>
-        <w:rPr>
-          <w:rFonts w:ascii="Times New Roman" w:hAnsi="Times New Roman" w:cs="Times New Roman"/>
-          <w:b/>
-          <w:bCs/>
-        </w:rPr>
-        <w:t xml:space="preserve"> </w:t>
-      </w:r>
-      <w:r>
-        <w:rPr>
-          <w:rFonts w:ascii="Times New Roman" w:hAnsi="Times New Roman" w:cs="Times New Roman"/>
-          <w:b/>
-          <w:bCs/>
-        </w:rPr>
-        <w:tab/>
-        <w:t>Return Parameters:</w:t>
-      </w:r>
-    </w:p>
-    <w:p>
-      <w:pPr>
-        <w:spacing w:line="480" w:lineRule="auto"/>
-        <w:ind w:left="720"/>
-        <w:rPr>
-          <w:rFonts w:ascii="Times New Roman" w:hAnsi="Times New Roman" w:cs="Times New Roman"/>
-        </w:rPr>
-      </w:pPr>
-      <w:r>
-        <w:rPr>
-          <w:rFonts w:ascii="Times New Roman" w:hAnsi="Times New Roman" w:cs="Times New Roman"/>
-          <w:b/>
-          <w:bCs/>
-        </w:rPr>
-        <w:tab/>
-        <w:t>Type:</w:t>
-      </w:r>
-    </w:p>
-    <w:p>
-      <w:pPr>
-        <w:spacing w:line="480" w:lineRule="auto"/>
-        <w:ind w:firstLine="720"/>
-        <w:rPr>
-          <w:rFonts w:ascii="Times New Roman" w:hAnsi="Times New Roman" w:cs="Times New Roman"/>
-        </w:rPr>
-      </w:pPr>
-      <w:proofErr w:type="spellStart"/>
-      <w:r>
-        <w:rPr>
-          <w:rFonts w:ascii="Times New Roman" w:hAnsi="Times New Roman" w:cs="Times New Roman"/>
-          <w:b/>
-          <w:bCs/>
-        </w:rPr>
-        <w:t>JoinGroup</w:t>
-      </w:r>
-      <w:proofErr w:type="spellEnd"/>
-      <w:r>
-        <w:rPr>
-          <w:rFonts w:ascii="Times New Roman" w:hAnsi="Times New Roman" w:cs="Times New Roman"/>
-          <w:b/>
-          <w:bCs/>
-        </w:rPr>
-        <w:t>()</w:t>
-      </w:r>
-      <w:r>
-        <w:rPr>
-          <w:rFonts w:ascii="Times New Roman" w:hAnsi="Times New Roman" w:cs="Times New Roman"/>
-        </w:rPr>
-        <w:t xml:space="preserve"> – Sends request to join a certain group</w:t>
-      </w:r>
-    </w:p>
-    <w:p>
-      <w:pPr>
-        <w:spacing w:line="480" w:lineRule="auto"/>
-        <w:ind w:left="720"/>
-        <w:rPr>
-          <w:rFonts w:ascii="Times New Roman" w:hAnsi="Times New Roman" w:cs="Times New Roman"/>
-          <w:b/>
-          <w:bCs/>
-        </w:rPr>
-      </w:pPr>
-      <w:r>
-        <w:rPr>
-          <w:rFonts w:ascii="Times New Roman" w:hAnsi="Times New Roman" w:cs="Times New Roman"/>
-          <w:b/>
-          <w:bCs/>
-        </w:rPr>
-        <w:tab/>
-        <w:t>Input:</w:t>
-      </w:r>
-    </w:p>
-    <w:p>
-      <w:pPr>
-        <w:spacing w:line="480" w:lineRule="auto"/>
-        <w:ind w:left="720"/>
-        <w:rPr>
-          <w:rFonts w:ascii="Times New Roman" w:hAnsi="Times New Roman" w:cs="Times New Roman"/>
-          <w:b/>
-          <w:bCs/>
-        </w:rPr>
-      </w:pPr>
-      <w:r>
-        <w:rPr>
-          <w:rFonts w:ascii="Times New Roman" w:hAnsi="Times New Roman" w:cs="Times New Roman"/>
-          <w:b/>
-          <w:bCs/>
-        </w:rPr>
-        <w:tab/>
-        <w:t>Output:</w:t>
-      </w:r>
-    </w:p>
-    <w:p>
-      <w:pPr>
-        <w:spacing w:line="480" w:lineRule="auto"/>
-        <w:ind w:left="720"/>
-        <w:rPr>
-          <w:rFonts w:ascii="Times New Roman" w:hAnsi="Times New Roman" w:cs="Times New Roman"/>
-          <w:b/>
-          <w:bCs/>
-        </w:rPr>
-      </w:pPr>
-      <w:r>
-        <w:rPr>
-          <w:rFonts w:ascii="Times New Roman" w:hAnsi="Times New Roman" w:cs="Times New Roman"/>
-          <w:b/>
-          <w:bCs/>
-        </w:rPr>
-        <w:t xml:space="preserve"> </w:t>
-      </w:r>
-      <w:r>
-        <w:rPr>
-          <w:rFonts w:ascii="Times New Roman" w:hAnsi="Times New Roman" w:cs="Times New Roman"/>
-          <w:b/>
-          <w:bCs/>
-        </w:rPr>
-        <w:tab/>
-        <w:t>Return Parameters:</w:t>
-      </w:r>
-    </w:p>
-    <w:p>
-      <w:pPr>
-        <w:spacing w:line="480" w:lineRule="auto"/>
-        <w:ind w:firstLine="720"/>
-        <w:rPr>
-          <w:rFonts w:ascii="Times New Roman" w:hAnsi="Times New Roman" w:cs="Times New Roman"/>
-        </w:rPr>
-      </w:pPr>
-      <w:r>
-        <w:rPr>
-          <w:rFonts w:ascii="Times New Roman" w:hAnsi="Times New Roman" w:cs="Times New Roman"/>
-          <w:b/>
-          <w:bCs/>
-        </w:rPr>
-        <w:tab/>
-        <w:t>Type:</w:t>
-      </w:r>
-    </w:p>
-    <w:p>
-      <w:pPr>
-        <w:spacing w:line="480" w:lineRule="auto"/>
-        <w:ind w:firstLine="720"/>
-        <w:rPr>
-          <w:rFonts w:ascii="Times New Roman" w:hAnsi="Times New Roman" w:cs="Times New Roman"/>
-        </w:rPr>
-      </w:pPr>
-      <w:proofErr w:type="spellStart"/>
-      <w:r>
-        <w:rPr>
-          <w:rFonts w:ascii="Times New Roman" w:hAnsi="Times New Roman" w:cs="Times New Roman"/>
-          <w:b/>
-          <w:bCs/>
-        </w:rPr>
-        <w:t>ViewActivities</w:t>
-      </w:r>
-      <w:proofErr w:type="spellEnd"/>
-      <w:r>
-        <w:rPr>
-          <w:rFonts w:ascii="Times New Roman" w:hAnsi="Times New Roman" w:cs="Times New Roman"/>
-          <w:b/>
-          <w:bCs/>
-        </w:rPr>
-        <w:t>()</w:t>
-      </w:r>
-      <w:r>
-        <w:rPr>
-          <w:rFonts w:ascii="Times New Roman" w:hAnsi="Times New Roman" w:cs="Times New Roman"/>
-        </w:rPr>
-        <w:t xml:space="preserve"> – Retrieves the users added activities</w:t>
-      </w:r>
-    </w:p>
-    <w:p>
-      <w:pPr>
-        <w:spacing w:line="480" w:lineRule="auto"/>
-        <w:ind w:left="720"/>
-        <w:rPr>
-          <w:rFonts w:ascii="Times New Roman" w:hAnsi="Times New Roman" w:cs="Times New Roman"/>
-          <w:b/>
-          <w:bCs/>
-        </w:rPr>
-      </w:pPr>
-      <w:r>
-        <w:rPr>
-          <w:rFonts w:ascii="Times New Roman" w:hAnsi="Times New Roman" w:cs="Times New Roman"/>
-          <w:b/>
-          <w:bCs/>
-        </w:rPr>
-        <w:tab/>
-        <w:t>Input:</w:t>
-      </w:r>
-    </w:p>
-    <w:p>
-      <w:pPr>
-        <w:spacing w:line="480" w:lineRule="auto"/>
-        <w:ind w:left="720"/>
-        <w:rPr>
-          <w:rFonts w:ascii="Times New Roman" w:hAnsi="Times New Roman" w:cs="Times New Roman"/>
-          <w:b/>
-          <w:bCs/>
-        </w:rPr>
-      </w:pPr>
-      <w:r>
-        <w:rPr>
-          <w:rFonts w:ascii="Times New Roman" w:hAnsi="Times New Roman" w:cs="Times New Roman"/>
-          <w:b/>
-          <w:bCs/>
-        </w:rPr>
-        <w:tab/>
-        <w:t>Output:</w:t>
-      </w:r>
-    </w:p>
-    <w:p>
-      <w:pPr>
-        <w:spacing w:line="480" w:lineRule="auto"/>
-        <w:ind w:left="720"/>
-        <w:rPr>
-          <w:rFonts w:ascii="Times New Roman" w:hAnsi="Times New Roman" w:cs="Times New Roman"/>
-          <w:b/>
-          <w:bCs/>
-        </w:rPr>
-      </w:pPr>
-      <w:r>
-        <w:rPr>
-          <w:rFonts w:ascii="Times New Roman" w:hAnsi="Times New Roman" w:cs="Times New Roman"/>
-          <w:b/>
-          <w:bCs/>
-        </w:rPr>
-        <w:lastRenderedPageBreak/>
         <w:t xml:space="preserve"> </w:t>
       </w:r>
       <w:r>
@@ -8674,7 +8693,6 @@
           <w:szCs w:val="24"/>
           <w:u w:val="single"/>
         </w:rPr>
-        <w:lastRenderedPageBreak/>
         <w:t>Implementation Timeline</w:t>
       </w:r>
       <w:bookmarkEnd w:id="25"/>
@@ -8773,6 +8791,7 @@
                 <w:i/>
                 <w:iCs/>
               </w:rPr>
+              <w:lastRenderedPageBreak/>
               <w:t>Activity</w:t>
             </w:r>
           </w:p>
@@ -9620,68 +9639,74 @@
           <w:szCs w:val="24"/>
           <w:u w:val="single"/>
         </w:rPr>
+        <w:t>Design Testing</w:t>
+      </w:r>
+      <w:bookmarkEnd w:id="26"/>
+    </w:p>
+    <w:p>
+      <w:pPr>
+        <w:spacing w:line="480" w:lineRule="auto"/>
+        <w:ind w:firstLine="720"/>
+        <w:rPr>
+          <w:rFonts w:ascii="Times New Roman" w:hAnsi="Times New Roman" w:cs="Times New Roman"/>
+        </w:rPr>
+      </w:pPr>
+      <w:r>
+        <w:rPr>
+          <w:rFonts w:ascii="Times New Roman" w:hAnsi="Times New Roman" w:cs="Times New Roman"/>
+        </w:rPr>
+        <w:t xml:space="preserve">To ensure the highest quality deliverable, this document was carefully revised. Team discussions were held to unite project scope, actions, and development path. Each team member added both valuable insight and documentation to this </w:t>
+      </w:r>
+      <w:r>
+        <w:rPr>
+          <w:rFonts w:ascii="Times New Roman" w:hAnsi="Times New Roman" w:cs="Times New Roman"/>
+        </w:rPr>
+        <w:t>Design</w:t>
+      </w:r>
+      <w:r>
+        <w:rPr>
+          <w:rFonts w:ascii="Times New Roman" w:hAnsi="Times New Roman" w:cs="Times New Roman"/>
+        </w:rPr>
+        <w:t xml:space="preserve"> Document. Multiple drafts were formed, discussed, and revised to produce this final document. Digital communication was key in this process since it was developed primarily remote, however, in-person meetings were held to discuss specifics and hold progress updates.</w:t>
+      </w:r>
+    </w:p>
+    <w:p>
+      <w:pPr>
+        <w:spacing w:line="480" w:lineRule="auto"/>
+        <w:rPr>
+          <w:rFonts w:ascii="Times New Roman" w:hAnsi="Times New Roman" w:cs="Times New Roman"/>
+        </w:rPr>
+      </w:pPr>
+      <w:r>
+        <w:rPr>
+          <w:rFonts w:ascii="Times New Roman" w:hAnsi="Times New Roman" w:cs="Times New Roman"/>
+        </w:rPr>
+        <w:tab/>
+      </w:r>
+      <w:r>
+        <w:rPr>
+          <w:rFonts w:ascii="Times New Roman" w:hAnsi="Times New Roman" w:cs="Times New Roman"/>
+        </w:rPr>
+        <w:t>The same procedure will be implemented during the software development phase of the Vulcan Activity Tracker.</w:t>
+      </w:r>
+      <w:r>
+        <w:rPr>
+          <w:rFonts w:ascii="Times New Roman" w:hAnsi="Times New Roman" w:cs="Times New Roman"/>
+        </w:rPr>
+        <w:t xml:space="preserve"> During </w:t>
+      </w:r>
+      <w:r>
+        <w:rPr>
+          <w:rFonts w:ascii="Times New Roman" w:hAnsi="Times New Roman" w:cs="Times New Roman"/>
+        </w:rPr>
+        <w:t xml:space="preserve">development process, each component and feature will be tested </w:t>
+      </w:r>
+      <w:r>
+        <w:rPr>
+          <w:rFonts w:ascii="Times New Roman" w:hAnsi="Times New Roman" w:cs="Times New Roman"/>
+        </w:rPr>
         <w:lastRenderedPageBreak/>
-        <w:t>Design Testing</w:t>
-      </w:r>
-      <w:bookmarkEnd w:id="26"/>
-    </w:p>
-    <w:p>
-      <w:pPr>
-        <w:spacing w:line="480" w:lineRule="auto"/>
-        <w:ind w:firstLine="720"/>
-        <w:rPr>
-          <w:rFonts w:ascii="Times New Roman" w:hAnsi="Times New Roman" w:cs="Times New Roman"/>
-        </w:rPr>
-      </w:pPr>
-      <w:r>
-        <w:rPr>
-          <w:rFonts w:ascii="Times New Roman" w:hAnsi="Times New Roman" w:cs="Times New Roman"/>
-        </w:rPr>
-        <w:t xml:space="preserve">To ensure the highest quality deliverable, this document was carefully revised. Team discussions were held to unite project scope, actions, and development path. Each team member added both valuable insight and documentation to this </w:t>
-      </w:r>
-      <w:r>
-        <w:rPr>
-          <w:rFonts w:ascii="Times New Roman" w:hAnsi="Times New Roman" w:cs="Times New Roman"/>
-        </w:rPr>
-        <w:t>Design</w:t>
-      </w:r>
-      <w:r>
-        <w:rPr>
-          <w:rFonts w:ascii="Times New Roman" w:hAnsi="Times New Roman" w:cs="Times New Roman"/>
-        </w:rPr>
-        <w:t xml:space="preserve"> Document. Multiple drafts were formed, discussed, and revised to produce this final document. Digital communication was key in this process since it was developed primarily remote, however, in-person meetings were held to discuss specifics and hold progress updates.</w:t>
-      </w:r>
-    </w:p>
-    <w:p>
-      <w:pPr>
-        <w:spacing w:line="480" w:lineRule="auto"/>
-        <w:rPr>
-          <w:rFonts w:ascii="Times New Roman" w:hAnsi="Times New Roman" w:cs="Times New Roman"/>
-        </w:rPr>
-      </w:pPr>
-      <w:r>
-        <w:rPr>
-          <w:rFonts w:ascii="Times New Roman" w:hAnsi="Times New Roman" w:cs="Times New Roman"/>
-        </w:rPr>
-        <w:tab/>
-      </w:r>
-      <w:r>
-        <w:rPr>
-          <w:rFonts w:ascii="Times New Roman" w:hAnsi="Times New Roman" w:cs="Times New Roman"/>
-        </w:rPr>
-        <w:t>The same procedure will be implemented during the software development phase of the Vulcan Activity Tracker.</w:t>
-      </w:r>
-      <w:r>
-        <w:rPr>
-          <w:rFonts w:ascii="Times New Roman" w:hAnsi="Times New Roman" w:cs="Times New Roman"/>
-        </w:rPr>
-        <w:t xml:space="preserve"> During </w:t>
-      </w:r>
-      <w:r>
-        <w:rPr>
-          <w:rFonts w:ascii="Times New Roman" w:hAnsi="Times New Roman" w:cs="Times New Roman"/>
-        </w:rPr>
-        <w:t>development process, each component and feature will be tested for quality of use, error checking, data validation, and us</w:t>
+        <w:t>for quality of use, error checking, data validation, and us</w:t>
       </w:r>
       <w:r>
         <w:rPr>
@@ -9851,7 +9876,6 @@
           <w:szCs w:val="24"/>
           <w:u w:val="single"/>
         </w:rPr>
-        <w:lastRenderedPageBreak/>
         <w:t>List of Resources</w:t>
       </w:r>
       <w:bookmarkEnd w:id="27"/>
@@ -10059,7 +10083,6 @@
           <w:szCs w:val="24"/>
           <w:u w:val="single"/>
         </w:rPr>
-        <w:lastRenderedPageBreak/>
         <w:t xml:space="preserve">Appendix I: </w:t>
       </w:r>
       <w:r>
@@ -10156,6 +10179,7 @@
         <w:rPr>
           <w:noProof/>
         </w:rPr>
+        <w:lastRenderedPageBreak/>
         <w:drawing>
           <wp:inline distT="0" distB="0" distL="0" distR="0" wp14:anchorId="063B3D58" wp14:editId="0CE75A80">
             <wp:extent cx="5057014" cy="2712742"/>
@@ -10551,7 +10575,6 @@
           <w:szCs w:val="24"/>
           <w:u w:val="single"/>
         </w:rPr>
-        <w:lastRenderedPageBreak/>
         <w:t>Appendix II: Team Details</w:t>
       </w:r>
       <w:bookmarkEnd w:id="32"/>
@@ -10626,6 +10649,7 @@
           <w:rFonts w:ascii="Times New Roman" w:hAnsi="Times New Roman" w:cs="Times New Roman"/>
           <w:color w:val="000000" w:themeColor="text1"/>
         </w:rPr>
+        <w:lastRenderedPageBreak/>
         <w:t xml:space="preserve">John Gerega: </w:t>
       </w:r>
     </w:p>
@@ -10731,7 +10755,6 @@
           <w:szCs w:val="24"/>
           <w:u w:val="single"/>
         </w:rPr>
-        <w:lastRenderedPageBreak/>
         <w:t>Appendix III: Workflow Authentication</w:t>
       </w:r>
       <w:bookmarkEnd w:id="33"/>
@@ -10971,6 +10994,7 @@
           <w:rFonts w:ascii="Times New Roman" w:hAnsi="Times New Roman" w:cs="Times New Roman"/>
           <w:color w:val="000000" w:themeColor="text1"/>
         </w:rPr>
+        <w:lastRenderedPageBreak/>
         <w:t>I, John Gerega confirm that all work I have contributed to this document has been to the best of my knowledge completed with integrity and in accordance with the objectives and collaborative standards established by the team. I attest that I will maintain these standards in all future contributions to this project.</w:t>
       </w:r>
     </w:p>
@@ -11249,7 +11273,6 @@
           <w:szCs w:val="24"/>
           <w:u w:val="single"/>
         </w:rPr>
-        <w:lastRenderedPageBreak/>
         <w:t>Appendix IV: Report from Writing Center</w:t>
       </w:r>
       <w:bookmarkEnd w:id="35"/>

</xml_diff>

<commit_message>
added constraints in the detailed tablular description, added modules used, module cohesion and module coupling
</commit_message>
<xml_diff>
--- a/Design/CMSC4900Group2 - Design Paper.docx
+++ b/Design/CMSC4900Group2 - Design Paper.docx
@@ -276,7 +276,21 @@
         <w:rPr>
           <w:rFonts w:ascii="Times New Roman" w:hAnsi="Times New Roman" w:cs="Times New Roman"/>
         </w:rPr>
-        <w:t>Dr. Weifeng Chen</w:t>
+        <w:t xml:space="preserve">Dr. </w:t>
+      </w:r>
+      <w:proofErr w:type="spellStart"/>
+      <w:r>
+        <w:rPr>
+          <w:rFonts w:ascii="Times New Roman" w:hAnsi="Times New Roman" w:cs="Times New Roman"/>
+        </w:rPr>
+        <w:t>Weifeng</w:t>
+      </w:r>
+      <w:proofErr w:type="spellEnd"/>
+      <w:r>
+        <w:rPr>
+          <w:rFonts w:ascii="Times New Roman" w:hAnsi="Times New Roman" w:cs="Times New Roman"/>
+        </w:rPr>
+        <w:t xml:space="preserve"> Chen</w:t>
       </w:r>
     </w:p>
     <w:p>
@@ -4180,10 +4194,306 @@
           <w:szCs w:val="24"/>
           <w:u w:val="single"/>
         </w:rPr>
+        <w:t>Module Cohesion</w:t>
+      </w:r>
+      <w:bookmarkEnd w:id="12"/>
+    </w:p>
+    <w:p>
+      <w:pPr>
+        <w:spacing w:line="480" w:lineRule="auto"/>
+        <w:rPr>
+          <w:rFonts w:ascii="Times New Roman" w:hAnsi="Times New Roman" w:cs="Times New Roman"/>
+        </w:rPr>
+      </w:pPr>
+      <w:r>
+        <w:tab/>
+      </w:r>
+      <w:r>
+        <w:rPr>
+          <w:rFonts w:ascii="Times New Roman" w:hAnsi="Times New Roman" w:cs="Times New Roman"/>
+        </w:rPr>
+        <w:t>Each of the modules in the Vulcan Activity Tracker</w:t>
+      </w:r>
+      <w:r>
+        <w:rPr>
+          <w:rFonts w:ascii="Times New Roman" w:hAnsi="Times New Roman" w:cs="Times New Roman"/>
+        </w:rPr>
+        <w:t xml:space="preserve"> have a well defined responsibility</w:t>
+      </w:r>
+      <w:r>
+        <w:rPr>
+          <w:rFonts w:ascii="Times New Roman" w:hAnsi="Times New Roman" w:cs="Times New Roman"/>
+        </w:rPr>
+        <w:t xml:space="preserve"> resulting in high cohesion throughout the system.</w:t>
+      </w:r>
+    </w:p>
+    <w:p>
+      <w:pPr>
+        <w:pStyle w:val="ListParagraph"/>
+        <w:numPr>
+          <w:ilvl w:val="0"/>
+          <w:numId w:val="6"/>
+        </w:numPr>
+        <w:spacing w:line="480" w:lineRule="auto"/>
+        <w:rPr>
+          <w:rFonts w:ascii="Times New Roman" w:hAnsi="Times New Roman" w:cs="Times New Roman"/>
+        </w:rPr>
+      </w:pPr>
+      <w:r>
+        <w:rPr>
+          <w:rFonts w:ascii="Times New Roman" w:hAnsi="Times New Roman" w:cs="Times New Roman"/>
+        </w:rPr>
+        <w:t>The Login &amp; Authentication Module: This module</w:t>
+      </w:r>
+      <w:r>
+        <w:rPr>
+          <w:rFonts w:ascii="Times New Roman" w:hAnsi="Times New Roman" w:cs="Times New Roman"/>
+        </w:rPr>
+        <w:t xml:space="preserve"> focuses</w:t>
+      </w:r>
+      <w:r>
+        <w:rPr>
+          <w:rFonts w:ascii="Times New Roman" w:hAnsi="Times New Roman" w:cs="Times New Roman"/>
+        </w:rPr>
+        <w:t xml:space="preserve"> </w:t>
+      </w:r>
+      <w:r>
+        <w:rPr>
+          <w:rFonts w:ascii="Times New Roman" w:hAnsi="Times New Roman" w:cs="Times New Roman"/>
+        </w:rPr>
+        <w:t>solely on validating</w:t>
+      </w:r>
+      <w:r>
+        <w:rPr>
+          <w:rFonts w:ascii="Times New Roman" w:hAnsi="Times New Roman" w:cs="Times New Roman"/>
+        </w:rPr>
+        <w:t xml:space="preserve"> the login credentials o</w:t>
+      </w:r>
+      <w:r>
+        <w:rPr>
+          <w:rFonts w:ascii="Times New Roman" w:hAnsi="Times New Roman" w:cs="Times New Roman"/>
+        </w:rPr>
+        <w:t>f users</w:t>
+      </w:r>
+      <w:r>
+        <w:rPr>
+          <w:rFonts w:ascii="Times New Roman" w:hAnsi="Times New Roman" w:cs="Times New Roman"/>
+        </w:rPr>
+        <w:t>.</w:t>
+      </w:r>
+    </w:p>
+    <w:p>
+      <w:pPr>
+        <w:pStyle w:val="ListParagraph"/>
+        <w:numPr>
+          <w:ilvl w:val="0"/>
+          <w:numId w:val="6"/>
+        </w:numPr>
+        <w:spacing w:line="480" w:lineRule="auto"/>
+        <w:rPr>
+          <w:rFonts w:ascii="Times New Roman" w:hAnsi="Times New Roman" w:cs="Times New Roman"/>
+        </w:rPr>
+      </w:pPr>
+      <w:r>
+        <w:rPr>
+          <w:rFonts w:ascii="Times New Roman" w:hAnsi="Times New Roman" w:cs="Times New Roman"/>
+        </w:rPr>
         <w:lastRenderedPageBreak/>
-        <w:t>Module Cohesion</w:t>
-      </w:r>
-      <w:bookmarkEnd w:id="12"/>
+        <w:t xml:space="preserve">The Activity Management Module: This module </w:t>
+      </w:r>
+      <w:r>
+        <w:rPr>
+          <w:rFonts w:ascii="Times New Roman" w:hAnsi="Times New Roman" w:cs="Times New Roman"/>
+        </w:rPr>
+        <w:t>handles</w:t>
+      </w:r>
+      <w:r>
+        <w:rPr>
+          <w:rFonts w:ascii="Times New Roman" w:hAnsi="Times New Roman" w:cs="Times New Roman"/>
+        </w:rPr>
+        <w:t xml:space="preserve"> </w:t>
+      </w:r>
+      <w:r>
+        <w:rPr>
+          <w:rFonts w:ascii="Times New Roman" w:hAnsi="Times New Roman" w:cs="Times New Roman"/>
+        </w:rPr>
+        <w:t>only</w:t>
+      </w:r>
+      <w:r>
+        <w:rPr>
+          <w:rFonts w:ascii="Times New Roman" w:hAnsi="Times New Roman" w:cs="Times New Roman"/>
+        </w:rPr>
+        <w:t xml:space="preserve"> the creation, validation, removal, and retrieval of </w:t>
+      </w:r>
+      <w:r>
+        <w:rPr>
+          <w:rFonts w:ascii="Times New Roman" w:hAnsi="Times New Roman" w:cs="Times New Roman"/>
+        </w:rPr>
+        <w:t>activities.</w:t>
+      </w:r>
+    </w:p>
+    <w:p>
+      <w:pPr>
+        <w:pStyle w:val="ListParagraph"/>
+        <w:numPr>
+          <w:ilvl w:val="0"/>
+          <w:numId w:val="6"/>
+        </w:numPr>
+        <w:spacing w:line="480" w:lineRule="auto"/>
+        <w:rPr>
+          <w:rFonts w:ascii="Times New Roman" w:hAnsi="Times New Roman" w:cs="Times New Roman"/>
+        </w:rPr>
+      </w:pPr>
+      <w:r>
+        <w:rPr>
+          <w:rFonts w:ascii="Times New Roman" w:hAnsi="Times New Roman" w:cs="Times New Roman"/>
+        </w:rPr>
+        <w:t xml:space="preserve">The Group Management Module: This module handles </w:t>
+      </w:r>
+      <w:r>
+        <w:rPr>
+          <w:rFonts w:ascii="Times New Roman" w:hAnsi="Times New Roman" w:cs="Times New Roman"/>
+        </w:rPr>
+        <w:t xml:space="preserve">only </w:t>
+      </w:r>
+      <w:r>
+        <w:rPr>
+          <w:rFonts w:ascii="Times New Roman" w:hAnsi="Times New Roman" w:cs="Times New Roman"/>
+        </w:rPr>
+        <w:t>the management of club/group</w:t>
+      </w:r>
+      <w:r>
+        <w:rPr>
+          <w:rFonts w:ascii="Times New Roman" w:hAnsi="Times New Roman" w:cs="Times New Roman"/>
+        </w:rPr>
+        <w:t xml:space="preserve"> </w:t>
+      </w:r>
+      <w:r>
+        <w:rPr>
+          <w:rFonts w:ascii="Times New Roman" w:hAnsi="Times New Roman" w:cs="Times New Roman"/>
+        </w:rPr>
+        <w:t>memberships and roles</w:t>
+      </w:r>
+      <w:r>
+        <w:rPr>
+          <w:rFonts w:ascii="Times New Roman" w:hAnsi="Times New Roman" w:cs="Times New Roman"/>
+        </w:rPr>
+        <w:t>.</w:t>
+      </w:r>
+    </w:p>
+    <w:p>
+      <w:pPr>
+        <w:pStyle w:val="ListParagraph"/>
+        <w:numPr>
+          <w:ilvl w:val="0"/>
+          <w:numId w:val="6"/>
+        </w:numPr>
+        <w:spacing w:line="480" w:lineRule="auto"/>
+        <w:rPr>
+          <w:rFonts w:ascii="Times New Roman" w:hAnsi="Times New Roman" w:cs="Times New Roman"/>
+        </w:rPr>
+      </w:pPr>
+      <w:r>
+        <w:rPr>
+          <w:rFonts w:ascii="Times New Roman" w:hAnsi="Times New Roman" w:cs="Times New Roman"/>
+        </w:rPr>
+        <w:t xml:space="preserve">The Leaderboard Module: This module </w:t>
+      </w:r>
+      <w:r>
+        <w:rPr>
+          <w:rFonts w:ascii="Times New Roman" w:hAnsi="Times New Roman" w:cs="Times New Roman"/>
+        </w:rPr>
+        <w:t xml:space="preserve">focuses only on </w:t>
+      </w:r>
+      <w:r>
+        <w:rPr>
+          <w:rFonts w:ascii="Times New Roman" w:hAnsi="Times New Roman" w:cs="Times New Roman"/>
+        </w:rPr>
+        <w:t>process</w:t>
+      </w:r>
+      <w:r>
+        <w:rPr>
+          <w:rFonts w:ascii="Times New Roman" w:hAnsi="Times New Roman" w:cs="Times New Roman"/>
+        </w:rPr>
+        <w:t>ing</w:t>
+      </w:r>
+      <w:r>
+        <w:rPr>
+          <w:rFonts w:ascii="Times New Roman" w:hAnsi="Times New Roman" w:cs="Times New Roman"/>
+        </w:rPr>
+        <w:t xml:space="preserve"> and display</w:t>
+      </w:r>
+      <w:r>
+        <w:rPr>
+          <w:rFonts w:ascii="Times New Roman" w:hAnsi="Times New Roman" w:cs="Times New Roman"/>
+        </w:rPr>
+        <w:t>ing the</w:t>
+      </w:r>
+      <w:r>
+        <w:rPr>
+          <w:rFonts w:ascii="Times New Roman" w:hAnsi="Times New Roman" w:cs="Times New Roman"/>
+        </w:rPr>
+        <w:t xml:space="preserve"> rankings within different parts of the Vulcan Activity Tracker</w:t>
+      </w:r>
+      <w:r>
+        <w:rPr>
+          <w:rFonts w:ascii="Times New Roman" w:hAnsi="Times New Roman" w:cs="Times New Roman"/>
+        </w:rPr>
+        <w:t>/</w:t>
+      </w:r>
+    </w:p>
+    <w:p>
+      <w:pPr>
+        <w:pStyle w:val="ListParagraph"/>
+        <w:numPr>
+          <w:ilvl w:val="0"/>
+          <w:numId w:val="6"/>
+        </w:numPr>
+        <w:spacing w:line="480" w:lineRule="auto"/>
+        <w:rPr>
+          <w:rFonts w:ascii="Times New Roman" w:hAnsi="Times New Roman" w:cs="Times New Roman"/>
+        </w:rPr>
+      </w:pPr>
+      <w:r>
+        <w:rPr>
+          <w:rFonts w:ascii="Times New Roman" w:hAnsi="Times New Roman" w:cs="Times New Roman"/>
+        </w:rPr>
+        <w:t xml:space="preserve">The Database Module: This module </w:t>
+      </w:r>
+      <w:r>
+        <w:rPr>
+          <w:rFonts w:ascii="Times New Roman" w:hAnsi="Times New Roman" w:cs="Times New Roman"/>
+        </w:rPr>
+        <w:t xml:space="preserve">solely manages the storage and </w:t>
+      </w:r>
+      <w:r>
+        <w:rPr>
+          <w:rFonts w:ascii="Times New Roman" w:hAnsi="Times New Roman" w:cs="Times New Roman"/>
+        </w:rPr>
+        <w:t>retrieval</w:t>
+      </w:r>
+      <w:r>
+        <w:rPr>
+          <w:rFonts w:ascii="Times New Roman" w:hAnsi="Times New Roman" w:cs="Times New Roman"/>
+        </w:rPr>
+        <w:t xml:space="preserve"> of data items into </w:t>
+      </w:r>
+      <w:r>
+        <w:rPr>
+          <w:rFonts w:ascii="Times New Roman" w:hAnsi="Times New Roman" w:cs="Times New Roman"/>
+        </w:rPr>
+        <w:t>and out of the database/</w:t>
+      </w:r>
+      <w:r>
+        <w:tab/>
+      </w:r>
+    </w:p>
+    <w:p>
+      <w:pPr>
+        <w:rPr>
+          <w:rFonts w:ascii="Times New Roman" w:hAnsi="Times New Roman" w:cs="Times New Roman"/>
+        </w:rPr>
+      </w:pPr>
     </w:p>
     <w:p>
       <w:pPr>
@@ -4214,6 +4524,197 @@
       </w:r>
       <w:bookmarkEnd w:id="13"/>
     </w:p>
+    <w:p>
+      <w:pPr>
+        <w:spacing w:line="480" w:lineRule="auto"/>
+        <w:rPr>
+          <w:rFonts w:ascii="Times New Roman" w:hAnsi="Times New Roman" w:cs="Times New Roman"/>
+        </w:rPr>
+      </w:pPr>
+      <w:r>
+        <w:tab/>
+      </w:r>
+      <w:r>
+        <w:rPr>
+          <w:rFonts w:ascii="Times New Roman" w:hAnsi="Times New Roman" w:cs="Times New Roman"/>
+        </w:rPr>
+        <w:t>The modules within the Vulcan Activity Tracker</w:t>
+      </w:r>
+      <w:r>
+        <w:rPr>
+          <w:rFonts w:ascii="Times New Roman" w:hAnsi="Times New Roman" w:cs="Times New Roman"/>
+        </w:rPr>
+        <w:t xml:space="preserve"> have a low coupling to reduce the dependencies </w:t>
+      </w:r>
+      <w:r>
+        <w:rPr>
+          <w:rFonts w:ascii="Times New Roman" w:hAnsi="Times New Roman" w:cs="Times New Roman"/>
+        </w:rPr>
+        <w:t xml:space="preserve">modules have on </w:t>
+      </w:r>
+      <w:r>
+        <w:rPr>
+          <w:rFonts w:ascii="Times New Roman" w:hAnsi="Times New Roman" w:cs="Times New Roman"/>
+        </w:rPr>
+        <w:t>each other</w:t>
+      </w:r>
+      <w:r>
+        <w:rPr>
+          <w:rFonts w:ascii="Times New Roman" w:hAnsi="Times New Roman" w:cs="Times New Roman"/>
+        </w:rPr>
+        <w:t>.</w:t>
+      </w:r>
+    </w:p>
+    <w:p>
+      <w:pPr>
+        <w:pStyle w:val="ListParagraph"/>
+        <w:numPr>
+          <w:ilvl w:val="0"/>
+          <w:numId w:val="6"/>
+        </w:numPr>
+        <w:spacing w:line="480" w:lineRule="auto"/>
+        <w:rPr>
+          <w:rFonts w:ascii="Times New Roman" w:hAnsi="Times New Roman" w:cs="Times New Roman"/>
+        </w:rPr>
+      </w:pPr>
+      <w:r>
+        <w:rPr>
+          <w:rFonts w:ascii="Times New Roman" w:hAnsi="Times New Roman" w:cs="Times New Roman"/>
+        </w:rPr>
+        <w:t>The Login &amp; Authentication Module: This module</w:t>
+      </w:r>
+      <w:r>
+        <w:rPr>
+          <w:rFonts w:ascii="Times New Roman" w:hAnsi="Times New Roman" w:cs="Times New Roman"/>
+        </w:rPr>
+        <w:t xml:space="preserve"> </w:t>
+      </w:r>
+      <w:r>
+        <w:rPr>
+          <w:rFonts w:ascii="Times New Roman" w:hAnsi="Times New Roman" w:cs="Times New Roman"/>
+        </w:rPr>
+        <w:t xml:space="preserve">interacts with the </w:t>
+      </w:r>
+      <w:r>
+        <w:rPr>
+          <w:rFonts w:ascii="Times New Roman" w:hAnsi="Times New Roman" w:cs="Times New Roman"/>
+        </w:rPr>
+        <w:t>Database Module to verify the users login credentials.</w:t>
+      </w:r>
+    </w:p>
+    <w:p>
+      <w:pPr>
+        <w:pStyle w:val="ListParagraph"/>
+        <w:numPr>
+          <w:ilvl w:val="0"/>
+          <w:numId w:val="6"/>
+        </w:numPr>
+        <w:spacing w:line="480" w:lineRule="auto"/>
+        <w:rPr>
+          <w:rFonts w:ascii="Times New Roman" w:hAnsi="Times New Roman" w:cs="Times New Roman"/>
+        </w:rPr>
+      </w:pPr>
+      <w:r>
+        <w:rPr>
+          <w:rFonts w:ascii="Times New Roman" w:hAnsi="Times New Roman" w:cs="Times New Roman"/>
+        </w:rPr>
+        <w:t xml:space="preserve">The Activity Management Module: This module </w:t>
+      </w:r>
+      <w:r>
+        <w:rPr>
+          <w:rFonts w:ascii="Times New Roman" w:hAnsi="Times New Roman" w:cs="Times New Roman"/>
+        </w:rPr>
+        <w:t>interacts with t</w:t>
+      </w:r>
+      <w:r>
+        <w:rPr>
+          <w:rFonts w:ascii="Times New Roman" w:hAnsi="Times New Roman" w:cs="Times New Roman"/>
+        </w:rPr>
+        <w:t>he Database Module to store and retrieve activity data.</w:t>
+      </w:r>
+    </w:p>
+    <w:p>
+      <w:pPr>
+        <w:pStyle w:val="ListParagraph"/>
+        <w:numPr>
+          <w:ilvl w:val="0"/>
+          <w:numId w:val="6"/>
+        </w:numPr>
+        <w:spacing w:line="480" w:lineRule="auto"/>
+        <w:rPr>
+          <w:rFonts w:ascii="Times New Roman" w:hAnsi="Times New Roman" w:cs="Times New Roman"/>
+        </w:rPr>
+      </w:pPr>
+      <w:r>
+        <w:rPr>
+          <w:rFonts w:ascii="Times New Roman" w:hAnsi="Times New Roman" w:cs="Times New Roman"/>
+        </w:rPr>
+        <w:t xml:space="preserve">The Group Management Module: This module </w:t>
+      </w:r>
+      <w:r>
+        <w:rPr>
+          <w:rFonts w:ascii="Times New Roman" w:hAnsi="Times New Roman" w:cs="Times New Roman"/>
+        </w:rPr>
+        <w:t>interacts with the Database Module</w:t>
+      </w:r>
+      <w:r>
+        <w:rPr>
+          <w:rFonts w:ascii="Times New Roman" w:hAnsi="Times New Roman" w:cs="Times New Roman"/>
+        </w:rPr>
+        <w:t xml:space="preserve"> to store and retrieve group data.</w:t>
+      </w:r>
+    </w:p>
+    <w:p>
+      <w:pPr>
+        <w:pStyle w:val="ListParagraph"/>
+        <w:numPr>
+          <w:ilvl w:val="0"/>
+          <w:numId w:val="6"/>
+        </w:numPr>
+        <w:spacing w:line="480" w:lineRule="auto"/>
+        <w:rPr>
+          <w:rFonts w:ascii="Times New Roman" w:hAnsi="Times New Roman" w:cs="Times New Roman"/>
+        </w:rPr>
+      </w:pPr>
+      <w:r>
+        <w:rPr>
+          <w:rFonts w:ascii="Times New Roman" w:hAnsi="Times New Roman" w:cs="Times New Roman"/>
+        </w:rPr>
+        <w:t xml:space="preserve">The Leaderboard Module: This module </w:t>
+      </w:r>
+      <w:r>
+        <w:rPr>
+          <w:rFonts w:ascii="Times New Roman" w:hAnsi="Times New Roman" w:cs="Times New Roman"/>
+        </w:rPr>
+        <w:t>interacts with the Database Module to store and retrieve leaderboard data</w:t>
+      </w:r>
+    </w:p>
+    <w:p>
+      <w:pPr>
+        <w:pStyle w:val="ListParagraph"/>
+        <w:numPr>
+          <w:ilvl w:val="0"/>
+          <w:numId w:val="6"/>
+        </w:numPr>
+        <w:spacing w:line="480" w:lineRule="auto"/>
+        <w:rPr>
+          <w:rFonts w:ascii="Times New Roman" w:hAnsi="Times New Roman" w:cs="Times New Roman"/>
+        </w:rPr>
+      </w:pPr>
+      <w:r>
+        <w:rPr>
+          <w:rFonts w:ascii="Times New Roman" w:hAnsi="Times New Roman" w:cs="Times New Roman"/>
+        </w:rPr>
+        <w:t xml:space="preserve">The Database Module: This module </w:t>
+      </w:r>
+      <w:r>
+        <w:rPr>
+          <w:rFonts w:ascii="Times New Roman" w:hAnsi="Times New Roman" w:cs="Times New Roman"/>
+        </w:rPr>
+        <w:t>interacts with all the previous modules to send data back and fourth to the database server.</w:t>
+      </w:r>
+    </w:p>
+    <w:p/>
     <w:p>
       <w:pPr>
         <w:pStyle w:val="Heading1"/>
@@ -4903,6 +5404,203 @@
               <w:rPr>
                 <w:rFonts w:ascii="Times New Roman" w:hAnsi="Times New Roman" w:cs="Times New Roman"/>
               </w:rPr>
+              <w:t>Constraints</w:t>
+            </w:r>
+            <w:r>
+              <w:rPr>
+                <w:rFonts w:ascii="Times New Roman" w:hAnsi="Times New Roman" w:cs="Times New Roman"/>
+              </w:rPr>
+              <w:t>:</w:t>
+            </w:r>
+          </w:p>
+        </w:tc>
+        <w:tc>
+          <w:tcPr>
+            <w:tcW w:w="4896" w:type="dxa"/>
+            <w:shd w:val="clear" w:color="auto" w:fill="DAE9F7" w:themeFill="text2" w:themeFillTint="1A"/>
+          </w:tcPr>
+          <w:p>
+            <w:pPr>
+              <w:spacing w:line="360" w:lineRule="auto"/>
+              <w:rPr>
+                <w:rFonts w:ascii="Times New Roman" w:hAnsi="Times New Roman" w:cs="Times New Roman"/>
+              </w:rPr>
+            </w:pPr>
+            <w:r>
+              <w:rPr>
+                <w:rFonts w:ascii="Times New Roman" w:hAnsi="Times New Roman" w:cs="Times New Roman"/>
+              </w:rPr>
+              <w:t xml:space="preserve">Email data member must </w:t>
+            </w:r>
+            <w:r>
+              <w:rPr>
+                <w:rFonts w:ascii="Times New Roman" w:hAnsi="Times New Roman" w:cs="Times New Roman"/>
+              </w:rPr>
+              <w:t>contain</w:t>
+            </w:r>
+            <w:r>
+              <w:rPr>
+                <w:rFonts w:ascii="Times New Roman" w:hAnsi="Times New Roman" w:cs="Times New Roman"/>
+              </w:rPr>
+              <w:t xml:space="preserve"> </w:t>
+            </w:r>
+            <w:r>
+              <w:rPr>
+                <w:rFonts w:ascii="Times New Roman" w:hAnsi="Times New Roman" w:cs="Times New Roman"/>
+              </w:rPr>
+              <w:t>a “@pennwest.edu” email</w:t>
+            </w:r>
+          </w:p>
+          <w:p>
+            <w:pPr>
+              <w:spacing w:line="360" w:lineRule="auto"/>
+              <w:rPr>
+                <w:rFonts w:ascii="Times New Roman" w:hAnsi="Times New Roman" w:cs="Times New Roman"/>
+              </w:rPr>
+            </w:pPr>
+          </w:p>
+          <w:p>
+            <w:pPr>
+              <w:spacing w:line="360" w:lineRule="auto"/>
+              <w:rPr>
+                <w:rFonts w:ascii="Times New Roman" w:hAnsi="Times New Roman" w:cs="Times New Roman"/>
+              </w:rPr>
+            </w:pPr>
+            <w:r>
+              <w:rPr>
+                <w:rFonts w:ascii="Times New Roman" w:hAnsi="Times New Roman" w:cs="Times New Roman"/>
+              </w:rPr>
+              <w:t>FirstName and LastName</w:t>
+            </w:r>
+            <w:r>
+              <w:rPr>
+                <w:rFonts w:ascii="Times New Roman" w:hAnsi="Times New Roman" w:cs="Times New Roman"/>
+              </w:rPr>
+              <w:t xml:space="preserve"> data member</w:t>
+            </w:r>
+            <w:r>
+              <w:rPr>
+                <w:rFonts w:ascii="Times New Roman" w:hAnsi="Times New Roman" w:cs="Times New Roman"/>
+              </w:rPr>
+              <w:t xml:space="preserve">s </w:t>
+            </w:r>
+            <w:r>
+              <w:rPr>
+                <w:rFonts w:ascii="Times New Roman" w:hAnsi="Times New Roman" w:cs="Times New Roman"/>
+              </w:rPr>
+              <w:t>cannot be empty.</w:t>
+            </w:r>
+          </w:p>
+          <w:p>
+            <w:pPr>
+              <w:spacing w:line="360" w:lineRule="auto"/>
+              <w:rPr>
+                <w:rFonts w:ascii="Times New Roman" w:hAnsi="Times New Roman" w:cs="Times New Roman"/>
+              </w:rPr>
+            </w:pPr>
+          </w:p>
+          <w:p>
+            <w:pPr>
+              <w:spacing w:line="360" w:lineRule="auto"/>
+              <w:rPr>
+                <w:rFonts w:ascii="Times New Roman" w:hAnsi="Times New Roman" w:cs="Times New Roman"/>
+              </w:rPr>
+            </w:pPr>
+            <w:r>
+              <w:rPr>
+                <w:rFonts w:ascii="Times New Roman" w:hAnsi="Times New Roman" w:cs="Times New Roman"/>
+              </w:rPr>
+              <w:t>The</w:t>
+            </w:r>
+            <w:r>
+              <w:rPr>
+                <w:rFonts w:ascii="Times New Roman" w:hAnsi="Times New Roman" w:cs="Times New Roman"/>
+              </w:rPr>
+              <w:t xml:space="preserve"> Password data member must </w:t>
+            </w:r>
+            <w:r>
+              <w:rPr>
+                <w:rFonts w:ascii="Times New Roman" w:hAnsi="Times New Roman" w:cs="Times New Roman"/>
+              </w:rPr>
+              <w:t xml:space="preserve">hold a password that </w:t>
+            </w:r>
+            <w:r>
+              <w:rPr>
+                <w:rFonts w:ascii="Times New Roman" w:hAnsi="Times New Roman" w:cs="Times New Roman"/>
+              </w:rPr>
+              <w:t>meet</w:t>
+            </w:r>
+            <w:r>
+              <w:rPr>
+                <w:rFonts w:ascii="Times New Roman" w:hAnsi="Times New Roman" w:cs="Times New Roman"/>
+              </w:rPr>
+              <w:t>s</w:t>
+            </w:r>
+            <w:r>
+              <w:rPr>
+                <w:rFonts w:ascii="Times New Roman" w:hAnsi="Times New Roman" w:cs="Times New Roman"/>
+              </w:rPr>
+              <w:t xml:space="preserve"> minimum security requirements.</w:t>
+            </w:r>
+          </w:p>
+          <w:p>
+            <w:pPr>
+              <w:spacing w:line="360" w:lineRule="auto"/>
+              <w:rPr>
+                <w:rFonts w:ascii="Times New Roman" w:hAnsi="Times New Roman" w:cs="Times New Roman"/>
+              </w:rPr>
+            </w:pPr>
+          </w:p>
+          <w:p>
+            <w:pPr>
+              <w:spacing w:line="360" w:lineRule="auto"/>
+              <w:rPr>
+                <w:rFonts w:ascii="Times New Roman" w:hAnsi="Times New Roman" w:cs="Times New Roman"/>
+              </w:rPr>
+            </w:pPr>
+            <w:r>
+              <w:rPr>
+                <w:rFonts w:ascii="Times New Roman" w:hAnsi="Times New Roman" w:cs="Times New Roman"/>
+              </w:rPr>
+              <w:t xml:space="preserve">The </w:t>
+            </w:r>
+            <w:proofErr w:type="spellStart"/>
+            <w:r>
+              <w:rPr>
+                <w:rFonts w:ascii="Times New Roman" w:hAnsi="Times New Roman" w:cs="Times New Roman"/>
+              </w:rPr>
+              <w:t>UserID</w:t>
+            </w:r>
+            <w:proofErr w:type="spellEnd"/>
+            <w:r>
+              <w:rPr>
+                <w:rFonts w:ascii="Times New Roman" w:hAnsi="Times New Roman" w:cs="Times New Roman"/>
+              </w:rPr>
+              <w:t xml:space="preserve"> data member must hold a unique ID</w:t>
+            </w:r>
+          </w:p>
+        </w:tc>
+      </w:tr>
+      <w:tr>
+        <w:trPr>
+          <w:trHeight w:val="537"/>
+        </w:trPr>
+        <w:tc>
+          <w:tcPr>
+            <w:tcW w:w="4405" w:type="dxa"/>
+            <w:shd w:val="clear" w:color="auto" w:fill="DAE9F7" w:themeFill="text2" w:themeFillTint="1A"/>
+          </w:tcPr>
+          <w:p>
+            <w:pPr>
+              <w:spacing w:line="480" w:lineRule="auto"/>
+              <w:rPr>
+                <w:rFonts w:ascii="Times New Roman" w:hAnsi="Times New Roman" w:cs="Times New Roman"/>
+              </w:rPr>
+            </w:pPr>
+            <w:r>
+              <w:rPr>
+                <w:rFonts w:ascii="Times New Roman" w:hAnsi="Times New Roman" w:cs="Times New Roman"/>
+              </w:rPr>
               <w:t>Description</w:t>
             </w:r>
             <w:r>
@@ -4929,7 +5627,14 @@
               <w:rPr>
                 <w:rFonts w:ascii="Times New Roman" w:hAnsi="Times New Roman" w:cs="Times New Roman"/>
               </w:rPr>
-              <w:t>The User Class holds the data needed for each user. It will hold the first name, last name, email and password that the user used to sign up, after sign up each user will be given a User ID which is an integer used to link the user to their activities and groups.</w:t>
+              <w:t xml:space="preserve">The User Class holds the data needed for each user. It will hold the first name, last name, email and password that the user used to sign up, after sign up each user will be given a User ID which </w:t>
+            </w:r>
+            <w:r>
+              <w:rPr>
+                <w:rFonts w:ascii="Times New Roman" w:hAnsi="Times New Roman" w:cs="Times New Roman"/>
+              </w:rPr>
+              <w:lastRenderedPageBreak/>
+              <w:t>is an integer used to link the user to their activities and groups.</w:t>
             </w:r>
           </w:p>
         </w:tc>
@@ -5155,7 +5860,6 @@
               <w:rPr>
                 <w:rFonts w:ascii="Times New Roman" w:hAnsi="Times New Roman" w:cs="Times New Roman"/>
               </w:rPr>
-              <w:lastRenderedPageBreak/>
               <w:t>Class name:</w:t>
             </w:r>
           </w:p>
@@ -5519,6 +6223,193 @@
       </w:tr>
       <w:tr>
         <w:trPr>
+          <w:trHeight w:val="537"/>
+        </w:trPr>
+        <w:tc>
+          <w:tcPr>
+            <w:tcW w:w="4405" w:type="dxa"/>
+            <w:shd w:val="clear" w:color="auto" w:fill="DAE9F7" w:themeFill="text2" w:themeFillTint="1A"/>
+          </w:tcPr>
+          <w:p>
+            <w:pPr>
+              <w:spacing w:line="480" w:lineRule="auto"/>
+              <w:rPr>
+                <w:rFonts w:ascii="Times New Roman" w:hAnsi="Times New Roman" w:cs="Times New Roman"/>
+              </w:rPr>
+            </w:pPr>
+            <w:r>
+              <w:rPr>
+                <w:rFonts w:ascii="Times New Roman" w:hAnsi="Times New Roman" w:cs="Times New Roman"/>
+              </w:rPr>
+              <w:t>Constraints</w:t>
+            </w:r>
+            <w:r>
+              <w:rPr>
+                <w:rFonts w:ascii="Times New Roman" w:hAnsi="Times New Roman" w:cs="Times New Roman"/>
+              </w:rPr>
+              <w:t>:</w:t>
+            </w:r>
+          </w:p>
+        </w:tc>
+        <w:tc>
+          <w:tcPr>
+            <w:tcW w:w="4896" w:type="dxa"/>
+            <w:shd w:val="clear" w:color="auto" w:fill="DAE9F7" w:themeFill="text2" w:themeFillTint="1A"/>
+          </w:tcPr>
+          <w:p>
+            <w:pPr>
+              <w:spacing w:line="360" w:lineRule="auto"/>
+              <w:rPr>
+                <w:rFonts w:ascii="Times New Roman" w:hAnsi="Times New Roman" w:cs="Times New Roman"/>
+              </w:rPr>
+            </w:pPr>
+            <w:proofErr w:type="spellStart"/>
+            <w:r>
+              <w:rPr>
+                <w:rFonts w:ascii="Times New Roman" w:hAnsi="Times New Roman" w:cs="Times New Roman"/>
+              </w:rPr>
+              <w:t>ActivityID</w:t>
+            </w:r>
+            <w:proofErr w:type="spellEnd"/>
+            <w:r>
+              <w:rPr>
+                <w:rFonts w:ascii="Times New Roman" w:hAnsi="Times New Roman" w:cs="Times New Roman"/>
+              </w:rPr>
+              <w:t xml:space="preserve"> data member must hold a </w:t>
+            </w:r>
+            <w:r>
+              <w:rPr>
+                <w:rFonts w:ascii="Times New Roman" w:hAnsi="Times New Roman" w:cs="Times New Roman"/>
+              </w:rPr>
+              <w:t>unique ID</w:t>
+            </w:r>
+          </w:p>
+          <w:p>
+            <w:pPr>
+              <w:spacing w:line="360" w:lineRule="auto"/>
+              <w:rPr>
+                <w:rFonts w:ascii="Times New Roman" w:hAnsi="Times New Roman" w:cs="Times New Roman"/>
+              </w:rPr>
+            </w:pPr>
+          </w:p>
+          <w:p>
+            <w:pPr>
+              <w:spacing w:line="360" w:lineRule="auto"/>
+              <w:rPr>
+                <w:rFonts w:ascii="Times New Roman" w:hAnsi="Times New Roman" w:cs="Times New Roman"/>
+              </w:rPr>
+            </w:pPr>
+            <w:proofErr w:type="spellStart"/>
+            <w:r>
+              <w:rPr>
+                <w:rFonts w:ascii="Times New Roman" w:hAnsi="Times New Roman" w:cs="Times New Roman"/>
+              </w:rPr>
+              <w:t>U</w:t>
+            </w:r>
+            <w:r>
+              <w:rPr>
+                <w:rFonts w:ascii="Times New Roman" w:hAnsi="Times New Roman" w:cs="Times New Roman"/>
+              </w:rPr>
+              <w:t>serID</w:t>
+            </w:r>
+            <w:proofErr w:type="spellEnd"/>
+            <w:r>
+              <w:rPr>
+                <w:rFonts w:ascii="Times New Roman" w:hAnsi="Times New Roman" w:cs="Times New Roman"/>
+              </w:rPr>
+              <w:t xml:space="preserve"> data member must hold a valid </w:t>
+            </w:r>
+            <w:proofErr w:type="spellStart"/>
+            <w:r>
+              <w:rPr>
+                <w:rFonts w:ascii="Times New Roman" w:hAnsi="Times New Roman" w:cs="Times New Roman"/>
+              </w:rPr>
+              <w:t>UserID</w:t>
+            </w:r>
+            <w:proofErr w:type="spellEnd"/>
+          </w:p>
+          <w:p>
+            <w:pPr>
+              <w:spacing w:line="360" w:lineRule="auto"/>
+              <w:rPr>
+                <w:rFonts w:ascii="Times New Roman" w:hAnsi="Times New Roman" w:cs="Times New Roman"/>
+              </w:rPr>
+            </w:pPr>
+          </w:p>
+          <w:p>
+            <w:pPr>
+              <w:spacing w:line="360" w:lineRule="auto"/>
+              <w:rPr>
+                <w:rFonts w:ascii="Times New Roman" w:hAnsi="Times New Roman" w:cs="Times New Roman"/>
+              </w:rPr>
+            </w:pPr>
+            <w:proofErr w:type="spellStart"/>
+            <w:r>
+              <w:rPr>
+                <w:rFonts w:ascii="Times New Roman" w:hAnsi="Times New Roman" w:cs="Times New Roman"/>
+              </w:rPr>
+              <w:t>ActivityType</w:t>
+            </w:r>
+            <w:proofErr w:type="spellEnd"/>
+            <w:r>
+              <w:rPr>
+                <w:rFonts w:ascii="Times New Roman" w:hAnsi="Times New Roman" w:cs="Times New Roman"/>
+              </w:rPr>
+              <w:t>, Distance, Duration, and Date</w:t>
+            </w:r>
+            <w:r>
+              <w:rPr>
+                <w:rFonts w:ascii="Times New Roman" w:hAnsi="Times New Roman" w:cs="Times New Roman"/>
+              </w:rPr>
+              <w:t xml:space="preserve"> data members must be filled in.</w:t>
+            </w:r>
+          </w:p>
+          <w:p>
+            <w:pPr>
+              <w:spacing w:line="360" w:lineRule="auto"/>
+              <w:rPr>
+                <w:rFonts w:ascii="Times New Roman" w:hAnsi="Times New Roman" w:cs="Times New Roman"/>
+              </w:rPr>
+            </w:pPr>
+          </w:p>
+          <w:p>
+            <w:pPr>
+              <w:spacing w:line="360" w:lineRule="auto"/>
+              <w:rPr>
+                <w:rFonts w:ascii="Times New Roman" w:hAnsi="Times New Roman" w:cs="Times New Roman"/>
+              </w:rPr>
+            </w:pPr>
+            <w:r>
+              <w:rPr>
+                <w:rFonts w:ascii="Times New Roman" w:hAnsi="Times New Roman" w:cs="Times New Roman"/>
+              </w:rPr>
+              <w:t xml:space="preserve">Pace and </w:t>
+            </w:r>
+            <w:proofErr w:type="spellStart"/>
+            <w:r>
+              <w:rPr>
+                <w:rFonts w:ascii="Times New Roman" w:hAnsi="Times New Roman" w:cs="Times New Roman"/>
+              </w:rPr>
+              <w:t>RouteName</w:t>
+            </w:r>
+            <w:proofErr w:type="spellEnd"/>
+            <w:r>
+              <w:rPr>
+                <w:rFonts w:ascii="Times New Roman" w:hAnsi="Times New Roman" w:cs="Times New Roman"/>
+              </w:rPr>
+              <w:t xml:space="preserve"> </w:t>
+            </w:r>
+            <w:r>
+              <w:rPr>
+                <w:rFonts w:ascii="Times New Roman" w:hAnsi="Times New Roman" w:cs="Times New Roman"/>
+              </w:rPr>
+              <w:t>data members are optional</w:t>
+            </w:r>
+          </w:p>
+        </w:tc>
+      </w:tr>
+      <w:tr>
+        <w:trPr>
           <w:trHeight w:val="70"/>
         </w:trPr>
         <w:tc>
@@ -5537,6 +6428,7 @@
               <w:rPr>
                 <w:rFonts w:ascii="Times New Roman" w:hAnsi="Times New Roman" w:cs="Times New Roman"/>
               </w:rPr>
+              <w:lastRenderedPageBreak/>
               <w:t>Description:</w:t>
             </w:r>
           </w:p>
@@ -5576,7 +6468,6 @@
           <w:b/>
           <w:bCs/>
         </w:rPr>
-        <w:lastRenderedPageBreak/>
         <w:t>Activity</w:t>
       </w:r>
       <w:r>
@@ -5902,6 +6793,7 @@
               <w:rPr>
                 <w:rFonts w:ascii="Times New Roman" w:hAnsi="Times New Roman" w:cs="Times New Roman"/>
               </w:rPr>
+              <w:lastRenderedPageBreak/>
               <w:t>GroupName</w:t>
             </w:r>
             <w:proofErr w:type="spellEnd"/>
@@ -6004,6 +6896,7 @@
               <w:rPr>
                 <w:rFonts w:ascii="Times New Roman" w:hAnsi="Times New Roman" w:cs="Times New Roman"/>
               </w:rPr>
+              <w:lastRenderedPageBreak/>
               <w:t>Class member functions:</w:t>
             </w:r>
           </w:p>
@@ -6175,6 +7068,133 @@
               <w:rPr>
                 <w:rFonts w:ascii="Times New Roman" w:hAnsi="Times New Roman" w:cs="Times New Roman"/>
               </w:rPr>
+              <w:t>Constraints</w:t>
+            </w:r>
+            <w:r>
+              <w:rPr>
+                <w:rFonts w:ascii="Times New Roman" w:hAnsi="Times New Roman" w:cs="Times New Roman"/>
+              </w:rPr>
+              <w:t>:</w:t>
+            </w:r>
+          </w:p>
+        </w:tc>
+        <w:tc>
+          <w:tcPr>
+            <w:tcW w:w="4896" w:type="dxa"/>
+            <w:shd w:val="clear" w:color="auto" w:fill="DAE9F7" w:themeFill="text2" w:themeFillTint="1A"/>
+          </w:tcPr>
+          <w:p>
+            <w:pPr>
+              <w:spacing w:line="360" w:lineRule="auto"/>
+              <w:rPr>
+                <w:rFonts w:ascii="Times New Roman" w:hAnsi="Times New Roman" w:cs="Times New Roman"/>
+              </w:rPr>
+            </w:pPr>
+            <w:proofErr w:type="spellStart"/>
+            <w:r>
+              <w:rPr>
+                <w:rFonts w:ascii="Times New Roman" w:hAnsi="Times New Roman" w:cs="Times New Roman"/>
+              </w:rPr>
+              <w:t>GroupID</w:t>
+            </w:r>
+            <w:proofErr w:type="spellEnd"/>
+            <w:r>
+              <w:rPr>
+                <w:rFonts w:ascii="Times New Roman" w:hAnsi="Times New Roman" w:cs="Times New Roman"/>
+              </w:rPr>
+              <w:t xml:space="preserve"> data member must hold a unique ID</w:t>
+            </w:r>
+          </w:p>
+          <w:p>
+            <w:pPr>
+              <w:spacing w:line="360" w:lineRule="auto"/>
+              <w:rPr>
+                <w:rFonts w:ascii="Times New Roman" w:hAnsi="Times New Roman" w:cs="Times New Roman"/>
+              </w:rPr>
+            </w:pPr>
+          </w:p>
+          <w:p>
+            <w:pPr>
+              <w:spacing w:line="360" w:lineRule="auto"/>
+              <w:rPr>
+                <w:rFonts w:ascii="Times New Roman" w:hAnsi="Times New Roman" w:cs="Times New Roman"/>
+              </w:rPr>
+            </w:pPr>
+            <w:proofErr w:type="spellStart"/>
+            <w:r>
+              <w:rPr>
+                <w:rFonts w:ascii="Times New Roman" w:hAnsi="Times New Roman" w:cs="Times New Roman"/>
+              </w:rPr>
+              <w:t>AdminID</w:t>
+            </w:r>
+            <w:proofErr w:type="spellEnd"/>
+            <w:r>
+              <w:rPr>
+                <w:rFonts w:ascii="Times New Roman" w:hAnsi="Times New Roman" w:cs="Times New Roman"/>
+              </w:rPr>
+              <w:t xml:space="preserve"> data member must hold a valid </w:t>
+            </w:r>
+            <w:proofErr w:type="spellStart"/>
+            <w:r>
+              <w:rPr>
+                <w:rFonts w:ascii="Times New Roman" w:hAnsi="Times New Roman" w:cs="Times New Roman"/>
+              </w:rPr>
+              <w:t>UserID</w:t>
+            </w:r>
+            <w:proofErr w:type="spellEnd"/>
+          </w:p>
+          <w:p>
+            <w:pPr>
+              <w:spacing w:line="360" w:lineRule="auto"/>
+              <w:rPr>
+                <w:rFonts w:ascii="Times New Roman" w:hAnsi="Times New Roman" w:cs="Times New Roman"/>
+              </w:rPr>
+            </w:pPr>
+          </w:p>
+          <w:p>
+            <w:pPr>
+              <w:spacing w:line="360" w:lineRule="auto"/>
+              <w:rPr>
+                <w:rFonts w:ascii="Times New Roman" w:hAnsi="Times New Roman" w:cs="Times New Roman"/>
+              </w:rPr>
+            </w:pPr>
+            <w:proofErr w:type="spellStart"/>
+            <w:r>
+              <w:rPr>
+                <w:rFonts w:ascii="Times New Roman" w:hAnsi="Times New Roman" w:cs="Times New Roman"/>
+              </w:rPr>
+              <w:t>GroupName</w:t>
+            </w:r>
+            <w:proofErr w:type="spellEnd"/>
+            <w:r>
+              <w:rPr>
+                <w:rFonts w:ascii="Times New Roman" w:hAnsi="Times New Roman" w:cs="Times New Roman"/>
+              </w:rPr>
+              <w:t xml:space="preserve"> data member must be filled in</w:t>
+            </w:r>
+          </w:p>
+        </w:tc>
+      </w:tr>
+      <w:tr>
+        <w:trPr>
+          <w:trHeight w:val="537"/>
+        </w:trPr>
+        <w:tc>
+          <w:tcPr>
+            <w:tcW w:w="4405" w:type="dxa"/>
+            <w:shd w:val="clear" w:color="auto" w:fill="DAE9F7" w:themeFill="text2" w:themeFillTint="1A"/>
+          </w:tcPr>
+          <w:p>
+            <w:pPr>
+              <w:spacing w:line="480" w:lineRule="auto"/>
+              <w:rPr>
+                <w:rFonts w:ascii="Times New Roman" w:hAnsi="Times New Roman" w:cs="Times New Roman"/>
+              </w:rPr>
+            </w:pPr>
+            <w:r>
+              <w:rPr>
+                <w:rFonts w:ascii="Times New Roman" w:hAnsi="Times New Roman" w:cs="Times New Roman"/>
+              </w:rPr>
               <w:t>Description:</w:t>
             </w:r>
           </w:p>
@@ -6195,14 +7215,7 @@
               <w:rPr>
                 <w:rFonts w:ascii="Times New Roman" w:hAnsi="Times New Roman" w:cs="Times New Roman"/>
               </w:rPr>
-              <w:t xml:space="preserve">The Group Class holds the data needed to create and manage each group. Once a group is created by a user the group object will receive a unique group ID. The user will then input an appropriate group name and become the group’s administrator. Each group object will also hold </w:t>
-            </w:r>
-            <w:r>
-              <w:rPr>
-                <w:rFonts w:ascii="Times New Roman" w:hAnsi="Times New Roman" w:cs="Times New Roman"/>
-              </w:rPr>
-              <w:lastRenderedPageBreak/>
-              <w:t>the Admin ID (ID of user that created the group), a list of the members, and a group leaderboard that tracks group performance.</w:t>
+              <w:t>The Group Class holds the data needed to create and manage each group. Once a group is created by a user the group object will receive a unique group ID. The user will then input an appropriate group name and become the group’s administrator. Each group object will also hold the Admin ID (ID of user that created the group), a list of the members, and a group leaderboard that tracks group performance.</w:t>
             </w:r>
           </w:p>
         </w:tc>
@@ -6229,6 +7242,7 @@
           <w:b/>
           <w:bCs/>
         </w:rPr>
+        <w:lastRenderedPageBreak/>
         <w:t>Group</w:t>
       </w:r>
       <w:r>
@@ -6714,7 +7728,6 @@
           <w:bCs/>
           <w:color w:val="000000" w:themeColor="text1"/>
         </w:rPr>
-        <w:lastRenderedPageBreak/>
         <w:tab/>
         <w:t>Types</w:t>
       </w:r>
@@ -6812,823 +7825,6 @@
           <w:b/>
           <w:bCs/>
           <w:color w:val="000000" w:themeColor="text1"/>
-        </w:rPr>
-        <w:tab/>
-        <w:t>Input:</w:t>
-      </w:r>
-      <w:r>
-        <w:rPr>
-          <w:rFonts w:ascii="Times New Roman" w:hAnsi="Times New Roman" w:cs="Times New Roman"/>
-          <w:b/>
-          <w:bCs/>
-          <w:color w:val="000000" w:themeColor="text1"/>
-        </w:rPr>
-        <w:t xml:space="preserve"> </w:t>
-      </w:r>
-      <w:r>
-        <w:rPr>
-          <w:rFonts w:ascii="Times New Roman" w:hAnsi="Times New Roman" w:cs="Times New Roman"/>
-          <w:color w:val="000000" w:themeColor="text1"/>
-        </w:rPr>
-        <w:t>This function will take the pace input and duration input if the activity they are entering requires those fields</w:t>
-      </w:r>
-    </w:p>
-    <w:p>
-      <w:pPr>
-        <w:spacing w:line="480" w:lineRule="auto"/>
-        <w:rPr>
-          <w:rFonts w:ascii="Times New Roman" w:hAnsi="Times New Roman" w:cs="Times New Roman"/>
-          <w:color w:val="000000" w:themeColor="text1"/>
-        </w:rPr>
-      </w:pPr>
-      <w:r>
-        <w:rPr>
-          <w:rFonts w:ascii="Times New Roman" w:hAnsi="Times New Roman" w:cs="Times New Roman"/>
-          <w:b/>
-          <w:bCs/>
-          <w:color w:val="000000" w:themeColor="text1"/>
-        </w:rPr>
-        <w:tab/>
-        <w:t>Output:</w:t>
-      </w:r>
-      <w:r>
-        <w:rPr>
-          <w:rFonts w:ascii="Times New Roman" w:hAnsi="Times New Roman" w:cs="Times New Roman"/>
-          <w:b/>
-          <w:bCs/>
-          <w:color w:val="000000" w:themeColor="text1"/>
-        </w:rPr>
-        <w:t xml:space="preserve"> </w:t>
-      </w:r>
-      <w:r>
-        <w:rPr>
-          <w:rFonts w:ascii="Times New Roman" w:hAnsi="Times New Roman" w:cs="Times New Roman"/>
-          <w:color w:val="000000" w:themeColor="text1"/>
-        </w:rPr>
-        <w:t xml:space="preserve">The function will </w:t>
-      </w:r>
-      <w:r>
-        <w:rPr>
-          <w:rFonts w:ascii="Times New Roman" w:hAnsi="Times New Roman" w:cs="Times New Roman"/>
-          <w:color w:val="000000" w:themeColor="text1"/>
-        </w:rPr>
-        <w:t>calculate the pace of the activity and upload it into the database</w:t>
-      </w:r>
-    </w:p>
-    <w:p>
-      <w:pPr>
-        <w:spacing w:line="480" w:lineRule="auto"/>
-        <w:rPr>
-          <w:rFonts w:ascii="Times New Roman" w:hAnsi="Times New Roman" w:cs="Times New Roman"/>
-          <w:color w:val="000000" w:themeColor="text1"/>
-        </w:rPr>
-      </w:pPr>
-      <w:r>
-        <w:rPr>
-          <w:rFonts w:ascii="Times New Roman" w:hAnsi="Times New Roman" w:cs="Times New Roman"/>
-          <w:b/>
-          <w:bCs/>
-          <w:color w:val="000000" w:themeColor="text1"/>
-        </w:rPr>
-        <w:tab/>
-        <w:t>Return Parameters</w:t>
-      </w:r>
-      <w:r>
-        <w:rPr>
-          <w:rFonts w:ascii="Times New Roman" w:hAnsi="Times New Roman" w:cs="Times New Roman"/>
-          <w:b/>
-          <w:bCs/>
-          <w:color w:val="000000" w:themeColor="text1"/>
-        </w:rPr>
-        <w:t xml:space="preserve">: </w:t>
-      </w:r>
-      <w:r>
-        <w:rPr>
-          <w:rFonts w:ascii="Times New Roman" w:hAnsi="Times New Roman" w:cs="Times New Roman"/>
-          <w:color w:val="000000" w:themeColor="text1"/>
-        </w:rPr>
-        <w:t>The only values that will be returned will be exceptions thrown during error checking, i.e.  missing data</w:t>
-      </w:r>
-    </w:p>
-    <w:p>
-      <w:pPr>
-        <w:spacing w:line="480" w:lineRule="auto"/>
-        <w:rPr>
-          <w:rFonts w:ascii="Times New Roman" w:hAnsi="Times New Roman" w:cs="Times New Roman"/>
-          <w:color w:val="000000" w:themeColor="text1"/>
-        </w:rPr>
-      </w:pPr>
-      <w:r>
-        <w:rPr>
-          <w:rFonts w:ascii="Times New Roman" w:hAnsi="Times New Roman" w:cs="Times New Roman"/>
-          <w:b/>
-          <w:bCs/>
-          <w:color w:val="000000" w:themeColor="text1"/>
-        </w:rPr>
-        <w:tab/>
-        <w:t>Types</w:t>
-      </w:r>
-      <w:r>
-        <w:rPr>
-          <w:rFonts w:ascii="Times New Roman" w:hAnsi="Times New Roman" w:cs="Times New Roman"/>
-          <w:b/>
-          <w:bCs/>
-          <w:color w:val="000000" w:themeColor="text1"/>
-        </w:rPr>
-        <w:t xml:space="preserve">: </w:t>
-      </w:r>
-      <w:r>
-        <w:rPr>
-          <w:rFonts w:ascii="Times New Roman" w:hAnsi="Times New Roman" w:cs="Times New Roman"/>
-          <w:color w:val="000000" w:themeColor="text1"/>
-        </w:rPr>
-        <w:t xml:space="preserve">The user input will be </w:t>
-      </w:r>
-      <w:r>
-        <w:rPr>
-          <w:rFonts w:ascii="Times New Roman" w:hAnsi="Times New Roman" w:cs="Times New Roman"/>
-          <w:color w:val="000000" w:themeColor="text1"/>
-        </w:rPr>
-        <w:t>a Python time, imported from the datetime library</w:t>
-      </w:r>
-    </w:p>
-    <w:p>
-      <w:pPr>
-        <w:spacing w:line="480" w:lineRule="auto"/>
-        <w:rPr>
-          <w:rFonts w:ascii="Times New Roman" w:hAnsi="Times New Roman" w:cs="Times New Roman"/>
-          <w:color w:val="000000" w:themeColor="text1"/>
-        </w:rPr>
-      </w:pPr>
-    </w:p>
-    <w:p>
-      <w:pPr>
-        <w:spacing w:line="480" w:lineRule="auto"/>
-        <w:rPr>
-          <w:rFonts w:ascii="Times New Roman" w:hAnsi="Times New Roman" w:cs="Times New Roman"/>
-          <w:b/>
-          <w:bCs/>
-          <w:color w:val="000000" w:themeColor="text1"/>
-        </w:rPr>
-      </w:pPr>
-      <w:proofErr w:type="spellStart"/>
-      <w:r>
-        <w:rPr>
-          <w:rFonts w:ascii="Times New Roman" w:hAnsi="Times New Roman" w:cs="Times New Roman"/>
-          <w:b/>
-          <w:bCs/>
-          <w:color w:val="000000" w:themeColor="text1"/>
-        </w:rPr>
-        <w:t>GetActivity</w:t>
-      </w:r>
-      <w:proofErr w:type="spellEnd"/>
-      <w:r>
-        <w:rPr>
-          <w:rFonts w:ascii="Times New Roman" w:hAnsi="Times New Roman" w:cs="Times New Roman"/>
-          <w:b/>
-          <w:bCs/>
-          <w:color w:val="000000" w:themeColor="text1"/>
-        </w:rPr>
-        <w:t>():</w:t>
-      </w:r>
-    </w:p>
-    <w:p>
-      <w:pPr>
-        <w:spacing w:line="480" w:lineRule="auto"/>
-        <w:rPr>
-          <w:rFonts w:ascii="Times New Roman" w:hAnsi="Times New Roman" w:cs="Times New Roman"/>
-          <w:color w:val="000000" w:themeColor="text1"/>
-        </w:rPr>
-      </w:pPr>
-      <w:r>
-        <w:rPr>
-          <w:rFonts w:ascii="Times New Roman" w:hAnsi="Times New Roman" w:cs="Times New Roman"/>
-          <w:b/>
-          <w:bCs/>
-          <w:color w:val="000000" w:themeColor="text1"/>
-        </w:rPr>
-        <w:tab/>
-        <w:t>Input:</w:t>
-      </w:r>
-      <w:r>
-        <w:rPr>
-          <w:rFonts w:ascii="Times New Roman" w:hAnsi="Times New Roman" w:cs="Times New Roman"/>
-          <w:b/>
-          <w:bCs/>
-          <w:color w:val="000000" w:themeColor="text1"/>
-        </w:rPr>
-        <w:t xml:space="preserve"> </w:t>
-      </w:r>
-      <w:r>
-        <w:rPr>
-          <w:rFonts w:ascii="Times New Roman" w:hAnsi="Times New Roman" w:cs="Times New Roman"/>
-          <w:color w:val="000000" w:themeColor="text1"/>
-        </w:rPr>
-        <w:t>User will enter the activity name they are looking for, which will be a string</w:t>
-      </w:r>
-    </w:p>
-    <w:p>
-      <w:pPr>
-        <w:spacing w:line="480" w:lineRule="auto"/>
-        <w:rPr>
-          <w:rFonts w:ascii="Times New Roman" w:hAnsi="Times New Roman" w:cs="Times New Roman"/>
-          <w:color w:val="000000" w:themeColor="text1"/>
-        </w:rPr>
-      </w:pPr>
-      <w:r>
-        <w:rPr>
-          <w:rFonts w:ascii="Times New Roman" w:hAnsi="Times New Roman" w:cs="Times New Roman"/>
-          <w:b/>
-          <w:bCs/>
-          <w:color w:val="000000" w:themeColor="text1"/>
-        </w:rPr>
-        <w:tab/>
-        <w:t>Output:</w:t>
-      </w:r>
-      <w:r>
-        <w:rPr>
-          <w:rFonts w:ascii="Times New Roman" w:hAnsi="Times New Roman" w:cs="Times New Roman"/>
-          <w:b/>
-          <w:bCs/>
-          <w:color w:val="000000" w:themeColor="text1"/>
-        </w:rPr>
-        <w:t xml:space="preserve"> </w:t>
-      </w:r>
-      <w:r>
-        <w:rPr>
-          <w:rFonts w:ascii="Times New Roman" w:hAnsi="Times New Roman" w:cs="Times New Roman"/>
-          <w:color w:val="000000" w:themeColor="text1"/>
-        </w:rPr>
-        <w:t>The function will output the activity the user has searched for</w:t>
-      </w:r>
-    </w:p>
-    <w:p>
-      <w:pPr>
-        <w:spacing w:line="480" w:lineRule="auto"/>
-        <w:rPr>
-          <w:rFonts w:ascii="Times New Roman" w:hAnsi="Times New Roman" w:cs="Times New Roman"/>
-          <w:color w:val="000000" w:themeColor="text1"/>
-        </w:rPr>
-      </w:pPr>
-      <w:r>
-        <w:rPr>
-          <w:rFonts w:ascii="Times New Roman" w:hAnsi="Times New Roman" w:cs="Times New Roman"/>
-          <w:b/>
-          <w:bCs/>
-          <w:color w:val="000000" w:themeColor="text1"/>
-        </w:rPr>
-        <w:tab/>
-        <w:t>Return Parameters</w:t>
-      </w:r>
-      <w:r>
-        <w:rPr>
-          <w:rFonts w:ascii="Times New Roman" w:hAnsi="Times New Roman" w:cs="Times New Roman"/>
-          <w:b/>
-          <w:bCs/>
-          <w:color w:val="000000" w:themeColor="text1"/>
-        </w:rPr>
-        <w:t xml:space="preserve">: </w:t>
-      </w:r>
-      <w:r>
-        <w:rPr>
-          <w:rFonts w:ascii="Times New Roman" w:hAnsi="Times New Roman" w:cs="Times New Roman"/>
-          <w:color w:val="000000" w:themeColor="text1"/>
-        </w:rPr>
-        <w:t xml:space="preserve">The only values that will be returned will be exceptions thrown during error checking, i.e.  missing </w:t>
-      </w:r>
-      <w:r>
-        <w:rPr>
-          <w:rFonts w:ascii="Times New Roman" w:hAnsi="Times New Roman" w:cs="Times New Roman"/>
-          <w:color w:val="000000" w:themeColor="text1"/>
-        </w:rPr>
-        <w:t>data</w:t>
-      </w:r>
-      <w:r>
-        <w:rPr>
-          <w:rFonts w:ascii="Times New Roman" w:hAnsi="Times New Roman" w:cs="Times New Roman"/>
-          <w:color w:val="000000" w:themeColor="text1"/>
-        </w:rPr>
-        <w:t xml:space="preserve"> or activity not found in database</w:t>
-      </w:r>
-    </w:p>
-    <w:p>
-      <w:pPr>
-        <w:spacing w:line="480" w:lineRule="auto"/>
-        <w:rPr>
-          <w:rFonts w:ascii="Times New Roman" w:hAnsi="Times New Roman" w:cs="Times New Roman"/>
-          <w:color w:val="000000" w:themeColor="text1"/>
-        </w:rPr>
-      </w:pPr>
-      <w:r>
-        <w:rPr>
-          <w:rFonts w:ascii="Times New Roman" w:hAnsi="Times New Roman" w:cs="Times New Roman"/>
-          <w:b/>
-          <w:bCs/>
-          <w:color w:val="000000" w:themeColor="text1"/>
-        </w:rPr>
-        <w:tab/>
-        <w:t>Types</w:t>
-      </w:r>
-      <w:r>
-        <w:rPr>
-          <w:rFonts w:ascii="Times New Roman" w:hAnsi="Times New Roman" w:cs="Times New Roman"/>
-          <w:b/>
-          <w:bCs/>
-          <w:color w:val="000000" w:themeColor="text1"/>
-        </w:rPr>
-        <w:t xml:space="preserve">: </w:t>
-      </w:r>
-      <w:r>
-        <w:rPr>
-          <w:rFonts w:ascii="Times New Roman" w:hAnsi="Times New Roman" w:cs="Times New Roman"/>
-          <w:color w:val="000000" w:themeColor="text1"/>
-        </w:rPr>
-        <w:t xml:space="preserve">The user </w:t>
-      </w:r>
-      <w:r>
-        <w:rPr>
-          <w:rFonts w:ascii="Times New Roman" w:hAnsi="Times New Roman" w:cs="Times New Roman"/>
-          <w:color w:val="000000" w:themeColor="text1"/>
-        </w:rPr>
-        <w:t>input will be a string</w:t>
-      </w:r>
-    </w:p>
-    <w:p>
-      <w:pPr>
-        <w:spacing w:line="480" w:lineRule="auto"/>
-        <w:rPr>
-          <w:rFonts w:ascii="Times New Roman" w:hAnsi="Times New Roman" w:cs="Times New Roman"/>
-          <w:color w:val="000000" w:themeColor="text1"/>
-        </w:rPr>
-      </w:pPr>
-    </w:p>
-    <w:p>
-      <w:pPr>
-        <w:spacing w:line="480" w:lineRule="auto"/>
-        <w:rPr>
-          <w:rFonts w:ascii="Times New Roman" w:hAnsi="Times New Roman" w:cs="Times New Roman"/>
-          <w:b/>
-          <w:bCs/>
-          <w:color w:val="000000" w:themeColor="text1"/>
-        </w:rPr>
-      </w:pPr>
-      <w:proofErr w:type="spellStart"/>
-      <w:r>
-        <w:rPr>
-          <w:rFonts w:ascii="Times New Roman" w:hAnsi="Times New Roman" w:cs="Times New Roman"/>
-          <w:b/>
-          <w:bCs/>
-          <w:color w:val="000000" w:themeColor="text1"/>
-        </w:rPr>
-        <w:lastRenderedPageBreak/>
-        <w:t>DeleteActivity</w:t>
-      </w:r>
-      <w:proofErr w:type="spellEnd"/>
-      <w:r>
-        <w:rPr>
-          <w:rFonts w:ascii="Times New Roman" w:hAnsi="Times New Roman" w:cs="Times New Roman"/>
-          <w:b/>
-          <w:bCs/>
-          <w:color w:val="000000" w:themeColor="text1"/>
-        </w:rPr>
-        <w:t>():</w:t>
-      </w:r>
-    </w:p>
-    <w:p>
-      <w:pPr>
-        <w:spacing w:line="480" w:lineRule="auto"/>
-        <w:rPr>
-          <w:rFonts w:ascii="Times New Roman" w:hAnsi="Times New Roman" w:cs="Times New Roman"/>
-          <w:color w:val="000000" w:themeColor="text1"/>
-        </w:rPr>
-      </w:pPr>
-      <w:r>
-        <w:rPr>
-          <w:rFonts w:ascii="Times New Roman" w:hAnsi="Times New Roman" w:cs="Times New Roman"/>
-          <w:b/>
-          <w:bCs/>
-          <w:color w:val="000000" w:themeColor="text1"/>
-        </w:rPr>
-        <w:tab/>
-        <w:t>Input:</w:t>
-      </w:r>
-      <w:r>
-        <w:rPr>
-          <w:rFonts w:ascii="Times New Roman" w:hAnsi="Times New Roman" w:cs="Times New Roman"/>
-          <w:b/>
-          <w:bCs/>
-          <w:color w:val="000000" w:themeColor="text1"/>
-        </w:rPr>
-        <w:t xml:space="preserve"> </w:t>
-      </w:r>
-      <w:r>
-        <w:rPr>
-          <w:rFonts w:ascii="Times New Roman" w:hAnsi="Times New Roman" w:cs="Times New Roman"/>
-          <w:color w:val="000000" w:themeColor="text1"/>
-        </w:rPr>
-        <w:t>The function will receive the name of the activity that the user wishes to delete</w:t>
-      </w:r>
-    </w:p>
-    <w:p>
-      <w:pPr>
-        <w:spacing w:line="480" w:lineRule="auto"/>
-        <w:rPr>
-          <w:rFonts w:ascii="Times New Roman" w:hAnsi="Times New Roman" w:cs="Times New Roman"/>
-          <w:color w:val="000000" w:themeColor="text1"/>
-        </w:rPr>
-      </w:pPr>
-      <w:r>
-        <w:rPr>
-          <w:rFonts w:ascii="Times New Roman" w:hAnsi="Times New Roman" w:cs="Times New Roman"/>
-          <w:b/>
-          <w:bCs/>
-          <w:color w:val="000000" w:themeColor="text1"/>
-        </w:rPr>
-        <w:tab/>
-        <w:t>Output:</w:t>
-      </w:r>
-      <w:r>
-        <w:rPr>
-          <w:rFonts w:ascii="Times New Roman" w:hAnsi="Times New Roman" w:cs="Times New Roman"/>
-          <w:b/>
-          <w:bCs/>
-          <w:color w:val="000000" w:themeColor="text1"/>
-        </w:rPr>
-        <w:t xml:space="preserve"> </w:t>
-      </w:r>
-      <w:r>
-        <w:rPr>
-          <w:rFonts w:ascii="Times New Roman" w:hAnsi="Times New Roman" w:cs="Times New Roman"/>
-          <w:color w:val="000000" w:themeColor="text1"/>
-        </w:rPr>
-        <w:t>The function will output a success or error message depending on whether or not the user enters all required data</w:t>
-      </w:r>
-    </w:p>
-    <w:p>
-      <w:pPr>
-        <w:spacing w:line="480" w:lineRule="auto"/>
-        <w:rPr>
-          <w:rFonts w:ascii="Times New Roman" w:hAnsi="Times New Roman" w:cs="Times New Roman"/>
-          <w:color w:val="000000" w:themeColor="text1"/>
-        </w:rPr>
-      </w:pPr>
-      <w:r>
-        <w:rPr>
-          <w:rFonts w:ascii="Times New Roman" w:hAnsi="Times New Roman" w:cs="Times New Roman"/>
-          <w:b/>
-          <w:bCs/>
-          <w:color w:val="000000" w:themeColor="text1"/>
-        </w:rPr>
-        <w:tab/>
-        <w:t>Return Parameters</w:t>
-      </w:r>
-      <w:r>
-        <w:rPr>
-          <w:rFonts w:ascii="Times New Roman" w:hAnsi="Times New Roman" w:cs="Times New Roman"/>
-          <w:b/>
-          <w:bCs/>
-          <w:color w:val="000000" w:themeColor="text1"/>
-        </w:rPr>
-        <w:t xml:space="preserve">: </w:t>
-      </w:r>
-      <w:r>
-        <w:rPr>
-          <w:rFonts w:ascii="Times New Roman" w:hAnsi="Times New Roman" w:cs="Times New Roman"/>
-          <w:color w:val="000000" w:themeColor="text1"/>
-        </w:rPr>
-        <w:t>The only values that will be returned will be exceptions thrown during error checking, i.e.  missing required data</w:t>
-      </w:r>
-    </w:p>
-    <w:p>
-      <w:pPr>
-        <w:spacing w:line="480" w:lineRule="auto"/>
-        <w:rPr>
-          <w:rFonts w:ascii="Times New Roman" w:hAnsi="Times New Roman" w:cs="Times New Roman"/>
-          <w:color w:val="000000" w:themeColor="text1"/>
-        </w:rPr>
-      </w:pPr>
-      <w:r>
-        <w:rPr>
-          <w:rFonts w:ascii="Times New Roman" w:hAnsi="Times New Roman" w:cs="Times New Roman"/>
-          <w:b/>
-          <w:bCs/>
-          <w:color w:val="000000" w:themeColor="text1"/>
-        </w:rPr>
-        <w:tab/>
-        <w:t>Types</w:t>
-      </w:r>
-      <w:r>
-        <w:rPr>
-          <w:rFonts w:ascii="Times New Roman" w:hAnsi="Times New Roman" w:cs="Times New Roman"/>
-          <w:b/>
-          <w:bCs/>
-          <w:color w:val="000000" w:themeColor="text1"/>
-        </w:rPr>
-        <w:t xml:space="preserve">: </w:t>
-      </w:r>
-      <w:r>
-        <w:rPr>
-          <w:rFonts w:ascii="Times New Roman" w:hAnsi="Times New Roman" w:cs="Times New Roman"/>
-          <w:color w:val="000000" w:themeColor="text1"/>
-        </w:rPr>
-        <w:t xml:space="preserve">The </w:t>
-      </w:r>
-      <w:r>
-        <w:rPr>
-          <w:rFonts w:ascii="Times New Roman" w:hAnsi="Times New Roman" w:cs="Times New Roman"/>
-          <w:color w:val="000000" w:themeColor="text1"/>
-        </w:rPr>
-        <w:t>input will be a string of the activity name they wish to delete</w:t>
-      </w:r>
-    </w:p>
-    <w:p>
-      <w:pPr>
-        <w:spacing w:line="480" w:lineRule="auto"/>
-        <w:rPr>
-          <w:rFonts w:ascii="Times New Roman" w:hAnsi="Times New Roman" w:cs="Times New Roman"/>
-          <w:color w:val="000000" w:themeColor="text1"/>
-        </w:rPr>
-      </w:pPr>
-    </w:p>
-    <w:p>
-      <w:pPr>
-        <w:spacing w:line="480" w:lineRule="auto"/>
-        <w:rPr>
-          <w:rFonts w:ascii="Times New Roman" w:hAnsi="Times New Roman" w:cs="Times New Roman"/>
-          <w:i/>
-          <w:iCs/>
-          <w:color w:val="000000" w:themeColor="text1"/>
-          <w:u w:val="single"/>
-        </w:rPr>
-      </w:pPr>
-      <w:r>
-        <w:rPr>
-          <w:rFonts w:ascii="Times New Roman" w:hAnsi="Times New Roman" w:cs="Times New Roman"/>
-          <w:i/>
-          <w:iCs/>
-          <w:color w:val="000000" w:themeColor="text1"/>
-          <w:u w:val="single"/>
-        </w:rPr>
-        <w:t>Group Class</w:t>
-      </w:r>
-    </w:p>
-    <w:p>
-      <w:pPr>
-        <w:spacing w:line="480" w:lineRule="auto"/>
-        <w:ind w:left="360"/>
-        <w:rPr>
-          <w:rFonts w:ascii="Times New Roman" w:hAnsi="Times New Roman" w:cs="Times New Roman"/>
-        </w:rPr>
-      </w:pPr>
-      <w:proofErr w:type="spellStart"/>
-      <w:r>
-        <w:rPr>
-          <w:rFonts w:ascii="Times New Roman" w:hAnsi="Times New Roman" w:cs="Times New Roman"/>
-          <w:b/>
-          <w:bCs/>
-        </w:rPr>
-        <w:t>CreateGroup</w:t>
-      </w:r>
-      <w:proofErr w:type="spellEnd"/>
-      <w:r>
-        <w:rPr>
-          <w:rFonts w:ascii="Times New Roman" w:hAnsi="Times New Roman" w:cs="Times New Roman"/>
-          <w:b/>
-          <w:bCs/>
-        </w:rPr>
-        <w:t>()</w:t>
-      </w:r>
-      <w:r>
-        <w:rPr>
-          <w:rFonts w:ascii="Times New Roman" w:hAnsi="Times New Roman" w:cs="Times New Roman"/>
-        </w:rPr>
-        <w:t>:</w:t>
-      </w:r>
-      <w:r>
-        <w:rPr>
-          <w:rFonts w:ascii="Times New Roman" w:hAnsi="Times New Roman" w:cs="Times New Roman"/>
-        </w:rPr>
-        <w:t xml:space="preserve"> Creates new group and makes creator the administrator of group</w:t>
-      </w:r>
-    </w:p>
-    <w:p>
-      <w:pPr>
-        <w:spacing w:line="480" w:lineRule="auto"/>
-        <w:ind w:left="360"/>
-        <w:rPr>
-          <w:rFonts w:ascii="Times New Roman" w:hAnsi="Times New Roman" w:cs="Times New Roman"/>
-        </w:rPr>
-      </w:pPr>
-      <w:r>
-        <w:rPr>
-          <w:rFonts w:ascii="Times New Roman" w:hAnsi="Times New Roman" w:cs="Times New Roman"/>
-          <w:b/>
-          <w:bCs/>
-        </w:rPr>
-        <w:tab/>
-        <w:t>Input:</w:t>
-      </w:r>
-      <w:r>
-        <w:rPr>
-          <w:rFonts w:ascii="Times New Roman" w:hAnsi="Times New Roman" w:cs="Times New Roman"/>
-          <w:b/>
-          <w:bCs/>
-        </w:rPr>
-        <w:t xml:space="preserve"> </w:t>
-      </w:r>
-      <w:r>
-        <w:rPr>
-          <w:rFonts w:ascii="Times New Roman" w:hAnsi="Times New Roman" w:cs="Times New Roman"/>
-        </w:rPr>
-        <w:t xml:space="preserve">Input will consist of group information, such as name, type of group, </w:t>
-      </w:r>
-      <w:r>
-        <w:rPr>
-          <w:rFonts w:ascii="Times New Roman" w:hAnsi="Times New Roman" w:cs="Times New Roman"/>
-        </w:rPr>
-        <w:t xml:space="preserve">whether the group is private, </w:t>
-      </w:r>
-      <w:r>
-        <w:rPr>
-          <w:rFonts w:ascii="Times New Roman" w:hAnsi="Times New Roman" w:cs="Times New Roman"/>
-        </w:rPr>
-        <w:t>and</w:t>
-      </w:r>
-      <w:r>
-        <w:rPr>
-          <w:rFonts w:ascii="Times New Roman" w:hAnsi="Times New Roman" w:cs="Times New Roman"/>
-        </w:rPr>
-        <w:t xml:space="preserve"> </w:t>
-      </w:r>
-      <w:r>
-        <w:rPr>
-          <w:rFonts w:ascii="Times New Roman" w:hAnsi="Times New Roman" w:cs="Times New Roman"/>
-        </w:rPr>
-        <w:t xml:space="preserve">a </w:t>
-      </w:r>
-      <w:r>
-        <w:rPr>
-          <w:rFonts w:ascii="Times New Roman" w:hAnsi="Times New Roman" w:cs="Times New Roman"/>
-        </w:rPr>
-        <w:t>designated administrator</w:t>
-      </w:r>
-    </w:p>
-    <w:p>
-      <w:pPr>
-        <w:spacing w:line="480" w:lineRule="auto"/>
-        <w:ind w:left="360"/>
-        <w:rPr>
-          <w:rFonts w:ascii="Times New Roman" w:hAnsi="Times New Roman" w:cs="Times New Roman"/>
-        </w:rPr>
-      </w:pPr>
-      <w:r>
-        <w:rPr>
-          <w:rFonts w:ascii="Times New Roman" w:hAnsi="Times New Roman" w:cs="Times New Roman"/>
-          <w:b/>
-          <w:bCs/>
-        </w:rPr>
-        <w:tab/>
-        <w:t>Output:</w:t>
-      </w:r>
-      <w:r>
-        <w:rPr>
-          <w:rFonts w:ascii="Times New Roman" w:hAnsi="Times New Roman" w:cs="Times New Roman"/>
-          <w:b/>
-          <w:bCs/>
-        </w:rPr>
-        <w:t xml:space="preserve"> </w:t>
-      </w:r>
-      <w:r>
-        <w:rPr>
-          <w:rFonts w:ascii="Times New Roman" w:hAnsi="Times New Roman" w:cs="Times New Roman"/>
-        </w:rPr>
-        <w:t>The function will output a success or error message depending on whether or not the user enters all required data</w:t>
-      </w:r>
-    </w:p>
-    <w:p>
-      <w:pPr>
-        <w:spacing w:line="480" w:lineRule="auto"/>
-        <w:ind w:left="360"/>
-        <w:rPr>
-          <w:rFonts w:ascii="Times New Roman" w:hAnsi="Times New Roman" w:cs="Times New Roman"/>
-        </w:rPr>
-      </w:pPr>
-      <w:r>
-        <w:rPr>
-          <w:rFonts w:ascii="Times New Roman" w:hAnsi="Times New Roman" w:cs="Times New Roman"/>
-          <w:b/>
-          <w:bCs/>
-        </w:rPr>
-        <w:t xml:space="preserve"> </w:t>
-      </w:r>
-      <w:r>
-        <w:rPr>
-          <w:rFonts w:ascii="Times New Roman" w:hAnsi="Times New Roman" w:cs="Times New Roman"/>
-          <w:b/>
-          <w:bCs/>
-        </w:rPr>
-        <w:tab/>
-        <w:t>Return Parameters:</w:t>
-      </w:r>
-      <w:r>
-        <w:rPr>
-          <w:rFonts w:ascii="Times New Roman" w:hAnsi="Times New Roman" w:cs="Times New Roman"/>
-          <w:b/>
-          <w:bCs/>
-        </w:rPr>
-        <w:t xml:space="preserve"> </w:t>
-      </w:r>
-      <w:r>
-        <w:rPr>
-          <w:rFonts w:ascii="Times New Roman" w:hAnsi="Times New Roman" w:cs="Times New Roman"/>
-        </w:rPr>
-        <w:t>The only values that will be returned will be exceptions thrown during error checking, i.e. missing required data</w:t>
-      </w:r>
-    </w:p>
-    <w:p>
-      <w:pPr>
-        <w:spacing w:line="480" w:lineRule="auto"/>
-        <w:ind w:left="360"/>
-        <w:rPr>
-          <w:rFonts w:ascii="Times New Roman" w:hAnsi="Times New Roman" w:cs="Times New Roman"/>
-        </w:rPr>
-      </w:pPr>
-      <w:r>
-        <w:rPr>
-          <w:rFonts w:ascii="Times New Roman" w:hAnsi="Times New Roman" w:cs="Times New Roman"/>
-          <w:b/>
-          <w:bCs/>
-        </w:rPr>
-        <w:tab/>
-        <w:t>Type:</w:t>
-      </w:r>
-      <w:r>
-        <w:rPr>
-          <w:rFonts w:ascii="Times New Roman" w:hAnsi="Times New Roman" w:cs="Times New Roman"/>
-          <w:b/>
-          <w:bCs/>
-        </w:rPr>
-        <w:t xml:space="preserve"> </w:t>
-      </w:r>
-      <w:r>
-        <w:rPr>
-          <w:rFonts w:ascii="Times New Roman" w:hAnsi="Times New Roman" w:cs="Times New Roman"/>
-        </w:rPr>
-        <w:t>The input will consist of strings</w:t>
-      </w:r>
-      <w:r>
-        <w:rPr>
-          <w:rFonts w:ascii="Times New Roman" w:hAnsi="Times New Roman" w:cs="Times New Roman"/>
-        </w:rPr>
-        <w:t xml:space="preserve"> for each field of information required to create a group</w:t>
-      </w:r>
-    </w:p>
-    <w:p>
-      <w:pPr>
-        <w:spacing w:line="480" w:lineRule="auto"/>
-        <w:ind w:left="360"/>
-        <w:rPr>
-          <w:rFonts w:ascii="Times New Roman" w:hAnsi="Times New Roman" w:cs="Times New Roman"/>
-        </w:rPr>
-      </w:pPr>
-      <w:proofErr w:type="spellStart"/>
-      <w:r>
-        <w:rPr>
-          <w:rFonts w:ascii="Times New Roman" w:hAnsi="Times New Roman" w:cs="Times New Roman"/>
-          <w:b/>
-          <w:bCs/>
-        </w:rPr>
-        <w:t>RequestToJoin</w:t>
-      </w:r>
-      <w:proofErr w:type="spellEnd"/>
-      <w:r>
-        <w:rPr>
-          <w:rFonts w:ascii="Times New Roman" w:hAnsi="Times New Roman" w:cs="Times New Roman"/>
-          <w:b/>
-          <w:bCs/>
-        </w:rPr>
-        <w:t>()</w:t>
-      </w:r>
-      <w:r>
-        <w:rPr>
-          <w:rFonts w:ascii="Times New Roman" w:hAnsi="Times New Roman" w:cs="Times New Roman"/>
-        </w:rPr>
-        <w:t xml:space="preserve"> – Sends a request to join to an admin</w:t>
-      </w:r>
-    </w:p>
-    <w:p>
-      <w:pPr>
-        <w:spacing w:line="480" w:lineRule="auto"/>
-        <w:ind w:left="360"/>
-        <w:rPr>
-          <w:rFonts w:ascii="Times New Roman" w:hAnsi="Times New Roman" w:cs="Times New Roman"/>
-        </w:rPr>
-      </w:pPr>
-      <w:r>
-        <w:rPr>
-          <w:rFonts w:ascii="Times New Roman" w:hAnsi="Times New Roman" w:cs="Times New Roman"/>
-          <w:b/>
-          <w:bCs/>
         </w:rPr>
         <w:lastRenderedPageBreak/>
         <w:tab/>
@@ -7639,57 +7835,32 @@
           <w:rFonts w:ascii="Times New Roman" w:hAnsi="Times New Roman" w:cs="Times New Roman"/>
           <w:b/>
           <w:bCs/>
+          <w:color w:val="000000" w:themeColor="text1"/>
         </w:rPr>
         <w:t xml:space="preserve"> </w:t>
       </w:r>
       <w:r>
         <w:rPr>
           <w:rFonts w:ascii="Times New Roman" w:hAnsi="Times New Roman" w:cs="Times New Roman"/>
-        </w:rPr>
-        <w:t xml:space="preserve">There will be </w:t>
-      </w:r>
-      <w:proofErr w:type="spellStart"/>
-      <w:r>
-        <w:rPr>
-          <w:rFonts w:ascii="Times New Roman" w:hAnsi="Times New Roman" w:cs="Times New Roman"/>
-        </w:rPr>
-        <w:t>a</w:t>
-      </w:r>
-      <w:proofErr w:type="spellEnd"/>
-      <w:r>
-        <w:rPr>
-          <w:rFonts w:ascii="Times New Roman" w:hAnsi="Times New Roman" w:cs="Times New Roman"/>
-        </w:rPr>
-        <w:t xml:space="preserve"> optional input, which will be the user’s reason as to why they would like to join the group</w:t>
-      </w:r>
-      <w:r>
-        <w:rPr>
-          <w:rFonts w:ascii="Times New Roman" w:hAnsi="Times New Roman" w:cs="Times New Roman"/>
-        </w:rPr>
-        <w:t xml:space="preserve">. The user will have to enter their username that goes along with the </w:t>
-      </w:r>
-      <w:proofErr w:type="spellStart"/>
-      <w:r>
-        <w:rPr>
-          <w:rFonts w:ascii="Times New Roman" w:hAnsi="Times New Roman" w:cs="Times New Roman"/>
-        </w:rPr>
-        <w:t>reques</w:t>
-      </w:r>
-      <w:proofErr w:type="spellEnd"/>
-    </w:p>
-    <w:p>
-      <w:pPr>
-        <w:spacing w:line="480" w:lineRule="auto"/>
-        <w:ind w:left="360"/>
-        <w:rPr>
-          <w:rFonts w:ascii="Times New Roman" w:hAnsi="Times New Roman" w:cs="Times New Roman"/>
-        </w:rPr>
-      </w:pPr>
-      <w:r>
-        <w:rPr>
-          <w:rFonts w:ascii="Times New Roman" w:hAnsi="Times New Roman" w:cs="Times New Roman"/>
-          <w:b/>
-          <w:bCs/>
+          <w:color w:val="000000" w:themeColor="text1"/>
+        </w:rPr>
+        <w:t>This function will take the pace input and duration input if the activity they are entering requires those fields</w:t>
+      </w:r>
+    </w:p>
+    <w:p>
+      <w:pPr>
+        <w:spacing w:line="480" w:lineRule="auto"/>
+        <w:rPr>
+          <w:rFonts w:ascii="Times New Roman" w:hAnsi="Times New Roman" w:cs="Times New Roman"/>
+          <w:color w:val="000000" w:themeColor="text1"/>
+        </w:rPr>
+      </w:pPr>
+      <w:r>
+        <w:rPr>
+          <w:rFonts w:ascii="Times New Roman" w:hAnsi="Times New Roman" w:cs="Times New Roman"/>
+          <w:b/>
+          <w:bCs/>
+          <w:color w:val="000000" w:themeColor="text1"/>
         </w:rPr>
         <w:tab/>
         <w:t>Output:</w:t>
@@ -7699,14 +7870,653 @@
           <w:rFonts w:ascii="Times New Roman" w:hAnsi="Times New Roman" w:cs="Times New Roman"/>
           <w:b/>
           <w:bCs/>
+          <w:color w:val="000000" w:themeColor="text1"/>
         </w:rPr>
         <w:t xml:space="preserve"> </w:t>
       </w:r>
       <w:r>
         <w:rPr>
           <w:rFonts w:ascii="Times New Roman" w:hAnsi="Times New Roman" w:cs="Times New Roman"/>
-        </w:rPr>
-        <w:t>A message will be displayed saying the request has been sent for review by an administrator of the group</w:t>
+          <w:color w:val="000000" w:themeColor="text1"/>
+        </w:rPr>
+        <w:t xml:space="preserve">The function will </w:t>
+      </w:r>
+      <w:r>
+        <w:rPr>
+          <w:rFonts w:ascii="Times New Roman" w:hAnsi="Times New Roman" w:cs="Times New Roman"/>
+          <w:color w:val="000000" w:themeColor="text1"/>
+        </w:rPr>
+        <w:t>calculate the pace of the activity and upload it into the database</w:t>
+      </w:r>
+    </w:p>
+    <w:p>
+      <w:pPr>
+        <w:spacing w:line="480" w:lineRule="auto"/>
+        <w:rPr>
+          <w:rFonts w:ascii="Times New Roman" w:hAnsi="Times New Roman" w:cs="Times New Roman"/>
+          <w:color w:val="000000" w:themeColor="text1"/>
+        </w:rPr>
+      </w:pPr>
+      <w:r>
+        <w:rPr>
+          <w:rFonts w:ascii="Times New Roman" w:hAnsi="Times New Roman" w:cs="Times New Roman"/>
+          <w:b/>
+          <w:bCs/>
+          <w:color w:val="000000" w:themeColor="text1"/>
+        </w:rPr>
+        <w:tab/>
+        <w:t>Return Parameters</w:t>
+      </w:r>
+      <w:r>
+        <w:rPr>
+          <w:rFonts w:ascii="Times New Roman" w:hAnsi="Times New Roman" w:cs="Times New Roman"/>
+          <w:b/>
+          <w:bCs/>
+          <w:color w:val="000000" w:themeColor="text1"/>
+        </w:rPr>
+        <w:t xml:space="preserve">: </w:t>
+      </w:r>
+      <w:r>
+        <w:rPr>
+          <w:rFonts w:ascii="Times New Roman" w:hAnsi="Times New Roman" w:cs="Times New Roman"/>
+          <w:color w:val="000000" w:themeColor="text1"/>
+        </w:rPr>
+        <w:t>The only values that will be returned will be exceptions thrown during error checking, i.e.  missing data</w:t>
+      </w:r>
+    </w:p>
+    <w:p>
+      <w:pPr>
+        <w:spacing w:line="480" w:lineRule="auto"/>
+        <w:rPr>
+          <w:rFonts w:ascii="Times New Roman" w:hAnsi="Times New Roman" w:cs="Times New Roman"/>
+          <w:color w:val="000000" w:themeColor="text1"/>
+        </w:rPr>
+      </w:pPr>
+      <w:r>
+        <w:rPr>
+          <w:rFonts w:ascii="Times New Roman" w:hAnsi="Times New Roman" w:cs="Times New Roman"/>
+          <w:b/>
+          <w:bCs/>
+          <w:color w:val="000000" w:themeColor="text1"/>
+        </w:rPr>
+        <w:tab/>
+        <w:t>Types</w:t>
+      </w:r>
+      <w:r>
+        <w:rPr>
+          <w:rFonts w:ascii="Times New Roman" w:hAnsi="Times New Roman" w:cs="Times New Roman"/>
+          <w:b/>
+          <w:bCs/>
+          <w:color w:val="000000" w:themeColor="text1"/>
+        </w:rPr>
+        <w:t xml:space="preserve">: </w:t>
+      </w:r>
+      <w:r>
+        <w:rPr>
+          <w:rFonts w:ascii="Times New Roman" w:hAnsi="Times New Roman" w:cs="Times New Roman"/>
+          <w:color w:val="000000" w:themeColor="text1"/>
+        </w:rPr>
+        <w:t xml:space="preserve">The user input will be </w:t>
+      </w:r>
+      <w:r>
+        <w:rPr>
+          <w:rFonts w:ascii="Times New Roman" w:hAnsi="Times New Roman" w:cs="Times New Roman"/>
+          <w:color w:val="000000" w:themeColor="text1"/>
+        </w:rPr>
+        <w:t>a Python time, imported from the datetime library</w:t>
+      </w:r>
+    </w:p>
+    <w:p>
+      <w:pPr>
+        <w:spacing w:line="480" w:lineRule="auto"/>
+        <w:rPr>
+          <w:rFonts w:ascii="Times New Roman" w:hAnsi="Times New Roman" w:cs="Times New Roman"/>
+          <w:color w:val="000000" w:themeColor="text1"/>
+        </w:rPr>
+      </w:pPr>
+    </w:p>
+    <w:p>
+      <w:pPr>
+        <w:spacing w:line="480" w:lineRule="auto"/>
+        <w:rPr>
+          <w:rFonts w:ascii="Times New Roman" w:hAnsi="Times New Roman" w:cs="Times New Roman"/>
+          <w:b/>
+          <w:bCs/>
+          <w:color w:val="000000" w:themeColor="text1"/>
+        </w:rPr>
+      </w:pPr>
+      <w:proofErr w:type="spellStart"/>
+      <w:r>
+        <w:rPr>
+          <w:rFonts w:ascii="Times New Roman" w:hAnsi="Times New Roman" w:cs="Times New Roman"/>
+          <w:b/>
+          <w:bCs/>
+          <w:color w:val="000000" w:themeColor="text1"/>
+        </w:rPr>
+        <w:t>GetActivity</w:t>
+      </w:r>
+      <w:proofErr w:type="spellEnd"/>
+      <w:r>
+        <w:rPr>
+          <w:rFonts w:ascii="Times New Roman" w:hAnsi="Times New Roman" w:cs="Times New Roman"/>
+          <w:b/>
+          <w:bCs/>
+          <w:color w:val="000000" w:themeColor="text1"/>
+        </w:rPr>
+        <w:t>():</w:t>
+      </w:r>
+    </w:p>
+    <w:p>
+      <w:pPr>
+        <w:spacing w:line="480" w:lineRule="auto"/>
+        <w:rPr>
+          <w:rFonts w:ascii="Times New Roman" w:hAnsi="Times New Roman" w:cs="Times New Roman"/>
+          <w:color w:val="000000" w:themeColor="text1"/>
+        </w:rPr>
+      </w:pPr>
+      <w:r>
+        <w:rPr>
+          <w:rFonts w:ascii="Times New Roman" w:hAnsi="Times New Roman" w:cs="Times New Roman"/>
+          <w:b/>
+          <w:bCs/>
+          <w:color w:val="000000" w:themeColor="text1"/>
+        </w:rPr>
+        <w:tab/>
+        <w:t>Input:</w:t>
+      </w:r>
+      <w:r>
+        <w:rPr>
+          <w:rFonts w:ascii="Times New Roman" w:hAnsi="Times New Roman" w:cs="Times New Roman"/>
+          <w:b/>
+          <w:bCs/>
+          <w:color w:val="000000" w:themeColor="text1"/>
+        </w:rPr>
+        <w:t xml:space="preserve"> </w:t>
+      </w:r>
+      <w:r>
+        <w:rPr>
+          <w:rFonts w:ascii="Times New Roman" w:hAnsi="Times New Roman" w:cs="Times New Roman"/>
+          <w:color w:val="000000" w:themeColor="text1"/>
+        </w:rPr>
+        <w:t>User will enter the activity name they are looking for, which will be a string</w:t>
+      </w:r>
+    </w:p>
+    <w:p>
+      <w:pPr>
+        <w:spacing w:line="480" w:lineRule="auto"/>
+        <w:rPr>
+          <w:rFonts w:ascii="Times New Roman" w:hAnsi="Times New Roman" w:cs="Times New Roman"/>
+          <w:color w:val="000000" w:themeColor="text1"/>
+        </w:rPr>
+      </w:pPr>
+      <w:r>
+        <w:rPr>
+          <w:rFonts w:ascii="Times New Roman" w:hAnsi="Times New Roman" w:cs="Times New Roman"/>
+          <w:b/>
+          <w:bCs/>
+          <w:color w:val="000000" w:themeColor="text1"/>
+        </w:rPr>
+        <w:tab/>
+        <w:t>Output:</w:t>
+      </w:r>
+      <w:r>
+        <w:rPr>
+          <w:rFonts w:ascii="Times New Roman" w:hAnsi="Times New Roman" w:cs="Times New Roman"/>
+          <w:b/>
+          <w:bCs/>
+          <w:color w:val="000000" w:themeColor="text1"/>
+        </w:rPr>
+        <w:t xml:space="preserve"> </w:t>
+      </w:r>
+      <w:r>
+        <w:rPr>
+          <w:rFonts w:ascii="Times New Roman" w:hAnsi="Times New Roman" w:cs="Times New Roman"/>
+          <w:color w:val="000000" w:themeColor="text1"/>
+        </w:rPr>
+        <w:t>The function will output the activity the user has searched for</w:t>
+      </w:r>
+    </w:p>
+    <w:p>
+      <w:pPr>
+        <w:spacing w:line="480" w:lineRule="auto"/>
+        <w:rPr>
+          <w:rFonts w:ascii="Times New Roman" w:hAnsi="Times New Roman" w:cs="Times New Roman"/>
+          <w:color w:val="000000" w:themeColor="text1"/>
+        </w:rPr>
+      </w:pPr>
+      <w:r>
+        <w:rPr>
+          <w:rFonts w:ascii="Times New Roman" w:hAnsi="Times New Roman" w:cs="Times New Roman"/>
+          <w:b/>
+          <w:bCs/>
+          <w:color w:val="000000" w:themeColor="text1"/>
+        </w:rPr>
+        <w:tab/>
+        <w:t>Return Parameters</w:t>
+      </w:r>
+      <w:r>
+        <w:rPr>
+          <w:rFonts w:ascii="Times New Roman" w:hAnsi="Times New Roman" w:cs="Times New Roman"/>
+          <w:b/>
+          <w:bCs/>
+          <w:color w:val="000000" w:themeColor="text1"/>
+        </w:rPr>
+        <w:t xml:space="preserve">: </w:t>
+      </w:r>
+      <w:r>
+        <w:rPr>
+          <w:rFonts w:ascii="Times New Roman" w:hAnsi="Times New Roman" w:cs="Times New Roman"/>
+          <w:color w:val="000000" w:themeColor="text1"/>
+        </w:rPr>
+        <w:t xml:space="preserve">The only values that will be returned will be exceptions thrown during error checking, i.e.  missing </w:t>
+      </w:r>
+      <w:r>
+        <w:rPr>
+          <w:rFonts w:ascii="Times New Roman" w:hAnsi="Times New Roman" w:cs="Times New Roman"/>
+          <w:color w:val="000000" w:themeColor="text1"/>
+        </w:rPr>
+        <w:t>data</w:t>
+      </w:r>
+      <w:r>
+        <w:rPr>
+          <w:rFonts w:ascii="Times New Roman" w:hAnsi="Times New Roman" w:cs="Times New Roman"/>
+          <w:color w:val="000000" w:themeColor="text1"/>
+        </w:rPr>
+        <w:t xml:space="preserve"> or activity not found in database</w:t>
+      </w:r>
+    </w:p>
+    <w:p>
+      <w:pPr>
+        <w:spacing w:line="480" w:lineRule="auto"/>
+        <w:rPr>
+          <w:rFonts w:ascii="Times New Roman" w:hAnsi="Times New Roman" w:cs="Times New Roman"/>
+          <w:color w:val="000000" w:themeColor="text1"/>
+        </w:rPr>
+      </w:pPr>
+      <w:r>
+        <w:rPr>
+          <w:rFonts w:ascii="Times New Roman" w:hAnsi="Times New Roman" w:cs="Times New Roman"/>
+          <w:b/>
+          <w:bCs/>
+          <w:color w:val="000000" w:themeColor="text1"/>
+        </w:rPr>
+        <w:tab/>
+        <w:t>Types</w:t>
+      </w:r>
+      <w:r>
+        <w:rPr>
+          <w:rFonts w:ascii="Times New Roman" w:hAnsi="Times New Roman" w:cs="Times New Roman"/>
+          <w:b/>
+          <w:bCs/>
+          <w:color w:val="000000" w:themeColor="text1"/>
+        </w:rPr>
+        <w:t xml:space="preserve">: </w:t>
+      </w:r>
+      <w:r>
+        <w:rPr>
+          <w:rFonts w:ascii="Times New Roman" w:hAnsi="Times New Roman" w:cs="Times New Roman"/>
+          <w:color w:val="000000" w:themeColor="text1"/>
+        </w:rPr>
+        <w:t xml:space="preserve">The user </w:t>
+      </w:r>
+      <w:r>
+        <w:rPr>
+          <w:rFonts w:ascii="Times New Roman" w:hAnsi="Times New Roman" w:cs="Times New Roman"/>
+          <w:color w:val="000000" w:themeColor="text1"/>
+        </w:rPr>
+        <w:t>input will be a string</w:t>
+      </w:r>
+    </w:p>
+    <w:p>
+      <w:pPr>
+        <w:spacing w:line="480" w:lineRule="auto"/>
+        <w:rPr>
+          <w:rFonts w:ascii="Times New Roman" w:hAnsi="Times New Roman" w:cs="Times New Roman"/>
+          <w:color w:val="000000" w:themeColor="text1"/>
+        </w:rPr>
+      </w:pPr>
+    </w:p>
+    <w:p>
+      <w:pPr>
+        <w:spacing w:line="480" w:lineRule="auto"/>
+        <w:rPr>
+          <w:rFonts w:ascii="Times New Roman" w:hAnsi="Times New Roman" w:cs="Times New Roman"/>
+          <w:b/>
+          <w:bCs/>
+          <w:color w:val="000000" w:themeColor="text1"/>
+        </w:rPr>
+      </w:pPr>
+      <w:proofErr w:type="spellStart"/>
+      <w:r>
+        <w:rPr>
+          <w:rFonts w:ascii="Times New Roman" w:hAnsi="Times New Roman" w:cs="Times New Roman"/>
+          <w:b/>
+          <w:bCs/>
+          <w:color w:val="000000" w:themeColor="text1"/>
+        </w:rPr>
+        <w:t>DeleteActivity</w:t>
+      </w:r>
+      <w:proofErr w:type="spellEnd"/>
+      <w:r>
+        <w:rPr>
+          <w:rFonts w:ascii="Times New Roman" w:hAnsi="Times New Roman" w:cs="Times New Roman"/>
+          <w:b/>
+          <w:bCs/>
+          <w:color w:val="000000" w:themeColor="text1"/>
+        </w:rPr>
+        <w:t>():</w:t>
+      </w:r>
+    </w:p>
+    <w:p>
+      <w:pPr>
+        <w:spacing w:line="480" w:lineRule="auto"/>
+        <w:rPr>
+          <w:rFonts w:ascii="Times New Roman" w:hAnsi="Times New Roman" w:cs="Times New Roman"/>
+          <w:color w:val="000000" w:themeColor="text1"/>
+        </w:rPr>
+      </w:pPr>
+      <w:r>
+        <w:rPr>
+          <w:rFonts w:ascii="Times New Roman" w:hAnsi="Times New Roman" w:cs="Times New Roman"/>
+          <w:b/>
+          <w:bCs/>
+          <w:color w:val="000000" w:themeColor="text1"/>
+        </w:rPr>
+        <w:tab/>
+        <w:t>Input:</w:t>
+      </w:r>
+      <w:r>
+        <w:rPr>
+          <w:rFonts w:ascii="Times New Roman" w:hAnsi="Times New Roman" w:cs="Times New Roman"/>
+          <w:b/>
+          <w:bCs/>
+          <w:color w:val="000000" w:themeColor="text1"/>
+        </w:rPr>
+        <w:t xml:space="preserve"> </w:t>
+      </w:r>
+      <w:r>
+        <w:rPr>
+          <w:rFonts w:ascii="Times New Roman" w:hAnsi="Times New Roman" w:cs="Times New Roman"/>
+          <w:color w:val="000000" w:themeColor="text1"/>
+        </w:rPr>
+        <w:t>The function will receive the name of the activity that the user wishes to delete</w:t>
+      </w:r>
+    </w:p>
+    <w:p>
+      <w:pPr>
+        <w:spacing w:line="480" w:lineRule="auto"/>
+        <w:rPr>
+          <w:rFonts w:ascii="Times New Roman" w:hAnsi="Times New Roman" w:cs="Times New Roman"/>
+          <w:color w:val="000000" w:themeColor="text1"/>
+        </w:rPr>
+      </w:pPr>
+      <w:r>
+        <w:rPr>
+          <w:rFonts w:ascii="Times New Roman" w:hAnsi="Times New Roman" w:cs="Times New Roman"/>
+          <w:b/>
+          <w:bCs/>
+          <w:color w:val="000000" w:themeColor="text1"/>
+        </w:rPr>
+        <w:tab/>
+        <w:t>Output:</w:t>
+      </w:r>
+      <w:r>
+        <w:rPr>
+          <w:rFonts w:ascii="Times New Roman" w:hAnsi="Times New Roman" w:cs="Times New Roman"/>
+          <w:b/>
+          <w:bCs/>
+          <w:color w:val="000000" w:themeColor="text1"/>
+        </w:rPr>
+        <w:t xml:space="preserve"> </w:t>
+      </w:r>
+      <w:r>
+        <w:rPr>
+          <w:rFonts w:ascii="Times New Roman" w:hAnsi="Times New Roman" w:cs="Times New Roman"/>
+          <w:color w:val="000000" w:themeColor="text1"/>
+        </w:rPr>
+        <w:t>The function will output a success or error message depending on whether or not the user enters all required data</w:t>
+      </w:r>
+    </w:p>
+    <w:p>
+      <w:pPr>
+        <w:spacing w:line="480" w:lineRule="auto"/>
+        <w:rPr>
+          <w:rFonts w:ascii="Times New Roman" w:hAnsi="Times New Roman" w:cs="Times New Roman"/>
+          <w:color w:val="000000" w:themeColor="text1"/>
+        </w:rPr>
+      </w:pPr>
+      <w:r>
+        <w:rPr>
+          <w:rFonts w:ascii="Times New Roman" w:hAnsi="Times New Roman" w:cs="Times New Roman"/>
+          <w:b/>
+          <w:bCs/>
+          <w:color w:val="000000" w:themeColor="text1"/>
+        </w:rPr>
+        <w:lastRenderedPageBreak/>
+        <w:tab/>
+        <w:t>Return Parameters</w:t>
+      </w:r>
+      <w:r>
+        <w:rPr>
+          <w:rFonts w:ascii="Times New Roman" w:hAnsi="Times New Roman" w:cs="Times New Roman"/>
+          <w:b/>
+          <w:bCs/>
+          <w:color w:val="000000" w:themeColor="text1"/>
+        </w:rPr>
+        <w:t xml:space="preserve">: </w:t>
+      </w:r>
+      <w:r>
+        <w:rPr>
+          <w:rFonts w:ascii="Times New Roman" w:hAnsi="Times New Roman" w:cs="Times New Roman"/>
+          <w:color w:val="000000" w:themeColor="text1"/>
+        </w:rPr>
+        <w:t>The only values that will be returned will be exceptions thrown during error checking, i.e.  missing required data</w:t>
+      </w:r>
+    </w:p>
+    <w:p>
+      <w:pPr>
+        <w:spacing w:line="480" w:lineRule="auto"/>
+        <w:rPr>
+          <w:rFonts w:ascii="Times New Roman" w:hAnsi="Times New Roman" w:cs="Times New Roman"/>
+          <w:color w:val="000000" w:themeColor="text1"/>
+        </w:rPr>
+      </w:pPr>
+      <w:r>
+        <w:rPr>
+          <w:rFonts w:ascii="Times New Roman" w:hAnsi="Times New Roman" w:cs="Times New Roman"/>
+          <w:b/>
+          <w:bCs/>
+          <w:color w:val="000000" w:themeColor="text1"/>
+        </w:rPr>
+        <w:tab/>
+        <w:t>Types</w:t>
+      </w:r>
+      <w:r>
+        <w:rPr>
+          <w:rFonts w:ascii="Times New Roman" w:hAnsi="Times New Roman" w:cs="Times New Roman"/>
+          <w:b/>
+          <w:bCs/>
+          <w:color w:val="000000" w:themeColor="text1"/>
+        </w:rPr>
+        <w:t xml:space="preserve">: </w:t>
+      </w:r>
+      <w:r>
+        <w:rPr>
+          <w:rFonts w:ascii="Times New Roman" w:hAnsi="Times New Roman" w:cs="Times New Roman"/>
+          <w:color w:val="000000" w:themeColor="text1"/>
+        </w:rPr>
+        <w:t xml:space="preserve">The </w:t>
+      </w:r>
+      <w:r>
+        <w:rPr>
+          <w:rFonts w:ascii="Times New Roman" w:hAnsi="Times New Roman" w:cs="Times New Roman"/>
+          <w:color w:val="000000" w:themeColor="text1"/>
+        </w:rPr>
+        <w:t>input will be a string of the activity name they wish to delete</w:t>
+      </w:r>
+    </w:p>
+    <w:p>
+      <w:pPr>
+        <w:spacing w:line="480" w:lineRule="auto"/>
+        <w:rPr>
+          <w:rFonts w:ascii="Times New Roman" w:hAnsi="Times New Roman" w:cs="Times New Roman"/>
+          <w:color w:val="000000" w:themeColor="text1"/>
+        </w:rPr>
+      </w:pPr>
+    </w:p>
+    <w:p>
+      <w:pPr>
+        <w:spacing w:line="480" w:lineRule="auto"/>
+        <w:rPr>
+          <w:rFonts w:ascii="Times New Roman" w:hAnsi="Times New Roman" w:cs="Times New Roman"/>
+          <w:i/>
+          <w:iCs/>
+          <w:color w:val="000000" w:themeColor="text1"/>
+          <w:u w:val="single"/>
+        </w:rPr>
+      </w:pPr>
+      <w:r>
+        <w:rPr>
+          <w:rFonts w:ascii="Times New Roman" w:hAnsi="Times New Roman" w:cs="Times New Roman"/>
+          <w:i/>
+          <w:iCs/>
+          <w:color w:val="000000" w:themeColor="text1"/>
+          <w:u w:val="single"/>
+        </w:rPr>
+        <w:t>Group Class</w:t>
+      </w:r>
+    </w:p>
+    <w:p>
+      <w:pPr>
+        <w:spacing w:line="480" w:lineRule="auto"/>
+        <w:ind w:left="360"/>
+        <w:rPr>
+          <w:rFonts w:ascii="Times New Roman" w:hAnsi="Times New Roman" w:cs="Times New Roman"/>
+        </w:rPr>
+      </w:pPr>
+      <w:proofErr w:type="spellStart"/>
+      <w:r>
+        <w:rPr>
+          <w:rFonts w:ascii="Times New Roman" w:hAnsi="Times New Roman" w:cs="Times New Roman"/>
+          <w:b/>
+          <w:bCs/>
+        </w:rPr>
+        <w:t>CreateGroup</w:t>
+      </w:r>
+      <w:proofErr w:type="spellEnd"/>
+      <w:r>
+        <w:rPr>
+          <w:rFonts w:ascii="Times New Roman" w:hAnsi="Times New Roman" w:cs="Times New Roman"/>
+          <w:b/>
+          <w:bCs/>
+        </w:rPr>
+        <w:t>()</w:t>
+      </w:r>
+      <w:r>
+        <w:rPr>
+          <w:rFonts w:ascii="Times New Roman" w:hAnsi="Times New Roman" w:cs="Times New Roman"/>
+        </w:rPr>
+        <w:t>:</w:t>
+      </w:r>
+      <w:r>
+        <w:rPr>
+          <w:rFonts w:ascii="Times New Roman" w:hAnsi="Times New Roman" w:cs="Times New Roman"/>
+        </w:rPr>
+        <w:t xml:space="preserve"> Creates new group and makes creator the administrator of group</w:t>
+      </w:r>
+    </w:p>
+    <w:p>
+      <w:pPr>
+        <w:spacing w:line="480" w:lineRule="auto"/>
+        <w:ind w:left="360"/>
+        <w:rPr>
+          <w:rFonts w:ascii="Times New Roman" w:hAnsi="Times New Roman" w:cs="Times New Roman"/>
+        </w:rPr>
+      </w:pPr>
+      <w:r>
+        <w:rPr>
+          <w:rFonts w:ascii="Times New Roman" w:hAnsi="Times New Roman" w:cs="Times New Roman"/>
+          <w:b/>
+          <w:bCs/>
+        </w:rPr>
+        <w:tab/>
+        <w:t>Input:</w:t>
+      </w:r>
+      <w:r>
+        <w:rPr>
+          <w:rFonts w:ascii="Times New Roman" w:hAnsi="Times New Roman" w:cs="Times New Roman"/>
+          <w:b/>
+          <w:bCs/>
+        </w:rPr>
+        <w:t xml:space="preserve"> </w:t>
+      </w:r>
+      <w:r>
+        <w:rPr>
+          <w:rFonts w:ascii="Times New Roman" w:hAnsi="Times New Roman" w:cs="Times New Roman"/>
+        </w:rPr>
+        <w:t xml:space="preserve">Input will consist of group information, such as name, type of group, </w:t>
+      </w:r>
+      <w:r>
+        <w:rPr>
+          <w:rFonts w:ascii="Times New Roman" w:hAnsi="Times New Roman" w:cs="Times New Roman"/>
+        </w:rPr>
+        <w:t xml:space="preserve">whether the group is private, </w:t>
+      </w:r>
+      <w:r>
+        <w:rPr>
+          <w:rFonts w:ascii="Times New Roman" w:hAnsi="Times New Roman" w:cs="Times New Roman"/>
+        </w:rPr>
+        <w:t>and</w:t>
+      </w:r>
+      <w:r>
+        <w:rPr>
+          <w:rFonts w:ascii="Times New Roman" w:hAnsi="Times New Roman" w:cs="Times New Roman"/>
+        </w:rPr>
+        <w:t xml:space="preserve"> </w:t>
+      </w:r>
+      <w:r>
+        <w:rPr>
+          <w:rFonts w:ascii="Times New Roman" w:hAnsi="Times New Roman" w:cs="Times New Roman"/>
+        </w:rPr>
+        <w:t xml:space="preserve">a </w:t>
+      </w:r>
+      <w:r>
+        <w:rPr>
+          <w:rFonts w:ascii="Times New Roman" w:hAnsi="Times New Roman" w:cs="Times New Roman"/>
+        </w:rPr>
+        <w:t>designated administrator</w:t>
+      </w:r>
+    </w:p>
+    <w:p>
+      <w:pPr>
+        <w:spacing w:line="480" w:lineRule="auto"/>
+        <w:ind w:left="360"/>
+        <w:rPr>
+          <w:rFonts w:ascii="Times New Roman" w:hAnsi="Times New Roman" w:cs="Times New Roman"/>
+        </w:rPr>
+      </w:pPr>
+      <w:r>
+        <w:rPr>
+          <w:rFonts w:ascii="Times New Roman" w:hAnsi="Times New Roman" w:cs="Times New Roman"/>
+          <w:b/>
+          <w:bCs/>
+        </w:rPr>
+        <w:tab/>
+        <w:t>Output:</w:t>
+      </w:r>
+      <w:r>
+        <w:rPr>
+          <w:rFonts w:ascii="Times New Roman" w:hAnsi="Times New Roman" w:cs="Times New Roman"/>
+          <w:b/>
+          <w:bCs/>
+        </w:rPr>
+        <w:t xml:space="preserve"> </w:t>
+      </w:r>
+      <w:r>
+        <w:rPr>
+          <w:rFonts w:ascii="Times New Roman" w:hAnsi="Times New Roman" w:cs="Times New Roman"/>
+        </w:rPr>
+        <w:t>The function will output a success or error message depending on whether or not the user enters all required data</w:t>
       </w:r>
     </w:p>
     <w:p>
@@ -7746,19 +8556,7 @@
         <w:rPr>
           <w:rFonts w:ascii="Times New Roman" w:hAnsi="Times New Roman" w:cs="Times New Roman"/>
         </w:rPr>
-        <w:t xml:space="preserve">The only values that will be returned </w:t>
-      </w:r>
-      <w:r>
-        <w:rPr>
-          <w:rFonts w:ascii="Times New Roman" w:hAnsi="Times New Roman" w:cs="Times New Roman"/>
-        </w:rPr>
-        <w:t>will be exceptions thrown during sending of the request, which in this case could be a database error</w:t>
-      </w:r>
-      <w:r>
-        <w:rPr>
-          <w:rFonts w:ascii="Times New Roman" w:hAnsi="Times New Roman" w:cs="Times New Roman"/>
-        </w:rPr>
-        <w:t xml:space="preserve"> or an error checking exception of the user not entering their username.</w:t>
+        <w:t>The only values that will be returned will be exceptions thrown during error checking, i.e. missing required data</w:t>
       </w:r>
     </w:p>
     <w:p>
@@ -7790,13 +8588,13 @@
         <w:rPr>
           <w:rFonts w:ascii="Times New Roman" w:hAnsi="Times New Roman" w:cs="Times New Roman"/>
         </w:rPr>
-        <w:t>Optional input will be a string</w:t>
-      </w:r>
-      <w:r>
-        <w:rPr>
-          <w:rFonts w:ascii="Times New Roman" w:hAnsi="Times New Roman" w:cs="Times New Roman"/>
-        </w:rPr>
-        <w:t>, user’s username will be extracted as a string</w:t>
+        <w:t>The input will consist of strings</w:t>
+      </w:r>
+      <w:r>
+        <w:rPr>
+          <w:rFonts w:ascii="Times New Roman" w:hAnsi="Times New Roman" w:cs="Times New Roman"/>
+        </w:rPr>
+        <w:t xml:space="preserve"> for each field of information required to create a group</w:t>
       </w:r>
     </w:p>
     <w:p>
@@ -7807,15 +8605,6 @@
           <w:rFonts w:ascii="Times New Roman" w:hAnsi="Times New Roman" w:cs="Times New Roman"/>
         </w:rPr>
       </w:pPr>
-    </w:p>
-    <w:p>
-      <w:pPr>
-        <w:spacing w:line="480" w:lineRule="auto"/>
-        <w:ind w:left="360"/>
-        <w:rPr>
-          <w:rFonts w:ascii="Times New Roman" w:hAnsi="Times New Roman" w:cs="Times New Roman"/>
-        </w:rPr>
-      </w:pPr>
       <w:proofErr w:type="spellStart"/>
       <w:r>
         <w:rPr>
@@ -7823,7 +8612,7 @@
           <w:b/>
           <w:bCs/>
         </w:rPr>
-        <w:t>ApproveMember</w:t>
+        <w:t>RequestToJoin</w:t>
       </w:r>
       <w:proofErr w:type="spellEnd"/>
       <w:r>
@@ -7838,7 +8627,7 @@
         <w:rPr>
           <w:rFonts w:ascii="Times New Roman" w:hAnsi="Times New Roman" w:cs="Times New Roman"/>
         </w:rPr>
-        <w:t xml:space="preserve"> – Admin approved member request</w:t>
+        <w:t xml:space="preserve"> – Sends a request to join to an admin</w:t>
       </w:r>
     </w:p>
     <w:p>
@@ -7870,25 +8659,33 @@
         <w:rPr>
           <w:rFonts w:ascii="Times New Roman" w:hAnsi="Times New Roman" w:cs="Times New Roman"/>
         </w:rPr>
-        <w:t xml:space="preserve">The function will take in </w:t>
-      </w:r>
-      <w:r>
-        <w:rPr>
-          <w:rFonts w:ascii="Times New Roman" w:hAnsi="Times New Roman" w:cs="Times New Roman"/>
-        </w:rPr>
-        <w:t xml:space="preserve">the </w:t>
-      </w:r>
-      <w:r>
-        <w:rPr>
-          <w:rFonts w:ascii="Times New Roman" w:hAnsi="Times New Roman" w:cs="Times New Roman"/>
-        </w:rPr>
-        <w:t>admin’s answer to the request</w:t>
-      </w:r>
-      <w:r>
-        <w:rPr>
-          <w:rFonts w:ascii="Times New Roman" w:hAnsi="Times New Roman" w:cs="Times New Roman"/>
-        </w:rPr>
-        <w:t>, which will be to approve or to deny access</w:t>
+        <w:t xml:space="preserve">There will be </w:t>
+      </w:r>
+      <w:proofErr w:type="spellStart"/>
+      <w:r>
+        <w:rPr>
+          <w:rFonts w:ascii="Times New Roman" w:hAnsi="Times New Roman" w:cs="Times New Roman"/>
+        </w:rPr>
+        <w:t>a</w:t>
+      </w:r>
+      <w:proofErr w:type="spellEnd"/>
+      <w:r>
+        <w:rPr>
+          <w:rFonts w:ascii="Times New Roman" w:hAnsi="Times New Roman" w:cs="Times New Roman"/>
+        </w:rPr>
+        <w:t xml:space="preserve"> optional input, which will be the user’s reason as to why they would like to join the group</w:t>
+      </w:r>
+      <w:r>
+        <w:rPr>
+          <w:rFonts w:ascii="Times New Roman" w:hAnsi="Times New Roman" w:cs="Times New Roman"/>
+        </w:rPr>
+        <w:t xml:space="preserve">. The user will have to enter their username that goes along with the </w:t>
+      </w:r>
+      <w:r>
+        <w:rPr>
+          <w:rFonts w:ascii="Times New Roman" w:hAnsi="Times New Roman" w:cs="Times New Roman"/>
+        </w:rPr>
+        <w:t>request</w:t>
       </w:r>
     </w:p>
     <w:p>
@@ -7920,13 +8717,7 @@
         <w:rPr>
           <w:rFonts w:ascii="Times New Roman" w:hAnsi="Times New Roman" w:cs="Times New Roman"/>
         </w:rPr>
-        <w:t>The function will output a message depending on admin’s answer to the request</w:t>
-      </w:r>
-      <w:r>
-        <w:rPr>
-          <w:rFonts w:ascii="Times New Roman" w:hAnsi="Times New Roman" w:cs="Times New Roman"/>
-        </w:rPr>
-        <w:t>, if the admin approves the request, the user will be added to the group. If the admin denies the request, a message will be sent to the user denied.</w:t>
+        <w:t>A message will be displayed saying the request has been sent for review by an administrator of the group</w:t>
       </w:r>
     </w:p>
     <w:p>
@@ -7943,6 +8734,7 @@
           <w:b/>
           <w:bCs/>
         </w:rPr>
+        <w:lastRenderedPageBreak/>
         <w:t xml:space="preserve"> </w:t>
       </w:r>
       <w:r>
@@ -7966,31 +8758,19 @@
         <w:rPr>
           <w:rFonts w:ascii="Times New Roman" w:hAnsi="Times New Roman" w:cs="Times New Roman"/>
         </w:rPr>
-        <w:t xml:space="preserve">The values returned will be </w:t>
-      </w:r>
-      <w:r>
-        <w:rPr>
-          <w:rFonts w:ascii="Times New Roman" w:hAnsi="Times New Roman" w:cs="Times New Roman"/>
-        </w:rPr>
-        <w:t xml:space="preserve">the </w:t>
-      </w:r>
-      <w:r>
-        <w:rPr>
-          <w:rFonts w:ascii="Times New Roman" w:hAnsi="Times New Roman" w:cs="Times New Roman"/>
-        </w:rPr>
-        <w:t xml:space="preserve">messages returned during error exceptions, </w:t>
-      </w:r>
-      <w:r>
-        <w:rPr>
-          <w:rFonts w:ascii="Times New Roman" w:hAnsi="Times New Roman" w:cs="Times New Roman"/>
-        </w:rPr>
-        <w:t>which could be an error in adding the user to the</w:t>
-      </w:r>
-      <w:r>
-        <w:rPr>
-          <w:rFonts w:ascii="Times New Roman" w:hAnsi="Times New Roman" w:cs="Times New Roman"/>
-        </w:rPr>
-        <w:t xml:space="preserve"> group</w:t>
+        <w:t xml:space="preserve">The only values that will be returned </w:t>
+      </w:r>
+      <w:r>
+        <w:rPr>
+          <w:rFonts w:ascii="Times New Roman" w:hAnsi="Times New Roman" w:cs="Times New Roman"/>
+        </w:rPr>
+        <w:t>will be exceptions thrown during sending of the request, which in this case could be a database error</w:t>
+      </w:r>
+      <w:r>
+        <w:rPr>
+          <w:rFonts w:ascii="Times New Roman" w:hAnsi="Times New Roman" w:cs="Times New Roman"/>
+        </w:rPr>
+        <w:t xml:space="preserve"> or an error checking exception of the user not entering their username.</w:t>
       </w:r>
     </w:p>
     <w:p>
@@ -8022,7 +8802,13 @@
         <w:rPr>
           <w:rFonts w:ascii="Times New Roman" w:hAnsi="Times New Roman" w:cs="Times New Roman"/>
         </w:rPr>
-        <w:t>The input will be a flag sent to the program based on the admin’s response to the request</w:t>
+        <w:t>Optional input will be a string</w:t>
+      </w:r>
+      <w:r>
+        <w:rPr>
+          <w:rFonts w:ascii="Times New Roman" w:hAnsi="Times New Roman" w:cs="Times New Roman"/>
+        </w:rPr>
+        <w:t>, user’s username will be extracted as a string</w:t>
       </w:r>
     </w:p>
     <w:p>
@@ -8033,6 +8819,15 @@
           <w:rFonts w:ascii="Times New Roman" w:hAnsi="Times New Roman" w:cs="Times New Roman"/>
         </w:rPr>
       </w:pPr>
+    </w:p>
+    <w:p>
+      <w:pPr>
+        <w:spacing w:line="480" w:lineRule="auto"/>
+        <w:ind w:left="360"/>
+        <w:rPr>
+          <w:rFonts w:ascii="Times New Roman" w:hAnsi="Times New Roman" w:cs="Times New Roman"/>
+        </w:rPr>
+      </w:pPr>
       <w:proofErr w:type="spellStart"/>
       <w:r>
         <w:rPr>
@@ -8040,7 +8835,7 @@
           <w:b/>
           <w:bCs/>
         </w:rPr>
-        <w:t>RemoveMember</w:t>
+        <w:t>ApproveMember</w:t>
       </w:r>
       <w:proofErr w:type="spellEnd"/>
       <w:r>
@@ -8055,7 +8850,7 @@
         <w:rPr>
           <w:rFonts w:ascii="Times New Roman" w:hAnsi="Times New Roman" w:cs="Times New Roman"/>
         </w:rPr>
-        <w:t xml:space="preserve"> – Admin removes user from group</w:t>
+        <w:t xml:space="preserve"> – Admin approved member request</w:t>
       </w:r>
     </w:p>
     <w:p>
@@ -8072,7 +8867,6 @@
           <w:b/>
           <w:bCs/>
         </w:rPr>
-        <w:lastRenderedPageBreak/>
         <w:tab/>
         <w:t>Input:</w:t>
       </w:r>
@@ -8088,7 +8882,25 @@
         <w:rPr>
           <w:rFonts w:ascii="Times New Roman" w:hAnsi="Times New Roman" w:cs="Times New Roman"/>
         </w:rPr>
-        <w:t>Function will receive the username or name of the member to be removed from the group</w:t>
+        <w:t xml:space="preserve">The function will take in </w:t>
+      </w:r>
+      <w:r>
+        <w:rPr>
+          <w:rFonts w:ascii="Times New Roman" w:hAnsi="Times New Roman" w:cs="Times New Roman"/>
+        </w:rPr>
+        <w:t xml:space="preserve">the </w:t>
+      </w:r>
+      <w:r>
+        <w:rPr>
+          <w:rFonts w:ascii="Times New Roman" w:hAnsi="Times New Roman" w:cs="Times New Roman"/>
+        </w:rPr>
+        <w:t>admin’s answer to the request</w:t>
+      </w:r>
+      <w:r>
+        <w:rPr>
+          <w:rFonts w:ascii="Times New Roman" w:hAnsi="Times New Roman" w:cs="Times New Roman"/>
+        </w:rPr>
+        <w:t>, which will be to approve or to deny access</w:t>
       </w:r>
     </w:p>
     <w:p>
@@ -8120,6 +8932,205 @@
         <w:rPr>
           <w:rFonts w:ascii="Times New Roman" w:hAnsi="Times New Roman" w:cs="Times New Roman"/>
         </w:rPr>
+        <w:t>The function will output a message depending on admin’s answer to the request</w:t>
+      </w:r>
+      <w:r>
+        <w:rPr>
+          <w:rFonts w:ascii="Times New Roman" w:hAnsi="Times New Roman" w:cs="Times New Roman"/>
+        </w:rPr>
+        <w:t>, if the admin approves the request, the user will be added to the group. If the admin denies the request, a message will be sent to the user denied.</w:t>
+      </w:r>
+    </w:p>
+    <w:p>
+      <w:pPr>
+        <w:spacing w:line="480" w:lineRule="auto"/>
+        <w:ind w:left="360"/>
+        <w:rPr>
+          <w:rFonts w:ascii="Times New Roman" w:hAnsi="Times New Roman" w:cs="Times New Roman"/>
+        </w:rPr>
+      </w:pPr>
+      <w:r>
+        <w:rPr>
+          <w:rFonts w:ascii="Times New Roman" w:hAnsi="Times New Roman" w:cs="Times New Roman"/>
+          <w:b/>
+          <w:bCs/>
+        </w:rPr>
+        <w:t xml:space="preserve"> </w:t>
+      </w:r>
+      <w:r>
+        <w:rPr>
+          <w:rFonts w:ascii="Times New Roman" w:hAnsi="Times New Roman" w:cs="Times New Roman"/>
+          <w:b/>
+          <w:bCs/>
+        </w:rPr>
+        <w:tab/>
+        <w:t>Return Parameters:</w:t>
+      </w:r>
+      <w:r>
+        <w:rPr>
+          <w:rFonts w:ascii="Times New Roman" w:hAnsi="Times New Roman" w:cs="Times New Roman"/>
+          <w:b/>
+          <w:bCs/>
+        </w:rPr>
+        <w:t xml:space="preserve"> </w:t>
+      </w:r>
+      <w:r>
+        <w:rPr>
+          <w:rFonts w:ascii="Times New Roman" w:hAnsi="Times New Roman" w:cs="Times New Roman"/>
+        </w:rPr>
+        <w:t xml:space="preserve">The values returned will be </w:t>
+      </w:r>
+      <w:r>
+        <w:rPr>
+          <w:rFonts w:ascii="Times New Roman" w:hAnsi="Times New Roman" w:cs="Times New Roman"/>
+        </w:rPr>
+        <w:t xml:space="preserve">the </w:t>
+      </w:r>
+      <w:r>
+        <w:rPr>
+          <w:rFonts w:ascii="Times New Roman" w:hAnsi="Times New Roman" w:cs="Times New Roman"/>
+        </w:rPr>
+        <w:t xml:space="preserve">messages returned during error exceptions, </w:t>
+      </w:r>
+      <w:r>
+        <w:rPr>
+          <w:rFonts w:ascii="Times New Roman" w:hAnsi="Times New Roman" w:cs="Times New Roman"/>
+        </w:rPr>
+        <w:t>which could be an error in adding the user to the</w:t>
+      </w:r>
+      <w:r>
+        <w:rPr>
+          <w:rFonts w:ascii="Times New Roman" w:hAnsi="Times New Roman" w:cs="Times New Roman"/>
+        </w:rPr>
+        <w:t xml:space="preserve"> group</w:t>
+      </w:r>
+    </w:p>
+    <w:p>
+      <w:pPr>
+        <w:spacing w:line="480" w:lineRule="auto"/>
+        <w:ind w:left="360"/>
+        <w:rPr>
+          <w:rFonts w:ascii="Times New Roman" w:hAnsi="Times New Roman" w:cs="Times New Roman"/>
+        </w:rPr>
+      </w:pPr>
+      <w:r>
+        <w:rPr>
+          <w:rFonts w:ascii="Times New Roman" w:hAnsi="Times New Roman" w:cs="Times New Roman"/>
+          <w:b/>
+          <w:bCs/>
+        </w:rPr>
+        <w:tab/>
+        <w:t>Type:</w:t>
+      </w:r>
+      <w:r>
+        <w:rPr>
+          <w:rFonts w:ascii="Times New Roman" w:hAnsi="Times New Roman" w:cs="Times New Roman"/>
+          <w:b/>
+          <w:bCs/>
+        </w:rPr>
+        <w:t xml:space="preserve"> </w:t>
+      </w:r>
+      <w:r>
+        <w:rPr>
+          <w:rFonts w:ascii="Times New Roman" w:hAnsi="Times New Roman" w:cs="Times New Roman"/>
+        </w:rPr>
+        <w:t>The input will be a flag sent to the program based on the admin’s response to the request</w:t>
+      </w:r>
+    </w:p>
+    <w:p>
+      <w:pPr>
+        <w:spacing w:line="480" w:lineRule="auto"/>
+        <w:ind w:left="360"/>
+        <w:rPr>
+          <w:rFonts w:ascii="Times New Roman" w:hAnsi="Times New Roman" w:cs="Times New Roman"/>
+        </w:rPr>
+      </w:pPr>
+      <w:proofErr w:type="spellStart"/>
+      <w:r>
+        <w:rPr>
+          <w:rFonts w:ascii="Times New Roman" w:hAnsi="Times New Roman" w:cs="Times New Roman"/>
+          <w:b/>
+          <w:bCs/>
+        </w:rPr>
+        <w:t>RemoveMember</w:t>
+      </w:r>
+      <w:proofErr w:type="spellEnd"/>
+      <w:r>
+        <w:rPr>
+          <w:rFonts w:ascii="Times New Roman" w:hAnsi="Times New Roman" w:cs="Times New Roman"/>
+          <w:b/>
+          <w:bCs/>
+        </w:rPr>
+        <w:t>()</w:t>
+      </w:r>
+      <w:r>
+        <w:rPr>
+          <w:rFonts w:ascii="Times New Roman" w:hAnsi="Times New Roman" w:cs="Times New Roman"/>
+        </w:rPr>
+        <w:t xml:space="preserve"> – Admin removes user from group</w:t>
+      </w:r>
+    </w:p>
+    <w:p>
+      <w:pPr>
+        <w:spacing w:line="480" w:lineRule="auto"/>
+        <w:ind w:left="360"/>
+        <w:rPr>
+          <w:rFonts w:ascii="Times New Roman" w:hAnsi="Times New Roman" w:cs="Times New Roman"/>
+        </w:rPr>
+      </w:pPr>
+      <w:r>
+        <w:rPr>
+          <w:rFonts w:ascii="Times New Roman" w:hAnsi="Times New Roman" w:cs="Times New Roman"/>
+          <w:b/>
+          <w:bCs/>
+        </w:rPr>
+        <w:tab/>
+        <w:t>Input:</w:t>
+      </w:r>
+      <w:r>
+        <w:rPr>
+          <w:rFonts w:ascii="Times New Roman" w:hAnsi="Times New Roman" w:cs="Times New Roman"/>
+          <w:b/>
+          <w:bCs/>
+        </w:rPr>
+        <w:t xml:space="preserve"> </w:t>
+      </w:r>
+      <w:r>
+        <w:rPr>
+          <w:rFonts w:ascii="Times New Roman" w:hAnsi="Times New Roman" w:cs="Times New Roman"/>
+        </w:rPr>
+        <w:t>Function will receive the username or name of the member to be removed from the group</w:t>
+      </w:r>
+    </w:p>
+    <w:p>
+      <w:pPr>
+        <w:spacing w:line="480" w:lineRule="auto"/>
+        <w:ind w:left="360"/>
+        <w:rPr>
+          <w:rFonts w:ascii="Times New Roman" w:hAnsi="Times New Roman" w:cs="Times New Roman"/>
+        </w:rPr>
+      </w:pPr>
+      <w:r>
+        <w:rPr>
+          <w:rFonts w:ascii="Times New Roman" w:hAnsi="Times New Roman" w:cs="Times New Roman"/>
+          <w:b/>
+          <w:bCs/>
+        </w:rPr>
+        <w:tab/>
+        <w:t>Output:</w:t>
+      </w:r>
+      <w:r>
+        <w:rPr>
+          <w:rFonts w:ascii="Times New Roman" w:hAnsi="Times New Roman" w:cs="Times New Roman"/>
+          <w:b/>
+          <w:bCs/>
+        </w:rPr>
+        <w:t xml:space="preserve"> </w:t>
+      </w:r>
+      <w:r>
+        <w:rPr>
+          <w:rFonts w:ascii="Times New Roman" w:hAnsi="Times New Roman" w:cs="Times New Roman"/>
+        </w:rPr>
         <w:t>Message of success will be displayed when the desired member is successfully removed from the group</w:t>
       </w:r>
     </w:p>
@@ -8137,6 +9148,7 @@
           <w:b/>
           <w:bCs/>
         </w:rPr>
+        <w:lastRenderedPageBreak/>
         <w:t xml:space="preserve"> </w:t>
       </w:r>
       <w:r>
@@ -8491,6 +9503,532 @@
           <w:b/>
           <w:bCs/>
         </w:rPr>
+        <w:tab/>
+        <w:t>Output:</w:t>
+      </w:r>
+      <w:r>
+        <w:rPr>
+          <w:rFonts w:ascii="Times New Roman" w:hAnsi="Times New Roman" w:cs="Times New Roman"/>
+          <w:b/>
+          <w:bCs/>
+        </w:rPr>
+        <w:t xml:space="preserve"> </w:t>
+      </w:r>
+      <w:r>
+        <w:rPr>
+          <w:rFonts w:ascii="Times New Roman" w:hAnsi="Times New Roman" w:cs="Times New Roman"/>
+        </w:rPr>
+        <w:t xml:space="preserve">User will either be redirected to the application or will </w:t>
+      </w:r>
+      <w:r>
+        <w:rPr>
+          <w:rFonts w:ascii="Times New Roman" w:hAnsi="Times New Roman" w:cs="Times New Roman"/>
+        </w:rPr>
+        <w:t>have a message displayed that their credentials are wrong</w:t>
+      </w:r>
+    </w:p>
+    <w:p>
+      <w:pPr>
+        <w:spacing w:line="480" w:lineRule="auto"/>
+        <w:ind w:left="720"/>
+        <w:rPr>
+          <w:rFonts w:ascii="Times New Roman" w:hAnsi="Times New Roman" w:cs="Times New Roman"/>
+        </w:rPr>
+      </w:pPr>
+      <w:r>
+        <w:rPr>
+          <w:rFonts w:ascii="Times New Roman" w:hAnsi="Times New Roman" w:cs="Times New Roman"/>
+          <w:b/>
+          <w:bCs/>
+        </w:rPr>
+        <w:t xml:space="preserve"> </w:t>
+      </w:r>
+      <w:r>
+        <w:rPr>
+          <w:rFonts w:ascii="Times New Roman" w:hAnsi="Times New Roman" w:cs="Times New Roman"/>
+          <w:b/>
+          <w:bCs/>
+        </w:rPr>
+        <w:tab/>
+        <w:t>Return Parameters:</w:t>
+      </w:r>
+      <w:r>
+        <w:rPr>
+          <w:rFonts w:ascii="Times New Roman" w:hAnsi="Times New Roman" w:cs="Times New Roman"/>
+          <w:b/>
+          <w:bCs/>
+        </w:rPr>
+        <w:t xml:space="preserve"> </w:t>
+      </w:r>
+      <w:r>
+        <w:rPr>
+          <w:rFonts w:ascii="Times New Roman" w:hAnsi="Times New Roman" w:cs="Times New Roman"/>
+        </w:rPr>
+        <w:t>Values returned by the function will return a message that user cannot be logged in or that there is a missing field that was detected in error checking</w:t>
+      </w:r>
+    </w:p>
+    <w:p>
+      <w:pPr>
+        <w:spacing w:line="480" w:lineRule="auto"/>
+        <w:ind w:left="720"/>
+        <w:rPr>
+          <w:rFonts w:ascii="Times New Roman" w:hAnsi="Times New Roman" w:cs="Times New Roman"/>
+        </w:rPr>
+      </w:pPr>
+      <w:r>
+        <w:rPr>
+          <w:rFonts w:ascii="Times New Roman" w:hAnsi="Times New Roman" w:cs="Times New Roman"/>
+          <w:b/>
+          <w:bCs/>
+        </w:rPr>
+        <w:lastRenderedPageBreak/>
+        <w:tab/>
+        <w:t>Type:</w:t>
+      </w:r>
+      <w:r>
+        <w:rPr>
+          <w:rFonts w:ascii="Times New Roman" w:hAnsi="Times New Roman" w:cs="Times New Roman"/>
+          <w:b/>
+          <w:bCs/>
+        </w:rPr>
+        <w:t xml:space="preserve"> </w:t>
+      </w:r>
+      <w:r>
+        <w:rPr>
+          <w:rFonts w:ascii="Times New Roman" w:hAnsi="Times New Roman" w:cs="Times New Roman"/>
+        </w:rPr>
+        <w:t>Username and password will be strings</w:t>
+      </w:r>
+    </w:p>
+    <w:p>
+      <w:pPr>
+        <w:spacing w:line="480" w:lineRule="auto"/>
+        <w:ind w:left="720"/>
+        <w:rPr>
+          <w:rFonts w:ascii="Times New Roman" w:hAnsi="Times New Roman" w:cs="Times New Roman"/>
+        </w:rPr>
+      </w:pPr>
+      <w:proofErr w:type="spellStart"/>
+      <w:r>
+        <w:rPr>
+          <w:rFonts w:ascii="Times New Roman" w:hAnsi="Times New Roman" w:cs="Times New Roman"/>
+          <w:b/>
+          <w:bCs/>
+        </w:rPr>
+        <w:t>UpdateProfile</w:t>
+      </w:r>
+      <w:proofErr w:type="spellEnd"/>
+      <w:r>
+        <w:rPr>
+          <w:rFonts w:ascii="Times New Roman" w:hAnsi="Times New Roman" w:cs="Times New Roman"/>
+          <w:b/>
+          <w:bCs/>
+        </w:rPr>
+        <w:t>()</w:t>
+      </w:r>
+      <w:r>
+        <w:rPr>
+          <w:rFonts w:ascii="Times New Roman" w:hAnsi="Times New Roman" w:cs="Times New Roman"/>
+        </w:rPr>
+        <w:t xml:space="preserve"> – Lets users modify their profile fields</w:t>
+      </w:r>
+    </w:p>
+    <w:p>
+      <w:pPr>
+        <w:spacing w:line="480" w:lineRule="auto"/>
+        <w:ind w:left="720"/>
+        <w:rPr>
+          <w:rFonts w:ascii="Times New Roman" w:hAnsi="Times New Roman" w:cs="Times New Roman"/>
+        </w:rPr>
+      </w:pPr>
+      <w:r>
+        <w:rPr>
+          <w:rFonts w:ascii="Times New Roman" w:hAnsi="Times New Roman" w:cs="Times New Roman"/>
+          <w:b/>
+          <w:bCs/>
+        </w:rPr>
+        <w:tab/>
+        <w:t>Input:</w:t>
+      </w:r>
+      <w:r>
+        <w:rPr>
+          <w:rFonts w:ascii="Times New Roman" w:hAnsi="Times New Roman" w:cs="Times New Roman"/>
+          <w:b/>
+          <w:bCs/>
+        </w:rPr>
+        <w:t xml:space="preserve"> </w:t>
+      </w:r>
+      <w:r>
+        <w:rPr>
+          <w:rFonts w:ascii="Times New Roman" w:hAnsi="Times New Roman" w:cs="Times New Roman"/>
+        </w:rPr>
+        <w:t>User will go in to their profile section and make their changes that they desire</w:t>
+      </w:r>
+    </w:p>
+    <w:p>
+      <w:pPr>
+        <w:spacing w:line="480" w:lineRule="auto"/>
+        <w:ind w:left="720"/>
+        <w:rPr>
+          <w:rFonts w:ascii="Times New Roman" w:hAnsi="Times New Roman" w:cs="Times New Roman"/>
+        </w:rPr>
+      </w:pPr>
+      <w:r>
+        <w:rPr>
+          <w:rFonts w:ascii="Times New Roman" w:hAnsi="Times New Roman" w:cs="Times New Roman"/>
+          <w:b/>
+          <w:bCs/>
+        </w:rPr>
+        <w:tab/>
+        <w:t>Output:</w:t>
+      </w:r>
+      <w:r>
+        <w:rPr>
+          <w:rFonts w:ascii="Times New Roman" w:hAnsi="Times New Roman" w:cs="Times New Roman"/>
+          <w:b/>
+          <w:bCs/>
+        </w:rPr>
+        <w:t xml:space="preserve"> </w:t>
+      </w:r>
+      <w:r>
+        <w:rPr>
+          <w:rFonts w:ascii="Times New Roman" w:hAnsi="Times New Roman" w:cs="Times New Roman"/>
+        </w:rPr>
+        <w:t>Message will be displayed that the changes were successful</w:t>
+      </w:r>
+    </w:p>
+    <w:p>
+      <w:pPr>
+        <w:spacing w:line="480" w:lineRule="auto"/>
+        <w:ind w:left="720"/>
+        <w:rPr>
+          <w:rFonts w:ascii="Times New Roman" w:hAnsi="Times New Roman" w:cs="Times New Roman"/>
+        </w:rPr>
+      </w:pPr>
+      <w:r>
+        <w:rPr>
+          <w:rFonts w:ascii="Times New Roman" w:hAnsi="Times New Roman" w:cs="Times New Roman"/>
+          <w:b/>
+          <w:bCs/>
+        </w:rPr>
+        <w:t xml:space="preserve"> </w:t>
+      </w:r>
+      <w:r>
+        <w:rPr>
+          <w:rFonts w:ascii="Times New Roman" w:hAnsi="Times New Roman" w:cs="Times New Roman"/>
+          <w:b/>
+          <w:bCs/>
+        </w:rPr>
+        <w:tab/>
+        <w:t>Return Parameters:</w:t>
+      </w:r>
+      <w:r>
+        <w:rPr>
+          <w:rFonts w:ascii="Times New Roman" w:hAnsi="Times New Roman" w:cs="Times New Roman"/>
+          <w:b/>
+          <w:bCs/>
+        </w:rPr>
+        <w:t xml:space="preserve"> </w:t>
+      </w:r>
+      <w:r>
+        <w:rPr>
+          <w:rFonts w:ascii="Times New Roman" w:hAnsi="Times New Roman" w:cs="Times New Roman"/>
+        </w:rPr>
+        <w:t>Values returned by this function include a success message or a message dealing with the error checking, which could include missing information in a field</w:t>
+      </w:r>
+    </w:p>
+    <w:p>
+      <w:pPr>
+        <w:spacing w:line="480" w:lineRule="auto"/>
+        <w:ind w:left="720"/>
+        <w:rPr>
+          <w:rFonts w:ascii="Times New Roman" w:hAnsi="Times New Roman" w:cs="Times New Roman"/>
+        </w:rPr>
+      </w:pPr>
+      <w:r>
+        <w:rPr>
+          <w:rFonts w:ascii="Times New Roman" w:hAnsi="Times New Roman" w:cs="Times New Roman"/>
+          <w:b/>
+          <w:bCs/>
+        </w:rPr>
+        <w:tab/>
+        <w:t>Type:</w:t>
+      </w:r>
+      <w:r>
+        <w:rPr>
+          <w:rFonts w:ascii="Times New Roman" w:hAnsi="Times New Roman" w:cs="Times New Roman"/>
+          <w:b/>
+          <w:bCs/>
+        </w:rPr>
+        <w:t xml:space="preserve"> </w:t>
+      </w:r>
+      <w:r>
+        <w:rPr>
+          <w:rFonts w:ascii="Times New Roman" w:hAnsi="Times New Roman" w:cs="Times New Roman"/>
+        </w:rPr>
+        <w:t>User will be modifying strings in their profile</w:t>
+      </w:r>
+    </w:p>
+    <w:p>
+      <w:pPr>
+        <w:spacing w:line="480" w:lineRule="auto"/>
+        <w:ind w:firstLine="720"/>
+        <w:rPr>
+          <w:rFonts w:ascii="Times New Roman" w:hAnsi="Times New Roman" w:cs="Times New Roman"/>
+        </w:rPr>
+      </w:pPr>
+      <w:proofErr w:type="spellStart"/>
+      <w:r>
+        <w:rPr>
+          <w:rFonts w:ascii="Times New Roman" w:hAnsi="Times New Roman" w:cs="Times New Roman"/>
+          <w:b/>
+          <w:bCs/>
+        </w:rPr>
+        <w:t>JoinGroup</w:t>
+      </w:r>
+      <w:proofErr w:type="spellEnd"/>
+      <w:r>
+        <w:rPr>
+          <w:rFonts w:ascii="Times New Roman" w:hAnsi="Times New Roman" w:cs="Times New Roman"/>
+          <w:b/>
+          <w:bCs/>
+        </w:rPr>
+        <w:t>()</w:t>
+      </w:r>
+      <w:r>
+        <w:rPr>
+          <w:rFonts w:ascii="Times New Roman" w:hAnsi="Times New Roman" w:cs="Times New Roman"/>
+        </w:rPr>
+        <w:t xml:space="preserve"> – Sends request to join a certain group</w:t>
+      </w:r>
+    </w:p>
+    <w:p>
+      <w:pPr>
+        <w:spacing w:line="480" w:lineRule="auto"/>
+        <w:ind w:left="720"/>
+        <w:rPr>
+          <w:rFonts w:ascii="Times New Roman" w:hAnsi="Times New Roman" w:cs="Times New Roman"/>
+        </w:rPr>
+      </w:pPr>
+      <w:r>
+        <w:rPr>
+          <w:rFonts w:ascii="Times New Roman" w:hAnsi="Times New Roman" w:cs="Times New Roman"/>
+          <w:b/>
+          <w:bCs/>
+        </w:rPr>
+        <w:tab/>
+        <w:t>Input:</w:t>
+      </w:r>
+      <w:r>
+        <w:rPr>
+          <w:rFonts w:ascii="Times New Roman" w:hAnsi="Times New Roman" w:cs="Times New Roman"/>
+          <w:b/>
+          <w:bCs/>
+        </w:rPr>
+        <w:t xml:space="preserve"> </w:t>
+      </w:r>
+      <w:r>
+        <w:rPr>
+          <w:rFonts w:ascii="Times New Roman" w:hAnsi="Times New Roman" w:cs="Times New Roman"/>
+        </w:rPr>
+        <w:t>User presses button to request to join a group, along with optional reason why they would like to join</w:t>
+      </w:r>
+    </w:p>
+    <w:p>
+      <w:pPr>
+        <w:spacing w:line="480" w:lineRule="auto"/>
+        <w:ind w:left="720"/>
+        <w:rPr>
+          <w:rFonts w:ascii="Times New Roman" w:hAnsi="Times New Roman" w:cs="Times New Roman"/>
+        </w:rPr>
+      </w:pPr>
+      <w:r>
+        <w:rPr>
+          <w:rFonts w:ascii="Times New Roman" w:hAnsi="Times New Roman" w:cs="Times New Roman"/>
+          <w:b/>
+          <w:bCs/>
+        </w:rPr>
+        <w:tab/>
+        <w:t>Output:</w:t>
+      </w:r>
+      <w:r>
+        <w:rPr>
+          <w:rFonts w:ascii="Times New Roman" w:hAnsi="Times New Roman" w:cs="Times New Roman"/>
+          <w:b/>
+          <w:bCs/>
+        </w:rPr>
+        <w:t xml:space="preserve"> </w:t>
+      </w:r>
+      <w:r>
+        <w:rPr>
+          <w:rFonts w:ascii="Times New Roman" w:hAnsi="Times New Roman" w:cs="Times New Roman"/>
+        </w:rPr>
+        <w:t>A message saying the request was successfully sent will be displayed to the user</w:t>
+      </w:r>
+    </w:p>
+    <w:p>
+      <w:pPr>
+        <w:spacing w:line="480" w:lineRule="auto"/>
+        <w:ind w:left="720"/>
+        <w:rPr>
+          <w:rFonts w:ascii="Times New Roman" w:hAnsi="Times New Roman" w:cs="Times New Roman"/>
+        </w:rPr>
+      </w:pPr>
+      <w:r>
+        <w:rPr>
+          <w:rFonts w:ascii="Times New Roman" w:hAnsi="Times New Roman" w:cs="Times New Roman"/>
+          <w:b/>
+          <w:bCs/>
+        </w:rPr>
+        <w:t xml:space="preserve"> </w:t>
+      </w:r>
+      <w:r>
+        <w:rPr>
+          <w:rFonts w:ascii="Times New Roman" w:hAnsi="Times New Roman" w:cs="Times New Roman"/>
+          <w:b/>
+          <w:bCs/>
+        </w:rPr>
+        <w:tab/>
+        <w:t>Return Parameters:</w:t>
+      </w:r>
+      <w:r>
+        <w:rPr>
+          <w:rFonts w:ascii="Times New Roman" w:hAnsi="Times New Roman" w:cs="Times New Roman"/>
+          <w:b/>
+          <w:bCs/>
+        </w:rPr>
+        <w:t xml:space="preserve"> </w:t>
+      </w:r>
+      <w:r>
+        <w:rPr>
+          <w:rFonts w:ascii="Times New Roman" w:hAnsi="Times New Roman" w:cs="Times New Roman"/>
+        </w:rPr>
+        <w:t>Values returned by this function will be messages due to error checking, which in this case could be an error in sending the request to the proper administrator of the group</w:t>
+      </w:r>
+    </w:p>
+    <w:p>
+      <w:pPr>
+        <w:spacing w:line="480" w:lineRule="auto"/>
+        <w:ind w:firstLine="720"/>
+        <w:rPr>
+          <w:rFonts w:ascii="Times New Roman" w:hAnsi="Times New Roman" w:cs="Times New Roman"/>
+        </w:rPr>
+      </w:pPr>
+      <w:r>
+        <w:rPr>
+          <w:rFonts w:ascii="Times New Roman" w:hAnsi="Times New Roman" w:cs="Times New Roman"/>
+          <w:b/>
+          <w:bCs/>
+        </w:rPr>
+        <w:tab/>
+        <w:t>Type:</w:t>
+      </w:r>
+      <w:r>
+        <w:rPr>
+          <w:rFonts w:ascii="Times New Roman" w:hAnsi="Times New Roman" w:cs="Times New Roman"/>
+          <w:b/>
+          <w:bCs/>
+        </w:rPr>
+        <w:t xml:space="preserve"> </w:t>
+      </w:r>
+      <w:r>
+        <w:rPr>
+          <w:rFonts w:ascii="Times New Roman" w:hAnsi="Times New Roman" w:cs="Times New Roman"/>
+        </w:rPr>
+        <w:t>Optional reason to join the group is a string, request is a button</w:t>
+      </w:r>
+    </w:p>
+    <w:p>
+      <w:pPr>
+        <w:spacing w:line="480" w:lineRule="auto"/>
+        <w:ind w:firstLine="720"/>
+        <w:rPr>
+          <w:rFonts w:ascii="Times New Roman" w:hAnsi="Times New Roman" w:cs="Times New Roman"/>
+        </w:rPr>
+      </w:pPr>
+      <w:proofErr w:type="spellStart"/>
+      <w:r>
+        <w:rPr>
+          <w:rFonts w:ascii="Times New Roman" w:hAnsi="Times New Roman" w:cs="Times New Roman"/>
+          <w:b/>
+          <w:bCs/>
+        </w:rPr>
+        <w:t>ViewActivities</w:t>
+      </w:r>
+      <w:proofErr w:type="spellEnd"/>
+      <w:r>
+        <w:rPr>
+          <w:rFonts w:ascii="Times New Roman" w:hAnsi="Times New Roman" w:cs="Times New Roman"/>
+          <w:b/>
+          <w:bCs/>
+        </w:rPr>
+        <w:t>()</w:t>
+      </w:r>
+      <w:r>
+        <w:rPr>
+          <w:rFonts w:ascii="Times New Roman" w:hAnsi="Times New Roman" w:cs="Times New Roman"/>
+        </w:rPr>
+        <w:t xml:space="preserve"> – Retrieves the users added activities</w:t>
+      </w:r>
+    </w:p>
+    <w:p>
+      <w:pPr>
+        <w:spacing w:line="480" w:lineRule="auto"/>
+        <w:ind w:left="720"/>
+        <w:rPr>
+          <w:rFonts w:ascii="Times New Roman" w:hAnsi="Times New Roman" w:cs="Times New Roman"/>
+        </w:rPr>
+      </w:pPr>
+      <w:r>
+        <w:rPr>
+          <w:rFonts w:ascii="Times New Roman" w:hAnsi="Times New Roman" w:cs="Times New Roman"/>
+          <w:b/>
+          <w:bCs/>
+        </w:rPr>
+        <w:tab/>
+        <w:t>Input:</w:t>
+      </w:r>
+      <w:r>
+        <w:rPr>
+          <w:rFonts w:ascii="Times New Roman" w:hAnsi="Times New Roman" w:cs="Times New Roman"/>
+          <w:b/>
+          <w:bCs/>
+        </w:rPr>
+        <w:t xml:space="preserve"> </w:t>
+      </w:r>
+      <w:r>
+        <w:rPr>
+          <w:rFonts w:ascii="Times New Roman" w:hAnsi="Times New Roman" w:cs="Times New Roman"/>
+        </w:rPr>
+        <w:t xml:space="preserve">User will press </w:t>
+      </w:r>
+      <w:r>
+        <w:rPr>
+          <w:rFonts w:ascii="Times New Roman" w:hAnsi="Times New Roman" w:cs="Times New Roman"/>
+        </w:rPr>
+        <w:t xml:space="preserve">the </w:t>
+      </w:r>
+      <w:r>
+        <w:rPr>
+          <w:rFonts w:ascii="Times New Roman" w:hAnsi="Times New Roman" w:cs="Times New Roman"/>
+        </w:rPr>
+        <w:t>button to retrieve their activity history</w:t>
+      </w:r>
+    </w:p>
+    <w:p>
+      <w:pPr>
+        <w:spacing w:line="480" w:lineRule="auto"/>
+        <w:ind w:left="720"/>
+        <w:rPr>
+          <w:rFonts w:ascii="Times New Roman" w:hAnsi="Times New Roman" w:cs="Times New Roman"/>
+        </w:rPr>
+      </w:pPr>
+      <w:r>
+        <w:rPr>
+          <w:rFonts w:ascii="Times New Roman" w:hAnsi="Times New Roman" w:cs="Times New Roman"/>
+          <w:b/>
+          <w:bCs/>
+        </w:rPr>
         <w:lastRenderedPageBreak/>
         <w:tab/>
         <w:t>Output:</w:t>
@@ -8507,13 +10045,7 @@
         <w:rPr>
           <w:rFonts w:ascii="Times New Roman" w:hAnsi="Times New Roman" w:cs="Times New Roman"/>
         </w:rPr>
-        <w:t xml:space="preserve">User will either be redirected to the application or will </w:t>
-      </w:r>
-      <w:r>
-        <w:rPr>
-          <w:rFonts w:ascii="Times New Roman" w:hAnsi="Times New Roman" w:cs="Times New Roman"/>
-        </w:rPr>
-        <w:t>have a message displayed that their credentials are wrong</w:t>
+        <w:t>A list of the user’s activities will be displayed</w:t>
       </w:r>
     </w:p>
     <w:p>
@@ -8553,13 +10085,19 @@
         <w:rPr>
           <w:rFonts w:ascii="Times New Roman" w:hAnsi="Times New Roman" w:cs="Times New Roman"/>
         </w:rPr>
-        <w:t>Values returned by the function will return a message that user cannot be logged in or that there is a missing field that was detected in error checking</w:t>
-      </w:r>
-    </w:p>
-    <w:p>
-      <w:pPr>
-        <w:spacing w:line="480" w:lineRule="auto"/>
-        <w:ind w:left="720"/>
+        <w:t>Values returned by this function will</w:t>
+      </w:r>
+      <w:r>
+        <w:rPr>
+          <w:rFonts w:ascii="Times New Roman" w:hAnsi="Times New Roman" w:cs="Times New Roman"/>
+        </w:rPr>
+        <w:t xml:space="preserve"> be messages produced by error checking, which in this case could be with retrieving the activities from the database</w:t>
+      </w:r>
+    </w:p>
+    <w:p>
+      <w:pPr>
+        <w:spacing w:line="480" w:lineRule="auto"/>
+        <w:ind w:firstLine="720"/>
         <w:rPr>
           <w:rFonts w:ascii="Times New Roman" w:hAnsi="Times New Roman" w:cs="Times New Roman"/>
         </w:rPr>
@@ -8585,567 +10123,12 @@
         <w:rPr>
           <w:rFonts w:ascii="Times New Roman" w:hAnsi="Times New Roman" w:cs="Times New Roman"/>
         </w:rPr>
-        <w:t>Username and password will be strings</w:t>
-      </w:r>
-    </w:p>
-    <w:p>
-      <w:pPr>
-        <w:spacing w:line="480" w:lineRule="auto"/>
-        <w:ind w:left="720"/>
-        <w:rPr>
-          <w:rFonts w:ascii="Times New Roman" w:hAnsi="Times New Roman" w:cs="Times New Roman"/>
-        </w:rPr>
-      </w:pPr>
-      <w:proofErr w:type="spellStart"/>
-      <w:r>
-        <w:rPr>
-          <w:rFonts w:ascii="Times New Roman" w:hAnsi="Times New Roman" w:cs="Times New Roman"/>
-          <w:b/>
-          <w:bCs/>
-        </w:rPr>
-        <w:t>UpdateProfile</w:t>
-      </w:r>
-      <w:proofErr w:type="spellEnd"/>
-      <w:r>
-        <w:rPr>
-          <w:rFonts w:ascii="Times New Roman" w:hAnsi="Times New Roman" w:cs="Times New Roman"/>
-          <w:b/>
-          <w:bCs/>
-        </w:rPr>
-        <w:t>()</w:t>
-      </w:r>
-      <w:r>
-        <w:rPr>
-          <w:rFonts w:ascii="Times New Roman" w:hAnsi="Times New Roman" w:cs="Times New Roman"/>
-        </w:rPr>
-        <w:t xml:space="preserve"> – Lets users modify their profile fields</w:t>
-      </w:r>
-    </w:p>
-    <w:p>
-      <w:pPr>
-        <w:spacing w:line="480" w:lineRule="auto"/>
-        <w:ind w:left="720"/>
-        <w:rPr>
-          <w:rFonts w:ascii="Times New Roman" w:hAnsi="Times New Roman" w:cs="Times New Roman"/>
-        </w:rPr>
-      </w:pPr>
-      <w:r>
-        <w:rPr>
-          <w:rFonts w:ascii="Times New Roman" w:hAnsi="Times New Roman" w:cs="Times New Roman"/>
-          <w:b/>
-          <w:bCs/>
-        </w:rPr>
-        <w:tab/>
-        <w:t>Input:</w:t>
-      </w:r>
-      <w:r>
-        <w:rPr>
-          <w:rFonts w:ascii="Times New Roman" w:hAnsi="Times New Roman" w:cs="Times New Roman"/>
-          <w:b/>
-          <w:bCs/>
-        </w:rPr>
-        <w:t xml:space="preserve"> </w:t>
-      </w:r>
-      <w:r>
-        <w:rPr>
-          <w:rFonts w:ascii="Times New Roman" w:hAnsi="Times New Roman" w:cs="Times New Roman"/>
-        </w:rPr>
-        <w:t>User will go in to their profile section and make their changes that they desire</w:t>
-      </w:r>
-    </w:p>
-    <w:p>
-      <w:pPr>
-        <w:spacing w:line="480" w:lineRule="auto"/>
-        <w:ind w:left="720"/>
-        <w:rPr>
-          <w:rFonts w:ascii="Times New Roman" w:hAnsi="Times New Roman" w:cs="Times New Roman"/>
-        </w:rPr>
-      </w:pPr>
-      <w:r>
-        <w:rPr>
-          <w:rFonts w:ascii="Times New Roman" w:hAnsi="Times New Roman" w:cs="Times New Roman"/>
-          <w:b/>
-          <w:bCs/>
-        </w:rPr>
-        <w:tab/>
-        <w:t>Output:</w:t>
-      </w:r>
-      <w:r>
-        <w:rPr>
-          <w:rFonts w:ascii="Times New Roman" w:hAnsi="Times New Roman" w:cs="Times New Roman"/>
-          <w:b/>
-          <w:bCs/>
-        </w:rPr>
-        <w:t xml:space="preserve"> </w:t>
-      </w:r>
-      <w:r>
-        <w:rPr>
-          <w:rFonts w:ascii="Times New Roman" w:hAnsi="Times New Roman" w:cs="Times New Roman"/>
-        </w:rPr>
-        <w:t>Message will be displayed that the changes were successful</w:t>
-      </w:r>
-    </w:p>
-    <w:p>
-      <w:pPr>
-        <w:spacing w:line="480" w:lineRule="auto"/>
-        <w:ind w:left="720"/>
-        <w:rPr>
-          <w:rFonts w:ascii="Times New Roman" w:hAnsi="Times New Roman" w:cs="Times New Roman"/>
-        </w:rPr>
-      </w:pPr>
-      <w:r>
-        <w:rPr>
-          <w:rFonts w:ascii="Times New Roman" w:hAnsi="Times New Roman" w:cs="Times New Roman"/>
-          <w:b/>
-          <w:bCs/>
-        </w:rPr>
-        <w:t xml:space="preserve"> </w:t>
-      </w:r>
-      <w:r>
-        <w:rPr>
-          <w:rFonts w:ascii="Times New Roman" w:hAnsi="Times New Roman" w:cs="Times New Roman"/>
-          <w:b/>
-          <w:bCs/>
-        </w:rPr>
-        <w:tab/>
-        <w:t>Return Parameters:</w:t>
-      </w:r>
-      <w:r>
-        <w:rPr>
-          <w:rFonts w:ascii="Times New Roman" w:hAnsi="Times New Roman" w:cs="Times New Roman"/>
-          <w:b/>
-          <w:bCs/>
-        </w:rPr>
-        <w:t xml:space="preserve"> </w:t>
-      </w:r>
-      <w:r>
-        <w:rPr>
-          <w:rFonts w:ascii="Times New Roman" w:hAnsi="Times New Roman" w:cs="Times New Roman"/>
-        </w:rPr>
-        <w:t>Values returned by this function include a success message or a message dealing with the error checking, which could include missing information in a field</w:t>
-      </w:r>
-    </w:p>
-    <w:p>
-      <w:pPr>
-        <w:spacing w:line="480" w:lineRule="auto"/>
-        <w:ind w:left="720"/>
-        <w:rPr>
-          <w:rFonts w:ascii="Times New Roman" w:hAnsi="Times New Roman" w:cs="Times New Roman"/>
-        </w:rPr>
-      </w:pPr>
-      <w:r>
-        <w:rPr>
-          <w:rFonts w:ascii="Times New Roman" w:hAnsi="Times New Roman" w:cs="Times New Roman"/>
-          <w:b/>
-          <w:bCs/>
-        </w:rPr>
-        <w:tab/>
-        <w:t>Type:</w:t>
-      </w:r>
-      <w:r>
-        <w:rPr>
-          <w:rFonts w:ascii="Times New Roman" w:hAnsi="Times New Roman" w:cs="Times New Roman"/>
-          <w:b/>
-          <w:bCs/>
-        </w:rPr>
-        <w:t xml:space="preserve"> </w:t>
-      </w:r>
-      <w:r>
-        <w:rPr>
-          <w:rFonts w:ascii="Times New Roman" w:hAnsi="Times New Roman" w:cs="Times New Roman"/>
-        </w:rPr>
-        <w:t>User will be modifying strings in their profile</w:t>
-      </w:r>
-    </w:p>
-    <w:p>
-      <w:pPr>
-        <w:spacing w:line="480" w:lineRule="auto"/>
-        <w:ind w:firstLine="720"/>
-        <w:rPr>
-          <w:rFonts w:ascii="Times New Roman" w:hAnsi="Times New Roman" w:cs="Times New Roman"/>
-        </w:rPr>
-      </w:pPr>
-      <w:proofErr w:type="spellStart"/>
-      <w:r>
-        <w:rPr>
-          <w:rFonts w:ascii="Times New Roman" w:hAnsi="Times New Roman" w:cs="Times New Roman"/>
-          <w:b/>
-          <w:bCs/>
-        </w:rPr>
-        <w:t>JoinGroup</w:t>
-      </w:r>
-      <w:proofErr w:type="spellEnd"/>
-      <w:r>
-        <w:rPr>
-          <w:rFonts w:ascii="Times New Roman" w:hAnsi="Times New Roman" w:cs="Times New Roman"/>
-          <w:b/>
-          <w:bCs/>
-        </w:rPr>
-        <w:t>()</w:t>
-      </w:r>
-      <w:r>
-        <w:rPr>
-          <w:rFonts w:ascii="Times New Roman" w:hAnsi="Times New Roman" w:cs="Times New Roman"/>
-        </w:rPr>
-        <w:t xml:space="preserve"> – Sends request to join a certain group</w:t>
-      </w:r>
-    </w:p>
-    <w:p>
-      <w:pPr>
-        <w:spacing w:line="480" w:lineRule="auto"/>
-        <w:ind w:left="720"/>
-        <w:rPr>
-          <w:rFonts w:ascii="Times New Roman" w:hAnsi="Times New Roman" w:cs="Times New Roman"/>
-        </w:rPr>
-      </w:pPr>
-      <w:r>
-        <w:rPr>
-          <w:rFonts w:ascii="Times New Roman" w:hAnsi="Times New Roman" w:cs="Times New Roman"/>
-          <w:b/>
-          <w:bCs/>
-        </w:rPr>
-        <w:tab/>
-        <w:t>Input:</w:t>
-      </w:r>
-      <w:r>
-        <w:rPr>
-          <w:rFonts w:ascii="Times New Roman" w:hAnsi="Times New Roman" w:cs="Times New Roman"/>
-          <w:b/>
-          <w:bCs/>
-        </w:rPr>
-        <w:t xml:space="preserve"> </w:t>
-      </w:r>
-      <w:r>
-        <w:rPr>
-          <w:rFonts w:ascii="Times New Roman" w:hAnsi="Times New Roman" w:cs="Times New Roman"/>
-        </w:rPr>
-        <w:t>User presses button to request to join a group, along with optional reason why they would like to join</w:t>
-      </w:r>
-    </w:p>
-    <w:p>
-      <w:pPr>
-        <w:spacing w:line="480" w:lineRule="auto"/>
-        <w:ind w:left="720"/>
-        <w:rPr>
-          <w:rFonts w:ascii="Times New Roman" w:hAnsi="Times New Roman" w:cs="Times New Roman"/>
-        </w:rPr>
-      </w:pPr>
-      <w:r>
-        <w:rPr>
-          <w:rFonts w:ascii="Times New Roman" w:hAnsi="Times New Roman" w:cs="Times New Roman"/>
-          <w:b/>
-          <w:bCs/>
-        </w:rPr>
-        <w:tab/>
-        <w:t>Output:</w:t>
-      </w:r>
-      <w:r>
-        <w:rPr>
-          <w:rFonts w:ascii="Times New Roman" w:hAnsi="Times New Roman" w:cs="Times New Roman"/>
-          <w:b/>
-          <w:bCs/>
-        </w:rPr>
-        <w:t xml:space="preserve"> </w:t>
-      </w:r>
-      <w:r>
-        <w:rPr>
-          <w:rFonts w:ascii="Times New Roman" w:hAnsi="Times New Roman" w:cs="Times New Roman"/>
-        </w:rPr>
-        <w:t>A message saying the request was successfully sent will be displayed to the user</w:t>
-      </w:r>
-    </w:p>
-    <w:p>
-      <w:pPr>
-        <w:spacing w:line="480" w:lineRule="auto"/>
-        <w:ind w:left="720"/>
-        <w:rPr>
-          <w:rFonts w:ascii="Times New Roman" w:hAnsi="Times New Roman" w:cs="Times New Roman"/>
-        </w:rPr>
-      </w:pPr>
-      <w:r>
-        <w:rPr>
-          <w:rFonts w:ascii="Times New Roman" w:hAnsi="Times New Roman" w:cs="Times New Roman"/>
-          <w:b/>
-          <w:bCs/>
-        </w:rPr>
-        <w:lastRenderedPageBreak/>
-        <w:t xml:space="preserve"> </w:t>
-      </w:r>
-      <w:r>
-        <w:rPr>
-          <w:rFonts w:ascii="Times New Roman" w:hAnsi="Times New Roman" w:cs="Times New Roman"/>
-          <w:b/>
-          <w:bCs/>
-        </w:rPr>
-        <w:tab/>
-        <w:t>Return Parameters:</w:t>
-      </w:r>
-      <w:r>
-        <w:rPr>
-          <w:rFonts w:ascii="Times New Roman" w:hAnsi="Times New Roman" w:cs="Times New Roman"/>
-          <w:b/>
-          <w:bCs/>
-        </w:rPr>
-        <w:t xml:space="preserve"> </w:t>
-      </w:r>
-      <w:r>
-        <w:rPr>
-          <w:rFonts w:ascii="Times New Roman" w:hAnsi="Times New Roman" w:cs="Times New Roman"/>
-        </w:rPr>
-        <w:t>Values returned by this function will be messages due to error checking, which in this case could be an error in sending the request to the proper administrator of the group</w:t>
-      </w:r>
-    </w:p>
-    <w:p>
-      <w:pPr>
-        <w:spacing w:line="480" w:lineRule="auto"/>
-        <w:ind w:firstLine="720"/>
-        <w:rPr>
-          <w:rFonts w:ascii="Times New Roman" w:hAnsi="Times New Roman" w:cs="Times New Roman"/>
-        </w:rPr>
-      </w:pPr>
-      <w:r>
-        <w:rPr>
-          <w:rFonts w:ascii="Times New Roman" w:hAnsi="Times New Roman" w:cs="Times New Roman"/>
-          <w:b/>
-          <w:bCs/>
-        </w:rPr>
-        <w:tab/>
-        <w:t>Type:</w:t>
-      </w:r>
-      <w:r>
-        <w:rPr>
-          <w:rFonts w:ascii="Times New Roman" w:hAnsi="Times New Roman" w:cs="Times New Roman"/>
-          <w:b/>
-          <w:bCs/>
-        </w:rPr>
-        <w:t xml:space="preserve"> </w:t>
-      </w:r>
-      <w:r>
-        <w:rPr>
-          <w:rFonts w:ascii="Times New Roman" w:hAnsi="Times New Roman" w:cs="Times New Roman"/>
-        </w:rPr>
-        <w:t>Optional reason to join the group is a string, request is a button</w:t>
-      </w:r>
-    </w:p>
-    <w:p>
-      <w:pPr>
-        <w:spacing w:line="480" w:lineRule="auto"/>
-        <w:ind w:firstLine="720"/>
-        <w:rPr>
-          <w:rFonts w:ascii="Times New Roman" w:hAnsi="Times New Roman" w:cs="Times New Roman"/>
-        </w:rPr>
-      </w:pPr>
-      <w:proofErr w:type="spellStart"/>
-      <w:r>
-        <w:rPr>
-          <w:rFonts w:ascii="Times New Roman" w:hAnsi="Times New Roman" w:cs="Times New Roman"/>
-          <w:b/>
-          <w:bCs/>
-        </w:rPr>
-        <w:t>ViewActivities</w:t>
-      </w:r>
-      <w:proofErr w:type="spellEnd"/>
-      <w:r>
-        <w:rPr>
-          <w:rFonts w:ascii="Times New Roman" w:hAnsi="Times New Roman" w:cs="Times New Roman"/>
-          <w:b/>
-          <w:bCs/>
-        </w:rPr>
-        <w:t>()</w:t>
-      </w:r>
-      <w:r>
-        <w:rPr>
-          <w:rFonts w:ascii="Times New Roman" w:hAnsi="Times New Roman" w:cs="Times New Roman"/>
-        </w:rPr>
-        <w:t xml:space="preserve"> – Retrieves the users added activities</w:t>
-      </w:r>
-    </w:p>
-    <w:p>
-      <w:pPr>
-        <w:spacing w:line="480" w:lineRule="auto"/>
-        <w:ind w:left="720"/>
-        <w:rPr>
-          <w:rFonts w:ascii="Times New Roman" w:hAnsi="Times New Roman" w:cs="Times New Roman"/>
-        </w:rPr>
-      </w:pPr>
-      <w:r>
-        <w:rPr>
-          <w:rFonts w:ascii="Times New Roman" w:hAnsi="Times New Roman" w:cs="Times New Roman"/>
-          <w:b/>
-          <w:bCs/>
-        </w:rPr>
-        <w:tab/>
-        <w:t>Input:</w:t>
-      </w:r>
-      <w:r>
-        <w:rPr>
-          <w:rFonts w:ascii="Times New Roman" w:hAnsi="Times New Roman" w:cs="Times New Roman"/>
-          <w:b/>
-          <w:bCs/>
-        </w:rPr>
-        <w:t xml:space="preserve"> </w:t>
-      </w:r>
-      <w:r>
-        <w:rPr>
-          <w:rFonts w:ascii="Times New Roman" w:hAnsi="Times New Roman" w:cs="Times New Roman"/>
-        </w:rPr>
-        <w:t xml:space="preserve">User will press </w:t>
-      </w:r>
-      <w:r>
-        <w:rPr>
-          <w:rFonts w:ascii="Times New Roman" w:hAnsi="Times New Roman" w:cs="Times New Roman"/>
-        </w:rPr>
-        <w:t xml:space="preserve">the </w:t>
-      </w:r>
-      <w:r>
-        <w:rPr>
-          <w:rFonts w:ascii="Times New Roman" w:hAnsi="Times New Roman" w:cs="Times New Roman"/>
-        </w:rPr>
-        <w:t>button to retrieve their activity history</w:t>
-      </w:r>
-    </w:p>
-    <w:p>
-      <w:pPr>
-        <w:spacing w:line="480" w:lineRule="auto"/>
-        <w:ind w:left="720"/>
-        <w:rPr>
-          <w:rFonts w:ascii="Times New Roman" w:hAnsi="Times New Roman" w:cs="Times New Roman"/>
-        </w:rPr>
-      </w:pPr>
-      <w:r>
-        <w:rPr>
-          <w:rFonts w:ascii="Times New Roman" w:hAnsi="Times New Roman" w:cs="Times New Roman"/>
-          <w:b/>
-          <w:bCs/>
-        </w:rPr>
-        <w:tab/>
-        <w:t>Output:</w:t>
-      </w:r>
-      <w:r>
-        <w:rPr>
-          <w:rFonts w:ascii="Times New Roman" w:hAnsi="Times New Roman" w:cs="Times New Roman"/>
-          <w:b/>
-          <w:bCs/>
-        </w:rPr>
-        <w:t xml:space="preserve"> </w:t>
-      </w:r>
-      <w:r>
-        <w:rPr>
-          <w:rFonts w:ascii="Times New Roman" w:hAnsi="Times New Roman" w:cs="Times New Roman"/>
-        </w:rPr>
-        <w:t>A list of the user’s activities will be displayed</w:t>
-      </w:r>
-    </w:p>
-    <w:p>
-      <w:pPr>
-        <w:spacing w:line="480" w:lineRule="auto"/>
-        <w:ind w:left="720"/>
-        <w:rPr>
-          <w:rFonts w:ascii="Times New Roman" w:hAnsi="Times New Roman" w:cs="Times New Roman"/>
-        </w:rPr>
-      </w:pPr>
-      <w:r>
-        <w:rPr>
-          <w:rFonts w:ascii="Times New Roman" w:hAnsi="Times New Roman" w:cs="Times New Roman"/>
-          <w:b/>
-          <w:bCs/>
-        </w:rPr>
-        <w:t xml:space="preserve"> </w:t>
-      </w:r>
-      <w:r>
-        <w:rPr>
-          <w:rFonts w:ascii="Times New Roman" w:hAnsi="Times New Roman" w:cs="Times New Roman"/>
-          <w:b/>
-          <w:bCs/>
-        </w:rPr>
-        <w:tab/>
-        <w:t>Return Parameters:</w:t>
-      </w:r>
-      <w:r>
-        <w:rPr>
-          <w:rFonts w:ascii="Times New Roman" w:hAnsi="Times New Roman" w:cs="Times New Roman"/>
-          <w:b/>
-          <w:bCs/>
-        </w:rPr>
-        <w:t xml:space="preserve"> </w:t>
-      </w:r>
-      <w:r>
-        <w:rPr>
-          <w:rFonts w:ascii="Times New Roman" w:hAnsi="Times New Roman" w:cs="Times New Roman"/>
-        </w:rPr>
-        <w:t>Values returned by this function will</w:t>
-      </w:r>
-      <w:r>
-        <w:rPr>
-          <w:rFonts w:ascii="Times New Roman" w:hAnsi="Times New Roman" w:cs="Times New Roman"/>
-        </w:rPr>
-        <w:t xml:space="preserve"> be messages produced by error checking, which in this case could be with retrieving the activities from the database</w:t>
-      </w:r>
-    </w:p>
-    <w:p>
-      <w:pPr>
-        <w:spacing w:line="480" w:lineRule="auto"/>
-        <w:ind w:firstLine="720"/>
-        <w:rPr>
-          <w:rFonts w:ascii="Times New Roman" w:hAnsi="Times New Roman" w:cs="Times New Roman"/>
-        </w:rPr>
-      </w:pPr>
-      <w:r>
-        <w:rPr>
-          <w:rFonts w:ascii="Times New Roman" w:hAnsi="Times New Roman" w:cs="Times New Roman"/>
-          <w:b/>
-          <w:bCs/>
-        </w:rPr>
-        <w:tab/>
-        <w:t>Type:</w:t>
-      </w:r>
-      <w:r>
-        <w:rPr>
-          <w:rFonts w:ascii="Times New Roman" w:hAnsi="Times New Roman" w:cs="Times New Roman"/>
-          <w:b/>
-          <w:bCs/>
-        </w:rPr>
-        <w:t xml:space="preserve"> </w:t>
-      </w:r>
-      <w:r>
-        <w:rPr>
-          <w:rFonts w:ascii="Times New Roman" w:hAnsi="Times New Roman" w:cs="Times New Roman"/>
-        </w:rPr>
         <w:t>User will push a button to activate this function</w:t>
       </w:r>
     </w:p>
     <w:p>
       <w:pPr>
         <w:spacing w:line="480" w:lineRule="auto"/>
-        <w:ind w:left="360"/>
-        <w:rPr>
-          <w:rFonts w:ascii="Times New Roman" w:hAnsi="Times New Roman" w:cs="Times New Roman"/>
-          <w:b/>
-          <w:bCs/>
-        </w:rPr>
-      </w:pPr>
-    </w:p>
-    <w:p>
-      <w:pPr>
-        <w:spacing w:line="480" w:lineRule="auto"/>
-        <w:rPr>
-          <w:rFonts w:ascii="Times New Roman" w:hAnsi="Times New Roman" w:cs="Times New Roman"/>
-          <w:color w:val="000000" w:themeColor="text1"/>
-        </w:rPr>
-      </w:pPr>
-    </w:p>
-    <w:p>
-      <w:pPr>
-        <w:spacing w:line="480" w:lineRule="auto"/>
-        <w:rPr>
-          <w:rFonts w:ascii="Times New Roman" w:hAnsi="Times New Roman" w:cs="Times New Roman"/>
-          <w:color w:val="000000" w:themeColor="text1"/>
-        </w:rPr>
-      </w:pPr>
-    </w:p>
-    <w:p>
-      <w:pPr>
-        <w:spacing w:line="480" w:lineRule="auto"/>
         <w:rPr>
           <w:rFonts w:ascii="Times New Roman" w:hAnsi="Times New Roman" w:cs="Times New Roman"/>
           <w:color w:val="000000" w:themeColor="text1"/>
@@ -9155,6 +10138,9 @@
     <w:p>
       <w:pPr>
         <w:pStyle w:val="Heading3"/>
+        <w:tabs>
+          <w:tab w:val="left" w:pos="2010"/>
+        </w:tabs>
         <w:rPr>
           <w:rFonts w:ascii="Times New Roman" w:hAnsi="Times New Roman" w:cs="Times New Roman"/>
           <w:b/>
@@ -9182,6 +10168,227 @@
     </w:p>
     <w:p>
       <w:pPr>
+        <w:spacing w:line="480" w:lineRule="auto"/>
+        <w:rPr>
+          <w:rFonts w:ascii="Times New Roman" w:hAnsi="Times New Roman" w:cs="Times New Roman"/>
+        </w:rPr>
+      </w:pPr>
+      <w:r>
+        <w:tab/>
+      </w:r>
+      <w:r>
+        <w:rPr>
+          <w:rFonts w:ascii="Times New Roman" w:hAnsi="Times New Roman" w:cs="Times New Roman"/>
+        </w:rPr>
+        <w:t>The Vulcan Activity Tracker is organized into an arc</w:t>
+      </w:r>
+      <w:r>
+        <w:rPr>
+          <w:rFonts w:ascii="Times New Roman" w:hAnsi="Times New Roman" w:cs="Times New Roman"/>
+        </w:rPr>
+        <w:t xml:space="preserve">hitecture that is consistent with Figure 2. At the top is the web application which interacts </w:t>
+      </w:r>
+      <w:r>
+        <w:rPr>
+          <w:rFonts w:ascii="Times New Roman" w:hAnsi="Times New Roman" w:cs="Times New Roman"/>
+        </w:rPr>
+        <w:t>with the backend</w:t>
+      </w:r>
+      <w:r>
+        <w:rPr>
+          <w:rFonts w:ascii="Times New Roman" w:hAnsi="Times New Roman" w:cs="Times New Roman"/>
+        </w:rPr>
+        <w:t xml:space="preserve"> </w:t>
+      </w:r>
+      <w:r>
+        <w:rPr>
+          <w:rFonts w:ascii="Times New Roman" w:hAnsi="Times New Roman" w:cs="Times New Roman"/>
+        </w:rPr>
+        <w:t>server through the internet</w:t>
+      </w:r>
+      <w:r>
+        <w:rPr>
+          <w:rFonts w:ascii="Times New Roman" w:hAnsi="Times New Roman" w:cs="Times New Roman"/>
+        </w:rPr>
+        <w:t>. Within the</w:t>
+      </w:r>
+      <w:r>
+        <w:rPr>
+          <w:rFonts w:ascii="Times New Roman" w:hAnsi="Times New Roman" w:cs="Times New Roman"/>
+        </w:rPr>
+        <w:t xml:space="preserve"> backend server the following modules are implemented</w:t>
+      </w:r>
+      <w:r>
+        <w:rPr>
+          <w:rFonts w:ascii="Times New Roman" w:hAnsi="Times New Roman" w:cs="Times New Roman"/>
+        </w:rPr>
+        <w:t>.</w:t>
+      </w:r>
+    </w:p>
+    <w:p>
+      <w:pPr>
+        <w:pStyle w:val="ListParagraph"/>
+        <w:numPr>
+          <w:ilvl w:val="0"/>
+          <w:numId w:val="6"/>
+        </w:numPr>
+        <w:spacing w:line="480" w:lineRule="auto"/>
+        <w:rPr>
+          <w:rFonts w:ascii="Times New Roman" w:hAnsi="Times New Roman" w:cs="Times New Roman"/>
+        </w:rPr>
+      </w:pPr>
+      <w:r>
+        <w:rPr>
+          <w:rFonts w:ascii="Times New Roman" w:hAnsi="Times New Roman" w:cs="Times New Roman"/>
+        </w:rPr>
+        <w:t xml:space="preserve">The Login &amp; Authentication Module: </w:t>
+      </w:r>
+      <w:r>
+        <w:rPr>
+          <w:rFonts w:ascii="Times New Roman" w:hAnsi="Times New Roman" w:cs="Times New Roman"/>
+        </w:rPr>
+        <w:t xml:space="preserve">This module validates </w:t>
+      </w:r>
+      <w:proofErr w:type="spellStart"/>
+      <w:r>
+        <w:rPr>
+          <w:rFonts w:ascii="Times New Roman" w:hAnsi="Times New Roman" w:cs="Times New Roman"/>
+        </w:rPr>
+        <w:t>a users</w:t>
+      </w:r>
+      <w:proofErr w:type="spellEnd"/>
+      <w:r>
+        <w:rPr>
+          <w:rFonts w:ascii="Times New Roman" w:hAnsi="Times New Roman" w:cs="Times New Roman"/>
+        </w:rPr>
+        <w:t xml:space="preserve"> </w:t>
+      </w:r>
+      <w:proofErr w:type="spellStart"/>
+      <w:r>
+        <w:rPr>
+          <w:rFonts w:ascii="Times New Roman" w:hAnsi="Times New Roman" w:cs="Times New Roman"/>
+        </w:rPr>
+        <w:t>pennwest</w:t>
+      </w:r>
+      <w:proofErr w:type="spellEnd"/>
+      <w:r>
+        <w:rPr>
+          <w:rFonts w:ascii="Times New Roman" w:hAnsi="Times New Roman" w:cs="Times New Roman"/>
+        </w:rPr>
+        <w:t xml:space="preserve"> credentials.</w:t>
+      </w:r>
+    </w:p>
+    <w:p>
+      <w:pPr>
+        <w:pStyle w:val="ListParagraph"/>
+        <w:numPr>
+          <w:ilvl w:val="0"/>
+          <w:numId w:val="6"/>
+        </w:numPr>
+        <w:spacing w:line="480" w:lineRule="auto"/>
+        <w:rPr>
+          <w:rFonts w:ascii="Times New Roman" w:hAnsi="Times New Roman" w:cs="Times New Roman"/>
+        </w:rPr>
+      </w:pPr>
+      <w:r>
+        <w:rPr>
+          <w:rFonts w:ascii="Times New Roman" w:hAnsi="Times New Roman" w:cs="Times New Roman"/>
+        </w:rPr>
+        <w:t>The</w:t>
+      </w:r>
+      <w:r>
+        <w:rPr>
+          <w:rFonts w:ascii="Times New Roman" w:hAnsi="Times New Roman" w:cs="Times New Roman"/>
+        </w:rPr>
+        <w:t xml:space="preserve"> Activity Management Module: This module handles gathering and storing activity information</w:t>
+      </w:r>
+    </w:p>
+    <w:p>
+      <w:pPr>
+        <w:pStyle w:val="ListParagraph"/>
+        <w:numPr>
+          <w:ilvl w:val="0"/>
+          <w:numId w:val="6"/>
+        </w:numPr>
+        <w:spacing w:line="480" w:lineRule="auto"/>
+        <w:rPr>
+          <w:rFonts w:ascii="Times New Roman" w:hAnsi="Times New Roman" w:cs="Times New Roman"/>
+        </w:rPr>
+      </w:pPr>
+      <w:r>
+        <w:rPr>
+          <w:rFonts w:ascii="Times New Roman" w:hAnsi="Times New Roman" w:cs="Times New Roman"/>
+        </w:rPr>
+        <w:t xml:space="preserve">The Group Management Module: This module </w:t>
+      </w:r>
+      <w:r>
+        <w:rPr>
+          <w:rFonts w:ascii="Times New Roman" w:hAnsi="Times New Roman" w:cs="Times New Roman"/>
+        </w:rPr>
+        <w:t>handles the management of club/group participation.</w:t>
+      </w:r>
+    </w:p>
+    <w:p>
+      <w:pPr>
+        <w:pStyle w:val="ListParagraph"/>
+        <w:numPr>
+          <w:ilvl w:val="0"/>
+          <w:numId w:val="6"/>
+        </w:numPr>
+        <w:spacing w:line="480" w:lineRule="auto"/>
+        <w:rPr>
+          <w:rFonts w:ascii="Times New Roman" w:hAnsi="Times New Roman" w:cs="Times New Roman"/>
+        </w:rPr>
+      </w:pPr>
+      <w:r>
+        <w:rPr>
+          <w:rFonts w:ascii="Times New Roman" w:hAnsi="Times New Roman" w:cs="Times New Roman"/>
+        </w:rPr>
+        <w:t>The Leaderboard Module:</w:t>
+      </w:r>
+      <w:r>
+        <w:rPr>
+          <w:rFonts w:ascii="Times New Roman" w:hAnsi="Times New Roman" w:cs="Times New Roman"/>
+        </w:rPr>
+        <w:t xml:space="preserve"> This module processes and displays rankings within different parts of the</w:t>
+      </w:r>
+      <w:r>
+        <w:rPr>
+          <w:rFonts w:ascii="Times New Roman" w:hAnsi="Times New Roman" w:cs="Times New Roman"/>
+        </w:rPr>
+        <w:t xml:space="preserve"> Vulcan Activity Tracker</w:t>
+      </w:r>
+    </w:p>
+    <w:p>
+      <w:pPr>
+        <w:pStyle w:val="ListParagraph"/>
+        <w:numPr>
+          <w:ilvl w:val="0"/>
+          <w:numId w:val="6"/>
+        </w:numPr>
+        <w:spacing w:line="480" w:lineRule="auto"/>
+        <w:rPr>
+          <w:rFonts w:ascii="Times New Roman" w:hAnsi="Times New Roman" w:cs="Times New Roman"/>
+        </w:rPr>
+      </w:pPr>
+      <w:r>
+        <w:rPr>
+          <w:rFonts w:ascii="Times New Roman" w:hAnsi="Times New Roman" w:cs="Times New Roman"/>
+        </w:rPr>
+        <w:t>The Database Module: This module handles the communication</w:t>
+      </w:r>
+      <w:r>
+        <w:rPr>
+          <w:rFonts w:ascii="Times New Roman" w:hAnsi="Times New Roman" w:cs="Times New Roman"/>
+        </w:rPr>
+        <w:t xml:space="preserve"> between the Vulcan Activity Tracker and its MSSQL database server.</w:t>
+      </w:r>
+      <w:r>
+        <w:tab/>
+      </w:r>
+    </w:p>
+    <w:p>
+      <w:pPr>
         <w:pStyle w:val="Heading3"/>
         <w:rPr>
           <w:rFonts w:ascii="Times New Roman" w:hAnsi="Times New Roman" w:cs="Times New Roman"/>
@@ -9204,6 +10411,7 @@
           <w:szCs w:val="24"/>
           <w:u w:val="single"/>
         </w:rPr>
+        <w:lastRenderedPageBreak/>
         <w:t>Files Accessed</w:t>
       </w:r>
       <w:bookmarkEnd w:id="21"/>
@@ -9352,19 +10560,7 @@
         <w:rPr>
           <w:rFonts w:ascii="Times New Roman" w:hAnsi="Times New Roman" w:cs="Times New Roman"/>
         </w:rPr>
-        <w:t>real-world systems care more about throughput and the ability to scale horizontally (</w:t>
-      </w:r>
-      <w:r>
-        <w:rPr>
-          <w:rFonts w:ascii="Times New Roman" w:hAnsi="Times New Roman" w:cs="Times New Roman"/>
-        </w:rPr>
-        <w:t>Why Enterprises Are Still Choosing Python For Backend Development</w:t>
-      </w:r>
-      <w:r>
-        <w:rPr>
-          <w:rFonts w:ascii="Times New Roman" w:hAnsi="Times New Roman" w:cs="Times New Roman"/>
-        </w:rPr>
-        <w:t xml:space="preserve">). Python’s </w:t>
+        <w:t xml:space="preserve">real-world systems care more about throughput and the ability to scale horizontally (Why Enterprises Are Still Choosing Python For Backend Development). Python’s </w:t>
       </w:r>
       <w:r>
         <w:rPr>
@@ -9412,19 +10608,7 @@
         <w:rPr>
           <w:rFonts w:ascii="Times New Roman" w:hAnsi="Times New Roman" w:cs="Times New Roman"/>
         </w:rPr>
-        <w:t xml:space="preserve"> </w:t>
-      </w:r>
-      <w:r>
-        <w:rPr>
-          <w:rFonts w:ascii="Times New Roman" w:hAnsi="Times New Roman" w:cs="Times New Roman"/>
-        </w:rPr>
-        <w:t>(Why Enterprises Are Still Choosing Python For Backend Development)</w:t>
-      </w:r>
-      <w:r>
-        <w:rPr>
-          <w:rFonts w:ascii="Times New Roman" w:hAnsi="Times New Roman" w:cs="Times New Roman"/>
-        </w:rPr>
-        <w:t>.</w:t>
+        <w:t xml:space="preserve"> (Why Enterprises Are Still Choosing Python For Backend Development).</w:t>
       </w:r>
     </w:p>
     <w:p>
@@ -9462,6 +10646,7 @@
           <w:szCs w:val="24"/>
           <w:u w:val="single"/>
         </w:rPr>
+        <w:lastRenderedPageBreak/>
         <w:t>Implementation Timeline</w:t>
       </w:r>
       <w:bookmarkEnd w:id="25"/>
@@ -9514,14 +10699,7 @@
         <w:rPr>
           <w:rFonts w:ascii="Times New Roman" w:hAnsi="Times New Roman" w:cs="Times New Roman"/>
         </w:rPr>
-        <w:t xml:space="preserve">will be used for project validation, revisions, </w:t>
-      </w:r>
-      <w:r>
-        <w:rPr>
-          <w:rFonts w:ascii="Times New Roman" w:hAnsi="Times New Roman" w:cs="Times New Roman"/>
-        </w:rPr>
-        <w:lastRenderedPageBreak/>
-        <w:t>testing, and final product presentation. This document servers as contractual agreement</w:t>
+        <w:t>will be used for project validation, revisions, testing, and final product presentation. This document servers as contractual agreement</w:t>
       </w:r>
       <w:r>
         <w:rPr>
@@ -10414,6 +11592,7 @@
           <w:szCs w:val="24"/>
           <w:u w:val="single"/>
         </w:rPr>
+        <w:lastRenderedPageBreak/>
         <w:t>Design Testing</w:t>
       </w:r>
       <w:bookmarkEnd w:id="26"/>
@@ -10456,7 +11635,6 @@
         <w:rPr>
           <w:rFonts w:ascii="Times New Roman" w:hAnsi="Times New Roman" w:cs="Times New Roman"/>
         </w:rPr>
-        <w:lastRenderedPageBreak/>
         <w:tab/>
       </w:r>
       <w:r>
@@ -10645,6 +11823,7 @@
           <w:szCs w:val="24"/>
           <w:u w:val="single"/>
         </w:rPr>
+        <w:lastRenderedPageBreak/>
         <w:t>List of Resources</w:t>
       </w:r>
       <w:bookmarkEnd w:id="27"/>
@@ -10914,14 +12093,7 @@
         <w:rPr>
           <w:rFonts w:ascii="Times New Roman" w:hAnsi="Times New Roman" w:cs="Times New Roman"/>
         </w:rPr>
-        <w:t xml:space="preserve">Cost constraints will be related to software toolsets and subscriptions. Development tools will need to be evaluated and considered with cost analysis. Since most toolsets and libraries will be open-sourced, the primary cost constraint for the Vulcan Activity Tracker will be web </w:t>
-      </w:r>
-      <w:r>
-        <w:rPr>
-          <w:rFonts w:ascii="Times New Roman" w:hAnsi="Times New Roman" w:cs="Times New Roman"/>
-        </w:rPr>
-        <w:lastRenderedPageBreak/>
-        <w:t>application hosting service. Most services only allot certain time periods for free hosting, or certain qualities of service. The best hosting application will be decided through team decisions.</w:t>
+        <w:t>Cost constraints will be related to software toolsets and subscriptions. Development tools will need to be evaluated and considered with cost analysis. Since most toolsets and libraries will be open-sourced, the primary cost constraint for the Vulcan Activity Tracker will be web application hosting service. Most services only allot certain time periods for free hosting, or certain qualities of service. The best hosting application will be decided through team decisions.</w:t>
       </w:r>
     </w:p>
     <w:p>
@@ -11243,6 +12415,7 @@
               <w:rPr>
                 <w:rFonts w:ascii="Times New Roman" w:hAnsi="Times New Roman" w:cs="Times New Roman"/>
               </w:rPr>
+              <w:lastRenderedPageBreak/>
               <w:t>Flask Framework</w:t>
             </w:r>
           </w:p>
@@ -11416,15 +12589,7 @@
           <w:rFonts w:ascii="Times New Roman" w:hAnsi="Times New Roman" w:cs="Times New Roman"/>
           <w:color w:val="000000" w:themeColor="text1"/>
         </w:rPr>
-        <w:t xml:space="preserve"> document was developed through the collaboration of all team members. The document was made with the combined efforts of the entire team over the course of the project </w:t>
-      </w:r>
-      <w:r>
-        <w:rPr>
-          <w:rFonts w:ascii="Times New Roman" w:hAnsi="Times New Roman" w:cs="Times New Roman"/>
-          <w:color w:val="000000" w:themeColor="text1"/>
-        </w:rPr>
-        <w:lastRenderedPageBreak/>
-        <w:t>timeline. While each member contributed across various parts of the document, the primary contributors for each section are listed below:</w:t>
+        <w:t xml:space="preserve"> document was developed through the collaboration of all team members. The document was made with the combined efforts of the entire team over the course of the project timeline. While each member contributed across various parts of the document, the primary contributors for each section are listed below:</w:t>
       </w:r>
     </w:p>
     <w:p>
@@ -11969,6 +13134,7 @@
           <w:rFonts w:ascii="Times New Roman" w:hAnsi="Times New Roman" w:cs="Times New Roman"/>
           <w:color w:val="000000" w:themeColor="text1"/>
         </w:rPr>
+        <w:lastRenderedPageBreak/>
         <w:t>Signature:</w:t>
       </w:r>
       <w:r>
@@ -12790,6 +13956,119 @@
       </w:rPr>
     </w:lvl>
   </w:abstractNum>
+  <w:abstractNum w:abstractNumId="5" w15:restartNumberingAfterBreak="0">
+    <w:nsid w:val="47A96EDC"/>
+    <w:multiLevelType w:val="hybridMultilevel"/>
+    <w:tmpl w:val="9EA48ACE"/>
+    <w:lvl w:ilvl="0" w:tplc="04090001">
+      <w:start w:val="1"/>
+      <w:numFmt w:val="bullet"/>
+      <w:lvlText w:val=""/>
+      <w:lvlJc w:val="left"/>
+      <w:pPr>
+        <w:ind w:left="720" w:hanging="360"/>
+      </w:pPr>
+      <w:rPr>
+        <w:rFonts w:ascii="Symbol" w:hAnsi="Symbol" w:hint="default"/>
+      </w:rPr>
+    </w:lvl>
+    <w:lvl w:ilvl="1" w:tplc="04090003" w:tentative="1">
+      <w:start w:val="1"/>
+      <w:numFmt w:val="bullet"/>
+      <w:lvlText w:val="o"/>
+      <w:lvlJc w:val="left"/>
+      <w:pPr>
+        <w:ind w:left="1440" w:hanging="360"/>
+      </w:pPr>
+      <w:rPr>
+        <w:rFonts w:ascii="Courier New" w:hAnsi="Courier New" w:cs="Courier New" w:hint="default"/>
+      </w:rPr>
+    </w:lvl>
+    <w:lvl w:ilvl="2" w:tplc="04090005" w:tentative="1">
+      <w:start w:val="1"/>
+      <w:numFmt w:val="bullet"/>
+      <w:lvlText w:val=""/>
+      <w:lvlJc w:val="left"/>
+      <w:pPr>
+        <w:ind w:left="2160" w:hanging="360"/>
+      </w:pPr>
+      <w:rPr>
+        <w:rFonts w:ascii="Wingdings" w:hAnsi="Wingdings" w:hint="default"/>
+      </w:rPr>
+    </w:lvl>
+    <w:lvl w:ilvl="3" w:tplc="04090001" w:tentative="1">
+      <w:start w:val="1"/>
+      <w:numFmt w:val="bullet"/>
+      <w:lvlText w:val=""/>
+      <w:lvlJc w:val="left"/>
+      <w:pPr>
+        <w:ind w:left="2880" w:hanging="360"/>
+      </w:pPr>
+      <w:rPr>
+        <w:rFonts w:ascii="Symbol" w:hAnsi="Symbol" w:hint="default"/>
+      </w:rPr>
+    </w:lvl>
+    <w:lvl w:ilvl="4" w:tplc="04090003" w:tentative="1">
+      <w:start w:val="1"/>
+      <w:numFmt w:val="bullet"/>
+      <w:lvlText w:val="o"/>
+      <w:lvlJc w:val="left"/>
+      <w:pPr>
+        <w:ind w:left="3600" w:hanging="360"/>
+      </w:pPr>
+      <w:rPr>
+        <w:rFonts w:ascii="Courier New" w:hAnsi="Courier New" w:cs="Courier New" w:hint="default"/>
+      </w:rPr>
+    </w:lvl>
+    <w:lvl w:ilvl="5" w:tplc="04090005" w:tentative="1">
+      <w:start w:val="1"/>
+      <w:numFmt w:val="bullet"/>
+      <w:lvlText w:val=""/>
+      <w:lvlJc w:val="left"/>
+      <w:pPr>
+        <w:ind w:left="4320" w:hanging="360"/>
+      </w:pPr>
+      <w:rPr>
+        <w:rFonts w:ascii="Wingdings" w:hAnsi="Wingdings" w:hint="default"/>
+      </w:rPr>
+    </w:lvl>
+    <w:lvl w:ilvl="6" w:tplc="04090001" w:tentative="1">
+      <w:start w:val="1"/>
+      <w:numFmt w:val="bullet"/>
+      <w:lvlText w:val=""/>
+      <w:lvlJc w:val="left"/>
+      <w:pPr>
+        <w:ind w:left="5040" w:hanging="360"/>
+      </w:pPr>
+      <w:rPr>
+        <w:rFonts w:ascii="Symbol" w:hAnsi="Symbol" w:hint="default"/>
+      </w:rPr>
+    </w:lvl>
+    <w:lvl w:ilvl="7" w:tplc="04090003" w:tentative="1">
+      <w:start w:val="1"/>
+      <w:numFmt w:val="bullet"/>
+      <w:lvlText w:val="o"/>
+      <w:lvlJc w:val="left"/>
+      <w:pPr>
+        <w:ind w:left="5760" w:hanging="360"/>
+      </w:pPr>
+      <w:rPr>
+        <w:rFonts w:ascii="Courier New" w:hAnsi="Courier New" w:cs="Courier New" w:hint="default"/>
+      </w:rPr>
+    </w:lvl>
+    <w:lvl w:ilvl="8" w:tplc="04090005" w:tentative="1">
+      <w:start w:val="1"/>
+      <w:numFmt w:val="bullet"/>
+      <w:lvlText w:val=""/>
+      <w:lvlJc w:val="left"/>
+      <w:pPr>
+        <w:ind w:left="6480" w:hanging="360"/>
+      </w:pPr>
+      <w:rPr>
+        <w:rFonts w:ascii="Wingdings" w:hAnsi="Wingdings" w:hint="default"/>
+      </w:rPr>
+    </w:lvl>
+  </w:abstractNum>
   <w:num w:numId="1" w16cid:durableId="902369886">
     <w:abstractNumId w:val="0"/>
   </w:num>
@@ -12804,6 +14083,9 @@
   </w:num>
   <w:num w:numId="5" w16cid:durableId="450318521">
     <w:abstractNumId w:val="1"/>
+  </w:num>
+  <w:num w:numId="6" w16cid:durableId="1728213965">
+    <w:abstractNumId w:val="5"/>
   </w:num>
 </w:numbering>
 </file>
@@ -13208,7 +14490,7 @@
   <w:style w:type="paragraph" w:default="1" w:styleId="Normal">
     <w:name w:val="Normal"/>
     <w:qFormat/>
-    <w:rsid w:val="003808EA"/>
+    <w:rsid w:val="00024D71"/>
   </w:style>
   <w:style w:type="paragraph" w:styleId="Heading1">
     <w:name w:val="heading 1"/>
@@ -13411,6 +14693,7 @@
   <w:style w:type="character" w:default="1" w:styleId="DefaultParagraphFont">
     <w:name w:val="Default Paragraph Font"/>
     <w:uiPriority w:val="1"/>
+    <w:semiHidden/>
     <w:unhideWhenUsed/>
   </w:style>
   <w:style w:type="table" w:default="1" w:styleId="TableNormal">

</xml_diff>

<commit_message>
Added contributions, spelling mistake fix
</commit_message>
<xml_diff>
--- a/Design/CMSC4900Group2 - Design Paper.docx
+++ b/Design/CMSC4900Group2 - Design Paper.docx
@@ -7157,7 +7157,35 @@
               <w:rPr>
                 <w:rFonts w:ascii="Times New Roman" w:hAnsi="Times New Roman" w:cs="Times New Roman"/>
               </w:rPr>
-              <w:t xml:space="preserve"> activity button is pushed an activity object will be created giving the object a unique activity ID and storing the ID of the user creating the activity. Once created, the activity will ask for the input of activity type, distance, duration, date, route name (Optional), and Pace (Optional). Once all the needed data is added to the activity it will be stored in the database.</w:t>
+              <w:t xml:space="preserve"> activity button is pushed an activity object will be </w:t>
+            </w:r>
+            <w:proofErr w:type="gramStart"/>
+            <w:r>
+              <w:rPr>
+                <w:rFonts w:ascii="Times New Roman" w:hAnsi="Times New Roman" w:cs="Times New Roman"/>
+              </w:rPr>
+              <w:t>created</w:t>
+            </w:r>
+            <w:proofErr w:type="gramEnd"/>
+            <w:r>
+              <w:rPr>
+                <w:rFonts w:ascii="Times New Roman" w:hAnsi="Times New Roman" w:cs="Times New Roman"/>
+              </w:rPr>
+              <w:t xml:space="preserve"> giving the object a unique activity ID and storing the ID of the user </w:t>
+            </w:r>
+            <w:proofErr w:type="gramStart"/>
+            <w:r>
+              <w:rPr>
+                <w:rFonts w:ascii="Times New Roman" w:hAnsi="Times New Roman" w:cs="Times New Roman"/>
+              </w:rPr>
+              <w:t>creating</w:t>
+            </w:r>
+            <w:proofErr w:type="gramEnd"/>
+            <w:r>
+              <w:rPr>
+                <w:rFonts w:ascii="Times New Roman" w:hAnsi="Times New Roman" w:cs="Times New Roman"/>
+              </w:rPr>
+              <w:t xml:space="preserve"> the activity. Once created, the activity will ask for the input of activity type, distance, duration, date, route name (Optional), and Pace (Optional). Once all the needed data is added to the activity it will be stored in the database.</w:t>
             </w:r>
           </w:p>
         </w:tc>
@@ -14766,7 +14794,21 @@
           <w:rFonts w:ascii="Times New Roman" w:hAnsi="Times New Roman" w:cs="Times New Roman"/>
           <w:color w:val="000000" w:themeColor="text1"/>
         </w:rPr>
-        <w:t xml:space="preserve">Diagrams, Desigen details, </w:t>
+        <w:t xml:space="preserve">Diagrams, </w:t>
+      </w:r>
+      <w:r>
+        <w:rPr>
+          <w:rFonts w:ascii="Times New Roman" w:hAnsi="Times New Roman" w:cs="Times New Roman"/>
+          <w:color w:val="000000" w:themeColor="text1"/>
+        </w:rPr>
+        <w:t>Design</w:t>
+      </w:r>
+      <w:r>
+        <w:rPr>
+          <w:rFonts w:ascii="Times New Roman" w:hAnsi="Times New Roman" w:cs="Times New Roman"/>
+          <w:color w:val="000000" w:themeColor="text1"/>
+        </w:rPr>
+        <w:t xml:space="preserve"> details, </w:t>
       </w:r>
       <w:r>
         <w:rPr>
@@ -14814,6 +14856,34 @@
     <w:p>
       <w:pPr>
         <w:numPr>
+          <w:ilvl w:val="2"/>
+          <w:numId w:val="1"/>
+        </w:numPr>
+        <w:suppressAutoHyphens/>
+        <w:spacing w:line="480" w:lineRule="auto"/>
+        <w:rPr>
+          <w:rFonts w:ascii="Times New Roman" w:hAnsi="Times New Roman" w:cs="Times New Roman"/>
+          <w:color w:val="000000" w:themeColor="text1"/>
+        </w:rPr>
+      </w:pPr>
+      <w:r>
+        <w:rPr>
+          <w:rFonts w:ascii="Times New Roman" w:hAnsi="Times New Roman" w:cs="Times New Roman"/>
+          <w:color w:val="000000" w:themeColor="text1"/>
+        </w:rPr>
+        <w:t>Function Descriptions, Abstract, Decision: Programming Languages/</w:t>
+      </w:r>
+      <w:r>
+        <w:rPr>
+          <w:rFonts w:ascii="Times New Roman" w:hAnsi="Times New Roman" w:cs="Times New Roman"/>
+          <w:color w:val="000000" w:themeColor="text1"/>
+        </w:rPr>
+        <w:t xml:space="preserve"> Reuse / Portability, Description of the Document</w:t>
+      </w:r>
+    </w:p>
+    <w:p>
+      <w:pPr>
+        <w:numPr>
           <w:ilvl w:val="0"/>
           <w:numId w:val="1"/>
         </w:numPr>
@@ -14863,7 +14933,15 @@
           <w:rFonts w:ascii="Times New Roman" w:hAnsi="Times New Roman" w:cs="Times New Roman"/>
           <w:color w:val="000000" w:themeColor="text1"/>
         </w:rPr>
-        <w:t>In addition to the writing of each section, all team members took part in proof reading and formatting ensuring the creation of a clear, concise and well-organized document. Together the team worked to check for proper grammar, proper citation, and adherence to all formatting guidelines.</w:t>
+        <w:t xml:space="preserve">In addition to the writing of each section, all team members took part in proof reading and formatting ensuring the creation of a clear, concise and well-organized document. Together </w:t>
+      </w:r>
+      <w:r>
+        <w:rPr>
+          <w:rFonts w:ascii="Times New Roman" w:hAnsi="Times New Roman" w:cs="Times New Roman"/>
+          <w:color w:val="000000" w:themeColor="text1"/>
+        </w:rPr>
+        <w:lastRenderedPageBreak/>
+        <w:t>the team worked to check for proper grammar, proper citation, and adherence to all formatting guidelines.</w:t>
       </w:r>
     </w:p>
     <w:p>
@@ -14893,7 +14971,6 @@
           <w:szCs w:val="24"/>
           <w:u w:val="single"/>
         </w:rPr>
-        <w:lastRenderedPageBreak/>
         <w:t>Appendix III: Workflow Authentication</w:t>
       </w:r>
       <w:bookmarkEnd w:id="34"/>
@@ -15340,6 +15417,7 @@
           <w:rFonts w:ascii="Times New Roman" w:hAnsi="Times New Roman" w:cs="Times New Roman"/>
           <w:color w:val="000000" w:themeColor="text1"/>
         </w:rPr>
+        <w:lastRenderedPageBreak/>
         <w:t>Signature:</w:t>
       </w:r>
       <w:r>
@@ -15460,7 +15538,6 @@
           <w:szCs w:val="24"/>
           <w:u w:val="single"/>
         </w:rPr>
-        <w:lastRenderedPageBreak/>
         <w:t>Appendix IV: Report from Writing Center</w:t>
       </w:r>
       <w:bookmarkEnd w:id="36"/>
@@ -17201,6 +17278,7 @@
   <w:style w:type="character" w:default="1" w:styleId="DefaultParagraphFont">
     <w:name w:val="Default Paragraph Font"/>
     <w:uiPriority w:val="1"/>
+    <w:semiHidden/>
     <w:unhideWhenUsed/>
   </w:style>
   <w:style w:type="table" w:default="1" w:styleId="TableNormal">

</xml_diff>

<commit_message>
DATAFLOW and my contributions
</commit_message>
<xml_diff>
--- a/Design/CMSC4900Group2 - Design Paper.docx
+++ b/Design/CMSC4900Group2 - Design Paper.docx
@@ -3227,23 +3227,7 @@
           <w:rFonts w:ascii="Times New Roman" w:hAnsi="Times New Roman" w:cs="Times New Roman"/>
           <w:color w:val="000000" w:themeColor="text1"/>
         </w:rPr>
-        <w:t xml:space="preserve">The developers will use the information in this document to gain insight </w:t>
-      </w:r>
-      <w:proofErr w:type="gramStart"/>
-      <w:r>
-        <w:rPr>
-          <w:rFonts w:ascii="Times New Roman" w:hAnsi="Times New Roman" w:cs="Times New Roman"/>
-          <w:color w:val="000000" w:themeColor="text1"/>
-        </w:rPr>
-        <w:t>on</w:t>
-      </w:r>
-      <w:proofErr w:type="gramEnd"/>
-      <w:r>
-        <w:rPr>
-          <w:rFonts w:ascii="Times New Roman" w:hAnsi="Times New Roman" w:cs="Times New Roman"/>
-          <w:color w:val="000000" w:themeColor="text1"/>
-        </w:rPr>
-        <w:t xml:space="preserve"> their best process to handle the project</w:t>
+        <w:t>The developers will use the information in this document to gain insight on their best process to handle the project</w:t>
       </w:r>
       <w:r>
         <w:rPr>
@@ -3370,23 +3354,7 @@
           <w:rFonts w:ascii="Times New Roman" w:hAnsi="Times New Roman" w:cs="Times New Roman"/>
           <w:color w:val="000000" w:themeColor="text1"/>
         </w:rPr>
-        <w:t xml:space="preserve">It will be used by the software developers </w:t>
-      </w:r>
-      <w:proofErr w:type="gramStart"/>
-      <w:r>
-        <w:rPr>
-          <w:rFonts w:ascii="Times New Roman" w:hAnsi="Times New Roman" w:cs="Times New Roman"/>
-          <w:color w:val="000000" w:themeColor="text1"/>
-        </w:rPr>
-        <w:t>as a way to</w:t>
-      </w:r>
-      <w:proofErr w:type="gramEnd"/>
-      <w:r>
-        <w:rPr>
-          <w:rFonts w:ascii="Times New Roman" w:hAnsi="Times New Roman" w:cs="Times New Roman"/>
-          <w:color w:val="000000" w:themeColor="text1"/>
-        </w:rPr>
-        <w:t xml:space="preserve"> ensure the project stays on track without too many disruptions or delays.</w:t>
+        <w:t>It will be used by the software developers as a way to ensure the project stays on track without too many disruptions or delays.</w:t>
       </w:r>
     </w:p>
     <w:p>
@@ -3526,23 +3494,7 @@
           <w:rFonts w:ascii="Times New Roman" w:hAnsi="Times New Roman" w:cs="Times New Roman"/>
           <w:color w:val="000000" w:themeColor="text1"/>
         </w:rPr>
-        <w:t xml:space="preserve"> </w:t>
-      </w:r>
-      <w:proofErr w:type="gramStart"/>
-      <w:r>
-        <w:rPr>
-          <w:rFonts w:ascii="Times New Roman" w:hAnsi="Times New Roman" w:cs="Times New Roman"/>
-          <w:color w:val="000000" w:themeColor="text1"/>
-        </w:rPr>
-        <w:t>the software</w:t>
-      </w:r>
-      <w:proofErr w:type="gramEnd"/>
-      <w:r>
-        <w:rPr>
-          <w:rFonts w:ascii="Times New Roman" w:hAnsi="Times New Roman" w:cs="Times New Roman"/>
-          <w:color w:val="000000" w:themeColor="text1"/>
-        </w:rPr>
-        <w:t xml:space="preserve"> developers and designers as there are many technical terms and phrases within. This document is not meant to be read by the client, but it may be in the best interest of them to have a technically capable </w:t>
+        <w:t xml:space="preserve"> the software developers and designers as there are many technical terms and phrases within. This document is not meant to be read by the client, but it may be in the best interest of them to have a technically capable </w:t>
       </w:r>
       <w:r>
         <w:rPr>
@@ -3977,21 +3929,7 @@
         <w:rPr>
           <w:rFonts w:ascii="Times New Roman" w:hAnsi="Times New Roman" w:cs="Times New Roman"/>
         </w:rPr>
-        <w:t xml:space="preserve">  Modules will be designed with an object-oriented approach, aiding reusability and time efficiency. All team members are trained </w:t>
-      </w:r>
-      <w:proofErr w:type="gramStart"/>
-      <w:r>
-        <w:rPr>
-          <w:rFonts w:ascii="Times New Roman" w:hAnsi="Times New Roman" w:cs="Times New Roman"/>
-        </w:rPr>
-        <w:t>on</w:t>
-      </w:r>
-      <w:proofErr w:type="gramEnd"/>
-      <w:r>
-        <w:rPr>
-          <w:rFonts w:ascii="Times New Roman" w:hAnsi="Times New Roman" w:cs="Times New Roman"/>
-        </w:rPr>
-        <w:t xml:space="preserve"> the </w:t>
+        <w:t xml:space="preserve">  Modules will be designed with an object-oriented approach, aiding reusability and time efficiency. All team members are trained on the </w:t>
       </w:r>
       <w:r>
         <w:rPr>
@@ -4810,7 +4748,7 @@
         <w:rPr>
           <w:rFonts w:ascii="Times New Roman" w:hAnsi="Times New Roman" w:cs="Times New Roman"/>
         </w:rPr>
-        <w:t>/</w:t>
+        <w:t>.</w:t>
       </w:r>
     </w:p>
     <w:p>
@@ -4861,6 +4799,12 @@
         </w:rPr>
         <w:t>e</w:t>
       </w:r>
+      <w:r>
+        <w:rPr>
+          <w:rFonts w:ascii="Times New Roman" w:hAnsi="Times New Roman" w:cs="Times New Roman"/>
+        </w:rPr>
+        <w:t>.</w:t>
+      </w:r>
     </w:p>
     <w:p>
       <w:pPr>
@@ -5089,6 +5033,12 @@
         </w:rPr>
         <w:t>interacts with the Database Module to store and retrieve leaderboard data</w:t>
       </w:r>
+      <w:r>
+        <w:rPr>
+          <w:rFonts w:ascii="Times New Roman" w:hAnsi="Times New Roman" w:cs="Times New Roman"/>
+        </w:rPr>
+        <w:t>.</w:t>
+      </w:r>
     </w:p>
     <w:p>
       <w:pPr>
@@ -5317,6 +5267,7 @@
           <w:szCs w:val="24"/>
           <w:u w:val="single"/>
         </w:rPr>
+        <w:lastRenderedPageBreak/>
         <w:t>Data Flow</w:t>
       </w:r>
       <w:r>
@@ -5340,6 +5291,46 @@
           <w:rFonts w:ascii="Times New Roman" w:hAnsi="Times New Roman" w:cs="Times New Roman"/>
         </w:rPr>
       </w:pPr>
+      <w:r>
+        <w:rPr>
+          <w:rFonts w:ascii="Times New Roman" w:hAnsi="Times New Roman" w:cs="Times New Roman"/>
+        </w:rPr>
+        <w:drawing>
+          <wp:inline distT="0" distB="0" distL="0" distR="0" wp14:anchorId="0FBD94EF" wp14:editId="34711BBF">
+            <wp:extent cx="5943600" cy="3450590"/>
+            <wp:effectExtent l="0" t="0" r="0" b="0"/>
+            <wp:docPr id="1646117167" name="Picture 1" descr="A diagram of a software application&#10;&#10;AI-generated content may be incorrect."/>
+            <wp:cNvGraphicFramePr>
+              <a:graphicFrameLocks xmlns:a="http://schemas.openxmlformats.org/drawingml/2006/main" noChangeAspect="1"/>
+            </wp:cNvGraphicFramePr>
+            <a:graphic xmlns:a="http://schemas.openxmlformats.org/drawingml/2006/main">
+              <a:graphicData uri="http://schemas.openxmlformats.org/drawingml/2006/picture">
+                <pic:pic xmlns:pic="http://schemas.openxmlformats.org/drawingml/2006/picture">
+                  <pic:nvPicPr>
+                    <pic:cNvPr id="1646117167" name="Picture 1" descr="A diagram of a software application&#10;&#10;AI-generated content may be incorrect."/>
+                    <pic:cNvPicPr/>
+                  </pic:nvPicPr>
+                  <pic:blipFill>
+                    <a:blip r:embed="rId11"/>
+                    <a:stretch>
+                      <a:fillRect/>
+                    </a:stretch>
+                  </pic:blipFill>
+                  <pic:spPr>
+                    <a:xfrm>
+                      <a:off x="0" y="0"/>
+                      <a:ext cx="5943600" cy="3450590"/>
+                    </a:xfrm>
+                    <a:prstGeom prst="rect">
+                      <a:avLst/>
+                    </a:prstGeom>
+                  </pic:spPr>
+                </pic:pic>
+              </a:graphicData>
+            </a:graphic>
+          </wp:inline>
+        </w:drawing>
+      </w:r>
     </w:p>
     <w:p>
       <w:pPr>
@@ -5347,17 +5338,161 @@
         <w:jc w:val="center"/>
         <w:rPr>
           <w:rFonts w:ascii="Times New Roman" w:hAnsi="Times New Roman" w:cs="Times New Roman"/>
-          <w:i/>
-          <w:iCs/>
-        </w:rPr>
-      </w:pPr>
-      <w:r>
-        <w:rPr>
-          <w:rFonts w:ascii="Times New Roman" w:hAnsi="Times New Roman" w:cs="Times New Roman"/>
-          <w:i/>
-          <w:iCs/>
-        </w:rPr>
-        <w:t>Insert diagram 3 here</w:t>
+        </w:rPr>
+      </w:pPr>
+      <w:bookmarkStart w:id="16" w:name="_Toc215596109"/>
+      <w:r>
+        <w:rPr>
+          <w:rFonts w:ascii="Times New Roman" w:hAnsi="Times New Roman" w:cs="Times New Roman"/>
+        </w:rPr>
+        <w:t xml:space="preserve">Figure </w:t>
+      </w:r>
+      <w:r>
+        <w:rPr>
+          <w:rFonts w:ascii="Times New Roman" w:hAnsi="Times New Roman" w:cs="Times New Roman"/>
+        </w:rPr>
+        <w:t>3</w:t>
+      </w:r>
+      <w:r>
+        <w:rPr>
+          <w:rFonts w:ascii="Times New Roman" w:hAnsi="Times New Roman" w:cs="Times New Roman"/>
+        </w:rPr>
+        <w:t xml:space="preserve">: </w:t>
+      </w:r>
+      <w:r>
+        <w:rPr>
+          <w:rFonts w:ascii="Times New Roman" w:hAnsi="Times New Roman" w:cs="Times New Roman"/>
+        </w:rPr>
+        <w:t>Data Flow Diagram</w:t>
+      </w:r>
+    </w:p>
+    <w:p>
+      <w:pPr>
+        <w:spacing w:line="480" w:lineRule="auto"/>
+        <w:rPr>
+          <w:rFonts w:ascii="Times New Roman" w:hAnsi="Times New Roman" w:cs="Times New Roman"/>
+        </w:rPr>
+      </w:pPr>
+      <w:r>
+        <w:rPr>
+          <w:rFonts w:ascii="Times New Roman" w:hAnsi="Times New Roman" w:cs="Times New Roman"/>
+        </w:rPr>
+        <w:tab/>
+        <w:t>Figure 3</w:t>
+      </w:r>
+      <w:r>
+        <w:rPr>
+          <w:rFonts w:ascii="Times New Roman" w:hAnsi="Times New Roman" w:cs="Times New Roman"/>
+        </w:rPr>
+        <w:t xml:space="preserve"> models the primary data flow of the Vulcan Activity Tracker</w:t>
+      </w:r>
+      <w:r>
+        <w:rPr>
+          <w:rFonts w:ascii="Times New Roman" w:hAnsi="Times New Roman" w:cs="Times New Roman"/>
+        </w:rPr>
+        <w:t xml:space="preserve"> web application. The process begins with the user attempting to login on the web applications front end</w:t>
+      </w:r>
+      <w:r>
+        <w:rPr>
+          <w:rFonts w:ascii="Times New Roman" w:hAnsi="Times New Roman" w:cs="Times New Roman"/>
+        </w:rPr>
+        <w:t xml:space="preserve"> UI, the login credentials entered by the user are passed to the </w:t>
+      </w:r>
+      <w:r>
+        <w:rPr>
+          <w:rFonts w:ascii="Times New Roman" w:hAnsi="Times New Roman" w:cs="Times New Roman"/>
+        </w:rPr>
+        <w:t>authentication module for validation comparing the credentials to valid credentials in the database</w:t>
+      </w:r>
+      <w:r>
+        <w:rPr>
+          <w:rFonts w:ascii="Times New Roman" w:hAnsi="Times New Roman" w:cs="Times New Roman"/>
+        </w:rPr>
+        <w:t xml:space="preserve">. Upon a successful login </w:t>
+      </w:r>
+      <w:r>
+        <w:rPr>
+          <w:rFonts w:ascii="Times New Roman" w:hAnsi="Times New Roman" w:cs="Times New Roman"/>
+        </w:rPr>
+        <w:t xml:space="preserve">the home screen </w:t>
+      </w:r>
+      <w:r>
+        <w:rPr>
+          <w:rFonts w:ascii="Times New Roman" w:hAnsi="Times New Roman" w:cs="Times New Roman"/>
+        </w:rPr>
+        <w:t xml:space="preserve">of the activity tracker </w:t>
+      </w:r>
+      <w:r>
+        <w:rPr>
+          <w:rFonts w:ascii="Times New Roman" w:hAnsi="Times New Roman" w:cs="Times New Roman"/>
+        </w:rPr>
+        <w:t xml:space="preserve">is displayed on the front end to the user </w:t>
+      </w:r>
+      <w:r>
+        <w:rPr>
+          <w:rFonts w:ascii="Times New Roman" w:hAnsi="Times New Roman" w:cs="Times New Roman"/>
+        </w:rPr>
+        <w:t xml:space="preserve">and </w:t>
+      </w:r>
+      <w:r>
+        <w:rPr>
+          <w:rFonts w:ascii="Times New Roman" w:hAnsi="Times New Roman" w:cs="Times New Roman"/>
+        </w:rPr>
+        <w:t xml:space="preserve">they </w:t>
+      </w:r>
+      <w:r>
+        <w:rPr>
+          <w:rFonts w:ascii="Times New Roman" w:hAnsi="Times New Roman" w:cs="Times New Roman"/>
+        </w:rPr>
+        <w:t xml:space="preserve">can access </w:t>
+      </w:r>
+      <w:r>
+        <w:rPr>
+          <w:rFonts w:ascii="Times New Roman" w:hAnsi="Times New Roman" w:cs="Times New Roman"/>
+        </w:rPr>
+        <w:t xml:space="preserve">all the functional modules, including </w:t>
+      </w:r>
+      <w:r>
+        <w:rPr>
+          <w:rFonts w:ascii="Times New Roman" w:hAnsi="Times New Roman" w:cs="Times New Roman"/>
+        </w:rPr>
+        <w:t>Activity Management, Group/Club Management</w:t>
+      </w:r>
+      <w:r>
+        <w:rPr>
+          <w:rFonts w:ascii="Times New Roman" w:hAnsi="Times New Roman" w:cs="Times New Roman"/>
+        </w:rPr>
+        <w:t>, and Leaderboards</w:t>
+      </w:r>
+      <w:r>
+        <w:rPr>
+          <w:rFonts w:ascii="Times New Roman" w:hAnsi="Times New Roman" w:cs="Times New Roman"/>
+        </w:rPr>
+        <w:t xml:space="preserve"> features</w:t>
+      </w:r>
+      <w:r>
+        <w:rPr>
+          <w:rFonts w:ascii="Times New Roman" w:hAnsi="Times New Roman" w:cs="Times New Roman"/>
+        </w:rPr>
+        <w:t xml:space="preserve">. Each module individually communicates </w:t>
+      </w:r>
+      <w:r>
+        <w:rPr>
+          <w:rFonts w:ascii="Times New Roman" w:hAnsi="Times New Roman" w:cs="Times New Roman"/>
+        </w:rPr>
+        <w:t xml:space="preserve">with the database module to store, retrieve </w:t>
+      </w:r>
+      <w:r>
+        <w:rPr>
+          <w:rFonts w:ascii="Times New Roman" w:hAnsi="Times New Roman" w:cs="Times New Roman"/>
+        </w:rPr>
+        <w:t xml:space="preserve">or update information. Responses from the database module are then updated and presented to </w:t>
+      </w:r>
+      <w:r>
+        <w:rPr>
+          <w:rFonts w:ascii="Times New Roman" w:hAnsi="Times New Roman" w:cs="Times New Roman"/>
+        </w:rPr>
+        <w:t>the user via the front end web application.</w:t>
       </w:r>
     </w:p>
     <w:p>
@@ -5375,7 +5510,6 @@
           <w:u w:val="single"/>
         </w:rPr>
       </w:pPr>
-      <w:bookmarkStart w:id="16" w:name="_Toc215596109"/>
       <w:r>
         <w:rPr>
           <w:rFonts w:ascii="Times New Roman" w:hAnsi="Times New Roman" w:cs="Times New Roman"/>
@@ -5484,7 +5618,7 @@
                     <pic:cNvPicPr/>
                   </pic:nvPicPr>
                   <pic:blipFill>
-                    <a:blip r:embed="rId11"/>
+                    <a:blip r:embed="rId12"/>
                     <a:stretch>
                       <a:fillRect/>
                     </a:stretch>
@@ -5834,19 +5968,11 @@
                 <w:rFonts w:ascii="Times New Roman" w:hAnsi="Times New Roman" w:cs="Times New Roman"/>
               </w:rPr>
             </w:pPr>
-            <w:proofErr w:type="gramStart"/>
-            <w:r>
-              <w:rPr>
-                <w:rFonts w:ascii="Times New Roman" w:hAnsi="Times New Roman" w:cs="Times New Roman"/>
-              </w:rPr>
-              <w:t>FirstName :</w:t>
-            </w:r>
-            <w:proofErr w:type="gramEnd"/>
-            <w:r>
-              <w:rPr>
-                <w:rFonts w:ascii="Times New Roman" w:hAnsi="Times New Roman" w:cs="Times New Roman"/>
-              </w:rPr>
-              <w:t xml:space="preserve"> </w:t>
+            <w:r>
+              <w:rPr>
+                <w:rFonts w:ascii="Times New Roman" w:hAnsi="Times New Roman" w:cs="Times New Roman"/>
+              </w:rPr>
+              <w:t xml:space="preserve">FirstName : </w:t>
             </w:r>
             <w:r>
               <w:rPr>
@@ -5862,19 +5988,11 @@
                 <w:rFonts w:ascii="Times New Roman" w:hAnsi="Times New Roman" w:cs="Times New Roman"/>
               </w:rPr>
             </w:pPr>
-            <w:proofErr w:type="gramStart"/>
-            <w:r>
-              <w:rPr>
-                <w:rFonts w:ascii="Times New Roman" w:hAnsi="Times New Roman" w:cs="Times New Roman"/>
-              </w:rPr>
-              <w:t>LastName :</w:t>
-            </w:r>
-            <w:proofErr w:type="gramEnd"/>
-            <w:r>
-              <w:rPr>
-                <w:rFonts w:ascii="Times New Roman" w:hAnsi="Times New Roman" w:cs="Times New Roman"/>
-              </w:rPr>
-              <w:t xml:space="preserve"> string</w:t>
+            <w:r>
+              <w:rPr>
+                <w:rFonts w:ascii="Times New Roman" w:hAnsi="Times New Roman" w:cs="Times New Roman"/>
+              </w:rPr>
+              <w:t>LastName : string</w:t>
             </w:r>
           </w:p>
           <w:p>
@@ -5884,19 +6002,11 @@
                 <w:rFonts w:ascii="Times New Roman" w:hAnsi="Times New Roman" w:cs="Times New Roman"/>
               </w:rPr>
             </w:pPr>
-            <w:proofErr w:type="gramStart"/>
-            <w:r>
-              <w:rPr>
-                <w:rFonts w:ascii="Times New Roman" w:hAnsi="Times New Roman" w:cs="Times New Roman"/>
-              </w:rPr>
-              <w:t>UserID :</w:t>
-            </w:r>
-            <w:proofErr w:type="gramEnd"/>
-            <w:r>
-              <w:rPr>
-                <w:rFonts w:ascii="Times New Roman" w:hAnsi="Times New Roman" w:cs="Times New Roman"/>
-              </w:rPr>
-              <w:t xml:space="preserve"> int</w:t>
+            <w:r>
+              <w:rPr>
+                <w:rFonts w:ascii="Times New Roman" w:hAnsi="Times New Roman" w:cs="Times New Roman"/>
+              </w:rPr>
+              <w:t>UserID : int</w:t>
             </w:r>
           </w:p>
           <w:p>
@@ -5906,19 +6016,11 @@
                 <w:rFonts w:ascii="Times New Roman" w:hAnsi="Times New Roman" w:cs="Times New Roman"/>
               </w:rPr>
             </w:pPr>
-            <w:proofErr w:type="gramStart"/>
-            <w:r>
-              <w:rPr>
-                <w:rFonts w:ascii="Times New Roman" w:hAnsi="Times New Roman" w:cs="Times New Roman"/>
-              </w:rPr>
-              <w:t>Email :</w:t>
-            </w:r>
-            <w:proofErr w:type="gramEnd"/>
-            <w:r>
-              <w:rPr>
-                <w:rFonts w:ascii="Times New Roman" w:hAnsi="Times New Roman" w:cs="Times New Roman"/>
-              </w:rPr>
-              <w:t xml:space="preserve"> string</w:t>
+            <w:r>
+              <w:rPr>
+                <w:rFonts w:ascii="Times New Roman" w:hAnsi="Times New Roman" w:cs="Times New Roman"/>
+              </w:rPr>
+              <w:t>Email : string</w:t>
             </w:r>
           </w:p>
           <w:p>
@@ -5928,19 +6030,11 @@
                 <w:rFonts w:ascii="Times New Roman" w:hAnsi="Times New Roman" w:cs="Times New Roman"/>
               </w:rPr>
             </w:pPr>
-            <w:proofErr w:type="gramStart"/>
-            <w:r>
-              <w:rPr>
-                <w:rFonts w:ascii="Times New Roman" w:hAnsi="Times New Roman" w:cs="Times New Roman"/>
-              </w:rPr>
-              <w:t>Password :</w:t>
-            </w:r>
-            <w:proofErr w:type="gramEnd"/>
-            <w:r>
-              <w:rPr>
-                <w:rFonts w:ascii="Times New Roman" w:hAnsi="Times New Roman" w:cs="Times New Roman"/>
-              </w:rPr>
-              <w:t xml:space="preserve"> string</w:t>
+            <w:r>
+              <w:rPr>
+                <w:rFonts w:ascii="Times New Roman" w:hAnsi="Times New Roman" w:cs="Times New Roman"/>
+              </w:rPr>
+              <w:t>Password : string</w:t>
             </w:r>
           </w:p>
           <w:p>
@@ -5950,19 +6044,11 @@
                 <w:rFonts w:ascii="Times New Roman" w:hAnsi="Times New Roman" w:cs="Times New Roman"/>
               </w:rPr>
             </w:pPr>
-            <w:proofErr w:type="gramStart"/>
-            <w:r>
-              <w:rPr>
-                <w:rFonts w:ascii="Times New Roman" w:hAnsi="Times New Roman" w:cs="Times New Roman"/>
-              </w:rPr>
-              <w:t>Groups :</w:t>
-            </w:r>
-            <w:proofErr w:type="gramEnd"/>
-            <w:r>
-              <w:rPr>
-                <w:rFonts w:ascii="Times New Roman" w:hAnsi="Times New Roman" w:cs="Times New Roman"/>
-              </w:rPr>
-              <w:t xml:space="preserve"> list&lt;Groups&gt;</w:t>
+            <w:r>
+              <w:rPr>
+                <w:rFonts w:ascii="Times New Roman" w:hAnsi="Times New Roman" w:cs="Times New Roman"/>
+              </w:rPr>
+              <w:t>Groups : list&lt;Groups&gt;</w:t>
             </w:r>
           </w:p>
         </w:tc>
@@ -6003,7 +6089,6 @@
                 <w:rFonts w:ascii="Times New Roman" w:hAnsi="Times New Roman" w:cs="Times New Roman"/>
               </w:rPr>
             </w:pPr>
-            <w:proofErr w:type="gramStart"/>
             <w:r>
               <w:rPr>
                 <w:rFonts w:ascii="Times New Roman" w:hAnsi="Times New Roman" w:cs="Times New Roman"/>
@@ -6014,14 +6099,7 @@
               <w:rPr>
                 <w:rFonts w:ascii="Times New Roman" w:hAnsi="Times New Roman" w:cs="Times New Roman"/>
               </w:rPr>
-              <w:t>alidateLogin(</w:t>
-            </w:r>
-            <w:proofErr w:type="gramEnd"/>
-            <w:r>
-              <w:rPr>
-                <w:rFonts w:ascii="Times New Roman" w:hAnsi="Times New Roman" w:cs="Times New Roman"/>
-              </w:rPr>
-              <w:t>)</w:t>
+              <w:t>alidateLogin()</w:t>
             </w:r>
           </w:p>
           <w:p>
@@ -6031,7 +6109,6 @@
                 <w:rFonts w:ascii="Times New Roman" w:hAnsi="Times New Roman" w:cs="Times New Roman"/>
               </w:rPr>
             </w:pPr>
-            <w:proofErr w:type="gramStart"/>
             <w:r>
               <w:rPr>
                 <w:rFonts w:ascii="Times New Roman" w:hAnsi="Times New Roman" w:cs="Times New Roman"/>
@@ -6042,14 +6119,7 @@
               <w:rPr>
                 <w:rFonts w:ascii="Times New Roman" w:hAnsi="Times New Roman" w:cs="Times New Roman"/>
               </w:rPr>
-              <w:t>pdateProfile(</w:t>
-            </w:r>
-            <w:proofErr w:type="gramEnd"/>
-            <w:r>
-              <w:rPr>
-                <w:rFonts w:ascii="Times New Roman" w:hAnsi="Times New Roman" w:cs="Times New Roman"/>
-              </w:rPr>
-              <w:t>)</w:t>
+              <w:t>pdateProfile()</w:t>
             </w:r>
           </w:p>
           <w:p>
@@ -6059,19 +6129,11 @@
                 <w:rFonts w:ascii="Times New Roman" w:hAnsi="Times New Roman" w:cs="Times New Roman"/>
               </w:rPr>
             </w:pPr>
-            <w:proofErr w:type="gramStart"/>
-            <w:r>
-              <w:rPr>
-                <w:rFonts w:ascii="Times New Roman" w:hAnsi="Times New Roman" w:cs="Times New Roman"/>
-              </w:rPr>
-              <w:t>JoinGroup(</w:t>
-            </w:r>
-            <w:proofErr w:type="gramEnd"/>
-            <w:r>
-              <w:rPr>
-                <w:rFonts w:ascii="Times New Roman" w:hAnsi="Times New Roman" w:cs="Times New Roman"/>
-              </w:rPr>
-              <w:t>)</w:t>
+            <w:r>
+              <w:rPr>
+                <w:rFonts w:ascii="Times New Roman" w:hAnsi="Times New Roman" w:cs="Times New Roman"/>
+              </w:rPr>
+              <w:t>JoinGroup()</w:t>
             </w:r>
           </w:p>
           <w:p>
@@ -6081,19 +6143,11 @@
                 <w:rFonts w:ascii="Times New Roman" w:hAnsi="Times New Roman" w:cs="Times New Roman"/>
               </w:rPr>
             </w:pPr>
-            <w:proofErr w:type="gramStart"/>
-            <w:r>
-              <w:rPr>
-                <w:rFonts w:ascii="Times New Roman" w:hAnsi="Times New Roman" w:cs="Times New Roman"/>
-              </w:rPr>
-              <w:t>ViewActivities(</w:t>
-            </w:r>
-            <w:proofErr w:type="gramEnd"/>
-            <w:r>
-              <w:rPr>
-                <w:rFonts w:ascii="Times New Roman" w:hAnsi="Times New Roman" w:cs="Times New Roman"/>
-              </w:rPr>
-              <w:t>)</w:t>
+            <w:r>
+              <w:rPr>
+                <w:rFonts w:ascii="Times New Roman" w:hAnsi="Times New Roman" w:cs="Times New Roman"/>
+              </w:rPr>
+              <w:t>ViewActivities()</w:t>
             </w:r>
           </w:p>
         </w:tc>
@@ -6303,21 +6357,7 @@
               <w:rPr>
                 <w:rFonts w:ascii="Times New Roman" w:hAnsi="Times New Roman" w:cs="Times New Roman"/>
               </w:rPr>
-              <w:t xml:space="preserve">The User Class holds the data needed for each user. It will hold the first name, last name, email and password that the user used to sign up, after </w:t>
-            </w:r>
-            <w:proofErr w:type="gramStart"/>
-            <w:r>
-              <w:rPr>
-                <w:rFonts w:ascii="Times New Roman" w:hAnsi="Times New Roman" w:cs="Times New Roman"/>
-              </w:rPr>
-              <w:t>sign</w:t>
-            </w:r>
-            <w:proofErr w:type="gramEnd"/>
-            <w:r>
-              <w:rPr>
-                <w:rFonts w:ascii="Times New Roman" w:hAnsi="Times New Roman" w:cs="Times New Roman"/>
-              </w:rPr>
-              <w:t xml:space="preserve"> up each user will be given a User ID which is an integer used to link the user to their activities and groups.</w:t>
+              <w:t>The User Class holds the data needed for each user. It will hold the first name, last name, email and password that the user used to sign up, after sign up each user will be given a User ID which is an integer used to link the user to their activities and groups.</w:t>
             </w:r>
           </w:p>
         </w:tc>
@@ -6383,19 +6423,11 @@
           <w:rFonts w:ascii="Times New Roman" w:hAnsi="Times New Roman" w:cs="Times New Roman"/>
         </w:rPr>
       </w:pPr>
-      <w:proofErr w:type="gramStart"/>
-      <w:r>
-        <w:rPr>
-          <w:rFonts w:ascii="Times New Roman" w:hAnsi="Times New Roman" w:cs="Times New Roman"/>
-        </w:rPr>
-        <w:t>ValidateLogin(</w:t>
-      </w:r>
-      <w:proofErr w:type="gramEnd"/>
-      <w:r>
-        <w:rPr>
-          <w:rFonts w:ascii="Times New Roman" w:hAnsi="Times New Roman" w:cs="Times New Roman"/>
-        </w:rPr>
-        <w:t xml:space="preserve">) </w:t>
+      <w:r>
+        <w:rPr>
+          <w:rFonts w:ascii="Times New Roman" w:hAnsi="Times New Roman" w:cs="Times New Roman"/>
+        </w:rPr>
+        <w:t xml:space="preserve">ValidateLogin() </w:t>
       </w:r>
       <w:r>
         <w:rPr>
@@ -6416,19 +6448,11 @@
           <w:rFonts w:ascii="Times New Roman" w:hAnsi="Times New Roman" w:cs="Times New Roman"/>
         </w:rPr>
       </w:pPr>
-      <w:proofErr w:type="gramStart"/>
-      <w:r>
-        <w:rPr>
-          <w:rFonts w:ascii="Times New Roman" w:hAnsi="Times New Roman" w:cs="Times New Roman"/>
-        </w:rPr>
-        <w:t>UpdateProfile(</w:t>
-      </w:r>
-      <w:proofErr w:type="gramEnd"/>
-      <w:r>
-        <w:rPr>
-          <w:rFonts w:ascii="Times New Roman" w:hAnsi="Times New Roman" w:cs="Times New Roman"/>
-        </w:rPr>
-        <w:t>)</w:t>
+      <w:r>
+        <w:rPr>
+          <w:rFonts w:ascii="Times New Roman" w:hAnsi="Times New Roman" w:cs="Times New Roman"/>
+        </w:rPr>
+        <w:t>UpdateProfile()</w:t>
       </w:r>
       <w:r>
         <w:rPr>
@@ -6449,19 +6473,11 @@
           <w:rFonts w:ascii="Times New Roman" w:hAnsi="Times New Roman" w:cs="Times New Roman"/>
         </w:rPr>
       </w:pPr>
-      <w:proofErr w:type="gramStart"/>
-      <w:r>
-        <w:rPr>
-          <w:rFonts w:ascii="Times New Roman" w:hAnsi="Times New Roman" w:cs="Times New Roman"/>
-        </w:rPr>
-        <w:t>JoinGroup(</w:t>
-      </w:r>
-      <w:proofErr w:type="gramEnd"/>
-      <w:r>
-        <w:rPr>
-          <w:rFonts w:ascii="Times New Roman" w:hAnsi="Times New Roman" w:cs="Times New Roman"/>
-        </w:rPr>
-        <w:t>)</w:t>
+      <w:r>
+        <w:rPr>
+          <w:rFonts w:ascii="Times New Roman" w:hAnsi="Times New Roman" w:cs="Times New Roman"/>
+        </w:rPr>
+        <w:t>JoinGroup()</w:t>
       </w:r>
       <w:r>
         <w:rPr>
@@ -6488,19 +6504,11 @@
           <w:rFonts w:ascii="Times New Roman" w:hAnsi="Times New Roman" w:cs="Times New Roman"/>
         </w:rPr>
       </w:pPr>
-      <w:proofErr w:type="gramStart"/>
-      <w:r>
-        <w:rPr>
-          <w:rFonts w:ascii="Times New Roman" w:hAnsi="Times New Roman" w:cs="Times New Roman"/>
-        </w:rPr>
-        <w:t>ViewActivities(</w:t>
-      </w:r>
-      <w:proofErr w:type="gramEnd"/>
-      <w:r>
-        <w:rPr>
-          <w:rFonts w:ascii="Times New Roman" w:hAnsi="Times New Roman" w:cs="Times New Roman"/>
-        </w:rPr>
-        <w:t>)</w:t>
+      <w:r>
+        <w:rPr>
+          <w:rFonts w:ascii="Times New Roman" w:hAnsi="Times New Roman" w:cs="Times New Roman"/>
+        </w:rPr>
+        <w:t>ViewActivities()</w:t>
       </w:r>
       <w:r>
         <w:rPr>
@@ -6618,27 +6626,17 @@
                 <w:rFonts w:ascii="Times New Roman" w:hAnsi="Times New Roman" w:cs="Times New Roman"/>
               </w:rPr>
             </w:pPr>
-            <w:proofErr w:type="spellStart"/>
-            <w:proofErr w:type="gramStart"/>
             <w:r>
               <w:rPr>
                 <w:rFonts w:ascii="Times New Roman" w:hAnsi="Times New Roman" w:cs="Times New Roman"/>
               </w:rPr>
               <w:t>ActivityID</w:t>
             </w:r>
-            <w:proofErr w:type="spellEnd"/>
-            <w:r>
-              <w:rPr>
-                <w:rFonts w:ascii="Times New Roman" w:hAnsi="Times New Roman" w:cs="Times New Roman"/>
-              </w:rPr>
-              <w:t xml:space="preserve"> :</w:t>
-            </w:r>
-            <w:proofErr w:type="gramEnd"/>
-            <w:r>
-              <w:rPr>
-                <w:rFonts w:ascii="Times New Roman" w:hAnsi="Times New Roman" w:cs="Times New Roman"/>
-              </w:rPr>
-              <w:t xml:space="preserve"> int</w:t>
+            <w:r>
+              <w:rPr>
+                <w:rFonts w:ascii="Times New Roman" w:hAnsi="Times New Roman" w:cs="Times New Roman"/>
+              </w:rPr>
+              <w:t xml:space="preserve"> : int</w:t>
             </w:r>
           </w:p>
           <w:p>
@@ -6648,7 +6646,6 @@
                 <w:rFonts w:ascii="Times New Roman" w:hAnsi="Times New Roman" w:cs="Times New Roman"/>
               </w:rPr>
             </w:pPr>
-            <w:proofErr w:type="gramStart"/>
             <w:r>
               <w:rPr>
                 <w:rFonts w:ascii="Times New Roman" w:hAnsi="Times New Roman" w:cs="Times New Roman"/>
@@ -6659,14 +6656,7 @@
               <w:rPr>
                 <w:rFonts w:ascii="Times New Roman" w:hAnsi="Times New Roman" w:cs="Times New Roman"/>
               </w:rPr>
-              <w:t xml:space="preserve"> :</w:t>
-            </w:r>
-            <w:proofErr w:type="gramEnd"/>
-            <w:r>
-              <w:rPr>
-                <w:rFonts w:ascii="Times New Roman" w:hAnsi="Times New Roman" w:cs="Times New Roman"/>
-              </w:rPr>
-              <w:t xml:space="preserve"> int</w:t>
+              <w:t xml:space="preserve"> : int</w:t>
             </w:r>
           </w:p>
           <w:p>
@@ -6676,27 +6666,17 @@
                 <w:rFonts w:ascii="Times New Roman" w:hAnsi="Times New Roman" w:cs="Times New Roman"/>
               </w:rPr>
             </w:pPr>
-            <w:proofErr w:type="spellStart"/>
-            <w:proofErr w:type="gramStart"/>
             <w:r>
               <w:rPr>
                 <w:rFonts w:ascii="Times New Roman" w:hAnsi="Times New Roman" w:cs="Times New Roman"/>
               </w:rPr>
               <w:t>ActivityType</w:t>
             </w:r>
-            <w:proofErr w:type="spellEnd"/>
-            <w:r>
-              <w:rPr>
-                <w:rFonts w:ascii="Times New Roman" w:hAnsi="Times New Roman" w:cs="Times New Roman"/>
-              </w:rPr>
-              <w:t xml:space="preserve"> :</w:t>
-            </w:r>
-            <w:proofErr w:type="gramEnd"/>
-            <w:r>
-              <w:rPr>
-                <w:rFonts w:ascii="Times New Roman" w:hAnsi="Times New Roman" w:cs="Times New Roman"/>
-              </w:rPr>
-              <w:t xml:space="preserve"> string</w:t>
+            <w:r>
+              <w:rPr>
+                <w:rFonts w:ascii="Times New Roman" w:hAnsi="Times New Roman" w:cs="Times New Roman"/>
+              </w:rPr>
+              <w:t xml:space="preserve"> : string</w:t>
             </w:r>
           </w:p>
           <w:p>
@@ -6706,7 +6686,6 @@
                 <w:rFonts w:ascii="Times New Roman" w:hAnsi="Times New Roman" w:cs="Times New Roman"/>
               </w:rPr>
             </w:pPr>
-            <w:proofErr w:type="gramStart"/>
             <w:r>
               <w:rPr>
                 <w:rFonts w:ascii="Times New Roman" w:hAnsi="Times New Roman" w:cs="Times New Roman"/>
@@ -6717,14 +6696,7 @@
               <w:rPr>
                 <w:rFonts w:ascii="Times New Roman" w:hAnsi="Times New Roman" w:cs="Times New Roman"/>
               </w:rPr>
-              <w:t xml:space="preserve"> :</w:t>
-            </w:r>
-            <w:proofErr w:type="gramEnd"/>
-            <w:r>
-              <w:rPr>
-                <w:rFonts w:ascii="Times New Roman" w:hAnsi="Times New Roman" w:cs="Times New Roman"/>
-              </w:rPr>
-              <w:t xml:space="preserve"> float</w:t>
+              <w:t xml:space="preserve"> : float</w:t>
             </w:r>
           </w:p>
           <w:p>
@@ -6734,7 +6706,6 @@
                 <w:rFonts w:ascii="Times New Roman" w:hAnsi="Times New Roman" w:cs="Times New Roman"/>
               </w:rPr>
             </w:pPr>
-            <w:proofErr w:type="gramStart"/>
             <w:r>
               <w:rPr>
                 <w:rFonts w:ascii="Times New Roman" w:hAnsi="Times New Roman" w:cs="Times New Roman"/>
@@ -6745,14 +6716,7 @@
               <w:rPr>
                 <w:rFonts w:ascii="Times New Roman" w:hAnsi="Times New Roman" w:cs="Times New Roman"/>
               </w:rPr>
-              <w:t xml:space="preserve"> :</w:t>
-            </w:r>
-            <w:proofErr w:type="gramEnd"/>
-            <w:r>
-              <w:rPr>
-                <w:rFonts w:ascii="Times New Roman" w:hAnsi="Times New Roman" w:cs="Times New Roman"/>
-              </w:rPr>
-              <w:t xml:space="preserve"> float</w:t>
+              <w:t xml:space="preserve"> : float</w:t>
             </w:r>
           </w:p>
           <w:p>
@@ -6762,7 +6726,6 @@
                 <w:rFonts w:ascii="Times New Roman" w:hAnsi="Times New Roman" w:cs="Times New Roman"/>
               </w:rPr>
             </w:pPr>
-            <w:proofErr w:type="gramStart"/>
             <w:r>
               <w:rPr>
                 <w:rFonts w:ascii="Times New Roman" w:hAnsi="Times New Roman" w:cs="Times New Roman"/>
@@ -6773,14 +6736,7 @@
               <w:rPr>
                 <w:rFonts w:ascii="Times New Roman" w:hAnsi="Times New Roman" w:cs="Times New Roman"/>
               </w:rPr>
-              <w:t xml:space="preserve"> :</w:t>
-            </w:r>
-            <w:proofErr w:type="gramEnd"/>
-            <w:r>
-              <w:rPr>
-                <w:rFonts w:ascii="Times New Roman" w:hAnsi="Times New Roman" w:cs="Times New Roman"/>
-              </w:rPr>
-              <w:t xml:space="preserve"> date</w:t>
+              <w:t xml:space="preserve"> : date</w:t>
             </w:r>
           </w:p>
           <w:p>
@@ -6790,27 +6746,17 @@
                 <w:rFonts w:ascii="Times New Roman" w:hAnsi="Times New Roman" w:cs="Times New Roman"/>
               </w:rPr>
             </w:pPr>
-            <w:proofErr w:type="spellStart"/>
-            <w:proofErr w:type="gramStart"/>
             <w:r>
               <w:rPr>
                 <w:rFonts w:ascii="Times New Roman" w:hAnsi="Times New Roman" w:cs="Times New Roman"/>
               </w:rPr>
               <w:t>RouteName</w:t>
             </w:r>
-            <w:proofErr w:type="spellEnd"/>
-            <w:r>
-              <w:rPr>
-                <w:rFonts w:ascii="Times New Roman" w:hAnsi="Times New Roman" w:cs="Times New Roman"/>
-              </w:rPr>
-              <w:t xml:space="preserve"> :</w:t>
-            </w:r>
-            <w:proofErr w:type="gramEnd"/>
-            <w:r>
-              <w:rPr>
-                <w:rFonts w:ascii="Times New Roman" w:hAnsi="Times New Roman" w:cs="Times New Roman"/>
-              </w:rPr>
-              <w:t xml:space="preserve"> string</w:t>
+            <w:r>
+              <w:rPr>
+                <w:rFonts w:ascii="Times New Roman" w:hAnsi="Times New Roman" w:cs="Times New Roman"/>
+              </w:rPr>
+              <w:t xml:space="preserve"> : string</w:t>
             </w:r>
           </w:p>
           <w:p>
@@ -6820,19 +6766,11 @@
                 <w:rFonts w:ascii="Times New Roman" w:hAnsi="Times New Roman" w:cs="Times New Roman"/>
               </w:rPr>
             </w:pPr>
-            <w:proofErr w:type="gramStart"/>
-            <w:r>
-              <w:rPr>
-                <w:rFonts w:ascii="Times New Roman" w:hAnsi="Times New Roman" w:cs="Times New Roman"/>
-              </w:rPr>
-              <w:t>Pace :</w:t>
-            </w:r>
-            <w:proofErr w:type="gramEnd"/>
-            <w:r>
-              <w:rPr>
-                <w:rFonts w:ascii="Times New Roman" w:hAnsi="Times New Roman" w:cs="Times New Roman"/>
-              </w:rPr>
-              <w:t xml:space="preserve"> float</w:t>
+            <w:r>
+              <w:rPr>
+                <w:rFonts w:ascii="Times New Roman" w:hAnsi="Times New Roman" w:cs="Times New Roman"/>
+              </w:rPr>
+              <w:t>Pace : float</w:t>
             </w:r>
           </w:p>
         </w:tc>
@@ -6873,19 +6811,11 @@
                 <w:rFonts w:ascii="Times New Roman" w:hAnsi="Times New Roman" w:cs="Times New Roman"/>
               </w:rPr>
             </w:pPr>
-            <w:proofErr w:type="gramStart"/>
-            <w:r>
-              <w:rPr>
-                <w:rFonts w:ascii="Times New Roman" w:hAnsi="Times New Roman" w:cs="Times New Roman"/>
-              </w:rPr>
-              <w:t>CreateActivity(</w:t>
-            </w:r>
-            <w:proofErr w:type="gramEnd"/>
-            <w:r>
-              <w:rPr>
-                <w:rFonts w:ascii="Times New Roman" w:hAnsi="Times New Roman" w:cs="Times New Roman"/>
-              </w:rPr>
-              <w:t>)</w:t>
+            <w:r>
+              <w:rPr>
+                <w:rFonts w:ascii="Times New Roman" w:hAnsi="Times New Roman" w:cs="Times New Roman"/>
+              </w:rPr>
+              <w:t>CreateActivity()</w:t>
             </w:r>
           </w:p>
           <w:p>
@@ -6895,19 +6825,11 @@
                 <w:rFonts w:ascii="Times New Roman" w:hAnsi="Times New Roman" w:cs="Times New Roman"/>
               </w:rPr>
             </w:pPr>
-            <w:proofErr w:type="gramStart"/>
-            <w:r>
-              <w:rPr>
-                <w:rFonts w:ascii="Times New Roman" w:hAnsi="Times New Roman" w:cs="Times New Roman"/>
-              </w:rPr>
-              <w:t>DeleteActivity(</w:t>
-            </w:r>
-            <w:proofErr w:type="gramEnd"/>
-            <w:r>
-              <w:rPr>
-                <w:rFonts w:ascii="Times New Roman" w:hAnsi="Times New Roman" w:cs="Times New Roman"/>
-              </w:rPr>
-              <w:t>)</w:t>
+            <w:r>
+              <w:rPr>
+                <w:rFonts w:ascii="Times New Roman" w:hAnsi="Times New Roman" w:cs="Times New Roman"/>
+              </w:rPr>
+              <w:t>DeleteActivity()</w:t>
             </w:r>
           </w:p>
           <w:p>
@@ -6917,19 +6839,11 @@
                 <w:rFonts w:ascii="Times New Roman" w:hAnsi="Times New Roman" w:cs="Times New Roman"/>
               </w:rPr>
             </w:pPr>
-            <w:proofErr w:type="gramStart"/>
-            <w:r>
-              <w:rPr>
-                <w:rFonts w:ascii="Times New Roman" w:hAnsi="Times New Roman" w:cs="Times New Roman"/>
-              </w:rPr>
-              <w:t>CalculatePace(</w:t>
-            </w:r>
-            <w:proofErr w:type="gramEnd"/>
-            <w:r>
-              <w:rPr>
-                <w:rFonts w:ascii="Times New Roman" w:hAnsi="Times New Roman" w:cs="Times New Roman"/>
-              </w:rPr>
-              <w:t>)</w:t>
+            <w:r>
+              <w:rPr>
+                <w:rFonts w:ascii="Times New Roman" w:hAnsi="Times New Roman" w:cs="Times New Roman"/>
+              </w:rPr>
+              <w:t>CalculatePace()</w:t>
             </w:r>
           </w:p>
           <w:p>
@@ -6939,19 +6853,11 @@
                 <w:rFonts w:ascii="Times New Roman" w:hAnsi="Times New Roman" w:cs="Times New Roman"/>
               </w:rPr>
             </w:pPr>
-            <w:proofErr w:type="gramStart"/>
-            <w:r>
-              <w:rPr>
-                <w:rFonts w:ascii="Times New Roman" w:hAnsi="Times New Roman" w:cs="Times New Roman"/>
-              </w:rPr>
-              <w:t>GetActivity(</w:t>
-            </w:r>
-            <w:proofErr w:type="gramEnd"/>
-            <w:r>
-              <w:rPr>
-                <w:rFonts w:ascii="Times New Roman" w:hAnsi="Times New Roman" w:cs="Times New Roman"/>
-              </w:rPr>
-              <w:t>)</w:t>
+            <w:r>
+              <w:rPr>
+                <w:rFonts w:ascii="Times New Roman" w:hAnsi="Times New Roman" w:cs="Times New Roman"/>
+              </w:rPr>
+              <w:t>GetActivity()</w:t>
             </w:r>
           </w:p>
         </w:tc>
@@ -6998,19 +6904,11 @@
                 <w:rFonts w:ascii="Times New Roman" w:hAnsi="Times New Roman" w:cs="Times New Roman"/>
               </w:rPr>
             </w:pPr>
-            <w:proofErr w:type="spellStart"/>
-            <w:r>
-              <w:rPr>
-                <w:rFonts w:ascii="Times New Roman" w:hAnsi="Times New Roman" w:cs="Times New Roman"/>
-              </w:rPr>
-              <w:t>ActivityID</w:t>
-            </w:r>
-            <w:proofErr w:type="spellEnd"/>
-            <w:r>
-              <w:rPr>
-                <w:rFonts w:ascii="Times New Roman" w:hAnsi="Times New Roman" w:cs="Times New Roman"/>
-              </w:rPr>
-              <w:t xml:space="preserve"> data member must hold a </w:t>
+            <w:r>
+              <w:rPr>
+                <w:rFonts w:ascii="Times New Roman" w:hAnsi="Times New Roman" w:cs="Times New Roman"/>
+              </w:rPr>
+              <w:t xml:space="preserve">ActivityID data member must hold a </w:t>
             </w:r>
             <w:r>
               <w:rPr>
@@ -7046,19 +6944,11 @@
                 <w:rFonts w:ascii="Times New Roman" w:hAnsi="Times New Roman" w:cs="Times New Roman"/>
               </w:rPr>
             </w:pPr>
-            <w:proofErr w:type="spellStart"/>
-            <w:r>
-              <w:rPr>
-                <w:rFonts w:ascii="Times New Roman" w:hAnsi="Times New Roman" w:cs="Times New Roman"/>
-              </w:rPr>
-              <w:t>ActivityType</w:t>
-            </w:r>
-            <w:proofErr w:type="spellEnd"/>
-            <w:r>
-              <w:rPr>
-                <w:rFonts w:ascii="Times New Roman" w:hAnsi="Times New Roman" w:cs="Times New Roman"/>
-              </w:rPr>
-              <w:t>, Distance, Duration, and Date</w:t>
+            <w:r>
+              <w:rPr>
+                <w:rFonts w:ascii="Times New Roman" w:hAnsi="Times New Roman" w:cs="Times New Roman"/>
+              </w:rPr>
+              <w:t>ActivityType, Distance, Duration, and Date</w:t>
             </w:r>
             <w:r>
               <w:rPr>
@@ -7078,21 +6968,7 @@
               <w:rPr>
                 <w:rFonts w:ascii="Times New Roman" w:hAnsi="Times New Roman" w:cs="Times New Roman"/>
               </w:rPr>
-              <w:t xml:space="preserve">Pace and </w:t>
-            </w:r>
-            <w:proofErr w:type="spellStart"/>
-            <w:r>
-              <w:rPr>
-                <w:rFonts w:ascii="Times New Roman" w:hAnsi="Times New Roman" w:cs="Times New Roman"/>
-              </w:rPr>
-              <w:t>RouteName</w:t>
-            </w:r>
-            <w:proofErr w:type="spellEnd"/>
-            <w:r>
-              <w:rPr>
-                <w:rFonts w:ascii="Times New Roman" w:hAnsi="Times New Roman" w:cs="Times New Roman"/>
-              </w:rPr>
-              <w:t xml:space="preserve"> </w:t>
+              <w:t xml:space="preserve">Pace and RouteName </w:t>
             </w:r>
             <w:r>
               <w:rPr>
@@ -7143,49 +7019,7 @@
               <w:rPr>
                 <w:rFonts w:ascii="Times New Roman" w:hAnsi="Times New Roman" w:cs="Times New Roman"/>
               </w:rPr>
-              <w:t xml:space="preserve">The Activity Class holds the data needed for each activity. As soon as the </w:t>
-            </w:r>
-            <w:proofErr w:type="gramStart"/>
-            <w:r>
-              <w:rPr>
-                <w:rFonts w:ascii="Times New Roman" w:hAnsi="Times New Roman" w:cs="Times New Roman"/>
-              </w:rPr>
-              <w:t>create</w:t>
-            </w:r>
-            <w:proofErr w:type="gramEnd"/>
-            <w:r>
-              <w:rPr>
-                <w:rFonts w:ascii="Times New Roman" w:hAnsi="Times New Roman" w:cs="Times New Roman"/>
-              </w:rPr>
-              <w:t xml:space="preserve"> activity button is pushed an activity object will be </w:t>
-            </w:r>
-            <w:proofErr w:type="gramStart"/>
-            <w:r>
-              <w:rPr>
-                <w:rFonts w:ascii="Times New Roman" w:hAnsi="Times New Roman" w:cs="Times New Roman"/>
-              </w:rPr>
-              <w:t>created</w:t>
-            </w:r>
-            <w:proofErr w:type="gramEnd"/>
-            <w:r>
-              <w:rPr>
-                <w:rFonts w:ascii="Times New Roman" w:hAnsi="Times New Roman" w:cs="Times New Roman"/>
-              </w:rPr>
-              <w:t xml:space="preserve"> giving the object a unique activity ID and storing the ID of the user </w:t>
-            </w:r>
-            <w:proofErr w:type="gramStart"/>
-            <w:r>
-              <w:rPr>
-                <w:rFonts w:ascii="Times New Roman" w:hAnsi="Times New Roman" w:cs="Times New Roman"/>
-              </w:rPr>
-              <w:t>creating</w:t>
-            </w:r>
-            <w:proofErr w:type="gramEnd"/>
-            <w:r>
-              <w:rPr>
-                <w:rFonts w:ascii="Times New Roman" w:hAnsi="Times New Roman" w:cs="Times New Roman"/>
-              </w:rPr>
-              <w:t xml:space="preserve"> the activity. Once created, the activity will ask for the input of activity type, distance, duration, date, route name (Optional), and Pace (Optional). Once all the needed data is added to the activity it will be stored in the database.</w:t>
+              <w:t>The Activity Class holds the data needed for each activity. As soon as the create activity button is pushed an activity object will be created giving the object a unique activity ID and storing the ID of the user creating the activity. Once created, the activity will ask for the input of activity type, distance, duration, date, route name (Optional), and Pace (Optional). Once all the needed data is added to the activity it will be stored in the database.</w:t>
             </w:r>
           </w:p>
         </w:tc>
@@ -7241,19 +7075,11 @@
           <w:rFonts w:ascii="Times New Roman" w:hAnsi="Times New Roman" w:cs="Times New Roman"/>
         </w:rPr>
       </w:pPr>
-      <w:proofErr w:type="gramStart"/>
-      <w:r>
-        <w:rPr>
-          <w:rFonts w:ascii="Times New Roman" w:hAnsi="Times New Roman" w:cs="Times New Roman"/>
-        </w:rPr>
-        <w:t>CreateActivity(</w:t>
-      </w:r>
-      <w:proofErr w:type="gramEnd"/>
-      <w:r>
-        <w:rPr>
-          <w:rFonts w:ascii="Times New Roman" w:hAnsi="Times New Roman" w:cs="Times New Roman"/>
-        </w:rPr>
-        <w:t>) – Adds a new activity to the database</w:t>
+      <w:r>
+        <w:rPr>
+          <w:rFonts w:ascii="Times New Roman" w:hAnsi="Times New Roman" w:cs="Times New Roman"/>
+        </w:rPr>
+        <w:t>CreateActivity() – Adds a new activity to the database</w:t>
       </w:r>
     </w:p>
     <w:p>
@@ -7268,19 +7094,11 @@
           <w:rFonts w:ascii="Times New Roman" w:hAnsi="Times New Roman" w:cs="Times New Roman"/>
         </w:rPr>
       </w:pPr>
-      <w:proofErr w:type="gramStart"/>
-      <w:r>
-        <w:rPr>
-          <w:rFonts w:ascii="Times New Roman" w:hAnsi="Times New Roman" w:cs="Times New Roman"/>
-        </w:rPr>
-        <w:t>DeleteActivity(</w:t>
-      </w:r>
-      <w:proofErr w:type="gramEnd"/>
-      <w:r>
-        <w:rPr>
-          <w:rFonts w:ascii="Times New Roman" w:hAnsi="Times New Roman" w:cs="Times New Roman"/>
-        </w:rPr>
-        <w:t>)</w:t>
+      <w:r>
+        <w:rPr>
+          <w:rFonts w:ascii="Times New Roman" w:hAnsi="Times New Roman" w:cs="Times New Roman"/>
+        </w:rPr>
+        <w:t>DeleteActivity()</w:t>
       </w:r>
       <w:r>
         <w:rPr>
@@ -7313,19 +7131,11 @@
           <w:rFonts w:ascii="Times New Roman" w:hAnsi="Times New Roman" w:cs="Times New Roman"/>
         </w:rPr>
       </w:pPr>
-      <w:proofErr w:type="gramStart"/>
-      <w:r>
-        <w:rPr>
-          <w:rFonts w:ascii="Times New Roman" w:hAnsi="Times New Roman" w:cs="Times New Roman"/>
-        </w:rPr>
-        <w:t>CalculatePace(</w:t>
-      </w:r>
-      <w:proofErr w:type="gramEnd"/>
-      <w:r>
-        <w:rPr>
-          <w:rFonts w:ascii="Times New Roman" w:hAnsi="Times New Roman" w:cs="Times New Roman"/>
-        </w:rPr>
-        <w:t>)</w:t>
+      <w:r>
+        <w:rPr>
+          <w:rFonts w:ascii="Times New Roman" w:hAnsi="Times New Roman" w:cs="Times New Roman"/>
+        </w:rPr>
+        <w:t>CalculatePace()</w:t>
       </w:r>
       <w:r>
         <w:rPr>
@@ -7364,19 +7174,11 @@
           <w:rFonts w:ascii="Times New Roman" w:hAnsi="Times New Roman" w:cs="Times New Roman"/>
         </w:rPr>
       </w:pPr>
-      <w:proofErr w:type="gramStart"/>
-      <w:r>
-        <w:rPr>
-          <w:rFonts w:ascii="Times New Roman" w:hAnsi="Times New Roman" w:cs="Times New Roman"/>
-        </w:rPr>
-        <w:t>GetActivity(</w:t>
-      </w:r>
-      <w:proofErr w:type="gramEnd"/>
-      <w:r>
-        <w:rPr>
-          <w:rFonts w:ascii="Times New Roman" w:hAnsi="Times New Roman" w:cs="Times New Roman"/>
-        </w:rPr>
-        <w:t>)</w:t>
+      <w:r>
+        <w:rPr>
+          <w:rFonts w:ascii="Times New Roman" w:hAnsi="Times New Roman" w:cs="Times New Roman"/>
+        </w:rPr>
+        <w:t>GetActivity()</w:t>
       </w:r>
       <w:r>
         <w:rPr>
@@ -7490,27 +7292,17 @@
                 <w:rFonts w:ascii="Times New Roman" w:hAnsi="Times New Roman" w:cs="Times New Roman"/>
               </w:rPr>
             </w:pPr>
-            <w:proofErr w:type="spellStart"/>
-            <w:proofErr w:type="gramStart"/>
             <w:r>
               <w:rPr>
                 <w:rFonts w:ascii="Times New Roman" w:hAnsi="Times New Roman" w:cs="Times New Roman"/>
               </w:rPr>
               <w:t>GroupID</w:t>
             </w:r>
-            <w:proofErr w:type="spellEnd"/>
-            <w:r>
-              <w:rPr>
-                <w:rFonts w:ascii="Times New Roman" w:hAnsi="Times New Roman" w:cs="Times New Roman"/>
-              </w:rPr>
-              <w:t xml:space="preserve"> :</w:t>
-            </w:r>
-            <w:proofErr w:type="gramEnd"/>
-            <w:r>
-              <w:rPr>
-                <w:rFonts w:ascii="Times New Roman" w:hAnsi="Times New Roman" w:cs="Times New Roman"/>
-              </w:rPr>
-              <w:t xml:space="preserve"> int</w:t>
+            <w:r>
+              <w:rPr>
+                <w:rFonts w:ascii="Times New Roman" w:hAnsi="Times New Roman" w:cs="Times New Roman"/>
+              </w:rPr>
+              <w:t xml:space="preserve"> : int</w:t>
             </w:r>
           </w:p>
           <w:p>
@@ -7520,27 +7312,17 @@
                 <w:rFonts w:ascii="Times New Roman" w:hAnsi="Times New Roman" w:cs="Times New Roman"/>
               </w:rPr>
             </w:pPr>
-            <w:proofErr w:type="spellStart"/>
-            <w:proofErr w:type="gramStart"/>
             <w:r>
               <w:rPr>
                 <w:rFonts w:ascii="Times New Roman" w:hAnsi="Times New Roman" w:cs="Times New Roman"/>
               </w:rPr>
               <w:t>GroupName</w:t>
             </w:r>
-            <w:proofErr w:type="spellEnd"/>
-            <w:r>
-              <w:rPr>
-                <w:rFonts w:ascii="Times New Roman" w:hAnsi="Times New Roman" w:cs="Times New Roman"/>
-              </w:rPr>
-              <w:t xml:space="preserve"> :</w:t>
-            </w:r>
-            <w:proofErr w:type="gramEnd"/>
-            <w:r>
-              <w:rPr>
-                <w:rFonts w:ascii="Times New Roman" w:hAnsi="Times New Roman" w:cs="Times New Roman"/>
-              </w:rPr>
-              <w:t xml:space="preserve"> string</w:t>
+            <w:r>
+              <w:rPr>
+                <w:rFonts w:ascii="Times New Roman" w:hAnsi="Times New Roman" w:cs="Times New Roman"/>
+              </w:rPr>
+              <w:t xml:space="preserve"> : string</w:t>
             </w:r>
           </w:p>
           <w:p>
@@ -7550,27 +7332,17 @@
                 <w:rFonts w:ascii="Times New Roman" w:hAnsi="Times New Roman" w:cs="Times New Roman"/>
               </w:rPr>
             </w:pPr>
-            <w:proofErr w:type="spellStart"/>
-            <w:proofErr w:type="gramStart"/>
             <w:r>
               <w:rPr>
                 <w:rFonts w:ascii="Times New Roman" w:hAnsi="Times New Roman" w:cs="Times New Roman"/>
               </w:rPr>
               <w:t>AdminID</w:t>
             </w:r>
-            <w:proofErr w:type="spellEnd"/>
-            <w:r>
-              <w:rPr>
-                <w:rFonts w:ascii="Times New Roman" w:hAnsi="Times New Roman" w:cs="Times New Roman"/>
-              </w:rPr>
-              <w:t xml:space="preserve"> :</w:t>
-            </w:r>
-            <w:proofErr w:type="gramEnd"/>
-            <w:r>
-              <w:rPr>
-                <w:rFonts w:ascii="Times New Roman" w:hAnsi="Times New Roman" w:cs="Times New Roman"/>
-              </w:rPr>
-              <w:t xml:space="preserve"> int</w:t>
+            <w:r>
+              <w:rPr>
+                <w:rFonts w:ascii="Times New Roman" w:hAnsi="Times New Roman" w:cs="Times New Roman"/>
+              </w:rPr>
+              <w:t xml:space="preserve"> : int</w:t>
             </w:r>
           </w:p>
           <w:p>
@@ -7580,7 +7352,6 @@
                 <w:rFonts w:ascii="Times New Roman" w:hAnsi="Times New Roman" w:cs="Times New Roman"/>
               </w:rPr>
             </w:pPr>
-            <w:proofErr w:type="gramStart"/>
             <w:r>
               <w:rPr>
                 <w:rFonts w:ascii="Times New Roman" w:hAnsi="Times New Roman" w:cs="Times New Roman"/>
@@ -7597,14 +7368,7 @@
               <w:rPr>
                 <w:rFonts w:ascii="Times New Roman" w:hAnsi="Times New Roman" w:cs="Times New Roman"/>
               </w:rPr>
-              <w:t xml:space="preserve"> :</w:t>
-            </w:r>
-            <w:proofErr w:type="gramEnd"/>
-            <w:r>
-              <w:rPr>
-                <w:rFonts w:ascii="Times New Roman" w:hAnsi="Times New Roman" w:cs="Times New Roman"/>
-              </w:rPr>
-              <w:t xml:space="preserve"> list&lt;User&gt;</w:t>
+              <w:t xml:space="preserve"> : list&lt;User&gt;</w:t>
             </w:r>
           </w:p>
           <w:p>
@@ -7614,27 +7378,17 @@
                 <w:rFonts w:ascii="Times New Roman" w:hAnsi="Times New Roman" w:cs="Times New Roman"/>
               </w:rPr>
             </w:pPr>
-            <w:proofErr w:type="spellStart"/>
-            <w:proofErr w:type="gramStart"/>
             <w:r>
               <w:rPr>
                 <w:rFonts w:ascii="Times New Roman" w:hAnsi="Times New Roman" w:cs="Times New Roman"/>
               </w:rPr>
               <w:t>GroupLeaderboard</w:t>
             </w:r>
-            <w:proofErr w:type="spellEnd"/>
-            <w:r>
-              <w:rPr>
-                <w:rFonts w:ascii="Times New Roman" w:hAnsi="Times New Roman" w:cs="Times New Roman"/>
-              </w:rPr>
-              <w:t xml:space="preserve"> :</w:t>
-            </w:r>
-            <w:proofErr w:type="gramEnd"/>
-            <w:r>
-              <w:rPr>
-                <w:rFonts w:ascii="Times New Roman" w:hAnsi="Times New Roman" w:cs="Times New Roman"/>
-              </w:rPr>
-              <w:t xml:space="preserve"> leaderboard</w:t>
+            <w:r>
+              <w:rPr>
+                <w:rFonts w:ascii="Times New Roman" w:hAnsi="Times New Roman" w:cs="Times New Roman"/>
+              </w:rPr>
+              <w:t xml:space="preserve"> : leaderboard</w:t>
             </w:r>
           </w:p>
         </w:tc>
@@ -7675,7 +7429,6 @@
                 <w:rFonts w:ascii="Times New Roman" w:hAnsi="Times New Roman" w:cs="Times New Roman"/>
               </w:rPr>
             </w:pPr>
-            <w:proofErr w:type="gramStart"/>
             <w:r>
               <w:rPr>
                 <w:rFonts w:ascii="Times New Roman" w:hAnsi="Times New Roman" w:cs="Times New Roman"/>
@@ -7686,14 +7439,7 @@
               <w:rPr>
                 <w:rFonts w:ascii="Times New Roman" w:hAnsi="Times New Roman" w:cs="Times New Roman"/>
               </w:rPr>
-              <w:t>reateGroup(</w:t>
-            </w:r>
-            <w:proofErr w:type="gramEnd"/>
-            <w:r>
-              <w:rPr>
-                <w:rFonts w:ascii="Times New Roman" w:hAnsi="Times New Roman" w:cs="Times New Roman"/>
-              </w:rPr>
-              <w:t>)</w:t>
+              <w:t>reateGroup()</w:t>
             </w:r>
           </w:p>
           <w:p>
@@ -7703,19 +7449,11 @@
                 <w:rFonts w:ascii="Times New Roman" w:hAnsi="Times New Roman" w:cs="Times New Roman"/>
               </w:rPr>
             </w:pPr>
-            <w:proofErr w:type="gramStart"/>
-            <w:r>
-              <w:rPr>
-                <w:rFonts w:ascii="Times New Roman" w:hAnsi="Times New Roman" w:cs="Times New Roman"/>
-              </w:rPr>
-              <w:t>RequestToJoin(</w:t>
-            </w:r>
-            <w:proofErr w:type="gramEnd"/>
-            <w:r>
-              <w:rPr>
-                <w:rFonts w:ascii="Times New Roman" w:hAnsi="Times New Roman" w:cs="Times New Roman"/>
-              </w:rPr>
-              <w:t>)</w:t>
+            <w:r>
+              <w:rPr>
+                <w:rFonts w:ascii="Times New Roman" w:hAnsi="Times New Roman" w:cs="Times New Roman"/>
+              </w:rPr>
+              <w:t>RequestToJoin()</w:t>
             </w:r>
           </w:p>
           <w:p>
@@ -7725,19 +7463,11 @@
                 <w:rFonts w:ascii="Times New Roman" w:hAnsi="Times New Roman" w:cs="Times New Roman"/>
               </w:rPr>
             </w:pPr>
-            <w:proofErr w:type="gramStart"/>
-            <w:r>
-              <w:rPr>
-                <w:rFonts w:ascii="Times New Roman" w:hAnsi="Times New Roman" w:cs="Times New Roman"/>
-              </w:rPr>
-              <w:t>ApproveMember(</w:t>
-            </w:r>
-            <w:proofErr w:type="gramEnd"/>
-            <w:r>
-              <w:rPr>
-                <w:rFonts w:ascii="Times New Roman" w:hAnsi="Times New Roman" w:cs="Times New Roman"/>
-              </w:rPr>
-              <w:t>)</w:t>
+            <w:r>
+              <w:rPr>
+                <w:rFonts w:ascii="Times New Roman" w:hAnsi="Times New Roman" w:cs="Times New Roman"/>
+              </w:rPr>
+              <w:t>ApproveMember()</w:t>
             </w:r>
           </w:p>
           <w:p>
@@ -7747,19 +7477,11 @@
                 <w:rFonts w:ascii="Times New Roman" w:hAnsi="Times New Roman" w:cs="Times New Roman"/>
               </w:rPr>
             </w:pPr>
-            <w:proofErr w:type="gramStart"/>
-            <w:r>
-              <w:rPr>
-                <w:rFonts w:ascii="Times New Roman" w:hAnsi="Times New Roman" w:cs="Times New Roman"/>
-              </w:rPr>
-              <w:t>RemoveMember(</w:t>
-            </w:r>
-            <w:proofErr w:type="gramEnd"/>
-            <w:r>
-              <w:rPr>
-                <w:rFonts w:ascii="Times New Roman" w:hAnsi="Times New Roman" w:cs="Times New Roman"/>
-              </w:rPr>
-              <w:t>)</w:t>
+            <w:r>
+              <w:rPr>
+                <w:rFonts w:ascii="Times New Roman" w:hAnsi="Times New Roman" w:cs="Times New Roman"/>
+              </w:rPr>
+              <w:t>RemoveMember()</w:t>
             </w:r>
           </w:p>
           <w:p>
@@ -7769,19 +7491,11 @@
                 <w:rFonts w:ascii="Times New Roman" w:hAnsi="Times New Roman" w:cs="Times New Roman"/>
               </w:rPr>
             </w:pPr>
-            <w:proofErr w:type="gramStart"/>
-            <w:r>
-              <w:rPr>
-                <w:rFonts w:ascii="Times New Roman" w:hAnsi="Times New Roman" w:cs="Times New Roman"/>
-              </w:rPr>
-              <w:t>ViewLeaderboard(</w:t>
-            </w:r>
-            <w:proofErr w:type="gramEnd"/>
-            <w:r>
-              <w:rPr>
-                <w:rFonts w:ascii="Times New Roman" w:hAnsi="Times New Roman" w:cs="Times New Roman"/>
-              </w:rPr>
-              <w:t>)</w:t>
+            <w:r>
+              <w:rPr>
+                <w:rFonts w:ascii="Times New Roman" w:hAnsi="Times New Roman" w:cs="Times New Roman"/>
+              </w:rPr>
+              <w:t>ViewLeaderboard()</w:t>
             </w:r>
           </w:p>
         </w:tc>
@@ -7828,19 +7542,11 @@
                 <w:rFonts w:ascii="Times New Roman" w:hAnsi="Times New Roman" w:cs="Times New Roman"/>
               </w:rPr>
             </w:pPr>
-            <w:proofErr w:type="spellStart"/>
-            <w:r>
-              <w:rPr>
-                <w:rFonts w:ascii="Times New Roman" w:hAnsi="Times New Roman" w:cs="Times New Roman"/>
-              </w:rPr>
-              <w:t>GroupID</w:t>
-            </w:r>
-            <w:proofErr w:type="spellEnd"/>
-            <w:r>
-              <w:rPr>
-                <w:rFonts w:ascii="Times New Roman" w:hAnsi="Times New Roman" w:cs="Times New Roman"/>
-              </w:rPr>
-              <w:t xml:space="preserve"> data member must hold a unique ID</w:t>
+            <w:r>
+              <w:rPr>
+                <w:rFonts w:ascii="Times New Roman" w:hAnsi="Times New Roman" w:cs="Times New Roman"/>
+              </w:rPr>
+              <w:t>GroupID data member must hold a unique ID</w:t>
             </w:r>
           </w:p>
           <w:p>
@@ -7850,19 +7556,11 @@
                 <w:rFonts w:ascii="Times New Roman" w:hAnsi="Times New Roman" w:cs="Times New Roman"/>
               </w:rPr>
             </w:pPr>
-            <w:proofErr w:type="spellStart"/>
-            <w:r>
-              <w:rPr>
-                <w:rFonts w:ascii="Times New Roman" w:hAnsi="Times New Roman" w:cs="Times New Roman"/>
-              </w:rPr>
-              <w:t>AdminID</w:t>
-            </w:r>
-            <w:proofErr w:type="spellEnd"/>
-            <w:r>
-              <w:rPr>
-                <w:rFonts w:ascii="Times New Roman" w:hAnsi="Times New Roman" w:cs="Times New Roman"/>
-              </w:rPr>
-              <w:t xml:space="preserve"> data member must hold a valid UserID</w:t>
+            <w:r>
+              <w:rPr>
+                <w:rFonts w:ascii="Times New Roman" w:hAnsi="Times New Roman" w:cs="Times New Roman"/>
+              </w:rPr>
+              <w:t>AdminID data member must hold a valid UserID</w:t>
             </w:r>
           </w:p>
           <w:p>
@@ -7872,19 +7570,11 @@
                 <w:rFonts w:ascii="Times New Roman" w:hAnsi="Times New Roman" w:cs="Times New Roman"/>
               </w:rPr>
             </w:pPr>
-            <w:proofErr w:type="spellStart"/>
-            <w:r>
-              <w:rPr>
-                <w:rFonts w:ascii="Times New Roman" w:hAnsi="Times New Roman" w:cs="Times New Roman"/>
-              </w:rPr>
-              <w:t>GroupName</w:t>
-            </w:r>
-            <w:proofErr w:type="spellEnd"/>
-            <w:r>
-              <w:rPr>
-                <w:rFonts w:ascii="Times New Roman" w:hAnsi="Times New Roman" w:cs="Times New Roman"/>
-              </w:rPr>
-              <w:t xml:space="preserve"> data member must be filled in</w:t>
+            <w:r>
+              <w:rPr>
+                <w:rFonts w:ascii="Times New Roman" w:hAnsi="Times New Roman" w:cs="Times New Roman"/>
+              </w:rPr>
+              <w:t>GroupName data member must be filled in</w:t>
             </w:r>
           </w:p>
         </w:tc>
@@ -7979,19 +7669,11 @@
           <w:rFonts w:ascii="Times New Roman" w:hAnsi="Times New Roman" w:cs="Times New Roman"/>
         </w:rPr>
       </w:pPr>
-      <w:proofErr w:type="gramStart"/>
-      <w:r>
-        <w:rPr>
-          <w:rFonts w:ascii="Times New Roman" w:hAnsi="Times New Roman" w:cs="Times New Roman"/>
-        </w:rPr>
-        <w:t>CreateGroup(</w:t>
-      </w:r>
-      <w:proofErr w:type="gramEnd"/>
-      <w:r>
-        <w:rPr>
-          <w:rFonts w:ascii="Times New Roman" w:hAnsi="Times New Roman" w:cs="Times New Roman"/>
-        </w:rPr>
-        <w:t xml:space="preserve">) – Creates new group and </w:t>
+      <w:r>
+        <w:rPr>
+          <w:rFonts w:ascii="Times New Roman" w:hAnsi="Times New Roman" w:cs="Times New Roman"/>
+        </w:rPr>
+        <w:t xml:space="preserve">CreateGroup() – Creates new group and </w:t>
       </w:r>
       <w:r>
         <w:rPr>
@@ -8012,19 +7694,11 @@
           <w:rFonts w:ascii="Times New Roman" w:hAnsi="Times New Roman" w:cs="Times New Roman"/>
         </w:rPr>
       </w:pPr>
-      <w:proofErr w:type="gramStart"/>
-      <w:r>
-        <w:rPr>
-          <w:rFonts w:ascii="Times New Roman" w:hAnsi="Times New Roman" w:cs="Times New Roman"/>
-        </w:rPr>
-        <w:t>RequestToJoin(</w:t>
-      </w:r>
-      <w:proofErr w:type="gramEnd"/>
-      <w:r>
-        <w:rPr>
-          <w:rFonts w:ascii="Times New Roman" w:hAnsi="Times New Roman" w:cs="Times New Roman"/>
-        </w:rPr>
-        <w:t>)</w:t>
+      <w:r>
+        <w:rPr>
+          <w:rFonts w:ascii="Times New Roman" w:hAnsi="Times New Roman" w:cs="Times New Roman"/>
+        </w:rPr>
+        <w:t>RequestToJoin()</w:t>
       </w:r>
       <w:r>
         <w:rPr>
@@ -8045,19 +7719,11 @@
           <w:rFonts w:ascii="Times New Roman" w:hAnsi="Times New Roman" w:cs="Times New Roman"/>
         </w:rPr>
       </w:pPr>
-      <w:proofErr w:type="gramStart"/>
-      <w:r>
-        <w:rPr>
-          <w:rFonts w:ascii="Times New Roman" w:hAnsi="Times New Roman" w:cs="Times New Roman"/>
-        </w:rPr>
-        <w:t>ApproveMember(</w:t>
-      </w:r>
-      <w:proofErr w:type="gramEnd"/>
-      <w:r>
-        <w:rPr>
-          <w:rFonts w:ascii="Times New Roman" w:hAnsi="Times New Roman" w:cs="Times New Roman"/>
-        </w:rPr>
-        <w:t>)</w:t>
+      <w:r>
+        <w:rPr>
+          <w:rFonts w:ascii="Times New Roman" w:hAnsi="Times New Roman" w:cs="Times New Roman"/>
+        </w:rPr>
+        <w:t>ApproveMember()</w:t>
       </w:r>
       <w:r>
         <w:rPr>
@@ -8078,19 +7744,11 @@
           <w:rFonts w:ascii="Times New Roman" w:hAnsi="Times New Roman" w:cs="Times New Roman"/>
         </w:rPr>
       </w:pPr>
-      <w:proofErr w:type="gramStart"/>
-      <w:r>
-        <w:rPr>
-          <w:rFonts w:ascii="Times New Roman" w:hAnsi="Times New Roman" w:cs="Times New Roman"/>
-        </w:rPr>
-        <w:t>RemoveMember(</w:t>
-      </w:r>
-      <w:proofErr w:type="gramEnd"/>
-      <w:r>
-        <w:rPr>
-          <w:rFonts w:ascii="Times New Roman" w:hAnsi="Times New Roman" w:cs="Times New Roman"/>
-        </w:rPr>
-        <w:t>)</w:t>
+      <w:r>
+        <w:rPr>
+          <w:rFonts w:ascii="Times New Roman" w:hAnsi="Times New Roman" w:cs="Times New Roman"/>
+        </w:rPr>
+        <w:t>RemoveMember()</w:t>
       </w:r>
       <w:r>
         <w:rPr>
@@ -8111,19 +7769,11 @@
           <w:rFonts w:ascii="Times New Roman" w:hAnsi="Times New Roman" w:cs="Times New Roman"/>
         </w:rPr>
       </w:pPr>
-      <w:proofErr w:type="gramStart"/>
-      <w:r>
-        <w:rPr>
-          <w:rFonts w:ascii="Times New Roman" w:hAnsi="Times New Roman" w:cs="Times New Roman"/>
-        </w:rPr>
-        <w:t>ViewLeaderboard(</w:t>
-      </w:r>
-      <w:proofErr w:type="gramEnd"/>
-      <w:r>
-        <w:rPr>
-          <w:rFonts w:ascii="Times New Roman" w:hAnsi="Times New Roman" w:cs="Times New Roman"/>
-        </w:rPr>
-        <w:t>)</w:t>
+      <w:r>
+        <w:rPr>
+          <w:rFonts w:ascii="Times New Roman" w:hAnsi="Times New Roman" w:cs="Times New Roman"/>
+        </w:rPr>
+        <w:t>ViewLeaderboard()</w:t>
       </w:r>
       <w:r>
         <w:rPr>
@@ -8251,7 +7901,6 @@
           <w:color w:val="000000" w:themeColor="text1"/>
         </w:rPr>
       </w:pPr>
-      <w:proofErr w:type="gramStart"/>
       <w:r>
         <w:rPr>
           <w:rFonts w:ascii="Times New Roman" w:hAnsi="Times New Roman" w:cs="Times New Roman"/>
@@ -8272,9 +7921,8 @@
           <w:iCs/>
           <w:color w:val="000000" w:themeColor="text1"/>
         </w:rPr>
-        <w:t>(</w:t>
-      </w:r>
-      <w:proofErr w:type="gramEnd"/>
+        <w:t>():</w:t>
+      </w:r>
       <w:r>
         <w:rPr>
           <w:rFonts w:ascii="Times New Roman" w:hAnsi="Times New Roman" w:cs="Times New Roman"/>
@@ -8284,17 +7932,6 @@
           <w:iCs/>
           <w:color w:val="000000" w:themeColor="text1"/>
         </w:rPr>
-        <w:t>):</w:t>
-      </w:r>
-      <w:r>
-        <w:rPr>
-          <w:rFonts w:ascii="Times New Roman" w:hAnsi="Times New Roman" w:cs="Times New Roman"/>
-          <w:b/>
-          <w:bCs/>
-          <w:i/>
-          <w:iCs/>
-          <w:color w:val="000000" w:themeColor="text1"/>
-        </w:rPr>
         <w:t xml:space="preserve"> </w:t>
       </w:r>
     </w:p>
@@ -8372,23 +8009,7 @@
           <w:rFonts w:ascii="Times New Roman" w:hAnsi="Times New Roman" w:cs="Times New Roman"/>
           <w:color w:val="000000" w:themeColor="text1"/>
         </w:rPr>
-        <w:t xml:space="preserve">a success or error message depending on </w:t>
-      </w:r>
-      <w:proofErr w:type="gramStart"/>
-      <w:r>
-        <w:rPr>
-          <w:rFonts w:ascii="Times New Roman" w:hAnsi="Times New Roman" w:cs="Times New Roman"/>
-          <w:color w:val="000000" w:themeColor="text1"/>
-        </w:rPr>
-        <w:t>whether or not</w:t>
-      </w:r>
-      <w:proofErr w:type="gramEnd"/>
-      <w:r>
-        <w:rPr>
-          <w:rFonts w:ascii="Times New Roman" w:hAnsi="Times New Roman" w:cs="Times New Roman"/>
-          <w:color w:val="000000" w:themeColor="text1"/>
-        </w:rPr>
-        <w:t xml:space="preserve"> the user enters all required data</w:t>
+        <w:t>a success or error message depending on whether or not the user enters all required data</w:t>
       </w:r>
     </w:p>
     <w:p>
@@ -8889,23 +8510,7 @@
           <w:rFonts w:ascii="Times New Roman" w:hAnsi="Times New Roman" w:cs="Times New Roman"/>
           <w:color w:val="000000" w:themeColor="text1"/>
         </w:rPr>
-        <w:t xml:space="preserve">The function will output a success or error message depending on </w:t>
-      </w:r>
-      <w:proofErr w:type="gramStart"/>
-      <w:r>
-        <w:rPr>
-          <w:rFonts w:ascii="Times New Roman" w:hAnsi="Times New Roman" w:cs="Times New Roman"/>
-          <w:color w:val="000000" w:themeColor="text1"/>
-        </w:rPr>
-        <w:t>whether or not</w:t>
-      </w:r>
-      <w:proofErr w:type="gramEnd"/>
-      <w:r>
-        <w:rPr>
-          <w:rFonts w:ascii="Times New Roman" w:hAnsi="Times New Roman" w:cs="Times New Roman"/>
-          <w:color w:val="000000" w:themeColor="text1"/>
-        </w:rPr>
-        <w:t xml:space="preserve"> the user enters all required data</w:t>
+        <w:t>The function will output a success or error message depending on whether or not the user enters all required data</w:t>
       </w:r>
     </w:p>
     <w:p>
@@ -8992,7 +8597,6 @@
     <w:p>
       <w:pPr>
         <w:spacing w:line="480" w:lineRule="auto"/>
-        <w:ind w:left="360"/>
         <w:rPr>
           <w:rFonts w:ascii="Times New Roman" w:hAnsi="Times New Roman" w:cs="Times New Roman"/>
         </w:rPr>
@@ -9111,21 +8715,7 @@
         <w:rPr>
           <w:rFonts w:ascii="Times New Roman" w:hAnsi="Times New Roman" w:cs="Times New Roman"/>
         </w:rPr>
-        <w:t xml:space="preserve">The function will output a success or error message depending on </w:t>
-      </w:r>
-      <w:proofErr w:type="gramStart"/>
-      <w:r>
-        <w:rPr>
-          <w:rFonts w:ascii="Times New Roman" w:hAnsi="Times New Roman" w:cs="Times New Roman"/>
-        </w:rPr>
-        <w:t>whether or not</w:t>
-      </w:r>
-      <w:proofErr w:type="gramEnd"/>
-      <w:r>
-        <w:rPr>
-          <w:rFonts w:ascii="Times New Roman" w:hAnsi="Times New Roman" w:cs="Times New Roman"/>
-        </w:rPr>
-        <w:t xml:space="preserve"> the user enters all required data</w:t>
+        <w:t>The function will output a success or error message depending on whether or not the user enters all required data</w:t>
       </w:r>
     </w:p>
     <w:p>
@@ -9200,7 +8790,6 @@
     <w:p>
       <w:pPr>
         <w:spacing w:line="480" w:lineRule="auto"/>
-        <w:ind w:left="360"/>
         <w:rPr>
           <w:rFonts w:ascii="Times New Roman" w:hAnsi="Times New Roman" w:cs="Times New Roman"/>
         </w:rPr>
@@ -9250,23 +8839,7 @@
         <w:rPr>
           <w:rFonts w:ascii="Times New Roman" w:hAnsi="Times New Roman" w:cs="Times New Roman"/>
         </w:rPr>
-        <w:t xml:space="preserve">There will be </w:t>
-      </w:r>
-      <w:proofErr w:type="spellStart"/>
-      <w:proofErr w:type="gramStart"/>
-      <w:r>
-        <w:rPr>
-          <w:rFonts w:ascii="Times New Roman" w:hAnsi="Times New Roman" w:cs="Times New Roman"/>
-        </w:rPr>
-        <w:t>a</w:t>
-      </w:r>
-      <w:proofErr w:type="spellEnd"/>
-      <w:proofErr w:type="gramEnd"/>
-      <w:r>
-        <w:rPr>
-          <w:rFonts w:ascii="Times New Roman" w:hAnsi="Times New Roman" w:cs="Times New Roman"/>
-        </w:rPr>
-        <w:t xml:space="preserve"> optional input, which will be the user’s reason as to why they would like to join the group</w:t>
+        <w:t>There will be a optional input, which will be the user’s reason as to why they would like to join the group</w:t>
       </w:r>
       <w:r>
         <w:rPr>
@@ -9396,7 +8969,6 @@
     <w:p>
       <w:pPr>
         <w:spacing w:line="480" w:lineRule="auto"/>
-        <w:ind w:left="360"/>
         <w:rPr>
           <w:rFonts w:ascii="Times New Roman" w:hAnsi="Times New Roman" w:cs="Times New Roman"/>
         </w:rPr>
@@ -9594,7 +9166,6 @@
     <w:p>
       <w:pPr>
         <w:spacing w:line="480" w:lineRule="auto"/>
-        <w:ind w:left="360"/>
         <w:rPr>
           <w:rFonts w:ascii="Times New Roman" w:hAnsi="Times New Roman" w:cs="Times New Roman"/>
         </w:rPr>
@@ -9744,7 +9315,6 @@
     <w:p>
       <w:pPr>
         <w:spacing w:line="480" w:lineRule="auto"/>
-        <w:ind w:left="360"/>
         <w:rPr>
           <w:rFonts w:ascii="Times New Roman" w:hAnsi="Times New Roman" w:cs="Times New Roman"/>
         </w:rPr>
@@ -9917,6 +9487,15 @@
         </w:rPr>
         <w:t>push</w:t>
       </w:r>
+    </w:p>
+    <w:p>
+      <w:pPr>
+        <w:spacing w:line="480" w:lineRule="auto"/>
+        <w:ind w:left="360"/>
+        <w:rPr>
+          <w:rFonts w:ascii="Times New Roman" w:hAnsi="Times New Roman" w:cs="Times New Roman"/>
+        </w:rPr>
+      </w:pPr>
     </w:p>
     <w:p>
       <w:pPr>
@@ -9942,7 +9521,6 @@
     <w:p>
       <w:pPr>
         <w:spacing w:line="480" w:lineRule="auto"/>
-        <w:ind w:firstLine="720"/>
         <w:rPr>
           <w:rFonts w:ascii="Times New Roman" w:hAnsi="Times New Roman" w:cs="Times New Roman"/>
         </w:rPr>
@@ -10769,6 +10347,12 @@
         </w:rPr>
         <w:t xml:space="preserve"> Activity Management Module: This module handles gathering and storing activity information</w:t>
       </w:r>
+      <w:r>
+        <w:rPr>
+          <w:rFonts w:ascii="Times New Roman" w:hAnsi="Times New Roman" w:cs="Times New Roman"/>
+        </w:rPr>
+        <w:t>.</w:t>
+      </w:r>
     </w:p>
     <w:p>
       <w:pPr>
@@ -10826,6 +10410,12 @@
         </w:rPr>
         <w:t xml:space="preserve"> Vulcan Activity Tracker</w:t>
       </w:r>
+      <w:r>
+        <w:rPr>
+          <w:rFonts w:ascii="Times New Roman" w:hAnsi="Times New Roman" w:cs="Times New Roman"/>
+        </w:rPr>
+        <w:t>.</w:t>
+      </w:r>
     </w:p>
     <w:p>
       <w:pPr>
@@ -11211,21 +10801,7 @@
         <w:rPr>
           <w:rFonts w:ascii="Times New Roman" w:hAnsi="Times New Roman" w:cs="Times New Roman"/>
         </w:rPr>
-        <w:t xml:space="preserve">be appropriately trained </w:t>
-      </w:r>
-      <w:proofErr w:type="gramStart"/>
-      <w:r>
-        <w:rPr>
-          <w:rFonts w:ascii="Times New Roman" w:hAnsi="Times New Roman" w:cs="Times New Roman"/>
-        </w:rPr>
-        <w:t>on</w:t>
-      </w:r>
-      <w:proofErr w:type="gramEnd"/>
-      <w:r>
-        <w:rPr>
-          <w:rFonts w:ascii="Times New Roman" w:hAnsi="Times New Roman" w:cs="Times New Roman"/>
-        </w:rPr>
-        <w:t xml:space="preserve"> server status code to streamline the process. </w:t>
+        <w:t xml:space="preserve">be appropriately trained on server status code to streamline the process. </w:t>
       </w:r>
       <w:r>
         <w:rPr>
@@ -11829,39 +11405,17 @@
         </w:rPr>
         <w:t xml:space="preserve">brief </w:t>
       </w:r>
-      <w:proofErr w:type="gramStart"/>
-      <w:r>
-        <w:rPr>
-          <w:rFonts w:ascii="Times New Roman" w:hAnsi="Times New Roman" w:cs="Times New Roman"/>
-        </w:rPr>
-        <w:t>guideline</w:t>
-      </w:r>
-      <w:proofErr w:type="gramEnd"/>
-      <w:r>
-        <w:rPr>
-          <w:rFonts w:ascii="Times New Roman" w:hAnsi="Times New Roman" w:cs="Times New Roman"/>
-        </w:rPr>
-        <w:t xml:space="preserve"> of main components;</w:t>
-      </w:r>
-      <w:r>
-        <w:rPr>
-          <w:rFonts w:ascii="Times New Roman" w:hAnsi="Times New Roman" w:cs="Times New Roman"/>
-        </w:rPr>
-        <w:t xml:space="preserve"> however, developers must note that </w:t>
-      </w:r>
-      <w:proofErr w:type="gramStart"/>
-      <w:r>
-        <w:rPr>
-          <w:rFonts w:ascii="Times New Roman" w:hAnsi="Times New Roman" w:cs="Times New Roman"/>
-        </w:rPr>
-        <w:t>innerworkings</w:t>
-      </w:r>
-      <w:proofErr w:type="gramEnd"/>
-      <w:r>
-        <w:rPr>
-          <w:rFonts w:ascii="Times New Roman" w:hAnsi="Times New Roman" w:cs="Times New Roman"/>
-        </w:rPr>
-        <w:t xml:space="preserve"> will each be allotted with complex </w:t>
+      <w:r>
+        <w:rPr>
+          <w:rFonts w:ascii="Times New Roman" w:hAnsi="Times New Roman" w:cs="Times New Roman"/>
+        </w:rPr>
+        <w:t>guideline of main components;</w:t>
+      </w:r>
+      <w:r>
+        <w:rPr>
+          <w:rFonts w:ascii="Times New Roman" w:hAnsi="Times New Roman" w:cs="Times New Roman"/>
+        </w:rPr>
+        <w:t xml:space="preserve"> however, developers must note that innerworkings will each be allotted with complex </w:t>
       </w:r>
       <w:r>
         <w:rPr>
@@ -11972,21 +11526,7 @@
         <w:rPr>
           <w:rFonts w:ascii="Times New Roman" w:hAnsi="Times New Roman" w:cs="Times New Roman"/>
         </w:rPr>
-        <w:t xml:space="preserve"> </w:t>
-      </w:r>
-      <w:proofErr w:type="gramStart"/>
-      <w:r>
-        <w:rPr>
-          <w:rFonts w:ascii="Times New Roman" w:hAnsi="Times New Roman" w:cs="Times New Roman"/>
-        </w:rPr>
-        <w:t>student now has</w:t>
-      </w:r>
-      <w:proofErr w:type="gramEnd"/>
-      <w:r>
-        <w:rPr>
-          <w:rFonts w:ascii="Times New Roman" w:hAnsi="Times New Roman" w:cs="Times New Roman"/>
-        </w:rPr>
-        <w:t xml:space="preserve"> access to fitness tracker amenities </w:t>
+        <w:t xml:space="preserve"> student now has access to fitness tracker amenities </w:t>
       </w:r>
       <w:r>
         <w:rPr>
@@ -12070,21 +11610,7 @@
         <w:rPr>
           <w:rFonts w:ascii="Times New Roman" w:hAnsi="Times New Roman" w:cs="Times New Roman"/>
         </w:rPr>
-        <w:t xml:space="preserve"> </w:t>
-      </w:r>
-      <w:proofErr w:type="gramStart"/>
-      <w:r>
-        <w:rPr>
-          <w:rFonts w:ascii="Times New Roman" w:hAnsi="Times New Roman" w:cs="Times New Roman"/>
-        </w:rPr>
-        <w:t>student</w:t>
-      </w:r>
-      <w:proofErr w:type="gramEnd"/>
-      <w:r>
-        <w:rPr>
-          <w:rFonts w:ascii="Times New Roman" w:hAnsi="Times New Roman" w:cs="Times New Roman"/>
-        </w:rPr>
-        <w:t xml:space="preserve"> can log a fitness activity</w:t>
+        <w:t xml:space="preserve"> student can log a fitness activity</w:t>
       </w:r>
       <w:r>
         <w:rPr>
@@ -12137,21 +11663,7 @@
         <w:rPr>
           <w:rFonts w:ascii="Times New Roman" w:hAnsi="Times New Roman" w:cs="Times New Roman"/>
         </w:rPr>
-        <w:t xml:space="preserve">Location, Group Members, </w:t>
-      </w:r>
-      <w:proofErr w:type="spellStart"/>
-      <w:r>
-        <w:rPr>
-          <w:rFonts w:ascii="Times New Roman" w:hAnsi="Times New Roman" w:cs="Times New Roman"/>
-        </w:rPr>
-        <w:t>ect</w:t>
-      </w:r>
-      <w:proofErr w:type="spellEnd"/>
-      <w:r>
-        <w:rPr>
-          <w:rFonts w:ascii="Times New Roman" w:hAnsi="Times New Roman" w:cs="Times New Roman"/>
-        </w:rPr>
-        <w:t>.</w:t>
+        <w:t>Location, Group Members, ect.</w:t>
       </w:r>
       <w:r>
         <w:rPr>
@@ -12308,23 +11820,13 @@
           <w:iCs/>
         </w:rPr>
       </w:pPr>
-      <w:proofErr w:type="gramStart"/>
       <w:r>
         <w:rPr>
           <w:rFonts w:ascii="Times New Roman" w:hAnsi="Times New Roman" w:cs="Times New Roman"/>
           <w:i/>
           <w:iCs/>
         </w:rPr>
-        <w:t>Fail</w:t>
-      </w:r>
-      <w:proofErr w:type="gramEnd"/>
-      <w:r>
-        <w:rPr>
-          <w:rFonts w:ascii="Times New Roman" w:hAnsi="Times New Roman" w:cs="Times New Roman"/>
-          <w:i/>
-          <w:iCs/>
-        </w:rPr>
-        <w:t>: Code 500</w:t>
+        <w:t>Fail: Code 500</w:t>
       </w:r>
     </w:p>
     <w:p>
@@ -12618,21 +12120,7 @@
         <w:rPr>
           <w:rFonts w:ascii="Times New Roman" w:hAnsi="Times New Roman" w:cs="Times New Roman"/>
         </w:rPr>
-        <w:t xml:space="preserve">. This timeline </w:t>
-      </w:r>
-      <w:proofErr w:type="gramStart"/>
-      <w:r>
-        <w:rPr>
-          <w:rFonts w:ascii="Times New Roman" w:hAnsi="Times New Roman" w:cs="Times New Roman"/>
-        </w:rPr>
-        <w:t>takes into account</w:t>
-      </w:r>
-      <w:proofErr w:type="gramEnd"/>
-      <w:r>
-        <w:rPr>
-          <w:rFonts w:ascii="Times New Roman" w:hAnsi="Times New Roman" w:cs="Times New Roman"/>
-        </w:rPr>
-        <w:t xml:space="preserve"> initial software design through completion of manual, documentation</w:t>
+        <w:t>. This timeline takes into account initial software design through completion of manual, documentation</w:t>
       </w:r>
       <w:r>
         <w:rPr>
@@ -13887,32 +13375,14 @@
           <w:i/>
           <w:iCs/>
         </w:rPr>
-        <w:t xml:space="preserve">Why Enterprises Are Still Choosing Python </w:t>
-      </w:r>
-      <w:proofErr w:type="gramStart"/>
+        <w:t>Why Enterprises Are Still Choosing Python For Backend Development</w:t>
+      </w:r>
       <w:r>
         <w:rPr>
           <w:rFonts w:ascii="Times New Roman" w:hAnsi="Times New Roman" w:cs="Times New Roman"/>
           <w:i/>
           <w:iCs/>
         </w:rPr>
-        <w:t>For</w:t>
-      </w:r>
-      <w:proofErr w:type="gramEnd"/>
-      <w:r>
-        <w:rPr>
-          <w:rFonts w:ascii="Times New Roman" w:hAnsi="Times New Roman" w:cs="Times New Roman"/>
-          <w:i/>
-          <w:iCs/>
-        </w:rPr>
-        <w:t xml:space="preserve"> Backend Development</w:t>
-      </w:r>
-      <w:r>
-        <w:rPr>
-          <w:rFonts w:ascii="Times New Roman" w:hAnsi="Times New Roman" w:cs="Times New Roman"/>
-          <w:i/>
-          <w:iCs/>
-        </w:rPr>
         <w:t>.</w:t>
       </w:r>
     </w:p>
@@ -13929,7 +13399,7 @@
         </w:rPr>
         <w:tab/>
       </w:r>
-      <w:hyperlink r:id="rId12" w:history="1">
+      <w:hyperlink r:id="rId13" w:history="1">
         <w:r>
           <w:rPr>
             <w:rStyle w:val="Hyperlink"/>
@@ -13995,7 +13465,7 @@
           <w:color w:val="000000" w:themeColor="text1"/>
         </w:rPr>
       </w:pPr>
-      <w:hyperlink r:id="rId13" w:history="1">
+      <w:hyperlink r:id="rId14" w:history="1">
         <w:r>
           <w:rPr>
             <w:rStyle w:val="Hyperlink"/>
@@ -14022,7 +13492,6 @@
         </w:rPr>
         <w:t>IBM. (2025, Feb 14</w:t>
       </w:r>
-      <w:proofErr w:type="gramStart"/>
       <w:r>
         <w:rPr>
           <w:rFonts w:ascii="Times New Roman" w:hAnsi="Times New Roman" w:cs="Times New Roman"/>
@@ -14036,15 +13505,7 @@
           <w:rFonts w:ascii="Times New Roman" w:hAnsi="Times New Roman" w:cs="Times New Roman"/>
           <w:color w:val="000000" w:themeColor="text1"/>
         </w:rPr>
-        <w:t xml:space="preserve"> )</w:t>
-      </w:r>
-      <w:proofErr w:type="gramEnd"/>
-      <w:r>
-        <w:rPr>
-          <w:rFonts w:ascii="Times New Roman" w:hAnsi="Times New Roman" w:cs="Times New Roman"/>
-          <w:color w:val="000000" w:themeColor="text1"/>
-        </w:rPr>
-        <w:t xml:space="preserve">. </w:t>
+        <w:t xml:space="preserve"> ). </w:t>
       </w:r>
       <w:r>
         <w:rPr>
@@ -14053,27 +13514,7 @@
           <w:iCs/>
           <w:color w:val="000000" w:themeColor="text1"/>
         </w:rPr>
-        <w:t>SQL error codes (-</w:t>
-      </w:r>
-      <w:proofErr w:type="spellStart"/>
-      <w:r>
-        <w:rPr>
-          <w:rFonts w:ascii="Times New Roman" w:hAnsi="Times New Roman" w:cs="Times New Roman"/>
-          <w:i/>
-          <w:iCs/>
-          <w:color w:val="000000" w:themeColor="text1"/>
-        </w:rPr>
-        <w:t>nnnn</w:t>
-      </w:r>
-      <w:proofErr w:type="spellEnd"/>
-      <w:r>
-        <w:rPr>
-          <w:rFonts w:ascii="Times New Roman" w:hAnsi="Times New Roman" w:cs="Times New Roman"/>
-          <w:i/>
-          <w:iCs/>
-          <w:color w:val="000000" w:themeColor="text1"/>
-        </w:rPr>
-        <w:t>).</w:t>
+        <w:t>SQL error codes (-nnnn).</w:t>
       </w:r>
     </w:p>
     <w:p>
@@ -14085,7 +13526,7 @@
           <w:color w:val="000000" w:themeColor="text1"/>
         </w:rPr>
       </w:pPr>
-      <w:hyperlink r:id="rId14" w:history="1">
+      <w:hyperlink r:id="rId15" w:history="1">
         <w:r>
           <w:rPr>
             <w:rStyle w:val="Hyperlink"/>
@@ -14128,7 +13569,7 @@
           <w:rFonts w:ascii="Times New Roman" w:hAnsi="Times New Roman" w:cs="Times New Roman"/>
         </w:rPr>
       </w:pPr>
-      <w:hyperlink r:id="rId15" w:history="1">
+      <w:hyperlink r:id="rId16" w:history="1">
         <w:r>
           <w:rPr>
             <w:rStyle w:val="Hyperlink"/>
@@ -14342,7 +13783,7 @@
                     <pic:cNvPicPr/>
                   </pic:nvPicPr>
                   <pic:blipFill>
-                    <a:blip r:embed="rId16"/>
+                    <a:blip r:embed="rId17"/>
                     <a:stretch>
                       <a:fillRect/>
                     </a:stretch>
@@ -14904,6 +14345,83 @@
     </w:p>
     <w:p>
       <w:pPr>
+        <w:numPr>
+          <w:ilvl w:val="2"/>
+          <w:numId w:val="1"/>
+        </w:numPr>
+        <w:suppressAutoHyphens/>
+        <w:spacing w:line="480" w:lineRule="auto"/>
+        <w:rPr>
+          <w:rFonts w:ascii="Times New Roman" w:hAnsi="Times New Roman" w:cs="Times New Roman"/>
+          <w:color w:val="000000" w:themeColor="text1"/>
+        </w:rPr>
+      </w:pPr>
+      <w:r>
+        <w:rPr>
+          <w:rFonts w:ascii="Times New Roman" w:hAnsi="Times New Roman" w:cs="Times New Roman"/>
+          <w:color w:val="000000" w:themeColor="text1"/>
+        </w:rPr>
+        <w:t>Data Flow</w:t>
+      </w:r>
+      <w:r>
+        <w:rPr>
+          <w:rFonts w:ascii="Times New Roman" w:hAnsi="Times New Roman" w:cs="Times New Roman"/>
+          <w:color w:val="000000" w:themeColor="text1"/>
+        </w:rPr>
+        <w:t xml:space="preserve">, </w:t>
+      </w:r>
+      <w:r>
+        <w:rPr>
+          <w:rFonts w:ascii="Times New Roman" w:hAnsi="Times New Roman" w:cs="Times New Roman"/>
+          <w:color w:val="000000" w:themeColor="text1"/>
+        </w:rPr>
+        <w:t xml:space="preserve"> </w:t>
+      </w:r>
+      <w:r>
+        <w:rPr>
+          <w:rFonts w:ascii="Times New Roman" w:hAnsi="Times New Roman" w:cs="Times New Roman"/>
+          <w:color w:val="000000" w:themeColor="text1"/>
+        </w:rPr>
+        <w:t>Modu</w:t>
+      </w:r>
+      <w:r>
+        <w:rPr>
+          <w:rFonts w:ascii="Times New Roman" w:hAnsi="Times New Roman" w:cs="Times New Roman"/>
+          <w:color w:val="000000" w:themeColor="text1"/>
+        </w:rPr>
+        <w:t>le Cohesion</w:t>
+      </w:r>
+      <w:r>
+        <w:rPr>
+          <w:rFonts w:ascii="Times New Roman" w:hAnsi="Times New Roman" w:cs="Times New Roman"/>
+          <w:color w:val="000000" w:themeColor="text1"/>
+        </w:rPr>
+        <w:t>, Module Coupling,</w:t>
+      </w:r>
+      <w:r>
+        <w:rPr>
+          <w:rFonts w:ascii="Times New Roman" w:hAnsi="Times New Roman" w:cs="Times New Roman"/>
+          <w:color w:val="000000" w:themeColor="text1"/>
+        </w:rPr>
+        <w:t xml:space="preserve"> Detailed Tabular D</w:t>
+      </w:r>
+      <w:r>
+        <w:rPr>
+          <w:rFonts w:ascii="Times New Roman" w:hAnsi="Times New Roman" w:cs="Times New Roman"/>
+          <w:color w:val="000000" w:themeColor="text1"/>
+        </w:rPr>
+        <w:t>escription</w:t>
+      </w:r>
+      <w:r>
+        <w:rPr>
+          <w:rFonts w:ascii="Times New Roman" w:hAnsi="Times New Roman" w:cs="Times New Roman"/>
+          <w:color w:val="000000" w:themeColor="text1"/>
+        </w:rPr>
+        <w:t xml:space="preserve"> of Classes/Objects</w:t>
+      </w:r>
+    </w:p>
+    <w:p>
+      <w:pPr>
         <w:spacing w:line="480" w:lineRule="auto"/>
         <w:ind w:firstLine="720"/>
         <w:rPr>
@@ -14933,15 +14451,8 @@
           <w:rFonts w:ascii="Times New Roman" w:hAnsi="Times New Roman" w:cs="Times New Roman"/>
           <w:color w:val="000000" w:themeColor="text1"/>
         </w:rPr>
-        <w:t xml:space="preserve">In addition to the writing of each section, all team members took part in proof reading and formatting ensuring the creation of a clear, concise and well-organized document. Together </w:t>
-      </w:r>
-      <w:r>
-        <w:rPr>
-          <w:rFonts w:ascii="Times New Roman" w:hAnsi="Times New Roman" w:cs="Times New Roman"/>
-          <w:color w:val="000000" w:themeColor="text1"/>
-        </w:rPr>
         <w:lastRenderedPageBreak/>
-        <w:t>the team worked to check for proper grammar, proper citation, and adherence to all formatting guidelines.</w:t>
+        <w:t>In addition to the writing of each section, all team members took part in proof reading and formatting ensuring the creation of a clear, concise and well-organized document. Together the team worked to check for proper grammar, proper citation, and adherence to all formatting guidelines.</w:t>
       </w:r>
     </w:p>
     <w:p>
@@ -15121,7 +14632,7 @@
                     </pic:cNvPicPr>
                   </pic:nvPicPr>
                   <pic:blipFill>
-                    <a:blip r:embed="rId17" cstate="print">
+                    <a:blip r:embed="rId18" cstate="print">
                       <a:extLst>
                         <a:ext uri="{28A0092B-C50C-407E-A947-70E740481C1C}">
                           <a14:useLocalDpi xmlns:a14="http://schemas.microsoft.com/office/drawing/2010/main" val="0"/>
@@ -15210,39 +14721,7 @@
           <w:rFonts w:ascii="Times New Roman" w:hAnsi="Times New Roman" w:cs="Times New Roman"/>
           <w:color w:val="000000" w:themeColor="text1"/>
         </w:rPr>
-        <w:t xml:space="preserve">I, John </w:t>
-      </w:r>
-      <w:proofErr w:type="gramStart"/>
-      <w:r>
-        <w:rPr>
-          <w:rFonts w:ascii="Times New Roman" w:hAnsi="Times New Roman" w:cs="Times New Roman"/>
-          <w:color w:val="000000" w:themeColor="text1"/>
-        </w:rPr>
-        <w:t>Gerega</w:t>
-      </w:r>
-      <w:proofErr w:type="gramEnd"/>
-      <w:r>
-        <w:rPr>
-          <w:rFonts w:ascii="Times New Roman" w:hAnsi="Times New Roman" w:cs="Times New Roman"/>
-          <w:color w:val="000000" w:themeColor="text1"/>
-        </w:rPr>
-        <w:t xml:space="preserve"> confirm that all work I have contributed to this document has been to the best of my knowledge completed with integrity and in accordance with the objectives and collaborative standards established by the team. I </w:t>
-      </w:r>
-      <w:proofErr w:type="gramStart"/>
-      <w:r>
-        <w:rPr>
-          <w:rFonts w:ascii="Times New Roman" w:hAnsi="Times New Roman" w:cs="Times New Roman"/>
-          <w:color w:val="000000" w:themeColor="text1"/>
-        </w:rPr>
-        <w:t>attest</w:t>
-      </w:r>
-      <w:proofErr w:type="gramEnd"/>
-      <w:r>
-        <w:rPr>
-          <w:rFonts w:ascii="Times New Roman" w:hAnsi="Times New Roman" w:cs="Times New Roman"/>
-          <w:color w:val="000000" w:themeColor="text1"/>
-        </w:rPr>
-        <w:t xml:space="preserve"> that I will maintain these standards in all future contributions to this project.</w:t>
+        <w:t>I, John Gerega confirm that all work I have contributed to this document has been to the best of my knowledge completed with integrity and in accordance with the objectives and collaborative standards established by the team. I attest that I will maintain these standards in all future contributions to this project.</w:t>
       </w:r>
     </w:p>
     <w:p>
@@ -15296,7 +14775,7 @@
                     </pic:cNvPicPr>
                   </pic:nvPicPr>
                   <pic:blipFill>
-                    <a:blip r:embed="rId18">
+                    <a:blip r:embed="rId19">
                       <a:extLst>
                         <a:ext uri="{28A0092B-C50C-407E-A947-70E740481C1C}">
                           <a14:useLocalDpi xmlns:a14="http://schemas.microsoft.com/office/drawing/2010/main" val="0"/>
@@ -15385,39 +14864,30 @@
           <w:rFonts w:ascii="Times New Roman" w:hAnsi="Times New Roman" w:cs="Times New Roman"/>
           <w:color w:val="000000" w:themeColor="text1"/>
         </w:rPr>
-        <w:t xml:space="preserve">I, Luke Ruffing, confirm that all work I have contributed to this document has been to the best of my knowledge completed with integrity and in accordance with the objectives and collaborative standards established by the team. I </w:t>
-      </w:r>
-      <w:proofErr w:type="gramStart"/>
-      <w:r>
-        <w:rPr>
-          <w:rFonts w:ascii="Times New Roman" w:hAnsi="Times New Roman" w:cs="Times New Roman"/>
-          <w:color w:val="000000" w:themeColor="text1"/>
-        </w:rPr>
-        <w:t>attest</w:t>
-      </w:r>
-      <w:proofErr w:type="gramEnd"/>
-      <w:r>
-        <w:rPr>
-          <w:rFonts w:ascii="Times New Roman" w:hAnsi="Times New Roman" w:cs="Times New Roman"/>
-          <w:color w:val="000000" w:themeColor="text1"/>
-        </w:rPr>
-        <w:t xml:space="preserve"> that I will maintain these standards in all future contributions to this project.</w:t>
-      </w:r>
-    </w:p>
-    <w:p>
-      <w:pPr>
-        <w:spacing w:line="480" w:lineRule="auto"/>
-        <w:rPr>
-          <w:rFonts w:ascii="Times New Roman" w:hAnsi="Times New Roman" w:cs="Times New Roman"/>
-          <w:color w:val="000000" w:themeColor="text1"/>
-        </w:rPr>
-      </w:pPr>
+        <w:t xml:space="preserve">I, Luke Ruffing, confirm that all work I have contributed to this document has been to the best of my knowledge completed with integrity and in accordance with the objectives and </w:t>
+      </w:r>
       <w:r>
         <w:rPr>
           <w:rFonts w:ascii="Times New Roman" w:hAnsi="Times New Roman" w:cs="Times New Roman"/>
           <w:color w:val="000000" w:themeColor="text1"/>
         </w:rPr>
         <w:lastRenderedPageBreak/>
+        <w:t>collaborative standards established by the team. I attest that I will maintain these standards in all future contributions to this project.</w:t>
+      </w:r>
+    </w:p>
+    <w:p>
+      <w:pPr>
+        <w:spacing w:line="480" w:lineRule="auto"/>
+        <w:rPr>
+          <w:rFonts w:ascii="Times New Roman" w:hAnsi="Times New Roman" w:cs="Times New Roman"/>
+          <w:color w:val="000000" w:themeColor="text1"/>
+        </w:rPr>
+      </w:pPr>
+      <w:r>
+        <w:rPr>
+          <w:rFonts w:ascii="Times New Roman" w:hAnsi="Times New Roman" w:cs="Times New Roman"/>
+          <w:color w:val="000000" w:themeColor="text1"/>
+        </w:rPr>
         <w:t>Signature:</w:t>
       </w:r>
       <w:r>
@@ -15444,7 +14914,7 @@
                     </pic:cNvPicPr>
                   </pic:nvPicPr>
                   <pic:blipFill>
-                    <a:blip r:embed="rId19" cstate="print">
+                    <a:blip r:embed="rId20" cstate="print">
                       <a:extLst>
                         <a:ext uri="{28A0092B-C50C-407E-A947-70E740481C1C}">
                           <a14:useLocalDpi xmlns:a14="http://schemas.microsoft.com/office/drawing/2010/main" val="0"/>
@@ -15552,7 +15022,7 @@
       </w:pPr>
     </w:p>
     <w:sectPr>
-      <w:headerReference w:type="default" r:id="rId20"/>
+      <w:headerReference w:type="default" r:id="rId21"/>
       <w:pgSz w:w="12240" w:h="15840"/>
       <w:pgMar w:top="1440" w:right="1440" w:bottom="1440" w:left="1440" w:header="720" w:footer="720" w:gutter="0"/>
       <w:pgBorders w:display="firstPage" w:offsetFrom="page">

</xml_diff>